<commit_message>
FINISH REPORT VERSION 0.2
</commit_message>
<xml_diff>
--- a/De Cuong/bao cao luan van/Bao cao luan van v0.4.docx
+++ b/De Cuong/bao cao luan van/Bao cao luan van v0.4.docx
@@ -3532,6 +3532,7 @@
           <w:rFonts w:ascii="Times New Roman" w:hAnsi="Times New Roman"/>
           <w:sz w:val="26"/>
           <w:szCs w:val="26"/>
+          <w:lang w:val="vi-VN"/>
         </w:rPr>
       </w:pPr>
       <w:r>
@@ -3639,6 +3640,7 @@
           <w:rFonts w:ascii="Times New Roman" w:hAnsi="Times New Roman"/>
           <w:sz w:val="26"/>
           <w:szCs w:val="26"/>
+          <w:lang w:val="vi-VN"/>
         </w:rPr>
       </w:pPr>
       <w:r>
@@ -3647,6 +3649,155 @@
           <w:sz w:val="26"/>
           <w:szCs w:val="26"/>
         </w:rPr>
+        <w:t xml:space="preserve">Trên thực tế, việc tìm kiếm các bài báo bằng từ khóa cũng chiếm không ít thời gian của những người nghiên cứu và tìm kiếm. Nếu các công cụ tìm kiếm có hỗ trợ chức năng tìm kiếm nâng cao, </w:t>
+      </w:r>
+      <w:r>
+        <w:rPr>
+          <w:rFonts w:ascii="Times New Roman" w:hAnsi="Times New Roman"/>
+          <w:sz w:val="26"/>
+          <w:szCs w:val="26"/>
+        </w:rPr>
+        <w:t>thì ta phải cung cấp nhiều thông tin đầu vào để có một kết quả tốt hơn</w:t>
+      </w:r>
+      <w:r>
+        <w:rPr>
+          <w:rFonts w:ascii="Times New Roman" w:hAnsi="Times New Roman"/>
+          <w:sz w:val="26"/>
+          <w:szCs w:val="26"/>
+        </w:rPr>
+        <w:t xml:space="preserve">. </w:t>
+      </w:r>
+      <w:r>
+        <w:rPr>
+          <w:rFonts w:ascii="Times New Roman" w:hAnsi="Times New Roman"/>
+          <w:sz w:val="26"/>
+          <w:szCs w:val="26"/>
+        </w:rPr>
+        <w:t xml:space="preserve">Mà người dùng đôi khi </w:t>
+      </w:r>
+      <w:r>
+        <w:rPr>
+          <w:rFonts w:ascii="Times New Roman" w:hAnsi="Times New Roman"/>
+          <w:sz w:val="26"/>
+          <w:szCs w:val="26"/>
+          <w:lang w:val="vi-VN"/>
+        </w:rPr>
+        <w:t xml:space="preserve">không </w:t>
+      </w:r>
+      <w:r>
+        <w:rPr>
+          <w:rFonts w:ascii="Times New Roman" w:hAnsi="Times New Roman"/>
+          <w:sz w:val="26"/>
+          <w:szCs w:val="26"/>
+        </w:rPr>
+        <w:t xml:space="preserve">nắm đầy đủ hết thông tin của một bài báo. </w:t>
+      </w:r>
+      <w:r>
+        <w:rPr>
+          <w:rFonts w:ascii="Times New Roman" w:hAnsi="Times New Roman"/>
+          <w:sz w:val="26"/>
+          <w:szCs w:val="26"/>
+        </w:rPr>
+        <w:t>Một hệ thống hỏi đáp có thể sẽ phục vụ tốt hơn trong vấn đề tìm kiếm các bài báo khoa học. Nó sẽ tiết kiệm thời gian trong vấn đề nghiên cứ</w:t>
+      </w:r>
+      <w:r>
+        <w:rPr>
+          <w:rFonts w:ascii="Times New Roman" w:hAnsi="Times New Roman"/>
+          <w:sz w:val="26"/>
+          <w:szCs w:val="26"/>
+        </w:rPr>
+        <w:t>u</w:t>
+      </w:r>
+      <w:r>
+        <w:rPr>
+          <w:rFonts w:ascii="Times New Roman" w:hAnsi="Times New Roman"/>
+          <w:sz w:val="26"/>
+          <w:szCs w:val="26"/>
+        </w:rPr>
+        <w:t>. Việc nhập vào nhiều vùng dữ liệu</w:t>
+      </w:r>
+      <w:r>
+        <w:rPr>
+          <w:rFonts w:ascii="Times New Roman" w:hAnsi="Times New Roman"/>
+          <w:sz w:val="26"/>
+          <w:szCs w:val="26"/>
+        </w:rPr>
+        <w:t xml:space="preserve"> hay tối ưu câu truy vấn</w:t>
+      </w:r>
+      <w:r>
+        <w:rPr>
+          <w:rFonts w:ascii="Times New Roman" w:hAnsi="Times New Roman"/>
+          <w:sz w:val="26"/>
+          <w:szCs w:val="26"/>
+        </w:rPr>
+        <w:t xml:space="preserve"> để có một kết quả chính xác </w:t>
+      </w:r>
+      <w:r>
+        <w:rPr>
+          <w:rFonts w:ascii="Times New Roman" w:hAnsi="Times New Roman"/>
+          <w:sz w:val="26"/>
+          <w:szCs w:val="26"/>
+        </w:rPr>
+        <w:t>nay</w:t>
+      </w:r>
+      <w:r>
+        <w:rPr>
+          <w:rFonts w:ascii="Times New Roman" w:hAnsi="Times New Roman"/>
+          <w:sz w:val="26"/>
+          <w:szCs w:val="26"/>
+        </w:rPr>
+        <w:t xml:space="preserve"> không cần thiết. </w:t>
+      </w:r>
+      <w:r>
+        <w:rPr>
+          <w:rFonts w:ascii="Times New Roman" w:hAnsi="Times New Roman"/>
+          <w:sz w:val="26"/>
+          <w:szCs w:val="26"/>
+        </w:rPr>
+        <w:lastRenderedPageBreak/>
+        <w:t>Thay vào đó là một câu hỏi duy nhất bằng ngôn ngữ tự nhiên.</w:t>
+      </w:r>
+      <w:r>
+        <w:rPr>
+          <w:rFonts w:ascii="Times New Roman" w:hAnsi="Times New Roman"/>
+          <w:sz w:val="26"/>
+          <w:szCs w:val="26"/>
+        </w:rPr>
+        <w:t xml:space="preserve"> </w:t>
+      </w:r>
+      <w:r>
+        <w:rPr>
+          <w:rFonts w:ascii="Times New Roman" w:hAnsi="Times New Roman"/>
+          <w:sz w:val="26"/>
+          <w:szCs w:val="26"/>
+        </w:rPr>
+        <w:t>Kết quả trả về sẽ phù hợp theo những gì mà câu hỏi người dùng đưa vào</w:t>
+      </w:r>
+      <w:r>
+        <w:rPr>
+          <w:rFonts w:ascii="Times New Roman" w:hAnsi="Times New Roman"/>
+          <w:sz w:val="26"/>
+          <w:szCs w:val="26"/>
+        </w:rPr>
+        <w:t>.</w:t>
+      </w:r>
+    </w:p>
+    <w:p>
+      <w:pPr>
+        <w:spacing w:line="360" w:lineRule="auto"/>
+        <w:jc w:val="both"/>
+        <w:rPr>
+          <w:rFonts w:ascii="Times New Roman" w:hAnsi="Times New Roman"/>
+          <w:sz w:val="26"/>
+          <w:szCs w:val="26"/>
+        </w:rPr>
+      </w:pPr>
+      <w:r>
+        <w:rPr>
+          <w:rFonts w:ascii="Times New Roman" w:hAnsi="Times New Roman"/>
+          <w:sz w:val="26"/>
+          <w:szCs w:val="26"/>
+        </w:rPr>
         <w:t xml:space="preserve">Với </w:t>
       </w:r>
       <w:r>
@@ -3727,7 +3878,7 @@
           <w:sz w:val="26"/>
           <w:szCs w:val="26"/>
         </w:rPr>
-        <w:t xml:space="preserve">theo hướng hỏi đáp bằng ngôn ngữ tự nhiên. </w:t>
+        <w:t>theo hướng hỏi đáp bằng ngôn ngữ tự nhiên.</w:t>
       </w:r>
       <w:r>
         <w:rPr>
@@ -3735,7 +3886,7 @@
           <w:sz w:val="26"/>
           <w:szCs w:val="26"/>
         </w:rPr>
-        <w:t>Dữ liệu mà nhóm hướng tới là các bài báo khoa học thuộc lĩnh vự</w:t>
+        <w:t xml:space="preserve"> </w:t>
       </w:r>
       <w:r>
         <w:rPr>
@@ -3743,15 +3894,16 @@
           <w:sz w:val="26"/>
           <w:szCs w:val="26"/>
         </w:rPr>
-        <w:t>c</w:t>
+        <w:t>Hệ thống sẽ phục vụ cho việc tìm kiếm các bài báo</w:t>
       </w:r>
       <w:r>
         <w:rPr>
           <w:rFonts w:ascii="Times New Roman" w:hAnsi="Times New Roman"/>
           <w:sz w:val="26"/>
           <w:szCs w:val="26"/>
-        </w:rPr>
-        <w:t xml:space="preserve"> công nghệ thông tin. </w:t>
+          <w:lang w:val="vi-VN"/>
+        </w:rPr>
+        <w:t xml:space="preserve"> khoa học</w:t>
       </w:r>
       <w:r>
         <w:rPr>
@@ -3759,7 +3911,48 @@
           <w:sz w:val="26"/>
           <w:szCs w:val="26"/>
         </w:rPr>
-        <w:t>Hệ thống sẽ phục vụ cho việc tìm kiếm các bài báo.</w:t>
+        <w:t>.</w:t>
+      </w:r>
+      <w:r>
+        <w:rPr>
+          <w:rFonts w:ascii="Times New Roman" w:hAnsi="Times New Roman"/>
+          <w:sz w:val="26"/>
+          <w:szCs w:val="26"/>
+        </w:rPr>
+        <w:t xml:space="preserve"> </w:t>
+      </w:r>
+      <w:r>
+        <w:rPr>
+          <w:rFonts w:ascii="Times New Roman" w:hAnsi="Times New Roman"/>
+          <w:sz w:val="26"/>
+          <w:szCs w:val="26"/>
+        </w:rPr>
+        <w:t>Dữ liệu mà nhóm hướng tới là các bài báo khoa họ</w:t>
+      </w:r>
+      <w:r>
+        <w:rPr>
+          <w:rFonts w:ascii="Times New Roman" w:hAnsi="Times New Roman"/>
+          <w:sz w:val="26"/>
+          <w:szCs w:val="26"/>
+        </w:rPr>
+        <w:t xml:space="preserve">c </w:t>
+      </w:r>
+      <w:r>
+        <w:rPr>
+          <w:rFonts w:ascii="Times New Roman" w:hAnsi="Times New Roman"/>
+          <w:sz w:val="26"/>
+          <w:szCs w:val="26"/>
+          <w:lang w:val="vi-VN"/>
+        </w:rPr>
+        <w:t>nằm trong kho DBLP</w:t>
+      </w:r>
+      <w:r>
+        <w:rPr>
+          <w:rFonts w:ascii="Times New Roman" w:hAnsi="Times New Roman"/>
+          <w:sz w:val="26"/>
+          <w:szCs w:val="26"/>
+        </w:rPr>
+        <w:t xml:space="preserve">. </w:t>
       </w:r>
     </w:p>
     <w:p>
@@ -3770,6 +3963,7 @@
           <w:rFonts w:ascii="Times New Roman" w:hAnsi="Times New Roman"/>
           <w:sz w:val="26"/>
           <w:szCs w:val="26"/>
+          <w:lang w:val="vi-VN"/>
         </w:rPr>
       </w:pPr>
       <w:r>
@@ -3810,16 +4004,7 @@
           <w:sz w:val="26"/>
           <w:szCs w:val="26"/>
         </w:rPr>
-        <w:t xml:space="preserve"> cung cấp thông tin chỉ mục các bài báo trong lĩnh vực khoa học máy tính, hệ thống này được phát triển bởi trường đại học Universität Trier của Đức. Tính đến tháng 1/2011 DBLP chứa thông tin chỉ mục của 1, 5 triệu bài báo trong lĩnh vực </w:t>
-      </w:r>
-      <w:r>
-        <w:rPr>
-          <w:rFonts w:ascii="Times New Roman" w:hAnsi="Times New Roman" w:cs="Times New Roman"/>
-          <w:sz w:val="26"/>
-          <w:szCs w:val="26"/>
-        </w:rPr>
-        <w:lastRenderedPageBreak/>
-        <w:t>khoa học máy tính được thu thập từ các tạp chí và hội nghị. DBLP được xây dựng lên từ các file danh sách các đề mục – mục lục (tables of contents– TOCs), các file TOCs được tác giả nhận từ các tạp trí, hội nghị sau đó qua quá trình xử lý bằng các bộ phân tích hệ thống sẽ đánh chỉ mục thông tin các bài báo, từ đó lưu xuống và hình thành lên cơ sở dữ liệu chỉ mục DBLP. Dữ liệu của DBLP là dữ liệu mở, dữ liệu được xuất ra các định dạn</w:t>
+        <w:t xml:space="preserve"> cung cấp thông tin chỉ mục các bài báo trong lĩnh vực khoa học máy tính, hệ thống này được phát triển bởi trường đại học Universität Trier của Đức. Tính đến tháng 1/2011 DBLP chứa thông tin chỉ mục của 1, 5 triệu bài báo trong lĩnh vực khoa học máy tính được thu thập từ các tạp chí và hội nghị. DBLP được xây dựng lên từ các file danh sách các đề mục – mục lục (tables of contents– TOCs), các file TOCs được tác giả nhận từ các tạp trí, hội nghị sau đó qua quá trình xử lý bằng các bộ phân tích hệ thống sẽ đánh chỉ mục thông tin các bài báo, từ đó lưu xuống và hình thành lên cơ sở dữ liệu chỉ mục DBLP. Dữ liệu của DBLP là dữ liệu mở, dữ liệu được xuất ra các định dạn</w:t>
       </w:r>
       <w:r>
         <w:rPr>
@@ -3848,345 +4033,6 @@
           <w:szCs w:val="26"/>
         </w:rPr>
       </w:pPr>
-      <w:r>
-        <w:rPr>
-          <w:rFonts w:ascii="Times New Roman" w:hAnsi="Times New Roman"/>
-          <w:sz w:val="26"/>
-          <w:szCs w:val="26"/>
-        </w:rPr>
-        <w:t>T</w:t>
-      </w:r>
-      <w:r>
-        <w:rPr>
-          <w:rFonts w:ascii="Times New Roman" w:hAnsi="Times New Roman"/>
-          <w:sz w:val="26"/>
-          <w:szCs w:val="26"/>
-        </w:rPr>
-        <w:t>rên thực tế, việc tìm kiếm các bài báo bằng từ khóa cũng chiếm không ít thời gian</w:t>
-      </w:r>
-      <w:r>
-        <w:rPr>
-          <w:rFonts w:ascii="Times New Roman" w:hAnsi="Times New Roman"/>
-          <w:sz w:val="26"/>
-          <w:szCs w:val="26"/>
-        </w:rPr>
-        <w:t xml:space="preserve"> của những người nghiên cứu </w:t>
-      </w:r>
-      <w:r>
-        <w:rPr>
-          <w:rFonts w:ascii="Times New Roman" w:hAnsi="Times New Roman"/>
-          <w:sz w:val="26"/>
-          <w:szCs w:val="26"/>
-        </w:rPr>
-        <w:t>và tìm kiếm</w:t>
-      </w:r>
-      <w:r>
-        <w:rPr>
-          <w:rFonts w:ascii="Times New Roman" w:hAnsi="Times New Roman"/>
-          <w:sz w:val="26"/>
-          <w:szCs w:val="26"/>
-        </w:rPr>
-        <w:t xml:space="preserve">. </w:t>
-      </w:r>
-      <w:r>
-        <w:rPr>
-          <w:rFonts w:ascii="Times New Roman" w:hAnsi="Times New Roman"/>
-          <w:sz w:val="26"/>
-          <w:szCs w:val="26"/>
-        </w:rPr>
-        <w:t xml:space="preserve">Nếu các công cụ tìm kiếm có hỗ trợ chức năng tìm kiếm nâng cao, </w:t>
-      </w:r>
-      <w:r>
-        <w:rPr>
-          <w:rFonts w:ascii="Times New Roman" w:hAnsi="Times New Roman"/>
-          <w:sz w:val="26"/>
-          <w:szCs w:val="26"/>
-        </w:rPr>
-        <w:t xml:space="preserve">thì </w:t>
-      </w:r>
-      <w:r>
-        <w:rPr>
-          <w:rFonts w:ascii="Times New Roman" w:hAnsi="Times New Roman"/>
-          <w:sz w:val="26"/>
-          <w:szCs w:val="26"/>
-        </w:rPr>
-        <w:t xml:space="preserve">ta phải </w:t>
-      </w:r>
-      <w:r>
-        <w:rPr>
-          <w:rFonts w:ascii="Times New Roman" w:hAnsi="Times New Roman"/>
-          <w:sz w:val="26"/>
-          <w:szCs w:val="26"/>
-        </w:rPr>
-        <w:t>cung cấp</w:t>
-      </w:r>
-      <w:r>
-        <w:rPr>
-          <w:rFonts w:ascii="Times New Roman" w:hAnsi="Times New Roman"/>
-          <w:sz w:val="26"/>
-          <w:szCs w:val="26"/>
-        </w:rPr>
-        <w:t xml:space="preserve"> nhiều thông tin </w:t>
-      </w:r>
-      <w:r>
-        <w:rPr>
-          <w:rFonts w:ascii="Times New Roman" w:hAnsi="Times New Roman"/>
-          <w:sz w:val="26"/>
-          <w:szCs w:val="26"/>
-        </w:rPr>
-        <w:t xml:space="preserve">đầu </w:t>
-      </w:r>
-      <w:r>
-        <w:rPr>
-          <w:rFonts w:ascii="Times New Roman" w:hAnsi="Times New Roman"/>
-          <w:sz w:val="26"/>
-          <w:szCs w:val="26"/>
-        </w:rPr>
-        <w:t>vào</w:t>
-      </w:r>
-      <w:r>
-        <w:rPr>
-          <w:rFonts w:ascii="Times New Roman" w:hAnsi="Times New Roman"/>
-          <w:sz w:val="26"/>
-          <w:szCs w:val="26"/>
-        </w:rPr>
-        <w:t xml:space="preserve"> </w:t>
-      </w:r>
-      <w:r>
-        <w:rPr>
-          <w:rFonts w:ascii="Times New Roman" w:hAnsi="Times New Roman"/>
-          <w:sz w:val="26"/>
-          <w:szCs w:val="26"/>
-        </w:rPr>
-        <w:t>để có một kết quả tốt hơn</w:t>
-      </w:r>
-      <w:r>
-        <w:rPr>
-          <w:rFonts w:ascii="Times New Roman" w:hAnsi="Times New Roman"/>
-          <w:sz w:val="26"/>
-          <w:szCs w:val="26"/>
-        </w:rPr>
-        <w:t xml:space="preserve">. </w:t>
-      </w:r>
-      <w:r>
-        <w:rPr>
-          <w:rFonts w:ascii="Times New Roman" w:hAnsi="Times New Roman"/>
-          <w:sz w:val="26"/>
-          <w:szCs w:val="26"/>
-        </w:rPr>
-        <w:t xml:space="preserve">Mà người dùng đôi khi </w:t>
-      </w:r>
-      <w:r>
-        <w:rPr>
-          <w:rFonts w:ascii="Times New Roman" w:hAnsi="Times New Roman"/>
-          <w:sz w:val="26"/>
-          <w:szCs w:val="26"/>
-        </w:rPr>
-        <w:t>nắm</w:t>
-      </w:r>
-      <w:r>
-        <w:rPr>
-          <w:rFonts w:ascii="Times New Roman" w:hAnsi="Times New Roman"/>
-          <w:sz w:val="26"/>
-          <w:szCs w:val="26"/>
-        </w:rPr>
-        <w:t xml:space="preserve"> đầy đủ hết thông tin của một bài báo. </w:t>
-      </w:r>
-      <w:r>
-        <w:rPr>
-          <w:rFonts w:ascii="Times New Roman" w:hAnsi="Times New Roman"/>
-          <w:sz w:val="26"/>
-          <w:szCs w:val="26"/>
-        </w:rPr>
-        <w:t>Một hệ thống hỏi đáp có thể sẽ</w:t>
-      </w:r>
-      <w:r>
-        <w:rPr>
-          <w:rFonts w:ascii="Times New Roman" w:hAnsi="Times New Roman"/>
-          <w:sz w:val="26"/>
-          <w:szCs w:val="26"/>
-        </w:rPr>
-        <w:t xml:space="preserve"> phục vụ tốt hơn trong vấn đề tìm kiếm các bài báo khoa học</w:t>
-      </w:r>
-      <w:r>
-        <w:rPr>
-          <w:rFonts w:ascii="Times New Roman" w:hAnsi="Times New Roman"/>
-          <w:sz w:val="26"/>
-          <w:szCs w:val="26"/>
-        </w:rPr>
-        <w:t>.</w:t>
-      </w:r>
-      <w:r>
-        <w:rPr>
-          <w:rFonts w:ascii="Times New Roman" w:hAnsi="Times New Roman"/>
-          <w:sz w:val="26"/>
-          <w:szCs w:val="26"/>
-        </w:rPr>
-        <w:t xml:space="preserve"> </w:t>
-      </w:r>
-      <w:r>
-        <w:rPr>
-          <w:rFonts w:ascii="Times New Roman" w:hAnsi="Times New Roman"/>
-          <w:sz w:val="26"/>
-          <w:szCs w:val="26"/>
-        </w:rPr>
-        <w:t>Nó</w:t>
-      </w:r>
-      <w:r>
-        <w:rPr>
-          <w:rFonts w:ascii="Times New Roman" w:hAnsi="Times New Roman"/>
-          <w:sz w:val="26"/>
-          <w:szCs w:val="26"/>
-        </w:rPr>
-        <w:t xml:space="preserve"> sẽ tiết kiệm thời gian trong vấn đề nghiên cứ</w:t>
-      </w:r>
-      <w:r>
-        <w:rPr>
-          <w:rFonts w:ascii="Times New Roman" w:hAnsi="Times New Roman"/>
-          <w:sz w:val="26"/>
-          <w:szCs w:val="26"/>
-        </w:rPr>
-        <w:t>u</w:t>
-      </w:r>
-      <w:r>
-        <w:rPr>
-          <w:rFonts w:ascii="Times New Roman" w:hAnsi="Times New Roman"/>
-          <w:sz w:val="26"/>
-          <w:szCs w:val="26"/>
-        </w:rPr>
-        <w:t xml:space="preserve">. </w:t>
-      </w:r>
-      <w:r>
-        <w:rPr>
-          <w:rFonts w:ascii="Times New Roman" w:hAnsi="Times New Roman"/>
-          <w:sz w:val="26"/>
-          <w:szCs w:val="26"/>
-        </w:rPr>
-        <w:t>Việc nhập vào nhiều vùng dữ liệu</w:t>
-      </w:r>
-      <w:r>
-        <w:rPr>
-          <w:rFonts w:ascii="Times New Roman" w:hAnsi="Times New Roman"/>
-          <w:sz w:val="26"/>
-          <w:szCs w:val="26"/>
-        </w:rPr>
-        <w:t xml:space="preserve"> hay tối ưu câu truy vấn</w:t>
-      </w:r>
-      <w:r>
-        <w:rPr>
-          <w:rFonts w:ascii="Times New Roman" w:hAnsi="Times New Roman"/>
-          <w:sz w:val="26"/>
-          <w:szCs w:val="26"/>
-        </w:rPr>
-        <w:t xml:space="preserve"> để có một kết quả chính xác </w:t>
-      </w:r>
-      <w:r>
-        <w:rPr>
-          <w:rFonts w:ascii="Times New Roman" w:hAnsi="Times New Roman"/>
-          <w:sz w:val="26"/>
-          <w:szCs w:val="26"/>
-        </w:rPr>
-        <w:t>nay</w:t>
-      </w:r>
-      <w:r>
-        <w:rPr>
-          <w:rFonts w:ascii="Times New Roman" w:hAnsi="Times New Roman"/>
-          <w:sz w:val="26"/>
-          <w:szCs w:val="26"/>
-        </w:rPr>
-        <w:t xml:space="preserve"> không cần thiết. Thay vào đó là một câu hỏi duy nhất bằng ngôn ngữ tự nhiên.</w:t>
-      </w:r>
-      <w:r>
-        <w:rPr>
-          <w:rFonts w:ascii="Times New Roman" w:hAnsi="Times New Roman"/>
-          <w:sz w:val="26"/>
-          <w:szCs w:val="26"/>
-        </w:rPr>
-        <w:t xml:space="preserve"> </w:t>
-      </w:r>
-      <w:r>
-        <w:rPr>
-          <w:rFonts w:ascii="Times New Roman" w:hAnsi="Times New Roman"/>
-          <w:sz w:val="26"/>
-          <w:szCs w:val="26"/>
-        </w:rPr>
-        <w:t>Kết quả trả về sẽ phù hợp theo những gì mà câu hỏi người dùng đưa vào</w:t>
-      </w:r>
-      <w:r>
-        <w:rPr>
-          <w:rFonts w:ascii="Times New Roman" w:hAnsi="Times New Roman"/>
-          <w:sz w:val="26"/>
-          <w:szCs w:val="26"/>
-        </w:rPr>
-        <w:t>.</w:t>
-      </w:r>
-    </w:p>
-    <w:p>
-      <w:pPr>
-        <w:spacing w:line="360" w:lineRule="auto"/>
-        <w:jc w:val="both"/>
-        <w:rPr>
-          <w:rFonts w:ascii="Times New Roman" w:hAnsi="Times New Roman"/>
-          <w:sz w:val="26"/>
-          <w:szCs w:val="26"/>
-        </w:rPr>
-      </w:pPr>
-      <w:r>
-        <w:rPr>
-          <w:rFonts w:ascii="Times New Roman" w:hAnsi="Times New Roman"/>
-          <w:sz w:val="26"/>
-          <w:szCs w:val="26"/>
-        </w:rPr>
-        <w:t>Vậy</w:t>
-      </w:r>
-      <w:r>
-        <w:rPr>
-          <w:rFonts w:ascii="Times New Roman" w:hAnsi="Times New Roman"/>
-          <w:sz w:val="26"/>
-          <w:szCs w:val="26"/>
-        </w:rPr>
-        <w:t xml:space="preserve">, </w:t>
-      </w:r>
-      <w:r>
-        <w:rPr>
-          <w:rFonts w:ascii="Times New Roman" w:hAnsi="Times New Roman"/>
-          <w:sz w:val="26"/>
-          <w:szCs w:val="26"/>
-        </w:rPr>
-        <w:t>với ý kiến như trên, nhóm muốn đưa ra một cách thức tìm kiếm</w:t>
-      </w:r>
-      <w:r>
-        <w:rPr>
-          <w:rFonts w:ascii="Times New Roman" w:hAnsi="Times New Roman"/>
-          <w:sz w:val="26"/>
-          <w:szCs w:val="26"/>
-        </w:rPr>
-        <w:t xml:space="preserve"> bài báo</w:t>
-      </w:r>
-      <w:r>
-        <w:rPr>
-          <w:rFonts w:ascii="Times New Roman" w:hAnsi="Times New Roman"/>
-          <w:sz w:val="26"/>
-          <w:szCs w:val="26"/>
-        </w:rPr>
-        <w:t xml:space="preserve"> khác với hướng truyền thống là từ khóa</w:t>
-      </w:r>
-      <w:r>
-        <w:rPr>
-          <w:rFonts w:ascii="Times New Roman" w:hAnsi="Times New Roman"/>
-          <w:sz w:val="26"/>
-          <w:szCs w:val="26"/>
-        </w:rPr>
-        <w:t>.</w:t>
-      </w:r>
-      <w:r>
-        <w:rPr>
-          <w:rFonts w:ascii="Times New Roman" w:hAnsi="Times New Roman"/>
-          <w:sz w:val="26"/>
-          <w:szCs w:val="26"/>
-        </w:rPr>
-        <w:t xml:space="preserve"> </w:t>
-      </w:r>
       <w:r>
         <w:rPr>
           <w:rFonts w:ascii="Times New Roman" w:hAnsi="Times New Roman"/>
@@ -4518,15 +4364,16 @@
           <w:sz w:val="26"/>
           <w:szCs w:val="26"/>
         </w:rPr>
-        <w:t xml:space="preserve">tìm kiếm các bài báo khoa học </w:t>
+        <w:t xml:space="preserve">tìm kiếm các bài báo khoa học thuộc </w:t>
       </w:r>
       <w:r>
         <w:rPr>
           <w:rFonts w:ascii="Times New Roman" w:eastAsia="Times New Roman" w:hAnsi="Times New Roman" w:cs="Times New Roman"/>
           <w:sz w:val="26"/>
           <w:szCs w:val="26"/>
-        </w:rPr>
-        <w:t xml:space="preserve">chỉ </w:t>
+          <w:lang w:val="vi-VN"/>
+        </w:rPr>
+        <w:t xml:space="preserve">về </w:t>
       </w:r>
       <w:r>
         <w:rPr>
@@ -4534,7 +4381,7 @@
           <w:sz w:val="26"/>
           <w:szCs w:val="26"/>
         </w:rPr>
-        <w:t>thuộc lĩnh vực công nghệ thông tin</w:t>
+        <w:t>lĩnh vực công nghệ thông tin</w:t>
       </w:r>
       <w:r>
         <w:rPr>
@@ -4747,6 +4594,42 @@
           <w:szCs w:val="26"/>
           <w:lang w:val="vi-VN"/>
         </w:rPr>
+        <w:t xml:space="preserve">Dữ liệu DBLP luôn được cập  nhật theo định kỳ (mới nhất </w:t>
+      </w:r>
+      <w:r>
+        <w:rPr>
+          <w:rFonts w:ascii="Times New Roman" w:eastAsia="Times New Roman" w:hAnsi="Times New Roman" w:cs="Times New Roman"/>
+          <w:sz w:val="26"/>
+          <w:szCs w:val="26"/>
+          <w:lang w:val="vi-VN"/>
+        </w:rPr>
+        <w:t>tính đến</w:t>
+      </w:r>
+      <w:r>
+        <w:rPr>
+          <w:rFonts w:ascii="Times New Roman" w:eastAsia="Times New Roman" w:hAnsi="Times New Roman" w:cs="Times New Roman"/>
+          <w:sz w:val="26"/>
+          <w:szCs w:val="26"/>
+          <w:lang w:val="vi-VN"/>
+        </w:rPr>
+        <w:t xml:space="preserve"> 1/2011).</w:t>
+      </w:r>
+      <w:r>
+        <w:rPr>
+          <w:rFonts w:ascii="Times New Roman" w:eastAsia="Times New Roman" w:hAnsi="Times New Roman" w:cs="Times New Roman"/>
+          <w:sz w:val="26"/>
+          <w:szCs w:val="26"/>
+          <w:lang w:val="vi-VN"/>
+        </w:rPr>
+        <w:t xml:space="preserve"> </w:t>
+      </w:r>
+      <w:r>
+        <w:rPr>
+          <w:rFonts w:ascii="Times New Roman" w:eastAsia="Times New Roman" w:hAnsi="Times New Roman" w:cs="Times New Roman"/>
+          <w:sz w:val="26"/>
+          <w:szCs w:val="26"/>
+          <w:lang w:val="vi-VN"/>
+        </w:rPr>
         <w:t>Đây</w:t>
       </w:r>
       <w:r>
@@ -4792,7 +4675,43 @@
           <w:szCs w:val="26"/>
           <w:lang w:val="vi-VN"/>
         </w:rPr>
-        <w:t xml:space="preserve"> chỉ nằm trong kho dữ liệu của DBLP.</w:t>
+        <w:t xml:space="preserve"> </w:t>
+      </w:r>
+      <w:r>
+        <w:rPr>
+          <w:rFonts w:ascii="Times New Roman" w:eastAsia="Times New Roman" w:hAnsi="Times New Roman" w:cs="Times New Roman"/>
+          <w:sz w:val="26"/>
+          <w:szCs w:val="26"/>
+          <w:lang w:val="vi-VN"/>
+        </w:rPr>
+        <w:t xml:space="preserve">các bà báo trong đề tài </w:t>
+      </w:r>
+      <w:r>
+        <w:rPr>
+          <w:rFonts w:ascii="Times New Roman" w:eastAsia="Times New Roman" w:hAnsi="Times New Roman" w:cs="Times New Roman"/>
+          <w:sz w:val="26"/>
+          <w:szCs w:val="26"/>
+          <w:lang w:val="vi-VN"/>
+        </w:rPr>
+        <w:t xml:space="preserve">chỉ </w:t>
+      </w:r>
+      <w:r>
+        <w:rPr>
+          <w:rFonts w:ascii="Times New Roman" w:eastAsia="Times New Roman" w:hAnsi="Times New Roman" w:cs="Times New Roman"/>
+          <w:sz w:val="26"/>
+          <w:szCs w:val="26"/>
+          <w:lang w:val="vi-VN"/>
+        </w:rPr>
+        <w:t>giới hạn</w:t>
+      </w:r>
+      <w:r>
+        <w:rPr>
+          <w:rFonts w:ascii="Times New Roman" w:eastAsia="Times New Roman" w:hAnsi="Times New Roman" w:cs="Times New Roman"/>
+          <w:sz w:val="26"/>
+          <w:szCs w:val="26"/>
+          <w:lang w:val="vi-VN"/>
+        </w:rPr>
+        <w:t xml:space="preserve"> trong kho dữ liệu của DBLP.</w:t>
       </w:r>
     </w:p>
     <w:p>
@@ -4813,7 +4732,7 @@
           <w:szCs w:val="26"/>
           <w:lang w:val="vi-VN"/>
         </w:rPr>
-        <w:t xml:space="preserve">Dựa vào nguồn dữ liệu, </w:t>
+        <w:t>Dựa vào nguồn dữ liệu</w:t>
       </w:r>
       <w:r>
         <w:rPr>
@@ -4822,6 +4741,24 @@
           <w:szCs w:val="26"/>
           <w:lang w:val="vi-VN"/>
         </w:rPr>
+        <w:t xml:space="preserve"> đã có trong DBLP</w:t>
+      </w:r>
+      <w:r>
+        <w:rPr>
+          <w:rFonts w:ascii="Times New Roman" w:eastAsia="Times New Roman" w:hAnsi="Times New Roman" w:cs="Times New Roman"/>
+          <w:sz w:val="26"/>
+          <w:szCs w:val="26"/>
+          <w:lang w:val="vi-VN"/>
+        </w:rPr>
+        <w:t xml:space="preserve">, </w:t>
+      </w:r>
+      <w:r>
+        <w:rPr>
+          <w:rFonts w:ascii="Times New Roman" w:eastAsia="Times New Roman" w:hAnsi="Times New Roman" w:cs="Times New Roman"/>
+          <w:sz w:val="26"/>
+          <w:szCs w:val="26"/>
+          <w:lang w:val="vi-VN"/>
+        </w:rPr>
         <w:t>c</w:t>
       </w:r>
       <w:r>
@@ -4831,7 +4768,7 @@
           <w:szCs w:val="26"/>
           <w:lang w:val="vi-VN"/>
         </w:rPr>
-        <w:t xml:space="preserve">ác câu hỏi của người dùng nhóm giới hạn chỉ bao </w:t>
+        <w:t xml:space="preserve">ác câu hỏi của người dùng </w:t>
       </w:r>
       <w:r>
         <w:rPr>
@@ -4840,6 +4777,24 @@
           <w:szCs w:val="26"/>
           <w:lang w:val="vi-VN"/>
         </w:rPr>
+        <w:t>chỉ thuộc về một</w:t>
+      </w:r>
+      <w:r>
+        <w:rPr>
+          <w:rFonts w:ascii="Times New Roman" w:eastAsia="Times New Roman" w:hAnsi="Times New Roman" w:cs="Times New Roman"/>
+          <w:sz w:val="26"/>
+          <w:szCs w:val="26"/>
+          <w:lang w:val="vi-VN"/>
+        </w:rPr>
+        <w:t xml:space="preserve"> giới hạn </w:t>
+      </w:r>
+      <w:r>
+        <w:rPr>
+          <w:rFonts w:ascii="Times New Roman" w:eastAsia="Times New Roman" w:hAnsi="Times New Roman" w:cs="Times New Roman"/>
+          <w:sz w:val="26"/>
+          <w:szCs w:val="26"/>
+          <w:lang w:val="vi-VN"/>
+        </w:rPr>
         <w:t>xoay quanh</w:t>
       </w:r>
       <w:r>
@@ -4849,7 +4804,7 @@
           <w:szCs w:val="26"/>
           <w:lang w:val="vi-VN"/>
         </w:rPr>
-        <w:t xml:space="preserve"> các vấn đề liên quan đến thông tin của </w:t>
+        <w:t xml:space="preserve"> các vấn đề liên quan đến </w:t>
       </w:r>
       <w:r>
         <w:rPr>
@@ -4858,7 +4813,7 @@
           <w:szCs w:val="26"/>
           <w:lang w:val="vi-VN"/>
         </w:rPr>
-        <w:t xml:space="preserve">các </w:t>
+        <w:t xml:space="preserve">một số thông </w:t>
       </w:r>
       <w:r>
         <w:rPr>
@@ -4867,7 +4822,7 @@
           <w:szCs w:val="26"/>
           <w:lang w:val="vi-VN"/>
         </w:rPr>
-        <w:t>bài báo khoa học : tiêu đề, tên tác giả, năm công bố</w:t>
+        <w:t>tin của bài báo khoa học : tiêu đề, tên tác giả, năm công bố</w:t>
       </w:r>
       <w:r>
         <w:rPr>
@@ -4924,7 +4879,7 @@
           <w:szCs w:val="26"/>
           <w:lang w:val="vi-VN"/>
         </w:rPr>
-        <w:t>Tuy nhiên, số lượng câu hỏi mà hệ thống có thế giải quyết giới hạn</w:t>
+        <w:t>Ngoài ra</w:t>
       </w:r>
       <w:r>
         <w:rPr>
@@ -4933,6 +4888,33 @@
           <w:szCs w:val="26"/>
           <w:lang w:val="vi-VN"/>
         </w:rPr>
+        <w:t xml:space="preserve">, số lượng câu hỏi mà hệ thống có thế giải quyết </w:t>
+      </w:r>
+      <w:r>
+        <w:rPr>
+          <w:rFonts w:ascii="Times New Roman" w:eastAsia="Times New Roman" w:hAnsi="Times New Roman" w:cs="Times New Roman"/>
+          <w:sz w:val="26"/>
+          <w:szCs w:val="26"/>
+          <w:lang w:val="vi-VN"/>
+        </w:rPr>
+        <w:t xml:space="preserve">cũng </w:t>
+      </w:r>
+      <w:r>
+        <w:rPr>
+          <w:rFonts w:ascii="Times New Roman" w:eastAsia="Times New Roman" w:hAnsi="Times New Roman" w:cs="Times New Roman"/>
+          <w:sz w:val="26"/>
+          <w:szCs w:val="26"/>
+          <w:lang w:val="vi-VN"/>
+        </w:rPr>
+        <w:t>giới hạn</w:t>
+      </w:r>
+      <w:r>
+        <w:rPr>
+          <w:rFonts w:ascii="Times New Roman" w:eastAsia="Times New Roman" w:hAnsi="Times New Roman" w:cs="Times New Roman"/>
+          <w:sz w:val="26"/>
+          <w:szCs w:val="26"/>
+          <w:lang w:val="vi-VN"/>
+        </w:rPr>
         <w:t xml:space="preserve"> bởi hai điều sau</w:t>
       </w:r>
       <w:r>
@@ -4960,7 +4942,7 @@
           <w:szCs w:val="26"/>
           <w:lang w:val="vi-VN"/>
         </w:rPr>
-        <w:t xml:space="preserve"> Thứ hai, các câu hỏi chỉ thuộc về một số loại mà nhóm đã phân ra sẵn.</w:t>
+        <w:t xml:space="preserve"> Thứ hai, các câu hỏi chỉ thuộc về một số loại </w:t>
       </w:r>
       <w:r>
         <w:rPr>
@@ -4969,6 +4951,24 @@
           <w:szCs w:val="26"/>
           <w:lang w:val="vi-VN"/>
         </w:rPr>
+        <w:t xml:space="preserve">câu phù hợp </w:t>
+      </w:r>
+      <w:r>
+        <w:rPr>
+          <w:rFonts w:ascii="Times New Roman" w:eastAsia="Times New Roman" w:hAnsi="Times New Roman" w:cs="Times New Roman"/>
+          <w:sz w:val="26"/>
+          <w:szCs w:val="26"/>
+          <w:lang w:val="vi-VN"/>
+        </w:rPr>
+        <w:t>mà nhóm đã phân ra sẵn.</w:t>
+      </w:r>
+      <w:r>
+        <w:rPr>
+          <w:rFonts w:ascii="Times New Roman" w:eastAsia="Times New Roman" w:hAnsi="Times New Roman" w:cs="Times New Roman"/>
+          <w:sz w:val="26"/>
+          <w:szCs w:val="26"/>
+          <w:lang w:val="vi-VN"/>
+        </w:rPr>
         <w:t xml:space="preserve"> </w:t>
       </w:r>
     </w:p>
@@ -5126,7 +5126,25 @@
           <w:szCs w:val="26"/>
           <w:lang w:val="fr-FR"/>
         </w:rPr>
-        <w:t xml:space="preserve"> Tuy nhiên, trong phạm vi đề tài, ta chỉ xét tới 3 dạng chính nêu trên, vì tùy theo mục đích sử dụng mà còn các loại câu hỏi khác nhau thêm nữa. </w:t>
+        <w:t xml:space="preserve"> Tuy nhiên, trong phạm vi đề tài, ta chỉ xét tới </w:t>
+      </w:r>
+      <w:r>
+        <w:rPr>
+          <w:rFonts w:ascii="Times New Roman" w:hAnsi="Times New Roman" w:cs="Times New Roman"/>
+          <w:sz w:val="26"/>
+          <w:szCs w:val="26"/>
+          <w:lang w:val="vi-VN"/>
+        </w:rPr>
+        <w:t>một số</w:t>
+      </w:r>
+      <w:r>
+        <w:rPr>
+          <w:rFonts w:ascii="Times New Roman" w:hAnsi="Times New Roman" w:cs="Times New Roman"/>
+          <w:sz w:val="26"/>
+          <w:szCs w:val="26"/>
+          <w:lang w:val="fr-FR"/>
+        </w:rPr>
+        <w:t xml:space="preserve"> dạng chính nêu trên, vì tùy theo mục đích sử dụng mà còn các loại câu hỏi khác nhau thêm nữa. </w:t>
       </w:r>
     </w:p>
     <w:p>
@@ -5148,6 +5166,7 @@
           <w:szCs w:val="26"/>
           <w:lang w:val="fr-FR"/>
         </w:rPr>
+        <w:lastRenderedPageBreak/>
         <w:t>Theo TREC</w:t>
       </w:r>
       <w:r>
@@ -5166,17 +5185,7 @@
           <w:szCs w:val="26"/>
           <w:lang w:val="fr-FR"/>
         </w:rPr>
-        <w:t xml:space="preserve">, nơi chứa một tập các câu hỏi liên quan đến vấn đề hỏi đáp, các câu hỏi lại được phân làm 3 lọai : FACTOID, LIST và OTHER. Câu hỏi thuộc lọai FACTOID là một loại câu hỏi dành cho những vấn đề chưa được xác minh về thông tin và không </w:t>
-      </w:r>
-      <w:r>
-        <w:rPr>
-          <w:rFonts w:ascii="Times New Roman" w:hAnsi="Times New Roman" w:cs="Times New Roman"/>
-          <w:sz w:val="26"/>
-          <w:szCs w:val="26"/>
-          <w:lang w:val="fr-FR"/>
-        </w:rPr>
-        <w:lastRenderedPageBreak/>
-        <w:t>chắc là có thông tin để trả lời. Câu hỏi LIST là câu hỏi thuộc dạng liệt kê một danh sách theo yêu cầu của câu hỏi và còn lại là các câu hỏi OTHER.</w:t>
+        <w:t>, nơi chứa một tập các câu hỏi liên quan đến vấn đề hỏi đáp, các câu hỏi lại được phân làm 3 lọai : FACTOID, LIST và OTHER. Câu hỏi thuộc lọai FACTOID là một loại câu hỏi dành cho những vấn đề chưa được xác minh về thông tin và không chắc là có thông tin để trả lời. Câu hỏi LIST là câu hỏi thuộc dạng liệt kê một danh sách theo yêu cầu của câu hỏi và còn lại là các câu hỏi OTHER.</w:t>
       </w:r>
     </w:p>
     <w:p>
@@ -5822,6 +5831,7 @@
           <w:rFonts w:ascii="Times New Roman" w:hAnsi="Times New Roman" w:cs="Times New Roman"/>
           <w:sz w:val="26"/>
           <w:szCs w:val="26"/>
+          <w:lang w:val="vi-VN"/>
         </w:rPr>
       </w:pPr>
       <w:r>
@@ -5846,7 +5856,33 @@
           <w:sz w:val="26"/>
           <w:szCs w:val="26"/>
         </w:rPr>
-        <w:t xml:space="preserve"> dụng mà câu hỏi còn đựơc phân lọai theo nhiều mục. </w:t>
+        <w:t xml:space="preserve"> dụng mà câu hỏi còn đựơc phân lọai theo nhiều mục.</w:t>
+      </w:r>
+      <w:r>
+        <w:rPr>
+          <w:rFonts w:ascii="Times New Roman" w:hAnsi="Times New Roman" w:cs="Times New Roman"/>
+          <w:sz w:val="26"/>
+          <w:szCs w:val="26"/>
+          <w:lang w:val="vi-VN"/>
+        </w:rPr>
+        <w:t xml:space="preserve"> Theo đó, ta có một số nhận định về loại câu hỏi mà đề giải quyết</w:t>
+      </w:r>
+      <w:r>
+        <w:rPr>
+          <w:rFonts w:ascii="Times New Roman" w:hAnsi="Times New Roman" w:cs="Times New Roman"/>
+          <w:sz w:val="26"/>
+          <w:szCs w:val="26"/>
+        </w:rPr>
+        <w:t xml:space="preserve"> </w:t>
+      </w:r>
+      <w:r>
+        <w:rPr>
+          <w:rFonts w:ascii="Times New Roman" w:hAnsi="Times New Roman" w:cs="Times New Roman"/>
+          <w:sz w:val="26"/>
+          <w:szCs w:val="26"/>
+          <w:lang w:val="vi-VN"/>
+        </w:rPr>
+        <w:t>:</w:t>
       </w:r>
     </w:p>
     <w:p>
@@ -5966,7 +6002,16 @@
           <w:sz w:val="26"/>
           <w:szCs w:val="26"/>
         </w:rPr>
-        <w:t xml:space="preserve">Đối với câu hỏi Yes/No question hệ thống xử lý tương tự câu hỏi Question Word Question. Vì câu hỏi loại này chỉ nhằm xác minh một vấn đề, cho nên, nếu hệ thống kiếm được kết quả thì sẽ trả về và ngược lại. </w:t>
+        <w:t xml:space="preserve">Đối với câu hỏi Yes/No question hệ thống xử lý tương tự câu hỏi Question Word Question. Vì câu hỏi loại này chỉ nhằm </w:t>
+      </w:r>
+      <w:r>
+        <w:rPr>
+          <w:rFonts w:ascii="Times New Roman" w:hAnsi="Times New Roman" w:cs="Times New Roman"/>
+          <w:sz w:val="26"/>
+          <w:szCs w:val="26"/>
+        </w:rPr>
+        <w:lastRenderedPageBreak/>
+        <w:t xml:space="preserve">xác minh một vấn đề, cho nên, nếu hệ thống kiếm được kết quả thì sẽ trả về và ngược lại. </w:t>
       </w:r>
       <w:r>
         <w:rPr>
@@ -6061,6 +6106,7 @@
           <w:rFonts w:ascii="Times New Roman" w:hAnsi="Times New Roman" w:cs="Times New Roman"/>
           <w:sz w:val="26"/>
           <w:szCs w:val="26"/>
+          <w:lang w:val="vi-VN"/>
         </w:rPr>
         <w:t xml:space="preserve"> </w:t>
       </w:r>
@@ -6088,7 +6134,6 @@
           <w:szCs w:val="26"/>
           <w:lang w:val="vi-VN"/>
         </w:rPr>
-        <w:lastRenderedPageBreak/>
         <w:t>Đối với các</w:t>
       </w:r>
       <w:r>
@@ -6097,7 +6142,24 @@
           <w:sz w:val="26"/>
           <w:szCs w:val="26"/>
         </w:rPr>
-        <w:t xml:space="preserve"> câu hỏi được phân loại theo 6 mục thô (ABBR, DESC, ENTY, HUM, LOC, NUM). </w:t>
+        <w:t xml:space="preserve"> câu hỏi được phân loại theo </w:t>
+      </w:r>
+      <w:r>
+        <w:rPr>
+          <w:rFonts w:ascii="Times New Roman" w:hAnsi="Times New Roman" w:cs="Times New Roman"/>
+          <w:sz w:val="26"/>
+          <w:szCs w:val="26"/>
+          <w:lang w:val="vi-VN"/>
+        </w:rPr>
+        <w:t>Li và Roth</w:t>
+      </w:r>
+      <w:r>
+        <w:rPr>
+          <w:rFonts w:ascii="Times New Roman" w:hAnsi="Times New Roman" w:cs="Times New Roman"/>
+          <w:sz w:val="26"/>
+          <w:szCs w:val="26"/>
+        </w:rPr>
+        <w:t xml:space="preserve"> (ABBR, DESC, ENTY, HUM, LOC, NUM). </w:t>
       </w:r>
       <w:r>
         <w:rPr>
@@ -6163,7 +6225,61 @@
           <w:szCs w:val="26"/>
           <w:lang w:val="vi-VN"/>
         </w:rPr>
-        <w:t>ng phù hợp để phân loại cho các câu hỏi thuộc đề tài, vì thực tế các câu hỏi trong vệc tìm kiếm bài báo không cần thiết phải phân loại chi tiết đến 50 mục mịn.</w:t>
+        <w:t>ng phù hợp để phân loại cho các câu hỏi thuộc đề tài, vì thực tế các câu hỏi trong v</w:t>
+      </w:r>
+      <w:r>
+        <w:rPr>
+          <w:rFonts w:ascii="Times New Roman" w:hAnsi="Times New Roman" w:cs="Times New Roman"/>
+          <w:sz w:val="26"/>
+          <w:szCs w:val="26"/>
+          <w:lang w:val="vi-VN"/>
+        </w:rPr>
+        <w:t>i</w:t>
+      </w:r>
+      <w:r>
+        <w:rPr>
+          <w:rFonts w:ascii="Times New Roman" w:hAnsi="Times New Roman" w:cs="Times New Roman"/>
+          <w:sz w:val="26"/>
+          <w:szCs w:val="26"/>
+          <w:lang w:val="vi-VN"/>
+        </w:rPr>
+        <w:t xml:space="preserve">ệc tìm kiếm bài báo không cần thiết </w:t>
+      </w:r>
+      <w:r>
+        <w:rPr>
+          <w:rFonts w:ascii="Times New Roman" w:hAnsi="Times New Roman" w:cs="Times New Roman"/>
+          <w:sz w:val="26"/>
+          <w:szCs w:val="26"/>
+          <w:lang w:val="vi-VN"/>
+        </w:rPr>
+        <w:t>và đủ để</w:t>
+      </w:r>
+      <w:r>
+        <w:rPr>
+          <w:rFonts w:ascii="Times New Roman" w:hAnsi="Times New Roman" w:cs="Times New Roman"/>
+          <w:sz w:val="26"/>
+          <w:szCs w:val="26"/>
+          <w:lang w:val="vi-VN"/>
+        </w:rPr>
+        <w:t xml:space="preserve"> phân loại chi tiết đến </w:t>
+      </w:r>
+      <w:r>
+        <w:rPr>
+          <w:rFonts w:ascii="Times New Roman" w:hAnsi="Times New Roman" w:cs="Times New Roman"/>
+          <w:sz w:val="26"/>
+          <w:szCs w:val="26"/>
+          <w:lang w:val="vi-VN"/>
+        </w:rPr>
+        <w:t>đến nhiều mục như thế</w:t>
+      </w:r>
+      <w:r>
+        <w:rPr>
+          <w:rFonts w:ascii="Times New Roman" w:hAnsi="Times New Roman" w:cs="Times New Roman"/>
+          <w:sz w:val="26"/>
+          <w:szCs w:val="26"/>
+          <w:lang w:val="vi-VN"/>
+        </w:rPr>
+        <w:t>.</w:t>
       </w:r>
     </w:p>
     <w:p>
@@ -6194,16 +6310,43 @@
           <w:szCs w:val="26"/>
           <w:lang w:val="vi-VN"/>
         </w:rPr>
-        <w:t>ì số lượng câu hỏi giải quyết được trong đề tài chỉ thuộc về một phạm vi xung quanh các bài báo công nghệ</w:t>
-      </w:r>
-      <w:r>
-        <w:rPr>
-          <w:rFonts w:ascii="Times New Roman" w:hAnsi="Times New Roman" w:cs="Times New Roman"/>
-          <w:sz w:val="26"/>
-          <w:szCs w:val="26"/>
-          <w:lang w:val="vi-VN"/>
-        </w:rPr>
-        <w:t xml:space="preserve"> thông tin, nên nhóm chỉ chọn một số dạng câu hỏi để xử lý tùy </w:t>
+        <w:t xml:space="preserve">ì số lượng câu hỏi giải quyết được trong đề tài chỉ </w:t>
+      </w:r>
+      <w:r>
+        <w:rPr>
+          <w:rFonts w:ascii="Times New Roman" w:hAnsi="Times New Roman" w:cs="Times New Roman"/>
+          <w:sz w:val="26"/>
+          <w:szCs w:val="26"/>
+          <w:lang w:val="vi-VN"/>
+        </w:rPr>
+        <w:t>nằm trong</w:t>
+      </w:r>
+      <w:r>
+        <w:rPr>
+          <w:rFonts w:ascii="Times New Roman" w:hAnsi="Times New Roman" w:cs="Times New Roman"/>
+          <w:sz w:val="26"/>
+          <w:szCs w:val="26"/>
+          <w:lang w:val="vi-VN"/>
+        </w:rPr>
+        <w:t xml:space="preserve"> phạm vi các bài báo công nghệ</w:t>
+      </w:r>
+      <w:r>
+        <w:rPr>
+          <w:rFonts w:ascii="Times New Roman" w:hAnsi="Times New Roman" w:cs="Times New Roman"/>
+          <w:sz w:val="26"/>
+          <w:szCs w:val="26"/>
+          <w:lang w:val="vi-VN"/>
+        </w:rPr>
+        <w:t xml:space="preserve"> thông tin, nên nhóm chỉ chọn một số dạng câu hỏi để xử</w:t>
+      </w:r>
+      <w:r>
+        <w:rPr>
+          <w:rFonts w:ascii="Times New Roman" w:hAnsi="Times New Roman" w:cs="Times New Roman"/>
+          <w:sz w:val="26"/>
+          <w:szCs w:val="26"/>
+          <w:lang w:val="vi-VN"/>
+        </w:rPr>
+        <w:t xml:space="preserve"> lý </w:t>
       </w:r>
       <w:r>
         <w:rPr>
@@ -7058,6 +7201,7 @@
                 <w:sz w:val="26"/>
                 <w:szCs w:val="26"/>
               </w:rPr>
+              <w:lastRenderedPageBreak/>
               <w:t>Choice question</w:t>
             </w:r>
           </w:p>
@@ -7436,7 +7580,6 @@
                 <w:sz w:val="26"/>
                 <w:szCs w:val="26"/>
               </w:rPr>
-              <w:lastRenderedPageBreak/>
               <w:t>Open/closed question</w:t>
             </w:r>
           </w:p>
@@ -8018,6 +8161,7 @@
           <w:rFonts w:ascii="Times New Roman" w:hAnsi="Times New Roman" w:cs="Times New Roman"/>
           <w:sz w:val="26"/>
           <w:szCs w:val="26"/>
+          <w:lang w:val="vi-VN"/>
         </w:rPr>
       </w:pPr>
       <w:r>
@@ -8072,7 +8216,16 @@
           <w:szCs w:val="26"/>
           <w:lang w:val="vi-VN"/>
         </w:rPr>
-        <w:t xml:space="preserve">tác giả, nhà xuất bản </w:t>
+        <w:t>tác giả, nhà xuất bả</w:t>
+      </w:r>
+      <w:r>
+        <w:rPr>
+          <w:rFonts w:ascii="Times New Roman" w:hAnsi="Times New Roman" w:cs="Times New Roman"/>
+          <w:sz w:val="26"/>
+          <w:szCs w:val="26"/>
+          <w:lang w:val="vi-VN"/>
+        </w:rPr>
+        <w:t xml:space="preserve">n </w:t>
       </w:r>
       <w:r>
         <w:rPr>
@@ -8116,55 +8269,178 @@
           <w:szCs w:val="26"/>
           <w:lang w:val="vi-VN"/>
         </w:rPr>
-        <w:t xml:space="preserve">bao gồm: </w:t>
-      </w:r>
-      <w:r>
-        <w:rPr>
-          <w:rFonts w:ascii="Times New Roman" w:hAnsi="Times New Roman" w:cs="Times New Roman"/>
-          <w:sz w:val="26"/>
-          <w:szCs w:val="26"/>
-        </w:rPr>
-        <w:t>Question-Word question (tức câu hỏi có các tư hỏi nh</w:t>
-      </w:r>
-      <w:r>
-        <w:rPr>
-          <w:rFonts w:ascii="Times New Roman" w:hAnsi="Times New Roman" w:cs="Times New Roman"/>
-          <w:sz w:val="26"/>
-          <w:szCs w:val="26"/>
-        </w:rPr>
-        <w:t xml:space="preserve">ư What, When, Where, Why...), </w:t>
-      </w:r>
-      <w:r>
-        <w:rPr>
-          <w:rFonts w:ascii="Times New Roman" w:hAnsi="Times New Roman" w:cs="Times New Roman"/>
-          <w:sz w:val="26"/>
-          <w:szCs w:val="26"/>
-        </w:rPr>
-        <w:t>Yes/No question</w:t>
-      </w:r>
-      <w:r>
-        <w:rPr>
-          <w:rFonts w:ascii="Times New Roman" w:hAnsi="Times New Roman" w:cs="Times New Roman"/>
-          <w:sz w:val="26"/>
-          <w:szCs w:val="26"/>
-        </w:rPr>
-        <w:t xml:space="preserve"> và tag question</w:t>
-      </w:r>
-      <w:r>
-        <w:rPr>
-          <w:rFonts w:ascii="Times New Roman" w:hAnsi="Times New Roman" w:cs="Times New Roman"/>
-          <w:sz w:val="26"/>
-          <w:szCs w:val="26"/>
-        </w:rPr>
-        <w:t>.</w:t>
-      </w:r>
-      <w:r>
-        <w:rPr>
-          <w:rFonts w:ascii="Times New Roman" w:hAnsi="Times New Roman" w:cs="Times New Roman"/>
-          <w:sz w:val="26"/>
-          <w:szCs w:val="26"/>
-        </w:rPr>
-        <w:t xml:space="preserve"> Các loại câu hỏi khác hiện nhóm chưa thể xử lý được do </w:t>
+        <w:t>bao gồm:</w:t>
+      </w:r>
+    </w:p>
+    <w:p>
+      <w:pPr>
+        <w:numPr>
+          <w:ilvl w:val="0"/>
+          <w:numId w:val="46"/>
+        </w:numPr>
+        <w:spacing w:after="0" w:line="360" w:lineRule="auto"/>
+        <w:rPr>
+          <w:rFonts w:ascii="Times New Roman" w:hAnsi="Times New Roman" w:cs="Times New Roman"/>
+          <w:sz w:val="26"/>
+          <w:szCs w:val="26"/>
+          <w:lang w:val="vi-VN"/>
+        </w:rPr>
+      </w:pPr>
+      <w:r>
+        <w:rPr>
+          <w:rFonts w:ascii="Times New Roman" w:hAnsi="Times New Roman" w:cs="Times New Roman"/>
+          <w:sz w:val="26"/>
+          <w:szCs w:val="26"/>
+          <w:lang w:val="vi-VN"/>
+        </w:rPr>
+        <w:t xml:space="preserve">Yes/No question </w:t>
+      </w:r>
+    </w:p>
+    <w:p>
+      <w:pPr>
+        <w:numPr>
+          <w:ilvl w:val="0"/>
+          <w:numId w:val="46"/>
+        </w:numPr>
+        <w:spacing w:after="0" w:line="360" w:lineRule="auto"/>
+        <w:rPr>
+          <w:rFonts w:ascii="Times New Roman" w:hAnsi="Times New Roman" w:cs="Times New Roman"/>
+          <w:sz w:val="26"/>
+          <w:szCs w:val="26"/>
+          <w:lang w:val="vi-VN"/>
+        </w:rPr>
+      </w:pPr>
+      <w:r>
+        <w:rPr>
+          <w:rFonts w:ascii="Times New Roman" w:hAnsi="Times New Roman" w:cs="Times New Roman"/>
+          <w:sz w:val="26"/>
+          <w:szCs w:val="26"/>
+          <w:lang w:val="vi-VN"/>
+        </w:rPr>
+        <w:t xml:space="preserve">Tag question </w:t>
+      </w:r>
+    </w:p>
+    <w:p>
+      <w:pPr>
+        <w:numPr>
+          <w:ilvl w:val="0"/>
+          <w:numId w:val="46"/>
+        </w:numPr>
+        <w:spacing w:after="0" w:line="360" w:lineRule="auto"/>
+        <w:rPr>
+          <w:rFonts w:ascii="Times New Roman" w:hAnsi="Times New Roman" w:cs="Times New Roman"/>
+          <w:sz w:val="26"/>
+          <w:szCs w:val="26"/>
+          <w:lang w:val="vi-VN"/>
+        </w:rPr>
+      </w:pPr>
+      <w:r>
+        <w:rPr>
+          <w:rFonts w:ascii="Times New Roman" w:hAnsi="Times New Roman" w:cs="Times New Roman"/>
+          <w:sz w:val="26"/>
+          <w:szCs w:val="26"/>
+          <w:lang w:val="vi-VN"/>
+        </w:rPr>
+        <w:t>Question-word question</w:t>
+      </w:r>
+    </w:p>
+    <w:p>
+      <w:pPr>
+        <w:numPr>
+          <w:ilvl w:val="1"/>
+          <w:numId w:val="46"/>
+        </w:numPr>
+        <w:spacing w:after="0" w:line="360" w:lineRule="auto"/>
+        <w:rPr>
+          <w:rFonts w:ascii="Times New Roman" w:hAnsi="Times New Roman" w:cs="Times New Roman"/>
+          <w:sz w:val="26"/>
+          <w:szCs w:val="26"/>
+          <w:lang w:val="vi-VN"/>
+        </w:rPr>
+      </w:pPr>
+      <w:r>
+        <w:rPr>
+          <w:rFonts w:ascii="Times New Roman" w:hAnsi="Times New Roman" w:cs="Times New Roman"/>
+          <w:sz w:val="26"/>
+          <w:szCs w:val="26"/>
+          <w:lang w:val="vi-VN"/>
+        </w:rPr>
+        <w:t>Book question (vd: What books were publish by ACM)</w:t>
+      </w:r>
+    </w:p>
+    <w:p>
+      <w:pPr>
+        <w:numPr>
+          <w:ilvl w:val="1"/>
+          <w:numId w:val="46"/>
+        </w:numPr>
+        <w:spacing w:after="0" w:line="360" w:lineRule="auto"/>
+        <w:rPr>
+          <w:rFonts w:ascii="Times New Roman" w:hAnsi="Times New Roman" w:cs="Times New Roman"/>
+          <w:sz w:val="26"/>
+          <w:szCs w:val="26"/>
+          <w:lang w:val="vi-VN"/>
+        </w:rPr>
+      </w:pPr>
+      <w:r>
+        <w:rPr>
+          <w:rFonts w:ascii="Times New Roman" w:hAnsi="Times New Roman" w:cs="Times New Roman"/>
+          <w:sz w:val="26"/>
+          <w:szCs w:val="26"/>
+          <w:lang w:val="vi-VN"/>
+        </w:rPr>
+        <w:t>Author question (vd: Which author write books for ACM)</w:t>
+      </w:r>
+    </w:p>
+    <w:p>
+      <w:pPr>
+        <w:numPr>
+          <w:ilvl w:val="0"/>
+          <w:numId w:val="46"/>
+        </w:numPr>
+        <w:spacing w:after="0" w:line="360" w:lineRule="auto"/>
+        <w:rPr>
+          <w:rFonts w:ascii="Times New Roman" w:hAnsi="Times New Roman" w:cs="Times New Roman"/>
+          <w:sz w:val="26"/>
+          <w:szCs w:val="26"/>
+          <w:lang w:val="vi-VN"/>
+        </w:rPr>
+      </w:pPr>
+      <w:r>
+        <w:rPr>
+          <w:rFonts w:ascii="Times New Roman" w:hAnsi="Times New Roman" w:cs="Times New Roman"/>
+          <w:sz w:val="26"/>
+          <w:szCs w:val="26"/>
+          <w:lang w:val="vi-VN"/>
+        </w:rPr>
+        <w:t>List question (vd: Name some books written by Philip K. Chan)</w:t>
+      </w:r>
+    </w:p>
+    <w:p>
+      <w:pPr>
+        <w:spacing w:line="360" w:lineRule="auto"/>
+        <w:jc w:val="both"/>
+        <w:rPr>
+          <w:rFonts w:ascii="Times New Roman" w:hAnsi="Times New Roman" w:cs="Times New Roman"/>
+          <w:sz w:val="26"/>
+          <w:szCs w:val="26"/>
+        </w:rPr>
+      </w:pPr>
+      <w:r>
+        <w:rPr>
+          <w:rFonts w:ascii="Times New Roman" w:hAnsi="Times New Roman" w:cs="Times New Roman"/>
+          <w:sz w:val="26"/>
+          <w:szCs w:val="26"/>
+        </w:rPr>
+        <w:t>Các lo</w:t>
+      </w:r>
+      <w:r>
+        <w:rPr>
+          <w:rFonts w:ascii="Times New Roman" w:hAnsi="Times New Roman" w:cs="Times New Roman"/>
+          <w:sz w:val="26"/>
+          <w:szCs w:val="26"/>
+        </w:rPr>
+        <w:t xml:space="preserve">ại câu hỏi khác hiện nhóm chưa thể xử lý được do </w:t>
       </w:r>
       <w:r>
         <w:rPr>
@@ -8295,6 +8571,7 @@
           <w:szCs w:val="26"/>
           <w:lang w:val="vi-VN"/>
         </w:rPr>
+        <w:lastRenderedPageBreak/>
         <w:t>Các ứng dụng và nghiên cứu hiện nay</w:t>
       </w:r>
       <w:bookmarkEnd w:id="3"/>
@@ -8478,7 +8755,6 @@
                 <w:sz w:val="26"/>
                 <w:szCs w:val="26"/>
               </w:rPr>
-              <w:lastRenderedPageBreak/>
               <w:t>Tên trang</w:t>
             </w:r>
           </w:p>
@@ -9210,7 +9486,16 @@
                 <w:sz w:val="26"/>
                 <w:szCs w:val="26"/>
               </w:rPr>
-              <w:t>Danh sách kết quả, nội dung chi tiết bài báo, hiển thị bài báo dưới dạng đồ thị, cây …</w:t>
+              <w:t xml:space="preserve">Danh sách kết quả, nội dung chi tiết bài báo, hiển thị bài báo </w:t>
+            </w:r>
+            <w:r>
+              <w:rPr>
+                <w:rFonts w:ascii="Times New Roman" w:eastAsia="Times New Roman" w:hAnsi="Times New Roman" w:cs="Times New Roman"/>
+                <w:sz w:val="26"/>
+                <w:szCs w:val="26"/>
+              </w:rPr>
+              <w:lastRenderedPageBreak/>
+              <w:t>dưới dạng đồ thị, cây …</w:t>
             </w:r>
           </w:p>
         </w:tc>
@@ -9232,6 +9517,7 @@
           <w:sz w:val="26"/>
           <w:szCs w:val="26"/>
         </w:rPr>
+        <w:lastRenderedPageBreak/>
         <w:t>Bảng 3 – Khảo sát các trang tìm kiếm bài báo</w:t>
       </w:r>
     </w:p>
@@ -9471,16 +9757,7 @@
           <w:sz w:val="26"/>
           <w:szCs w:val="26"/>
         </w:rPr>
-        <w:t xml:space="preserve">Hiện theo như khảo sát của nhóm, </w:t>
-      </w:r>
-      <w:r>
-        <w:rPr>
-          <w:rFonts w:ascii="Times New Roman" w:eastAsia="Times New Roman" w:hAnsi="Times New Roman" w:cs="Times New Roman"/>
-          <w:sz w:val="26"/>
-          <w:szCs w:val="26"/>
-        </w:rPr>
-        <w:lastRenderedPageBreak/>
-        <w:t xml:space="preserve">đã có một số hệ thống hỏi đáp như Answer.com, NSIR, START, Answerbus.com … Các hệ thống này đã và đang được sử dụng trên internet. Tuy nhiên, các hệ thống hỏi đáp này phục vụ cho việc tìm kiếm thông tin như địa danh, nơi chốn, các vấn đề khoa học, lịch sử, địa lý … </w:t>
+        <w:t xml:space="preserve">Hiện theo như khảo sát của nhóm, đã có một số hệ thống hỏi đáp như Answer.com, NSIR, START, Answerbus.com … Các hệ thống này đã và đang được sử dụng trên internet. Tuy nhiên, các hệ thống hỏi đáp này phục vụ cho việc tìm kiếm thông tin như địa danh, nơi chốn, các vấn đề khoa học, lịch sử, địa lý … </w:t>
       </w:r>
     </w:p>
     <w:p>
@@ -9565,7 +9842,16 @@
           <w:sz w:val="26"/>
           <w:szCs w:val="26"/>
         </w:rPr>
-        <w:t>Ask.com [23] Là hệ thống hỗ trợ tìm kiếm các trang Web, hình ảnh, thông tin, bản đồ, lời chỉ dẫn, tìm kiếm cục bộ và mua sắm. Ask.com đang có những cải tiến đáng kể như thu hẹp phạm vi tìm kiếm để nâng cao chất lượng kết quả tìm được chứ không tìm kiếm trên tất cả các lĩnh vực. Nó cung cấp khả năng tìm kiếm, trả lời các câu hỏi tập trung vào các vấn đề cơ bản như các công thức món ăn, sở thích, bài tập cho trẻ em, giải trí và sức khỏe.</w:t>
+        <w:t xml:space="preserve">Ask.com [23] Là hệ thống hỗ trợ tìm kiếm các trang Web, hình ảnh, thông tin, bản đồ, lời chỉ dẫn, tìm kiếm cục bộ và mua sắm. Ask.com đang có những cải tiến đáng kể như thu hẹp phạm vi tìm kiếm để nâng cao chất lượng kết quả tìm được chứ không tìm kiếm trên tất cả các lĩnh vực. Nó cung cấp khả năng tìm </w:t>
+      </w:r>
+      <w:r>
+        <w:rPr>
+          <w:rFonts w:ascii="Times New Roman" w:hAnsi="Times New Roman" w:cs="Times New Roman"/>
+          <w:sz w:val="26"/>
+          <w:szCs w:val="26"/>
+        </w:rPr>
+        <w:lastRenderedPageBreak/>
+        <w:t>kiếm, trả lời các câu hỏi tập trung vào các vấn đề cơ bản như các công thức món ăn, sở thích, bài tập cho trẻ em, giải trí và sức khỏe.</w:t>
       </w:r>
     </w:p>
     <w:p>
@@ -9775,7 +10061,6 @@
           <w:sz w:val="26"/>
           <w:szCs w:val="26"/>
         </w:rPr>
-        <w:lastRenderedPageBreak/>
         <w:t>Các nghiên cứu liên quan</w:t>
       </w:r>
       <w:bookmarkEnd w:id="5"/>
@@ -9977,6 +10262,7 @@
           <w:sz w:val="26"/>
           <w:szCs w:val="26"/>
         </w:rPr>
+        <w:lastRenderedPageBreak/>
         <w:t>Cuối cùng, tác giả có đề cập tới một phép chiếu (projection operator) dùng để so sánh giữa CG của một câu hỏi với CG của một câu trong văn bản. Đó là cách mà câu trả lời được rút ra, xếp hạng và trả về cho người dùng.</w:t>
       </w:r>
     </w:p>
@@ -10119,7 +10405,6 @@
           <w:sz w:val="26"/>
           <w:szCs w:val="26"/>
         </w:rPr>
-        <w:lastRenderedPageBreak/>
         <w:t xml:space="preserve">Trong đồ thị ở hình 1, theo cách hiểu của nhóm,  </w:t>
       </w:r>
       <w:r>
@@ -10879,6 +11164,7 @@
           <w:szCs w:val="26"/>
           <w:lang w:val="fr-FR"/>
         </w:rPr>
+        <w:lastRenderedPageBreak/>
         <w:t xml:space="preserve">là hai từ viết tắt của </w:t>
       </w:r>
       <w:r>
@@ -11021,7 +11307,6 @@
           <w:szCs w:val="26"/>
           <w:lang w:val="fr-FR"/>
         </w:rPr>
-        <w:lastRenderedPageBreak/>
         <w:t>Với cách tiếp cận của đề tài trên, câu hỏi tiếng việt được đưa vào hệ thống phân tích. Một tập 40 luật cú pháp</w:t>
       </w:r>
       <w:r>
@@ -11158,6 +11443,7 @@
           <w:szCs w:val="26"/>
           <w:lang w:val="vi-VN"/>
         </w:rPr>
+        <w:lastRenderedPageBreak/>
         <w:t xml:space="preserve">Một đề tài khác là “ Dịch câu truy vấn có cấu trúc sang đồ thị ý niệm: cách tiếp cận ít phụ thuộc vào cú pháp”, 2008 [3]. Theo ý kiến của tác giả, việc phân tích cú pháp để hình thành đồ thị ý niệm gặp khó khăn khi các câu truy vấn không đúng cú pháp. Vì thế tác giả đưa ra một phương pháp dịch câu truy vấn sang đồ thị ý niệm mà không dựa trên việc phân tích cú pháp câu. </w:t>
       </w:r>
     </w:p>
@@ -11180,17 +11466,7 @@
           <w:szCs w:val="26"/>
           <w:lang w:val="vi-VN"/>
         </w:rPr>
-        <w:t xml:space="preserve">Ở đề tài này, phương pháp tiếp cận dựa trên việc nhận diện các thực thể đặt tên, không đặt tên và từ quan hệ. Sau khi nhận diện được, thao tác tiếp theo là nhận diện lớp của thực thể mà không xác định được nó thuộc lớp nào ( như What, Who ...). Bước kế tiếp là gom các thực thể được cho là giống nhau, xác định những mối quan hệ ẩn mà không được nêu trong câu hỏi. Cuối cùng, xác định </w:t>
-      </w:r>
-      <w:r>
-        <w:rPr>
-          <w:rFonts w:ascii="Times New Roman" w:hAnsi="Times New Roman" w:cs="Times New Roman"/>
-          <w:sz w:val="26"/>
-          <w:szCs w:val="26"/>
-          <w:lang w:val="vi-VN"/>
-        </w:rPr>
-        <w:lastRenderedPageBreak/>
-        <w:t>quan hệ giữa các thực thể, xóa bỏ những mối quan hệ không thích hợp và xây dựng đồ thị ý niệm.</w:t>
+        <w:t>Ở đề tài này, phương pháp tiếp cận dựa trên việc nhận diện các thực thể đặt tên, không đặt tên và từ quan hệ. Sau khi nhận diện được, thao tác tiếp theo là nhận diện lớp của thực thể mà không xác định được nó thuộc lớp nào ( như What, Who ...). Bước kế tiếp là gom các thực thể được cho là giống nhau, xác định những mối quan hệ ẩn mà không được nêu trong câu hỏi. Cuối cùng, xác định quan hệ giữa các thực thể, xóa bỏ những mối quan hệ không thích hợp và xây dựng đồ thị ý niệm.</w:t>
       </w:r>
     </w:p>
     <w:p>
@@ -11557,6 +11833,7 @@
                 <w:sz w:val="26"/>
                 <w:szCs w:val="26"/>
               </w:rPr>
+              <w:lastRenderedPageBreak/>
               <w:t>TREC 2007</w:t>
             </w:r>
           </w:p>
@@ -11723,17 +12000,7 @@
           <w:szCs w:val="26"/>
           <w:lang w:val="vi-VN"/>
         </w:rPr>
-        <w:t xml:space="preserve"> liệu. Do </w:t>
-      </w:r>
-      <w:r>
-        <w:rPr>
-          <w:rFonts w:ascii="Times New Roman" w:hAnsi="Times New Roman" w:cs="Times New Roman"/>
-          <w:sz w:val="26"/>
-          <w:szCs w:val="26"/>
-          <w:lang w:val="vi-VN"/>
-        </w:rPr>
-        <w:lastRenderedPageBreak/>
-        <w:t>hệ thống này sử dụng dữ liệu miễn phí từ dự án</w:t>
+        <w:t xml:space="preserve"> liệu. Do hệ thống này sử dụng dữ liệu miễn phí từ dự án</w:t>
       </w:r>
       <w:r>
         <w:rPr>
@@ -11885,7 +12152,7 @@
           <v:shape id="_x0000_i1025" type="#_x0000_t75" style="width:9.2pt;height:9.2pt" o:ole="">
             <v:imagedata r:id="rId10" o:title=""/>
           </v:shape>
-          <o:OLEObject Type="Embed" ProgID="Equation.3" ShapeID="_x0000_i1025" DrawAspect="Content" ObjectID="_1359948882" r:id="rId11"/>
+          <o:OLEObject Type="Embed" ProgID="Equation.3" ShapeID="_x0000_i1025" DrawAspect="Content" ObjectID="_1360091731" r:id="rId11"/>
         </w:object>
       </w:r>
       <w:r>
@@ -11907,7 +12174,7 @@
           <v:shape id="_x0000_i1026" type="#_x0000_t75" style="width:9.2pt;height:9.2pt" o:ole="">
             <v:imagedata r:id="rId10" o:title=""/>
           </v:shape>
-          <o:OLEObject Type="Embed" ProgID="Equation.3" ShapeID="_x0000_i1026" DrawAspect="Content" ObjectID="_1359948883" r:id="rId12"/>
+          <o:OLEObject Type="Embed" ProgID="Equation.3" ShapeID="_x0000_i1026" DrawAspect="Content" ObjectID="_1360091732" r:id="rId12"/>
         </w:object>
       </w:r>
       <w:r>
@@ -12035,6 +12302,7 @@
           <w:sz w:val="26"/>
           <w:szCs w:val="26"/>
         </w:rPr>
+        <w:lastRenderedPageBreak/>
         <w:t xml:space="preserve">Đối với từng thuộc tính của bảng sẽ có những điều kiện để nhận dạng như ví dụ trên. Cuối cùng bằng các phép kết hợp, câu truy vấn được sinh ra và tìm các dữ liệu thỏa mãn. </w:t>
       </w:r>
     </w:p>
@@ -12075,7 +12343,6 @@
           <w:sz w:val="26"/>
           <w:szCs w:val="26"/>
         </w:rPr>
-        <w:lastRenderedPageBreak/>
         <w:t xml:space="preserve">Theo đánh giá về hiệu quả tìm kiếm, hạn chế lớn nhất của eLSSNL là về mặt tốc độ. Nếu dùng người nhập vào một câu truy vấn tự nhiên mới hoàn toàn – tức là tập từ khóa không trùng với các tập từ khóa được lưu trữ- thì tốc độ tìm kiếm sẽ khá lâu nếu người dùng tìm trên nhiều giá trị thuộc tính. </w:t>
       </w:r>
     </w:p>
@@ -12201,6 +12468,7 @@
           <w:szCs w:val="26"/>
           <w:lang w:val="de-DE"/>
         </w:rPr>
+        <w:lastRenderedPageBreak/>
         <w:t>Ngòai ra, để nhận diện được thực thể đặt tên, là các từ (cụm từ) chỉ về tên người, địa danh , tổ chức...[19] thì ta cần có một từ điển như Wordnet để  nhận diện. Hoặc với một cách khác, ta có thể dùng một ontology như theo tài liệu [3]. Đối với đề tài của nhóm, thì các thực thể đặt tên trong dữ liệu DBLP là các title, publisher, source, ... có số lượng rất lớn. Do dữ liệu của DBLP chứa hơn 1,</w:t>
       </w:r>
       <w:r>
@@ -12285,7 +12553,6 @@
           <w:szCs w:val="26"/>
           <w:lang w:val="vi-VN"/>
         </w:rPr>
-        <w:lastRenderedPageBreak/>
         <w:t>Cơ sở lý thuyết và các thuật ngữ liên quan</w:t>
       </w:r>
       <w:bookmarkEnd w:id="6"/>
@@ -12596,6 +12863,7 @@
           <w:szCs w:val="26"/>
           <w:lang w:val="de-DE"/>
         </w:rPr>
+        <w:lastRenderedPageBreak/>
         <w:t xml:space="preserve">Ví dụ trong câu </w:t>
       </w:r>
       <w:r>
@@ -12678,7 +12946,6 @@
           <w:sz w:val="26"/>
           <w:szCs w:val="26"/>
         </w:rPr>
-        <w:lastRenderedPageBreak/>
         <w:t>GATE là một công cụ hỗ trợ mạnh mẽ trong việc xử lý văn bản.</w:t>
       </w:r>
       <w:r>
@@ -13129,6 +13396,7 @@
           <w:szCs w:val="26"/>
           <w:lang w:val="vi-VN"/>
         </w:rPr>
+        <w:lastRenderedPageBreak/>
         <w:t xml:space="preserve">Theo [24] và [2] thì RDF là một mô hình lưu trữ theo dạng các bộ ba </w:t>
       </w:r>
       <w:r>
@@ -13215,7 +13483,6 @@
           <w:szCs w:val="26"/>
           <w:lang w:val="vi-VN"/>
         </w:rPr>
-        <w:lastRenderedPageBreak/>
         <w:t>Việc hình thành các bộ ba như trên sẽ có lợi cho việc lưu trữ ngữ nghĩa. Các bộ ba có thể kết hợp lại thành một đồ thị ngữ nghĩa (Hình 2)</w:t>
       </w:r>
       <w:bookmarkEnd w:id="15"/>
@@ -13575,7 +13842,17 @@
           <w:szCs w:val="26"/>
           <w:lang w:val="vi-VN"/>
         </w:rPr>
-        <w:t xml:space="preserve">Dựa vào các bộ ba quan hệ này mà đã có một số nghiên cứu đã áp dụng để phục vụ cho vấn đề hỏi đáp như [2], [7], [8], [9] và [10]. Chủ yếu các nghiên cứu trình bày cách xây dựng các bộ ba từ câu hỏi và sử dụng chúng để truy vấn xuống một cơ sở dữ liệu đã lưu trữ sẵn các bộ ba như cơ sở dữ liệu </w:t>
+        <w:t xml:space="preserve">Dựa vào các bộ ba quan hệ này mà đã có một số nghiên cứu đã áp dụng để phục vụ cho vấn đề hỏi đáp như [2], [7], [8], [9] và [10]. Chủ yếu các nghiên cứu trình bày cách xây dựng các bộ ba từ câu hỏi và sử dụng chúng để truy vấn xuống một cơ sở dữ </w:t>
+      </w:r>
+      <w:r>
+        <w:rPr>
+          <w:rFonts w:ascii="Times New Roman" w:hAnsi="Times New Roman" w:cs="Times New Roman"/>
+          <w:sz w:val="26"/>
+          <w:szCs w:val="26"/>
+          <w:lang w:val="vi-VN"/>
+        </w:rPr>
+        <w:lastRenderedPageBreak/>
+        <w:t xml:space="preserve">liệu đã lưu trữ sẵn các bộ ba như cơ sở dữ liệu </w:t>
       </w:r>
       <w:r>
         <w:rPr>
@@ -13672,7 +13949,6 @@
           <w:szCs w:val="26"/>
           <w:lang w:val="de-DE"/>
         </w:rPr>
-        <w:lastRenderedPageBreak/>
         <w:t>Wordnet và Similarity Wordnet</w:t>
       </w:r>
       <w:bookmarkEnd w:id="20"/>
@@ -14000,7 +14276,6 @@
           <w:szCs w:val="26"/>
           <w:lang w:val="vi-VN"/>
         </w:rPr>
-        <w:lastRenderedPageBreak/>
         <w:t xml:space="preserve">CHƯƠNG </w:t>
       </w:r>
       <w:r>
@@ -14267,7 +14542,16 @@
           <w:sz w:val="26"/>
           <w:szCs w:val="26"/>
         </w:rPr>
-        <w:t>Đồng thời, cần có một thông tin để miêu tả các mối quan hệ giữa bảng và các thuộc tính trong bảng, ánh xạ giữa các bảng nếu các bảng đó có quan hệ với nhau. Điều này sẽ giúp ích nhiều trong việc phát sinh câu truy vấn SQL tự động. Từ một câu hỏi được đưa ra, dựa vào các đối tượng trong câu hỏi đó và những mối quan hệ ánh xạ của các bảng với nhau trong database, hệ thống sẽ sinh ra câu truy vấn.</w:t>
+        <w:t xml:space="preserve">Đồng thời, cần có một thông tin để miêu tả các mối quan hệ giữa bảng và các thuộc tính trong bảng, ánh xạ giữa các bảng nếu các bảng đó có quan hệ với nhau. Điều này sẽ giúp ích nhiều trong việc phát sinh câu truy vấn SQL tự động. Từ một câu hỏi được </w:t>
+      </w:r>
+      <w:r>
+        <w:rPr>
+          <w:rFonts w:ascii="Times New Roman" w:hAnsi="Times New Roman" w:cs="Times New Roman"/>
+          <w:sz w:val="26"/>
+          <w:szCs w:val="26"/>
+        </w:rPr>
+        <w:lastRenderedPageBreak/>
+        <w:t>đưa ra, dựa vào các đối tượng trong câu hỏi đó và những mối quan hệ ánh xạ của các bảng với nhau trong database, hệ thống sẽ sinh ra câu truy vấn.</w:t>
       </w:r>
     </w:p>
     <w:p>
@@ -14286,7 +14570,6 @@
           <w:sz w:val="26"/>
           <w:szCs w:val="26"/>
         </w:rPr>
-        <w:lastRenderedPageBreak/>
         <w:t>Chính vì thế, nhóm đề xuất một lược đồ XML để mô tả thông tin của database và các mối quan hệ</w:t>
       </w:r>
       <w:r>
@@ -14667,6 +14950,7 @@
           <w:sz w:val="26"/>
           <w:szCs w:val="26"/>
         </w:rPr>
+        <w:lastRenderedPageBreak/>
         <w:t>table [table-name]: Tên của table.</w:t>
       </w:r>
     </w:p>
@@ -14691,7 +14975,6 @@
           <w:sz w:val="26"/>
           <w:szCs w:val="26"/>
         </w:rPr>
-        <w:lastRenderedPageBreak/>
         <w:t>table[visible]: là thuộc tính dùng để thể hiện table đó có được hiện ra cho người dùng thấy hay không.</w:t>
       </w:r>
     </w:p>
@@ -15651,6 +15934,7 @@
           <w:sz w:val="26"/>
           <w:szCs w:val="26"/>
         </w:rPr>
+        <w:lastRenderedPageBreak/>
         <w:t>&lt;</w:t>
       </w:r>
       <w:r>
@@ -15764,7 +16048,6 @@
           <w:sz w:val="26"/>
           <w:szCs w:val="26"/>
         </w:rPr>
-        <w:lastRenderedPageBreak/>
         <w:t xml:space="preserve">  </w:t>
       </w:r>
       <w:r>
@@ -17792,6 +18075,7 @@
           <w:sz w:val="26"/>
           <w:szCs w:val="26"/>
         </w:rPr>
+        <w:lastRenderedPageBreak/>
         <w:t xml:space="preserve">            </w:t>
       </w:r>
       <w:r>
@@ -17842,7 +18126,6 @@
           <w:sz w:val="26"/>
           <w:szCs w:val="26"/>
         </w:rPr>
-        <w:lastRenderedPageBreak/>
         <w:t xml:space="preserve">                </w:t>
       </w:r>
       <w:r>
@@ -39224,7 +39507,7 @@
             <w:rPr>
               <w:noProof/>
             </w:rPr>
-            <w:t>61</w:t>
+            <w:t>8</w:t>
           </w:r>
         </w:fldSimple>
       </w:p>
@@ -40424,6 +40707,119 @@
     </w:lvl>
   </w:abstractNum>
   <w:abstractNum w:abstractNumId="10">
+    <w:nsid w:val="21C07B37"/>
+    <w:multiLevelType w:val="hybridMultilevel"/>
+    <w:tmpl w:val="89F4CEF2"/>
+    <w:lvl w:ilvl="0" w:tplc="04090001">
+      <w:start w:val="1"/>
+      <w:numFmt w:val="bullet"/>
+      <w:lvlText w:val=""/>
+      <w:lvlJc w:val="left"/>
+      <w:pPr>
+        <w:ind w:left="720" w:hanging="360"/>
+      </w:pPr>
+      <w:rPr>
+        <w:rFonts w:ascii="Symbol" w:hAnsi="Symbol" w:hint="default"/>
+      </w:rPr>
+    </w:lvl>
+    <w:lvl w:ilvl="1" w:tplc="04090003">
+      <w:start w:val="1"/>
+      <w:numFmt w:val="bullet"/>
+      <w:lvlText w:val="o"/>
+      <w:lvlJc w:val="left"/>
+      <w:pPr>
+        <w:ind w:left="1440" w:hanging="360"/>
+      </w:pPr>
+      <w:rPr>
+        <w:rFonts w:ascii="Courier New" w:hAnsi="Courier New" w:cs="Courier New" w:hint="default"/>
+      </w:rPr>
+    </w:lvl>
+    <w:lvl w:ilvl="2" w:tplc="04090005" w:tentative="1">
+      <w:start w:val="1"/>
+      <w:numFmt w:val="bullet"/>
+      <w:lvlText w:val=""/>
+      <w:lvlJc w:val="left"/>
+      <w:pPr>
+        <w:ind w:left="2160" w:hanging="360"/>
+      </w:pPr>
+      <w:rPr>
+        <w:rFonts w:ascii="Wingdings" w:hAnsi="Wingdings" w:hint="default"/>
+      </w:rPr>
+    </w:lvl>
+    <w:lvl w:ilvl="3" w:tplc="04090001" w:tentative="1">
+      <w:start w:val="1"/>
+      <w:numFmt w:val="bullet"/>
+      <w:lvlText w:val=""/>
+      <w:lvlJc w:val="left"/>
+      <w:pPr>
+        <w:ind w:left="2880" w:hanging="360"/>
+      </w:pPr>
+      <w:rPr>
+        <w:rFonts w:ascii="Symbol" w:hAnsi="Symbol" w:hint="default"/>
+      </w:rPr>
+    </w:lvl>
+    <w:lvl w:ilvl="4" w:tplc="04090003" w:tentative="1">
+      <w:start w:val="1"/>
+      <w:numFmt w:val="bullet"/>
+      <w:lvlText w:val="o"/>
+      <w:lvlJc w:val="left"/>
+      <w:pPr>
+        <w:ind w:left="3600" w:hanging="360"/>
+      </w:pPr>
+      <w:rPr>
+        <w:rFonts w:ascii="Courier New" w:hAnsi="Courier New" w:cs="Courier New" w:hint="default"/>
+      </w:rPr>
+    </w:lvl>
+    <w:lvl w:ilvl="5" w:tplc="04090005" w:tentative="1">
+      <w:start w:val="1"/>
+      <w:numFmt w:val="bullet"/>
+      <w:lvlText w:val=""/>
+      <w:lvlJc w:val="left"/>
+      <w:pPr>
+        <w:ind w:left="4320" w:hanging="360"/>
+      </w:pPr>
+      <w:rPr>
+        <w:rFonts w:ascii="Wingdings" w:hAnsi="Wingdings" w:hint="default"/>
+      </w:rPr>
+    </w:lvl>
+    <w:lvl w:ilvl="6" w:tplc="04090001" w:tentative="1">
+      <w:start w:val="1"/>
+      <w:numFmt w:val="bullet"/>
+      <w:lvlText w:val=""/>
+      <w:lvlJc w:val="left"/>
+      <w:pPr>
+        <w:ind w:left="5040" w:hanging="360"/>
+      </w:pPr>
+      <w:rPr>
+        <w:rFonts w:ascii="Symbol" w:hAnsi="Symbol" w:hint="default"/>
+      </w:rPr>
+    </w:lvl>
+    <w:lvl w:ilvl="7" w:tplc="04090003" w:tentative="1">
+      <w:start w:val="1"/>
+      <w:numFmt w:val="bullet"/>
+      <w:lvlText w:val="o"/>
+      <w:lvlJc w:val="left"/>
+      <w:pPr>
+        <w:ind w:left="5760" w:hanging="360"/>
+      </w:pPr>
+      <w:rPr>
+        <w:rFonts w:ascii="Courier New" w:hAnsi="Courier New" w:cs="Courier New" w:hint="default"/>
+      </w:rPr>
+    </w:lvl>
+    <w:lvl w:ilvl="8" w:tplc="04090005" w:tentative="1">
+      <w:start w:val="1"/>
+      <w:numFmt w:val="bullet"/>
+      <w:lvlText w:val=""/>
+      <w:lvlJc w:val="left"/>
+      <w:pPr>
+        <w:ind w:left="6480" w:hanging="360"/>
+      </w:pPr>
+      <w:rPr>
+        <w:rFonts w:ascii="Wingdings" w:hAnsi="Wingdings" w:hint="default"/>
+      </w:rPr>
+    </w:lvl>
+  </w:abstractNum>
+  <w:abstractNum w:abstractNumId="11">
     <w:nsid w:val="25E57AF6"/>
     <w:multiLevelType w:val="hybridMultilevel"/>
     <w:tmpl w:val="109EF33E"/>
@@ -40509,7 +40905,7 @@
       </w:pPr>
     </w:lvl>
   </w:abstractNum>
-  <w:abstractNum w:abstractNumId="11">
+  <w:abstractNum w:abstractNumId="12">
     <w:nsid w:val="264F67FA"/>
     <w:multiLevelType w:val="hybridMultilevel"/>
     <w:tmpl w:val="6416037C"/>
@@ -40622,7 +41018,7 @@
       </w:rPr>
     </w:lvl>
   </w:abstractNum>
-  <w:abstractNum w:abstractNumId="12">
+  <w:abstractNum w:abstractNumId="13">
     <w:nsid w:val="27AB103F"/>
     <w:multiLevelType w:val="hybridMultilevel"/>
     <w:tmpl w:val="0C684F72"/>
@@ -40708,7 +41104,7 @@
       </w:pPr>
     </w:lvl>
   </w:abstractNum>
-  <w:abstractNum w:abstractNumId="13">
+  <w:abstractNum w:abstractNumId="14">
     <w:nsid w:val="28283D8F"/>
     <w:multiLevelType w:val="hybridMultilevel"/>
     <w:tmpl w:val="B87A90A6"/>
@@ -40821,7 +41217,7 @@
       </w:rPr>
     </w:lvl>
   </w:abstractNum>
-  <w:abstractNum w:abstractNumId="14">
+  <w:abstractNum w:abstractNumId="15">
     <w:nsid w:val="2A1F2EF4"/>
     <w:multiLevelType w:val="hybridMultilevel"/>
     <w:tmpl w:val="E7181462"/>
@@ -40934,7 +41330,7 @@
       </w:rPr>
     </w:lvl>
   </w:abstractNum>
-  <w:abstractNum w:abstractNumId="15">
+  <w:abstractNum w:abstractNumId="16">
     <w:nsid w:val="326500EC"/>
     <w:multiLevelType w:val="hybridMultilevel"/>
     <w:tmpl w:val="6DA6D260"/>
@@ -41048,7 +41444,7 @@
       </w:rPr>
     </w:lvl>
   </w:abstractNum>
-  <w:abstractNum w:abstractNumId="16">
+  <w:abstractNum w:abstractNumId="17">
     <w:nsid w:val="33FA2C50"/>
     <w:multiLevelType w:val="hybridMultilevel"/>
     <w:tmpl w:val="8654C9EE"/>
@@ -41137,7 +41533,7 @@
       </w:pPr>
     </w:lvl>
   </w:abstractNum>
-  <w:abstractNum w:abstractNumId="17">
+  <w:abstractNum w:abstractNumId="18">
     <w:nsid w:val="35DE4623"/>
     <w:multiLevelType w:val="hybridMultilevel"/>
     <w:tmpl w:val="D63C6B5A"/>
@@ -41250,7 +41646,7 @@
       </w:rPr>
     </w:lvl>
   </w:abstractNum>
-  <w:abstractNum w:abstractNumId="18">
+  <w:abstractNum w:abstractNumId="19">
     <w:nsid w:val="37284117"/>
     <w:multiLevelType w:val="hybridMultilevel"/>
     <w:tmpl w:val="6D2CB354"/>
@@ -41363,7 +41759,7 @@
       </w:rPr>
     </w:lvl>
   </w:abstractNum>
-  <w:abstractNum w:abstractNumId="19">
+  <w:abstractNum w:abstractNumId="20">
     <w:nsid w:val="39BB75F8"/>
     <w:multiLevelType w:val="multilevel"/>
     <w:tmpl w:val="0409001F"/>
@@ -41452,7 +41848,7 @@
       </w:pPr>
     </w:lvl>
   </w:abstractNum>
-  <w:abstractNum w:abstractNumId="20">
+  <w:abstractNum w:abstractNumId="21">
     <w:nsid w:val="3B5031C0"/>
     <w:multiLevelType w:val="hybridMultilevel"/>
     <w:tmpl w:val="A6F0F7A6"/>
@@ -41544,7 +41940,7 @@
       </w:pPr>
     </w:lvl>
   </w:abstractNum>
-  <w:abstractNum w:abstractNumId="21">
+  <w:abstractNum w:abstractNumId="22">
     <w:nsid w:val="3E9400CE"/>
     <w:multiLevelType w:val="hybridMultilevel"/>
     <w:tmpl w:val="93AC9642"/>
@@ -41657,7 +42053,7 @@
       </w:rPr>
     </w:lvl>
   </w:abstractNum>
-  <w:abstractNum w:abstractNumId="22">
+  <w:abstractNum w:abstractNumId="23">
     <w:nsid w:val="3EFF08B2"/>
     <w:multiLevelType w:val="hybridMultilevel"/>
     <w:tmpl w:val="DAFEC388"/>
@@ -41770,7 +42166,7 @@
       </w:rPr>
     </w:lvl>
   </w:abstractNum>
-  <w:abstractNum w:abstractNumId="23">
+  <w:abstractNum w:abstractNumId="24">
     <w:nsid w:val="402E533D"/>
     <w:multiLevelType w:val="hybridMultilevel"/>
     <w:tmpl w:val="3198F288"/>
@@ -41883,7 +42279,7 @@
       </w:rPr>
     </w:lvl>
   </w:abstractNum>
-  <w:abstractNum w:abstractNumId="24">
+  <w:abstractNum w:abstractNumId="25">
     <w:nsid w:val="420B54B1"/>
     <w:multiLevelType w:val="hybridMultilevel"/>
     <w:tmpl w:val="C81C940E"/>
@@ -41996,7 +42392,7 @@
       </w:rPr>
     </w:lvl>
   </w:abstractNum>
-  <w:abstractNum w:abstractNumId="25">
+  <w:abstractNum w:abstractNumId="26">
     <w:nsid w:val="46D2385C"/>
     <w:multiLevelType w:val="hybridMultilevel"/>
     <w:tmpl w:val="CD98D192"/>
@@ -42109,7 +42505,7 @@
       </w:rPr>
     </w:lvl>
   </w:abstractNum>
-  <w:abstractNum w:abstractNumId="26">
+  <w:abstractNum w:abstractNumId="27">
     <w:nsid w:val="49F32882"/>
     <w:multiLevelType w:val="hybridMultilevel"/>
     <w:tmpl w:val="0882CAE4"/>
@@ -42222,7 +42618,7 @@
       </w:rPr>
     </w:lvl>
   </w:abstractNum>
-  <w:abstractNum w:abstractNumId="27">
+  <w:abstractNum w:abstractNumId="28">
     <w:nsid w:val="4C6B78BA"/>
     <w:multiLevelType w:val="hybridMultilevel"/>
     <w:tmpl w:val="F2C886EA"/>
@@ -42335,7 +42731,7 @@
       </w:rPr>
     </w:lvl>
   </w:abstractNum>
-  <w:abstractNum w:abstractNumId="28">
+  <w:abstractNum w:abstractNumId="29">
     <w:nsid w:val="4D167ED4"/>
     <w:multiLevelType w:val="hybridMultilevel"/>
     <w:tmpl w:val="53E00B44"/>
@@ -42421,7 +42817,7 @@
       </w:pPr>
     </w:lvl>
   </w:abstractNum>
-  <w:abstractNum w:abstractNumId="29">
+  <w:abstractNum w:abstractNumId="30">
     <w:nsid w:val="4DAF726B"/>
     <w:multiLevelType w:val="hybridMultilevel"/>
     <w:tmpl w:val="72C45630"/>
@@ -42510,7 +42906,7 @@
       </w:pPr>
     </w:lvl>
   </w:abstractNum>
-  <w:abstractNum w:abstractNumId="30">
+  <w:abstractNum w:abstractNumId="31">
     <w:nsid w:val="54742ADA"/>
     <w:multiLevelType w:val="hybridMultilevel"/>
     <w:tmpl w:val="AE50E300"/>
@@ -42605,7 +43001,7 @@
       </w:pPr>
     </w:lvl>
   </w:abstractNum>
-  <w:abstractNum w:abstractNumId="31">
+  <w:abstractNum w:abstractNumId="32">
     <w:nsid w:val="5CC00BF9"/>
     <w:multiLevelType w:val="hybridMultilevel"/>
     <w:tmpl w:val="E28237F6"/>
@@ -42694,7 +43090,7 @@
       </w:pPr>
     </w:lvl>
   </w:abstractNum>
-  <w:abstractNum w:abstractNumId="32">
+  <w:abstractNum w:abstractNumId="33">
     <w:nsid w:val="5EBD340F"/>
     <w:multiLevelType w:val="hybridMultilevel"/>
     <w:tmpl w:val="3910AD02"/>
@@ -42783,7 +43179,7 @@
       </w:pPr>
     </w:lvl>
   </w:abstractNum>
-  <w:abstractNum w:abstractNumId="33">
+  <w:abstractNum w:abstractNumId="34">
     <w:nsid w:val="5FA20FB9"/>
     <w:multiLevelType w:val="hybridMultilevel"/>
     <w:tmpl w:val="982E989A"/>
@@ -42896,7 +43292,7 @@
       </w:rPr>
     </w:lvl>
   </w:abstractNum>
-  <w:abstractNum w:abstractNumId="34">
+  <w:abstractNum w:abstractNumId="35">
     <w:nsid w:val="609155DA"/>
     <w:multiLevelType w:val="hybridMultilevel"/>
     <w:tmpl w:val="26560030"/>
@@ -43035,7 +43431,7 @@
       </w:rPr>
     </w:lvl>
   </w:abstractNum>
-  <w:abstractNum w:abstractNumId="35">
+  <w:abstractNum w:abstractNumId="36">
     <w:nsid w:val="643053D8"/>
     <w:multiLevelType w:val="hybridMultilevel"/>
     <w:tmpl w:val="BAA622EC"/>
@@ -43148,7 +43544,7 @@
       </w:rPr>
     </w:lvl>
   </w:abstractNum>
-  <w:abstractNum w:abstractNumId="36">
+  <w:abstractNum w:abstractNumId="37">
     <w:nsid w:val="667E333C"/>
     <w:multiLevelType w:val="hybridMultilevel"/>
     <w:tmpl w:val="81EA76B4"/>
@@ -43234,7 +43630,7 @@
       </w:pPr>
     </w:lvl>
   </w:abstractNum>
-  <w:abstractNum w:abstractNumId="37">
+  <w:abstractNum w:abstractNumId="38">
     <w:nsid w:val="66982666"/>
     <w:multiLevelType w:val="hybridMultilevel"/>
     <w:tmpl w:val="8D6E16AC"/>
@@ -43323,7 +43719,7 @@
       </w:pPr>
     </w:lvl>
   </w:abstractNum>
-  <w:abstractNum w:abstractNumId="38">
+  <w:abstractNum w:abstractNumId="39">
     <w:nsid w:val="6A10435B"/>
     <w:multiLevelType w:val="hybridMultilevel"/>
     <w:tmpl w:val="9E4A0500"/>
@@ -43436,7 +43832,7 @@
       </w:rPr>
     </w:lvl>
   </w:abstractNum>
-  <w:abstractNum w:abstractNumId="39">
+  <w:abstractNum w:abstractNumId="40">
     <w:nsid w:val="6A3A0F3D"/>
     <w:multiLevelType w:val="hybridMultilevel"/>
     <w:tmpl w:val="82BAB040"/>
@@ -43549,7 +43945,7 @@
       </w:rPr>
     </w:lvl>
   </w:abstractNum>
-  <w:abstractNum w:abstractNumId="40">
+  <w:abstractNum w:abstractNumId="41">
     <w:nsid w:val="6BAA18D4"/>
     <w:multiLevelType w:val="hybridMultilevel"/>
     <w:tmpl w:val="5EAED3AE"/>
@@ -43638,7 +44034,7 @@
       </w:pPr>
     </w:lvl>
   </w:abstractNum>
-  <w:abstractNum w:abstractNumId="41">
+  <w:abstractNum w:abstractNumId="42">
     <w:nsid w:val="6ED07D7F"/>
     <w:multiLevelType w:val="hybridMultilevel"/>
     <w:tmpl w:val="73C84970"/>
@@ -43751,7 +44147,7 @@
       </w:rPr>
     </w:lvl>
   </w:abstractNum>
-  <w:abstractNum w:abstractNumId="42">
+  <w:abstractNum w:abstractNumId="43">
     <w:nsid w:val="73ED273D"/>
     <w:multiLevelType w:val="hybridMultilevel"/>
     <w:tmpl w:val="BBD80274"/>
@@ -43864,7 +44260,7 @@
       </w:rPr>
     </w:lvl>
   </w:abstractNum>
-  <w:abstractNum w:abstractNumId="43">
+  <w:abstractNum w:abstractNumId="44">
     <w:nsid w:val="7A2B1A38"/>
     <w:multiLevelType w:val="hybridMultilevel"/>
     <w:tmpl w:val="2D686702"/>
@@ -43977,7 +44373,7 @@
       </w:rPr>
     </w:lvl>
   </w:abstractNum>
-  <w:abstractNum w:abstractNumId="44">
+  <w:abstractNum w:abstractNumId="45">
     <w:nsid w:val="7D8A7572"/>
     <w:multiLevelType w:val="hybridMultilevel"/>
     <w:tmpl w:val="0AC43E38"/>
@@ -44094,136 +44490,139 @@
     <w:abstractNumId w:val="6"/>
   </w:num>
   <w:num w:numId="2">
-    <w:abstractNumId w:val="26"/>
+    <w:abstractNumId w:val="27"/>
   </w:num>
   <w:num w:numId="3">
-    <w:abstractNumId w:val="19"/>
+    <w:abstractNumId w:val="20"/>
   </w:num>
   <w:num w:numId="4">
-    <w:abstractNumId w:val="33"/>
+    <w:abstractNumId w:val="34"/>
   </w:num>
   <w:num w:numId="5">
-    <w:abstractNumId w:val="18"/>
+    <w:abstractNumId w:val="19"/>
   </w:num>
   <w:num w:numId="6">
     <w:abstractNumId w:val="4"/>
   </w:num>
   <w:num w:numId="7">
-    <w:abstractNumId w:val="10"/>
+    <w:abstractNumId w:val="11"/>
   </w:num>
   <w:num w:numId="8">
     <w:abstractNumId w:val="5"/>
   </w:num>
   <w:num w:numId="9">
-    <w:abstractNumId w:val="14"/>
+    <w:abstractNumId w:val="15"/>
   </w:num>
   <w:num w:numId="10">
     <w:abstractNumId w:val="2"/>
   </w:num>
   <w:num w:numId="11">
-    <w:abstractNumId w:val="16"/>
+    <w:abstractNumId w:val="17"/>
   </w:num>
   <w:num w:numId="12">
     <w:abstractNumId w:val="7"/>
   </w:num>
   <w:num w:numId="13">
-    <w:abstractNumId w:val="36"/>
+    <w:abstractNumId w:val="37"/>
   </w:num>
   <w:num w:numId="14">
-    <w:abstractNumId w:val="28"/>
+    <w:abstractNumId w:val="29"/>
   </w:num>
   <w:num w:numId="15">
-    <w:abstractNumId w:val="20"/>
+    <w:abstractNumId w:val="21"/>
   </w:num>
   <w:num w:numId="16">
     <w:abstractNumId w:val="1"/>
   </w:num>
   <w:num w:numId="17">
-    <w:abstractNumId w:val="39"/>
+    <w:abstractNumId w:val="40"/>
   </w:num>
   <w:num w:numId="18">
+    <w:abstractNumId w:val="42"/>
+  </w:num>
+  <w:num w:numId="19">
+    <w:abstractNumId w:val="28"/>
+  </w:num>
+  <w:num w:numId="20">
+    <w:abstractNumId w:val="33"/>
+  </w:num>
+  <w:num w:numId="21">
     <w:abstractNumId w:val="41"/>
   </w:num>
-  <w:num w:numId="19">
-    <w:abstractNumId w:val="27"/>
-  </w:num>
-  <w:num w:numId="20">
+  <w:num w:numId="22">
     <w:abstractNumId w:val="32"/>
   </w:num>
-  <w:num w:numId="21">
-    <w:abstractNumId w:val="40"/>
+  <w:num w:numId="23">
+    <w:abstractNumId w:val="26"/>
   </w:num>
-  <w:num w:numId="22">
+  <w:num w:numId="24">
+    <w:abstractNumId w:val="24"/>
+  </w:num>
+  <w:num w:numId="25">
     <w:abstractNumId w:val="31"/>
   </w:num>
-  <w:num w:numId="23">
+  <w:num w:numId="26">
     <w:abstractNumId w:val="25"/>
-  </w:num>
-  <w:num w:numId="24">
-    <w:abstractNumId w:val="23"/>
-  </w:num>
-  <w:num w:numId="25">
-    <w:abstractNumId w:val="30"/>
-  </w:num>
-  <w:num w:numId="26">
-    <w:abstractNumId w:val="24"/>
   </w:num>
   <w:num w:numId="27">
     <w:abstractNumId w:val="9"/>
   </w:num>
   <w:num w:numId="28">
-    <w:abstractNumId w:val="42"/>
+    <w:abstractNumId w:val="43"/>
   </w:num>
   <w:num w:numId="29">
-    <w:abstractNumId w:val="11"/>
+    <w:abstractNumId w:val="12"/>
   </w:num>
   <w:num w:numId="30">
-    <w:abstractNumId w:val="38"/>
+    <w:abstractNumId w:val="39"/>
   </w:num>
   <w:num w:numId="31">
     <w:abstractNumId w:val="3"/>
   </w:num>
   <w:num w:numId="32">
-    <w:abstractNumId w:val="43"/>
+    <w:abstractNumId w:val="44"/>
   </w:num>
   <w:num w:numId="33">
-    <w:abstractNumId w:val="21"/>
+    <w:abstractNumId w:val="22"/>
   </w:num>
   <w:num w:numId="34">
-    <w:abstractNumId w:val="37"/>
+    <w:abstractNumId w:val="38"/>
   </w:num>
   <w:num w:numId="35">
-    <w:abstractNumId w:val="29"/>
+    <w:abstractNumId w:val="30"/>
   </w:num>
   <w:num w:numId="36">
     <w:abstractNumId w:val="0"/>
   </w:num>
   <w:num w:numId="37">
-    <w:abstractNumId w:val="22"/>
+    <w:abstractNumId w:val="23"/>
   </w:num>
   <w:num w:numId="38">
-    <w:abstractNumId w:val="34"/>
+    <w:abstractNumId w:val="35"/>
   </w:num>
   <w:num w:numId="39">
-    <w:abstractNumId w:val="35"/>
+    <w:abstractNumId w:val="36"/>
   </w:num>
   <w:num w:numId="40">
-    <w:abstractNumId w:val="12"/>
+    <w:abstractNumId w:val="13"/>
   </w:num>
   <w:num w:numId="41">
-    <w:abstractNumId w:val="15"/>
+    <w:abstractNumId w:val="16"/>
   </w:num>
   <w:num w:numId="42">
-    <w:abstractNumId w:val="13"/>
+    <w:abstractNumId w:val="14"/>
   </w:num>
   <w:num w:numId="43">
-    <w:abstractNumId w:val="17"/>
+    <w:abstractNumId w:val="18"/>
   </w:num>
   <w:num w:numId="44">
-    <w:abstractNumId w:val="44"/>
+    <w:abstractNumId w:val="45"/>
   </w:num>
   <w:num w:numId="45">
     <w:abstractNumId w:val="8"/>
+  </w:num>
+  <w:num w:numId="46">
+    <w:abstractNumId w:val="10"/>
   </w:num>
 </w:numbering>
 </file>

</xml_diff>

<commit_message>
FINISH REPORT VERSION 0.3
</commit_message>
<xml_diff>
--- a/De Cuong/bao cao luan van/Bao cao luan van v0.4.docx
+++ b/De Cuong/bao cao luan van/Bao cao luan van v0.4.docx
@@ -10083,7 +10083,245 @@
           <w:sz w:val="26"/>
           <w:szCs w:val="26"/>
         </w:rPr>
-        <w:t xml:space="preserve">Với những hệ thống hỏi đáp nêu trên cho thấy rằng có những nghiên cứu về vấn đề xử lý câu hỏi tự nhiên đề tìm kiếm thông tin. Đã có nhiều bài báo trình bày về hệ thống hỏi đáp bằng ngôn ngữ tự nhiên [1,2,7,8,9]. </w:t>
+        <w:t xml:space="preserve">Với những hệ thống hỏi đáp nêu trên cho thấy rằng </w:t>
+      </w:r>
+      <w:r>
+        <w:rPr>
+          <w:rFonts w:ascii="Times New Roman" w:hAnsi="Times New Roman" w:cs="Times New Roman"/>
+          <w:sz w:val="26"/>
+          <w:szCs w:val="26"/>
+          <w:lang w:val="vi-VN"/>
+        </w:rPr>
+        <w:t xml:space="preserve">đã </w:t>
+      </w:r>
+      <w:r>
+        <w:rPr>
+          <w:rFonts w:ascii="Times New Roman" w:hAnsi="Times New Roman" w:cs="Times New Roman"/>
+          <w:sz w:val="26"/>
+          <w:szCs w:val="26"/>
+        </w:rPr>
+        <w:t xml:space="preserve">có những nghiên cứu về vấn đề xử lý câu hỏi tự nhiên </w:t>
+      </w:r>
+      <w:r>
+        <w:rPr>
+          <w:rFonts w:ascii="Times New Roman" w:hAnsi="Times New Roman" w:cs="Times New Roman"/>
+          <w:sz w:val="26"/>
+          <w:szCs w:val="26"/>
+          <w:lang w:val="vi-VN"/>
+        </w:rPr>
+        <w:t>phục vụ</w:t>
+      </w:r>
+      <w:r>
+        <w:rPr>
+          <w:rFonts w:ascii="Times New Roman" w:hAnsi="Times New Roman" w:cs="Times New Roman"/>
+          <w:sz w:val="26"/>
+          <w:szCs w:val="26"/>
+        </w:rPr>
+        <w:t xml:space="preserve"> tìm kiếm thông tin. </w:t>
+      </w:r>
+      <w:r>
+        <w:rPr>
+          <w:rFonts w:ascii="Times New Roman" w:hAnsi="Times New Roman" w:cs="Times New Roman"/>
+          <w:sz w:val="26"/>
+          <w:szCs w:val="26"/>
+          <w:lang w:val="vi-VN"/>
+        </w:rPr>
+        <w:t>Qua khảo sát, n</w:t>
+      </w:r>
+      <w:r>
+        <w:rPr>
+          <w:rFonts w:ascii="Times New Roman" w:hAnsi="Times New Roman" w:cs="Times New Roman"/>
+          <w:sz w:val="26"/>
+          <w:szCs w:val="26"/>
+        </w:rPr>
+        <w:t xml:space="preserve">hiều bài báo </w:t>
+      </w:r>
+      <w:r>
+        <w:rPr>
+          <w:rFonts w:ascii="Times New Roman" w:hAnsi="Times New Roman" w:cs="Times New Roman"/>
+          <w:sz w:val="26"/>
+          <w:szCs w:val="26"/>
+          <w:lang w:val="vi-VN"/>
+        </w:rPr>
+        <w:t xml:space="preserve">đã </w:t>
+      </w:r>
+      <w:r>
+        <w:rPr>
+          <w:rFonts w:ascii="Times New Roman" w:hAnsi="Times New Roman" w:cs="Times New Roman"/>
+          <w:sz w:val="26"/>
+          <w:szCs w:val="26"/>
+        </w:rPr>
+        <w:t>trình bày</w:t>
+      </w:r>
+      <w:r>
+        <w:rPr>
+          <w:rFonts w:ascii="Times New Roman" w:hAnsi="Times New Roman" w:cs="Times New Roman"/>
+          <w:sz w:val="26"/>
+          <w:szCs w:val="26"/>
+          <w:lang w:val="vi-VN"/>
+        </w:rPr>
+        <w:t xml:space="preserve"> nhữn nghiên cứu của họ</w:t>
+      </w:r>
+      <w:r>
+        <w:rPr>
+          <w:rFonts w:ascii="Times New Roman" w:hAnsi="Times New Roman" w:cs="Times New Roman"/>
+          <w:sz w:val="26"/>
+          <w:szCs w:val="26"/>
+        </w:rPr>
+        <w:t xml:space="preserve"> về </w:t>
+      </w:r>
+      <w:r>
+        <w:rPr>
+          <w:rFonts w:ascii="Times New Roman" w:hAnsi="Times New Roman" w:cs="Times New Roman"/>
+          <w:sz w:val="26"/>
+          <w:szCs w:val="26"/>
+          <w:lang w:val="vi-VN"/>
+        </w:rPr>
+        <w:t>cách thức</w:t>
+      </w:r>
+      <w:r>
+        <w:rPr>
+          <w:rFonts w:ascii="Times New Roman" w:hAnsi="Times New Roman" w:cs="Times New Roman"/>
+          <w:sz w:val="26"/>
+          <w:szCs w:val="26"/>
+        </w:rPr>
+        <w:t xml:space="preserve"> hỏi đáp bằng ngôn ngữ tự nhiên </w:t>
+      </w:r>
+      <w:r>
+        <w:rPr>
+          <w:rFonts w:ascii="Times New Roman" w:hAnsi="Times New Roman" w:cs="Times New Roman"/>
+          <w:sz w:val="26"/>
+          <w:szCs w:val="26"/>
+          <w:lang w:val="vi-VN"/>
+        </w:rPr>
+        <w:t xml:space="preserve">như tài liệu </w:t>
+      </w:r>
+      <w:r>
+        <w:rPr>
+          <w:rFonts w:ascii="Times New Roman" w:hAnsi="Times New Roman" w:cs="Times New Roman"/>
+          <w:sz w:val="26"/>
+          <w:szCs w:val="26"/>
+        </w:rPr>
+        <w:t>[1</w:t>
+      </w:r>
+      <w:r>
+        <w:rPr>
+          <w:rFonts w:ascii="Times New Roman" w:hAnsi="Times New Roman" w:cs="Times New Roman"/>
+          <w:sz w:val="26"/>
+          <w:szCs w:val="26"/>
+          <w:lang w:val="vi-VN"/>
+        </w:rPr>
+        <w:t>]</w:t>
+      </w:r>
+      <w:r>
+        <w:rPr>
+          <w:rFonts w:ascii="Times New Roman" w:hAnsi="Times New Roman" w:cs="Times New Roman"/>
+          <w:sz w:val="26"/>
+          <w:szCs w:val="26"/>
+        </w:rPr>
+        <w:t>,</w:t>
+      </w:r>
+      <w:r>
+        <w:rPr>
+          <w:rFonts w:ascii="Times New Roman" w:hAnsi="Times New Roman" w:cs="Times New Roman"/>
+          <w:sz w:val="26"/>
+          <w:szCs w:val="26"/>
+          <w:lang w:val="vi-VN"/>
+        </w:rPr>
+        <w:t xml:space="preserve"> [</w:t>
+      </w:r>
+      <w:r>
+        <w:rPr>
+          <w:rFonts w:ascii="Times New Roman" w:hAnsi="Times New Roman" w:cs="Times New Roman"/>
+          <w:sz w:val="26"/>
+          <w:szCs w:val="26"/>
+        </w:rPr>
+        <w:t>2</w:t>
+      </w:r>
+      <w:r>
+        <w:rPr>
+          <w:rFonts w:ascii="Times New Roman" w:hAnsi="Times New Roman" w:cs="Times New Roman"/>
+          <w:sz w:val="26"/>
+          <w:szCs w:val="26"/>
+          <w:lang w:val="vi-VN"/>
+        </w:rPr>
+        <w:t>]</w:t>
+      </w:r>
+      <w:r>
+        <w:rPr>
+          <w:rFonts w:ascii="Times New Roman" w:hAnsi="Times New Roman" w:cs="Times New Roman"/>
+          <w:sz w:val="26"/>
+          <w:szCs w:val="26"/>
+        </w:rPr>
+        <w:t>,</w:t>
+      </w:r>
+      <w:r>
+        <w:rPr>
+          <w:rFonts w:ascii="Times New Roman" w:hAnsi="Times New Roman" w:cs="Times New Roman"/>
+          <w:sz w:val="26"/>
+          <w:szCs w:val="26"/>
+          <w:lang w:val="vi-VN"/>
+        </w:rPr>
+        <w:t xml:space="preserve"> [</w:t>
+      </w:r>
+      <w:r>
+        <w:rPr>
+          <w:rFonts w:ascii="Times New Roman" w:hAnsi="Times New Roman" w:cs="Times New Roman"/>
+          <w:sz w:val="26"/>
+          <w:szCs w:val="26"/>
+        </w:rPr>
+        <w:t>7</w:t>
+      </w:r>
+      <w:r>
+        <w:rPr>
+          <w:rFonts w:ascii="Times New Roman" w:hAnsi="Times New Roman" w:cs="Times New Roman"/>
+          <w:sz w:val="26"/>
+          <w:szCs w:val="26"/>
+          <w:lang w:val="vi-VN"/>
+        </w:rPr>
+        <w:t>]</w:t>
+      </w:r>
+      <w:r>
+        <w:rPr>
+          <w:rFonts w:ascii="Times New Roman" w:hAnsi="Times New Roman" w:cs="Times New Roman"/>
+          <w:sz w:val="26"/>
+          <w:szCs w:val="26"/>
+        </w:rPr>
+        <w:t>,</w:t>
+      </w:r>
+      <w:r>
+        <w:rPr>
+          <w:rFonts w:ascii="Times New Roman" w:hAnsi="Times New Roman" w:cs="Times New Roman"/>
+          <w:sz w:val="26"/>
+          <w:szCs w:val="26"/>
+          <w:lang w:val="vi-VN"/>
+        </w:rPr>
+        <w:t xml:space="preserve"> [</w:t>
+      </w:r>
+      <w:r>
+        <w:rPr>
+          <w:rFonts w:ascii="Times New Roman" w:hAnsi="Times New Roman" w:cs="Times New Roman"/>
+          <w:sz w:val="26"/>
+          <w:szCs w:val="26"/>
+        </w:rPr>
+        <w:t>8</w:t>
+      </w:r>
+      <w:r>
+        <w:rPr>
+          <w:rFonts w:ascii="Times New Roman" w:hAnsi="Times New Roman" w:cs="Times New Roman"/>
+          <w:sz w:val="26"/>
+          <w:szCs w:val="26"/>
+          <w:lang w:val="vi-VN"/>
+        </w:rPr>
+        <w:t>] và[</w:t>
+      </w:r>
+      <w:r>
+        <w:rPr>
+          <w:rFonts w:ascii="Times New Roman" w:hAnsi="Times New Roman" w:cs="Times New Roman"/>
+          <w:sz w:val="26"/>
+          <w:szCs w:val="26"/>
+        </w:rPr>
+        <w:t xml:space="preserve">9]. </w:t>
       </w:r>
     </w:p>
     <w:p>
@@ -10234,7 +10472,52 @@
           <w:szCs w:val="26"/>
           <w:lang w:val="vi-VN"/>
         </w:rPr>
-        <w:t xml:space="preserve"> nói chung không thuộc một lĩnh vực nào cả</w:t>
+        <w:t xml:space="preserve"> nói chung</w:t>
+      </w:r>
+      <w:r>
+        <w:rPr>
+          <w:rFonts w:ascii="Times New Roman" w:hAnsi="Times New Roman" w:cs="Times New Roman"/>
+          <w:sz w:val="26"/>
+          <w:szCs w:val="26"/>
+          <w:lang w:val="vi-VN"/>
+        </w:rPr>
+        <w:t>,</w:t>
+      </w:r>
+      <w:r>
+        <w:rPr>
+          <w:rFonts w:ascii="Times New Roman" w:hAnsi="Times New Roman" w:cs="Times New Roman"/>
+          <w:sz w:val="26"/>
+          <w:szCs w:val="26"/>
+          <w:lang w:val="vi-VN"/>
+        </w:rPr>
+        <w:t xml:space="preserve"> không thuộc </w:t>
+      </w:r>
+      <w:r>
+        <w:rPr>
+          <w:rFonts w:ascii="Times New Roman" w:hAnsi="Times New Roman" w:cs="Times New Roman"/>
+          <w:sz w:val="26"/>
+          <w:szCs w:val="26"/>
+          <w:lang w:val="vi-VN"/>
+        </w:rPr>
+        <w:t xml:space="preserve">riêng về </w:t>
+      </w:r>
+      <w:r>
+        <w:rPr>
+          <w:rFonts w:ascii="Times New Roman" w:hAnsi="Times New Roman" w:cs="Times New Roman"/>
+          <w:sz w:val="26"/>
+          <w:szCs w:val="26"/>
+          <w:lang w:val="vi-VN"/>
+        </w:rPr>
+        <w:t>một lĩnh vự</w:t>
+      </w:r>
+      <w:r>
+        <w:rPr>
+          <w:rFonts w:ascii="Times New Roman" w:hAnsi="Times New Roman" w:cs="Times New Roman"/>
+          <w:sz w:val="26"/>
+          <w:szCs w:val="26"/>
+          <w:lang w:val="vi-VN"/>
+        </w:rPr>
+        <w:t>c nào</w:t>
       </w:r>
       <w:r>
         <w:rPr>
@@ -10263,7 +10546,78 @@
           <w:szCs w:val="26"/>
         </w:rPr>
         <w:lastRenderedPageBreak/>
-        <w:t>Cuối cùng, tác giả có đề cập tới một phép chiếu (projection operator) dùng để so sánh giữa CG của một câu hỏi với CG của một câu trong văn bản. Đó là cách mà câu trả lời được rút ra, xếp hạng và trả về cho người dùng.</w:t>
+        <w:t>Cuối cùng, tác giả có đề cập tới một phép chiếu (projection operator) dùng để so sánh giữa CG của một câu hỏi với CG của một câu trong văn bản.</w:t>
+      </w:r>
+      <w:r>
+        <w:rPr>
+          <w:rFonts w:ascii="Times New Roman" w:hAnsi="Times New Roman" w:cs="Times New Roman"/>
+          <w:sz w:val="26"/>
+          <w:szCs w:val="26"/>
+          <w:lang w:val="vi-VN"/>
+        </w:rPr>
+        <w:t xml:space="preserve"> Theo cách hiểu, thao tác </w:t>
+      </w:r>
+      <w:r>
+        <w:rPr>
+          <w:rFonts w:ascii="Times New Roman" w:hAnsi="Times New Roman" w:cs="Times New Roman"/>
+          <w:sz w:val="26"/>
+          <w:szCs w:val="26"/>
+          <w:lang w:val="vi-VN"/>
+        </w:rPr>
+        <w:t xml:space="preserve">này </w:t>
+      </w:r>
+      <w:r>
+        <w:rPr>
+          <w:rFonts w:ascii="Times New Roman" w:hAnsi="Times New Roman" w:cs="Times New Roman"/>
+          <w:sz w:val="26"/>
+          <w:szCs w:val="26"/>
+          <w:lang w:val="vi-VN"/>
+        </w:rPr>
+        <w:t xml:space="preserve">chỉ đơn giản là so sánh </w:t>
+      </w:r>
+      <w:r>
+        <w:rPr>
+          <w:rFonts w:ascii="Times New Roman" w:hAnsi="Times New Roman" w:cs="Times New Roman"/>
+          <w:sz w:val="26"/>
+          <w:szCs w:val="26"/>
+          <w:lang w:val="vi-VN"/>
+        </w:rPr>
+        <w:t xml:space="preserve">mức </w:t>
+      </w:r>
+      <w:r>
+        <w:rPr>
+          <w:rFonts w:ascii="Times New Roman" w:hAnsi="Times New Roman" w:cs="Times New Roman"/>
+          <w:sz w:val="26"/>
+          <w:szCs w:val="26"/>
+          <w:lang w:val="vi-VN"/>
+        </w:rPr>
+        <w:t xml:space="preserve">độ </w:t>
+      </w:r>
+      <w:r>
+        <w:rPr>
+          <w:rFonts w:ascii="Times New Roman" w:hAnsi="Times New Roman" w:cs="Times New Roman"/>
+          <w:sz w:val="26"/>
+          <w:szCs w:val="26"/>
+          <w:lang w:val="vi-VN"/>
+        </w:rPr>
+        <w:t>liên quan</w:t>
+      </w:r>
+      <w:r>
+        <w:rPr>
+          <w:rFonts w:ascii="Times New Roman" w:hAnsi="Times New Roman" w:cs="Times New Roman"/>
+          <w:sz w:val="26"/>
+          <w:szCs w:val="26"/>
+          <w:lang w:val="vi-VN"/>
+        </w:rPr>
+        <w:t xml:space="preserve"> giữa đồ thị câu hỏi và đồ thị các câu trả lời.</w:t>
+      </w:r>
+      <w:r>
+        <w:rPr>
+          <w:rFonts w:ascii="Times New Roman" w:hAnsi="Times New Roman" w:cs="Times New Roman"/>
+          <w:sz w:val="26"/>
+          <w:szCs w:val="26"/>
+        </w:rPr>
+        <w:t xml:space="preserve"> Đó là cách mà câu trả lời được rút ra, xếp hạng và trả về cho người dùng.</w:t>
       </w:r>
     </w:p>
     <w:p>
@@ -11005,6 +11359,7 @@
           <w:szCs w:val="26"/>
           <w:lang w:val="vi-VN"/>
         </w:rPr>
+        <w:lastRenderedPageBreak/>
         <w:t>Theo cách ghi ở</w:t>
       </w:r>
       <w:r>
@@ -11164,7 +11519,6 @@
           <w:szCs w:val="26"/>
           <w:lang w:val="fr-FR"/>
         </w:rPr>
-        <w:lastRenderedPageBreak/>
         <w:t xml:space="preserve">là hai từ viết tắt của </w:t>
       </w:r>
       <w:r>
@@ -11409,7 +11763,17 @@
           <w:szCs w:val="26"/>
           <w:lang w:val="fr-FR"/>
         </w:rPr>
-        <w:t>Kết quả của đề tài trên được đánh giá như sau: với 40 câu hỏi chuẩn thì hệ thống chính xác 100%, với 91 câu hỏi ngẫu nhiên thì độ chính xác là 84,62%. Hướng đi tiếp theo của đề tài là cải thiện bộ phân tích cú pháp với mục đích tạo ra bộ phân tích mạnh hơn và nhanh hơn. Đồng thời, việc mở rộng không gian tìm kiếm cũng được tác giả lưu ý tới.</w:t>
+        <w:t xml:space="preserve">Kết quả của đề tài trên được đánh giá như sau: với 40 câu hỏi chuẩn thì hệ thống chính xác 100%, với 91 câu hỏi ngẫu nhiên thì độ chính xác là 84,62%. Hướng đi tiếp theo của đề tài là cải thiện bộ phân tích cú pháp với mục đích tạo ra bộ phân tích mạnh hơn và nhanh hơn. Đồng thời, việc mở rộng không gian </w:t>
+      </w:r>
+      <w:r>
+        <w:rPr>
+          <w:rFonts w:ascii="Times New Roman" w:hAnsi="Times New Roman" w:cs="Times New Roman"/>
+          <w:sz w:val="26"/>
+          <w:szCs w:val="26"/>
+          <w:lang w:val="fr-FR"/>
+        </w:rPr>
+        <w:lastRenderedPageBreak/>
+        <w:t>tìm kiếm cũng được tác giả lưu ý tới.</w:t>
       </w:r>
       <w:r>
         <w:rPr>
@@ -11443,7 +11807,6 @@
           <w:szCs w:val="26"/>
           <w:lang w:val="vi-VN"/>
         </w:rPr>
-        <w:lastRenderedPageBreak/>
         <w:t xml:space="preserve">Một đề tài khác là “ Dịch câu truy vấn có cấu trúc sang đồ thị ý niệm: cách tiếp cận ít phụ thuộc vào cú pháp”, 2008 [3]. Theo ý kiến của tác giả, việc phân tích cú pháp để hình thành đồ thị ý niệm gặp khó khăn khi các câu truy vấn không đúng cú pháp. Vì thế tác giả đưa ra một phương pháp dịch câu truy vấn sang đồ thị ý niệm mà không dựa trên việc phân tích cú pháp câu. </w:t>
       </w:r>
     </w:p>
@@ -11664,6 +12027,7 @@
                 <w:sz w:val="26"/>
                 <w:szCs w:val="26"/>
               </w:rPr>
+              <w:lastRenderedPageBreak/>
               <w:t>Ontology</w:t>
             </w:r>
           </w:p>
@@ -11689,6 +12053,7 @@
                 <w:sz w:val="26"/>
                 <w:szCs w:val="26"/>
               </w:rPr>
+              <w:lastRenderedPageBreak/>
               <w:t>Sau khi làm giàu</w:t>
             </w:r>
           </w:p>
@@ -11709,6 +12074,7 @@
                 <w:sz w:val="26"/>
                 <w:szCs w:val="26"/>
               </w:rPr>
+              <w:lastRenderedPageBreak/>
               <w:t>Ontology</w:t>
             </w:r>
           </w:p>
@@ -11735,6 +12101,7 @@
                 <w:sz w:val="26"/>
                 <w:szCs w:val="26"/>
               </w:rPr>
+              <w:lastRenderedPageBreak/>
               <w:t>TREC 2002</w:t>
             </w:r>
           </w:p>
@@ -11833,7 +12200,6 @@
                 <w:sz w:val="26"/>
                 <w:szCs w:val="26"/>
               </w:rPr>
-              <w:lastRenderedPageBreak/>
               <w:t>TREC 2007</w:t>
             </w:r>
           </w:p>
@@ -12152,7 +12518,7 @@
           <v:shape id="_x0000_i1025" type="#_x0000_t75" style="width:9.2pt;height:9.2pt" o:ole="">
             <v:imagedata r:id="rId10" o:title=""/>
           </v:shape>
-          <o:OLEObject Type="Embed" ProgID="Equation.3" ShapeID="_x0000_i1025" DrawAspect="Content" ObjectID="_1360091731" r:id="rId11"/>
+          <o:OLEObject Type="Embed" ProgID="Equation.3" ShapeID="_x0000_i1025" DrawAspect="Content" ObjectID="_1360261059" r:id="rId11"/>
         </w:object>
       </w:r>
       <w:r>
@@ -12174,7 +12540,7 @@
           <v:shape id="_x0000_i1026" type="#_x0000_t75" style="width:9.2pt;height:9.2pt" o:ole="">
             <v:imagedata r:id="rId10" o:title=""/>
           </v:shape>
-          <o:OLEObject Type="Embed" ProgID="Equation.3" ShapeID="_x0000_i1026" DrawAspect="Content" ObjectID="_1360091732" r:id="rId12"/>
+          <o:OLEObject Type="Embed" ProgID="Equation.3" ShapeID="_x0000_i1026" DrawAspect="Content" ObjectID="_1360261060" r:id="rId12"/>
         </w:object>
       </w:r>
       <w:r>
@@ -12282,6 +12648,7 @@
           <w:sz w:val="26"/>
           <w:szCs w:val="26"/>
         </w:rPr>
+        <w:lastRenderedPageBreak/>
         <w:t>+ Đi kèm theo các chỉ định từ: [more] than/&gt;=/&gt;; less/&lt;=/&lt;; top; best; most; numdownload.</w:t>
       </w:r>
     </w:p>
@@ -12302,7 +12669,6 @@
           <w:sz w:val="26"/>
           <w:szCs w:val="26"/>
         </w:rPr>
-        <w:lastRenderedPageBreak/>
         <w:t xml:space="preserve">Đối với từng thuộc tính của bảng sẽ có những điều kiện để nhận dạng như ví dụ trên. Cuối cùng bằng các phép kết hợp, câu truy vấn được sinh ra và tìm các dữ liệu thỏa mãn. </w:t>
       </w:r>
     </w:p>
@@ -12443,7 +12809,17 @@
           <w:szCs w:val="26"/>
           <w:lang w:val="de-DE"/>
         </w:rPr>
-        <w:t xml:space="preserve">Gutenberg bằng câu truy vấn tự nhiên. Tuy nhiên, việc xác định các thuộc tính bằng các chỉ định từ chỉ cho ra các kết quả là các cuốn sách. Nếu người dùng muốn biết các thông tin thêm về tác giả, các cuốn sách mà tác giả đó đã viết thì hệ thống eLSSNL không hỗ trợ. </w:t>
+        <w:t xml:space="preserve">Gutenberg bằng câu truy vấn tự nhiên. Tuy nhiên, việc xác định các thuộc tính bằng các chỉ định từ chỉ cho ra các kết </w:t>
+      </w:r>
+      <w:r>
+        <w:rPr>
+          <w:rFonts w:ascii="Times New Roman" w:hAnsi="Times New Roman" w:cs="Times New Roman"/>
+          <w:sz w:val="26"/>
+          <w:szCs w:val="26"/>
+          <w:lang w:val="de-DE"/>
+        </w:rPr>
+        <w:lastRenderedPageBreak/>
+        <w:t xml:space="preserve">quả là các cuốn sách. Nếu người dùng muốn biết các thông tin thêm về tác giả, các cuốn sách mà tác giả đó đã viết thì hệ thống eLSSNL không hỗ trợ. </w:t>
       </w:r>
     </w:p>
     <w:p>
@@ -12468,7 +12844,6 @@
           <w:szCs w:val="26"/>
           <w:lang w:val="de-DE"/>
         </w:rPr>
-        <w:lastRenderedPageBreak/>
         <w:t>Ngòai ra, để nhận diện được thực thể đặt tên, là các từ (cụm từ) chỉ về tên người, địa danh , tổ chức...[19] thì ta cần có một từ điển như Wordnet để  nhận diện. Hoặc với một cách khác, ta có thể dùng một ontology như theo tài liệu [3]. Đối với đề tài của nhóm, thì các thực thể đặt tên trong dữ liệu DBLP là các title, publisher, source, ... có số lượng rất lớn. Do dữ liệu của DBLP chứa hơn 1,</w:t>
       </w:r>
       <w:r>
@@ -12641,13 +13016,32 @@
       <w:pPr>
         <w:pStyle w:val="NoSpacing"/>
         <w:spacing w:line="360" w:lineRule="auto"/>
+        <w:jc w:val="both"/>
         <w:rPr>
           <w:rFonts w:ascii="Times New Roman" w:eastAsia="Times New Roman" w:hAnsi="Times New Roman" w:cs="Times New Roman"/>
           <w:sz w:val="26"/>
           <w:szCs w:val="26"/>
+          <w:lang w:val="vi-VN"/>
+        </w:rPr>
+      </w:pPr>
+      <w:r>
+        <w:rPr>
+          <w:rFonts w:ascii="Times New Roman" w:eastAsia="Times New Roman" w:hAnsi="Times New Roman" w:cs="Times New Roman"/>
+          <w:sz w:val="26"/>
+          <w:szCs w:val="26"/>
           <w:lang w:val="de-DE"/>
         </w:rPr>
-      </w:pPr>
+        <w:t xml:space="preserve">QA </w:t>
+      </w:r>
+      <w:r>
+        <w:rPr>
+          <w:rFonts w:ascii="Times New Roman" w:hAnsi="Times New Roman" w:cs="Times New Roman"/>
+          <w:sz w:val="26"/>
+          <w:szCs w:val="26"/>
+          <w:lang w:val="de-DE"/>
+        </w:rPr>
+        <w:t xml:space="preserve">hay hỏi đáp </w:t>
+      </w:r>
       <w:r>
         <w:rPr>
           <w:rFonts w:ascii="Times New Roman" w:eastAsia="Times New Roman" w:hAnsi="Times New Roman" w:cs="Times New Roman"/>
@@ -12655,31 +13049,23 @@
           <w:szCs w:val="26"/>
           <w:lang w:val="de-DE"/>
         </w:rPr>
-        <w:t xml:space="preserve">QA </w:t>
-      </w:r>
-      <w:r>
-        <w:rPr>
-          <w:rFonts w:ascii="Times New Roman" w:hAnsi="Times New Roman" w:cs="Times New Roman"/>
-          <w:sz w:val="26"/>
-          <w:szCs w:val="26"/>
-          <w:lang w:val="de-DE"/>
-        </w:rPr>
-        <w:t xml:space="preserve">hay hỏi đáp </w:t>
+        <w:t>là một loại rút trích thông tin, cung cấp một tập các tài liệu (ví dụ như các trang Web hay tài liệu cục bộ). Hệ thống có thể đưa ra câu trả lời cho những câu hỏi đặt ra bằng ngôn ngữ tự nhiên. Bởi vì phải xử lý ngôn ngữ tự nhiên (NLP) nên QA phức tạp hơn các loại rút trích thông tin khác (như rút trích văn bản chẳng hạn) và đôi khi nó được xem như là bước kế tiếp của bộ máy tìm kiếm.</w:t>
       </w:r>
       <w:r>
         <w:rPr>
           <w:rFonts w:ascii="Times New Roman" w:eastAsia="Times New Roman" w:hAnsi="Times New Roman" w:cs="Times New Roman"/>
           <w:sz w:val="26"/>
           <w:szCs w:val="26"/>
-          <w:lang w:val="de-DE"/>
-        </w:rPr>
-        <w:t>là một loại rút trích thông tin, cung cấp một tập các tài liệu (ví dụ như các trang Web hay tài liệu cục bộ). Hệ thống có thể đưa ra câu trả lời cho những câu hỏi đặt ra bằng ngôn ngữ tự nhiên. Bởi vì phải xử lý ngôn ngữ tự nhiên (NLP) nên QA phức tạp hơn các loại rút trích thông tin khác (như rút trích văn bản chẳng hạn) và đôi khi nó được xem như là bước kế tiếp của bộ máy tìm kiếm.</w:t>
+          <w:lang w:val="vi-VN"/>
+        </w:rPr>
+        <w:t xml:space="preserve"> ( theo Wikipedia)</w:t>
       </w:r>
     </w:p>
     <w:p>
       <w:pPr>
         <w:pStyle w:val="NoSpacing"/>
         <w:spacing w:line="360" w:lineRule="auto"/>
+        <w:jc w:val="both"/>
         <w:rPr>
           <w:rFonts w:ascii="Times New Roman" w:eastAsia="Times New Roman" w:hAnsi="Times New Roman" w:cs="Times New Roman"/>
           <w:sz w:val="26"/>
@@ -12705,6 +13091,7 @@
           <w:numId w:val="39"/>
         </w:numPr>
         <w:spacing w:line="360" w:lineRule="auto"/>
+        <w:jc w:val="both"/>
         <w:rPr>
           <w:rFonts w:ascii="Times New Roman" w:eastAsia="Times New Roman" w:hAnsi="Times New Roman" w:cs="Times New Roman"/>
           <w:sz w:val="26"/>
@@ -12749,6 +13136,7 @@
           <w:numId w:val="39"/>
         </w:numPr>
         <w:spacing w:line="360" w:lineRule="auto"/>
+        <w:jc w:val="both"/>
         <w:rPr>
           <w:rFonts w:ascii="Times New Roman" w:hAnsi="Times New Roman" w:cs="Times New Roman"/>
           <w:sz w:val="26"/>
@@ -12814,10 +13202,29 @@
           <w:rFonts w:ascii="Times New Roman" w:hAnsi="Times New Roman" w:cs="Times New Roman"/>
           <w:sz w:val="26"/>
           <w:szCs w:val="26"/>
+          <w:lang w:val="vi-VN"/>
+        </w:rPr>
+      </w:pPr>
+      <w:bookmarkStart w:id="9" w:name="_Toc283176728"/>
+      <w:r>
+        <w:rPr>
+          <w:rFonts w:ascii="Times New Roman" w:hAnsi="Times New Roman" w:cs="Times New Roman"/>
+          <w:sz w:val="26"/>
+          <w:szCs w:val="26"/>
           <w:lang w:val="de-DE"/>
         </w:rPr>
-      </w:pPr>
-      <w:bookmarkStart w:id="9" w:name="_Toc283176728"/>
+        <w:lastRenderedPageBreak/>
+        <w:t xml:space="preserve">Thực thể đặt tên là những thành phần của văn bảng thuộc vào những mục sau: tên người, tên tổ chức, địa điểm, thời gian, số lượng, phần trăm </w:t>
+      </w:r>
+      <w:r>
+        <w:rPr>
+          <w:rFonts w:ascii="Times New Roman" w:hAnsi="Times New Roman" w:cs="Times New Roman"/>
+          <w:sz w:val="26"/>
+          <w:szCs w:val="26"/>
+          <w:lang w:val="vi-VN"/>
+        </w:rPr>
+        <w:t>[19]</w:t>
+      </w:r>
       <w:r>
         <w:rPr>
           <w:rFonts w:ascii="Times New Roman" w:hAnsi="Times New Roman" w:cs="Times New Roman"/>
@@ -12825,7 +13232,7 @@
           <w:szCs w:val="26"/>
           <w:lang w:val="de-DE"/>
         </w:rPr>
-        <w:t>Thực thể đặt tên là những thành phần của văn bảng thuộc vào những mục sau: tên người, tên tổ chức, địa điểm, thời gian, số lượng, phần trăm … Trong câu hỏi</w:t>
+        <w:t>… Trong câu hỏi</w:t>
       </w:r>
       <w:r>
         <w:rPr>
@@ -12843,7 +13250,16 @@
           <w:szCs w:val="26"/>
           <w:lang w:val="de-DE"/>
         </w:rPr>
-        <w:t xml:space="preserve">, các thực thể đặt tên cũng thường hay xuất hiện. </w:t>
+        <w:t>, các thực thể đặt tên cũng thường hay xuất hiện.</w:t>
+      </w:r>
+      <w:r>
+        <w:rPr>
+          <w:rFonts w:ascii="Times New Roman" w:hAnsi="Times New Roman" w:cs="Times New Roman"/>
+          <w:sz w:val="26"/>
+          <w:szCs w:val="26"/>
+          <w:lang w:val="vi-VN"/>
+        </w:rPr>
+        <w:t xml:space="preserve"> </w:t>
       </w:r>
     </w:p>
     <w:p>
@@ -12863,7 +13279,6 @@
           <w:szCs w:val="26"/>
           <w:lang w:val="de-DE"/>
         </w:rPr>
-        <w:lastRenderedPageBreak/>
         <w:t xml:space="preserve">Ví dụ trong câu </w:t>
       </w:r>
       <w:r>
@@ -12918,7 +13333,24 @@
           <w:sz w:val="26"/>
           <w:szCs w:val="26"/>
         </w:rPr>
-        <w:t>Do thực thể đặt tên không theo một nguyên tắc và giới hạn nào. Để trong vấn đề nhận biết thực thể đặt tên, ta thường áp dụng một số từ điển như Wordnet. Tuy nhiên, số lượng thực thể đặt tên trong Wordnet cũng có giới hạn.</w:t>
+        <w:t xml:space="preserve">Do thực thể đặt tên không theo một nguyên tắc và giới hạn nào. </w:t>
+      </w:r>
+      <w:r>
+        <w:rPr>
+          <w:rFonts w:ascii="Times New Roman" w:hAnsi="Times New Roman" w:cs="Times New Roman"/>
+          <w:sz w:val="26"/>
+          <w:szCs w:val="26"/>
+          <w:lang w:val="vi-VN"/>
+        </w:rPr>
+        <w:t>Nên</w:t>
+      </w:r>
+      <w:r>
+        <w:rPr>
+          <w:rFonts w:ascii="Times New Roman" w:hAnsi="Times New Roman" w:cs="Times New Roman"/>
+          <w:sz w:val="26"/>
+          <w:szCs w:val="26"/>
+        </w:rPr>
+        <w:t xml:space="preserve"> trong vấn đề nhận biết thực thể đặt tên, ta thường áp dụng một số từ điển như Wordnet. Tuy nhiên, số lượng thực thể đặt tên trong Wordnet cũng có giới hạn.</w:t>
       </w:r>
       <w:r>
         <w:rPr>
@@ -13043,7 +13475,25 @@
           <w:szCs w:val="26"/>
           <w:lang w:val="vi-VN"/>
         </w:rPr>
-        <w:t xml:space="preserve">Trong phạm trù ngơn ngữ học, </w:t>
+        <w:t>Trong phạm trù ng</w:t>
+      </w:r>
+      <w:r>
+        <w:rPr>
+          <w:rFonts w:ascii="Times New Roman" w:hAnsi="Times New Roman" w:cs="Times New Roman"/>
+          <w:sz w:val="26"/>
+          <w:szCs w:val="26"/>
+          <w:lang w:val="vi-VN"/>
+        </w:rPr>
+        <w:t>ô</w:t>
+      </w:r>
+      <w:r>
+        <w:rPr>
+          <w:rFonts w:ascii="Times New Roman" w:hAnsi="Times New Roman" w:cs="Times New Roman"/>
+          <w:sz w:val="26"/>
+          <w:szCs w:val="26"/>
+          <w:lang w:val="vi-VN"/>
+        </w:rPr>
+        <w:t xml:space="preserve">n ngữ học, </w:t>
       </w:r>
       <w:r>
         <w:rPr>
@@ -13350,6 +13800,7 @@
           <w:szCs w:val="26"/>
           <w:lang w:val="vi-VN"/>
         </w:rPr>
+        <w:lastRenderedPageBreak/>
         <w:t>Trong các web ngữ nghĩa hiện nay thường sử dụng mô hình lưu trữ RDF (</w:t>
       </w:r>
       <w:hyperlink r:id="rId13" w:history="1">
@@ -13396,7 +13847,6 @@
           <w:szCs w:val="26"/>
           <w:lang w:val="vi-VN"/>
         </w:rPr>
-        <w:lastRenderedPageBreak/>
         <w:t xml:space="preserve">Theo [24] và [2] thì RDF là một mô hình lưu trữ theo dạng các bộ ba </w:t>
       </w:r>
       <w:r>
@@ -13842,17 +14292,8 @@
           <w:szCs w:val="26"/>
           <w:lang w:val="vi-VN"/>
         </w:rPr>
-        <w:t xml:space="preserve">Dựa vào các bộ ba quan hệ này mà đã có một số nghiên cứu đã áp dụng để phục vụ cho vấn đề hỏi đáp như [2], [7], [8], [9] và [10]. Chủ yếu các nghiên cứu trình bày cách xây dựng các bộ ba từ câu hỏi và sử dụng chúng để truy vấn xuống một cơ sở dữ </w:t>
-      </w:r>
-      <w:r>
-        <w:rPr>
-          <w:rFonts w:ascii="Times New Roman" w:hAnsi="Times New Roman" w:cs="Times New Roman"/>
-          <w:sz w:val="26"/>
-          <w:szCs w:val="26"/>
-          <w:lang w:val="vi-VN"/>
-        </w:rPr>
         <w:lastRenderedPageBreak/>
-        <w:t xml:space="preserve">liệu đã lưu trữ sẵn các bộ ba như cơ sở dữ liệu </w:t>
+        <w:t xml:space="preserve">Dựa vào các bộ ba quan hệ này mà đã có một số nghiên cứu đã áp dụng để phục vụ cho vấn đề hỏi đáp như [2], [7], [8], [9] và [10]. Chủ yếu các nghiên cứu trình bày cách xây dựng các bộ ba từ câu hỏi và sử dụng chúng để truy vấn xuống một cơ sở dữ liệu đã lưu trữ sẵn các bộ ba như cơ sở dữ liệu </w:t>
       </w:r>
       <w:r>
         <w:rPr>
@@ -13955,8 +14396,11 @@
     </w:p>
     <w:p>
       <w:pPr>
+        <w:tabs>
+          <w:tab w:val="left" w:pos="9090"/>
+        </w:tabs>
         <w:spacing w:after="0" w:line="360" w:lineRule="auto"/>
-        <w:ind w:right="360"/>
+        <w:ind w:right="29"/>
         <w:jc w:val="both"/>
         <w:rPr>
           <w:rStyle w:val="apple-converted-space"/>
@@ -14062,8 +14506,11 @@
     </w:p>
     <w:p>
       <w:pPr>
+        <w:tabs>
+          <w:tab w:val="left" w:pos="8730"/>
+          <w:tab w:val="left" w:pos="9360"/>
+        </w:tabs>
         <w:spacing w:after="0" w:line="360" w:lineRule="auto"/>
-        <w:ind w:right="360"/>
         <w:jc w:val="both"/>
         <w:rPr>
           <w:rFonts w:ascii="Times New Roman" w:hAnsi="Times New Roman" w:cs="Times New Roman"/>
@@ -14176,6 +14623,7 @@
           <w:szCs w:val="26"/>
           <w:lang w:val="de-DE"/>
         </w:rPr>
+        <w:lastRenderedPageBreak/>
         <w:t xml:space="preserve">Ví dụ: </w:t>
       </w:r>
       <w:r>
@@ -14542,16 +14990,8 @@
           <w:sz w:val="26"/>
           <w:szCs w:val="26"/>
         </w:rPr>
-        <w:t xml:space="preserve">Đồng thời, cần có một thông tin để miêu tả các mối quan hệ giữa bảng và các thuộc tính trong bảng, ánh xạ giữa các bảng nếu các bảng đó có quan hệ với nhau. Điều này sẽ giúp ích nhiều trong việc phát sinh câu truy vấn SQL tự động. Từ một câu hỏi được </w:t>
-      </w:r>
-      <w:r>
-        <w:rPr>
-          <w:rFonts w:ascii="Times New Roman" w:hAnsi="Times New Roman" w:cs="Times New Roman"/>
-          <w:sz w:val="26"/>
-          <w:szCs w:val="26"/>
-        </w:rPr>
         <w:lastRenderedPageBreak/>
-        <w:t>đưa ra, dựa vào các đối tượng trong câu hỏi đó và những mối quan hệ ánh xạ của các bảng với nhau trong database, hệ thống sẽ sinh ra câu truy vấn.</w:t>
+        <w:t>Đồng thời, cần có một thông tin để miêu tả các mối quan hệ giữa bảng và các thuộc tính trong bảng, ánh xạ giữa các bảng nếu các bảng đó có quan hệ với nhau. Điều này sẽ giúp ích nhiều trong việc phát sinh câu truy vấn SQL tự động. Từ một câu hỏi được đưa ra, dựa vào các đối tượng trong câu hỏi đó và những mối quan hệ ánh xạ của các bảng với nhau trong database, hệ thống sẽ sinh ra câu truy vấn.</w:t>
       </w:r>
     </w:p>
     <w:p>
@@ -14878,6 +15318,7 @@
           <w:sz w:val="26"/>
           <w:szCs w:val="26"/>
         </w:rPr>
+        <w:lastRenderedPageBreak/>
         <w:t>mapping-table [name] tên của mapping-table do người dùng đặt.</w:t>
       </w:r>
     </w:p>
@@ -14950,7 +15391,6 @@
           <w:sz w:val="26"/>
           <w:szCs w:val="26"/>
         </w:rPr>
-        <w:lastRenderedPageBreak/>
         <w:t>table [table-name]: Tên của table.</w:t>
       </w:r>
     </w:p>
@@ -15809,6 +16249,7 @@
           <w:sz w:val="26"/>
           <w:szCs w:val="26"/>
         </w:rPr>
+        <w:lastRenderedPageBreak/>
         <w:t>&lt;!--Thiết lập các loại quan hệ đảo sẽ xuất hiện trong câu hỏi --&gt;</w:t>
       </w:r>
     </w:p>
@@ -15934,7 +16375,6 @@
           <w:sz w:val="26"/>
           <w:szCs w:val="26"/>
         </w:rPr>
-        <w:lastRenderedPageBreak/>
         <w:t>&lt;</w:t>
       </w:r>
       <w:r>
@@ -17826,6 +18266,7 @@
           <w:sz w:val="26"/>
           <w:szCs w:val="26"/>
         </w:rPr>
+        <w:lastRenderedPageBreak/>
         <w:t xml:space="preserve">            </w:t>
       </w:r>
       <w:r>
@@ -18075,7 +18516,6 @@
           <w:sz w:val="26"/>
           <w:szCs w:val="26"/>
         </w:rPr>
-        <w:lastRenderedPageBreak/>
         <w:t xml:space="preserve">            </w:t>
       </w:r>
       <w:r>
@@ -39507,7 +39947,7 @@
             <w:rPr>
               <w:noProof/>
             </w:rPr>
-            <w:t>8</w:t>
+            <w:t>21</w:t>
           </w:r>
         </w:fldSimple>
       </w:p>

</xml_diff>

<commit_message>
FINISH REPORT VERSION 0.4
</commit_message>
<xml_diff>
--- a/De Cuong/bao cao luan van/Bao cao luan van v0.4.docx
+++ b/De Cuong/bao cao luan van/Bao cao luan van v0.4.docx
@@ -12518,7 +12518,7 @@
           <v:shape id="_x0000_i1025" type="#_x0000_t75" style="width:9.2pt;height:9.2pt" o:ole="">
             <v:imagedata r:id="rId10" o:title=""/>
           </v:shape>
-          <o:OLEObject Type="Embed" ProgID="Equation.3" ShapeID="_x0000_i1025" DrawAspect="Content" ObjectID="_1360261059" r:id="rId11"/>
+          <o:OLEObject Type="Embed" ProgID="Equation.3" ShapeID="_x0000_i1025" DrawAspect="Content" ObjectID="_1360385113" r:id="rId11"/>
         </w:object>
       </w:r>
       <w:r>
@@ -12540,7 +12540,7 @@
           <v:shape id="_x0000_i1026" type="#_x0000_t75" style="width:9.2pt;height:9.2pt" o:ole="">
             <v:imagedata r:id="rId10" o:title=""/>
           </v:shape>
-          <o:OLEObject Type="Embed" ProgID="Equation.3" ShapeID="_x0000_i1026" DrawAspect="Content" ObjectID="_1360261060" r:id="rId12"/>
+          <o:OLEObject Type="Embed" ProgID="Equation.3" ShapeID="_x0000_i1026" DrawAspect="Content" ObjectID="_1360385114" r:id="rId12"/>
         </w:object>
       </w:r>
       <w:r>
@@ -38743,19 +38743,42 @@
         </w:numPr>
         <w:rPr>
           <w:rFonts w:ascii="Times New Roman" w:hAnsi="Times New Roman" w:cs="Times New Roman"/>
-          <w:sz w:val="26"/>
-          <w:szCs w:val="26"/>
-          <w:lang w:val="vi-VN"/>
-        </w:rPr>
-      </w:pPr>
-      <w:r>
-        <w:rPr>
-          <w:rFonts w:ascii="Times New Roman" w:hAnsi="Times New Roman" w:cs="Times New Roman"/>
-          <w:sz w:val="26"/>
-          <w:szCs w:val="26"/>
-          <w:lang w:val="vi-VN"/>
-        </w:rPr>
-        <w:t>Đỗ Thị Thanh Tuyền (2008), “XÂY DỰNG HỆ THỐNG TRA CỨU THƯ VIỆN ĐIỆN TỬ BẰNG NGÔN NGỮ TỰ NHIÊN”.</w:t>
+          <w:i/>
+          <w:sz w:val="26"/>
+          <w:szCs w:val="26"/>
+          <w:lang w:val="vi-VN"/>
+        </w:rPr>
+      </w:pPr>
+      <w:r>
+        <w:rPr>
+          <w:rFonts w:ascii="Times New Roman" w:hAnsi="Times New Roman" w:cs="Times New Roman"/>
+          <w:i/>
+          <w:sz w:val="26"/>
+          <w:szCs w:val="26"/>
+          <w:lang w:val="vi-VN"/>
+        </w:rPr>
+        <w:t xml:space="preserve">Đỗ Thị Thanh Tuyền (2008), </w:t>
+      </w:r>
+      <w:r>
+        <w:rPr>
+          <w:rFonts w:ascii="Times New Roman" w:hAnsi="Times New Roman" w:cs="Times New Roman"/>
+          <w:b/>
+          <w:i/>
+          <w:sz w:val="26"/>
+          <w:szCs w:val="26"/>
+          <w:lang w:val="vi-VN"/>
+        </w:rPr>
+        <w:t>XÂY DỰNG HỆ THỐNG TRA CỨU THƯ VIỆN ĐIỆN TỬ BẰNG NGÔN NGỮ TỰ NHIÊN</w:t>
+      </w:r>
+      <w:r>
+        <w:rPr>
+          <w:rFonts w:ascii="Times New Roman" w:hAnsi="Times New Roman" w:cs="Times New Roman"/>
+          <w:i/>
+          <w:sz w:val="26"/>
+          <w:szCs w:val="26"/>
+          <w:lang w:val="vi-VN"/>
+        </w:rPr>
+        <w:t>, luận văn Thạc Sĩ Công Nghệ Thông Tin, Tp. HCM.</w:t>
       </w:r>
     </w:p>
     <w:p>
@@ -38767,19 +38790,85 @@
         </w:numPr>
         <w:rPr>
           <w:rFonts w:ascii="Times New Roman" w:hAnsi="Times New Roman" w:cs="Times New Roman"/>
-          <w:sz w:val="26"/>
-          <w:szCs w:val="26"/>
-          <w:lang w:val="vi-VN"/>
-        </w:rPr>
-      </w:pPr>
-      <w:r>
-        <w:rPr>
-          <w:rFonts w:ascii="Times New Roman" w:hAnsi="Times New Roman" w:cs="Times New Roman"/>
-          <w:sz w:val="26"/>
-          <w:szCs w:val="26"/>
-          <w:lang w:val="vi-VN"/>
-        </w:rPr>
-        <w:t>Lương Quý Tịnh Hà (2009), “Xây dựng công cụ tìm kiếm tài liệu học tập bằng các truy vấn ngôn ngữ tự nhiên  trên kho học liệu mở tiếng Việt”.</w:t>
+          <w:i/>
+          <w:sz w:val="26"/>
+          <w:szCs w:val="26"/>
+          <w:lang w:val="vi-VN"/>
+        </w:rPr>
+      </w:pPr>
+      <w:r>
+        <w:rPr>
+          <w:rFonts w:ascii="Times New Roman" w:hAnsi="Times New Roman" w:cs="Times New Roman"/>
+          <w:i/>
+          <w:sz w:val="26"/>
+          <w:szCs w:val="26"/>
+          <w:lang w:val="vi-VN"/>
+        </w:rPr>
+        <w:t>Lương Quý Tịnh Hà (2009</w:t>
+      </w:r>
+      <w:r>
+        <w:rPr>
+          <w:rFonts w:ascii="Times New Roman" w:hAnsi="Times New Roman" w:cs="Times New Roman"/>
+          <w:b/>
+          <w:i/>
+          <w:sz w:val="26"/>
+          <w:szCs w:val="26"/>
+          <w:lang w:val="vi-VN"/>
+        </w:rPr>
+        <w:t xml:space="preserve">), </w:t>
+      </w:r>
+      <w:r>
+        <w:rPr>
+          <w:rFonts w:ascii="Times New Roman" w:hAnsi="Times New Roman" w:cs="Times New Roman"/>
+          <w:b/>
+          <w:i/>
+          <w:sz w:val="26"/>
+          <w:szCs w:val="26"/>
+          <w:lang w:val="vi-VN"/>
+        </w:rPr>
+        <w:t>Xây dựng công cụ tìm kiếm tài liệu học tập bằng các truy vấn ngôn ngữ tự nhiên  trên kho học liệu mở tiếng Việ</w:t>
+      </w:r>
+      <w:r>
+        <w:rPr>
+          <w:rFonts w:ascii="Times New Roman" w:hAnsi="Times New Roman" w:cs="Times New Roman"/>
+          <w:b/>
+          <w:i/>
+          <w:sz w:val="26"/>
+          <w:szCs w:val="26"/>
+          <w:lang w:val="vi-VN"/>
+        </w:rPr>
+        <w:t>t</w:t>
+      </w:r>
+      <w:r>
+        <w:rPr>
+          <w:rFonts w:ascii="Times New Roman" w:hAnsi="Times New Roman" w:cs="Times New Roman"/>
+          <w:i/>
+          <w:sz w:val="26"/>
+          <w:szCs w:val="26"/>
+          <w:lang w:val="vi-VN"/>
+        </w:rPr>
+        <w:t>,</w:t>
+      </w:r>
+      <w:r>
+        <w:rPr>
+          <w:rFonts w:ascii="Times New Roman" w:hAnsi="Times New Roman" w:cs="Times New Roman"/>
+          <w:b/>
+          <w:i/>
+          <w:sz w:val="26"/>
+          <w:szCs w:val="26"/>
+          <w:lang w:val="vi-VN"/>
+        </w:rPr>
+        <w:t xml:space="preserve"> </w:t>
+      </w:r>
+      <w:r>
+        <w:rPr>
+          <w:rFonts w:ascii="Times New Roman" w:hAnsi="Times New Roman" w:cs="Times New Roman"/>
+          <w:i/>
+          <w:sz w:val="26"/>
+          <w:szCs w:val="26"/>
+          <w:lang w:val="vi-VN"/>
+        </w:rPr>
+        <w:t>luận văn Thạc Sĩ, Tp. HCM.</w:t>
       </w:r>
     </w:p>
     <w:p>
@@ -38791,20 +38880,86 @@
         </w:numPr>
         <w:spacing w:line="360" w:lineRule="auto"/>
         <w:rPr>
-          <w:rFonts w:ascii="Times New Roman" w:hAnsi="Times New Roman"/>
-          <w:sz w:val="26"/>
-          <w:szCs w:val="26"/>
-          <w:lang w:val="vi-VN"/>
-        </w:rPr>
-      </w:pPr>
-      <w:r>
-        <w:rPr>
-          <w:rFonts w:ascii="Times New Roman" w:hAnsi="Times New Roman"/>
-          <w:sz w:val="26"/>
-          <w:szCs w:val="26"/>
-          <w:lang w:val="vi-VN"/>
-        </w:rPr>
-        <w:t xml:space="preserve"> Cao Duy Trường (2008),  “ Dịch câu truy vấn có cấu trúc sang đồ thị ý niệm: cách tiếp cận ít phụ thuộc vào cú pháp”.</w:t>
+          <w:rFonts w:ascii="Times New Roman" w:hAnsi="Times New Roman" w:cs="Times New Roman"/>
+          <w:i/>
+          <w:sz w:val="26"/>
+          <w:szCs w:val="26"/>
+          <w:lang w:val="vi-VN"/>
+        </w:rPr>
+      </w:pPr>
+      <w:r>
+        <w:rPr>
+          <w:rFonts w:ascii="Times New Roman" w:hAnsi="Times New Roman" w:cs="Times New Roman"/>
+          <w:i/>
+          <w:sz w:val="26"/>
+          <w:szCs w:val="26"/>
+          <w:lang w:val="vi-VN"/>
+        </w:rPr>
+        <w:t xml:space="preserve"> Cao Duy Trường (2008),  </w:t>
+      </w:r>
+      <w:r>
+        <w:rPr>
+          <w:rFonts w:ascii="Times New Roman" w:hAnsi="Times New Roman" w:cs="Times New Roman"/>
+          <w:b/>
+          <w:i/>
+          <w:sz w:val="26"/>
+          <w:szCs w:val="26"/>
+          <w:lang w:val="vi-VN"/>
+        </w:rPr>
+        <w:t>Dịch câu truy vấn có cấu trúc sang đồ thị ý niệm: cách tiếp cận ít phụ thuộ</w:t>
+      </w:r>
+      <w:r>
+        <w:rPr>
+          <w:rFonts w:ascii="Times New Roman" w:hAnsi="Times New Roman" w:cs="Times New Roman"/>
+          <w:b/>
+          <w:i/>
+          <w:sz w:val="26"/>
+          <w:szCs w:val="26"/>
+          <w:lang w:val="vi-VN"/>
+        </w:rPr>
+        <w:t>c vào cú pháp</w:t>
+      </w:r>
+      <w:r>
+        <w:rPr>
+          <w:rFonts w:ascii="Times New Roman" w:hAnsi="Times New Roman" w:cs="Times New Roman"/>
+          <w:i/>
+          <w:sz w:val="26"/>
+          <w:szCs w:val="26"/>
+          <w:lang w:val="vi-VN"/>
+        </w:rPr>
+        <w:t>,</w:t>
+      </w:r>
+      <w:r>
+        <w:rPr>
+          <w:rFonts w:ascii="Times New Roman" w:hAnsi="Times New Roman" w:cs="Times New Roman"/>
+          <w:b/>
+          <w:i/>
+          <w:sz w:val="26"/>
+          <w:szCs w:val="26"/>
+          <w:lang w:val="vi-VN"/>
+        </w:rPr>
+        <w:t xml:space="preserve"> </w:t>
+      </w:r>
+      <w:r>
+        <w:rPr>
+          <w:rFonts w:ascii="Times New Roman" w:hAnsi="Times New Roman" w:cs="Times New Roman"/>
+          <w:i/>
+          <w:sz w:val="26"/>
+          <w:szCs w:val="26"/>
+          <w:lang w:val="vi-VN"/>
+        </w:rPr>
+        <w:t>Tp.HCM</w:t>
+      </w:r>
+      <w:r>
+        <w:rPr>
+          <w:rFonts w:ascii="Times New Roman" w:hAnsi="Times New Roman" w:cs="Times New Roman"/>
+          <w:b/>
+          <w:i/>
+          <w:sz w:val="26"/>
+          <w:szCs w:val="26"/>
+          <w:lang w:val="vi-VN"/>
+        </w:rPr>
+        <w:t>.</w:t>
       </w:r>
     </w:p>
     <w:p>
@@ -38833,19 +38988,61 @@
           <w:ilvl w:val="0"/>
           <w:numId w:val="11"/>
         </w:numPr>
-        <w:rPr>
-          <w:rFonts w:ascii="Times New Roman" w:hAnsi="Times New Roman" w:cs="Times New Roman"/>
-          <w:sz w:val="26"/>
-          <w:szCs w:val="26"/>
-        </w:rPr>
-      </w:pPr>
-      <w:r>
-        <w:rPr>
-          <w:rFonts w:ascii="Times New Roman" w:hAnsi="Times New Roman" w:cs="Times New Roman"/>
-          <w:sz w:val="26"/>
-          <w:szCs w:val="26"/>
-        </w:rPr>
-        <w:t>Li and Roth (2002), Learning Question Classifier.</w:t>
+        <w:jc w:val="both"/>
+        <w:rPr>
+          <w:rFonts w:ascii="Times New Roman" w:hAnsi="Times New Roman" w:cs="Times New Roman"/>
+          <w:i/>
+          <w:sz w:val="26"/>
+          <w:szCs w:val="26"/>
+        </w:rPr>
+      </w:pPr>
+      <w:r>
+        <w:rPr>
+          <w:rFonts w:ascii="Times New Roman" w:hAnsi="Times New Roman" w:cs="Times New Roman"/>
+          <w:i/>
+          <w:sz w:val="26"/>
+          <w:szCs w:val="26"/>
+        </w:rPr>
+        <w:t xml:space="preserve">Li and Roth (2002), </w:t>
+      </w:r>
+      <w:r>
+        <w:rPr>
+          <w:rFonts w:ascii="Times New Roman" w:hAnsi="Times New Roman" w:cs="Times New Roman"/>
+          <w:b/>
+          <w:i/>
+          <w:sz w:val="26"/>
+          <w:szCs w:val="26"/>
+        </w:rPr>
+        <w:t>Learning Question Classifier</w:t>
+      </w:r>
+      <w:r>
+        <w:rPr>
+          <w:rFonts w:ascii="Times New Roman" w:hAnsi="Times New Roman" w:cs="Times New Roman"/>
+          <w:i/>
+          <w:sz w:val="26"/>
+          <w:szCs w:val="26"/>
+          <w:lang w:val="vi-VN"/>
+        </w:rPr>
+        <w:t xml:space="preserve">, </w:t>
+      </w:r>
+      <w:r>
+        <w:rPr>
+          <w:rFonts w:ascii="Times New Roman" w:hAnsi="Times New Roman" w:cs="Times New Roman"/>
+          <w:i/>
+          <w:sz w:val="26"/>
+          <w:szCs w:val="26"/>
+        </w:rPr>
+        <w:t>COLING '02 Proceedings of the 19th international conference on Computational linguistics - Volume 1</w:t>
+      </w:r>
+      <w:r>
+        <w:rPr>
+          <w:rFonts w:ascii="Times New Roman" w:hAnsi="Times New Roman" w:cs="Times New Roman"/>
+          <w:i/>
+          <w:sz w:val="26"/>
+          <w:szCs w:val="26"/>
+          <w:lang w:val="vi-VN"/>
+        </w:rPr>
+        <w:t>.</w:t>
       </w:r>
     </w:p>
     <w:p>
@@ -38856,8 +39053,10 @@
           <w:numId w:val="11"/>
         </w:numPr>
         <w:spacing w:line="360" w:lineRule="auto"/>
-        <w:rPr>
-          <w:rFonts w:ascii="Times New Roman" w:hAnsi="Times New Roman" w:cs="Times New Roman"/>
+        <w:jc w:val="both"/>
+        <w:rPr>
+          <w:rFonts w:ascii="Times New Roman" w:hAnsi="Times New Roman" w:cs="Times New Roman"/>
+          <w:i/>
           <w:sz w:val="26"/>
           <w:szCs w:val="26"/>
         </w:rPr>
@@ -38865,6 +39064,7 @@
       <w:r>
         <w:rPr>
           <w:rFonts w:ascii="Times New Roman" w:eastAsia="Times New Roman" w:hAnsi="Times New Roman" w:cs="Times New Roman"/>
+          <w:i/>
           <w:sz w:val="26"/>
           <w:szCs w:val="26"/>
           <w:lang w:val="vi-VN"/>
@@ -38874,6 +39074,7 @@
       <w:r>
         <w:rPr>
           <w:rFonts w:ascii="Times New Roman" w:eastAsia="Times New Roman" w:hAnsi="Times New Roman" w:cs="Times New Roman"/>
+          <w:i/>
           <w:sz w:val="26"/>
           <w:szCs w:val="26"/>
         </w:rPr>
@@ -38882,6 +39083,7 @@
       <w:r>
         <w:rPr>
           <w:rFonts w:ascii="Times New Roman" w:eastAsia="Times New Roman" w:hAnsi="Times New Roman" w:cs="Times New Roman"/>
+          <w:i/>
           <w:sz w:val="26"/>
           <w:szCs w:val="26"/>
           <w:lang w:val="vi-VN"/>
@@ -38891,6 +39093,7 @@
       <w:r>
         <w:rPr>
           <w:rFonts w:ascii="Times New Roman" w:eastAsia="Times New Roman" w:hAnsi="Times New Roman" w:cs="Times New Roman"/>
+          <w:i/>
           <w:sz w:val="26"/>
           <w:szCs w:val="26"/>
         </w:rPr>
@@ -38899,17 +39102,70 @@
       <w:r>
         <w:rPr>
           <w:rFonts w:ascii="Times New Roman" w:eastAsia="Times New Roman" w:hAnsi="Times New Roman" w:cs="Times New Roman"/>
-          <w:sz w:val="26"/>
-          <w:szCs w:val="26"/>
-          <w:lang w:val="vi-VN"/>
-        </w:rPr>
-        <w:t>Question Classification by Ensemble Learning</w:t>
+          <w:b/>
+          <w:i/>
+          <w:sz w:val="26"/>
+          <w:szCs w:val="26"/>
+          <w:lang w:val="vi-VN"/>
+        </w:rPr>
+        <w:t>Question</w:t>
       </w:r>
       <w:r>
         <w:rPr>
           <w:rFonts w:ascii="Times New Roman" w:eastAsia="Times New Roman" w:hAnsi="Times New Roman" w:cs="Times New Roman"/>
-          <w:sz w:val="26"/>
-          <w:szCs w:val="26"/>
+          <w:i/>
+          <w:sz w:val="26"/>
+          <w:szCs w:val="26"/>
+          <w:lang w:val="vi-VN"/>
+        </w:rPr>
+        <w:t xml:space="preserve"> </w:t>
+      </w:r>
+      <w:r>
+        <w:rPr>
+          <w:rFonts w:ascii="Times New Roman" w:eastAsia="Times New Roman" w:hAnsi="Times New Roman" w:cs="Times New Roman"/>
+          <w:b/>
+          <w:i/>
+          <w:sz w:val="26"/>
+          <w:szCs w:val="26"/>
+          <w:lang w:val="vi-VN"/>
+        </w:rPr>
+        <w:t>Classification by Ensemble Learning</w:t>
+      </w:r>
+      <w:r>
+        <w:rPr>
+          <w:rFonts w:ascii="Times New Roman" w:eastAsia="Times New Roman" w:hAnsi="Times New Roman" w:cs="Times New Roman"/>
+          <w:i/>
+          <w:sz w:val="26"/>
+          <w:szCs w:val="26"/>
+          <w:lang w:val="vi-VN"/>
+        </w:rPr>
+        <w:t>,</w:t>
+      </w:r>
+      <w:r>
+        <w:rPr>
+          <w:rFonts w:ascii="Times New Roman" w:hAnsi="Times New Roman" w:cs="Times New Roman"/>
+          <w:i/>
+          <w:sz w:val="26"/>
+          <w:szCs w:val="26"/>
+        </w:rPr>
+        <w:t xml:space="preserve"> </w:t>
+      </w:r>
+      <w:r>
+        <w:rPr>
+          <w:rFonts w:ascii="Times New Roman" w:eastAsia="Times New Roman" w:hAnsi="Times New Roman" w:cs="Times New Roman"/>
+          <w:i/>
+          <w:sz w:val="26"/>
+          <w:szCs w:val="26"/>
+        </w:rPr>
+        <w:t>IJCSNS International Journal of Computer Science and Network Security, VOL.6 No3, March 2006</w:t>
+      </w:r>
+      <w:r>
+        <w:rPr>
+          <w:rFonts w:ascii="Times New Roman" w:eastAsia="Times New Roman" w:hAnsi="Times New Roman" w:cs="Times New Roman"/>
+          <w:i/>
+          <w:sz w:val="26"/>
+          <w:szCs w:val="26"/>
+          <w:lang w:val="vi-VN"/>
         </w:rPr>
         <w:t>.</w:t>
       </w:r>
@@ -38921,19 +39177,62 @@
           <w:ilvl w:val="0"/>
           <w:numId w:val="11"/>
         </w:numPr>
-        <w:rPr>
-          <w:rFonts w:ascii="Times New Roman" w:hAnsi="Times New Roman" w:cs="Times New Roman"/>
-          <w:sz w:val="26"/>
-          <w:szCs w:val="26"/>
-        </w:rPr>
-      </w:pPr>
-      <w:r>
-        <w:rPr>
-          <w:rFonts w:ascii="Times New Roman" w:hAnsi="Times New Roman" w:cs="Times New Roman"/>
-          <w:sz w:val="26"/>
-          <w:szCs w:val="26"/>
-        </w:rPr>
-        <w:t>Dell Zhang and Wee Sun Lee (2003), Question classification using support vector machines.</w:t>
+        <w:jc w:val="both"/>
+        <w:rPr>
+          <w:rFonts w:ascii="Times New Roman" w:hAnsi="Times New Roman" w:cs="Times New Roman"/>
+          <w:i/>
+          <w:sz w:val="26"/>
+          <w:szCs w:val="26"/>
+        </w:rPr>
+      </w:pPr>
+      <w:r>
+        <w:rPr>
+          <w:rFonts w:ascii="Times New Roman" w:hAnsi="Times New Roman" w:cs="Times New Roman"/>
+          <w:i/>
+          <w:sz w:val="26"/>
+          <w:szCs w:val="26"/>
+        </w:rPr>
+        <w:t xml:space="preserve">Dell Zhang and Wee Sun Lee (2003), </w:t>
+      </w:r>
+      <w:r>
+        <w:rPr>
+          <w:rFonts w:ascii="Times New Roman" w:hAnsi="Times New Roman" w:cs="Times New Roman"/>
+          <w:b/>
+          <w:i/>
+          <w:sz w:val="26"/>
+          <w:szCs w:val="26"/>
+        </w:rPr>
+        <w:t>Question classification using support vector machines</w:t>
+      </w:r>
+      <w:r>
+        <w:rPr>
+          <w:rFonts w:ascii="Times New Roman" w:hAnsi="Times New Roman" w:cs="Times New Roman"/>
+          <w:b/>
+          <w:i/>
+          <w:sz w:val="26"/>
+          <w:szCs w:val="26"/>
+          <w:lang w:val="vi-VN"/>
+        </w:rPr>
+        <w:t>,</w:t>
+      </w:r>
+      <w:r>
+        <w:rPr>
+          <w:rFonts w:ascii="Times New Roman" w:hAnsi="Times New Roman" w:cs="Times New Roman"/>
+          <w:i/>
+          <w:sz w:val="26"/>
+          <w:szCs w:val="26"/>
+        </w:rPr>
+        <w:t xml:space="preserve"> In Proceedings of the 26th annual international ACM SIGIR conference on Research and development in informaion retrieval</w:t>
+      </w:r>
+      <w:r>
+        <w:rPr>
+          <w:rFonts w:ascii="Times New Roman" w:hAnsi="Times New Roman" w:cs="Times New Roman"/>
+          <w:i/>
+          <w:sz w:val="26"/>
+          <w:szCs w:val="26"/>
+          <w:lang w:val="vi-VN"/>
+        </w:rPr>
+        <w:t>.</w:t>
       </w:r>
     </w:p>
     <w:p>
@@ -38944,19 +39243,118 @@
           <w:numId w:val="11"/>
         </w:numPr>
         <w:spacing w:line="360" w:lineRule="auto"/>
-        <w:rPr>
-          <w:rFonts w:ascii="Times New Roman" w:hAnsi="Times New Roman"/>
-          <w:sz w:val="26"/>
-          <w:szCs w:val="26"/>
-        </w:rPr>
-      </w:pPr>
-      <w:r>
-        <w:rPr>
-          <w:rFonts w:ascii="Times New Roman" w:hAnsi="Times New Roman"/>
-          <w:sz w:val="26"/>
-          <w:szCs w:val="26"/>
-        </w:rPr>
-        <w:t>Wael Salloum (2009), “A Question Answering System based on Conceptual Graph Formalism”.</w:t>
+        <w:jc w:val="both"/>
+        <w:rPr>
+          <w:rFonts w:ascii="Times New Roman" w:hAnsi="Times New Roman" w:cs="Times New Roman"/>
+          <w:i/>
+          <w:sz w:val="26"/>
+          <w:szCs w:val="26"/>
+        </w:rPr>
+      </w:pPr>
+      <w:r>
+        <w:rPr>
+          <w:rFonts w:ascii="Times New Roman" w:hAnsi="Times New Roman" w:cs="Times New Roman"/>
+          <w:i/>
+          <w:sz w:val="26"/>
+          <w:szCs w:val="26"/>
+        </w:rPr>
+        <w:t xml:space="preserve">Wael Salloum (2009), </w:t>
+      </w:r>
+      <w:r>
+        <w:rPr>
+          <w:rFonts w:ascii="Times New Roman" w:hAnsi="Times New Roman" w:cs="Times New Roman"/>
+          <w:b/>
+          <w:i/>
+          <w:sz w:val="26"/>
+          <w:szCs w:val="26"/>
+        </w:rPr>
+        <w:t>A Question Answering System based on Conceptual Graph Formalism</w:t>
+      </w:r>
+      <w:r>
+        <w:rPr>
+          <w:rFonts w:ascii="Times New Roman" w:hAnsi="Times New Roman" w:cs="Times New Roman"/>
+          <w:i/>
+          <w:sz w:val="26"/>
+          <w:szCs w:val="26"/>
+          <w:lang w:val="vi-VN"/>
+        </w:rPr>
+        <w:t>,</w:t>
+      </w:r>
+      <w:r>
+        <w:rPr>
+          <w:rFonts w:ascii="Times New Roman" w:hAnsi="Times New Roman" w:cs="Times New Roman"/>
+          <w:i/>
+          <w:sz w:val="26"/>
+          <w:szCs w:val="26"/>
+        </w:rPr>
+        <w:t xml:space="preserve"> Conference: The 2nd International Symposium on Knowledge</w:t>
+      </w:r>
+      <w:r>
+        <w:rPr>
+          <w:rFonts w:ascii="Times New Roman" w:hAnsi="Times New Roman" w:cs="Times New Roman"/>
+          <w:i/>
+          <w:sz w:val="26"/>
+          <w:szCs w:val="26"/>
+          <w:lang w:val="vi-VN"/>
+        </w:rPr>
+        <w:t xml:space="preserve"> </w:t>
+      </w:r>
+      <w:r>
+        <w:rPr>
+          <w:rFonts w:ascii="Times New Roman" w:hAnsi="Times New Roman" w:cs="Times New Roman"/>
+          <w:i/>
+          <w:sz w:val="26"/>
+          <w:szCs w:val="26"/>
+        </w:rPr>
+        <w:t>Acquisition and Modeling (KAM 2009)</w:t>
+      </w:r>
+      <w:r>
+        <w:rPr>
+          <w:rFonts w:ascii="Times New Roman" w:hAnsi="Times New Roman" w:cs="Times New Roman"/>
+          <w:i/>
+          <w:sz w:val="26"/>
+          <w:szCs w:val="26"/>
+          <w:lang w:val="vi-VN"/>
+        </w:rPr>
+        <w:t>,</w:t>
+      </w:r>
+      <w:r>
+        <w:rPr>
+          <w:rFonts w:ascii="Times New Roman" w:hAnsi="Times New Roman" w:cs="Times New Roman"/>
+          <w:i/>
+          <w:sz w:val="26"/>
+          <w:szCs w:val="26"/>
+        </w:rPr>
+        <w:t xml:space="preserve"> IEEE Computer</w:t>
+      </w:r>
+      <w:r>
+        <w:rPr>
+          <w:rFonts w:ascii="Times New Roman" w:hAnsi="Times New Roman" w:cs="Times New Roman"/>
+          <w:i/>
+          <w:sz w:val="26"/>
+          <w:szCs w:val="26"/>
+          <w:lang w:val="vi-VN"/>
+        </w:rPr>
+        <w:t xml:space="preserve"> </w:t>
+      </w:r>
+      <w:r>
+        <w:rPr>
+          <w:rFonts w:ascii="Times New Roman" w:hAnsi="Times New Roman" w:cs="Times New Roman"/>
+          <w:i/>
+          <w:sz w:val="26"/>
+          <w:szCs w:val="26"/>
+        </w:rPr>
+        <w:t>Society Press</w:t>
+      </w:r>
+      <w:r>
+        <w:rPr>
+          <w:rFonts w:ascii="Times New Roman" w:hAnsi="Times New Roman" w:cs="Times New Roman"/>
+          <w:i/>
+          <w:sz w:val="26"/>
+          <w:szCs w:val="26"/>
+          <w:lang w:val="vi-VN"/>
+        </w:rPr>
+        <w:t>.</w:t>
       </w:r>
     </w:p>
     <w:p>
@@ -38967,19 +39365,88 @@
           <w:numId w:val="11"/>
         </w:numPr>
         <w:spacing w:line="360" w:lineRule="auto"/>
-        <w:rPr>
-          <w:rFonts w:ascii="Times New Roman" w:hAnsi="Times New Roman"/>
-          <w:sz w:val="26"/>
-          <w:szCs w:val="26"/>
-        </w:rPr>
-      </w:pPr>
-      <w:r>
-        <w:rPr>
-          <w:rFonts w:ascii="Times New Roman" w:hAnsi="Times New Roman"/>
-          <w:sz w:val="26"/>
-          <w:szCs w:val="26"/>
-        </w:rPr>
-        <w:t>Shiyan Ou, Constantin Orasan, Dalila Mekhaldi and Laura Hasler (2008), “Automatic Question Pattern Generation for Ontology-based Question”,.</w:t>
+        <w:jc w:val="both"/>
+        <w:rPr>
+          <w:rFonts w:ascii="Times New Roman" w:hAnsi="Times New Roman" w:cs="Times New Roman"/>
+          <w:i/>
+          <w:sz w:val="26"/>
+          <w:szCs w:val="26"/>
+        </w:rPr>
+      </w:pPr>
+      <w:r>
+        <w:rPr>
+          <w:rFonts w:ascii="Times New Roman" w:hAnsi="Times New Roman" w:cs="Times New Roman"/>
+          <w:i/>
+          <w:sz w:val="26"/>
+          <w:szCs w:val="26"/>
+        </w:rPr>
+        <w:t>Shiyan Ou, Constantin Orasan, Dalila Mek</w:t>
+      </w:r>
+      <w:r>
+        <w:rPr>
+          <w:rFonts w:ascii="Times New Roman" w:hAnsi="Times New Roman" w:cs="Times New Roman"/>
+          <w:i/>
+          <w:sz w:val="26"/>
+          <w:szCs w:val="26"/>
+        </w:rPr>
+        <w:t xml:space="preserve">haldi and Laura Hasler (2008), </w:t>
+      </w:r>
+      <w:r>
+        <w:rPr>
+          <w:rFonts w:ascii="Times New Roman" w:hAnsi="Times New Roman" w:cs="Times New Roman"/>
+          <w:b/>
+          <w:i/>
+          <w:sz w:val="26"/>
+          <w:szCs w:val="26"/>
+        </w:rPr>
+        <w:t>Automatic Question Pattern Generation for Ontology-based Question</w:t>
+      </w:r>
+      <w:r>
+        <w:rPr>
+          <w:rFonts w:ascii="Times New Roman" w:hAnsi="Times New Roman" w:cs="Times New Roman"/>
+          <w:i/>
+          <w:sz w:val="26"/>
+          <w:szCs w:val="26"/>
+        </w:rPr>
+        <w:t>.</w:t>
+      </w:r>
+      <w:r>
+        <w:rPr>
+          <w:rFonts w:ascii="Times New Roman" w:hAnsi="Times New Roman" w:cs="Times New Roman"/>
+          <w:i/>
+          <w:sz w:val="26"/>
+          <w:szCs w:val="26"/>
+        </w:rPr>
+        <w:t xml:space="preserve"> In </w:t>
+      </w:r>
+      <w:r>
+        <w:rPr>
+          <w:rFonts w:ascii="Times New Roman" w:hAnsi="Times New Roman" w:cs="Times New Roman"/>
+          <w:i/>
+          <w:iCs/>
+          <w:sz w:val="26"/>
+          <w:szCs w:val="26"/>
+        </w:rPr>
+        <w:t>Proceedings of the 21st International Florida Artificial Intelligence Research Society Conference (FLAIRS2008)</w:t>
+      </w:r>
+      <w:r>
+        <w:rPr>
+          <w:rFonts w:ascii="Times New Roman" w:hAnsi="Times New Roman" w:cs="Times New Roman"/>
+          <w:i/>
+          <w:sz w:val="26"/>
+          <w:szCs w:val="26"/>
+        </w:rPr>
+        <w:t>. Menlo Park, CA: AAAI Press., pp. 183 – 188</w:t>
+      </w:r>
+      <w:r>
+        <w:rPr>
+          <w:rFonts w:ascii="Times New Roman" w:hAnsi="Times New Roman" w:cs="Times New Roman"/>
+          <w:i/>
+          <w:sz w:val="26"/>
+          <w:szCs w:val="26"/>
+          <w:lang w:val="vi-VN"/>
+        </w:rPr>
+        <w:t xml:space="preserve">. </w:t>
       </w:r>
     </w:p>
     <w:p>
@@ -38990,19 +39457,70 @@
           <w:numId w:val="11"/>
         </w:numPr>
         <w:spacing w:line="360" w:lineRule="auto"/>
-        <w:rPr>
-          <w:rFonts w:ascii="Times New Roman" w:hAnsi="Times New Roman"/>
-          <w:sz w:val="26"/>
-          <w:szCs w:val="26"/>
-        </w:rPr>
-      </w:pPr>
-      <w:r>
-        <w:rPr>
-          <w:rFonts w:ascii="Times New Roman" w:hAnsi="Times New Roman"/>
-          <w:sz w:val="26"/>
-          <w:szCs w:val="26"/>
-        </w:rPr>
-        <w:t>Meltem Serhatli and Ferda N. Alpaslan (2009), “An Ontology based Question Answering System on Software Test Document Domain”.</w:t>
+        <w:jc w:val="both"/>
+        <w:rPr>
+          <w:rFonts w:ascii="Times New Roman" w:hAnsi="Times New Roman" w:cs="Times New Roman"/>
+          <w:i/>
+          <w:sz w:val="26"/>
+          <w:szCs w:val="26"/>
+        </w:rPr>
+      </w:pPr>
+      <w:r>
+        <w:rPr>
+          <w:rFonts w:ascii="Times New Roman" w:hAnsi="Times New Roman" w:cs="Times New Roman"/>
+          <w:i/>
+          <w:sz w:val="26"/>
+          <w:szCs w:val="26"/>
+        </w:rPr>
+        <w:t>Meltem Serhatli</w:t>
+      </w:r>
+      <w:r>
+        <w:rPr>
+          <w:rFonts w:ascii="Times New Roman" w:hAnsi="Times New Roman" w:cs="Times New Roman"/>
+          <w:i/>
+          <w:sz w:val="26"/>
+          <w:szCs w:val="26"/>
+        </w:rPr>
+        <w:t xml:space="preserve"> and Ferda N. Alpaslan (2009), </w:t>
+      </w:r>
+      <w:r>
+        <w:rPr>
+          <w:rFonts w:ascii="Times New Roman" w:hAnsi="Times New Roman" w:cs="Times New Roman"/>
+          <w:b/>
+          <w:i/>
+          <w:sz w:val="26"/>
+          <w:szCs w:val="26"/>
+        </w:rPr>
+        <w:t>An Ontology based Question Answering System on Software Test Document Domain</w:t>
+      </w:r>
+      <w:r>
+        <w:rPr>
+          <w:rFonts w:ascii="Times New Roman" w:hAnsi="Times New Roman" w:cs="Times New Roman"/>
+          <w:i/>
+          <w:sz w:val="26"/>
+          <w:szCs w:val="26"/>
+          <w:lang w:val="vi-VN"/>
+        </w:rPr>
+        <w:t xml:space="preserve">, </w:t>
+      </w:r>
+      <w:r>
+        <w:rPr>
+          <w:rFonts w:ascii="Times New Roman" w:hAnsi="Times New Roman" w:cs="Times New Roman"/>
+          <w:i/>
+          <w:sz w:val="26"/>
+          <w:szCs w:val="26"/>
+        </w:rPr>
+        <w:t>World Academy of Science, Engineering and Technology 54 2009</w:t>
+      </w:r>
+      <w:r>
+        <w:rPr>
+          <w:rFonts w:ascii="Times New Roman" w:hAnsi="Times New Roman" w:cs="Times New Roman"/>
+          <w:i/>
+          <w:sz w:val="26"/>
+          <w:szCs w:val="26"/>
+          <w:lang w:val="vi-VN"/>
+        </w:rPr>
+        <w:t>.</w:t>
       </w:r>
     </w:p>
     <w:p>
@@ -39013,19 +39531,89 @@
           <w:numId w:val="11"/>
         </w:numPr>
         <w:spacing w:line="360" w:lineRule="auto"/>
-        <w:rPr>
-          <w:rFonts w:ascii="Times New Roman" w:hAnsi="Times New Roman"/>
-          <w:sz w:val="26"/>
-          <w:szCs w:val="26"/>
-        </w:rPr>
-      </w:pPr>
-      <w:r>
-        <w:rPr>
-          <w:rFonts w:ascii="Times New Roman" w:hAnsi="Times New Roman"/>
-          <w:sz w:val="26"/>
-          <w:szCs w:val="26"/>
-        </w:rPr>
-        <w:t>Lorand Dali, Delia Rusu, Blaz Fortuna, Dunja Mladenic and Marko Grobelnik (2009) “ Question Answering Based on Semantic Grahps”.</w:t>
+        <w:jc w:val="both"/>
+        <w:rPr>
+          <w:rFonts w:ascii="Times New Roman" w:hAnsi="Times New Roman" w:cs="Times New Roman"/>
+          <w:i/>
+          <w:sz w:val="26"/>
+          <w:szCs w:val="26"/>
+        </w:rPr>
+      </w:pPr>
+      <w:r>
+        <w:rPr>
+          <w:rFonts w:ascii="Times New Roman" w:hAnsi="Times New Roman" w:cs="Times New Roman"/>
+          <w:i/>
+          <w:sz w:val="26"/>
+          <w:szCs w:val="26"/>
+        </w:rPr>
+        <w:t>Lorand Dali, Delia Rusu, Blaz Fortuna, Dunja Mlade</w:t>
+      </w:r>
+      <w:r>
+        <w:rPr>
+          <w:rFonts w:ascii="Times New Roman" w:hAnsi="Times New Roman" w:cs="Times New Roman"/>
+          <w:i/>
+          <w:sz w:val="26"/>
+          <w:szCs w:val="26"/>
+        </w:rPr>
+        <w:t xml:space="preserve">nic and Marko Grobelnik (2009) </w:t>
+      </w:r>
+      <w:r>
+        <w:rPr>
+          <w:rFonts w:ascii="Times New Roman" w:hAnsi="Times New Roman" w:cs="Times New Roman"/>
+          <w:i/>
+          <w:sz w:val="26"/>
+          <w:szCs w:val="26"/>
+          <w:lang w:val="vi-VN"/>
+        </w:rPr>
+        <w:t>,</w:t>
+      </w:r>
+      <w:r>
+        <w:rPr>
+          <w:rFonts w:ascii="Times New Roman" w:hAnsi="Times New Roman" w:cs="Times New Roman"/>
+          <w:i/>
+          <w:sz w:val="26"/>
+          <w:szCs w:val="26"/>
+        </w:rPr>
+        <w:t xml:space="preserve"> </w:t>
+      </w:r>
+      <w:r>
+        <w:rPr>
+          <w:rFonts w:ascii="Times New Roman" w:hAnsi="Times New Roman" w:cs="Times New Roman"/>
+          <w:b/>
+          <w:i/>
+          <w:sz w:val="26"/>
+          <w:szCs w:val="26"/>
+        </w:rPr>
+        <w:t>Question Answering Based on Semantic Grahps</w:t>
+      </w:r>
+      <w:r>
+        <w:rPr>
+          <w:rFonts w:ascii="Times New Roman" w:hAnsi="Times New Roman" w:cs="Times New Roman"/>
+          <w:i/>
+          <w:sz w:val="26"/>
+          <w:szCs w:val="26"/>
+          <w:lang w:val="vi-VN"/>
+        </w:rPr>
+        <w:t xml:space="preserve">, </w:t>
+      </w:r>
+      <w:r>
+        <w:rPr>
+          <w:rFonts w:ascii="Times New Roman" w:hAnsi="Times New Roman" w:cs="Times New Roman"/>
+          <w:i/>
+          <w:sz w:val="26"/>
+          <w:szCs w:val="26"/>
+        </w:rPr>
+        <w:t>Department of Knowledge Technologies, Jožef Stefan Institute</w:t>
+      </w:r>
+      <w:r>
+        <w:rPr>
+          <w:rFonts w:ascii="Times New Roman" w:hAnsi="Times New Roman" w:cs="Times New Roman"/>
+          <w:i/>
+          <w:sz w:val="26"/>
+          <w:szCs w:val="26"/>
+          <w:lang w:val="vi-VN"/>
+        </w:rPr>
+        <w:t>.</w:t>
       </w:r>
     </w:p>
     <w:p>
@@ -39036,19 +39624,71 @@
           <w:numId w:val="11"/>
         </w:numPr>
         <w:spacing w:line="360" w:lineRule="auto"/>
-        <w:rPr>
-          <w:rFonts w:ascii="Times New Roman" w:hAnsi="Times New Roman"/>
-          <w:sz w:val="26"/>
-          <w:szCs w:val="26"/>
-        </w:rPr>
-      </w:pPr>
-      <w:r>
-        <w:rPr>
-          <w:rFonts w:ascii="Times New Roman" w:hAnsi="Times New Roman"/>
-          <w:sz w:val="26"/>
-          <w:szCs w:val="26"/>
-        </w:rPr>
-        <w:t>Delia Rusu, Lorand Dali, Blaz Fortuna, Marko Grobelnik, Dunja Mladenic (2007) “Triplet Extraction from Sentences”.</w:t>
+        <w:jc w:val="both"/>
+        <w:rPr>
+          <w:rFonts w:ascii="Times New Roman" w:hAnsi="Times New Roman" w:cs="Times New Roman"/>
+          <w:i/>
+          <w:sz w:val="26"/>
+          <w:szCs w:val="26"/>
+        </w:rPr>
+      </w:pPr>
+      <w:r>
+        <w:rPr>
+          <w:rFonts w:ascii="Times New Roman" w:hAnsi="Times New Roman" w:cs="Times New Roman"/>
+          <w:i/>
+          <w:sz w:val="26"/>
+          <w:szCs w:val="26"/>
+        </w:rPr>
+        <w:lastRenderedPageBreak/>
+        <w:t>Delia Rusu, Lorand Dali, Blaz Fortuna, Marko Gr</w:t>
+      </w:r>
+      <w:r>
+        <w:rPr>
+          <w:rFonts w:ascii="Times New Roman" w:hAnsi="Times New Roman" w:cs="Times New Roman"/>
+          <w:i/>
+          <w:sz w:val="26"/>
+          <w:szCs w:val="26"/>
+        </w:rPr>
+        <w:t xml:space="preserve">obelnik, Dunja Mladenic (2007) </w:t>
+      </w:r>
+      <w:r>
+        <w:rPr>
+          <w:rFonts w:ascii="Times New Roman" w:hAnsi="Times New Roman" w:cs="Times New Roman"/>
+          <w:i/>
+          <w:sz w:val="26"/>
+          <w:szCs w:val="26"/>
+          <w:lang w:val="vi-VN"/>
+        </w:rPr>
+        <w:t xml:space="preserve">, </w:t>
+      </w:r>
+      <w:r>
+        <w:rPr>
+          <w:rFonts w:ascii="Times New Roman" w:hAnsi="Times New Roman" w:cs="Times New Roman"/>
+          <w:b/>
+          <w:i/>
+          <w:sz w:val="26"/>
+          <w:szCs w:val="26"/>
+        </w:rPr>
+        <w:t>Triplet Extraction from Sentences</w:t>
+      </w:r>
+      <w:r>
+        <w:rPr>
+          <w:rFonts w:ascii="Times New Roman" w:hAnsi="Times New Roman" w:cs="Times New Roman"/>
+          <w:i/>
+          <w:sz w:val="26"/>
+          <w:szCs w:val="26"/>
+          <w:lang w:val="vi-VN"/>
+        </w:rPr>
+        <w:t>,</w:t>
+      </w:r>
+      <w:r>
+        <w:rPr>
+          <w:rFonts w:ascii="Times New Roman" w:hAnsi="Times New Roman" w:cs="Times New Roman"/>
+          <w:i/>
+          <w:sz w:val="26"/>
+          <w:szCs w:val="26"/>
+        </w:rPr>
+        <w:t xml:space="preserve"> Department of Knowledge Technologies, Jožef Stefan Institute</w:t>
       </w:r>
     </w:p>
     <w:p>
@@ -39239,7 +39879,6 @@
           <w:sz w:val="26"/>
           <w:szCs w:val="26"/>
         </w:rPr>
-        <w:lastRenderedPageBreak/>
         <w:t>Oxford</w:t>
       </w:r>
     </w:p>
@@ -39812,7 +40451,6 @@
           <w:szCs w:val="26"/>
           <w:lang w:val="vi-VN"/>
         </w:rPr>
-        <w:lastRenderedPageBreak/>
         <w:t>Pos tagging</w:t>
       </w:r>
     </w:p>
@@ -39947,7 +40585,7 @@
             <w:rPr>
               <w:noProof/>
             </w:rPr>
-            <w:t>21</w:t>
+            <w:t>59</w:t>
           </w:r>
         </w:fldSimple>
       </w:p>

</xml_diff>

<commit_message>
FINISH REPORT VERSION 0.5
</commit_message>
<xml_diff>
--- a/De Cuong/bao cao luan van/Bao cao luan van v0.4.docx
+++ b/De Cuong/bao cao luan van/Bao cao luan van v0.4.docx
@@ -3648,33 +3648,233 @@
           <w:rFonts w:ascii="Times New Roman" w:hAnsi="Times New Roman"/>
           <w:sz w:val="26"/>
           <w:szCs w:val="26"/>
-        </w:rPr>
-        <w:t xml:space="preserve">Trên thực tế, việc tìm kiếm các bài báo bằng từ khóa cũng chiếm không ít thời gian của những người nghiên cứu và tìm kiếm. Nếu các công cụ tìm kiếm có hỗ trợ chức năng tìm kiếm nâng cao, </w:t>
+          <w:lang w:val="vi-VN"/>
+        </w:rPr>
+        <w:t xml:space="preserve">Trên thực tế, việc tìm kiếm các bài báo bằng từ khóa cũng chiếm không ít thời gian của những người nghiên cứu và tìm kiếm. Nếu các công cụ tìm kiếm có hỗ trợ chức năng tìm kiếm nâng cao, thì ta phải cung cấp nhiều thông tin đầu vào để có một kết quả tốt hơn. Mà người dùng đôi khi </w:t>
       </w:r>
       <w:r>
         <w:rPr>
           <w:rFonts w:ascii="Times New Roman" w:hAnsi="Times New Roman"/>
           <w:sz w:val="26"/>
           <w:szCs w:val="26"/>
-        </w:rPr>
-        <w:t>thì ta phải cung cấp nhiều thông tin đầu vào để có một kết quả tốt hơn</w:t>
+          <w:lang w:val="vi-VN"/>
+        </w:rPr>
+        <w:t xml:space="preserve">không </w:t>
       </w:r>
       <w:r>
         <w:rPr>
           <w:rFonts w:ascii="Times New Roman" w:hAnsi="Times New Roman"/>
           <w:sz w:val="26"/>
           <w:szCs w:val="26"/>
+          <w:lang w:val="vi-VN"/>
+        </w:rPr>
+        <w:t xml:space="preserve">nắm đầy đủ hết thông tin của một bài báo. Một hệ thống hỏi đáp có thể sẽ phục vụ tốt hơn trong vấn đề tìm kiếm các bài báo khoa học. Nó sẽ tiết kiệm thời gian trong vấn đề nghiên cứu. Việc nhập vào nhiều vùng dữ liệu hay tối ưu câu truy vấn để có một kết quả chính xác nay không cần thiết. </w:t>
+      </w:r>
+      <w:r>
+        <w:rPr>
+          <w:rFonts w:ascii="Times New Roman" w:hAnsi="Times New Roman"/>
+          <w:sz w:val="26"/>
+          <w:szCs w:val="26"/>
+          <w:lang w:val="vi-VN"/>
+        </w:rPr>
+        <w:lastRenderedPageBreak/>
+        <w:t>Thay vào đó là một câu hỏi duy nhất bằng ngôn ngữ tự nhiên. Kết quả trả về sẽ phù hợp theo những gì mà câu hỏi người dùng đưa vào.</w:t>
+      </w:r>
+    </w:p>
+    <w:p>
+      <w:pPr>
+        <w:spacing w:line="360" w:lineRule="auto"/>
+        <w:jc w:val="both"/>
+        <w:rPr>
+          <w:rFonts w:ascii="Times New Roman" w:hAnsi="Times New Roman"/>
+          <w:sz w:val="26"/>
+          <w:szCs w:val="26"/>
+          <w:lang w:val="vi-VN"/>
+        </w:rPr>
+      </w:pPr>
+      <w:r>
+        <w:rPr>
+          <w:rFonts w:ascii="Times New Roman" w:hAnsi="Times New Roman"/>
+          <w:sz w:val="26"/>
+          <w:szCs w:val="26"/>
+          <w:lang w:val="vi-VN"/>
+        </w:rPr>
+        <w:t xml:space="preserve">Với </w:t>
+      </w:r>
+      <w:r>
+        <w:rPr>
+          <w:rFonts w:ascii="Times New Roman" w:hAnsi="Times New Roman"/>
+          <w:sz w:val="26"/>
+          <w:szCs w:val="26"/>
+          <w:lang w:val="vi-VN"/>
+        </w:rPr>
+        <w:t xml:space="preserve">nhận định như </w:t>
+      </w:r>
+      <w:r>
+        <w:rPr>
+          <w:rFonts w:ascii="Times New Roman" w:hAnsi="Times New Roman"/>
+          <w:sz w:val="26"/>
+          <w:szCs w:val="26"/>
+          <w:lang w:val="vi-VN"/>
+        </w:rPr>
+        <w:t>trên</w:t>
+      </w:r>
+      <w:r>
+        <w:rPr>
+          <w:rFonts w:ascii="Times New Roman" w:hAnsi="Times New Roman"/>
+          <w:sz w:val="26"/>
+          <w:szCs w:val="26"/>
+          <w:lang w:val="vi-VN"/>
+        </w:rPr>
+        <w:t xml:space="preserve">, </w:t>
+      </w:r>
+      <w:r>
+        <w:rPr>
+          <w:rFonts w:ascii="Times New Roman" w:hAnsi="Times New Roman"/>
+          <w:sz w:val="26"/>
+          <w:szCs w:val="26"/>
+          <w:lang w:val="vi-VN"/>
+        </w:rPr>
+        <w:t>đề tài</w:t>
+      </w:r>
+      <w:r>
+        <w:rPr>
+          <w:rFonts w:ascii="Times New Roman" w:hAnsi="Times New Roman"/>
+          <w:sz w:val="26"/>
+          <w:szCs w:val="26"/>
+          <w:lang w:val="vi-VN"/>
+        </w:rPr>
+        <w:t xml:space="preserve"> </w:t>
+      </w:r>
+      <w:r>
+        <w:rPr>
+          <w:rFonts w:ascii="Times New Roman" w:hAnsi="Times New Roman"/>
+          <w:sz w:val="26"/>
+          <w:szCs w:val="26"/>
+          <w:lang w:val="vi-VN"/>
+        </w:rPr>
+        <w:t>hướng tới</w:t>
+      </w:r>
+      <w:r>
+        <w:rPr>
+          <w:rFonts w:ascii="Times New Roman" w:hAnsi="Times New Roman"/>
+          <w:sz w:val="26"/>
+          <w:szCs w:val="26"/>
+          <w:lang w:val="vi-VN"/>
+        </w:rPr>
+        <w:t xml:space="preserve"> xây dựng một hệ thống tìm kiếm</w:t>
+      </w:r>
+      <w:r>
+        <w:rPr>
+          <w:rFonts w:ascii="Times New Roman" w:hAnsi="Times New Roman"/>
+          <w:sz w:val="26"/>
+          <w:szCs w:val="26"/>
+          <w:lang w:val="vi-VN"/>
+        </w:rPr>
+        <w:t xml:space="preserve"> </w:t>
+      </w:r>
+      <w:r>
+        <w:rPr>
+          <w:rFonts w:ascii="Times New Roman" w:hAnsi="Times New Roman"/>
+          <w:sz w:val="26"/>
+          <w:szCs w:val="26"/>
+          <w:lang w:val="vi-VN"/>
+        </w:rPr>
+        <w:t xml:space="preserve">thông tin dựa </w:t>
+      </w:r>
+      <w:r>
+        <w:rPr>
+          <w:rFonts w:ascii="Times New Roman" w:hAnsi="Times New Roman"/>
+          <w:sz w:val="26"/>
+          <w:szCs w:val="26"/>
+          <w:lang w:val="vi-VN"/>
+        </w:rPr>
+        <w:t>theo hướng hỏi đáp bằng ngôn ngữ tự nhiên.</w:t>
+      </w:r>
+      <w:r>
+        <w:rPr>
+          <w:rFonts w:ascii="Times New Roman" w:hAnsi="Times New Roman"/>
+          <w:sz w:val="26"/>
+          <w:szCs w:val="26"/>
+          <w:lang w:val="vi-VN"/>
+        </w:rPr>
+        <w:t xml:space="preserve"> Hệ thống sẽ phục vụ cho việc tìm kiếm các bài báo</w:t>
+      </w:r>
+      <w:r>
+        <w:rPr>
+          <w:rFonts w:ascii="Times New Roman" w:hAnsi="Times New Roman"/>
+          <w:sz w:val="26"/>
+          <w:szCs w:val="26"/>
+          <w:lang w:val="vi-VN"/>
+        </w:rPr>
+        <w:t xml:space="preserve"> khoa học</w:t>
+      </w:r>
+      <w:r>
+        <w:rPr>
+          <w:rFonts w:ascii="Times New Roman" w:hAnsi="Times New Roman"/>
+          <w:sz w:val="26"/>
+          <w:szCs w:val="26"/>
+          <w:lang w:val="vi-VN"/>
+        </w:rPr>
+        <w:t>.</w:t>
+      </w:r>
+      <w:r>
+        <w:rPr>
+          <w:rFonts w:ascii="Times New Roman" w:hAnsi="Times New Roman"/>
+          <w:sz w:val="26"/>
+          <w:szCs w:val="26"/>
+          <w:lang w:val="vi-VN"/>
+        </w:rPr>
+        <w:t xml:space="preserve"> </w:t>
+      </w:r>
+      <w:r>
+        <w:rPr>
+          <w:rFonts w:ascii="Times New Roman" w:hAnsi="Times New Roman"/>
+          <w:sz w:val="26"/>
+          <w:szCs w:val="26"/>
+          <w:lang w:val="vi-VN"/>
+        </w:rPr>
+        <w:t>Dữ liệu mà nhóm hướng tới là các bài báo khoa họ</w:t>
+      </w:r>
+      <w:r>
+        <w:rPr>
+          <w:rFonts w:ascii="Times New Roman" w:hAnsi="Times New Roman"/>
+          <w:sz w:val="26"/>
+          <w:szCs w:val="26"/>
+          <w:lang w:val="vi-VN"/>
+        </w:rPr>
+        <w:t xml:space="preserve">c </w:t>
+      </w:r>
+      <w:r>
+        <w:rPr>
+          <w:rFonts w:ascii="Times New Roman" w:hAnsi="Times New Roman"/>
+          <w:sz w:val="26"/>
+          <w:szCs w:val="26"/>
+          <w:lang w:val="vi-VN"/>
+        </w:rPr>
+        <w:t>nằm trong kho DBLP</w:t>
+      </w:r>
+      <w:r>
+        <w:rPr>
+          <w:rFonts w:ascii="Times New Roman" w:hAnsi="Times New Roman"/>
+          <w:sz w:val="26"/>
+          <w:szCs w:val="26"/>
+          <w:lang w:val="vi-VN"/>
         </w:rPr>
         <w:t xml:space="preserve">. </w:t>
       </w:r>
-      <w:r>
+    </w:p>
+    <w:p>
+      <w:pPr>
+        <w:spacing w:line="360" w:lineRule="auto"/>
+        <w:jc w:val="both"/>
         <w:rPr>
           <w:rFonts w:ascii="Times New Roman" w:hAnsi="Times New Roman"/>
           <w:sz w:val="26"/>
           <w:szCs w:val="26"/>
-        </w:rPr>
-        <w:t xml:space="preserve">Mà người dùng đôi khi </w:t>
-      </w:r>
+          <w:lang w:val="vi-VN"/>
+        </w:rPr>
+      </w:pPr>
       <w:r>
         <w:rPr>
           <w:rFonts w:ascii="Times New Roman" w:hAnsi="Times New Roman"/>
@@ -3682,378 +3882,89 @@
           <w:szCs w:val="26"/>
           <w:lang w:val="vi-VN"/>
         </w:rPr>
-        <w:t xml:space="preserve">không </w:t>
+        <w:t>DBLP là một nguồn thích hợp để thực hiện đề tài này.</w:t>
       </w:r>
       <w:r>
         <w:rPr>
           <w:rFonts w:ascii="Times New Roman" w:hAnsi="Times New Roman"/>
           <w:sz w:val="26"/>
           <w:szCs w:val="26"/>
-        </w:rPr>
-        <w:t xml:space="preserve">nắm đầy đủ hết thông tin của một bài báo. </w:t>
-      </w:r>
-      <w:r>
+          <w:lang w:val="vi-VN"/>
+        </w:rPr>
+        <w:t xml:space="preserve"> </w:t>
+      </w:r>
+      <w:r>
+        <w:rPr>
+          <w:rFonts w:ascii="Times New Roman" w:hAnsi="Times New Roman" w:cs="Times New Roman"/>
+          <w:sz w:val="26"/>
+          <w:szCs w:val="26"/>
+          <w:lang w:val="vi-VN"/>
+        </w:rPr>
+        <w:t>Digital Bibliograph</w:t>
+      </w:r>
+      <w:r>
+        <w:rPr>
+          <w:rFonts w:ascii="Times New Roman" w:hAnsi="Times New Roman" w:cs="Times New Roman"/>
+          <w:sz w:val="26"/>
+          <w:szCs w:val="26"/>
+          <w:lang w:val="vi-VN"/>
+        </w:rPr>
+        <w:t>y &amp; Library Project (DBLP)</w:t>
+      </w:r>
+      <w:r>
+        <w:rPr>
+          <w:rFonts w:ascii="Times New Roman" w:hAnsi="Times New Roman" w:cs="Times New Roman"/>
+          <w:sz w:val="26"/>
+          <w:szCs w:val="26"/>
+          <w:lang w:val="vi-VN"/>
+        </w:rPr>
+        <w:t xml:space="preserve"> cung cấp thông tin chỉ mục các bài báo trong lĩnh vực khoa học máy tính, hệ thống này được phát triển bởi trường đại học Universität Trier của Đức. Tính đến tháng 1/2011 DBLP chứa thông tin chỉ mục của 1, 5 triệu bài báo trong lĩnh vực khoa học máy tính được thu thập từ các tạp chí và hội nghị. DBLP được xây dựng lên từ các file danh sách các đề mục – mục lục (tables of contents– TOCs), các file TOCs được tác giả nhận từ các tạp trí, hội nghị sau đó qua quá trình xử lý bằng các bộ phân tích hệ thống sẽ đánh chỉ mục thông tin các bài báo, từ đó lưu xuống và hình thành lên cơ sở dữ liệu chỉ mục DBLP. Dữ liệu của DBLP là dữ liệu mở, dữ liệu được xuất ra các định dạn</w:t>
+      </w:r>
+      <w:r>
+        <w:rPr>
+          <w:rFonts w:ascii="Times New Roman" w:hAnsi="Times New Roman" w:cs="Times New Roman"/>
+          <w:sz w:val="26"/>
+          <w:szCs w:val="26"/>
+          <w:lang w:val="vi-VN"/>
+        </w:rPr>
+        <w:t>g CDF, XML và MySQL, người phát triển có thể tải các file dữ liệu từ trên trang chủ của DBLP.</w:t>
+      </w:r>
+    </w:p>
+    <w:p>
+      <w:pPr>
+        <w:spacing w:line="360" w:lineRule="auto"/>
+        <w:jc w:val="both"/>
         <w:rPr>
           <w:rFonts w:ascii="Times New Roman" w:hAnsi="Times New Roman"/>
           <w:sz w:val="26"/>
           <w:szCs w:val="26"/>
-        </w:rPr>
-        <w:t>Một hệ thống hỏi đáp có thể sẽ phục vụ tốt hơn trong vấn đề tìm kiếm các bài báo khoa học. Nó sẽ tiết kiệm thời gian trong vấn đề nghiên cứ</w:t>
-      </w:r>
+          <w:lang w:val="vi-VN"/>
+        </w:rPr>
+      </w:pPr>
       <w:r>
         <w:rPr>
           <w:rFonts w:ascii="Times New Roman" w:hAnsi="Times New Roman"/>
           <w:sz w:val="26"/>
           <w:szCs w:val="26"/>
-        </w:rPr>
-        <w:t>u</w:t>
+          <w:lang w:val="vi-VN"/>
+        </w:rPr>
+        <w:t xml:space="preserve">Chính vì </w:t>
       </w:r>
       <w:r>
         <w:rPr>
           <w:rFonts w:ascii="Times New Roman" w:hAnsi="Times New Roman"/>
           <w:sz w:val="26"/>
           <w:szCs w:val="26"/>
-        </w:rPr>
-        <w:t>. Việc nhập vào nhiều vùng dữ liệu</w:t>
+          <w:lang w:val="vi-VN"/>
+        </w:rPr>
+        <w:t>thế</w:t>
       </w:r>
       <w:r>
         <w:rPr>
           <w:rFonts w:ascii="Times New Roman" w:hAnsi="Times New Roman"/>
           <w:sz w:val="26"/>
           <w:szCs w:val="26"/>
-        </w:rPr>
-        <w:t xml:space="preserve"> hay tối ưu câu truy vấn</w:t>
-      </w:r>
-      <w:r>
-        <w:rPr>
-          <w:rFonts w:ascii="Times New Roman" w:hAnsi="Times New Roman"/>
-          <w:sz w:val="26"/>
-          <w:szCs w:val="26"/>
-        </w:rPr>
-        <w:t xml:space="preserve"> để có một kết quả chính xác </w:t>
-      </w:r>
-      <w:r>
-        <w:rPr>
-          <w:rFonts w:ascii="Times New Roman" w:hAnsi="Times New Roman"/>
-          <w:sz w:val="26"/>
-          <w:szCs w:val="26"/>
-        </w:rPr>
-        <w:t>nay</w:t>
-      </w:r>
-      <w:r>
-        <w:rPr>
-          <w:rFonts w:ascii="Times New Roman" w:hAnsi="Times New Roman"/>
-          <w:sz w:val="26"/>
-          <w:szCs w:val="26"/>
-        </w:rPr>
-        <w:t xml:space="preserve"> không cần thiết. </w:t>
-      </w:r>
-      <w:r>
-        <w:rPr>
-          <w:rFonts w:ascii="Times New Roman" w:hAnsi="Times New Roman"/>
-          <w:sz w:val="26"/>
-          <w:szCs w:val="26"/>
-        </w:rPr>
-        <w:lastRenderedPageBreak/>
-        <w:t>Thay vào đó là một câu hỏi duy nhất bằng ngôn ngữ tự nhiên.</w:t>
-      </w:r>
-      <w:r>
-        <w:rPr>
-          <w:rFonts w:ascii="Times New Roman" w:hAnsi="Times New Roman"/>
-          <w:sz w:val="26"/>
-          <w:szCs w:val="26"/>
-        </w:rPr>
-        <w:t xml:space="preserve"> </w:t>
-      </w:r>
-      <w:r>
-        <w:rPr>
-          <w:rFonts w:ascii="Times New Roman" w:hAnsi="Times New Roman"/>
-          <w:sz w:val="26"/>
-          <w:szCs w:val="26"/>
-        </w:rPr>
-        <w:t>Kết quả trả về sẽ phù hợp theo những gì mà câu hỏi người dùng đưa vào</w:t>
-      </w:r>
-      <w:r>
-        <w:rPr>
-          <w:rFonts w:ascii="Times New Roman" w:hAnsi="Times New Roman"/>
-          <w:sz w:val="26"/>
-          <w:szCs w:val="26"/>
-        </w:rPr>
-        <w:t>.</w:t>
-      </w:r>
-    </w:p>
-    <w:p>
-      <w:pPr>
-        <w:spacing w:line="360" w:lineRule="auto"/>
-        <w:jc w:val="both"/>
-        <w:rPr>
-          <w:rFonts w:ascii="Times New Roman" w:hAnsi="Times New Roman"/>
-          <w:sz w:val="26"/>
-          <w:szCs w:val="26"/>
-        </w:rPr>
-      </w:pPr>
-      <w:r>
-        <w:rPr>
-          <w:rFonts w:ascii="Times New Roman" w:hAnsi="Times New Roman"/>
-          <w:sz w:val="26"/>
-          <w:szCs w:val="26"/>
-        </w:rPr>
-        <w:t xml:space="preserve">Với </w:t>
-      </w:r>
-      <w:r>
-        <w:rPr>
-          <w:rFonts w:ascii="Times New Roman" w:hAnsi="Times New Roman"/>
-          <w:sz w:val="26"/>
-          <w:szCs w:val="26"/>
-        </w:rPr>
-        <w:t xml:space="preserve">nhận định như </w:t>
-      </w:r>
-      <w:r>
-        <w:rPr>
-          <w:rFonts w:ascii="Times New Roman" w:hAnsi="Times New Roman"/>
-          <w:sz w:val="26"/>
-          <w:szCs w:val="26"/>
-        </w:rPr>
-        <w:t>trên</w:t>
-      </w:r>
-      <w:r>
-        <w:rPr>
-          <w:rFonts w:ascii="Times New Roman" w:hAnsi="Times New Roman"/>
-          <w:sz w:val="26"/>
-          <w:szCs w:val="26"/>
-        </w:rPr>
-        <w:t xml:space="preserve">, </w:t>
-      </w:r>
-      <w:r>
-        <w:rPr>
-          <w:rFonts w:ascii="Times New Roman" w:hAnsi="Times New Roman"/>
-          <w:sz w:val="26"/>
-          <w:szCs w:val="26"/>
-        </w:rPr>
-        <w:t>đề tài</w:t>
-      </w:r>
-      <w:r>
-        <w:rPr>
-          <w:rFonts w:ascii="Times New Roman" w:hAnsi="Times New Roman"/>
-          <w:sz w:val="26"/>
-          <w:szCs w:val="26"/>
-        </w:rPr>
-        <w:t xml:space="preserve"> </w:t>
-      </w:r>
-      <w:r>
-        <w:rPr>
-          <w:rFonts w:ascii="Times New Roman" w:hAnsi="Times New Roman"/>
-          <w:sz w:val="26"/>
-          <w:szCs w:val="26"/>
-        </w:rPr>
-        <w:t>hướng tới</w:t>
-      </w:r>
-      <w:r>
-        <w:rPr>
-          <w:rFonts w:ascii="Times New Roman" w:hAnsi="Times New Roman"/>
-          <w:sz w:val="26"/>
-          <w:szCs w:val="26"/>
-        </w:rPr>
-        <w:t xml:space="preserve"> xây dựng một hệ thống tìm kiếm</w:t>
-      </w:r>
-      <w:r>
-        <w:rPr>
-          <w:rFonts w:ascii="Times New Roman" w:hAnsi="Times New Roman"/>
-          <w:sz w:val="26"/>
-          <w:szCs w:val="26"/>
-        </w:rPr>
-        <w:t xml:space="preserve"> </w:t>
-      </w:r>
-      <w:r>
-        <w:rPr>
-          <w:rFonts w:ascii="Times New Roman" w:hAnsi="Times New Roman"/>
-          <w:sz w:val="26"/>
-          <w:szCs w:val="26"/>
-        </w:rPr>
-        <w:t xml:space="preserve">thông tin dựa </w:t>
-      </w:r>
-      <w:r>
-        <w:rPr>
-          <w:rFonts w:ascii="Times New Roman" w:hAnsi="Times New Roman"/>
-          <w:sz w:val="26"/>
-          <w:szCs w:val="26"/>
-        </w:rPr>
-        <w:t>theo hướng hỏi đáp bằng ngôn ngữ tự nhiên.</w:t>
-      </w:r>
-      <w:r>
-        <w:rPr>
-          <w:rFonts w:ascii="Times New Roman" w:hAnsi="Times New Roman"/>
-          <w:sz w:val="26"/>
-          <w:szCs w:val="26"/>
-        </w:rPr>
-        <w:t xml:space="preserve"> </w:t>
-      </w:r>
-      <w:r>
-        <w:rPr>
-          <w:rFonts w:ascii="Times New Roman" w:hAnsi="Times New Roman"/>
-          <w:sz w:val="26"/>
-          <w:szCs w:val="26"/>
-        </w:rPr>
-        <w:t>Hệ thống sẽ phục vụ cho việc tìm kiếm các bài báo</w:t>
-      </w:r>
-      <w:r>
-        <w:rPr>
-          <w:rFonts w:ascii="Times New Roman" w:hAnsi="Times New Roman"/>
-          <w:sz w:val="26"/>
-          <w:szCs w:val="26"/>
-          <w:lang w:val="vi-VN"/>
-        </w:rPr>
-        <w:t xml:space="preserve"> khoa học</w:t>
-      </w:r>
-      <w:r>
-        <w:rPr>
-          <w:rFonts w:ascii="Times New Roman" w:hAnsi="Times New Roman"/>
-          <w:sz w:val="26"/>
-          <w:szCs w:val="26"/>
-        </w:rPr>
-        <w:t>.</w:t>
-      </w:r>
-      <w:r>
-        <w:rPr>
-          <w:rFonts w:ascii="Times New Roman" w:hAnsi="Times New Roman"/>
-          <w:sz w:val="26"/>
-          <w:szCs w:val="26"/>
-        </w:rPr>
-        <w:t xml:space="preserve"> </w:t>
-      </w:r>
-      <w:r>
-        <w:rPr>
-          <w:rFonts w:ascii="Times New Roman" w:hAnsi="Times New Roman"/>
-          <w:sz w:val="26"/>
-          <w:szCs w:val="26"/>
-        </w:rPr>
-        <w:t>Dữ liệu mà nhóm hướng tới là các bài báo khoa họ</w:t>
-      </w:r>
-      <w:r>
-        <w:rPr>
-          <w:rFonts w:ascii="Times New Roman" w:hAnsi="Times New Roman"/>
-          <w:sz w:val="26"/>
-          <w:szCs w:val="26"/>
-        </w:rPr>
-        <w:t xml:space="preserve">c </w:t>
-      </w:r>
-      <w:r>
-        <w:rPr>
-          <w:rFonts w:ascii="Times New Roman" w:hAnsi="Times New Roman"/>
-          <w:sz w:val="26"/>
-          <w:szCs w:val="26"/>
-          <w:lang w:val="vi-VN"/>
-        </w:rPr>
-        <w:t>nằm trong kho DBLP</w:t>
-      </w:r>
-      <w:r>
-        <w:rPr>
-          <w:rFonts w:ascii="Times New Roman" w:hAnsi="Times New Roman"/>
-          <w:sz w:val="26"/>
-          <w:szCs w:val="26"/>
-        </w:rPr>
-        <w:t xml:space="preserve">. </w:t>
-      </w:r>
-    </w:p>
-    <w:p>
-      <w:pPr>
-        <w:spacing w:line="360" w:lineRule="auto"/>
-        <w:jc w:val="both"/>
-        <w:rPr>
-          <w:rFonts w:ascii="Times New Roman" w:hAnsi="Times New Roman"/>
-          <w:sz w:val="26"/>
-          <w:szCs w:val="26"/>
-          <w:lang w:val="vi-VN"/>
-        </w:rPr>
-      </w:pPr>
-      <w:r>
-        <w:rPr>
-          <w:rFonts w:ascii="Times New Roman" w:hAnsi="Times New Roman"/>
-          <w:sz w:val="26"/>
-          <w:szCs w:val="26"/>
-        </w:rPr>
-        <w:t>DBLP là một nguồn thích hợp để thực hiện đề tài này.</w:t>
-      </w:r>
-      <w:r>
-        <w:rPr>
-          <w:rFonts w:ascii="Times New Roman" w:hAnsi="Times New Roman"/>
-          <w:sz w:val="26"/>
-          <w:szCs w:val="26"/>
-        </w:rPr>
-        <w:t xml:space="preserve"> </w:t>
-      </w:r>
-      <w:r>
-        <w:rPr>
-          <w:rFonts w:ascii="Times New Roman" w:hAnsi="Times New Roman" w:cs="Times New Roman"/>
-          <w:sz w:val="26"/>
-          <w:szCs w:val="26"/>
-        </w:rPr>
-        <w:t>Digital Bibliograph</w:t>
-      </w:r>
-      <w:r>
-        <w:rPr>
-          <w:rFonts w:ascii="Times New Roman" w:hAnsi="Times New Roman" w:cs="Times New Roman"/>
-          <w:sz w:val="26"/>
-          <w:szCs w:val="26"/>
-        </w:rPr>
-        <w:t>y &amp; Library Project (DBLP)</w:t>
-      </w:r>
-      <w:r>
-        <w:rPr>
-          <w:rFonts w:ascii="Times New Roman" w:hAnsi="Times New Roman" w:cs="Times New Roman"/>
-          <w:sz w:val="26"/>
-          <w:szCs w:val="26"/>
-        </w:rPr>
-        <w:t xml:space="preserve"> cung cấp thông tin chỉ mục các bài báo trong lĩnh vực khoa học máy tính, hệ thống này được phát triển bởi trường đại học Universität Trier của Đức. Tính đến tháng 1/2011 DBLP chứa thông tin chỉ mục của 1, 5 triệu bài báo trong lĩnh vực khoa học máy tính được thu thập từ các tạp chí và hội nghị. DBLP được xây dựng lên từ các file danh sách các đề mục – mục lục (tables of contents– TOCs), các file TOCs được tác giả nhận từ các tạp trí, hội nghị sau đó qua quá trình xử lý bằng các bộ phân tích hệ thống sẽ đánh chỉ mục thông tin các bài báo, từ đó lưu xuống và hình thành lên cơ sở dữ liệu chỉ mục DBLP. Dữ liệu của DBLP là dữ liệu mở, dữ liệu được xuất ra các định dạn</w:t>
-      </w:r>
-      <w:r>
-        <w:rPr>
-          <w:rFonts w:ascii="Times New Roman" w:hAnsi="Times New Roman" w:cs="Times New Roman"/>
-          <w:sz w:val="26"/>
-          <w:szCs w:val="26"/>
-        </w:rPr>
-        <w:t xml:space="preserve">g </w:t>
-      </w:r>
-      <w:r>
-        <w:rPr>
-          <w:rFonts w:ascii="Times New Roman" w:hAnsi="Times New Roman" w:cs="Times New Roman"/>
-          <w:sz w:val="26"/>
-          <w:szCs w:val="26"/>
-        </w:rPr>
-        <w:t>CDF, XML và MySQL, người phát triển có thể tải các file dữ liệu từ trên trang chủ của DBLP.</w:t>
-      </w:r>
-    </w:p>
-    <w:p>
-      <w:pPr>
-        <w:spacing w:line="360" w:lineRule="auto"/>
-        <w:jc w:val="both"/>
-        <w:rPr>
-          <w:rFonts w:ascii="Times New Roman" w:hAnsi="Times New Roman"/>
-          <w:sz w:val="26"/>
-          <w:szCs w:val="26"/>
-        </w:rPr>
-      </w:pPr>
-      <w:r>
-        <w:rPr>
-          <w:rFonts w:ascii="Times New Roman" w:hAnsi="Times New Roman"/>
-          <w:sz w:val="26"/>
-          <w:szCs w:val="26"/>
-        </w:rPr>
-        <w:t xml:space="preserve">Chính vì </w:t>
-      </w:r>
-      <w:r>
-        <w:rPr>
-          <w:rFonts w:ascii="Times New Roman" w:hAnsi="Times New Roman"/>
-          <w:sz w:val="26"/>
-          <w:szCs w:val="26"/>
-        </w:rPr>
-        <w:t>thế</w:t>
-      </w:r>
-      <w:r>
-        <w:rPr>
-          <w:rFonts w:ascii="Times New Roman" w:hAnsi="Times New Roman"/>
-          <w:sz w:val="26"/>
-          <w:szCs w:val="26"/>
+          <w:lang w:val="vi-VN"/>
         </w:rPr>
         <w:t>, nhóm quyết định chọn đề tài:</w:t>
       </w:r>
@@ -4067,6 +3978,7 @@
           <w:b/>
           <w:sz w:val="26"/>
           <w:szCs w:val="26"/>
+          <w:lang w:val="vi-VN"/>
         </w:rPr>
       </w:pPr>
       <w:r>
@@ -4075,6 +3987,7 @@
           <w:b/>
           <w:sz w:val="26"/>
           <w:szCs w:val="26"/>
+          <w:lang w:val="vi-VN"/>
         </w:rPr>
         <w:t>“Xây dựng hệ thống tìm kiếm bài báo khoa học dựa trên hỏi đáp bằng ngôn ngữ tự nhiên”</w:t>
       </w:r>
@@ -4086,12 +3999,14 @@
         <w:rPr>
           <w:rFonts w:ascii="Times New Roman" w:hAnsi="Times New Roman"/>
           <w:sz w:val="26"/>
+          <w:lang w:val="vi-VN"/>
         </w:rPr>
       </w:pPr>
       <w:r>
         <w:rPr>
           <w:rFonts w:ascii="Times New Roman" w:hAnsi="Times New Roman"/>
           <w:sz w:val="26"/>
+          <w:lang w:val="vi-VN"/>
         </w:rPr>
         <w:t xml:space="preserve">Tóm lại, </w:t>
       </w:r>
@@ -4099,6 +4014,7 @@
         <w:rPr>
           <w:rFonts w:ascii="Times New Roman" w:hAnsi="Times New Roman"/>
           <w:sz w:val="26"/>
+          <w:lang w:val="vi-VN"/>
         </w:rPr>
         <w:t>nhóm</w:t>
       </w:r>
@@ -4106,6 +4022,7 @@
         <w:rPr>
           <w:rFonts w:ascii="Times New Roman" w:hAnsi="Times New Roman"/>
           <w:sz w:val="26"/>
+          <w:lang w:val="vi-VN"/>
         </w:rPr>
         <w:t xml:space="preserve"> đề xuất cách thức </w:t>
       </w:r>
@@ -4113,6 +4030,7 @@
         <w:rPr>
           <w:rFonts w:ascii="Times New Roman" w:hAnsi="Times New Roman"/>
           <w:sz w:val="26"/>
+          <w:lang w:val="vi-VN"/>
         </w:rPr>
         <w:t>hỏi đáp</w:t>
       </w:r>
@@ -4120,6 +4038,7 @@
         <w:rPr>
           <w:rFonts w:ascii="Times New Roman" w:hAnsi="Times New Roman"/>
           <w:sz w:val="26"/>
+          <w:lang w:val="vi-VN"/>
         </w:rPr>
         <w:t xml:space="preserve"> trong việc tìm kiếm </w:t>
       </w:r>
@@ -4127,6 +4046,7 @@
         <w:rPr>
           <w:rFonts w:ascii="Times New Roman" w:hAnsi="Times New Roman"/>
           <w:sz w:val="26"/>
+          <w:lang w:val="vi-VN"/>
         </w:rPr>
         <w:t>tài liệu</w:t>
       </w:r>
@@ -4134,6 +4054,7 @@
         <w:rPr>
           <w:rFonts w:ascii="Times New Roman" w:hAnsi="Times New Roman"/>
           <w:sz w:val="26"/>
+          <w:lang w:val="vi-VN"/>
         </w:rPr>
         <w:t xml:space="preserve"> bài</w:t>
       </w:r>
@@ -4141,6 +4062,7 @@
         <w:rPr>
           <w:rFonts w:ascii="Times New Roman" w:hAnsi="Times New Roman"/>
           <w:sz w:val="26"/>
+          <w:lang w:val="vi-VN"/>
         </w:rPr>
         <w:t xml:space="preserve"> </w:t>
       </w:r>
@@ -4148,6 +4070,7 @@
         <w:rPr>
           <w:rFonts w:ascii="Times New Roman" w:hAnsi="Times New Roman"/>
           <w:sz w:val="26"/>
+          <w:lang w:val="vi-VN"/>
         </w:rPr>
         <w:t>nhằm</w:t>
       </w:r>
@@ -4155,6 +4078,7 @@
         <w:rPr>
           <w:rFonts w:ascii="Times New Roman" w:hAnsi="Times New Roman"/>
           <w:sz w:val="26"/>
+          <w:lang w:val="vi-VN"/>
         </w:rPr>
         <w:t xml:space="preserve"> thỏa mãn được nhu cầu tìm kiếm của người dùng. </w:t>
       </w:r>
@@ -4162,6 +4086,7 @@
         <w:rPr>
           <w:rFonts w:ascii="Times New Roman" w:hAnsi="Times New Roman"/>
           <w:sz w:val="26"/>
+          <w:lang w:val="vi-VN"/>
         </w:rPr>
         <w:t>N</w:t>
       </w:r>
@@ -4169,111 +4094,110 @@
         <w:rPr>
           <w:rFonts w:ascii="Times New Roman" w:hAnsi="Times New Roman"/>
           <w:sz w:val="26"/>
-        </w:rPr>
-        <w:t xml:space="preserve">gười dùng có một lựa chọn khác để tìm kiếm bài báo. Đó là nhập vào hệ thống một câu hỏi dưới dạng ngôn ngữ tự nhiên thay </w:t>
+          <w:lang w:val="vi-VN"/>
+        </w:rPr>
+        <w:t>gười dùng có một lựa chọn khác để tìm kiếm bài báo. Đó là nhập vào hệ thống một câu hỏi dưới dạng ngôn ngữ tự nhiên thay cho từ khóa. Kết quả trả về của hệ thống là các thông tin và bài báo tương ứng với nội dung của câu hỏ</w:t>
       </w:r>
       <w:r>
         <w:rPr>
           <w:rFonts w:ascii="Times New Roman" w:hAnsi="Times New Roman"/>
           <w:sz w:val="26"/>
-        </w:rPr>
-        <w:t>cho</w:t>
+          <w:lang w:val="vi-VN"/>
+        </w:rPr>
+        <w:t>i</w:t>
       </w:r>
       <w:r>
         <w:rPr>
           <w:rFonts w:ascii="Times New Roman" w:hAnsi="Times New Roman"/>
           <w:sz w:val="26"/>
-        </w:rPr>
-        <w:t xml:space="preserve"> từ khóa. Kết quả trả về của hệ thống là các thông tin và bài báo tương ứng với nội dung của câu hỏ</w:t>
+          <w:lang w:val="vi-VN"/>
+        </w:rPr>
+        <w:t>.</w:t>
       </w:r>
       <w:r>
         <w:rPr>
           <w:rFonts w:ascii="Times New Roman" w:hAnsi="Times New Roman"/>
           <w:sz w:val="26"/>
-        </w:rPr>
-        <w:t>i</w:t>
+          <w:lang w:val="vi-VN"/>
+        </w:rPr>
+        <w:t xml:space="preserve"> </w:t>
       </w:r>
       <w:r>
         <w:rPr>
           <w:rFonts w:ascii="Times New Roman" w:hAnsi="Times New Roman"/>
           <w:sz w:val="26"/>
+          <w:lang w:val="vi-VN"/>
+        </w:rPr>
+        <w:t xml:space="preserve">Kết quả đánh giá sẽ </w:t>
+      </w:r>
+      <w:r>
+        <w:rPr>
+          <w:rFonts w:ascii="Times New Roman" w:hAnsi="Times New Roman"/>
+          <w:sz w:val="26"/>
+          <w:lang w:val="vi-VN"/>
+        </w:rPr>
+        <w:t xml:space="preserve">được đánh giá </w:t>
+      </w:r>
+      <w:r>
+        <w:rPr>
+          <w:rFonts w:ascii="Times New Roman" w:hAnsi="Times New Roman"/>
+          <w:sz w:val="26"/>
+          <w:lang w:val="vi-VN"/>
+        </w:rPr>
+        <w:t xml:space="preserve">dựa trên </w:t>
+      </w:r>
+      <w:r>
+        <w:rPr>
+          <w:rFonts w:ascii="Times New Roman" w:hAnsi="Times New Roman"/>
+          <w:sz w:val="26"/>
+          <w:lang w:val="vi-VN"/>
+        </w:rPr>
+        <w:t>thuật toán</w:t>
+      </w:r>
+      <w:r>
+        <w:rPr>
+          <w:rFonts w:ascii="Times New Roman" w:hAnsi="Times New Roman"/>
+          <w:sz w:val="26"/>
+          <w:lang w:val="vi-VN"/>
+        </w:rPr>
+        <w:t xml:space="preserve"> </w:t>
+      </w:r>
+      <w:r>
+        <w:rPr>
+          <w:rFonts w:ascii="Times New Roman" w:hAnsi="Times New Roman"/>
+          <w:sz w:val="26"/>
+          <w:lang w:val="vi-VN"/>
+        </w:rPr>
+        <w:t>xử lý câu hỏi người dùng : khả năng rút trích thông tin từ câu hỏi, khả năng tạo câu truy vấn</w:t>
+      </w:r>
+      <w:r>
+        <w:rPr>
+          <w:rFonts w:ascii="Times New Roman" w:hAnsi="Times New Roman"/>
+          <w:sz w:val="26"/>
+          <w:lang w:val="vi-VN"/>
         </w:rPr>
         <w:t>.</w:t>
       </w:r>
-      <w:r>
+    </w:p>
+    <w:p>
+      <w:pPr>
+        <w:spacing w:line="360" w:lineRule="auto"/>
+        <w:jc w:val="both"/>
         <w:rPr>
           <w:rFonts w:ascii="Times New Roman" w:hAnsi="Times New Roman"/>
           <w:sz w:val="26"/>
-        </w:rPr>
-        <w:t xml:space="preserve"> </w:t>
-      </w:r>
-      <w:r>
+          <w:lang w:val="vi-VN"/>
+        </w:rPr>
+      </w:pPr>
+    </w:p>
+    <w:p>
+      <w:pPr>
+        <w:spacing w:line="360" w:lineRule="auto"/>
+        <w:jc w:val="both"/>
         <w:rPr>
           <w:rFonts w:ascii="Times New Roman" w:hAnsi="Times New Roman"/>
           <w:sz w:val="26"/>
-        </w:rPr>
-        <w:t xml:space="preserve">Kết quả đánh giá sẽ </w:t>
-      </w:r>
-      <w:r>
-        <w:rPr>
-          <w:rFonts w:ascii="Times New Roman" w:hAnsi="Times New Roman"/>
-          <w:sz w:val="26"/>
-        </w:rPr>
-        <w:t xml:space="preserve">được đánh giá </w:t>
-      </w:r>
-      <w:r>
-        <w:rPr>
-          <w:rFonts w:ascii="Times New Roman" w:hAnsi="Times New Roman"/>
-          <w:sz w:val="26"/>
-        </w:rPr>
-        <w:t xml:space="preserve">dựa trên </w:t>
-      </w:r>
-      <w:r>
-        <w:rPr>
-          <w:rFonts w:ascii="Times New Roman" w:hAnsi="Times New Roman"/>
-          <w:sz w:val="26"/>
-        </w:rPr>
-        <w:t>thuật toán</w:t>
-      </w:r>
-      <w:r>
-        <w:rPr>
-          <w:rFonts w:ascii="Times New Roman" w:hAnsi="Times New Roman"/>
-          <w:sz w:val="26"/>
-        </w:rPr>
-        <w:t xml:space="preserve"> </w:t>
-      </w:r>
-      <w:r>
-        <w:rPr>
-          <w:rFonts w:ascii="Times New Roman" w:hAnsi="Times New Roman"/>
-          <w:sz w:val="26"/>
-        </w:rPr>
-        <w:t>xử lý câu hỏi người dùng : khả năng rút trích thông tin từ câu hỏi, khả năng tạo câu truy vấn</w:t>
-      </w:r>
-      <w:r>
-        <w:rPr>
-          <w:rFonts w:ascii="Times New Roman" w:hAnsi="Times New Roman"/>
-          <w:sz w:val="26"/>
-        </w:rPr>
-        <w:t>.</w:t>
-      </w:r>
-    </w:p>
-    <w:p>
-      <w:pPr>
-        <w:spacing w:line="360" w:lineRule="auto"/>
-        <w:jc w:val="both"/>
-        <w:rPr>
-          <w:rFonts w:ascii="Times New Roman" w:hAnsi="Times New Roman"/>
-          <w:sz w:val="26"/>
-        </w:rPr>
-      </w:pPr>
-    </w:p>
-    <w:p>
-      <w:pPr>
-        <w:spacing w:line="360" w:lineRule="auto"/>
-        <w:jc w:val="both"/>
-        <w:rPr>
-          <w:rFonts w:ascii="Times New Roman" w:hAnsi="Times New Roman"/>
-          <w:sz w:val="26"/>
+          <w:lang w:val="vi-VN"/>
         </w:rPr>
       </w:pPr>
     </w:p>
@@ -4291,6 +4215,7 @@
           <w:b/>
           <w:sz w:val="26"/>
           <w:szCs w:val="26"/>
+          <w:lang w:val="vi-VN"/>
         </w:rPr>
       </w:pPr>
       <w:bookmarkStart w:id="2" w:name="_Toc286197326"/>
@@ -4300,6 +4225,7 @@
           <w:b/>
           <w:sz w:val="26"/>
           <w:szCs w:val="26"/>
+          <w:lang w:val="vi-VN"/>
         </w:rPr>
         <w:lastRenderedPageBreak/>
         <w:t>Mục tiêu và p</w:t>
@@ -4310,6 +4236,7 @@
           <w:b/>
           <w:sz w:val="26"/>
           <w:szCs w:val="26"/>
+          <w:lang w:val="vi-VN"/>
         </w:rPr>
         <w:t>hạm vi đề tài</w:t>
       </w:r>
@@ -4331,6 +4258,7 @@
           <w:rFonts w:ascii="Times New Roman" w:eastAsia="Times New Roman" w:hAnsi="Times New Roman" w:cs="Times New Roman"/>
           <w:sz w:val="26"/>
           <w:szCs w:val="26"/>
+          <w:lang w:val="vi-VN"/>
         </w:rPr>
         <w:t xml:space="preserve">Hệ thống được xây dựng </w:t>
       </w:r>
@@ -4339,6 +4267,7 @@
           <w:rFonts w:ascii="Times New Roman" w:eastAsia="Times New Roman" w:hAnsi="Times New Roman" w:cs="Times New Roman"/>
           <w:sz w:val="26"/>
           <w:szCs w:val="26"/>
+          <w:lang w:val="vi-VN"/>
         </w:rPr>
         <w:t xml:space="preserve">mục đích </w:t>
       </w:r>
@@ -4347,6 +4276,7 @@
           <w:rFonts w:ascii="Times New Roman" w:eastAsia="Times New Roman" w:hAnsi="Times New Roman" w:cs="Times New Roman"/>
           <w:sz w:val="26"/>
           <w:szCs w:val="26"/>
+          <w:lang w:val="vi-VN"/>
         </w:rPr>
         <w:t xml:space="preserve">chỉ </w:t>
       </w:r>
@@ -4355,6 +4285,7 @@
           <w:rFonts w:ascii="Times New Roman" w:eastAsia="Times New Roman" w:hAnsi="Times New Roman" w:cs="Times New Roman"/>
           <w:sz w:val="26"/>
           <w:szCs w:val="26"/>
+          <w:lang w:val="vi-VN"/>
         </w:rPr>
         <w:t xml:space="preserve">để phục vụ </w:t>
       </w:r>
@@ -4363,6 +4294,7 @@
           <w:rFonts w:ascii="Times New Roman" w:eastAsia="Times New Roman" w:hAnsi="Times New Roman" w:cs="Times New Roman"/>
           <w:sz w:val="26"/>
           <w:szCs w:val="26"/>
+          <w:lang w:val="vi-VN"/>
         </w:rPr>
         <w:t xml:space="preserve">tìm kiếm các bài báo khoa học thuộc </w:t>
       </w:r>
@@ -4380,6 +4312,7 @@
           <w:rFonts w:ascii="Times New Roman" w:eastAsia="Times New Roman" w:hAnsi="Times New Roman" w:cs="Times New Roman"/>
           <w:sz w:val="26"/>
           <w:szCs w:val="26"/>
+          <w:lang w:val="vi-VN"/>
         </w:rPr>
         <w:t>lĩnh vực công nghệ thông tin</w:t>
       </w:r>
@@ -4397,6 +4330,7 @@
           <w:rFonts w:ascii="Times New Roman" w:eastAsia="Times New Roman" w:hAnsi="Times New Roman" w:cs="Times New Roman"/>
           <w:sz w:val="26"/>
           <w:szCs w:val="26"/>
+          <w:lang w:val="vi-VN"/>
         </w:rPr>
         <w:t xml:space="preserve"> </w:t>
       </w:r>
@@ -4405,6 +4339,7 @@
           <w:rFonts w:ascii="Times New Roman" w:eastAsia="Times New Roman" w:hAnsi="Times New Roman" w:cs="Times New Roman"/>
           <w:sz w:val="26"/>
           <w:szCs w:val="26"/>
+          <w:lang w:val="vi-VN"/>
         </w:rPr>
         <w:t xml:space="preserve">Vậy đối tượng người dùng là các nhà nghiên cứu, các kỹ sư, sinh viên công nghệ thông tin, ... </w:t>
       </w:r>
@@ -4413,6 +4348,7 @@
           <w:rFonts w:ascii="Times New Roman" w:eastAsia="Times New Roman" w:hAnsi="Times New Roman" w:cs="Times New Roman"/>
           <w:sz w:val="26"/>
           <w:szCs w:val="26"/>
+          <w:lang w:val="vi-VN"/>
         </w:rPr>
         <w:t xml:space="preserve">Cách thức tìm kiếm sẽ bao gồm </w:t>
       </w:r>
@@ -4421,6 +4357,7 @@
           <w:rFonts w:ascii="Times New Roman" w:eastAsia="Times New Roman" w:hAnsi="Times New Roman" w:cs="Times New Roman"/>
           <w:sz w:val="26"/>
           <w:szCs w:val="26"/>
+          <w:lang w:val="vi-VN"/>
         </w:rPr>
         <w:t xml:space="preserve">cả việc </w:t>
       </w:r>
@@ -4429,6 +4366,7 @@
           <w:rFonts w:ascii="Times New Roman" w:eastAsia="Times New Roman" w:hAnsi="Times New Roman" w:cs="Times New Roman"/>
           <w:sz w:val="26"/>
           <w:szCs w:val="26"/>
+          <w:lang w:val="vi-VN"/>
         </w:rPr>
         <w:t xml:space="preserve">tìm kiếm </w:t>
       </w:r>
@@ -4437,6 +4375,7 @@
           <w:rFonts w:ascii="Times New Roman" w:eastAsia="Times New Roman" w:hAnsi="Times New Roman" w:cs="Times New Roman"/>
           <w:sz w:val="26"/>
           <w:szCs w:val="26"/>
+          <w:lang w:val="vi-VN"/>
         </w:rPr>
         <w:t>bằng</w:t>
       </w:r>
@@ -4445,6 +4384,7 @@
           <w:rFonts w:ascii="Times New Roman" w:eastAsia="Times New Roman" w:hAnsi="Times New Roman" w:cs="Times New Roman"/>
           <w:sz w:val="26"/>
           <w:szCs w:val="26"/>
+          <w:lang w:val="vi-VN"/>
         </w:rPr>
         <w:t xml:space="preserve"> từ khóa và câu hỏi dưới dạng ngôn ngữ tự nhiên.</w:t>
       </w:r>
@@ -5872,6 +5812,7 @@
           <w:rFonts w:ascii="Times New Roman" w:hAnsi="Times New Roman" w:cs="Times New Roman"/>
           <w:sz w:val="26"/>
           <w:szCs w:val="26"/>
+          <w:lang w:val="vi-VN"/>
         </w:rPr>
         <w:t xml:space="preserve"> </w:t>
       </w:r>
@@ -5898,13 +5839,15 @@
           <w:rFonts w:ascii="Times New Roman" w:hAnsi="Times New Roman" w:cs="Times New Roman"/>
           <w:sz w:val="26"/>
           <w:szCs w:val="26"/>
-        </w:rPr>
-      </w:pPr>
-      <w:r>
-        <w:rPr>
-          <w:rFonts w:ascii="Times New Roman" w:hAnsi="Times New Roman" w:cs="Times New Roman"/>
-          <w:sz w:val="26"/>
-          <w:szCs w:val="26"/>
+          <w:lang w:val="vi-VN"/>
+        </w:rPr>
+      </w:pPr>
+      <w:r>
+        <w:rPr>
+          <w:rFonts w:ascii="Times New Roman" w:hAnsi="Times New Roman" w:cs="Times New Roman"/>
+          <w:sz w:val="26"/>
+          <w:szCs w:val="26"/>
+          <w:lang w:val="vi-VN"/>
         </w:rPr>
         <w:t>Đối với 3 lọai câu hỏi cơ bản trong tiếng Anh</w:t>
       </w:r>
@@ -5913,6 +5856,7 @@
           <w:rFonts w:ascii="Times New Roman" w:hAnsi="Times New Roman" w:cs="Times New Roman"/>
           <w:sz w:val="26"/>
           <w:szCs w:val="26"/>
+          <w:lang w:val="vi-VN"/>
         </w:rPr>
         <w:t>,</w:t>
       </w:r>
@@ -5921,6 +5865,7 @@
           <w:rFonts w:ascii="Times New Roman" w:hAnsi="Times New Roman" w:cs="Times New Roman"/>
           <w:sz w:val="26"/>
           <w:szCs w:val="26"/>
+          <w:lang w:val="vi-VN"/>
         </w:rPr>
         <w:t xml:space="preserve"> thì hệ thống của nhóm hiện tại không giải quyết các câu hỏi choice question. Đó là câu hỏi thuộc dạng </w:t>
       </w:r>
@@ -5929,6 +5874,7 @@
           <w:rFonts w:ascii="Times New Roman" w:hAnsi="Times New Roman" w:cs="Times New Roman"/>
           <w:sz w:val="26"/>
           <w:szCs w:val="26"/>
+          <w:lang w:val="vi-VN"/>
         </w:rPr>
         <w:t>cho người dùng</w:t>
       </w:r>
@@ -5937,6 +5883,7 @@
           <w:rFonts w:ascii="Times New Roman" w:hAnsi="Times New Roman" w:cs="Times New Roman"/>
           <w:sz w:val="26"/>
           <w:szCs w:val="26"/>
+          <w:lang w:val="vi-VN"/>
         </w:rPr>
         <w:t xml:space="preserve"> lựa chọn</w:t>
       </w:r>
@@ -5945,6 +5892,7 @@
           <w:rFonts w:ascii="Times New Roman" w:hAnsi="Times New Roman" w:cs="Times New Roman"/>
           <w:sz w:val="26"/>
           <w:szCs w:val="26"/>
+          <w:lang w:val="vi-VN"/>
         </w:rPr>
         <w:t xml:space="preserve"> đáp án đã có sẵn</w:t>
       </w:r>
@@ -5953,6 +5901,7 @@
           <w:rFonts w:ascii="Times New Roman" w:hAnsi="Times New Roman" w:cs="Times New Roman"/>
           <w:sz w:val="26"/>
           <w:szCs w:val="26"/>
+          <w:lang w:val="vi-VN"/>
         </w:rPr>
         <w:t xml:space="preserve">. </w:t>
       </w:r>
@@ -5961,6 +5910,7 @@
           <w:rFonts w:ascii="Times New Roman" w:hAnsi="Times New Roman" w:cs="Times New Roman"/>
           <w:sz w:val="26"/>
           <w:szCs w:val="26"/>
+          <w:lang w:val="vi-VN"/>
         </w:rPr>
         <w:t xml:space="preserve">Chúng không phù hợp cho vấn đề tìm kiếm. </w:t>
       </w:r>
@@ -5969,6 +5919,7 @@
           <w:rFonts w:ascii="Times New Roman" w:hAnsi="Times New Roman" w:cs="Times New Roman"/>
           <w:sz w:val="26"/>
           <w:szCs w:val="26"/>
+          <w:lang w:val="vi-VN"/>
         </w:rPr>
         <w:t>Hệ thống chỉ giải quyết được một số các câu hỏi thuộc loại Question Word Question</w:t>
       </w:r>
@@ -5977,6 +5928,7 @@
           <w:rFonts w:ascii="Times New Roman" w:hAnsi="Times New Roman" w:cs="Times New Roman"/>
           <w:sz w:val="26"/>
           <w:szCs w:val="26"/>
+          <w:lang w:val="vi-VN"/>
         </w:rPr>
         <w:t xml:space="preserve"> và Yes/No question</w:t>
       </w:r>
@@ -5985,6 +5937,7 @@
           <w:rFonts w:ascii="Times New Roman" w:hAnsi="Times New Roman" w:cs="Times New Roman"/>
           <w:sz w:val="26"/>
           <w:szCs w:val="26"/>
+          <w:lang w:val="vi-VN"/>
         </w:rPr>
         <w:t>.</w:t>
       </w:r>
@@ -5993,6 +5946,7 @@
           <w:rFonts w:ascii="Times New Roman" w:hAnsi="Times New Roman" w:cs="Times New Roman"/>
           <w:sz w:val="26"/>
           <w:szCs w:val="26"/>
+          <w:lang w:val="vi-VN"/>
         </w:rPr>
         <w:t xml:space="preserve"> </w:t>
       </w:r>
@@ -6001,6 +5955,7 @@
           <w:rFonts w:ascii="Times New Roman" w:hAnsi="Times New Roman" w:cs="Times New Roman"/>
           <w:sz w:val="26"/>
           <w:szCs w:val="26"/>
+          <w:lang w:val="vi-VN"/>
         </w:rPr>
         <w:t xml:space="preserve">Đối với câu hỏi Yes/No question hệ thống xử lý tương tự câu hỏi Question Word Question. Vì câu hỏi loại này chỉ nhằm </w:t>
       </w:r>
@@ -6009,6 +5964,7 @@
           <w:rFonts w:ascii="Times New Roman" w:hAnsi="Times New Roman" w:cs="Times New Roman"/>
           <w:sz w:val="26"/>
           <w:szCs w:val="26"/>
+          <w:lang w:val="vi-VN"/>
         </w:rPr>
         <w:lastRenderedPageBreak/>
         <w:t xml:space="preserve">xác minh một vấn đề, cho nên, nếu hệ thống kiếm được kết quả thì sẽ trả về và ngược lại. </w:t>
@@ -6018,6 +5974,7 @@
           <w:rFonts w:ascii="Times New Roman" w:hAnsi="Times New Roman" w:cs="Times New Roman"/>
           <w:sz w:val="26"/>
           <w:szCs w:val="26"/>
+          <w:lang w:val="vi-VN"/>
         </w:rPr>
         <w:t xml:space="preserve"> </w:t>
       </w:r>
@@ -6035,13 +5992,15 @@
           <w:rFonts w:ascii="Times New Roman" w:hAnsi="Times New Roman" w:cs="Times New Roman"/>
           <w:sz w:val="26"/>
           <w:szCs w:val="26"/>
-        </w:rPr>
-      </w:pPr>
-      <w:r>
-        <w:rPr>
-          <w:rFonts w:ascii="Times New Roman" w:hAnsi="Times New Roman" w:cs="Times New Roman"/>
-          <w:sz w:val="26"/>
-          <w:szCs w:val="26"/>
+          <w:lang w:val="vi-VN"/>
+        </w:rPr>
+      </w:pPr>
+      <w:r>
+        <w:rPr>
+          <w:rFonts w:ascii="Times New Roman" w:hAnsi="Times New Roman" w:cs="Times New Roman"/>
+          <w:sz w:val="26"/>
+          <w:szCs w:val="26"/>
+          <w:lang w:val="vi-VN"/>
         </w:rPr>
         <w:t>Đối</w:t>
       </w:r>
@@ -6050,6 +6009,7 @@
           <w:rFonts w:ascii="Times New Roman" w:hAnsi="Times New Roman" w:cs="Times New Roman"/>
           <w:sz w:val="26"/>
           <w:szCs w:val="26"/>
+          <w:lang w:val="vi-VN"/>
         </w:rPr>
         <w:t xml:space="preserve"> vớ</w:t>
       </w:r>
@@ -6058,6 +6018,7 @@
           <w:rFonts w:ascii="Times New Roman" w:hAnsi="Times New Roman" w:cs="Times New Roman"/>
           <w:sz w:val="26"/>
           <w:szCs w:val="26"/>
+          <w:lang w:val="vi-VN"/>
         </w:rPr>
         <w:t>i</w:t>
       </w:r>
@@ -6066,6 +6027,7 @@
           <w:rFonts w:ascii="Times New Roman" w:hAnsi="Times New Roman" w:cs="Times New Roman"/>
           <w:sz w:val="26"/>
           <w:szCs w:val="26"/>
+          <w:lang w:val="vi-VN"/>
         </w:rPr>
         <w:t xml:space="preserve"> phân loại của TREC thì </w:t>
       </w:r>
@@ -6074,6 +6036,7 @@
           <w:rFonts w:ascii="Times New Roman" w:hAnsi="Times New Roman" w:cs="Times New Roman"/>
           <w:sz w:val="26"/>
           <w:szCs w:val="26"/>
+          <w:lang w:val="vi-VN"/>
         </w:rPr>
         <w:t>các phân loại như FACTOID, LIST và OTHER vẫn chưa được rõ ràng.</w:t>
       </w:r>
@@ -6082,6 +6045,7 @@
           <w:rFonts w:ascii="Times New Roman" w:hAnsi="Times New Roman" w:cs="Times New Roman"/>
           <w:sz w:val="26"/>
           <w:szCs w:val="26"/>
+          <w:lang w:val="vi-VN"/>
         </w:rPr>
         <w:t xml:space="preserve"> </w:t>
       </w:r>
@@ -6090,6 +6054,7 @@
           <w:rFonts w:ascii="Times New Roman" w:hAnsi="Times New Roman" w:cs="Times New Roman"/>
           <w:sz w:val="26"/>
           <w:szCs w:val="26"/>
+          <w:lang w:val="vi-VN"/>
         </w:rPr>
         <w:t xml:space="preserve">Nếu phân loại theo 3 mục này thì sẽ khó xác định được </w:t>
       </w:r>
@@ -6098,6 +6063,7 @@
           <w:rFonts w:ascii="Times New Roman" w:hAnsi="Times New Roman" w:cs="Times New Roman"/>
           <w:sz w:val="26"/>
           <w:szCs w:val="26"/>
+          <w:lang w:val="vi-VN"/>
         </w:rPr>
         <w:t>mục đích của câu hỏi muốn hỏi tới vấn đề gì.</w:t>
       </w:r>
@@ -6141,6 +6107,7 @@
           <w:rFonts w:ascii="Times New Roman" w:hAnsi="Times New Roman" w:cs="Times New Roman"/>
           <w:sz w:val="26"/>
           <w:szCs w:val="26"/>
+          <w:lang w:val="vi-VN"/>
         </w:rPr>
         <w:t xml:space="preserve"> câu hỏi được phân loại theo </w:t>
       </w:r>
@@ -6158,6 +6125,7 @@
           <w:rFonts w:ascii="Times New Roman" w:hAnsi="Times New Roman" w:cs="Times New Roman"/>
           <w:sz w:val="26"/>
           <w:szCs w:val="26"/>
+          <w:lang w:val="vi-VN"/>
         </w:rPr>
         <w:t xml:space="preserve"> (ABBR, DESC, ENTY, HUM, LOC, NUM). </w:t>
       </w:r>
@@ -6166,6 +6134,7 @@
           <w:rFonts w:ascii="Times New Roman" w:hAnsi="Times New Roman" w:cs="Times New Roman"/>
           <w:sz w:val="26"/>
           <w:szCs w:val="26"/>
+          <w:lang w:val="vi-VN"/>
         </w:rPr>
         <w:t xml:space="preserve">Đây là cách phân loại hợp lý nhất </w:t>
       </w:r>
@@ -6174,6 +6143,7 @@
           <w:rFonts w:ascii="Times New Roman" w:hAnsi="Times New Roman" w:cs="Times New Roman"/>
           <w:sz w:val="26"/>
           <w:szCs w:val="26"/>
+          <w:lang w:val="vi-VN"/>
         </w:rPr>
         <w:t xml:space="preserve">đây là cách phân loại mà các hệ thống </w:t>
       </w:r>
@@ -6182,6 +6152,7 @@
           <w:rFonts w:ascii="Times New Roman" w:hAnsi="Times New Roman" w:cs="Times New Roman"/>
           <w:sz w:val="26"/>
           <w:szCs w:val="26"/>
+          <w:lang w:val="vi-VN"/>
         </w:rPr>
         <w:t>hỏi đáp</w:t>
       </w:r>
@@ -6190,6 +6161,7 @@
           <w:rFonts w:ascii="Times New Roman" w:hAnsi="Times New Roman" w:cs="Times New Roman"/>
           <w:sz w:val="26"/>
           <w:szCs w:val="26"/>
+          <w:lang w:val="vi-VN"/>
         </w:rPr>
         <w:t xml:space="preserve"> thường dùng</w:t>
       </w:r>
@@ -6198,6 +6170,7 @@
           <w:rFonts w:ascii="Times New Roman" w:hAnsi="Times New Roman" w:cs="Times New Roman"/>
           <w:sz w:val="26"/>
           <w:szCs w:val="26"/>
+          <w:lang w:val="vi-VN"/>
         </w:rPr>
         <w:t xml:space="preserve">. </w:t>
       </w:r>
@@ -6215,6 +6188,7 @@
           <w:rFonts w:ascii="Times New Roman" w:hAnsi="Times New Roman" w:cs="Times New Roman"/>
           <w:sz w:val="26"/>
           <w:szCs w:val="26"/>
+          <w:lang w:val="vi-VN"/>
         </w:rPr>
         <w:t>ô</w:t>
       </w:r>
@@ -8424,23 +8398,17 @@
           <w:rFonts w:ascii="Times New Roman" w:hAnsi="Times New Roman" w:cs="Times New Roman"/>
           <w:sz w:val="26"/>
           <w:szCs w:val="26"/>
-        </w:rPr>
-      </w:pPr>
-      <w:r>
-        <w:rPr>
-          <w:rFonts w:ascii="Times New Roman" w:hAnsi="Times New Roman" w:cs="Times New Roman"/>
-          <w:sz w:val="26"/>
-          <w:szCs w:val="26"/>
-        </w:rPr>
-        <w:t>Các lo</w:t>
-      </w:r>
-      <w:r>
-        <w:rPr>
-          <w:rFonts w:ascii="Times New Roman" w:hAnsi="Times New Roman" w:cs="Times New Roman"/>
-          <w:sz w:val="26"/>
-          <w:szCs w:val="26"/>
-        </w:rPr>
-        <w:t xml:space="preserve">ại câu hỏi khác hiện nhóm chưa thể xử lý được do </w:t>
+          <w:lang w:val="vi-VN"/>
+        </w:rPr>
+      </w:pPr>
+      <w:r>
+        <w:rPr>
+          <w:rFonts w:ascii="Times New Roman" w:hAnsi="Times New Roman" w:cs="Times New Roman"/>
+          <w:sz w:val="26"/>
+          <w:szCs w:val="26"/>
+          <w:lang w:val="vi-VN"/>
+        </w:rPr>
+        <w:t xml:space="preserve">Các loại câu hỏi khác hiện nhóm chưa thể xử lý được do </w:t>
       </w:r>
       <w:r>
         <w:rPr>
@@ -8456,6 +8424,7 @@
           <w:rFonts w:ascii="Times New Roman" w:hAnsi="Times New Roman" w:cs="Times New Roman"/>
           <w:sz w:val="26"/>
           <w:szCs w:val="26"/>
+          <w:lang w:val="vi-VN"/>
         </w:rPr>
         <w:t xml:space="preserve"> lý do</w:t>
       </w:r>
@@ -8473,6 +8442,7 @@
           <w:rFonts w:ascii="Times New Roman" w:hAnsi="Times New Roman" w:cs="Times New Roman"/>
           <w:sz w:val="26"/>
           <w:szCs w:val="26"/>
+          <w:lang w:val="vi-VN"/>
         </w:rPr>
         <w:t xml:space="preserve"> về giải pháp, ngữ nghĩa và mục đích sử dụng.</w:t>
       </w:r>
@@ -8481,6 +8451,7 @@
           <w:rFonts w:ascii="Times New Roman" w:hAnsi="Times New Roman" w:cs="Times New Roman"/>
           <w:sz w:val="26"/>
           <w:szCs w:val="26"/>
+          <w:lang w:val="vi-VN"/>
         </w:rPr>
         <w:t xml:space="preserve"> (Các loại câu hỏi chưa được đề cập trong báo này mặc định là chưa xử lý được ).</w:t>
       </w:r>
@@ -8493,13 +8464,15 @@
           <w:rFonts w:ascii="Times New Roman" w:hAnsi="Times New Roman" w:cs="Times New Roman"/>
           <w:sz w:val="26"/>
           <w:szCs w:val="26"/>
-        </w:rPr>
-      </w:pPr>
-      <w:r>
-        <w:rPr>
-          <w:rFonts w:ascii="Times New Roman" w:hAnsi="Times New Roman" w:cs="Times New Roman"/>
-          <w:sz w:val="26"/>
-          <w:szCs w:val="26"/>
+          <w:lang w:val="vi-VN"/>
+        </w:rPr>
+      </w:pPr>
+      <w:r>
+        <w:rPr>
+          <w:rFonts w:ascii="Times New Roman" w:hAnsi="Times New Roman" w:cs="Times New Roman"/>
+          <w:sz w:val="26"/>
+          <w:szCs w:val="26"/>
+          <w:lang w:val="vi-VN"/>
         </w:rPr>
         <w:t xml:space="preserve">Từ phạm vi các câu hỏi, nhóm xây dựng một tập </w:t>
       </w:r>
@@ -8508,6 +8481,7 @@
           <w:rFonts w:ascii="Times New Roman" w:hAnsi="Times New Roman" w:cs="Times New Roman"/>
           <w:sz w:val="26"/>
           <w:szCs w:val="26"/>
+          <w:lang w:val="vi-VN"/>
         </w:rPr>
         <w:t>kiểm thử</w:t>
       </w:r>
@@ -8516,6 +8490,7 @@
           <w:rFonts w:ascii="Times New Roman" w:hAnsi="Times New Roman" w:cs="Times New Roman"/>
           <w:sz w:val="26"/>
           <w:szCs w:val="26"/>
+          <w:lang w:val="vi-VN"/>
         </w:rPr>
         <w:t xml:space="preserve"> gồm 100 câu hỏi để phục vụ cho kiểm tra và đánh giá thuật toán.</w:t>
       </w:r>
@@ -8524,6 +8499,7 @@
           <w:rFonts w:ascii="Times New Roman" w:hAnsi="Times New Roman" w:cs="Times New Roman"/>
           <w:sz w:val="26"/>
           <w:szCs w:val="26"/>
+          <w:lang w:val="vi-VN"/>
         </w:rPr>
         <w:t xml:space="preserve"> Tập này được tập hợp từ ý kiến của các thành viên và tha</w:t>
       </w:r>
@@ -8532,6 +8508,7 @@
           <w:rFonts w:ascii="Times New Roman" w:hAnsi="Times New Roman" w:cs="Times New Roman"/>
           <w:sz w:val="26"/>
           <w:szCs w:val="26"/>
+          <w:lang w:val="vi-VN"/>
         </w:rPr>
         <w:t>m</w:t>
       </w:r>
@@ -8540,6 +8517,7 @@
           <w:rFonts w:ascii="Times New Roman" w:hAnsi="Times New Roman" w:cs="Times New Roman"/>
           <w:sz w:val="26"/>
           <w:szCs w:val="26"/>
+          <w:lang w:val="vi-VN"/>
         </w:rPr>
         <w:t xml:space="preserve"> khảo một số mẫu câu thông dụng từ nguồn đáng tin cậy là TREC.</w:t>
       </w:r>
@@ -10537,6 +10515,7 @@
           <w:rFonts w:ascii="Times New Roman" w:hAnsi="Times New Roman" w:cs="Times New Roman"/>
           <w:sz w:val="26"/>
           <w:szCs w:val="26"/>
+          <w:lang w:val="vi-VN"/>
         </w:rPr>
       </w:pPr>
       <w:r>
@@ -10616,6 +10595,7 @@
           <w:rFonts w:ascii="Times New Roman" w:hAnsi="Times New Roman" w:cs="Times New Roman"/>
           <w:sz w:val="26"/>
           <w:szCs w:val="26"/>
+          <w:lang w:val="vi-VN"/>
         </w:rPr>
         <w:t xml:space="preserve"> Đó là cách mà câu trả lời được rút ra, xếp hạng và trả về cho người dùng.</w:t>
       </w:r>
@@ -10629,13 +10609,15 @@
           <w:rFonts w:ascii="Times New Roman" w:hAnsi="Times New Roman" w:cs="Times New Roman"/>
           <w:sz w:val="26"/>
           <w:szCs w:val="26"/>
-        </w:rPr>
-      </w:pPr>
-      <w:r>
-        <w:rPr>
-          <w:rFonts w:ascii="Times New Roman" w:hAnsi="Times New Roman" w:cs="Times New Roman"/>
-          <w:sz w:val="26"/>
-          <w:szCs w:val="26"/>
+          <w:lang w:val="vi-VN"/>
+        </w:rPr>
+      </w:pPr>
+      <w:r>
+        <w:rPr>
+          <w:rFonts w:ascii="Times New Roman" w:hAnsi="Times New Roman" w:cs="Times New Roman"/>
+          <w:sz w:val="26"/>
+          <w:szCs w:val="26"/>
+          <w:lang w:val="vi-VN"/>
         </w:rPr>
         <w:t>Ví dụ : với câu “Mark Twain wrote Tom Sawyer”, thì đồ thị khái niệm sẽ được tạo như sau:</w:t>
       </w:r>
@@ -12311,13 +12293,15 @@
           <w:rFonts w:ascii="Times New Roman" w:hAnsi="Times New Roman" w:cs="Times New Roman"/>
           <w:sz w:val="26"/>
           <w:szCs w:val="26"/>
-        </w:rPr>
-      </w:pPr>
-      <w:r>
-        <w:rPr>
-          <w:rFonts w:ascii="Times New Roman" w:hAnsi="Times New Roman" w:cs="Times New Roman"/>
-          <w:sz w:val="26"/>
-          <w:szCs w:val="26"/>
+          <w:lang w:val="vi-VN"/>
+        </w:rPr>
+      </w:pPr>
+      <w:r>
+        <w:rPr>
+          <w:rFonts w:ascii="Times New Roman" w:hAnsi="Times New Roman" w:cs="Times New Roman"/>
+          <w:sz w:val="26"/>
+          <w:szCs w:val="26"/>
+          <w:lang w:val="vi-VN"/>
         </w:rPr>
         <w:t>Với hệ thống eLSSNL (eLibrary Searching System by Natural Language) của tài liệu [1], câu truy vấn dưới dạng ngôn ngữ tự nhiên không được xây dựng thành đồ thị ý niệm như tài liệu [3] và [7].</w:t>
       </w:r>
@@ -12339,6 +12323,7 @@
           <w:rFonts w:ascii="Times New Roman" w:hAnsi="Times New Roman" w:cs="Times New Roman"/>
           <w:sz w:val="26"/>
           <w:szCs w:val="26"/>
+          <w:lang w:val="vi-VN"/>
         </w:rPr>
         <w:t xml:space="preserve">Đối với hệ thống eLSSNL, tác giả dùng một phương pháp khác so với việc xây dựng đồ thị ý niệm. Câu truy vấn tự nhiên của người dùng được nhận dạng các giá trị thuộc tính tương </w:t>
       </w:r>
@@ -12356,6 +12341,7 @@
           <w:rFonts w:ascii="Times New Roman" w:hAnsi="Times New Roman" w:cs="Times New Roman"/>
           <w:sz w:val="26"/>
           <w:szCs w:val="26"/>
+          <w:lang w:val="vi-VN"/>
         </w:rPr>
         <w:t>ữ</w:t>
       </w:r>
@@ -12518,7 +12504,7 @@
           <v:shape id="_x0000_i1025" type="#_x0000_t75" style="width:9.2pt;height:9.2pt" o:ole="">
             <v:imagedata r:id="rId10" o:title=""/>
           </v:shape>
-          <o:OLEObject Type="Embed" ProgID="Equation.3" ShapeID="_x0000_i1025" DrawAspect="Content" ObjectID="_1360385113" r:id="rId11"/>
+          <o:OLEObject Type="Embed" ProgID="Equation.3" ShapeID="_x0000_i1025" DrawAspect="Content" ObjectID="_1360388081" r:id="rId11"/>
         </w:object>
       </w:r>
       <w:r>
@@ -12540,7 +12526,7 @@
           <v:shape id="_x0000_i1026" type="#_x0000_t75" style="width:9.2pt;height:9.2pt" o:ole="">
             <v:imagedata r:id="rId10" o:title=""/>
           </v:shape>
-          <o:OLEObject Type="Embed" ProgID="Equation.3" ShapeID="_x0000_i1026" DrawAspect="Content" ObjectID="_1360385114" r:id="rId12"/>
+          <o:OLEObject Type="Embed" ProgID="Equation.3" ShapeID="_x0000_i1026" DrawAspect="Content" ObjectID="_1360388082" r:id="rId12"/>
         </w:object>
       </w:r>
       <w:r>
@@ -14282,6 +14268,7 @@
           <w:rFonts w:ascii="Times New Roman" w:hAnsi="Times New Roman" w:cs="Times New Roman"/>
           <w:sz w:val="26"/>
           <w:szCs w:val="26"/>
+          <w:lang w:val="vi-VN"/>
         </w:rPr>
       </w:pPr>
       <w:bookmarkStart w:id="19" w:name="_Toc283176738"/>
@@ -14350,6 +14337,7 @@
           <w:rFonts w:ascii="Times New Roman" w:hAnsi="Times New Roman" w:cs="Times New Roman"/>
           <w:sz w:val="26"/>
           <w:szCs w:val="26"/>
+          <w:lang w:val="vi-VN"/>
         </w:rPr>
       </w:pPr>
     </w:p>
@@ -14361,6 +14349,7 @@
           <w:rFonts w:ascii="Times New Roman" w:hAnsi="Times New Roman" w:cs="Times New Roman"/>
           <w:sz w:val="26"/>
           <w:szCs w:val="26"/>
+          <w:lang w:val="vi-VN"/>
         </w:rPr>
       </w:pPr>
     </w:p>
@@ -19746,6 +19735,56 @@
     </w:p>
     <w:p>
       <w:pPr>
+        <w:rPr>
+          <w:rFonts w:ascii="Times New Roman" w:hAnsi="Times New Roman" w:cs="Times New Roman"/>
+          <w:color w:val="0000FF"/>
+          <w:sz w:val="26"/>
+          <w:szCs w:val="26"/>
+        </w:rPr>
+      </w:pPr>
+    </w:p>
+    <w:p>
+      <w:pPr>
+        <w:rPr>
+          <w:rFonts w:ascii="Times New Roman" w:hAnsi="Times New Roman" w:cs="Times New Roman"/>
+          <w:color w:val="0000FF"/>
+          <w:sz w:val="26"/>
+          <w:szCs w:val="26"/>
+        </w:rPr>
+      </w:pPr>
+    </w:p>
+    <w:p>
+      <w:pPr>
+        <w:rPr>
+          <w:rFonts w:ascii="Times New Roman" w:hAnsi="Times New Roman" w:cs="Times New Roman"/>
+          <w:color w:val="0000FF"/>
+          <w:sz w:val="26"/>
+          <w:szCs w:val="26"/>
+        </w:rPr>
+      </w:pPr>
+    </w:p>
+    <w:p>
+      <w:pPr>
+        <w:rPr>
+          <w:rFonts w:ascii="Times New Roman" w:hAnsi="Times New Roman" w:cs="Times New Roman"/>
+          <w:color w:val="0000FF"/>
+          <w:sz w:val="26"/>
+          <w:szCs w:val="26"/>
+        </w:rPr>
+      </w:pPr>
+    </w:p>
+    <w:p>
+      <w:pPr>
+        <w:rPr>
+          <w:rFonts w:ascii="Times New Roman" w:hAnsi="Times New Roman" w:cs="Times New Roman"/>
+          <w:color w:val="0000FF"/>
+          <w:sz w:val="26"/>
+          <w:szCs w:val="26"/>
+        </w:rPr>
+      </w:pPr>
+    </w:p>
+    <w:p>
+      <w:pPr>
         <w:pStyle w:val="ListParagraph"/>
         <w:numPr>
           <w:ilvl w:val="0"/>
@@ -19768,6 +19807,7 @@
           <w:sz w:val="26"/>
           <w:szCs w:val="26"/>
         </w:rPr>
+        <w:lastRenderedPageBreak/>
         <w:t xml:space="preserve"> </w:t>
       </w:r>
       <w:bookmarkStart w:id="25" w:name="_Toc286197338"/>
@@ -19853,7 +19893,6 @@
           <w:sz w:val="26"/>
           <w:szCs w:val="26"/>
         </w:rPr>
-        <w:lastRenderedPageBreak/>
         <w:drawing>
           <wp:inline distT="0" distB="0" distL="0" distR="0">
             <wp:extent cx="5733415" cy="4300061"/>
@@ -20067,6 +20106,7 @@
           <w:sz w:val="26"/>
           <w:szCs w:val="26"/>
         </w:rPr>
+        <w:lastRenderedPageBreak/>
         <w:t>Ví dụ: “</w:t>
       </w:r>
       <w:r>
@@ -20120,7 +20160,6 @@
           <w:sz w:val="26"/>
           <w:szCs w:val="26"/>
         </w:rPr>
-        <w:lastRenderedPageBreak/>
         <w:t>Ví dụ: ACM, IEEE …</w:t>
       </w:r>
     </w:p>
@@ -20393,6 +20432,7 @@
           <w:sz w:val="26"/>
           <w:szCs w:val="26"/>
         </w:rPr>
+        <w:lastRenderedPageBreak/>
         <w:t>Với kết quả trên thì kết quả của câu trên sẽ là:</w:t>
       </w:r>
     </w:p>
@@ -20414,7 +20454,6 @@
           <w:sz w:val="26"/>
           <w:szCs w:val="26"/>
         </w:rPr>
-        <w:lastRenderedPageBreak/>
         <w:t>Who(</w:t>
       </w:r>
       <w:r>
@@ -20559,7 +20598,23 @@
           <w:sz w:val="26"/>
           <w:szCs w:val="26"/>
         </w:rPr>
-        <w:t>NN: danh từ số ít</w:t>
+        <w:t xml:space="preserve">NN: </w:t>
+      </w:r>
+      <w:r>
+        <w:rPr>
+          <w:rFonts w:ascii="Times New Roman" w:hAnsi="Times New Roman" w:cs="Times New Roman"/>
+          <w:sz w:val="26"/>
+          <w:szCs w:val="26"/>
+        </w:rPr>
+        <w:t>D</w:t>
+      </w:r>
+      <w:r>
+        <w:rPr>
+          <w:rFonts w:ascii="Times New Roman" w:hAnsi="Times New Roman" w:cs="Times New Roman"/>
+          <w:sz w:val="26"/>
+          <w:szCs w:val="26"/>
+        </w:rPr>
+        <w:t>anh từ số ít</w:t>
       </w:r>
     </w:p>
     <w:p>
@@ -20579,7 +20634,23 @@
           <w:sz w:val="26"/>
           <w:szCs w:val="26"/>
         </w:rPr>
-        <w:t>NNP:Danh từ viết hoa số ít.</w:t>
+        <w:t>NNP:</w:t>
+      </w:r>
+      <w:r>
+        <w:rPr>
+          <w:rFonts w:ascii="Times New Roman" w:hAnsi="Times New Roman" w:cs="Times New Roman"/>
+          <w:sz w:val="26"/>
+          <w:szCs w:val="26"/>
+        </w:rPr>
+        <w:t xml:space="preserve"> </w:t>
+      </w:r>
+      <w:r>
+        <w:rPr>
+          <w:rFonts w:ascii="Times New Roman" w:hAnsi="Times New Roman" w:cs="Times New Roman"/>
+          <w:sz w:val="26"/>
+          <w:szCs w:val="26"/>
+        </w:rPr>
+        <w:t>Danh từ viết hoa số ít.</w:t>
       </w:r>
     </w:p>
     <w:p>
@@ -20599,7 +20670,31 @@
           <w:sz w:val="26"/>
           <w:szCs w:val="26"/>
         </w:rPr>
-        <w:t>DT: từ hạn định</w:t>
+        <w:t xml:space="preserve">DT: </w:t>
+      </w:r>
+      <w:r>
+        <w:rPr>
+          <w:rFonts w:ascii="Times New Roman" w:hAnsi="Times New Roman" w:cs="Times New Roman"/>
+          <w:sz w:val="26"/>
+          <w:szCs w:val="26"/>
+        </w:rPr>
+        <w:t>T</w:t>
+      </w:r>
+      <w:r>
+        <w:rPr>
+          <w:rFonts w:ascii="Times New Roman" w:hAnsi="Times New Roman" w:cs="Times New Roman"/>
+          <w:sz w:val="26"/>
+          <w:szCs w:val="26"/>
+        </w:rPr>
+        <w:t>ừ hạn định</w:t>
+      </w:r>
+      <w:r>
+        <w:rPr>
+          <w:rFonts w:ascii="Times New Roman" w:hAnsi="Times New Roman" w:cs="Times New Roman"/>
+          <w:sz w:val="26"/>
+          <w:szCs w:val="26"/>
+        </w:rPr>
+        <w:t xml:space="preserve">                  </w:t>
       </w:r>
     </w:p>
     <w:p>
@@ -20722,6 +20817,7 @@
           <w:sz w:val="26"/>
           <w:szCs w:val="26"/>
         </w:rPr>
+        <w:lastRenderedPageBreak/>
         <w:t xml:space="preserve">Với câu trên thì dấu “ đã được gán nhãn là NNP hoặc NN. Điều này thật sự không chính xác. Hơn nữa, kết quả này cũng đã làm mất đi ý nghĩa của cụm từ </w:t>
       </w:r>
       <w:r>
@@ -20772,7 +20868,6 @@
           <w:sz w:val="26"/>
           <w:szCs w:val="26"/>
         </w:rPr>
-        <w:lastRenderedPageBreak/>
         <w:t xml:space="preserve"> Vì thế, nhóm đề xuất quy tắc định dạng lại thực thể đặt tên như sau:</w:t>
       </w:r>
     </w:p>
@@ -21160,6 +21255,7 @@
           <w:szCs w:val="26"/>
           <w:lang w:val="vi-VN"/>
         </w:rPr>
+        <w:lastRenderedPageBreak/>
         <w:t xml:space="preserve">Ví dụ: động từ “look up” là sự kết hợp giữa động từ “look” và giới từ “up”. Với kết quả ở các bước xử lý trên thì “look” và “up” là hai từ riêng lẻ. </w:t>
       </w:r>
     </w:p>
@@ -21181,7 +21277,6 @@
           <w:szCs w:val="26"/>
           <w:lang w:val="vi-VN"/>
         </w:rPr>
-        <w:lastRenderedPageBreak/>
         <w:t>Do vậy, nhóm đề xuất phương pháp tối ưu hóa danh sách Pos Tagger cùng với sự hỗ trợ của bộ từ điển Wordnet để xác định nghĩa của từ, với các bước sau:</w:t>
       </w:r>
     </w:p>
@@ -22127,6 +22222,7 @@
           <w:sz w:val="26"/>
           <w:szCs w:val="26"/>
         </w:rPr>
+        <w:lastRenderedPageBreak/>
         <w:t xml:space="preserve">Ví dụ: can write </w:t>
       </w:r>
       <w:r>
@@ -22247,7 +22343,6 @@
           <w:sz w:val="26"/>
           <w:szCs w:val="26"/>
         </w:rPr>
-        <w:lastRenderedPageBreak/>
         <w:t>Như vậy, nếu một câu hỏi tương tự với từ “search” được thay thế cho từ “look up” thì với việc sử dụng từ điển WordNet thì ngữ nghĩa câu hỏi không thay đổi.</w:t>
       </w:r>
       <w:r>
@@ -22470,6 +22565,7 @@
           <w:rFonts w:ascii="Times New Roman" w:hAnsi="Times New Roman" w:cs="Times New Roman"/>
           <w:sz w:val="26"/>
           <w:szCs w:val="26"/>
+          <w:lang w:val="vi-VN"/>
         </w:rPr>
         <w:t xml:space="preserve">Ví dụ: “The human liver secretes the bile” thì có mẫu NP-VP-NP (Noun Phrase - Verb Pharse – Noun Pharse) tương ứng với </w:t>
       </w:r>
@@ -22612,7 +22708,17 @@
           <w:szCs w:val="26"/>
           <w:lang w:val="vi-VN"/>
         </w:rPr>
-        <w:t xml:space="preserve">nhóm sử dụng nhãn từ loại thay cho cây cú pháp. Vì theo nhận định, nếu dùng cây cú pháp thông tin có thể bị sai lệch nếu người dùng nhập sai cú pháp. Ngoài ra, sử dụng gán nhãn từ loại sẽ dễ dàng xử lý hơn so với cây cú pháp (giữa duyệt cây và duyệt mảng). Từ đó, nhóm đề ra </w:t>
+        <w:t xml:space="preserve">nhóm sử dụng nhãn từ loại thay cho cây cú pháp. Vì theo nhận định, nếu dùng cây cú pháp thông tin có thể bị sai lệch nếu người dùng nhập sai cú pháp. Ngoài ra, sử </w:t>
+      </w:r>
+      <w:r>
+        <w:rPr>
+          <w:rFonts w:ascii="Times New Roman" w:hAnsi="Times New Roman" w:cs="Times New Roman"/>
+          <w:sz w:val="26"/>
+          <w:szCs w:val="26"/>
+          <w:lang w:val="vi-VN"/>
+        </w:rPr>
+        <w:lastRenderedPageBreak/>
+        <w:t xml:space="preserve">dụng gán nhãn từ loại sẽ dễ dàng xử lý hơn so với cây cú pháp (giữa duyệt cây và duyệt mảng). Từ đó, nhóm đề ra </w:t>
       </w:r>
       <w:r>
         <w:rPr>
@@ -22678,7 +22784,6 @@
           <w:szCs w:val="26"/>
           <w:lang w:val="vi-VN"/>
         </w:rPr>
-        <w:lastRenderedPageBreak/>
         <w:t>(NN|NNP)-1 VB-2 (NN)-3 NNP-4-NA VB-5 --&gt; NNP-4-NA,VB-4,(NN|NNP)-1 --&gt;DEL</w:t>
       </w:r>
     </w:p>
@@ -23057,6 +23162,7 @@
           <w:szCs w:val="26"/>
           <w:lang w:val="vi-VN"/>
         </w:rPr>
+        <w:lastRenderedPageBreak/>
         <w:t>(NNP|NN)-1 TO-2 (NN|NNP|CD)-3-NA --&gt; (WP|WDT|NNP|NN)-1,TO-2,(NN|NNP|CD)-3-NA --&gt;DEL</w:t>
       </w:r>
     </w:p>
@@ -23111,7 +23217,6 @@
           <w:szCs w:val="26"/>
           <w:lang w:val="vi-VN"/>
         </w:rPr>
-        <w:lastRenderedPageBreak/>
         <w:t>(NNP|NN)-1 IN-2 CD-3 IN-4 (NN|NNP)-5-NA --&gt; (NNP|NN)-1,IN-4,(NN|NNP|CD)-5-NA</w:t>
       </w:r>
     </w:p>
@@ -23178,13 +23283,15 @@
           <w:rFonts w:ascii="Times New Roman" w:hAnsi="Times New Roman" w:cs="Times New Roman"/>
           <w:sz w:val="26"/>
           <w:szCs w:val="26"/>
-        </w:rPr>
-      </w:pPr>
-      <w:r>
-        <w:rPr>
-          <w:rFonts w:ascii="Times New Roman" w:hAnsi="Times New Roman" w:cs="Times New Roman"/>
-          <w:sz w:val="26"/>
-          <w:szCs w:val="26"/>
+          <w:lang w:val="vi-VN"/>
+        </w:rPr>
+      </w:pPr>
+      <w:r>
+        <w:rPr>
+          <w:rFonts w:ascii="Times New Roman" w:hAnsi="Times New Roman" w:cs="Times New Roman"/>
+          <w:sz w:val="26"/>
+          <w:szCs w:val="26"/>
+          <w:lang w:val="vi-VN"/>
         </w:rPr>
         <w:t xml:space="preserve">Trong  luật, vế trái và vế phải </w:t>
       </w:r>
@@ -23202,6 +23309,7 @@
           <w:rFonts w:ascii="Times New Roman" w:hAnsi="Times New Roman" w:cs="Times New Roman"/>
           <w:sz w:val="26"/>
           <w:szCs w:val="26"/>
+          <w:lang w:val="vi-VN"/>
         </w:rPr>
         <w:t xml:space="preserve"> bởi dấu --&gt;.  Trong đó, vế trái là đầu vào, vế phải là đầu ra. </w:t>
       </w:r>
@@ -23221,8 +23329,17 @@
           <w:rFonts w:ascii="Times New Roman" w:hAnsi="Times New Roman" w:cs="Times New Roman"/>
           <w:sz w:val="26"/>
           <w:szCs w:val="26"/>
-        </w:rPr>
-        <w:t>Trong mỗi vế sẽ có những từ loại, thông tin trong từ lọai sẽ cách nhau bởi dấu “–”. Trong đó:</w:t>
+          <w:lang w:val="vi-VN"/>
+        </w:rPr>
+        <w:t xml:space="preserve">Trong mỗi vế sẽ có những từ loại, thông tin trong từ lọai sẽ cách nhau bởi dấu “–”. </w:t>
+      </w:r>
+      <w:r>
+        <w:rPr>
+          <w:rFonts w:ascii="Times New Roman" w:hAnsi="Times New Roman" w:cs="Times New Roman"/>
+          <w:sz w:val="26"/>
+          <w:szCs w:val="26"/>
+        </w:rPr>
+        <w:t>Trong đó:</w:t>
       </w:r>
     </w:p>
     <w:p>
@@ -23450,13 +23567,15 @@
           <w:rFonts w:ascii="Times New Roman" w:hAnsi="Times New Roman" w:cs="Times New Roman"/>
           <w:sz w:val="26"/>
           <w:szCs w:val="26"/>
-        </w:rPr>
-      </w:pPr>
-      <w:r>
-        <w:rPr>
-          <w:rFonts w:ascii="Times New Roman" w:hAnsi="Times New Roman" w:cs="Times New Roman"/>
-          <w:sz w:val="26"/>
-          <w:szCs w:val="26"/>
+          <w:lang w:val="vi-VN"/>
+        </w:rPr>
+      </w:pPr>
+      <w:r>
+        <w:rPr>
+          <w:rFonts w:ascii="Times New Roman" w:hAnsi="Times New Roman" w:cs="Times New Roman"/>
+          <w:sz w:val="26"/>
+          <w:szCs w:val="26"/>
+          <w:lang w:val="vi-VN"/>
         </w:rPr>
         <w:t>Từ DEL nói lên rằng các từ loại trong câu có được loại bỏ đi hay không. Việc xóa sẽ bắt đầu từ từ ví trí sau danh từ đầu tiên trong luật.</w:t>
       </w:r>
@@ -23535,6 +23654,7 @@
           <w:sz w:val="26"/>
           <w:szCs w:val="26"/>
         </w:rPr>
+        <w:lastRenderedPageBreak/>
         <w:t xml:space="preserve">Đầu tiên nó sẽ thõa mãn luật thứ 5 và nó sẽ rút ra được bộ ba </w:t>
       </w:r>
     </w:p>
@@ -23616,8 +23736,8 @@
           <w:rFonts w:ascii="Times New Roman" w:hAnsi="Times New Roman" w:cs="Times New Roman"/>
           <w:sz w:val="26"/>
           <w:szCs w:val="26"/>
-        </w:rPr>
-        <w:lastRenderedPageBreak/>
+          <w:lang w:val="vi-VN"/>
+        </w:rPr>
         <w:t xml:space="preserve">Tiếp theo luật này sẽ tiếp tục xóa các từ loại kể từ từ </w:t>
       </w:r>
       <w:r>
@@ -23626,6 +23746,7 @@
           <w:i/>
           <w:sz w:val="26"/>
           <w:szCs w:val="26"/>
+          <w:lang w:val="vi-VN"/>
         </w:rPr>
         <w:t>be</w:t>
       </w:r>
@@ -23636,6 +23757,7 @@
           <w:color w:val="FF0000"/>
           <w:sz w:val="26"/>
           <w:szCs w:val="26"/>
+          <w:lang w:val="vi-VN"/>
         </w:rPr>
         <w:t xml:space="preserve"> </w:t>
       </w:r>
@@ -23644,16 +23766,17 @@
           <w:rFonts w:ascii="Times New Roman" w:hAnsi="Times New Roman" w:cs="Times New Roman"/>
           <w:sz w:val="26"/>
           <w:szCs w:val="26"/>
-        </w:rPr>
-        <w:t>(theo luật nó sẽ bắt đầu xóa các từ loại sau: be, write,by, Philip K. Chan)</w:t>
-      </w:r>
-      <w:r>
-        <w:rPr>
-          <w:rFonts w:ascii="Times New Roman" w:hAnsi="Times New Roman" w:cs="Times New Roman"/>
-          <w:sz w:val="26"/>
-          <w:szCs w:val="26"/>
-        </w:rPr>
-        <w:t>. Và trở thành: Which(WP) book(NN) in(IN) 1990(CD)</w:t>
+          <w:lang w:val="vi-VN"/>
+        </w:rPr>
+        <w:t xml:space="preserve">(theo luật nó sẽ bắt đầu xóa các từ loại sau: be, write,by, Philip K. Chan). </w:t>
+      </w:r>
+      <w:r>
+        <w:rPr>
+          <w:rFonts w:ascii="Times New Roman" w:hAnsi="Times New Roman" w:cs="Times New Roman"/>
+          <w:sz w:val="26"/>
+          <w:szCs w:val="26"/>
+        </w:rPr>
+        <w:t>Và trở thành: Which(WP) book(NN) in(IN) 1990(CD)</w:t>
       </w:r>
     </w:p>
     <w:p>
@@ -23790,12 +23913,35 @@
       <w:r>
         <w:rPr>
           <w:rFonts w:ascii="Times New Roman" w:hAnsi="Times New Roman" w:cs="Times New Roman"/>
+          <w:b/>
           <w:i/>
           <w:sz w:val="26"/>
           <w:szCs w:val="26"/>
           <w:lang w:val="vi-VN"/>
         </w:rPr>
-        <w:t>2.3.3.1</w:t>
+        <w:t>2.</w:t>
+      </w:r>
+      <w:r>
+        <w:rPr>
+          <w:rFonts w:ascii="Times New Roman" w:hAnsi="Times New Roman" w:cs="Times New Roman"/>
+          <w:b/>
+          <w:i/>
+          <w:sz w:val="26"/>
+          <w:szCs w:val="26"/>
+          <w:lang w:val="vi-VN"/>
+        </w:rPr>
+        <w:t>2</w:t>
+      </w:r>
+      <w:r>
+        <w:rPr>
+          <w:rFonts w:ascii="Times New Roman" w:hAnsi="Times New Roman" w:cs="Times New Roman"/>
+          <w:b/>
+          <w:i/>
+          <w:sz w:val="26"/>
+          <w:szCs w:val="26"/>
+          <w:lang w:val="vi-VN"/>
+        </w:rPr>
+        <w:t>.1</w:t>
       </w:r>
       <w:r>
         <w:rPr>
@@ -24172,6 +24318,7 @@
           <w:sz w:val="26"/>
           <w:szCs w:val="26"/>
         </w:rPr>
+        <w:lastRenderedPageBreak/>
         <w:t xml:space="preserve">+ </w:t>
       </w:r>
       <w:r>
@@ -24217,7 +24364,6 @@
         <w:rPr>
           <w:noProof/>
         </w:rPr>
-        <w:lastRenderedPageBreak/>
         <w:drawing>
           <wp:inline distT="0" distB="0" distL="0" distR="0">
             <wp:extent cx="5789219" cy="2791275"/>
@@ -24280,6 +24426,7 @@
           <w:rFonts w:ascii="Times New Roman" w:hAnsi="Times New Roman" w:cs="Times New Roman"/>
           <w:sz w:val="26"/>
           <w:szCs w:val="26"/>
+          <w:lang w:val="vi-VN"/>
         </w:rPr>
         <w:t>H</w:t>
       </w:r>
@@ -24333,39 +24480,17 @@
           <w:rFonts w:ascii="Times New Roman" w:hAnsi="Times New Roman" w:cs="Times New Roman"/>
           <w:sz w:val="26"/>
           <w:szCs w:val="26"/>
-        </w:rPr>
-      </w:pPr>
-      <w:r>
-        <w:rPr>
-          <w:rFonts w:ascii="Times New Roman" w:hAnsi="Times New Roman" w:cs="Times New Roman"/>
-          <w:sz w:val="26"/>
-          <w:szCs w:val="26"/>
-        </w:rPr>
-        <w:t>Nếu tồn tại nhiều kết quả, thì dùng các phương pháp</w:t>
-      </w:r>
-      <w:r>
-        <w:rPr>
-          <w:rFonts w:ascii="Times New Roman" w:hAnsi="Times New Roman" w:cs="Times New Roman"/>
-          <w:sz w:val="26"/>
-          <w:szCs w:val="26"/>
-        </w:rPr>
-        <w:t xml:space="preserve"> ở mục sau</w:t>
-      </w:r>
-      <w:r>
-        <w:rPr>
-          <w:rFonts w:ascii="Times New Roman" w:hAnsi="Times New Roman" w:cs="Times New Roman"/>
-          <w:sz w:val="26"/>
-          <w:szCs w:val="26"/>
-        </w:rPr>
-        <w:t xml:space="preserve"> để nhận diện các thực thể, lọai bỏ các bộ ba không phù hợp.</w:t>
-      </w:r>
-      <w:r>
-        <w:rPr>
-          <w:rFonts w:ascii="Times New Roman" w:hAnsi="Times New Roman" w:cs="Times New Roman"/>
-          <w:sz w:val="26"/>
-          <w:szCs w:val="26"/>
-        </w:rPr>
-        <w:t xml:space="preserve"> Việc nhận diện thực thể sẽ ưu tiên cho nhận diện thực thể chưa đặt tên hơn là nhận diện thực thể đặt tên bởi vì nhận diện thực thể đặt tên sẽ tốn chi phí thời gian nhiều hơn do việc truy xuất database với dữ liệu lớn.</w:t>
+          <w:lang w:val="vi-VN"/>
+        </w:rPr>
+      </w:pPr>
+      <w:r>
+        <w:rPr>
+          <w:rFonts w:ascii="Times New Roman" w:hAnsi="Times New Roman" w:cs="Times New Roman"/>
+          <w:sz w:val="26"/>
+          <w:szCs w:val="26"/>
+          <w:lang w:val="vi-VN"/>
+        </w:rPr>
+        <w:t>Nếu tồn tại nhiều kết quả, thì dùng các phương pháp ở mục sau để nhận diện các thực thể, lọai bỏ các bộ ba không phù hợp. Việc nhận diện thực thể sẽ ưu tiên cho nhận diện thực thể chưa đặt tên hơn là nhận diện thực thể đặt tên bởi vì nhận diện thực thể đặt tên sẽ tốn chi phí thời gian nhiều hơn do việc truy xuất database với dữ liệu lớn.</w:t>
       </w:r>
     </w:p>
     <w:p>
@@ -24377,13 +24502,15 @@
           <w:rFonts w:ascii="Times New Roman" w:hAnsi="Times New Roman" w:cs="Times New Roman"/>
           <w:sz w:val="26"/>
           <w:szCs w:val="26"/>
-        </w:rPr>
-      </w:pPr>
-      <w:r>
-        <w:rPr>
-          <w:rFonts w:ascii="Times New Roman" w:hAnsi="Times New Roman" w:cs="Times New Roman"/>
-          <w:sz w:val="26"/>
-          <w:szCs w:val="26"/>
+          <w:lang w:val="vi-VN"/>
+        </w:rPr>
+      </w:pPr>
+      <w:r>
+        <w:rPr>
+          <w:rFonts w:ascii="Times New Roman" w:hAnsi="Times New Roman" w:cs="Times New Roman"/>
+          <w:sz w:val="26"/>
+          <w:szCs w:val="26"/>
+          <w:lang w:val="vi-VN"/>
         </w:rPr>
         <w:t>Ví dụ: Với bộ ba từ là &lt;book,in, ACM&gt; sẽ tìm được ở các bộ ba quan hệ trong file cấu hình là :</w:t>
       </w:r>
@@ -29024,7 +29151,6 @@
           <w:rFonts w:ascii="Times New Roman" w:hAnsi="Times New Roman" w:cs="Times New Roman"/>
           <w:sz w:val="26"/>
           <w:szCs w:val="26"/>
-          <w:lang w:val="fr-FR"/>
         </w:rPr>
       </w:pPr>
       <w:r>
@@ -29139,7 +29265,6 @@
           <w:rFonts w:ascii="Times New Roman" w:hAnsi="Times New Roman" w:cs="Times New Roman"/>
           <w:sz w:val="26"/>
           <w:szCs w:val="26"/>
-          <w:lang w:val="fr-FR"/>
         </w:rPr>
         <w:t>Ta có câu truy vấn:</w:t>
       </w:r>
@@ -31547,7 +31672,6 @@
           <w:rFonts w:ascii="Times New Roman" w:hAnsi="Times New Roman" w:cs="Times New Roman"/>
           <w:sz w:val="26"/>
           <w:szCs w:val="26"/>
-          <w:lang w:val="vi-VN"/>
         </w:rPr>
       </w:pPr>
       <w:bookmarkStart w:id="41" w:name="_Toc283176746"/>
@@ -31583,6 +31707,45 @@
     <w:p>
       <w:pPr>
         <w:spacing w:line="360" w:lineRule="auto"/>
+        <w:rPr>
+          <w:rFonts w:ascii="Times New Roman" w:hAnsi="Times New Roman" w:cs="Times New Roman"/>
+          <w:sz w:val="26"/>
+          <w:szCs w:val="26"/>
+        </w:rPr>
+      </w:pPr>
+    </w:p>
+    <w:p>
+      <w:pPr>
+        <w:spacing w:line="360" w:lineRule="auto"/>
+        <w:rPr>
+          <w:rFonts w:ascii="Times New Roman" w:hAnsi="Times New Roman" w:cs="Times New Roman"/>
+          <w:sz w:val="26"/>
+          <w:szCs w:val="26"/>
+        </w:rPr>
+      </w:pPr>
+    </w:p>
+    <w:p>
+      <w:pPr>
+        <w:spacing w:line="360" w:lineRule="auto"/>
+        <w:rPr>
+          <w:rFonts w:ascii="Times New Roman" w:hAnsi="Times New Roman" w:cs="Times New Roman"/>
+          <w:sz w:val="26"/>
+          <w:szCs w:val="26"/>
+        </w:rPr>
+      </w:pPr>
+      <w:r>
+        <w:rPr>
+          <w:rFonts w:ascii="Times New Roman" w:hAnsi="Times New Roman" w:cs="Times New Roman"/>
+          <w:sz w:val="26"/>
+          <w:szCs w:val="26"/>
+        </w:rPr>
+        <w:lastRenderedPageBreak/>
+        <w:t>Chương trình hệ thống gồm hai luồng chính:</w:t>
+      </w:r>
+    </w:p>
+    <w:p>
+      <w:pPr>
+        <w:spacing w:line="360" w:lineRule="auto"/>
         <w:jc w:val="both"/>
         <w:rPr>
           <w:rFonts w:ascii="Times New Roman" w:hAnsi="Times New Roman" w:cs="Times New Roman"/>
@@ -31597,6 +31760,14 @@
           <w:rFonts w:ascii="Times New Roman" w:hAnsi="Times New Roman" w:cs="Times New Roman"/>
           <w:sz w:val="26"/>
           <w:szCs w:val="26"/>
+        </w:rPr>
+        <w:t>-</w:t>
+      </w:r>
+      <w:r>
+        <w:rPr>
+          <w:rFonts w:ascii="Times New Roman" w:hAnsi="Times New Roman" w:cs="Times New Roman"/>
+          <w:sz w:val="26"/>
+          <w:szCs w:val="26"/>
           <w:lang w:val="vi-VN"/>
         </w:rPr>
         <w:t>Tìm kiếm theo từ khóa: Người dùng nhập vào các từ khóa để tìm kiếm. Từ khóa có thể là tên bài báo, tên nhà xuất bản và nguồn của bài báo. Kết quả trả về là các bài báo có thuộc tính chứa từ khóa mà người dùng đã nhập.</w:t>
@@ -31622,7 +31793,15 @@
           <w:szCs w:val="26"/>
           <w:lang w:val="vi-VN"/>
         </w:rPr>
-        <w:lastRenderedPageBreak/>
+        <w:t>-</w:t>
+      </w:r>
+      <w:r>
+        <w:rPr>
+          <w:rFonts w:ascii="Times New Roman" w:hAnsi="Times New Roman" w:cs="Times New Roman"/>
+          <w:sz w:val="26"/>
+          <w:szCs w:val="26"/>
+          <w:lang w:val="vi-VN"/>
+        </w:rPr>
         <w:t>Dùng câu hỏi để tìm kiếm: Thay vì nhập từ khóa. Hệ thống cho phép người dùng nhập vào một câu hỏi tự nhiên để tìm kiếm. Kết quả trả về sẽ là các bài báo phù hợp với các thông tin trong câu hỏi.</w:t>
       </w:r>
       <w:bookmarkEnd w:id="43"/>
@@ -32368,7 +32547,16 @@
           <w:sz w:val="26"/>
           <w:szCs w:val="26"/>
         </w:rPr>
-        <w:t xml:space="preserve"> trình trả về các tác giả có tên tương tự. Khi chọn vào một tác giả sẽ hiển thị các bài báo mà tác giả đó đã viế</w:t>
+        <w:t xml:space="preserve"> trình trả về các tác giả có tên tương tự. Khi chọn vào một tác giả sẽ hiển thị các bài báo mà </w:t>
+      </w:r>
+      <w:r>
+        <w:rPr>
+          <w:rFonts w:ascii="Times New Roman" w:hAnsi="Times New Roman"/>
+          <w:sz w:val="26"/>
+          <w:szCs w:val="26"/>
+        </w:rPr>
+        <w:lastRenderedPageBreak/>
+        <w:t>tác giả đó đã viế</w:t>
       </w:r>
       <w:r>
         <w:rPr>
@@ -32456,7 +32644,6 @@
           <w:sz w:val="26"/>
           <w:szCs w:val="26"/>
         </w:rPr>
-        <w:lastRenderedPageBreak/>
         <w:t xml:space="preserve">Chức năng hỏi đáp: </w:t>
       </w:r>
       <w:r>
@@ -33087,7 +33274,90 @@
           <w:sz w:val="26"/>
           <w:szCs w:val="26"/>
           <w:u w:val="single"/>
-          <w:lang w:val="vi-VN"/>
+        </w:rPr>
+      </w:pPr>
+    </w:p>
+    <w:p>
+      <w:pPr>
+        <w:spacing w:after="0" w:line="360" w:lineRule="auto"/>
+        <w:jc w:val="both"/>
+        <w:rPr>
+          <w:rFonts w:ascii="Times New Roman" w:hAnsi="Times New Roman" w:cs="Times New Roman"/>
+          <w:b/>
+          <w:color w:val="0000FF" w:themeColor="hyperlink"/>
+          <w:sz w:val="26"/>
+          <w:szCs w:val="26"/>
+          <w:u w:val="single"/>
+        </w:rPr>
+      </w:pPr>
+    </w:p>
+    <w:p>
+      <w:pPr>
+        <w:spacing w:after="0" w:line="360" w:lineRule="auto"/>
+        <w:jc w:val="both"/>
+        <w:rPr>
+          <w:rFonts w:ascii="Times New Roman" w:hAnsi="Times New Roman" w:cs="Times New Roman"/>
+          <w:b/>
+          <w:color w:val="0000FF" w:themeColor="hyperlink"/>
+          <w:sz w:val="26"/>
+          <w:szCs w:val="26"/>
+          <w:u w:val="single"/>
+        </w:rPr>
+      </w:pPr>
+    </w:p>
+    <w:p>
+      <w:pPr>
+        <w:spacing w:after="0" w:line="360" w:lineRule="auto"/>
+        <w:jc w:val="both"/>
+        <w:rPr>
+          <w:rFonts w:ascii="Times New Roman" w:hAnsi="Times New Roman" w:cs="Times New Roman"/>
+          <w:b/>
+          <w:color w:val="0000FF" w:themeColor="hyperlink"/>
+          <w:sz w:val="26"/>
+          <w:szCs w:val="26"/>
+          <w:u w:val="single"/>
+        </w:rPr>
+      </w:pPr>
+    </w:p>
+    <w:p>
+      <w:pPr>
+        <w:spacing w:after="0" w:line="360" w:lineRule="auto"/>
+        <w:jc w:val="both"/>
+        <w:rPr>
+          <w:rFonts w:ascii="Times New Roman" w:hAnsi="Times New Roman" w:cs="Times New Roman"/>
+          <w:b/>
+          <w:color w:val="0000FF" w:themeColor="hyperlink"/>
+          <w:sz w:val="26"/>
+          <w:szCs w:val="26"/>
+          <w:u w:val="single"/>
+        </w:rPr>
+      </w:pPr>
+    </w:p>
+    <w:p>
+      <w:pPr>
+        <w:spacing w:after="0" w:line="360" w:lineRule="auto"/>
+        <w:jc w:val="both"/>
+        <w:rPr>
+          <w:rFonts w:ascii="Times New Roman" w:hAnsi="Times New Roman" w:cs="Times New Roman"/>
+          <w:b/>
+          <w:color w:val="0000FF" w:themeColor="hyperlink"/>
+          <w:sz w:val="26"/>
+          <w:szCs w:val="26"/>
+          <w:u w:val="single"/>
+        </w:rPr>
+      </w:pPr>
+    </w:p>
+    <w:p>
+      <w:pPr>
+        <w:spacing w:after="0" w:line="360" w:lineRule="auto"/>
+        <w:jc w:val="both"/>
+        <w:rPr>
+          <w:rFonts w:ascii="Times New Roman" w:hAnsi="Times New Roman" w:cs="Times New Roman"/>
+          <w:b/>
+          <w:color w:val="0000FF" w:themeColor="hyperlink"/>
+          <w:sz w:val="26"/>
+          <w:szCs w:val="26"/>
+          <w:u w:val="single"/>
         </w:rPr>
       </w:pPr>
     </w:p>
@@ -33116,6 +33386,7 @@
           <w:szCs w:val="26"/>
           <w:lang w:val="de-DE"/>
         </w:rPr>
+        <w:lastRenderedPageBreak/>
         <w:t xml:space="preserve"> </w:t>
       </w:r>
       <w:bookmarkStart w:id="45" w:name="_Toc286197349"/>
@@ -33441,7 +33712,6 @@
           <w:szCs w:val="26"/>
           <w:lang w:val="vi-VN"/>
         </w:rPr>
-        <w:lastRenderedPageBreak/>
         <w:t>Cấ</w:t>
       </w:r>
       <w:r>
@@ -33999,6 +34269,36 @@
     </w:p>
     <w:p>
       <w:pPr>
+        <w:spacing w:line="360" w:lineRule="auto"/>
+        <w:rPr>
+          <w:rFonts w:ascii="Times New Roman" w:hAnsi="Times New Roman" w:cs="Times New Roman"/>
+          <w:sz w:val="26"/>
+          <w:szCs w:val="26"/>
+        </w:rPr>
+      </w:pPr>
+    </w:p>
+    <w:p>
+      <w:pPr>
+        <w:spacing w:line="360" w:lineRule="auto"/>
+        <w:rPr>
+          <w:rFonts w:ascii="Times New Roman" w:hAnsi="Times New Roman" w:cs="Times New Roman"/>
+          <w:sz w:val="26"/>
+          <w:szCs w:val="26"/>
+        </w:rPr>
+      </w:pPr>
+    </w:p>
+    <w:p>
+      <w:pPr>
+        <w:spacing w:line="360" w:lineRule="auto"/>
+        <w:rPr>
+          <w:rFonts w:ascii="Times New Roman" w:hAnsi="Times New Roman" w:cs="Times New Roman"/>
+          <w:sz w:val="26"/>
+          <w:szCs w:val="26"/>
+        </w:rPr>
+      </w:pPr>
+    </w:p>
+    <w:p>
+      <w:pPr>
         <w:pStyle w:val="ListParagraph"/>
         <w:numPr>
           <w:ilvl w:val="0"/>
@@ -34024,6 +34324,7 @@
           <w:szCs w:val="26"/>
           <w:lang w:val="vi-VN"/>
         </w:rPr>
+        <w:lastRenderedPageBreak/>
         <w:t>Cơ sở dữ liệu DBLP</w:t>
       </w:r>
       <w:bookmarkEnd w:id="48"/>
@@ -34068,7 +34369,6 @@
           <w:sz w:val="36"/>
           <w:szCs w:val="36"/>
         </w:rPr>
-        <w:lastRenderedPageBreak/>
         <w:drawing>
           <wp:inline distT="0" distB="0" distL="0" distR="0">
             <wp:extent cx="5770880" cy="5296535"/>
@@ -34631,6 +34931,7 @@
                 <w:sz w:val="26"/>
                 <w:szCs w:val="26"/>
               </w:rPr>
+              <w:lastRenderedPageBreak/>
               <w:t>source_id</w:t>
             </w:r>
           </w:p>
@@ -34769,16 +35070,7 @@
                 <w:sz w:val="26"/>
                 <w:szCs w:val="26"/>
               </w:rPr>
-              <w:t xml:space="preserve">Series của bài báo ( chỉ dành cho kiểu book và </w:t>
-            </w:r>
-            <w:r>
-              <w:rPr>
-                <w:rFonts w:ascii="Times New Roman" w:hAnsi="Times New Roman"/>
-                <w:sz w:val="26"/>
-                <w:szCs w:val="26"/>
-              </w:rPr>
-              <w:lastRenderedPageBreak/>
-              <w:t>proceedings</w:t>
+              <w:t>Series của bài báo ( chỉ dành cho kiểu book và proceedings</w:t>
             </w:r>
           </w:p>
         </w:tc>
@@ -34810,7 +35102,6 @@
                 <w:sz w:val="26"/>
                 <w:szCs w:val="26"/>
               </w:rPr>
-              <w:lastRenderedPageBreak/>
               <w:t>year</w:t>
             </w:r>
           </w:p>
@@ -36060,18 +36351,6 @@
         </w:tc>
       </w:tr>
     </w:tbl>
-    <w:p>
-      <w:pPr>
-        <w:spacing w:line="360" w:lineRule="auto"/>
-        <w:rPr>
-          <w:rFonts w:ascii="Times New Roman" w:hAnsi="Times New Roman"/>
-          <w:b/>
-          <w:sz w:val="26"/>
-          <w:szCs w:val="26"/>
-          <w:lang w:val="vi-VN"/>
-        </w:rPr>
-      </w:pPr>
-    </w:p>
     <w:p>
       <w:pPr>
         <w:numPr>
@@ -36565,18 +36844,6 @@
         </w:tc>
       </w:tr>
     </w:tbl>
-    <w:p>
-      <w:pPr>
-        <w:spacing w:line="360" w:lineRule="auto"/>
-        <w:jc w:val="both"/>
-        <w:rPr>
-          <w:rFonts w:ascii="Times New Roman" w:hAnsi="Times New Roman"/>
-          <w:b/>
-          <w:sz w:val="26"/>
-          <w:szCs w:val="26"/>
-        </w:rPr>
-      </w:pPr>
-    </w:p>
     <w:p>
       <w:pPr>
         <w:numPr>
@@ -37117,6 +37384,19 @@
     <w:p>
       <w:pPr>
         <w:pStyle w:val="ListParagraph"/>
+        <w:spacing w:line="360" w:lineRule="auto"/>
+        <w:rPr>
+          <w:rFonts w:ascii="Times New Roman" w:hAnsi="Times New Roman" w:cs="Times New Roman"/>
+          <w:b/>
+          <w:sz w:val="26"/>
+          <w:szCs w:val="26"/>
+          <w:lang w:val="vi-VN"/>
+        </w:rPr>
+      </w:pPr>
+    </w:p>
+    <w:p>
+      <w:pPr>
+        <w:pStyle w:val="ListParagraph"/>
         <w:numPr>
           <w:ilvl w:val="0"/>
           <w:numId w:val="19"/>
@@ -37138,6 +37418,7 @@
           <w:szCs w:val="26"/>
           <w:lang w:val="vi-VN"/>
         </w:rPr>
+        <w:lastRenderedPageBreak/>
         <w:t xml:space="preserve">Giao diện chạy thực nghiệm </w:t>
       </w:r>
     </w:p>
@@ -37160,7 +37441,6 @@
           <w:szCs w:val="26"/>
           <w:lang w:val="vi-VN"/>
         </w:rPr>
-        <w:lastRenderedPageBreak/>
         <w:t>C</w:t>
       </w:r>
       <w:r>
@@ -37434,33 +37714,6 @@
     </w:p>
     <w:p>
       <w:pPr>
-        <w:pStyle w:val="ListParagraph"/>
-        <w:numPr>
-          <w:ilvl w:val="1"/>
-          <w:numId w:val="19"/>
-        </w:numPr>
-        <w:spacing w:line="360" w:lineRule="auto"/>
-        <w:rPr>
-          <w:rFonts w:ascii="Times New Roman" w:hAnsi="Times New Roman" w:cs="Times New Roman"/>
-          <w:b/>
-          <w:sz w:val="26"/>
-          <w:szCs w:val="26"/>
-          <w:lang w:val="vi-VN"/>
-        </w:rPr>
-      </w:pPr>
-      <w:r>
-        <w:rPr>
-          <w:rFonts w:ascii="Times New Roman" w:hAnsi="Times New Roman" w:cs="Times New Roman"/>
-          <w:b/>
-          <w:sz w:val="26"/>
-          <w:szCs w:val="26"/>
-          <w:lang w:val="vi-VN"/>
-        </w:rPr>
-        <w:t>Giao diện chạy thực nghiệm với câu</w:t>
-      </w:r>
-    </w:p>
-    <w:p>
-      <w:pPr>
         <w:spacing w:line="360" w:lineRule="auto"/>
         <w:rPr>
           <w:rFonts w:ascii="Times New Roman" w:hAnsi="Times New Roman" w:cs="Times New Roman"/>
@@ -37642,6 +37895,7 @@
     <w:p>
       <w:pPr>
         <w:spacing w:line="360" w:lineRule="auto"/>
+        <w:jc w:val="both"/>
         <w:rPr>
           <w:rFonts w:ascii="Times New Roman" w:hAnsi="Times New Roman" w:cs="Times New Roman"/>
           <w:sz w:val="26"/>
@@ -37662,6 +37916,7 @@
     <w:p>
       <w:pPr>
         <w:spacing w:line="360" w:lineRule="auto"/>
+        <w:jc w:val="both"/>
         <w:rPr>
           <w:rFonts w:ascii="Times New Roman" w:hAnsi="Times New Roman" w:cs="Times New Roman"/>
           <w:sz w:val="26"/>
@@ -37682,6 +37937,7 @@
     <w:p>
       <w:pPr>
         <w:spacing w:line="360" w:lineRule="auto"/>
+        <w:jc w:val="both"/>
         <w:rPr>
           <w:rFonts w:ascii="Times New Roman" w:hAnsi="Times New Roman" w:cs="Times New Roman"/>
           <w:sz w:val="26"/>
@@ -37756,6 +38012,7 @@
                 <w:rFonts w:ascii="Times New Roman" w:hAnsi="Times New Roman" w:cs="Times New Roman"/>
                 <w:sz w:val="26"/>
                 <w:szCs w:val="26"/>
+                <w:lang w:val="vi-VN"/>
               </w:rPr>
             </w:pPr>
           </w:p>
@@ -38185,6 +38442,7 @@
     <w:p>
       <w:pPr>
         <w:spacing w:line="360" w:lineRule="auto"/>
+        <w:jc w:val="both"/>
         <w:rPr>
           <w:rFonts w:ascii="Times New Roman" w:hAnsi="Times New Roman" w:cs="Times New Roman"/>
           <w:sz w:val="26"/>
@@ -38205,6 +38463,7 @@
     <w:p>
       <w:pPr>
         <w:spacing w:line="360" w:lineRule="auto"/>
+        <w:jc w:val="both"/>
         <w:rPr>
           <w:rFonts w:ascii="Times New Roman" w:hAnsi="Times New Roman" w:cs="Times New Roman"/>
           <w:b/>
@@ -38329,6 +38588,7 @@
     </w:p>
     <w:p>
       <w:pPr>
+        <w:jc w:val="both"/>
         <w:rPr>
           <w:rFonts w:ascii="Times New Roman" w:hAnsi="Times New Roman" w:cs="Times New Roman"/>
           <w:sz w:val="26"/>
@@ -38465,6 +38725,7 @@
     </w:p>
     <w:p>
       <w:pPr>
+        <w:jc w:val="both"/>
         <w:rPr>
           <w:rFonts w:ascii="Times New Roman" w:hAnsi="Times New Roman" w:cs="Times New Roman"/>
           <w:sz w:val="26"/>
@@ -38579,28 +38840,6 @@
         <w:rPr>
           <w:b/>
           <w:lang w:val="de-DE"/>
-        </w:rPr>
-      </w:pPr>
-    </w:p>
-    <w:p>
-      <w:pPr>
-        <w:tabs>
-          <w:tab w:val="left" w:pos="2160"/>
-        </w:tabs>
-        <w:rPr>
-          <w:b/>
-          <w:lang w:val="vi-VN"/>
-        </w:rPr>
-      </w:pPr>
-    </w:p>
-    <w:p>
-      <w:pPr>
-        <w:tabs>
-          <w:tab w:val="left" w:pos="2160"/>
-        </w:tabs>
-        <w:rPr>
-          <w:b/>
-          <w:lang w:val="vi-VN"/>
         </w:rPr>
       </w:pPr>
     </w:p>
@@ -38741,6 +38980,7 @@
           <w:ilvl w:val="0"/>
           <w:numId w:val="11"/>
         </w:numPr>
+        <w:jc w:val="both"/>
         <w:rPr>
           <w:rFonts w:ascii="Times New Roman" w:hAnsi="Times New Roman" w:cs="Times New Roman"/>
           <w:i/>
@@ -38788,6 +39028,7 @@
           <w:ilvl w:val="0"/>
           <w:numId w:val="11"/>
         </w:numPr>
+        <w:jc w:val="both"/>
         <w:rPr>
           <w:rFonts w:ascii="Times New Roman" w:hAnsi="Times New Roman" w:cs="Times New Roman"/>
           <w:i/>
@@ -38879,6 +39120,7 @@
           <w:numId w:val="11"/>
         </w:numPr>
         <w:spacing w:line="360" w:lineRule="auto"/>
+        <w:jc w:val="both"/>
         <w:rPr>
           <w:rFonts w:ascii="Times New Roman" w:hAnsi="Times New Roman" w:cs="Times New Roman"/>
           <w:i/>
@@ -38965,6 +39207,7 @@
     <w:p>
       <w:pPr>
         <w:pStyle w:val="Heading2"/>
+        <w:jc w:val="both"/>
         <w:rPr>
           <w:rFonts w:ascii="Times New Roman" w:hAnsi="Times New Roman" w:cs="Times New Roman"/>
           <w:b w:val="0"/>
@@ -40585,7 +40828,7 @@
             <w:rPr>
               <w:noProof/>
             </w:rPr>
-            <w:t>59</w:t>
+            <w:t>61</w:t>
           </w:r>
         </w:fldSimple>
       </w:p>

</xml_diff>

<commit_message>
FINISH REPORT VERSION 0.8 ( thêm phụ lục 100 câu hỏi test)
</commit_message>
<xml_diff>
--- a/De Cuong/bao cao luan van/Bao cao luan van v0.4.docx
+++ b/De Cuong/bao cao luan van/Bao cao luan van v0.4.docx
@@ -69,12 +69,11 @@
             </w:rPr>
             <w:fldChar w:fldCharType="separate"/>
           </w:r>
-          <w:hyperlink w:anchor="_Toc286197324" w:history="1">
+          <w:hyperlink w:anchor="_Toc286738431" w:history="1">
             <w:r>
               <w:rPr>
                 <w:rStyle w:val="Hyperlink"/>
                 <w:rFonts w:ascii="Times New Roman" w:hAnsi="Times New Roman" w:cs="Times New Roman"/>
-                <w:b/>
                 <w:noProof/>
                 <w:lang w:val="vi-VN"/>
               </w:rPr>
@@ -99,7 +98,7 @@
                 <w:noProof/>
                 <w:webHidden/>
               </w:rPr>
-              <w:instrText xml:space="preserve"> PAGEREF _Toc286197324 \h </w:instrText>
+              <w:instrText xml:space="preserve"> PAGEREF _Toc286738431 \h </w:instrText>
             </w:r>
             <w:r>
               <w:rPr>
@@ -141,7 +140,7 @@
               <w:noProof/>
             </w:rPr>
           </w:pPr>
-          <w:hyperlink w:anchor="_Toc286197325" w:history="1">
+          <w:hyperlink w:anchor="_Toc286738432" w:history="1">
             <w:r>
               <w:rPr>
                 <w:rStyle w:val="Hyperlink"/>
@@ -185,7 +184,7 @@
                 <w:noProof/>
                 <w:webHidden/>
               </w:rPr>
-              <w:instrText xml:space="preserve"> PAGEREF _Toc286197325 \h </w:instrText>
+              <w:instrText xml:space="preserve"> PAGEREF _Toc286738432 \h </w:instrText>
             </w:r>
             <w:r>
               <w:rPr>
@@ -227,13 +226,14 @@
               <w:noProof/>
             </w:rPr>
           </w:pPr>
-          <w:hyperlink w:anchor="_Toc286197326" w:history="1">
+          <w:hyperlink w:anchor="_Toc286738433" w:history="1">
             <w:r>
               <w:rPr>
                 <w:rStyle w:val="Hyperlink"/>
                 <w:rFonts w:ascii="Times New Roman" w:hAnsi="Times New Roman" w:cs="Times New Roman"/>
                 <w:b/>
                 <w:noProof/>
+                <w:lang w:val="vi-VN"/>
               </w:rPr>
               <w:t>1.2.</w:t>
             </w:r>
@@ -249,6 +249,7 @@
                 <w:rFonts w:ascii="Times New Roman" w:hAnsi="Times New Roman" w:cs="Times New Roman"/>
                 <w:b/>
                 <w:noProof/>
+                <w:lang w:val="vi-VN"/>
               </w:rPr>
               <w:t>Mục tiêu và phạm vi đề tài</w:t>
             </w:r>
@@ -271,7 +272,7 @@
                 <w:noProof/>
                 <w:webHidden/>
               </w:rPr>
-              <w:instrText xml:space="preserve"> PAGEREF _Toc286197326 \h </w:instrText>
+              <w:instrText xml:space="preserve"> PAGEREF _Toc286738433 \h </w:instrText>
             </w:r>
             <w:r>
               <w:rPr>
@@ -313,7 +314,7 @@
               <w:noProof/>
             </w:rPr>
           </w:pPr>
-          <w:hyperlink w:anchor="_Toc286197327" w:history="1">
+          <w:hyperlink w:anchor="_Toc286738434" w:history="1">
             <w:r>
               <w:rPr>
                 <w:rStyle w:val="Hyperlink"/>
@@ -359,7 +360,7 @@
                 <w:noProof/>
                 <w:webHidden/>
               </w:rPr>
-              <w:instrText xml:space="preserve"> PAGEREF _Toc286197327 \h </w:instrText>
+              <w:instrText xml:space="preserve"> PAGEREF _Toc286738434 \h </w:instrText>
             </w:r>
             <w:r>
               <w:rPr>
@@ -379,7 +380,7 @@
                 <w:noProof/>
                 <w:webHidden/>
               </w:rPr>
-              <w:t>8</w:t>
+              <w:t>9</w:t>
             </w:r>
             <w:r>
               <w:rPr>
@@ -401,7 +402,7 @@
               <w:noProof/>
             </w:rPr>
           </w:pPr>
-          <w:hyperlink w:anchor="_Toc286197328" w:history="1">
+          <w:hyperlink w:anchor="_Toc286738435" w:history="1">
             <w:r>
               <w:rPr>
                 <w:rStyle w:val="Hyperlink"/>
@@ -445,7 +446,7 @@
                 <w:noProof/>
                 <w:webHidden/>
               </w:rPr>
-              <w:instrText xml:space="preserve"> PAGEREF _Toc286197328 \h </w:instrText>
+              <w:instrText xml:space="preserve"> PAGEREF _Toc286738435 \h </w:instrText>
             </w:r>
             <w:r>
               <w:rPr>
@@ -465,7 +466,7 @@
                 <w:noProof/>
                 <w:webHidden/>
               </w:rPr>
-              <w:t>8</w:t>
+              <w:t>9</w:t>
             </w:r>
             <w:r>
               <w:rPr>
@@ -487,7 +488,7 @@
               <w:noProof/>
             </w:rPr>
           </w:pPr>
-          <w:hyperlink w:anchor="_Toc286197329" w:history="1">
+          <w:hyperlink w:anchor="_Toc286738436" w:history="1">
             <w:r>
               <w:rPr>
                 <w:rStyle w:val="Hyperlink"/>
@@ -531,7 +532,7 @@
                 <w:noProof/>
                 <w:webHidden/>
               </w:rPr>
-              <w:instrText xml:space="preserve"> PAGEREF _Toc286197329 \h </w:instrText>
+              <w:instrText xml:space="preserve"> PAGEREF _Toc286738436 \h </w:instrText>
             </w:r>
             <w:r>
               <w:rPr>
@@ -573,7 +574,7 @@
               <w:noProof/>
             </w:rPr>
           </w:pPr>
-          <w:hyperlink w:anchor="_Toc286197330" w:history="1">
+          <w:hyperlink w:anchor="_Toc286738437" w:history="1">
             <w:r>
               <w:rPr>
                 <w:rStyle w:val="Hyperlink"/>
@@ -619,7 +620,7 @@
                 <w:noProof/>
                 <w:webHidden/>
               </w:rPr>
-              <w:instrText xml:space="preserve"> PAGEREF _Toc286197330 \h </w:instrText>
+              <w:instrText xml:space="preserve"> PAGEREF _Toc286738437 \h </w:instrText>
             </w:r>
             <w:r>
               <w:rPr>
@@ -661,7 +662,7 @@
               <w:noProof/>
             </w:rPr>
           </w:pPr>
-          <w:hyperlink w:anchor="_Toc286197331" w:history="1">
+          <w:hyperlink w:anchor="_Toc286738438" w:history="1">
             <w:r>
               <w:rPr>
                 <w:rStyle w:val="Hyperlink"/>
@@ -727,7 +728,7 @@
                 <w:noProof/>
                 <w:webHidden/>
               </w:rPr>
-              <w:instrText xml:space="preserve"> PAGEREF _Toc286197331 \h </w:instrText>
+              <w:instrText xml:space="preserve"> PAGEREF _Toc286738438 \h </w:instrText>
             </w:r>
             <w:r>
               <w:rPr>
@@ -769,7 +770,7 @@
               <w:noProof/>
             </w:rPr>
           </w:pPr>
-          <w:hyperlink w:anchor="_Toc286197332" w:history="1">
+          <w:hyperlink w:anchor="_Toc286738439" w:history="1">
             <w:r>
               <w:rPr>
                 <w:rStyle w:val="Hyperlink"/>
@@ -815,7 +816,7 @@
                 <w:noProof/>
                 <w:webHidden/>
               </w:rPr>
-              <w:instrText xml:space="preserve"> PAGEREF _Toc286197332 \h </w:instrText>
+              <w:instrText xml:space="preserve"> PAGEREF _Toc286738439 \h </w:instrText>
             </w:r>
             <w:r>
               <w:rPr>
@@ -857,7 +858,7 @@
               <w:noProof/>
             </w:rPr>
           </w:pPr>
-          <w:hyperlink w:anchor="_Toc286197333" w:history="1">
+          <w:hyperlink w:anchor="_Toc286738440" w:history="1">
             <w:r>
               <w:rPr>
                 <w:rStyle w:val="Hyperlink"/>
@@ -903,7 +904,7 @@
                 <w:noProof/>
                 <w:webHidden/>
               </w:rPr>
-              <w:instrText xml:space="preserve"> PAGEREF _Toc286197333 \h </w:instrText>
+              <w:instrText xml:space="preserve"> PAGEREF _Toc286738440 \h </w:instrText>
             </w:r>
             <w:r>
               <w:rPr>
@@ -945,7 +946,7 @@
               <w:noProof/>
             </w:rPr>
           </w:pPr>
-          <w:hyperlink w:anchor="_Toc286197334" w:history="1">
+          <w:hyperlink w:anchor="_Toc286738441" w:history="1">
             <w:r>
               <w:rPr>
                 <w:rStyle w:val="Hyperlink"/>
@@ -991,7 +992,7 @@
                 <w:noProof/>
                 <w:webHidden/>
               </w:rPr>
-              <w:instrText xml:space="preserve"> PAGEREF _Toc286197334 \h </w:instrText>
+              <w:instrText xml:space="preserve"> PAGEREF _Toc286738441 \h </w:instrText>
             </w:r>
             <w:r>
               <w:rPr>
@@ -1033,7 +1034,7 @@
               <w:noProof/>
             </w:rPr>
           </w:pPr>
-          <w:hyperlink w:anchor="_Toc286197335" w:history="1">
+          <w:hyperlink w:anchor="_Toc286738442" w:history="1">
             <w:r>
               <w:rPr>
                 <w:rStyle w:val="Hyperlink"/>
@@ -1079,7 +1080,7 @@
                 <w:noProof/>
                 <w:webHidden/>
               </w:rPr>
-              <w:instrText xml:space="preserve"> PAGEREF _Toc286197335 \h </w:instrText>
+              <w:instrText xml:space="preserve"> PAGEREF _Toc286738442 \h </w:instrText>
             </w:r>
             <w:r>
               <w:rPr>
@@ -1120,12 +1121,11 @@
               <w:noProof/>
             </w:rPr>
           </w:pPr>
-          <w:hyperlink w:anchor="_Toc286197336" w:history="1">
+          <w:hyperlink w:anchor="_Toc286738443" w:history="1">
             <w:r>
               <w:rPr>
                 <w:rStyle w:val="Hyperlink"/>
                 <w:rFonts w:ascii="Times New Roman" w:hAnsi="Times New Roman" w:cs="Times New Roman"/>
-                <w:b/>
                 <w:noProof/>
                 <w:lang w:val="vi-VN"/>
               </w:rPr>
@@ -1135,7 +1135,6 @@
               <w:rPr>
                 <w:rStyle w:val="Hyperlink"/>
                 <w:rFonts w:ascii="Times New Roman" w:hAnsi="Times New Roman" w:cs="Times New Roman"/>
-                <w:b/>
                 <w:noProof/>
                 <w:lang w:val="de-DE"/>
               </w:rPr>
@@ -1145,7 +1144,6 @@
               <w:rPr>
                 <w:rStyle w:val="Hyperlink"/>
                 <w:rFonts w:ascii="Times New Roman" w:hAnsi="Times New Roman" w:cs="Times New Roman"/>
-                <w:b/>
                 <w:noProof/>
                 <w:lang w:val="vi-VN"/>
               </w:rPr>
@@ -1170,7 +1168,7 @@
                 <w:noProof/>
                 <w:webHidden/>
               </w:rPr>
-              <w:instrText xml:space="preserve"> PAGEREF _Toc286197336 \h </w:instrText>
+              <w:instrText xml:space="preserve"> PAGEREF _Toc286738443 \h </w:instrText>
             </w:r>
             <w:r>
               <w:rPr>
@@ -1212,7 +1210,7 @@
               <w:noProof/>
             </w:rPr>
           </w:pPr>
-          <w:hyperlink w:anchor="_Toc286197337" w:history="1">
+          <w:hyperlink w:anchor="_Toc286738444" w:history="1">
             <w:r>
               <w:rPr>
                 <w:rStyle w:val="Hyperlink"/>
@@ -1258,7 +1256,7 @@
                 <w:noProof/>
                 <w:webHidden/>
               </w:rPr>
-              <w:instrText xml:space="preserve"> PAGEREF _Toc286197337 \h </w:instrText>
+              <w:instrText xml:space="preserve"> PAGEREF _Toc286738444 \h </w:instrText>
             </w:r>
             <w:r>
               <w:rPr>
@@ -1300,7 +1298,7 @@
               <w:noProof/>
             </w:rPr>
           </w:pPr>
-          <w:hyperlink w:anchor="_Toc286197338" w:history="1">
+          <w:hyperlink w:anchor="_Toc286738445" w:history="1">
             <w:r>
               <w:rPr>
                 <w:rStyle w:val="Hyperlink"/>
@@ -1346,7 +1344,7 @@
                 <w:noProof/>
                 <w:webHidden/>
               </w:rPr>
-              <w:instrText xml:space="preserve"> PAGEREF _Toc286197338 \h </w:instrText>
+              <w:instrText xml:space="preserve"> PAGEREF _Toc286738445 \h </w:instrText>
             </w:r>
             <w:r>
               <w:rPr>
@@ -1366,7 +1364,7 @@
                 <w:noProof/>
                 <w:webHidden/>
               </w:rPr>
-              <w:t>25</w:t>
+              <w:t>26</w:t>
             </w:r>
             <w:r>
               <w:rPr>
@@ -1388,7 +1386,7 @@
               <w:noProof/>
             </w:rPr>
           </w:pPr>
-          <w:hyperlink w:anchor="_Toc286197339" w:history="1">
+          <w:hyperlink w:anchor="_Toc286738446" w:history="1">
             <w:r>
               <w:rPr>
                 <w:rStyle w:val="Hyperlink"/>
@@ -1434,7 +1432,7 @@
                 <w:noProof/>
                 <w:webHidden/>
               </w:rPr>
-              <w:instrText xml:space="preserve"> PAGEREF _Toc286197339 \h </w:instrText>
+              <w:instrText xml:space="preserve"> PAGEREF _Toc286738446 \h </w:instrText>
             </w:r>
             <w:r>
               <w:rPr>
@@ -1454,7 +1452,7 @@
                 <w:noProof/>
                 <w:webHidden/>
               </w:rPr>
-              <w:t>25</w:t>
+              <w:t>26</w:t>
             </w:r>
             <w:r>
               <w:rPr>
@@ -1476,7 +1474,7 @@
               <w:noProof/>
             </w:rPr>
           </w:pPr>
-          <w:hyperlink w:anchor="_Toc286197340" w:history="1">
+          <w:hyperlink w:anchor="_Toc286738447" w:history="1">
             <w:r>
               <w:rPr>
                 <w:rStyle w:val="Hyperlink"/>
@@ -1522,7 +1520,7 @@
                 <w:noProof/>
                 <w:webHidden/>
               </w:rPr>
-              <w:instrText xml:space="preserve"> PAGEREF _Toc286197340 \h </w:instrText>
+              <w:instrText xml:space="preserve"> PAGEREF _Toc286738447 \h </w:instrText>
             </w:r>
             <w:r>
               <w:rPr>
@@ -1564,7 +1562,7 @@
               <w:noProof/>
             </w:rPr>
           </w:pPr>
-          <w:hyperlink w:anchor="_Toc286197341" w:history="1">
+          <w:hyperlink w:anchor="_Toc286738448" w:history="1">
             <w:r>
               <w:rPr>
                 <w:rStyle w:val="Hyperlink"/>
@@ -1610,7 +1608,7 @@
                 <w:noProof/>
                 <w:webHidden/>
               </w:rPr>
-              <w:instrText xml:space="preserve"> PAGEREF _Toc286197341 \h </w:instrText>
+              <w:instrText xml:space="preserve"> PAGEREF _Toc286738448 \h </w:instrText>
             </w:r>
             <w:r>
               <w:rPr>
@@ -1652,7 +1650,7 @@
               <w:noProof/>
             </w:rPr>
           </w:pPr>
-          <w:hyperlink w:anchor="_Toc286197342" w:history="1">
+          <w:hyperlink w:anchor="_Toc286738449" w:history="1">
             <w:r>
               <w:rPr>
                 <w:rStyle w:val="Hyperlink"/>
@@ -1697,7 +1695,7 @@
                 <w:noProof/>
                 <w:webHidden/>
               </w:rPr>
-              <w:instrText xml:space="preserve"> PAGEREF _Toc286197342 \h </w:instrText>
+              <w:instrText xml:space="preserve"> PAGEREF _Toc286738449 \h </w:instrText>
             </w:r>
             <w:r>
               <w:rPr>
@@ -1739,7 +1737,7 @@
               <w:noProof/>
             </w:rPr>
           </w:pPr>
-          <w:hyperlink w:anchor="_Toc286197343" w:history="1">
+          <w:hyperlink w:anchor="_Toc286738450" w:history="1">
             <w:r>
               <w:rPr>
                 <w:rStyle w:val="Hyperlink"/>
@@ -1785,7 +1783,7 @@
                 <w:noProof/>
                 <w:webHidden/>
               </w:rPr>
-              <w:instrText xml:space="preserve"> PAGEREF _Toc286197343 \h </w:instrText>
+              <w:instrText xml:space="preserve"> PAGEREF _Toc286738450 \h </w:instrText>
             </w:r>
             <w:r>
               <w:rPr>
@@ -1805,7 +1803,7 @@
                 <w:noProof/>
                 <w:webHidden/>
               </w:rPr>
-              <w:t>37</w:t>
+              <w:t>38</w:t>
             </w:r>
             <w:r>
               <w:rPr>
@@ -1827,7 +1825,7 @@
               <w:noProof/>
             </w:rPr>
           </w:pPr>
-          <w:hyperlink w:anchor="_Toc286197344" w:history="1">
+          <w:hyperlink w:anchor="_Toc286738451" w:history="1">
             <w:r>
               <w:rPr>
                 <w:rStyle w:val="Hyperlink"/>
@@ -1873,7 +1871,7 @@
                 <w:noProof/>
                 <w:webHidden/>
               </w:rPr>
-              <w:instrText xml:space="preserve"> PAGEREF _Toc286197344 \h </w:instrText>
+              <w:instrText xml:space="preserve"> PAGEREF _Toc286738451 \h </w:instrText>
             </w:r>
             <w:r>
               <w:rPr>
@@ -1893,7 +1891,7 @@
                 <w:noProof/>
                 <w:webHidden/>
               </w:rPr>
-              <w:t>43</w:t>
+              <w:t>44</w:t>
             </w:r>
             <w:r>
               <w:rPr>
@@ -1914,12 +1912,11 @@
               <w:noProof/>
             </w:rPr>
           </w:pPr>
-          <w:hyperlink w:anchor="_Toc286197345" w:history="1">
+          <w:hyperlink w:anchor="_Toc286738452" w:history="1">
             <w:r>
               <w:rPr>
                 <w:rStyle w:val="Hyperlink"/>
                 <w:rFonts w:ascii="Times New Roman" w:hAnsi="Times New Roman" w:cs="Times New Roman"/>
-                <w:b/>
                 <w:noProof/>
                 <w:lang w:val="vi-VN"/>
               </w:rPr>
@@ -1929,7 +1926,6 @@
               <w:rPr>
                 <w:rStyle w:val="Hyperlink"/>
                 <w:rFonts w:ascii="Times New Roman" w:hAnsi="Times New Roman" w:cs="Times New Roman"/>
-                <w:b/>
                 <w:noProof/>
                 <w:lang w:val="de-DE"/>
               </w:rPr>
@@ -1939,7 +1935,6 @@
               <w:rPr>
                 <w:rStyle w:val="Hyperlink"/>
                 <w:rFonts w:ascii="Times New Roman" w:hAnsi="Times New Roman" w:cs="Times New Roman"/>
-                <w:b/>
                 <w:noProof/>
                 <w:lang w:val="vi-VN"/>
               </w:rPr>
@@ -1949,7 +1944,6 @@
               <w:rPr>
                 <w:rStyle w:val="Hyperlink"/>
                 <w:rFonts w:ascii="Times New Roman" w:hAnsi="Times New Roman" w:cs="Times New Roman"/>
-                <w:b/>
                 <w:noProof/>
                 <w:lang w:val="de-DE"/>
               </w:rPr>
@@ -1959,7 +1953,6 @@
               <w:rPr>
                 <w:rStyle w:val="Hyperlink"/>
                 <w:rFonts w:ascii="Times New Roman" w:hAnsi="Times New Roman" w:cs="Times New Roman"/>
-                <w:b/>
                 <w:noProof/>
                 <w:lang w:val="vi-VN"/>
               </w:rPr>
@@ -1984,7 +1977,7 @@
                 <w:noProof/>
                 <w:webHidden/>
               </w:rPr>
-              <w:instrText xml:space="preserve"> PAGEREF _Toc286197345 \h </w:instrText>
+              <w:instrText xml:space="preserve"> PAGEREF _Toc286738452 \h </w:instrText>
             </w:r>
             <w:r>
               <w:rPr>
@@ -2004,7 +1997,7 @@
                 <w:noProof/>
                 <w:webHidden/>
               </w:rPr>
-              <w:t>47</w:t>
+              <w:t>49</w:t>
             </w:r>
             <w:r>
               <w:rPr>
@@ -2026,7 +2019,7 @@
               <w:noProof/>
             </w:rPr>
           </w:pPr>
-          <w:hyperlink w:anchor="_Toc286197346" w:history="1">
+          <w:hyperlink w:anchor="_Toc286738453" w:history="1">
             <w:r>
               <w:rPr>
                 <w:rStyle w:val="Hyperlink"/>
@@ -2072,7 +2065,7 @@
                 <w:noProof/>
                 <w:webHidden/>
               </w:rPr>
-              <w:instrText xml:space="preserve"> PAGEREF _Toc286197346 \h </w:instrText>
+              <w:instrText xml:space="preserve"> PAGEREF _Toc286738453 \h </w:instrText>
             </w:r>
             <w:r>
               <w:rPr>
@@ -2092,7 +2085,7 @@
                 <w:noProof/>
                 <w:webHidden/>
               </w:rPr>
-              <w:t>47</w:t>
+              <w:t>49</w:t>
             </w:r>
             <w:r>
               <w:rPr>
@@ -2114,7 +2107,7 @@
               <w:noProof/>
             </w:rPr>
           </w:pPr>
-          <w:hyperlink w:anchor="_Toc286197347" w:history="1">
+          <w:hyperlink w:anchor="_Toc286738454" w:history="1">
             <w:r>
               <w:rPr>
                 <w:rStyle w:val="Hyperlink"/>
@@ -2160,7 +2153,7 @@
                 <w:noProof/>
                 <w:webHidden/>
               </w:rPr>
-              <w:instrText xml:space="preserve"> PAGEREF _Toc286197347 \h </w:instrText>
+              <w:instrText xml:space="preserve"> PAGEREF _Toc286738454 \h </w:instrText>
             </w:r>
             <w:r>
               <w:rPr>
@@ -2180,7 +2173,7 @@
                 <w:noProof/>
                 <w:webHidden/>
               </w:rPr>
-              <w:t>47</w:t>
+              <w:t>49</w:t>
             </w:r>
             <w:r>
               <w:rPr>
@@ -2202,7 +2195,7 @@
               <w:noProof/>
             </w:rPr>
           </w:pPr>
-          <w:hyperlink w:anchor="_Toc286197348" w:history="1">
+          <w:hyperlink w:anchor="_Toc286738455" w:history="1">
             <w:r>
               <w:rPr>
                 <w:rStyle w:val="Hyperlink"/>
@@ -2248,7 +2241,7 @@
                 <w:noProof/>
                 <w:webHidden/>
               </w:rPr>
-              <w:instrText xml:space="preserve"> PAGEREF _Toc286197348 \h </w:instrText>
+              <w:instrText xml:space="preserve"> PAGEREF _Toc286738455 \h </w:instrText>
             </w:r>
             <w:r>
               <w:rPr>
@@ -2268,7 +2261,7 @@
                 <w:noProof/>
                 <w:webHidden/>
               </w:rPr>
-              <w:t>48</w:t>
+              <w:t>50</w:t>
             </w:r>
             <w:r>
               <w:rPr>
@@ -2290,7 +2283,7 @@
               <w:noProof/>
             </w:rPr>
           </w:pPr>
-          <w:hyperlink w:anchor="_Toc286197349" w:history="1">
+          <w:hyperlink w:anchor="_Toc286738456" w:history="1">
             <w:r>
               <w:rPr>
                 <w:rStyle w:val="Hyperlink"/>
@@ -2336,7 +2329,7 @@
                 <w:noProof/>
                 <w:webHidden/>
               </w:rPr>
-              <w:instrText xml:space="preserve"> PAGEREF _Toc286197349 \h </w:instrText>
+              <w:instrText xml:space="preserve"> PAGEREF _Toc286738456 \h </w:instrText>
             </w:r>
             <w:r>
               <w:rPr>
@@ -2356,7 +2349,7 @@
                 <w:noProof/>
                 <w:webHidden/>
               </w:rPr>
-              <w:t>50</w:t>
+              <w:t>52</w:t>
             </w:r>
             <w:r>
               <w:rPr>
@@ -2378,7 +2371,7 @@
               <w:noProof/>
             </w:rPr>
           </w:pPr>
-          <w:hyperlink w:anchor="_Toc286197350" w:history="1">
+          <w:hyperlink w:anchor="_Toc286738457" w:history="1">
             <w:r>
               <w:rPr>
                 <w:rStyle w:val="Hyperlink"/>
@@ -2424,7 +2417,7 @@
                 <w:noProof/>
                 <w:webHidden/>
               </w:rPr>
-              <w:instrText xml:space="preserve"> PAGEREF _Toc286197350 \h </w:instrText>
+              <w:instrText xml:space="preserve"> PAGEREF _Toc286738457 \h </w:instrText>
             </w:r>
             <w:r>
               <w:rPr>
@@ -2444,7 +2437,7 @@
                 <w:noProof/>
                 <w:webHidden/>
               </w:rPr>
-              <w:t>50</w:t>
+              <w:t>52</w:t>
             </w:r>
             <w:r>
               <w:rPr>
@@ -2466,7 +2459,7 @@
               <w:noProof/>
             </w:rPr>
           </w:pPr>
-          <w:hyperlink w:anchor="_Toc286197351" w:history="1">
+          <w:hyperlink w:anchor="_Toc286738458" w:history="1">
             <w:r>
               <w:rPr>
                 <w:rStyle w:val="Hyperlink"/>
@@ -2512,7 +2505,7 @@
                 <w:noProof/>
                 <w:webHidden/>
               </w:rPr>
-              <w:instrText xml:space="preserve"> PAGEREF _Toc286197351 \h </w:instrText>
+              <w:instrText xml:space="preserve"> PAGEREF _Toc286738458 \h </w:instrText>
             </w:r>
             <w:r>
               <w:rPr>
@@ -2532,7 +2525,7 @@
                 <w:noProof/>
                 <w:webHidden/>
               </w:rPr>
-              <w:t>50</w:t>
+              <w:t>52</w:t>
             </w:r>
             <w:r>
               <w:rPr>
@@ -2554,7 +2547,7 @@
               <w:noProof/>
             </w:rPr>
           </w:pPr>
-          <w:hyperlink w:anchor="_Toc286197352" w:history="1">
+          <w:hyperlink w:anchor="_Toc286738459" w:history="1">
             <w:r>
               <w:rPr>
                 <w:rStyle w:val="Hyperlink"/>
@@ -2600,7 +2593,7 @@
                 <w:noProof/>
                 <w:webHidden/>
               </w:rPr>
-              <w:instrText xml:space="preserve"> PAGEREF _Toc286197352 \h </w:instrText>
+              <w:instrText xml:space="preserve"> PAGEREF _Toc286738459 \h </w:instrText>
             </w:r>
             <w:r>
               <w:rPr>
@@ -2620,7 +2613,7 @@
                 <w:noProof/>
                 <w:webHidden/>
               </w:rPr>
-              <w:t>51</w:t>
+              <w:t>53</w:t>
             </w:r>
             <w:r>
               <w:rPr>
@@ -2642,7 +2635,7 @@
               <w:noProof/>
             </w:rPr>
           </w:pPr>
-          <w:hyperlink w:anchor="_Toc286197353" w:history="1">
+          <w:hyperlink w:anchor="_Toc286738460" w:history="1">
             <w:r>
               <w:rPr>
                 <w:rStyle w:val="Hyperlink"/>
@@ -2688,7 +2681,7 @@
                 <w:noProof/>
                 <w:webHidden/>
               </w:rPr>
-              <w:instrText xml:space="preserve"> PAGEREF _Toc286197353 \h </w:instrText>
+              <w:instrText xml:space="preserve"> PAGEREF _Toc286738460 \h </w:instrText>
             </w:r>
             <w:r>
               <w:rPr>
@@ -2708,7 +2701,7 @@
                 <w:noProof/>
                 <w:webHidden/>
               </w:rPr>
-              <w:t>54</w:t>
+              <w:t>55</w:t>
             </w:r>
             <w:r>
               <w:rPr>
@@ -2730,7 +2723,7 @@
               <w:noProof/>
             </w:rPr>
           </w:pPr>
-          <w:hyperlink w:anchor="_Toc286197354" w:history="1">
+          <w:hyperlink w:anchor="_Toc286738461" w:history="1">
             <w:r>
               <w:rPr>
                 <w:rStyle w:val="Hyperlink"/>
@@ -2753,7 +2746,17 @@
                 <w:b/>
                 <w:noProof/>
               </w:rPr>
-              <w:t>Đánh giá kết quả</w:t>
+              <w:t xml:space="preserve">Đánh giá </w:t>
+            </w:r>
+            <w:r>
+              <w:rPr>
+                <w:rStyle w:val="Hyperlink"/>
+                <w:rFonts w:ascii="Times New Roman" w:hAnsi="Times New Roman" w:cs="Times New Roman"/>
+                <w:b/>
+                <w:noProof/>
+                <w:lang w:val="vi-VN"/>
+              </w:rPr>
+              <w:t>và nhận xét</w:t>
             </w:r>
             <w:r>
               <w:rPr>
@@ -2774,7 +2777,7 @@
                 <w:noProof/>
                 <w:webHidden/>
               </w:rPr>
-              <w:instrText xml:space="preserve"> PAGEREF _Toc286197354 \h </w:instrText>
+              <w:instrText xml:space="preserve"> PAGEREF _Toc286738461 \h </w:instrText>
             </w:r>
             <w:r>
               <w:rPr>
@@ -2794,7 +2797,7 @@
                 <w:noProof/>
                 <w:webHidden/>
               </w:rPr>
-              <w:t>55</w:t>
+              <w:t>57</w:t>
             </w:r>
             <w:r>
               <w:rPr>
@@ -2815,7 +2818,7 @@
               <w:noProof/>
             </w:rPr>
           </w:pPr>
-          <w:hyperlink w:anchor="_Toc286197355" w:history="1">
+          <w:hyperlink w:anchor="_Toc286738462" w:history="1">
             <w:r>
               <w:rPr>
                 <w:rStyle w:val="Hyperlink"/>
@@ -2845,7 +2848,7 @@
                 <w:noProof/>
                 <w:webHidden/>
               </w:rPr>
-              <w:instrText xml:space="preserve"> PAGEREF _Toc286197355 \h </w:instrText>
+              <w:instrText xml:space="preserve"> PAGEREF _Toc286738462 \h </w:instrText>
             </w:r>
             <w:r>
               <w:rPr>
@@ -2865,7 +2868,7 @@
                 <w:noProof/>
                 <w:webHidden/>
               </w:rPr>
-              <w:t>56</w:t>
+              <w:t>59</w:t>
             </w:r>
             <w:r>
               <w:rPr>
@@ -2886,12 +2889,11 @@
               <w:noProof/>
             </w:rPr>
           </w:pPr>
-          <w:hyperlink w:anchor="_Toc286197356" w:history="1">
+          <w:hyperlink w:anchor="_Toc286738463" w:history="1">
             <w:r>
               <w:rPr>
                 <w:rStyle w:val="Hyperlink"/>
                 <w:rFonts w:ascii="Times New Roman" w:hAnsi="Times New Roman" w:cs="Times New Roman"/>
-                <w:b/>
                 <w:noProof/>
                 <w:lang w:val="de-DE"/>
               </w:rPr>
@@ -2916,7 +2918,7 @@
                 <w:noProof/>
                 <w:webHidden/>
               </w:rPr>
-              <w:instrText xml:space="preserve"> PAGEREF _Toc286197356 \h </w:instrText>
+              <w:instrText xml:space="preserve"> PAGEREF _Toc286738463 \h </w:instrText>
             </w:r>
             <w:r>
               <w:rPr>
@@ -2936,7 +2938,7 @@
                 <w:noProof/>
                 <w:webHidden/>
               </w:rPr>
-              <w:t>57</w:t>
+              <w:t>60</w:t>
             </w:r>
             <w:r>
               <w:rPr>
@@ -2957,12 +2959,11 @@
               <w:noProof/>
             </w:rPr>
           </w:pPr>
-          <w:hyperlink w:anchor="_Toc286197357" w:history="1">
+          <w:hyperlink w:anchor="_Toc286738464" w:history="1">
             <w:r>
               <w:rPr>
                 <w:rStyle w:val="Hyperlink"/>
                 <w:rFonts w:ascii="Times New Roman" w:hAnsi="Times New Roman" w:cs="Times New Roman"/>
-                <w:b/>
                 <w:noProof/>
                 <w:lang w:val="vi-VN"/>
               </w:rPr>
@@ -2987,7 +2988,7 @@
                 <w:noProof/>
                 <w:webHidden/>
               </w:rPr>
-              <w:instrText xml:space="preserve"> PAGEREF _Toc286197357 \h </w:instrText>
+              <w:instrText xml:space="preserve"> PAGEREF _Toc286738464 \h </w:instrText>
             </w:r>
             <w:r>
               <w:rPr>
@@ -3007,7 +3008,7 @@
                 <w:noProof/>
                 <w:webHidden/>
               </w:rPr>
-              <w:t>57</w:t>
+              <w:t>60</w:t>
             </w:r>
             <w:r>
               <w:rPr>
@@ -3028,12 +3029,11 @@
               <w:noProof/>
             </w:rPr>
           </w:pPr>
-          <w:hyperlink w:anchor="_Toc286197358" w:history="1">
+          <w:hyperlink w:anchor="_Toc286738465" w:history="1">
             <w:r>
               <w:rPr>
                 <w:rStyle w:val="Hyperlink"/>
                 <w:rFonts w:ascii="Times New Roman" w:hAnsi="Times New Roman" w:cs="Times New Roman"/>
-                <w:b/>
                 <w:noProof/>
               </w:rPr>
               <w:t>Tiếng Anh</w:t>
@@ -3057,7 +3057,7 @@
                 <w:noProof/>
                 <w:webHidden/>
               </w:rPr>
-              <w:instrText xml:space="preserve"> PAGEREF _Toc286197358 \h </w:instrText>
+              <w:instrText xml:space="preserve"> PAGEREF _Toc286738465 \h </w:instrText>
             </w:r>
             <w:r>
               <w:rPr>
@@ -3077,7 +3077,7 @@
                 <w:noProof/>
                 <w:webHidden/>
               </w:rPr>
-              <w:t>57</w:t>
+              <w:t>60</w:t>
             </w:r>
             <w:r>
               <w:rPr>
@@ -3098,12 +3098,11 @@
               <w:noProof/>
             </w:rPr>
           </w:pPr>
-          <w:hyperlink w:anchor="_Toc286197359" w:history="1">
+          <w:hyperlink w:anchor="_Toc286738466" w:history="1">
             <w:r>
               <w:rPr>
                 <w:rStyle w:val="Hyperlink"/>
                 <w:rFonts w:ascii="Times New Roman" w:hAnsi="Times New Roman" w:cs="Times New Roman"/>
-                <w:b/>
                 <w:noProof/>
               </w:rPr>
               <w:t>Online</w:t>
@@ -3127,7 +3126,7 @@
                 <w:noProof/>
                 <w:webHidden/>
               </w:rPr>
-              <w:instrText xml:space="preserve"> PAGEREF _Toc286197359 \h </w:instrText>
+              <w:instrText xml:space="preserve"> PAGEREF _Toc286738466 \h </w:instrText>
             </w:r>
             <w:r>
               <w:rPr>
@@ -3147,7 +3146,77 @@
                 <w:noProof/>
                 <w:webHidden/>
               </w:rPr>
-              <w:t>57</w:t>
+              <w:t>61</w:t>
+            </w:r>
+            <w:r>
+              <w:rPr>
+                <w:noProof/>
+                <w:webHidden/>
+              </w:rPr>
+              <w:fldChar w:fldCharType="end"/>
+            </w:r>
+          </w:hyperlink>
+        </w:p>
+        <w:p>
+          <w:pPr>
+            <w:pStyle w:val="TOC1"/>
+            <w:tabs>
+              <w:tab w:val="right" w:leader="dot" w:pos="9019"/>
+            </w:tabs>
+            <w:rPr>
+              <w:noProof/>
+            </w:rPr>
+          </w:pPr>
+          <w:hyperlink w:anchor="_Toc286738467" w:history="1">
+            <w:r>
+              <w:rPr>
+                <w:rStyle w:val="Hyperlink"/>
+                <w:rFonts w:ascii="Times New Roman" w:hAnsi="Times New Roman" w:cs="Times New Roman"/>
+                <w:noProof/>
+                <w:lang w:val="vi-VN"/>
+              </w:rPr>
+              <w:t>Phụ lục A : Tập 100 câu hỏi kiểm thử</w:t>
+            </w:r>
+            <w:r>
+              <w:rPr>
+                <w:noProof/>
+                <w:webHidden/>
+              </w:rPr>
+              <w:tab/>
+            </w:r>
+            <w:r>
+              <w:rPr>
+                <w:noProof/>
+                <w:webHidden/>
+              </w:rPr>
+              <w:fldChar w:fldCharType="begin"/>
+            </w:r>
+            <w:r>
+              <w:rPr>
+                <w:noProof/>
+                <w:webHidden/>
+              </w:rPr>
+              <w:instrText xml:space="preserve"> PAGEREF _Toc286738467 \h </w:instrText>
+            </w:r>
+            <w:r>
+              <w:rPr>
+                <w:noProof/>
+                <w:webHidden/>
+              </w:rPr>
+            </w:r>
+            <w:r>
+              <w:rPr>
+                <w:noProof/>
+                <w:webHidden/>
+              </w:rPr>
+              <w:fldChar w:fldCharType="separate"/>
+            </w:r>
+            <w:r>
+              <w:rPr>
+                <w:noProof/>
+                <w:webHidden/>
+              </w:rPr>
+              <w:t>62</w:t>
             </w:r>
             <w:r>
               <w:rPr>
@@ -3392,7 +3461,7 @@
           <w:lang w:val="vi-VN"/>
         </w:rPr>
       </w:pPr>
-      <w:bookmarkStart w:id="0" w:name="_Toc286197324"/>
+      <w:bookmarkStart w:id="0" w:name="_Toc286738431"/>
       <w:r>
         <w:rPr>
           <w:rFonts w:ascii="Times New Roman" w:hAnsi="Times New Roman" w:cs="Times New Roman"/>
@@ -3401,7 +3470,6 @@
           <w:szCs w:val="26"/>
           <w:lang w:val="vi-VN"/>
         </w:rPr>
-        <w:lastRenderedPageBreak/>
         <w:t>CHƯƠNG</w:t>
       </w:r>
       <w:r>
@@ -3442,7 +3510,7 @@
           <w:szCs w:val="26"/>
         </w:rPr>
       </w:pPr>
-      <w:bookmarkStart w:id="1" w:name="_Toc286197325"/>
+      <w:bookmarkStart w:id="1" w:name="_Toc286738432"/>
       <w:r>
         <w:rPr>
           <w:rFonts w:ascii="Times New Roman" w:hAnsi="Times New Roman" w:cs="Times New Roman"/>
@@ -3668,7 +3736,7 @@
           <w:szCs w:val="26"/>
           <w:lang w:val="vi-VN"/>
         </w:rPr>
-        <w:t xml:space="preserve">nắm đầy đủ hết thông tin của một bài báo. Một hệ thống hỏi đáp có thể sẽ phục vụ tốt hơn trong vấn đề tìm kiếm các bài báo khoa học. Nó sẽ tiết kiệm thời gian trong vấn đề nghiên cứu. Việc nhập vào nhiều vùng dữ liệu hay tối ưu câu truy vấn để có một kết quả chính xác nay </w:t>
+        <w:t xml:space="preserve">nắm đầy đủ hết thông tin của một bài báo. Một hệ thống hỏi đáp có thể sẽ phục vụ tốt hơn trong vấn đề tìm kiếm các bài báo khoa học. Nó sẽ tiết kiệm thời gian trong vấn đề nghiên cứu. Việc nhập vào nhiều </w:t>
       </w:r>
       <w:r>
         <w:rPr>
@@ -3677,6 +3745,16 @@
           <w:szCs w:val="26"/>
           <w:lang w:val="vi-VN"/>
         </w:rPr>
+        <w:lastRenderedPageBreak/>
+        <w:t xml:space="preserve">vùng dữ liệu hay tối ưu câu truy vấn để có một kết quả chính xác nay </w:t>
+      </w:r>
+      <w:r>
+        <w:rPr>
+          <w:rFonts w:ascii="Times New Roman" w:hAnsi="Times New Roman"/>
+          <w:sz w:val="26"/>
+          <w:szCs w:val="26"/>
+          <w:lang w:val="vi-VN"/>
+        </w:rPr>
         <w:t xml:space="preserve">hầu như </w:t>
       </w:r>
       <w:r>
@@ -3686,17 +3764,7 @@
           <w:szCs w:val="26"/>
           <w:lang w:val="vi-VN"/>
         </w:rPr>
-        <w:t xml:space="preserve">không </w:t>
-      </w:r>
-      <w:r>
-        <w:rPr>
-          <w:rFonts w:ascii="Times New Roman" w:hAnsi="Times New Roman"/>
-          <w:sz w:val="26"/>
-          <w:szCs w:val="26"/>
-          <w:lang w:val="vi-VN"/>
-        </w:rPr>
-        <w:lastRenderedPageBreak/>
-        <w:t>cần thiết. Thay vào đó là một câu hỏi duy nhất bằng ngôn ngữ tự nhiên. Kết quả trả về sẽ phù hợp theo những gì mà câu hỏi người dùng đưa vào.</w:t>
+        <w:t>không cần thiết. Thay vào đó là một câu hỏi duy nhất bằng ngôn ngữ tự nhiên. Kết quả trả về sẽ phù hợp theo những gì mà câu hỏi người dùng đưa vào.</w:t>
       </w:r>
     </w:p>
     <w:p>
@@ -4236,7 +4304,7 @@
           <w:lang w:val="vi-VN"/>
         </w:rPr>
       </w:pPr>
-      <w:bookmarkStart w:id="2" w:name="_Toc286197326"/>
+      <w:bookmarkStart w:id="2" w:name="_Toc286738433"/>
       <w:r>
         <w:rPr>
           <w:rFonts w:ascii="Times New Roman" w:hAnsi="Times New Roman" w:cs="Times New Roman"/>
@@ -4245,7 +4313,6 @@
           <w:szCs w:val="26"/>
           <w:lang w:val="vi-VN"/>
         </w:rPr>
-        <w:lastRenderedPageBreak/>
         <w:t>Mục tiêu và p</w:t>
       </w:r>
       <w:r>
@@ -8558,7 +8625,7 @@
           <w:lang w:val="vi-VN"/>
         </w:rPr>
       </w:pPr>
-      <w:bookmarkStart w:id="3" w:name="_Toc286197327"/>
+      <w:bookmarkStart w:id="3" w:name="_Toc286738434"/>
       <w:r>
         <w:rPr>
           <w:rFonts w:ascii="Times New Roman" w:eastAsia="Times New Roman" w:hAnsi="Times New Roman" w:cs="Times New Roman"/>
@@ -8589,7 +8656,7 @@
           <w:szCs w:val="26"/>
         </w:rPr>
       </w:pPr>
-      <w:bookmarkStart w:id="4" w:name="_Toc286197328"/>
+      <w:bookmarkStart w:id="4" w:name="_Toc286738435"/>
       <w:r>
         <w:rPr>
           <w:rFonts w:ascii="Times New Roman" w:eastAsia="Times New Roman" w:hAnsi="Times New Roman" w:cs="Times New Roman"/>
@@ -10049,7 +10116,7 @@
           <w:szCs w:val="26"/>
         </w:rPr>
       </w:pPr>
-      <w:bookmarkStart w:id="5" w:name="_Toc286197329"/>
+      <w:bookmarkStart w:id="5" w:name="_Toc286738436"/>
       <w:r>
         <w:rPr>
           <w:rFonts w:ascii="Times New Roman" w:hAnsi="Times New Roman" w:cs="Times New Roman"/>
@@ -12534,7 +12601,7 @@
           <v:shape id="_x0000_i1025" type="#_x0000_t75" style="width:9.2pt;height:9.2pt" o:ole="">
             <v:imagedata r:id="rId10" o:title=""/>
           </v:shape>
-          <o:OLEObject Type="Embed" ProgID="Equation.3" ShapeID="_x0000_i1025" DrawAspect="Content" ObjectID="_1360406513" r:id="rId11"/>
+          <o:OLEObject Type="Embed" ProgID="Equation.3" ShapeID="_x0000_i1025" DrawAspect="Content" ObjectID="_1360480305" r:id="rId11"/>
         </w:object>
       </w:r>
       <w:r>
@@ -12556,7 +12623,7 @@
           <v:shape id="_x0000_i1026" type="#_x0000_t75" style="width:9.2pt;height:9.2pt" o:ole="">
             <v:imagedata r:id="rId10" o:title=""/>
           </v:shape>
-          <o:OLEObject Type="Embed" ProgID="Equation.3" ShapeID="_x0000_i1026" DrawAspect="Content" ObjectID="_1360406514" r:id="rId12"/>
+          <o:OLEObject Type="Embed" ProgID="Equation.3" ShapeID="_x0000_i1026" DrawAspect="Content" ObjectID="_1360480306" r:id="rId12"/>
         </w:object>
       </w:r>
       <w:r>
@@ -12935,7 +13002,7 @@
           <w:lang w:val="vi-VN"/>
         </w:rPr>
       </w:pPr>
-      <w:bookmarkStart w:id="6" w:name="_Toc286197330"/>
+      <w:bookmarkStart w:id="6" w:name="_Toc286738437"/>
       <w:r>
         <w:rPr>
           <w:rFonts w:ascii="Times New Roman" w:eastAsia="Times New Roman" w:hAnsi="Times New Roman" w:cs="Times New Roman"/>
@@ -12965,7 +13032,7 @@
           <w:lang w:val="de-DE"/>
         </w:rPr>
       </w:pPr>
-      <w:bookmarkStart w:id="7" w:name="_Toc286197331"/>
+      <w:bookmarkStart w:id="7" w:name="_Toc286738438"/>
       <w:r>
         <w:rPr>
           <w:rFonts w:ascii="Times New Roman" w:hAnsi="Times New Roman" w:cs="Times New Roman"/>
@@ -13197,7 +13264,7 @@
           <w:lang w:val="de-DE"/>
         </w:rPr>
       </w:pPr>
-      <w:bookmarkStart w:id="8" w:name="_Toc286197332"/>
+      <w:bookmarkStart w:id="8" w:name="_Toc286738439"/>
       <w:r>
         <w:rPr>
           <w:rFonts w:ascii="Times New Roman" w:hAnsi="Times New Roman" w:cs="Times New Roman"/>
@@ -13450,7 +13517,7 @@
           <w:lang w:val="de-DE"/>
         </w:rPr>
       </w:pPr>
-      <w:bookmarkStart w:id="10" w:name="_Toc286197333"/>
+      <w:bookmarkStart w:id="10" w:name="_Toc286738440"/>
       <w:r>
         <w:rPr>
           <w:rFonts w:ascii="Times New Roman" w:hAnsi="Times New Roman" w:cs="Times New Roman"/>
@@ -13792,7 +13859,7 @@
           <w:lang w:val="de-DE"/>
         </w:rPr>
       </w:pPr>
-      <w:bookmarkStart w:id="12" w:name="_Toc286197334"/>
+      <w:bookmarkStart w:id="12" w:name="_Toc286738441"/>
       <w:r>
         <w:rPr>
           <w:rFonts w:ascii="Times New Roman" w:hAnsi="Times New Roman" w:cs="Times New Roman"/>
@@ -14454,7 +14521,7 @@
           <w:lang w:val="de-DE"/>
         </w:rPr>
       </w:pPr>
-      <w:bookmarkStart w:id="20" w:name="_Toc286197335"/>
+      <w:bookmarkStart w:id="20" w:name="_Toc286738442"/>
       <w:r>
         <w:rPr>
           <w:rFonts w:ascii="Times New Roman" w:hAnsi="Times New Roman" w:cs="Times New Roman"/>
@@ -14830,7 +14897,7 @@
           <w:lang w:val="de-DE"/>
         </w:rPr>
       </w:pPr>
-      <w:bookmarkStart w:id="23" w:name="_Toc286197336"/>
+      <w:bookmarkStart w:id="23" w:name="_Toc286738443"/>
       <w:r>
         <w:rPr>
           <w:rFonts w:ascii="Times New Roman" w:hAnsi="Times New Roman" w:cs="Times New Roman"/>
@@ -14947,7 +15014,7 @@
         </w:rPr>
         <w:t xml:space="preserve"> </w:t>
       </w:r>
-      <w:bookmarkStart w:id="24" w:name="_Toc286197337"/>
+      <w:bookmarkStart w:id="24" w:name="_Toc286738444"/>
       <w:r>
         <w:rPr>
           <w:rFonts w:ascii="Times New Roman" w:hAnsi="Times New Roman" w:cs="Times New Roman"/>
@@ -19506,7 +19573,7 @@
         </w:rPr>
         <w:t xml:space="preserve"> </w:t>
       </w:r>
-      <w:bookmarkStart w:id="25" w:name="_Toc286197338"/>
+      <w:bookmarkStart w:id="25" w:name="_Toc286738445"/>
       <w:r>
         <w:rPr>
           <w:rFonts w:ascii="Times New Roman" w:hAnsi="Times New Roman" w:cs="Times New Roman"/>
@@ -19536,7 +19603,7 @@
           <w:lang w:val="vi-VN"/>
         </w:rPr>
       </w:pPr>
-      <w:bookmarkStart w:id="26" w:name="_Toc286197339"/>
+      <w:bookmarkStart w:id="26" w:name="_Toc286738446"/>
       <w:r>
         <w:rPr>
           <w:rFonts w:ascii="Times New Roman" w:hAnsi="Times New Roman" w:cs="Times New Roman"/>
@@ -19571,11 +19638,9 @@
     </w:p>
     <w:p>
       <w:pPr>
-        <w:spacing w:line="360" w:lineRule="auto"/>
-        <w:outlineLvl w:val="0"/>
-        <w:rPr>
-          <w:rFonts w:ascii="Times New Roman" w:hAnsi="Times New Roman" w:cs="Times New Roman"/>
-          <w:b/>
+        <w:jc w:val="center"/>
+        <w:rPr>
+          <w:rFonts w:ascii="Times New Roman" w:hAnsi="Times New Roman" w:cs="Times New Roman"/>
           <w:sz w:val="26"/>
           <w:szCs w:val="26"/>
           <w:lang w:val="vi-VN"/>
@@ -19635,6 +19700,36 @@
           </wp:inline>
         </w:drawing>
       </w:r>
+      <w:r>
+        <w:rPr>
+          <w:rFonts w:ascii="Times New Roman" w:hAnsi="Times New Roman" w:cs="Times New Roman"/>
+          <w:sz w:val="26"/>
+          <w:szCs w:val="26"/>
+          <w:lang w:val="vi-VN"/>
+        </w:rPr>
+        <w:t>Hình – Mô hình đề xuất các bước xử lý câu hỏi người dùng</w:t>
+      </w:r>
+    </w:p>
+    <w:p>
+      <w:pPr>
+        <w:jc w:val="center"/>
+        <w:rPr>
+          <w:rFonts w:ascii="Times New Roman" w:hAnsi="Times New Roman" w:cs="Times New Roman"/>
+          <w:b/>
+          <w:sz w:val="26"/>
+          <w:szCs w:val="26"/>
+          <w:lang w:val="vi-VN"/>
+        </w:rPr>
+      </w:pPr>
+      <w:r>
+        <w:rPr>
+          <w:rFonts w:ascii="Times New Roman" w:hAnsi="Times New Roman" w:cs="Times New Roman"/>
+          <w:sz w:val="26"/>
+          <w:szCs w:val="26"/>
+          <w:lang w:val="vi-VN"/>
+        </w:rPr>
+        <w:t>thành câu truy vấn SQL</w:t>
+      </w:r>
     </w:p>
     <w:p>
       <w:pPr>
@@ -19653,7 +19748,7 @@
           <w:lang w:val="vi-VN"/>
         </w:rPr>
       </w:pPr>
-      <w:bookmarkStart w:id="27" w:name="_Toc286197340"/>
+      <w:bookmarkStart w:id="27" w:name="_Toc286738447"/>
       <w:r>
         <w:rPr>
           <w:rFonts w:ascii="Times New Roman" w:hAnsi="Times New Roman" w:cs="Times New Roman"/>
@@ -19748,6 +19843,7 @@
           <w:szCs w:val="26"/>
           <w:lang w:val="vi-VN"/>
         </w:rPr>
+        <w:lastRenderedPageBreak/>
         <w:t>Những từ viết hoa hoặc những cụm từ viết hoa liên tiếp.</w:t>
       </w:r>
     </w:p>
@@ -19766,7 +19862,6 @@
           <w:sz w:val="26"/>
           <w:szCs w:val="26"/>
         </w:rPr>
-        <w:lastRenderedPageBreak/>
         <w:t>Ví dụ: Mark Twain, John, ...</w:t>
       </w:r>
     </w:p>
@@ -22239,7 +22334,7 @@
           <w:lang w:val="vi-VN"/>
         </w:rPr>
       </w:pPr>
-      <w:bookmarkStart w:id="28" w:name="_Toc286197341"/>
+      <w:bookmarkStart w:id="28" w:name="_Toc286738448"/>
       <w:r>
         <w:rPr>
           <w:rFonts w:ascii="Times New Roman" w:hAnsi="Times New Roman" w:cs="Times New Roman"/>
@@ -23663,7 +23758,7 @@
           <w:lang w:val="vi-VN"/>
         </w:rPr>
       </w:pPr>
-      <w:bookmarkStart w:id="29" w:name="_Toc286197342"/>
+      <w:bookmarkStart w:id="29" w:name="_Toc286738449"/>
       <w:r>
         <w:rPr>
           <w:rFonts w:ascii="Times New Roman" w:hAnsi="Times New Roman" w:cs="Times New Roman"/>
@@ -25275,20 +25370,21 @@
       <w:r>
         <w:rPr>
           <w:rFonts w:ascii="Times New Roman" w:hAnsi="Times New Roman" w:cs="Times New Roman"/>
-          <w:sz w:val="26"/>
-          <w:szCs w:val="26"/>
-          <w:lang w:val="vi-VN"/>
-        </w:rPr>
-        <w:t>6</w:t>
-      </w:r>
-      <w:r>
-        <w:rPr>
-          <w:rFonts w:ascii="Times New Roman" w:hAnsi="Times New Roman" w:cs="Times New Roman"/>
-          <w:sz w:val="26"/>
-          <w:szCs w:val="26"/>
-          <w:lang w:val="vi-VN"/>
-        </w:rPr>
-        <w:t>.5.</w:t>
+          <w:i/>
+          <w:sz w:val="26"/>
+          <w:szCs w:val="26"/>
+          <w:lang w:val="vi-VN"/>
+        </w:rPr>
+        <w:t>6.5</w:t>
+      </w:r>
+      <w:r>
+        <w:rPr>
+          <w:rFonts w:ascii="Times New Roman" w:hAnsi="Times New Roman" w:cs="Times New Roman"/>
+          <w:sz w:val="26"/>
+          <w:szCs w:val="26"/>
+          <w:lang w:val="vi-VN"/>
+        </w:rPr>
+        <w:t>.</w:t>
       </w:r>
       <w:r>
         <w:rPr>
@@ -25541,7 +25637,7 @@
           <w:lang w:val="vi-VN"/>
         </w:rPr>
       </w:pPr>
-      <w:bookmarkStart w:id="32" w:name="_Toc286197343"/>
+      <w:bookmarkStart w:id="32" w:name="_Toc286738450"/>
       <w:r>
         <w:rPr>
           <w:rFonts w:ascii="Times New Roman" w:hAnsi="Times New Roman" w:cs="Times New Roman"/>
@@ -29650,7 +29746,7 @@
           <w:lang w:val="vi-VN"/>
         </w:rPr>
       </w:pPr>
-      <w:bookmarkStart w:id="35" w:name="_Toc286197344"/>
+      <w:bookmarkStart w:id="35" w:name="_Toc286738451"/>
       <w:r>
         <w:rPr>
           <w:rFonts w:ascii="Times New Roman" w:hAnsi="Times New Roman" w:cs="Times New Roman"/>
@@ -31602,7 +31698,7 @@
           <w:lang w:val="vi-VN"/>
         </w:rPr>
       </w:pPr>
-      <w:bookmarkStart w:id="36" w:name="_Toc286197345"/>
+      <w:bookmarkStart w:id="36" w:name="_Toc286738452"/>
       <w:r>
         <w:rPr>
           <w:rFonts w:ascii="Times New Roman" w:hAnsi="Times New Roman" w:cs="Times New Roman"/>
@@ -31693,7 +31789,7 @@
         </w:rPr>
         <w:t xml:space="preserve"> </w:t>
       </w:r>
-      <w:bookmarkStart w:id="37" w:name="_Toc286197346"/>
+      <w:bookmarkStart w:id="37" w:name="_Toc286738453"/>
       <w:r>
         <w:rPr>
           <w:rFonts w:ascii="Times New Roman" w:hAnsi="Times New Roman" w:cs="Times New Roman"/>
@@ -31723,7 +31819,7 @@
           <w:lang w:val="de-DE"/>
         </w:rPr>
       </w:pPr>
-      <w:bookmarkStart w:id="38" w:name="_Toc286197347"/>
+      <w:bookmarkStart w:id="38" w:name="_Toc286738454"/>
       <w:r>
         <w:rPr>
           <w:rFonts w:ascii="Times New Roman" w:hAnsi="Times New Roman" w:cs="Times New Roman"/>
@@ -32012,7 +32108,7 @@
           <w:lang w:val="de-DE"/>
         </w:rPr>
       </w:pPr>
-      <w:bookmarkStart w:id="44" w:name="_Toc286197348"/>
+      <w:bookmarkStart w:id="44" w:name="_Toc286738455"/>
       <w:r>
         <w:rPr>
           <w:rFonts w:ascii="Times New Roman" w:hAnsi="Times New Roman" w:cs="Times New Roman"/>
@@ -33578,7 +33674,7 @@
         <w:lastRenderedPageBreak/>
         <w:t xml:space="preserve"> </w:t>
       </w:r>
-      <w:bookmarkStart w:id="45" w:name="_Toc286197349"/>
+      <w:bookmarkStart w:id="45" w:name="_Toc286738456"/>
       <w:r>
         <w:rPr>
           <w:rFonts w:ascii="Times New Roman" w:hAnsi="Times New Roman" w:cs="Times New Roman"/>
@@ -33609,7 +33705,7 @@
           <w:lang w:val="de-DE"/>
         </w:rPr>
       </w:pPr>
-      <w:bookmarkStart w:id="46" w:name="_Toc286197350"/>
+      <w:bookmarkStart w:id="46" w:name="_Toc286738457"/>
       <w:r>
         <w:rPr>
           <w:rFonts w:ascii="Times New Roman" w:hAnsi="Times New Roman" w:cs="Times New Roman"/>
@@ -33892,7 +33988,7 @@
           <w:lang w:val="de-DE"/>
         </w:rPr>
       </w:pPr>
-      <w:bookmarkStart w:id="47" w:name="_Toc286197351"/>
+      <w:bookmarkStart w:id="47" w:name="_Toc286738458"/>
       <w:r>
         <w:rPr>
           <w:rFonts w:ascii="Times New Roman" w:hAnsi="Times New Roman" w:cs="Times New Roman"/>
@@ -34507,7 +34603,7 @@
           <w:lang w:val="de-DE"/>
         </w:rPr>
       </w:pPr>
-      <w:bookmarkStart w:id="48" w:name="_Toc286197352"/>
+      <w:bookmarkStart w:id="48" w:name="_Toc286738459"/>
       <w:r>
         <w:rPr>
           <w:rFonts w:ascii="Times New Roman" w:hAnsi="Times New Roman" w:cs="Times New Roman"/>
@@ -37373,7 +37469,7 @@
           <w:lang w:val="de-DE"/>
         </w:rPr>
       </w:pPr>
-      <w:bookmarkStart w:id="49" w:name="_Toc286197353"/>
+      <w:bookmarkStart w:id="49" w:name="_Toc286738460"/>
       <w:r>
         <w:rPr>
           <w:rFonts w:ascii="Times New Roman" w:hAnsi="Times New Roman" w:cs="Times New Roman"/>
@@ -38062,7 +38158,7 @@
           <w:szCs w:val="26"/>
         </w:rPr>
       </w:pPr>
-      <w:bookmarkStart w:id="50" w:name="_Toc286197354"/>
+      <w:bookmarkStart w:id="50" w:name="_Toc286738461"/>
       <w:r>
         <w:rPr>
           <w:rFonts w:ascii="Times New Roman" w:hAnsi="Times New Roman" w:cs="Times New Roman"/>
@@ -38072,17 +38168,17 @@
         </w:rPr>
         <w:t xml:space="preserve">Đánh giá </w:t>
       </w:r>
+      <w:r>
+        <w:rPr>
+          <w:rFonts w:ascii="Times New Roman" w:hAnsi="Times New Roman" w:cs="Times New Roman"/>
+          <w:b/>
+          <w:sz w:val="26"/>
+          <w:szCs w:val="26"/>
+          <w:lang w:val="vi-VN"/>
+        </w:rPr>
+        <w:t>và nhận xét</w:t>
+      </w:r>
       <w:bookmarkEnd w:id="50"/>
-      <w:r>
-        <w:rPr>
-          <w:rFonts w:ascii="Times New Roman" w:hAnsi="Times New Roman" w:cs="Times New Roman"/>
-          <w:b/>
-          <w:sz w:val="26"/>
-          <w:szCs w:val="26"/>
-          <w:lang w:val="vi-VN"/>
-        </w:rPr>
-        <w:t>và nhận xét</w:t>
-      </w:r>
     </w:p>
     <w:p>
       <w:pPr>
@@ -38738,7 +38834,6 @@
           <w:lang w:val="vi-VN"/>
         </w:rPr>
       </w:pPr>
-      <w:bookmarkStart w:id="51" w:name="_Toc286197355"/>
     </w:p>
     <w:p>
       <w:pPr>
@@ -38765,6 +38860,7 @@
           <w:lang w:val="vi-VN"/>
         </w:rPr>
       </w:pPr>
+      <w:bookmarkStart w:id="51" w:name="_Toc286738462"/>
       <w:r>
         <w:rPr>
           <w:rFonts w:ascii="Times New Roman" w:hAnsi="Times New Roman" w:cs="Times New Roman"/>
@@ -39132,7 +39228,7 @@
           <w:lang w:val="vi-VN"/>
         </w:rPr>
       </w:pPr>
-      <w:bookmarkStart w:id="52" w:name="_Toc286197356"/>
+      <w:bookmarkStart w:id="52" w:name="_Toc286738463"/>
       <w:r>
         <w:rPr>
           <w:rFonts w:ascii="Times New Roman" w:hAnsi="Times New Roman" w:cs="Times New Roman"/>
@@ -39154,7 +39250,7 @@
           <w:lang w:val="vi-VN"/>
         </w:rPr>
       </w:pPr>
-      <w:bookmarkStart w:id="53" w:name="_Toc286197357"/>
+      <w:bookmarkStart w:id="53" w:name="_Toc286738464"/>
       <w:r>
         <w:rPr>
           <w:rFonts w:ascii="Times New Roman" w:hAnsi="Times New Roman" w:cs="Times New Roman"/>
@@ -39406,7 +39502,7 @@
           <w:color w:val="auto"/>
         </w:rPr>
       </w:pPr>
-      <w:bookmarkStart w:id="54" w:name="_Toc286197358"/>
+      <w:bookmarkStart w:id="54" w:name="_Toc286738465"/>
       <w:r>
         <w:rPr>
           <w:rFonts w:ascii="Times New Roman" w:hAnsi="Times New Roman" w:cs="Times New Roman"/>
@@ -40134,7 +40230,7 @@
           <w:color w:val="auto"/>
         </w:rPr>
       </w:pPr>
-      <w:bookmarkStart w:id="55" w:name="_Toc286197359"/>
+      <w:bookmarkStart w:id="55" w:name="_Toc286738466"/>
       <w:r>
         <w:rPr>
           <w:rFonts w:ascii="Times New Roman" w:hAnsi="Times New Roman" w:cs="Times New Roman"/>
@@ -40913,32 +41009,2553 @@
     </w:p>
     <w:p>
       <w:pPr>
-        <w:spacing w:line="360" w:lineRule="auto"/>
-        <w:rPr>
-          <w:rFonts w:ascii="Times New Roman" w:hAnsi="Times New Roman" w:cs="Times New Roman"/>
-          <w:sz w:val="26"/>
-          <w:szCs w:val="26"/>
-          <w:lang w:val="vi-VN"/>
-        </w:rPr>
-      </w:pPr>
-    </w:p>
-    <w:p>
-      <w:pPr>
-        <w:rPr>
-          <w:rFonts w:ascii="Times New Roman" w:hAnsi="Times New Roman" w:cs="Times New Roman"/>
-          <w:b/>
-          <w:sz w:val="26"/>
-          <w:szCs w:val="26"/>
-        </w:rPr>
-      </w:pPr>
-    </w:p>
-    <w:p>
-      <w:pPr>
-        <w:rPr>
-          <w:b/>
-        </w:rPr>
-      </w:pPr>
-    </w:p>
+        <w:pStyle w:val="Heading1"/>
+        <w:rPr>
+          <w:rFonts w:ascii="Times New Roman" w:hAnsi="Times New Roman" w:cs="Times New Roman"/>
+          <w:color w:val="auto"/>
+          <w:lang w:val="vi-VN"/>
+        </w:rPr>
+      </w:pPr>
+      <w:bookmarkStart w:id="56" w:name="_Toc286738467"/>
+      <w:r>
+        <w:rPr>
+          <w:rFonts w:ascii="Times New Roman" w:hAnsi="Times New Roman" w:cs="Times New Roman"/>
+          <w:color w:val="auto"/>
+          <w:lang w:val="vi-VN"/>
+        </w:rPr>
+        <w:t>Phụ lục A : Tập 100 câu hỏi kiểm thử</w:t>
+      </w:r>
+      <w:bookmarkEnd w:id="56"/>
+    </w:p>
+    <w:p>
+      <w:pPr>
+        <w:rPr>
+          <w:lang w:val="vi-VN"/>
+        </w:rPr>
+      </w:pPr>
+    </w:p>
+    <w:tbl>
+      <w:tblPr>
+        <w:tblStyle w:val="TableGrid"/>
+        <w:tblW w:w="0" w:type="auto"/>
+        <w:tblCellMar>
+          <w:top w:w="115" w:type="dxa"/>
+          <w:left w:w="115" w:type="dxa"/>
+          <w:bottom w:w="115" w:type="dxa"/>
+          <w:right w:w="115" w:type="dxa"/>
+        </w:tblCellMar>
+        <w:tblLook w:val="04A0"/>
+      </w:tblPr>
+      <w:tblGrid>
+        <w:gridCol w:w="9245"/>
+      </w:tblGrid>
+      <w:tr>
+        <w:tc>
+          <w:tcPr>
+            <w:tcW w:w="9245" w:type="dxa"/>
+          </w:tcPr>
+          <w:p>
+            <w:pPr>
+              <w:pStyle w:val="ListParagraph"/>
+              <w:numPr>
+                <w:ilvl w:val="0"/>
+                <w:numId w:val="47"/>
+              </w:numPr>
+              <w:jc w:val="both"/>
+              <w:rPr>
+                <w:rFonts w:ascii="Times New Roman" w:hAnsi="Times New Roman" w:cs="Times New Roman"/>
+                <w:sz w:val="26"/>
+                <w:szCs w:val="26"/>
+                <w:lang w:val="vi-VN"/>
+              </w:rPr>
+            </w:pPr>
+            <w:r>
+              <w:rPr>
+                <w:rFonts w:ascii="Times New Roman" w:hAnsi="Times New Roman" w:cs="Times New Roman"/>
+                <w:sz w:val="26"/>
+                <w:szCs w:val="26"/>
+                <w:lang w:val="vi-VN"/>
+              </w:rPr>
+              <w:t>Who is the author of the book "Question Classification using Head Words and their Hypernyms"?</w:t>
+            </w:r>
+          </w:p>
+          <w:p>
+            <w:pPr>
+              <w:pStyle w:val="ListParagraph"/>
+              <w:numPr>
+                <w:ilvl w:val="0"/>
+                <w:numId w:val="47"/>
+              </w:numPr>
+              <w:jc w:val="both"/>
+              <w:rPr>
+                <w:rFonts w:ascii="Times New Roman" w:hAnsi="Times New Roman" w:cs="Times New Roman"/>
+                <w:sz w:val="26"/>
+                <w:szCs w:val="26"/>
+                <w:lang w:val="vi-VN"/>
+              </w:rPr>
+            </w:pPr>
+            <w:r>
+              <w:rPr>
+                <w:rFonts w:ascii="Times New Roman" w:hAnsi="Times New Roman" w:cs="Times New Roman"/>
+                <w:sz w:val="26"/>
+                <w:szCs w:val="26"/>
+                <w:lang w:val="vi-VN"/>
+              </w:rPr>
+              <w:t>Who is the author of  "Working Models for Uncertain Data"</w:t>
+            </w:r>
+          </w:p>
+          <w:p>
+            <w:pPr>
+              <w:pStyle w:val="ListParagraph"/>
+              <w:numPr>
+                <w:ilvl w:val="0"/>
+                <w:numId w:val="47"/>
+              </w:numPr>
+              <w:jc w:val="both"/>
+              <w:rPr>
+                <w:rFonts w:ascii="Times New Roman" w:hAnsi="Times New Roman" w:cs="Times New Roman"/>
+                <w:sz w:val="26"/>
+                <w:szCs w:val="26"/>
+                <w:lang w:val="vi-VN"/>
+              </w:rPr>
+            </w:pPr>
+            <w:r>
+              <w:rPr>
+                <w:rFonts w:ascii="Times New Roman" w:hAnsi="Times New Roman" w:cs="Times New Roman"/>
+                <w:sz w:val="26"/>
+                <w:szCs w:val="26"/>
+                <w:lang w:val="vi-VN"/>
+              </w:rPr>
+              <w:t>Who is the author of the paper "Question Classification using Head Words and their Hypernyms"?</w:t>
+            </w:r>
+          </w:p>
+          <w:p>
+            <w:pPr>
+              <w:pStyle w:val="ListParagraph"/>
+              <w:numPr>
+                <w:ilvl w:val="0"/>
+                <w:numId w:val="47"/>
+              </w:numPr>
+              <w:jc w:val="both"/>
+              <w:rPr>
+                <w:rFonts w:ascii="Times New Roman" w:hAnsi="Times New Roman" w:cs="Times New Roman"/>
+                <w:sz w:val="26"/>
+                <w:szCs w:val="26"/>
+                <w:lang w:val="vi-VN"/>
+              </w:rPr>
+            </w:pPr>
+            <w:r>
+              <w:rPr>
+                <w:rFonts w:ascii="Times New Roman" w:hAnsi="Times New Roman" w:cs="Times New Roman"/>
+                <w:sz w:val="26"/>
+                <w:szCs w:val="26"/>
+                <w:lang w:val="vi-VN"/>
+              </w:rPr>
+              <w:t>Who is the composer of the book "Question Classification using Head Words and their Hypernyms"?</w:t>
+            </w:r>
+          </w:p>
+          <w:p>
+            <w:pPr>
+              <w:pStyle w:val="ListParagraph"/>
+              <w:numPr>
+                <w:ilvl w:val="0"/>
+                <w:numId w:val="47"/>
+              </w:numPr>
+              <w:jc w:val="both"/>
+              <w:rPr>
+                <w:rFonts w:ascii="Times New Roman" w:hAnsi="Times New Roman" w:cs="Times New Roman"/>
+                <w:sz w:val="26"/>
+                <w:szCs w:val="26"/>
+                <w:lang w:val="vi-VN"/>
+              </w:rPr>
+            </w:pPr>
+            <w:r>
+              <w:rPr>
+                <w:rFonts w:ascii="Times New Roman" w:hAnsi="Times New Roman" w:cs="Times New Roman"/>
+                <w:sz w:val="26"/>
+                <w:szCs w:val="26"/>
+                <w:lang w:val="vi-VN"/>
+              </w:rPr>
+              <w:t>Who is the creator of the book "Question Classification using Head Words and their Hypernyms"?</w:t>
+            </w:r>
+          </w:p>
+          <w:p>
+            <w:pPr>
+              <w:pStyle w:val="ListParagraph"/>
+              <w:numPr>
+                <w:ilvl w:val="0"/>
+                <w:numId w:val="47"/>
+              </w:numPr>
+              <w:jc w:val="both"/>
+              <w:rPr>
+                <w:rFonts w:ascii="Times New Roman" w:hAnsi="Times New Roman" w:cs="Times New Roman"/>
+                <w:sz w:val="26"/>
+                <w:szCs w:val="26"/>
+                <w:lang w:val="vi-VN"/>
+              </w:rPr>
+            </w:pPr>
+            <w:r>
+              <w:rPr>
+                <w:rFonts w:ascii="Times New Roman" w:hAnsi="Times New Roman" w:cs="Times New Roman"/>
+                <w:sz w:val="26"/>
+                <w:szCs w:val="26"/>
+                <w:lang w:val="vi-VN"/>
+              </w:rPr>
+              <w:t>Who write books in 1999 ?</w:t>
+            </w:r>
+          </w:p>
+          <w:p>
+            <w:pPr>
+              <w:pStyle w:val="ListParagraph"/>
+              <w:numPr>
+                <w:ilvl w:val="0"/>
+                <w:numId w:val="47"/>
+              </w:numPr>
+              <w:jc w:val="both"/>
+              <w:rPr>
+                <w:rFonts w:ascii="Times New Roman" w:hAnsi="Times New Roman" w:cs="Times New Roman"/>
+                <w:sz w:val="26"/>
+                <w:szCs w:val="26"/>
+                <w:lang w:val="vi-VN"/>
+              </w:rPr>
+            </w:pPr>
+            <w:r>
+              <w:rPr>
+                <w:rFonts w:ascii="Times New Roman" w:hAnsi="Times New Roman" w:cs="Times New Roman"/>
+                <w:sz w:val="26"/>
+                <w:szCs w:val="26"/>
+                <w:lang w:val="vi-VN"/>
+              </w:rPr>
+              <w:t>Who composed books in 2010?</w:t>
+            </w:r>
+          </w:p>
+          <w:p>
+            <w:pPr>
+              <w:pStyle w:val="ListParagraph"/>
+              <w:numPr>
+                <w:ilvl w:val="0"/>
+                <w:numId w:val="47"/>
+              </w:numPr>
+              <w:jc w:val="both"/>
+              <w:rPr>
+                <w:rFonts w:ascii="Times New Roman" w:hAnsi="Times New Roman" w:cs="Times New Roman"/>
+                <w:sz w:val="26"/>
+                <w:szCs w:val="26"/>
+                <w:lang w:val="vi-VN"/>
+              </w:rPr>
+            </w:pPr>
+            <w:r>
+              <w:rPr>
+                <w:rFonts w:ascii="Times New Roman" w:hAnsi="Times New Roman" w:cs="Times New Roman"/>
+                <w:sz w:val="26"/>
+                <w:szCs w:val="26"/>
+                <w:lang w:val="vi-VN"/>
+              </w:rPr>
+              <w:t>Who write books from 1999 to 2010 ?</w:t>
+            </w:r>
+          </w:p>
+          <w:p>
+            <w:pPr>
+              <w:pStyle w:val="ListParagraph"/>
+              <w:numPr>
+                <w:ilvl w:val="0"/>
+                <w:numId w:val="47"/>
+              </w:numPr>
+              <w:jc w:val="both"/>
+              <w:rPr>
+                <w:rFonts w:ascii="Times New Roman" w:hAnsi="Times New Roman" w:cs="Times New Roman"/>
+                <w:sz w:val="26"/>
+                <w:szCs w:val="26"/>
+                <w:lang w:val="vi-VN"/>
+              </w:rPr>
+            </w:pPr>
+            <w:r>
+              <w:rPr>
+                <w:rFonts w:ascii="Times New Roman" w:hAnsi="Times New Roman" w:cs="Times New Roman"/>
+                <w:sz w:val="26"/>
+                <w:szCs w:val="26"/>
+                <w:lang w:val="vi-VN"/>
+              </w:rPr>
+              <w:t>Who published books from 1999 to 2000 ?</w:t>
+            </w:r>
+          </w:p>
+          <w:p>
+            <w:pPr>
+              <w:pStyle w:val="ListParagraph"/>
+              <w:numPr>
+                <w:ilvl w:val="0"/>
+                <w:numId w:val="47"/>
+              </w:numPr>
+              <w:jc w:val="both"/>
+              <w:rPr>
+                <w:rFonts w:ascii="Times New Roman" w:hAnsi="Times New Roman" w:cs="Times New Roman"/>
+                <w:sz w:val="26"/>
+                <w:szCs w:val="26"/>
+                <w:lang w:val="vi-VN"/>
+              </w:rPr>
+            </w:pPr>
+            <w:r>
+              <w:rPr>
+                <w:rFonts w:ascii="Times New Roman" w:hAnsi="Times New Roman" w:cs="Times New Roman"/>
+                <w:sz w:val="26"/>
+                <w:szCs w:val="26"/>
+                <w:lang w:val="vi-VN"/>
+              </w:rPr>
+              <w:t>Who published books in 1999 ?</w:t>
+            </w:r>
+          </w:p>
+          <w:p>
+            <w:pPr>
+              <w:pStyle w:val="ListParagraph"/>
+              <w:numPr>
+                <w:ilvl w:val="0"/>
+                <w:numId w:val="47"/>
+              </w:numPr>
+              <w:jc w:val="both"/>
+              <w:rPr>
+                <w:rFonts w:ascii="Times New Roman" w:hAnsi="Times New Roman" w:cs="Times New Roman"/>
+                <w:sz w:val="26"/>
+                <w:szCs w:val="26"/>
+                <w:lang w:val="vi-VN"/>
+              </w:rPr>
+            </w:pPr>
+            <w:r>
+              <w:rPr>
+                <w:rFonts w:ascii="Times New Roman" w:hAnsi="Times New Roman" w:cs="Times New Roman"/>
+                <w:sz w:val="26"/>
+                <w:szCs w:val="26"/>
+                <w:lang w:val="vi-VN"/>
+              </w:rPr>
+              <w:t>Who released books in 2006 ?</w:t>
+            </w:r>
+          </w:p>
+          <w:p>
+            <w:pPr>
+              <w:pStyle w:val="ListParagraph"/>
+              <w:numPr>
+                <w:ilvl w:val="0"/>
+                <w:numId w:val="47"/>
+              </w:numPr>
+              <w:jc w:val="both"/>
+              <w:rPr>
+                <w:rFonts w:ascii="Times New Roman" w:hAnsi="Times New Roman" w:cs="Times New Roman"/>
+                <w:sz w:val="26"/>
+                <w:szCs w:val="26"/>
+                <w:lang w:val="vi-VN"/>
+              </w:rPr>
+            </w:pPr>
+            <w:r>
+              <w:rPr>
+                <w:rFonts w:ascii="Times New Roman" w:hAnsi="Times New Roman" w:cs="Times New Roman"/>
+                <w:sz w:val="26"/>
+                <w:szCs w:val="26"/>
+                <w:lang w:val="vi-VN"/>
+              </w:rPr>
+              <w:t>Who wrote books for Springer in 2010 ?</w:t>
+            </w:r>
+          </w:p>
+          <w:p>
+            <w:pPr>
+              <w:pStyle w:val="ListParagraph"/>
+              <w:numPr>
+                <w:ilvl w:val="0"/>
+                <w:numId w:val="47"/>
+              </w:numPr>
+              <w:jc w:val="both"/>
+              <w:rPr>
+                <w:rFonts w:ascii="Times New Roman" w:hAnsi="Times New Roman" w:cs="Times New Roman"/>
+                <w:sz w:val="26"/>
+                <w:szCs w:val="26"/>
+                <w:lang w:val="vi-VN"/>
+              </w:rPr>
+            </w:pPr>
+            <w:r>
+              <w:rPr>
+                <w:rFonts w:ascii="Times New Roman" w:hAnsi="Times New Roman" w:cs="Times New Roman"/>
+                <w:sz w:val="26"/>
+                <w:szCs w:val="26"/>
+                <w:lang w:val="vi-VN"/>
+              </w:rPr>
+              <w:t>Who wrote papers for ACM from 2009 to 2010 ?</w:t>
+            </w:r>
+          </w:p>
+          <w:p>
+            <w:pPr>
+              <w:pStyle w:val="ListParagraph"/>
+              <w:numPr>
+                <w:ilvl w:val="0"/>
+                <w:numId w:val="47"/>
+              </w:numPr>
+              <w:jc w:val="both"/>
+              <w:rPr>
+                <w:rFonts w:ascii="Times New Roman" w:hAnsi="Times New Roman" w:cs="Times New Roman"/>
+                <w:sz w:val="26"/>
+                <w:szCs w:val="26"/>
+                <w:lang w:val="vi-VN"/>
+              </w:rPr>
+            </w:pPr>
+            <w:r>
+              <w:rPr>
+                <w:rFonts w:ascii="Times New Roman" w:hAnsi="Times New Roman" w:cs="Times New Roman"/>
+                <w:sz w:val="26"/>
+                <w:szCs w:val="26"/>
+                <w:lang w:val="vi-VN"/>
+              </w:rPr>
+              <w:t>Who wrote "Question Classification using Head Words and their Hypernyms"?</w:t>
+            </w:r>
+          </w:p>
+          <w:p>
+            <w:pPr>
+              <w:pStyle w:val="ListParagraph"/>
+              <w:numPr>
+                <w:ilvl w:val="0"/>
+                <w:numId w:val="47"/>
+              </w:numPr>
+              <w:jc w:val="both"/>
+              <w:rPr>
+                <w:rFonts w:ascii="Times New Roman" w:hAnsi="Times New Roman" w:cs="Times New Roman"/>
+                <w:sz w:val="26"/>
+                <w:szCs w:val="26"/>
+                <w:lang w:val="vi-VN"/>
+              </w:rPr>
+            </w:pPr>
+            <w:r>
+              <w:rPr>
+                <w:rFonts w:ascii="Times New Roman" w:hAnsi="Times New Roman" w:cs="Times New Roman"/>
+                <w:sz w:val="26"/>
+                <w:szCs w:val="26"/>
+                <w:lang w:val="vi-VN"/>
+              </w:rPr>
+              <w:lastRenderedPageBreak/>
+              <w:t>Who published "Question Classification using Head Words and their Hypernyms"?</w:t>
+            </w:r>
+          </w:p>
+          <w:p>
+            <w:pPr>
+              <w:pStyle w:val="ListParagraph"/>
+              <w:numPr>
+                <w:ilvl w:val="0"/>
+                <w:numId w:val="47"/>
+              </w:numPr>
+              <w:jc w:val="both"/>
+              <w:rPr>
+                <w:rFonts w:ascii="Times New Roman" w:hAnsi="Times New Roman" w:cs="Times New Roman"/>
+                <w:sz w:val="26"/>
+                <w:szCs w:val="26"/>
+                <w:lang w:val="vi-VN"/>
+              </w:rPr>
+            </w:pPr>
+            <w:r>
+              <w:rPr>
+                <w:rFonts w:ascii="Times New Roman" w:hAnsi="Times New Roman" w:cs="Times New Roman"/>
+                <w:sz w:val="26"/>
+                <w:szCs w:val="26"/>
+                <w:lang w:val="vi-VN"/>
+              </w:rPr>
+              <w:t>Who is the publisher of book "Working Models for Uncertain Data"?</w:t>
+            </w:r>
+          </w:p>
+          <w:p>
+            <w:pPr>
+              <w:pStyle w:val="ListParagraph"/>
+              <w:numPr>
+                <w:ilvl w:val="0"/>
+                <w:numId w:val="47"/>
+              </w:numPr>
+              <w:jc w:val="both"/>
+              <w:rPr>
+                <w:rFonts w:ascii="Times New Roman" w:hAnsi="Times New Roman" w:cs="Times New Roman"/>
+                <w:sz w:val="26"/>
+                <w:szCs w:val="26"/>
+                <w:lang w:val="vi-VN"/>
+              </w:rPr>
+            </w:pPr>
+            <w:r>
+              <w:rPr>
+                <w:rFonts w:ascii="Times New Roman" w:hAnsi="Times New Roman" w:cs="Times New Roman"/>
+                <w:sz w:val="26"/>
+                <w:szCs w:val="26"/>
+                <w:lang w:val="vi-VN"/>
+              </w:rPr>
+              <w:t>Who is the distributor of publication "Working Models for Uncertain Data"?</w:t>
+            </w:r>
+          </w:p>
+          <w:p>
+            <w:pPr>
+              <w:pStyle w:val="ListParagraph"/>
+              <w:numPr>
+                <w:ilvl w:val="0"/>
+                <w:numId w:val="47"/>
+              </w:numPr>
+              <w:jc w:val="both"/>
+              <w:rPr>
+                <w:rFonts w:ascii="Times New Roman" w:hAnsi="Times New Roman" w:cs="Times New Roman"/>
+                <w:sz w:val="26"/>
+                <w:szCs w:val="26"/>
+                <w:lang w:val="vi-VN"/>
+              </w:rPr>
+            </w:pPr>
+            <w:r>
+              <w:rPr>
+                <w:rFonts w:ascii="Times New Roman" w:hAnsi="Times New Roman" w:cs="Times New Roman"/>
+                <w:sz w:val="26"/>
+                <w:szCs w:val="26"/>
+                <w:lang w:val="vi-VN"/>
+              </w:rPr>
+              <w:t>Which books were written by Rafiul Ahad and Amelia Carlson in 2010 ?</w:t>
+            </w:r>
+          </w:p>
+          <w:p>
+            <w:pPr>
+              <w:pStyle w:val="ListParagraph"/>
+              <w:numPr>
+                <w:ilvl w:val="0"/>
+                <w:numId w:val="47"/>
+              </w:numPr>
+              <w:jc w:val="both"/>
+              <w:rPr>
+                <w:rFonts w:ascii="Times New Roman" w:hAnsi="Times New Roman" w:cs="Times New Roman"/>
+                <w:sz w:val="26"/>
+                <w:szCs w:val="26"/>
+                <w:lang w:val="vi-VN"/>
+              </w:rPr>
+            </w:pPr>
+            <w:r>
+              <w:rPr>
+                <w:rFonts w:ascii="Times New Roman" w:hAnsi="Times New Roman" w:cs="Times New Roman"/>
+                <w:sz w:val="26"/>
+                <w:szCs w:val="26"/>
+                <w:lang w:val="vi-VN"/>
+              </w:rPr>
+              <w:t>Which books were written by Rafiul Ahad from 1999 to 2010 ?</w:t>
+            </w:r>
+          </w:p>
+          <w:p>
+            <w:pPr>
+              <w:pStyle w:val="ListParagraph"/>
+              <w:numPr>
+                <w:ilvl w:val="0"/>
+                <w:numId w:val="47"/>
+              </w:numPr>
+              <w:jc w:val="both"/>
+              <w:rPr>
+                <w:rFonts w:ascii="Times New Roman" w:hAnsi="Times New Roman" w:cs="Times New Roman"/>
+                <w:sz w:val="26"/>
+                <w:szCs w:val="26"/>
+                <w:lang w:val="vi-VN"/>
+              </w:rPr>
+            </w:pPr>
+            <w:r>
+              <w:rPr>
+                <w:rFonts w:ascii="Times New Roman" w:hAnsi="Times New Roman" w:cs="Times New Roman"/>
+                <w:sz w:val="26"/>
+                <w:szCs w:val="26"/>
+                <w:lang w:val="vi-VN"/>
+              </w:rPr>
+              <w:t>Which papers were written by Amelia Carlson from 1999?</w:t>
+            </w:r>
+          </w:p>
+          <w:p>
+            <w:pPr>
+              <w:pStyle w:val="ListParagraph"/>
+              <w:numPr>
+                <w:ilvl w:val="0"/>
+                <w:numId w:val="47"/>
+              </w:numPr>
+              <w:jc w:val="both"/>
+              <w:rPr>
+                <w:rFonts w:ascii="Times New Roman" w:hAnsi="Times New Roman" w:cs="Times New Roman"/>
+                <w:sz w:val="26"/>
+                <w:szCs w:val="26"/>
+                <w:lang w:val="vi-VN"/>
+              </w:rPr>
+            </w:pPr>
+            <w:r>
+              <w:rPr>
+                <w:rFonts w:ascii="Times New Roman" w:hAnsi="Times New Roman" w:cs="Times New Roman"/>
+                <w:sz w:val="26"/>
+                <w:szCs w:val="26"/>
+                <w:lang w:val="vi-VN"/>
+              </w:rPr>
+              <w:t>Which books were published by O'Reilly or ACM in 1999 ?</w:t>
+            </w:r>
+          </w:p>
+          <w:p>
+            <w:pPr>
+              <w:pStyle w:val="ListParagraph"/>
+              <w:numPr>
+                <w:ilvl w:val="0"/>
+                <w:numId w:val="47"/>
+              </w:numPr>
+              <w:jc w:val="both"/>
+              <w:rPr>
+                <w:rFonts w:ascii="Times New Roman" w:hAnsi="Times New Roman" w:cs="Times New Roman"/>
+                <w:sz w:val="26"/>
+                <w:szCs w:val="26"/>
+                <w:lang w:val="vi-VN"/>
+              </w:rPr>
+            </w:pPr>
+            <w:r>
+              <w:rPr>
+                <w:rFonts w:ascii="Times New Roman" w:hAnsi="Times New Roman" w:cs="Times New Roman"/>
+                <w:sz w:val="26"/>
+                <w:szCs w:val="26"/>
+                <w:lang w:val="vi-VN"/>
+              </w:rPr>
+              <w:t>Which publications were published by O'Reilly or ACM in 1999 ?</w:t>
+            </w:r>
+          </w:p>
+          <w:p>
+            <w:pPr>
+              <w:pStyle w:val="ListParagraph"/>
+              <w:numPr>
+                <w:ilvl w:val="0"/>
+                <w:numId w:val="47"/>
+              </w:numPr>
+              <w:jc w:val="both"/>
+              <w:rPr>
+                <w:rFonts w:ascii="Times New Roman" w:hAnsi="Times New Roman" w:cs="Times New Roman"/>
+                <w:sz w:val="26"/>
+                <w:szCs w:val="26"/>
+                <w:lang w:val="vi-VN"/>
+              </w:rPr>
+            </w:pPr>
+            <w:r>
+              <w:rPr>
+                <w:rFonts w:ascii="Times New Roman" w:hAnsi="Times New Roman" w:cs="Times New Roman"/>
+                <w:sz w:val="26"/>
+                <w:szCs w:val="26"/>
+                <w:lang w:val="vi-VN"/>
+              </w:rPr>
+              <w:t>Which books were published by O'Reilly  in 1999 ?</w:t>
+            </w:r>
+          </w:p>
+          <w:p>
+            <w:pPr>
+              <w:pStyle w:val="ListParagraph"/>
+              <w:numPr>
+                <w:ilvl w:val="0"/>
+                <w:numId w:val="47"/>
+              </w:numPr>
+              <w:jc w:val="both"/>
+              <w:rPr>
+                <w:rFonts w:ascii="Times New Roman" w:hAnsi="Times New Roman" w:cs="Times New Roman"/>
+                <w:sz w:val="26"/>
+                <w:szCs w:val="26"/>
+                <w:lang w:val="vi-VN"/>
+              </w:rPr>
+            </w:pPr>
+            <w:r>
+              <w:rPr>
+                <w:rFonts w:ascii="Times New Roman" w:hAnsi="Times New Roman" w:cs="Times New Roman"/>
+                <w:sz w:val="26"/>
+                <w:szCs w:val="26"/>
+                <w:lang w:val="vi-VN"/>
+              </w:rPr>
+              <w:t>Which books were published by Springer  from 1999 to 2000?</w:t>
+            </w:r>
+          </w:p>
+          <w:p>
+            <w:pPr>
+              <w:pStyle w:val="ListParagraph"/>
+              <w:numPr>
+                <w:ilvl w:val="0"/>
+                <w:numId w:val="47"/>
+              </w:numPr>
+              <w:jc w:val="both"/>
+              <w:rPr>
+                <w:rFonts w:ascii="Times New Roman" w:hAnsi="Times New Roman" w:cs="Times New Roman"/>
+                <w:sz w:val="26"/>
+                <w:szCs w:val="26"/>
+                <w:lang w:val="vi-VN"/>
+              </w:rPr>
+            </w:pPr>
+            <w:r>
+              <w:rPr>
+                <w:rFonts w:ascii="Times New Roman" w:hAnsi="Times New Roman" w:cs="Times New Roman"/>
+                <w:sz w:val="26"/>
+                <w:szCs w:val="26"/>
+                <w:lang w:val="vi-VN"/>
+              </w:rPr>
+              <w:t>Which publications were published by O'Reilly or ACM from 2009 to 2010?</w:t>
+            </w:r>
+          </w:p>
+          <w:p>
+            <w:pPr>
+              <w:pStyle w:val="ListParagraph"/>
+              <w:numPr>
+                <w:ilvl w:val="0"/>
+                <w:numId w:val="47"/>
+              </w:numPr>
+              <w:jc w:val="both"/>
+              <w:rPr>
+                <w:rFonts w:ascii="Times New Roman" w:hAnsi="Times New Roman" w:cs="Times New Roman"/>
+                <w:sz w:val="26"/>
+                <w:szCs w:val="26"/>
+                <w:lang w:val="vi-VN"/>
+              </w:rPr>
+            </w:pPr>
+            <w:r>
+              <w:rPr>
+                <w:rFonts w:ascii="Times New Roman" w:hAnsi="Times New Roman" w:cs="Times New Roman"/>
+                <w:sz w:val="26"/>
+                <w:szCs w:val="26"/>
+                <w:lang w:val="vi-VN"/>
+              </w:rPr>
+              <w:t>Which books did Richard L. Muller or James Brown write in ACM ?</w:t>
+            </w:r>
+          </w:p>
+          <w:p>
+            <w:pPr>
+              <w:pStyle w:val="ListParagraph"/>
+              <w:numPr>
+                <w:ilvl w:val="0"/>
+                <w:numId w:val="47"/>
+              </w:numPr>
+              <w:jc w:val="both"/>
+              <w:rPr>
+                <w:rFonts w:ascii="Times New Roman" w:hAnsi="Times New Roman" w:cs="Times New Roman"/>
+                <w:sz w:val="26"/>
+                <w:szCs w:val="26"/>
+                <w:lang w:val="vi-VN"/>
+              </w:rPr>
+            </w:pPr>
+            <w:r>
+              <w:rPr>
+                <w:rFonts w:ascii="Times New Roman" w:hAnsi="Times New Roman" w:cs="Times New Roman"/>
+                <w:sz w:val="26"/>
+                <w:szCs w:val="26"/>
+                <w:lang w:val="vi-VN"/>
+              </w:rPr>
+              <w:t>Which books did Richard L. Muller write in ACM ?</w:t>
+            </w:r>
+          </w:p>
+          <w:p>
+            <w:pPr>
+              <w:pStyle w:val="ListParagraph"/>
+              <w:numPr>
+                <w:ilvl w:val="0"/>
+                <w:numId w:val="47"/>
+              </w:numPr>
+              <w:jc w:val="both"/>
+              <w:rPr>
+                <w:rFonts w:ascii="Times New Roman" w:hAnsi="Times New Roman" w:cs="Times New Roman"/>
+                <w:sz w:val="26"/>
+                <w:szCs w:val="26"/>
+                <w:lang w:val="vi-VN"/>
+              </w:rPr>
+            </w:pPr>
+            <w:r>
+              <w:rPr>
+                <w:rFonts w:ascii="Times New Roman" w:hAnsi="Times New Roman" w:cs="Times New Roman"/>
+                <w:sz w:val="26"/>
+                <w:szCs w:val="26"/>
+                <w:lang w:val="vi-VN"/>
+              </w:rPr>
+              <w:t>Which authors write books for ACM?</w:t>
+            </w:r>
+          </w:p>
+          <w:p>
+            <w:pPr>
+              <w:pStyle w:val="ListParagraph"/>
+              <w:numPr>
+                <w:ilvl w:val="0"/>
+                <w:numId w:val="47"/>
+              </w:numPr>
+              <w:jc w:val="both"/>
+              <w:rPr>
+                <w:rFonts w:ascii="Times New Roman" w:hAnsi="Times New Roman" w:cs="Times New Roman"/>
+                <w:sz w:val="26"/>
+                <w:szCs w:val="26"/>
+                <w:lang w:val="vi-VN"/>
+              </w:rPr>
+            </w:pPr>
+            <w:r>
+              <w:rPr>
+                <w:rFonts w:ascii="Times New Roman" w:hAnsi="Times New Roman" w:cs="Times New Roman"/>
+                <w:sz w:val="26"/>
+                <w:szCs w:val="26"/>
+                <w:lang w:val="vi-VN"/>
+              </w:rPr>
+              <w:t>Which authors wrote books for Springer from 1999?</w:t>
+            </w:r>
+          </w:p>
+          <w:p>
+            <w:pPr>
+              <w:pStyle w:val="ListParagraph"/>
+              <w:numPr>
+                <w:ilvl w:val="0"/>
+                <w:numId w:val="47"/>
+              </w:numPr>
+              <w:jc w:val="both"/>
+              <w:rPr>
+                <w:rFonts w:ascii="Times New Roman" w:hAnsi="Times New Roman" w:cs="Times New Roman"/>
+                <w:sz w:val="26"/>
+                <w:szCs w:val="26"/>
+                <w:lang w:val="vi-VN"/>
+              </w:rPr>
+            </w:pPr>
+            <w:r>
+              <w:rPr>
+                <w:rFonts w:ascii="Times New Roman" w:hAnsi="Times New Roman" w:cs="Times New Roman"/>
+                <w:sz w:val="26"/>
+                <w:szCs w:val="26"/>
+                <w:lang w:val="vi-VN"/>
+              </w:rPr>
+              <w:t>Which authors composed books for O'Reilly ?</w:t>
+            </w:r>
+          </w:p>
+          <w:p>
+            <w:pPr>
+              <w:pStyle w:val="ListParagraph"/>
+              <w:numPr>
+                <w:ilvl w:val="0"/>
+                <w:numId w:val="47"/>
+              </w:numPr>
+              <w:jc w:val="both"/>
+              <w:rPr>
+                <w:rFonts w:ascii="Times New Roman" w:hAnsi="Times New Roman" w:cs="Times New Roman"/>
+                <w:sz w:val="26"/>
+                <w:szCs w:val="26"/>
+                <w:lang w:val="vi-VN"/>
+              </w:rPr>
+            </w:pPr>
+            <w:r>
+              <w:rPr>
+                <w:rFonts w:ascii="Times New Roman" w:hAnsi="Times New Roman" w:cs="Times New Roman"/>
+                <w:sz w:val="26"/>
+                <w:szCs w:val="26"/>
+                <w:lang w:val="vi-VN"/>
+              </w:rPr>
+              <w:t>Which authors composed books in 1999 ?</w:t>
+            </w:r>
+          </w:p>
+          <w:p>
+            <w:pPr>
+              <w:pStyle w:val="ListParagraph"/>
+              <w:numPr>
+                <w:ilvl w:val="0"/>
+                <w:numId w:val="47"/>
+              </w:numPr>
+              <w:jc w:val="both"/>
+              <w:rPr>
+                <w:rFonts w:ascii="Times New Roman" w:hAnsi="Times New Roman" w:cs="Times New Roman"/>
+                <w:sz w:val="26"/>
+                <w:szCs w:val="26"/>
+                <w:lang w:val="vi-VN"/>
+              </w:rPr>
+            </w:pPr>
+            <w:r>
+              <w:rPr>
+                <w:rFonts w:ascii="Times New Roman" w:hAnsi="Times New Roman" w:cs="Times New Roman"/>
+                <w:sz w:val="26"/>
+                <w:szCs w:val="26"/>
+                <w:lang w:val="vi-VN"/>
+              </w:rPr>
+              <w:t>Which authors write books in 2010 ?</w:t>
+            </w:r>
+          </w:p>
+          <w:p>
+            <w:pPr>
+              <w:pStyle w:val="ListParagraph"/>
+              <w:numPr>
+                <w:ilvl w:val="0"/>
+                <w:numId w:val="47"/>
+              </w:numPr>
+              <w:jc w:val="both"/>
+              <w:rPr>
+                <w:rFonts w:ascii="Times New Roman" w:hAnsi="Times New Roman" w:cs="Times New Roman"/>
+                <w:sz w:val="26"/>
+                <w:szCs w:val="26"/>
+                <w:lang w:val="vi-VN"/>
+              </w:rPr>
+            </w:pPr>
+            <w:r>
+              <w:rPr>
+                <w:rFonts w:ascii="Times New Roman" w:hAnsi="Times New Roman" w:cs="Times New Roman"/>
+                <w:sz w:val="26"/>
+                <w:szCs w:val="26"/>
+                <w:lang w:val="vi-VN"/>
+              </w:rPr>
+              <w:t>Which books does Rafiul Ahad wrote with Amelia Carlson?</w:t>
+            </w:r>
+          </w:p>
+          <w:p>
+            <w:pPr>
+              <w:pStyle w:val="ListParagraph"/>
+              <w:numPr>
+                <w:ilvl w:val="0"/>
+                <w:numId w:val="47"/>
+              </w:numPr>
+              <w:jc w:val="both"/>
+              <w:rPr>
+                <w:rFonts w:ascii="Times New Roman" w:hAnsi="Times New Roman" w:cs="Times New Roman"/>
+                <w:sz w:val="26"/>
+                <w:szCs w:val="26"/>
+                <w:lang w:val="vi-VN"/>
+              </w:rPr>
+            </w:pPr>
+            <w:r>
+              <w:rPr>
+                <w:rFonts w:ascii="Times New Roman" w:hAnsi="Times New Roman" w:cs="Times New Roman"/>
+                <w:sz w:val="26"/>
+                <w:szCs w:val="26"/>
+                <w:lang w:val="vi-VN"/>
+              </w:rPr>
+              <w:t>Which publication have source from TREC in 2010?</w:t>
+            </w:r>
+          </w:p>
+          <w:p>
+            <w:pPr>
+              <w:pStyle w:val="ListParagraph"/>
+              <w:numPr>
+                <w:ilvl w:val="0"/>
+                <w:numId w:val="47"/>
+              </w:numPr>
+              <w:jc w:val="both"/>
+              <w:rPr>
+                <w:rFonts w:ascii="Times New Roman" w:hAnsi="Times New Roman" w:cs="Times New Roman"/>
+                <w:sz w:val="26"/>
+                <w:szCs w:val="26"/>
+                <w:lang w:val="vi-VN"/>
+              </w:rPr>
+            </w:pPr>
+            <w:r>
+              <w:rPr>
+                <w:rFonts w:ascii="Times New Roman" w:hAnsi="Times New Roman" w:cs="Times New Roman"/>
+                <w:sz w:val="26"/>
+                <w:szCs w:val="26"/>
+                <w:lang w:val="vi-VN"/>
+              </w:rPr>
+              <w:t>Which papers refer to "Foundations of Databases"?</w:t>
+            </w:r>
+          </w:p>
+          <w:p>
+            <w:pPr>
+              <w:pStyle w:val="ListParagraph"/>
+              <w:numPr>
+                <w:ilvl w:val="0"/>
+                <w:numId w:val="47"/>
+              </w:numPr>
+              <w:jc w:val="both"/>
+              <w:rPr>
+                <w:rFonts w:ascii="Times New Roman" w:hAnsi="Times New Roman" w:cs="Times New Roman"/>
+                <w:sz w:val="26"/>
+                <w:szCs w:val="26"/>
+                <w:lang w:val="vi-VN"/>
+              </w:rPr>
+            </w:pPr>
+            <w:r>
+              <w:rPr>
+                <w:rFonts w:ascii="Times New Roman" w:hAnsi="Times New Roman" w:cs="Times New Roman"/>
+                <w:sz w:val="26"/>
+                <w:szCs w:val="26"/>
+                <w:lang w:val="vi-VN"/>
+              </w:rPr>
+              <w:t>Which publications refer to "Foundations of Databases"?</w:t>
+            </w:r>
+          </w:p>
+          <w:p>
+            <w:pPr>
+              <w:pStyle w:val="ListParagraph"/>
+              <w:numPr>
+                <w:ilvl w:val="0"/>
+                <w:numId w:val="47"/>
+              </w:numPr>
+              <w:jc w:val="both"/>
+              <w:rPr>
+                <w:rFonts w:ascii="Times New Roman" w:hAnsi="Times New Roman" w:cs="Times New Roman"/>
+                <w:sz w:val="26"/>
+                <w:szCs w:val="26"/>
+                <w:lang w:val="vi-VN"/>
+              </w:rPr>
+            </w:pPr>
+            <w:r>
+              <w:rPr>
+                <w:rFonts w:ascii="Times New Roman" w:hAnsi="Times New Roman" w:cs="Times New Roman"/>
+                <w:sz w:val="26"/>
+                <w:szCs w:val="26"/>
+                <w:lang w:val="vi-VN"/>
+              </w:rPr>
+              <w:t>Which documents cited to "Foundations of Databases"?</w:t>
+            </w:r>
+          </w:p>
+          <w:p>
+            <w:pPr>
+              <w:pStyle w:val="ListParagraph"/>
+              <w:numPr>
+                <w:ilvl w:val="0"/>
+                <w:numId w:val="47"/>
+              </w:numPr>
+              <w:jc w:val="both"/>
+              <w:rPr>
+                <w:rFonts w:ascii="Times New Roman" w:hAnsi="Times New Roman" w:cs="Times New Roman"/>
+                <w:sz w:val="26"/>
+                <w:szCs w:val="26"/>
+                <w:lang w:val="vi-VN"/>
+              </w:rPr>
+            </w:pPr>
+            <w:r>
+              <w:rPr>
+                <w:rFonts w:ascii="Times New Roman" w:hAnsi="Times New Roman" w:cs="Times New Roman"/>
+                <w:sz w:val="26"/>
+                <w:szCs w:val="26"/>
+                <w:lang w:val="vi-VN"/>
+              </w:rPr>
+              <w:t>Which books are published in 1999 and written by "Ken Arnold"?</w:t>
+            </w:r>
+          </w:p>
+          <w:p>
+            <w:pPr>
+              <w:pStyle w:val="ListParagraph"/>
+              <w:numPr>
+                <w:ilvl w:val="0"/>
+                <w:numId w:val="47"/>
+              </w:numPr>
+              <w:jc w:val="both"/>
+              <w:rPr>
+                <w:rFonts w:ascii="Times New Roman" w:hAnsi="Times New Roman" w:cs="Times New Roman"/>
+                <w:sz w:val="26"/>
+                <w:szCs w:val="26"/>
+                <w:lang w:val="vi-VN"/>
+              </w:rPr>
+            </w:pPr>
+            <w:r>
+              <w:rPr>
+                <w:rFonts w:ascii="Times New Roman" w:hAnsi="Times New Roman" w:cs="Times New Roman"/>
+                <w:sz w:val="26"/>
+                <w:szCs w:val="26"/>
+                <w:lang w:val="vi-VN"/>
+              </w:rPr>
+              <w:t>Which books are written by "Ken Arnold" and published by IEEE ?</w:t>
+            </w:r>
+          </w:p>
+          <w:p>
+            <w:pPr>
+              <w:pStyle w:val="ListParagraph"/>
+              <w:numPr>
+                <w:ilvl w:val="0"/>
+                <w:numId w:val="47"/>
+              </w:numPr>
+              <w:jc w:val="both"/>
+              <w:rPr>
+                <w:rFonts w:ascii="Times New Roman" w:hAnsi="Times New Roman" w:cs="Times New Roman"/>
+                <w:sz w:val="26"/>
+                <w:szCs w:val="26"/>
+                <w:lang w:val="vi-VN"/>
+              </w:rPr>
+            </w:pPr>
+            <w:r>
+              <w:rPr>
+                <w:rFonts w:ascii="Times New Roman" w:hAnsi="Times New Roman" w:cs="Times New Roman"/>
+                <w:sz w:val="26"/>
+                <w:szCs w:val="26"/>
+                <w:lang w:val="vi-VN"/>
+              </w:rPr>
+              <w:t>Which books are written by "Ken Arnold" and have source from DBPL ?</w:t>
+            </w:r>
+          </w:p>
+          <w:p>
+            <w:pPr>
+              <w:pStyle w:val="ListParagraph"/>
+              <w:numPr>
+                <w:ilvl w:val="0"/>
+                <w:numId w:val="47"/>
+              </w:numPr>
+              <w:jc w:val="both"/>
+              <w:rPr>
+                <w:rFonts w:ascii="Times New Roman" w:hAnsi="Times New Roman" w:cs="Times New Roman"/>
+                <w:sz w:val="26"/>
+                <w:szCs w:val="26"/>
+                <w:lang w:val="vi-VN"/>
+              </w:rPr>
+            </w:pPr>
+            <w:r>
+              <w:rPr>
+                <w:rFonts w:ascii="Times New Roman" w:hAnsi="Times New Roman" w:cs="Times New Roman"/>
+                <w:sz w:val="26"/>
+                <w:szCs w:val="26"/>
+                <w:lang w:val="vi-VN"/>
+              </w:rPr>
+              <w:t>Which papers are composed by "Ken Arnold" and have source from DBPL ?</w:t>
+            </w:r>
+          </w:p>
+          <w:p>
+            <w:pPr>
+              <w:pStyle w:val="ListParagraph"/>
+              <w:numPr>
+                <w:ilvl w:val="0"/>
+                <w:numId w:val="47"/>
+              </w:numPr>
+              <w:jc w:val="both"/>
+              <w:rPr>
+                <w:rFonts w:ascii="Times New Roman" w:hAnsi="Times New Roman" w:cs="Times New Roman"/>
+                <w:sz w:val="26"/>
+                <w:szCs w:val="26"/>
+                <w:lang w:val="vi-VN"/>
+              </w:rPr>
+            </w:pPr>
+            <w:r>
+              <w:rPr>
+                <w:rFonts w:ascii="Times New Roman" w:hAnsi="Times New Roman" w:cs="Times New Roman"/>
+                <w:sz w:val="26"/>
+                <w:szCs w:val="26"/>
+                <w:lang w:val="vi-VN"/>
+              </w:rPr>
+              <w:t>Which publishers released books in 2010 ?</w:t>
+            </w:r>
+          </w:p>
+          <w:p>
+            <w:pPr>
+              <w:pStyle w:val="ListParagraph"/>
+              <w:numPr>
+                <w:ilvl w:val="0"/>
+                <w:numId w:val="47"/>
+              </w:numPr>
+              <w:jc w:val="both"/>
+              <w:rPr>
+                <w:rFonts w:ascii="Times New Roman" w:hAnsi="Times New Roman" w:cs="Times New Roman"/>
+                <w:sz w:val="26"/>
+                <w:szCs w:val="26"/>
+                <w:lang w:val="vi-VN"/>
+              </w:rPr>
+            </w:pPr>
+            <w:r>
+              <w:rPr>
+                <w:rFonts w:ascii="Times New Roman" w:hAnsi="Times New Roman" w:cs="Times New Roman"/>
+                <w:sz w:val="26"/>
+                <w:szCs w:val="26"/>
+                <w:lang w:val="vi-VN"/>
+              </w:rPr>
+              <w:t>Which publishers released book "Data Structures and Algorithms"?</w:t>
+            </w:r>
+          </w:p>
+          <w:p>
+            <w:pPr>
+              <w:pStyle w:val="ListParagraph"/>
+              <w:numPr>
+                <w:ilvl w:val="0"/>
+                <w:numId w:val="47"/>
+              </w:numPr>
+              <w:jc w:val="both"/>
+              <w:rPr>
+                <w:rFonts w:ascii="Times New Roman" w:hAnsi="Times New Roman" w:cs="Times New Roman"/>
+                <w:sz w:val="26"/>
+                <w:szCs w:val="26"/>
+                <w:lang w:val="vi-VN"/>
+              </w:rPr>
+            </w:pPr>
+            <w:r>
+              <w:rPr>
+                <w:rFonts w:ascii="Times New Roman" w:hAnsi="Times New Roman" w:cs="Times New Roman"/>
+                <w:sz w:val="26"/>
+                <w:szCs w:val="26"/>
+                <w:lang w:val="vi-VN"/>
+              </w:rPr>
+              <w:t>Which publishers released book from 2009 to 2010?</w:t>
+            </w:r>
+          </w:p>
+          <w:p>
+            <w:pPr>
+              <w:pStyle w:val="ListParagraph"/>
+              <w:numPr>
+                <w:ilvl w:val="0"/>
+                <w:numId w:val="47"/>
+              </w:numPr>
+              <w:jc w:val="both"/>
+              <w:rPr>
+                <w:rFonts w:ascii="Times New Roman" w:hAnsi="Times New Roman" w:cs="Times New Roman"/>
+                <w:sz w:val="26"/>
+                <w:szCs w:val="26"/>
+                <w:lang w:val="vi-VN"/>
+              </w:rPr>
+            </w:pPr>
+            <w:r>
+              <w:rPr>
+                <w:rFonts w:ascii="Times New Roman" w:hAnsi="Times New Roman" w:cs="Times New Roman"/>
+                <w:sz w:val="26"/>
+                <w:szCs w:val="26"/>
+                <w:lang w:val="vi-VN"/>
+              </w:rPr>
+              <w:t>How many papers were written by Rafiul Ahad ?</w:t>
+            </w:r>
+          </w:p>
+          <w:p>
+            <w:pPr>
+              <w:pStyle w:val="ListParagraph"/>
+              <w:numPr>
+                <w:ilvl w:val="0"/>
+                <w:numId w:val="47"/>
+              </w:numPr>
+              <w:jc w:val="both"/>
+              <w:rPr>
+                <w:rFonts w:ascii="Times New Roman" w:hAnsi="Times New Roman" w:cs="Times New Roman"/>
+                <w:sz w:val="26"/>
+                <w:szCs w:val="26"/>
+                <w:lang w:val="vi-VN"/>
+              </w:rPr>
+            </w:pPr>
+            <w:r>
+              <w:rPr>
+                <w:rFonts w:ascii="Times New Roman" w:hAnsi="Times New Roman" w:cs="Times New Roman"/>
+                <w:sz w:val="26"/>
+                <w:szCs w:val="26"/>
+                <w:lang w:val="vi-VN"/>
+              </w:rPr>
+              <w:t>How many papers were written by Rafiul Ahad in 2010 ?</w:t>
+            </w:r>
+          </w:p>
+          <w:p>
+            <w:pPr>
+              <w:pStyle w:val="ListParagraph"/>
+              <w:numPr>
+                <w:ilvl w:val="0"/>
+                <w:numId w:val="47"/>
+              </w:numPr>
+              <w:jc w:val="both"/>
+              <w:rPr>
+                <w:rFonts w:ascii="Times New Roman" w:hAnsi="Times New Roman" w:cs="Times New Roman"/>
+                <w:sz w:val="26"/>
+                <w:szCs w:val="26"/>
+                <w:lang w:val="vi-VN"/>
+              </w:rPr>
+            </w:pPr>
+            <w:r>
+              <w:rPr>
+                <w:rFonts w:ascii="Times New Roman" w:hAnsi="Times New Roman" w:cs="Times New Roman"/>
+                <w:sz w:val="26"/>
+                <w:szCs w:val="26"/>
+                <w:lang w:val="vi-VN"/>
+              </w:rPr>
+              <w:t>How many publisher did "Philip K. Chan" cooperate with?</w:t>
+            </w:r>
+          </w:p>
+          <w:p>
+            <w:pPr>
+              <w:pStyle w:val="ListParagraph"/>
+              <w:numPr>
+                <w:ilvl w:val="0"/>
+                <w:numId w:val="47"/>
+              </w:numPr>
+              <w:jc w:val="both"/>
+              <w:rPr>
+                <w:rFonts w:ascii="Times New Roman" w:hAnsi="Times New Roman" w:cs="Times New Roman"/>
+                <w:sz w:val="26"/>
+                <w:szCs w:val="26"/>
+                <w:lang w:val="vi-VN"/>
+              </w:rPr>
+            </w:pPr>
+            <w:r>
+              <w:rPr>
+                <w:rFonts w:ascii="Times New Roman" w:hAnsi="Times New Roman" w:cs="Times New Roman"/>
+                <w:sz w:val="26"/>
+                <w:szCs w:val="26"/>
+                <w:lang w:val="vi-VN"/>
+              </w:rPr>
+              <w:t>How many publisher did "Philip K. Chan" work with?</w:t>
+            </w:r>
+          </w:p>
+          <w:p>
+            <w:pPr>
+              <w:pStyle w:val="ListParagraph"/>
+              <w:numPr>
+                <w:ilvl w:val="0"/>
+                <w:numId w:val="47"/>
+              </w:numPr>
+              <w:jc w:val="both"/>
+              <w:rPr>
+                <w:rFonts w:ascii="Times New Roman" w:hAnsi="Times New Roman" w:cs="Times New Roman"/>
+                <w:sz w:val="26"/>
+                <w:szCs w:val="26"/>
+                <w:lang w:val="vi-VN"/>
+              </w:rPr>
+            </w:pPr>
+            <w:r>
+              <w:rPr>
+                <w:rFonts w:ascii="Times New Roman" w:hAnsi="Times New Roman" w:cs="Times New Roman"/>
+                <w:sz w:val="26"/>
+                <w:szCs w:val="26"/>
+                <w:lang w:val="vi-VN"/>
+              </w:rPr>
+              <w:t>How many papers were written by Raul Rato and Rui Gomes in 2010?</w:t>
+            </w:r>
+          </w:p>
+          <w:p>
+            <w:pPr>
+              <w:pStyle w:val="ListParagraph"/>
+              <w:numPr>
+                <w:ilvl w:val="0"/>
+                <w:numId w:val="47"/>
+              </w:numPr>
+              <w:jc w:val="both"/>
+              <w:rPr>
+                <w:rFonts w:ascii="Times New Roman" w:hAnsi="Times New Roman" w:cs="Times New Roman"/>
+                <w:sz w:val="26"/>
+                <w:szCs w:val="26"/>
+                <w:lang w:val="vi-VN"/>
+              </w:rPr>
+            </w:pPr>
+            <w:r>
+              <w:rPr>
+                <w:rFonts w:ascii="Times New Roman" w:hAnsi="Times New Roman" w:cs="Times New Roman"/>
+                <w:sz w:val="26"/>
+                <w:szCs w:val="26"/>
+                <w:lang w:val="vi-VN"/>
+              </w:rPr>
+              <w:t>How many books have source from TREC ?</w:t>
+            </w:r>
+          </w:p>
+          <w:p>
+            <w:pPr>
+              <w:pStyle w:val="ListParagraph"/>
+              <w:numPr>
+                <w:ilvl w:val="0"/>
+                <w:numId w:val="47"/>
+              </w:numPr>
+              <w:jc w:val="both"/>
+              <w:rPr>
+                <w:rFonts w:ascii="Times New Roman" w:hAnsi="Times New Roman" w:cs="Times New Roman"/>
+                <w:sz w:val="26"/>
+                <w:szCs w:val="26"/>
+                <w:lang w:val="vi-VN"/>
+              </w:rPr>
+            </w:pPr>
+            <w:r>
+              <w:rPr>
+                <w:rFonts w:ascii="Times New Roman" w:hAnsi="Times New Roman" w:cs="Times New Roman"/>
+                <w:sz w:val="26"/>
+                <w:szCs w:val="26"/>
+                <w:lang w:val="vi-VN"/>
+              </w:rPr>
+              <w:t>How many papers derived source from TREC ?</w:t>
+            </w:r>
+          </w:p>
+          <w:p>
+            <w:pPr>
+              <w:pStyle w:val="ListParagraph"/>
+              <w:numPr>
+                <w:ilvl w:val="0"/>
+                <w:numId w:val="47"/>
+              </w:numPr>
+              <w:jc w:val="both"/>
+              <w:rPr>
+                <w:rFonts w:ascii="Times New Roman" w:hAnsi="Times New Roman" w:cs="Times New Roman"/>
+                <w:sz w:val="26"/>
+                <w:szCs w:val="26"/>
+                <w:lang w:val="vi-VN"/>
+              </w:rPr>
+            </w:pPr>
+            <w:r>
+              <w:rPr>
+                <w:rFonts w:ascii="Times New Roman" w:hAnsi="Times New Roman" w:cs="Times New Roman"/>
+                <w:sz w:val="26"/>
+                <w:szCs w:val="26"/>
+                <w:lang w:val="vi-VN"/>
+              </w:rPr>
+              <w:t>How many authors wrote book in 2009 ?</w:t>
+            </w:r>
+          </w:p>
+          <w:p>
+            <w:pPr>
+              <w:pStyle w:val="ListParagraph"/>
+              <w:numPr>
+                <w:ilvl w:val="0"/>
+                <w:numId w:val="47"/>
+              </w:numPr>
+              <w:jc w:val="both"/>
+              <w:rPr>
+                <w:rFonts w:ascii="Times New Roman" w:hAnsi="Times New Roman" w:cs="Times New Roman"/>
+                <w:sz w:val="26"/>
+                <w:szCs w:val="26"/>
+                <w:lang w:val="vi-VN"/>
+              </w:rPr>
+            </w:pPr>
+            <w:r>
+              <w:rPr>
+                <w:rFonts w:ascii="Times New Roman" w:hAnsi="Times New Roman" w:cs="Times New Roman"/>
+                <w:sz w:val="26"/>
+                <w:szCs w:val="26"/>
+                <w:lang w:val="vi-VN"/>
+              </w:rPr>
+              <w:t>How many publisher released book in 2010?</w:t>
+            </w:r>
+          </w:p>
+          <w:p>
+            <w:pPr>
+              <w:pStyle w:val="ListParagraph"/>
+              <w:numPr>
+                <w:ilvl w:val="0"/>
+                <w:numId w:val="47"/>
+              </w:numPr>
+              <w:jc w:val="both"/>
+              <w:rPr>
+                <w:rFonts w:ascii="Times New Roman" w:hAnsi="Times New Roman" w:cs="Times New Roman"/>
+                <w:sz w:val="26"/>
+                <w:szCs w:val="26"/>
+                <w:lang w:val="vi-VN"/>
+              </w:rPr>
+            </w:pPr>
+            <w:r>
+              <w:rPr>
+                <w:rFonts w:ascii="Times New Roman" w:hAnsi="Times New Roman" w:cs="Times New Roman"/>
+                <w:sz w:val="26"/>
+                <w:szCs w:val="26"/>
+                <w:lang w:val="vi-VN"/>
+              </w:rPr>
+              <w:t>How many publications refer to "Foundations of Databases"?</w:t>
+            </w:r>
+          </w:p>
+          <w:p>
+            <w:pPr>
+              <w:pStyle w:val="ListParagraph"/>
+              <w:numPr>
+                <w:ilvl w:val="0"/>
+                <w:numId w:val="47"/>
+              </w:numPr>
+              <w:jc w:val="both"/>
+              <w:rPr>
+                <w:rFonts w:ascii="Times New Roman" w:hAnsi="Times New Roman" w:cs="Times New Roman"/>
+                <w:sz w:val="26"/>
+                <w:szCs w:val="26"/>
+                <w:lang w:val="vi-VN"/>
+              </w:rPr>
+            </w:pPr>
+            <w:r>
+              <w:rPr>
+                <w:rFonts w:ascii="Times New Roman" w:hAnsi="Times New Roman" w:cs="Times New Roman"/>
+                <w:sz w:val="26"/>
+                <w:szCs w:val="26"/>
+                <w:lang w:val="vi-VN"/>
+              </w:rPr>
+              <w:t>How many books cited to "Foundations of Databases"?</w:t>
+            </w:r>
+          </w:p>
+          <w:p>
+            <w:pPr>
+              <w:pStyle w:val="ListParagraph"/>
+              <w:numPr>
+                <w:ilvl w:val="0"/>
+                <w:numId w:val="47"/>
+              </w:numPr>
+              <w:jc w:val="both"/>
+              <w:rPr>
+                <w:rFonts w:ascii="Times New Roman" w:hAnsi="Times New Roman" w:cs="Times New Roman"/>
+                <w:sz w:val="26"/>
+                <w:szCs w:val="26"/>
+                <w:lang w:val="vi-VN"/>
+              </w:rPr>
+            </w:pPr>
+            <w:r>
+              <w:rPr>
+                <w:rFonts w:ascii="Times New Roman" w:hAnsi="Times New Roman" w:cs="Times New Roman"/>
+                <w:sz w:val="26"/>
+                <w:szCs w:val="26"/>
+                <w:lang w:val="vi-VN"/>
+              </w:rPr>
+              <w:t>What are titles of books written by Marcus Thint ?</w:t>
+            </w:r>
+          </w:p>
+          <w:p>
+            <w:pPr>
+              <w:pStyle w:val="ListParagraph"/>
+              <w:numPr>
+                <w:ilvl w:val="0"/>
+                <w:numId w:val="47"/>
+              </w:numPr>
+              <w:jc w:val="both"/>
+              <w:rPr>
+                <w:rFonts w:ascii="Times New Roman" w:hAnsi="Times New Roman" w:cs="Times New Roman"/>
+                <w:sz w:val="26"/>
+                <w:szCs w:val="26"/>
+                <w:lang w:val="vi-VN"/>
+              </w:rPr>
+            </w:pPr>
+            <w:r>
+              <w:rPr>
+                <w:rFonts w:ascii="Times New Roman" w:hAnsi="Times New Roman" w:cs="Times New Roman"/>
+                <w:sz w:val="26"/>
+                <w:szCs w:val="26"/>
+                <w:lang w:val="vi-VN"/>
+              </w:rPr>
+              <w:t>What are headings of books written by Marcus Thint ?</w:t>
+            </w:r>
+          </w:p>
+          <w:p>
+            <w:pPr>
+              <w:pStyle w:val="ListParagraph"/>
+              <w:numPr>
+                <w:ilvl w:val="0"/>
+                <w:numId w:val="47"/>
+              </w:numPr>
+              <w:jc w:val="both"/>
+              <w:rPr>
+                <w:rFonts w:ascii="Times New Roman" w:hAnsi="Times New Roman" w:cs="Times New Roman"/>
+                <w:sz w:val="26"/>
+                <w:szCs w:val="26"/>
+                <w:lang w:val="vi-VN"/>
+              </w:rPr>
+            </w:pPr>
+            <w:r>
+              <w:rPr>
+                <w:rFonts w:ascii="Times New Roman" w:hAnsi="Times New Roman" w:cs="Times New Roman"/>
+                <w:sz w:val="26"/>
+                <w:szCs w:val="26"/>
+                <w:lang w:val="vi-VN"/>
+              </w:rPr>
+              <w:t>What are names of books written by William Kent ?</w:t>
+            </w:r>
+          </w:p>
+          <w:p>
+            <w:pPr>
+              <w:pStyle w:val="ListParagraph"/>
+              <w:numPr>
+                <w:ilvl w:val="0"/>
+                <w:numId w:val="47"/>
+              </w:numPr>
+              <w:jc w:val="both"/>
+              <w:rPr>
+                <w:rFonts w:ascii="Times New Roman" w:hAnsi="Times New Roman" w:cs="Times New Roman"/>
+                <w:sz w:val="26"/>
+                <w:szCs w:val="26"/>
+                <w:lang w:val="vi-VN"/>
+              </w:rPr>
+            </w:pPr>
+            <w:r>
+              <w:rPr>
+                <w:rFonts w:ascii="Times New Roman" w:hAnsi="Times New Roman" w:cs="Times New Roman"/>
+                <w:sz w:val="26"/>
+                <w:szCs w:val="26"/>
+                <w:lang w:val="vi-VN"/>
+              </w:rPr>
+              <w:lastRenderedPageBreak/>
+              <w:t>What papers did Jennifer Widom write ?</w:t>
+            </w:r>
+          </w:p>
+          <w:p>
+            <w:pPr>
+              <w:pStyle w:val="ListParagraph"/>
+              <w:numPr>
+                <w:ilvl w:val="0"/>
+                <w:numId w:val="47"/>
+              </w:numPr>
+              <w:jc w:val="both"/>
+              <w:rPr>
+                <w:rFonts w:ascii="Times New Roman" w:hAnsi="Times New Roman" w:cs="Times New Roman"/>
+                <w:sz w:val="26"/>
+                <w:szCs w:val="26"/>
+                <w:lang w:val="vi-VN"/>
+              </w:rPr>
+            </w:pPr>
+            <w:r>
+              <w:rPr>
+                <w:rFonts w:ascii="Times New Roman" w:hAnsi="Times New Roman" w:cs="Times New Roman"/>
+                <w:sz w:val="26"/>
+                <w:szCs w:val="26"/>
+                <w:lang w:val="vi-VN"/>
+              </w:rPr>
+              <w:t>What books did Jennifer Widom write ?</w:t>
+            </w:r>
+          </w:p>
+          <w:p>
+            <w:pPr>
+              <w:pStyle w:val="ListParagraph"/>
+              <w:numPr>
+                <w:ilvl w:val="0"/>
+                <w:numId w:val="47"/>
+              </w:numPr>
+              <w:jc w:val="both"/>
+              <w:rPr>
+                <w:rFonts w:ascii="Times New Roman" w:hAnsi="Times New Roman" w:cs="Times New Roman"/>
+                <w:sz w:val="26"/>
+                <w:szCs w:val="26"/>
+                <w:lang w:val="vi-VN"/>
+              </w:rPr>
+            </w:pPr>
+            <w:r>
+              <w:rPr>
+                <w:rFonts w:ascii="Times New Roman" w:hAnsi="Times New Roman" w:cs="Times New Roman"/>
+                <w:sz w:val="26"/>
+                <w:szCs w:val="26"/>
+                <w:lang w:val="vi-VN"/>
+              </w:rPr>
+              <w:t>What book did Philip K. Chan write in 1999 ?</w:t>
+            </w:r>
+          </w:p>
+          <w:p>
+            <w:pPr>
+              <w:pStyle w:val="ListParagraph"/>
+              <w:numPr>
+                <w:ilvl w:val="0"/>
+                <w:numId w:val="47"/>
+              </w:numPr>
+              <w:jc w:val="both"/>
+              <w:rPr>
+                <w:rFonts w:ascii="Times New Roman" w:hAnsi="Times New Roman" w:cs="Times New Roman"/>
+                <w:sz w:val="26"/>
+                <w:szCs w:val="26"/>
+                <w:lang w:val="vi-VN"/>
+              </w:rPr>
+            </w:pPr>
+            <w:r>
+              <w:rPr>
+                <w:rFonts w:ascii="Times New Roman" w:hAnsi="Times New Roman" w:cs="Times New Roman"/>
+                <w:sz w:val="26"/>
+                <w:szCs w:val="26"/>
+                <w:lang w:val="vi-VN"/>
+              </w:rPr>
+              <w:t>What book did Philip K. Chan write from 1999 to 2000?</w:t>
+            </w:r>
+          </w:p>
+          <w:p>
+            <w:pPr>
+              <w:pStyle w:val="ListParagraph"/>
+              <w:numPr>
+                <w:ilvl w:val="0"/>
+                <w:numId w:val="47"/>
+              </w:numPr>
+              <w:jc w:val="both"/>
+              <w:rPr>
+                <w:rFonts w:ascii="Times New Roman" w:hAnsi="Times New Roman" w:cs="Times New Roman"/>
+                <w:sz w:val="26"/>
+                <w:szCs w:val="26"/>
+                <w:lang w:val="vi-VN"/>
+              </w:rPr>
+            </w:pPr>
+            <w:r>
+              <w:rPr>
+                <w:rFonts w:ascii="Times New Roman" w:hAnsi="Times New Roman" w:cs="Times New Roman"/>
+                <w:sz w:val="26"/>
+                <w:szCs w:val="26"/>
+                <w:lang w:val="vi-VN"/>
+              </w:rPr>
+              <w:t>What book did James Brown write in 1999 from ACM?</w:t>
+            </w:r>
+          </w:p>
+          <w:p>
+            <w:pPr>
+              <w:pStyle w:val="ListParagraph"/>
+              <w:numPr>
+                <w:ilvl w:val="0"/>
+                <w:numId w:val="47"/>
+              </w:numPr>
+              <w:jc w:val="both"/>
+              <w:rPr>
+                <w:rFonts w:ascii="Times New Roman" w:hAnsi="Times New Roman" w:cs="Times New Roman"/>
+                <w:sz w:val="26"/>
+                <w:szCs w:val="26"/>
+                <w:lang w:val="vi-VN"/>
+              </w:rPr>
+            </w:pPr>
+            <w:r>
+              <w:rPr>
+                <w:rFonts w:ascii="Times New Roman" w:hAnsi="Times New Roman" w:cs="Times New Roman"/>
+                <w:sz w:val="26"/>
+                <w:szCs w:val="26"/>
+                <w:lang w:val="vi-VN"/>
+              </w:rPr>
+              <w:t>What are the titles of the books published by O’reilly in 1999 ?</w:t>
+            </w:r>
+          </w:p>
+          <w:p>
+            <w:pPr>
+              <w:pStyle w:val="ListParagraph"/>
+              <w:numPr>
+                <w:ilvl w:val="0"/>
+                <w:numId w:val="47"/>
+              </w:numPr>
+              <w:jc w:val="both"/>
+              <w:rPr>
+                <w:rFonts w:ascii="Times New Roman" w:hAnsi="Times New Roman" w:cs="Times New Roman"/>
+                <w:sz w:val="26"/>
+                <w:szCs w:val="26"/>
+                <w:lang w:val="vi-VN"/>
+              </w:rPr>
+            </w:pPr>
+            <w:r>
+              <w:rPr>
+                <w:rFonts w:ascii="Times New Roman" w:hAnsi="Times New Roman" w:cs="Times New Roman"/>
+                <w:sz w:val="26"/>
+                <w:szCs w:val="26"/>
+                <w:lang w:val="vi-VN"/>
+              </w:rPr>
+              <w:t>What composer wrote "Java 2D Graphics"</w:t>
+            </w:r>
+          </w:p>
+          <w:p>
+            <w:pPr>
+              <w:pStyle w:val="ListParagraph"/>
+              <w:numPr>
+                <w:ilvl w:val="0"/>
+                <w:numId w:val="47"/>
+              </w:numPr>
+              <w:jc w:val="both"/>
+              <w:rPr>
+                <w:rFonts w:ascii="Times New Roman" w:hAnsi="Times New Roman" w:cs="Times New Roman"/>
+                <w:sz w:val="26"/>
+                <w:szCs w:val="26"/>
+                <w:lang w:val="vi-VN"/>
+              </w:rPr>
+            </w:pPr>
+            <w:r>
+              <w:rPr>
+                <w:rFonts w:ascii="Times New Roman" w:hAnsi="Times New Roman" w:cs="Times New Roman"/>
+                <w:sz w:val="26"/>
+                <w:szCs w:val="26"/>
+                <w:lang w:val="vi-VN"/>
+              </w:rPr>
+              <w:t>What books has isbn 1-56592-484-3</w:t>
+            </w:r>
+          </w:p>
+          <w:p>
+            <w:pPr>
+              <w:pStyle w:val="ListParagraph"/>
+              <w:numPr>
+                <w:ilvl w:val="0"/>
+                <w:numId w:val="47"/>
+              </w:numPr>
+              <w:jc w:val="both"/>
+              <w:rPr>
+                <w:rFonts w:ascii="Times New Roman" w:hAnsi="Times New Roman" w:cs="Times New Roman"/>
+                <w:sz w:val="26"/>
+                <w:szCs w:val="26"/>
+                <w:lang w:val="vi-VN"/>
+              </w:rPr>
+            </w:pPr>
+            <w:r>
+              <w:rPr>
+                <w:rFonts w:ascii="Times New Roman" w:hAnsi="Times New Roman" w:cs="Times New Roman"/>
+                <w:sz w:val="26"/>
+                <w:szCs w:val="26"/>
+                <w:lang w:val="vi-VN"/>
+              </w:rPr>
+              <w:t>What books has doi 10.1145/360271.360274</w:t>
+            </w:r>
+          </w:p>
+          <w:p>
+            <w:pPr>
+              <w:pStyle w:val="ListParagraph"/>
+              <w:numPr>
+                <w:ilvl w:val="0"/>
+                <w:numId w:val="47"/>
+              </w:numPr>
+              <w:jc w:val="both"/>
+              <w:rPr>
+                <w:rFonts w:ascii="Times New Roman" w:hAnsi="Times New Roman" w:cs="Times New Roman"/>
+                <w:sz w:val="26"/>
+                <w:szCs w:val="26"/>
+                <w:lang w:val="vi-VN"/>
+              </w:rPr>
+            </w:pPr>
+            <w:r>
+              <w:rPr>
+                <w:rFonts w:ascii="Times New Roman" w:hAnsi="Times New Roman" w:cs="Times New Roman"/>
+                <w:sz w:val="26"/>
+                <w:szCs w:val="26"/>
+                <w:lang w:val="vi-VN"/>
+              </w:rPr>
+              <w:t>What composer wrote books from 1999 in ACM?</w:t>
+            </w:r>
+          </w:p>
+          <w:p>
+            <w:pPr>
+              <w:pStyle w:val="ListParagraph"/>
+              <w:numPr>
+                <w:ilvl w:val="0"/>
+                <w:numId w:val="47"/>
+              </w:numPr>
+              <w:jc w:val="both"/>
+              <w:rPr>
+                <w:rFonts w:ascii="Times New Roman" w:hAnsi="Times New Roman" w:cs="Times New Roman"/>
+                <w:sz w:val="26"/>
+                <w:szCs w:val="26"/>
+                <w:lang w:val="vi-VN"/>
+              </w:rPr>
+            </w:pPr>
+            <w:r>
+              <w:rPr>
+                <w:rFonts w:ascii="Times New Roman" w:hAnsi="Times New Roman" w:cs="Times New Roman"/>
+                <w:sz w:val="26"/>
+                <w:szCs w:val="26"/>
+                <w:lang w:val="vi-VN"/>
+              </w:rPr>
+              <w:t>What books were written by "Philip K. Chan" from ACM?</w:t>
+            </w:r>
+          </w:p>
+          <w:p>
+            <w:pPr>
+              <w:pStyle w:val="ListParagraph"/>
+              <w:numPr>
+                <w:ilvl w:val="0"/>
+                <w:numId w:val="47"/>
+              </w:numPr>
+              <w:jc w:val="both"/>
+              <w:rPr>
+                <w:rFonts w:ascii="Times New Roman" w:hAnsi="Times New Roman" w:cs="Times New Roman"/>
+                <w:sz w:val="26"/>
+                <w:szCs w:val="26"/>
+                <w:lang w:val="vi-VN"/>
+              </w:rPr>
+            </w:pPr>
+            <w:r>
+              <w:rPr>
+                <w:rFonts w:ascii="Times New Roman" w:hAnsi="Times New Roman" w:cs="Times New Roman"/>
+                <w:sz w:val="26"/>
+                <w:szCs w:val="26"/>
+                <w:lang w:val="vi-VN"/>
+              </w:rPr>
+              <w:t>What books were published by ACM or Springer in 2010?</w:t>
+            </w:r>
+          </w:p>
+          <w:p>
+            <w:pPr>
+              <w:pStyle w:val="ListParagraph"/>
+              <w:numPr>
+                <w:ilvl w:val="0"/>
+                <w:numId w:val="47"/>
+              </w:numPr>
+              <w:jc w:val="both"/>
+              <w:rPr>
+                <w:rFonts w:ascii="Times New Roman" w:hAnsi="Times New Roman" w:cs="Times New Roman"/>
+                <w:sz w:val="26"/>
+                <w:szCs w:val="26"/>
+                <w:lang w:val="vi-VN"/>
+              </w:rPr>
+            </w:pPr>
+            <w:r>
+              <w:rPr>
+                <w:rFonts w:ascii="Times New Roman" w:hAnsi="Times New Roman" w:cs="Times New Roman"/>
+                <w:sz w:val="26"/>
+                <w:szCs w:val="26"/>
+                <w:lang w:val="vi-VN"/>
+              </w:rPr>
+              <w:t>What publications have resulted from TREC in 1999?</w:t>
+            </w:r>
+          </w:p>
+          <w:p>
+            <w:pPr>
+              <w:pStyle w:val="ListParagraph"/>
+              <w:numPr>
+                <w:ilvl w:val="0"/>
+                <w:numId w:val="47"/>
+              </w:numPr>
+              <w:jc w:val="both"/>
+              <w:rPr>
+                <w:rFonts w:ascii="Times New Roman" w:hAnsi="Times New Roman" w:cs="Times New Roman"/>
+                <w:sz w:val="26"/>
+                <w:szCs w:val="26"/>
+                <w:lang w:val="vi-VN"/>
+              </w:rPr>
+            </w:pPr>
+            <w:r>
+              <w:rPr>
+                <w:rFonts w:ascii="Times New Roman" w:hAnsi="Times New Roman" w:cs="Times New Roman"/>
+                <w:sz w:val="26"/>
+                <w:szCs w:val="26"/>
+                <w:lang w:val="vi-VN"/>
+              </w:rPr>
+              <w:t>What books refer to "Foundations of Databases"</w:t>
+            </w:r>
+          </w:p>
+          <w:p>
+            <w:pPr>
+              <w:pStyle w:val="ListParagraph"/>
+              <w:numPr>
+                <w:ilvl w:val="0"/>
+                <w:numId w:val="47"/>
+              </w:numPr>
+              <w:jc w:val="both"/>
+              <w:rPr>
+                <w:rFonts w:ascii="Times New Roman" w:hAnsi="Times New Roman" w:cs="Times New Roman"/>
+                <w:sz w:val="26"/>
+                <w:szCs w:val="26"/>
+                <w:lang w:val="vi-VN"/>
+              </w:rPr>
+            </w:pPr>
+            <w:r>
+              <w:rPr>
+                <w:rFonts w:ascii="Times New Roman" w:hAnsi="Times New Roman" w:cs="Times New Roman"/>
+                <w:sz w:val="26"/>
+                <w:szCs w:val="26"/>
+                <w:lang w:val="vi-VN"/>
+              </w:rPr>
+              <w:t>What publications have resulted from TREC?</w:t>
+            </w:r>
+          </w:p>
+          <w:p>
+            <w:pPr>
+              <w:pStyle w:val="ListParagraph"/>
+              <w:numPr>
+                <w:ilvl w:val="0"/>
+                <w:numId w:val="47"/>
+              </w:numPr>
+              <w:jc w:val="both"/>
+              <w:rPr>
+                <w:rFonts w:ascii="Times New Roman" w:hAnsi="Times New Roman" w:cs="Times New Roman"/>
+                <w:sz w:val="26"/>
+                <w:szCs w:val="26"/>
+                <w:lang w:val="vi-VN"/>
+              </w:rPr>
+            </w:pPr>
+            <w:r>
+              <w:rPr>
+                <w:rFonts w:ascii="Times New Roman" w:hAnsi="Times New Roman" w:cs="Times New Roman"/>
+                <w:sz w:val="26"/>
+                <w:szCs w:val="26"/>
+                <w:lang w:val="vi-VN"/>
+              </w:rPr>
+              <w:t>What year is "Foundations of Databases" written in?</w:t>
+            </w:r>
+          </w:p>
+          <w:p>
+            <w:pPr>
+              <w:pStyle w:val="ListParagraph"/>
+              <w:numPr>
+                <w:ilvl w:val="0"/>
+                <w:numId w:val="47"/>
+              </w:numPr>
+              <w:jc w:val="both"/>
+              <w:rPr>
+                <w:rFonts w:ascii="Times New Roman" w:hAnsi="Times New Roman" w:cs="Times New Roman"/>
+                <w:sz w:val="26"/>
+                <w:szCs w:val="26"/>
+                <w:lang w:val="vi-VN"/>
+              </w:rPr>
+            </w:pPr>
+            <w:r>
+              <w:rPr>
+                <w:rFonts w:ascii="Times New Roman" w:hAnsi="Times New Roman" w:cs="Times New Roman"/>
+                <w:sz w:val="26"/>
+                <w:szCs w:val="26"/>
+                <w:lang w:val="vi-VN"/>
+              </w:rPr>
+              <w:t>What year is "Java 2D Graphics" written in?</w:t>
+            </w:r>
+          </w:p>
+          <w:p>
+            <w:pPr>
+              <w:pStyle w:val="ListParagraph"/>
+              <w:numPr>
+                <w:ilvl w:val="0"/>
+                <w:numId w:val="47"/>
+              </w:numPr>
+              <w:jc w:val="both"/>
+              <w:rPr>
+                <w:rFonts w:ascii="Times New Roman" w:hAnsi="Times New Roman" w:cs="Times New Roman"/>
+                <w:sz w:val="26"/>
+                <w:szCs w:val="26"/>
+                <w:lang w:val="vi-VN"/>
+              </w:rPr>
+            </w:pPr>
+            <w:r>
+              <w:rPr>
+                <w:rFonts w:ascii="Times New Roman" w:hAnsi="Times New Roman" w:cs="Times New Roman"/>
+                <w:sz w:val="26"/>
+                <w:szCs w:val="26"/>
+                <w:lang w:val="vi-VN"/>
+              </w:rPr>
+              <w:t>What references of the book "Foundations of Databases" ?</w:t>
+            </w:r>
+          </w:p>
+          <w:p>
+            <w:pPr>
+              <w:pStyle w:val="ListParagraph"/>
+              <w:numPr>
+                <w:ilvl w:val="0"/>
+                <w:numId w:val="47"/>
+              </w:numPr>
+              <w:jc w:val="both"/>
+              <w:rPr>
+                <w:rFonts w:ascii="Times New Roman" w:hAnsi="Times New Roman" w:cs="Times New Roman"/>
+                <w:sz w:val="26"/>
+                <w:szCs w:val="26"/>
+                <w:lang w:val="vi-VN"/>
+              </w:rPr>
+            </w:pPr>
+            <w:r>
+              <w:rPr>
+                <w:rFonts w:ascii="Times New Roman" w:hAnsi="Times New Roman" w:cs="Times New Roman"/>
+                <w:sz w:val="26"/>
+                <w:szCs w:val="26"/>
+                <w:lang w:val="vi-VN"/>
+              </w:rPr>
+              <w:t>What citations of the book "Foundations of Databases" ?</w:t>
+            </w:r>
+          </w:p>
+          <w:p>
+            <w:pPr>
+              <w:pStyle w:val="ListParagraph"/>
+              <w:numPr>
+                <w:ilvl w:val="0"/>
+                <w:numId w:val="47"/>
+              </w:numPr>
+              <w:jc w:val="both"/>
+              <w:rPr>
+                <w:rFonts w:ascii="Times New Roman" w:hAnsi="Times New Roman" w:cs="Times New Roman"/>
+                <w:sz w:val="26"/>
+                <w:szCs w:val="26"/>
+                <w:lang w:val="vi-VN"/>
+              </w:rPr>
+            </w:pPr>
+            <w:r>
+              <w:rPr>
+                <w:rFonts w:ascii="Times New Roman" w:hAnsi="Times New Roman" w:cs="Times New Roman"/>
+                <w:sz w:val="26"/>
+                <w:szCs w:val="26"/>
+                <w:lang w:val="vi-VN"/>
+              </w:rPr>
+              <w:t>Does Rafiul Ahad write books in 2010 ?</w:t>
+            </w:r>
+          </w:p>
+          <w:p>
+            <w:pPr>
+              <w:pStyle w:val="ListParagraph"/>
+              <w:numPr>
+                <w:ilvl w:val="0"/>
+                <w:numId w:val="47"/>
+              </w:numPr>
+              <w:jc w:val="both"/>
+              <w:rPr>
+                <w:rFonts w:ascii="Times New Roman" w:hAnsi="Times New Roman" w:cs="Times New Roman"/>
+                <w:sz w:val="26"/>
+                <w:szCs w:val="26"/>
+                <w:lang w:val="vi-VN"/>
+              </w:rPr>
+            </w:pPr>
+            <w:r>
+              <w:rPr>
+                <w:rFonts w:ascii="Times New Roman" w:hAnsi="Times New Roman" w:cs="Times New Roman"/>
+                <w:sz w:val="26"/>
+                <w:szCs w:val="26"/>
+                <w:lang w:val="vi-VN"/>
+              </w:rPr>
+              <w:t>Does Rafiul Ahad write books from 2005 to 2010 ?</w:t>
+            </w:r>
+          </w:p>
+          <w:p>
+            <w:pPr>
+              <w:pStyle w:val="ListParagraph"/>
+              <w:numPr>
+                <w:ilvl w:val="0"/>
+                <w:numId w:val="47"/>
+              </w:numPr>
+              <w:jc w:val="both"/>
+              <w:rPr>
+                <w:rFonts w:ascii="Times New Roman" w:hAnsi="Times New Roman" w:cs="Times New Roman"/>
+                <w:sz w:val="26"/>
+                <w:szCs w:val="26"/>
+                <w:lang w:val="vi-VN"/>
+              </w:rPr>
+            </w:pPr>
+            <w:r>
+              <w:rPr>
+                <w:rFonts w:ascii="Times New Roman" w:hAnsi="Times New Roman" w:cs="Times New Roman"/>
+                <w:sz w:val="26"/>
+                <w:szCs w:val="26"/>
+                <w:lang w:val="vi-VN"/>
+              </w:rPr>
+              <w:t>Did you find me some books publish by O'Reilly ?</w:t>
+            </w:r>
+          </w:p>
+          <w:p>
+            <w:pPr>
+              <w:pStyle w:val="ListParagraph"/>
+              <w:numPr>
+                <w:ilvl w:val="0"/>
+                <w:numId w:val="47"/>
+              </w:numPr>
+              <w:jc w:val="both"/>
+              <w:rPr>
+                <w:rFonts w:ascii="Times New Roman" w:hAnsi="Times New Roman" w:cs="Times New Roman"/>
+                <w:sz w:val="26"/>
+                <w:szCs w:val="26"/>
+                <w:lang w:val="vi-VN"/>
+              </w:rPr>
+            </w:pPr>
+            <w:r>
+              <w:rPr>
+                <w:rFonts w:ascii="Times New Roman" w:hAnsi="Times New Roman" w:cs="Times New Roman"/>
+                <w:sz w:val="26"/>
+                <w:szCs w:val="26"/>
+                <w:lang w:val="vi-VN"/>
+              </w:rPr>
+              <w:t>Do you know any books written in 2010 and publish by ACM ?</w:t>
+            </w:r>
+          </w:p>
+          <w:p>
+            <w:pPr>
+              <w:pStyle w:val="ListParagraph"/>
+              <w:numPr>
+                <w:ilvl w:val="0"/>
+                <w:numId w:val="47"/>
+              </w:numPr>
+              <w:jc w:val="both"/>
+              <w:rPr>
+                <w:rFonts w:ascii="Times New Roman" w:hAnsi="Times New Roman" w:cs="Times New Roman"/>
+                <w:sz w:val="26"/>
+                <w:szCs w:val="26"/>
+                <w:lang w:val="vi-VN"/>
+              </w:rPr>
+            </w:pPr>
+            <w:r>
+              <w:rPr>
+                <w:rFonts w:ascii="Times New Roman" w:hAnsi="Times New Roman" w:cs="Times New Roman"/>
+                <w:sz w:val="26"/>
+                <w:szCs w:val="26"/>
+                <w:lang w:val="vi-VN"/>
+              </w:rPr>
+              <w:t>Did IEEE publish books in 2010 ?</w:t>
+            </w:r>
+          </w:p>
+          <w:p>
+            <w:pPr>
+              <w:pStyle w:val="ListParagraph"/>
+              <w:numPr>
+                <w:ilvl w:val="0"/>
+                <w:numId w:val="47"/>
+              </w:numPr>
+              <w:jc w:val="both"/>
+              <w:rPr>
+                <w:rFonts w:ascii="Times New Roman" w:hAnsi="Times New Roman" w:cs="Times New Roman"/>
+                <w:sz w:val="26"/>
+                <w:szCs w:val="26"/>
+                <w:lang w:val="vi-VN"/>
+              </w:rPr>
+            </w:pPr>
+            <w:r>
+              <w:rPr>
+                <w:rFonts w:ascii="Times New Roman" w:hAnsi="Times New Roman" w:cs="Times New Roman"/>
+                <w:sz w:val="26"/>
+                <w:szCs w:val="26"/>
+                <w:lang w:val="vi-VN"/>
+              </w:rPr>
+              <w:t>Did you have any books were publish by ACM ?</w:t>
+            </w:r>
+          </w:p>
+          <w:p>
+            <w:pPr>
+              <w:pStyle w:val="ListParagraph"/>
+              <w:numPr>
+                <w:ilvl w:val="0"/>
+                <w:numId w:val="47"/>
+              </w:numPr>
+              <w:jc w:val="both"/>
+              <w:rPr>
+                <w:rFonts w:ascii="Times New Roman" w:hAnsi="Times New Roman" w:cs="Times New Roman"/>
+                <w:sz w:val="26"/>
+                <w:szCs w:val="26"/>
+                <w:lang w:val="vi-VN"/>
+              </w:rPr>
+            </w:pPr>
+            <w:r>
+              <w:rPr>
+                <w:rFonts w:ascii="Times New Roman" w:hAnsi="Times New Roman" w:cs="Times New Roman"/>
+                <w:sz w:val="26"/>
+                <w:szCs w:val="26"/>
+                <w:lang w:val="vi-VN"/>
+              </w:rPr>
+              <w:t>Are there any books published by IEEE in 2000 ?</w:t>
+            </w:r>
+          </w:p>
+          <w:p>
+            <w:pPr>
+              <w:pStyle w:val="ListParagraph"/>
+              <w:numPr>
+                <w:ilvl w:val="0"/>
+                <w:numId w:val="47"/>
+              </w:numPr>
+              <w:jc w:val="both"/>
+              <w:rPr>
+                <w:rFonts w:ascii="Times New Roman" w:hAnsi="Times New Roman" w:cs="Times New Roman"/>
+                <w:sz w:val="26"/>
+                <w:szCs w:val="26"/>
+                <w:lang w:val="vi-VN"/>
+              </w:rPr>
+            </w:pPr>
+            <w:r>
+              <w:rPr>
+                <w:rFonts w:ascii="Times New Roman" w:hAnsi="Times New Roman" w:cs="Times New Roman"/>
+                <w:sz w:val="26"/>
+                <w:szCs w:val="26"/>
+                <w:lang w:val="vi-VN"/>
+              </w:rPr>
+              <w:t>Are there any books written by Mike Holcombe in 2000 ?</w:t>
+            </w:r>
+          </w:p>
+          <w:p>
+            <w:pPr>
+              <w:pStyle w:val="ListParagraph"/>
+              <w:numPr>
+                <w:ilvl w:val="0"/>
+                <w:numId w:val="47"/>
+              </w:numPr>
+              <w:jc w:val="both"/>
+              <w:rPr>
+                <w:rFonts w:ascii="Times New Roman" w:hAnsi="Times New Roman" w:cs="Times New Roman"/>
+                <w:sz w:val="26"/>
+                <w:szCs w:val="26"/>
+                <w:lang w:val="vi-VN"/>
+              </w:rPr>
+            </w:pPr>
+            <w:r>
+              <w:rPr>
+                <w:rFonts w:ascii="Times New Roman" w:hAnsi="Times New Roman" w:cs="Times New Roman"/>
+                <w:sz w:val="26"/>
+                <w:szCs w:val="26"/>
+                <w:lang w:val="vi-VN"/>
+              </w:rPr>
+              <w:t>Name some books Richard L. Muller write for Springer</w:t>
+            </w:r>
+          </w:p>
+          <w:p>
+            <w:pPr>
+              <w:pStyle w:val="ListParagraph"/>
+              <w:numPr>
+                <w:ilvl w:val="0"/>
+                <w:numId w:val="47"/>
+              </w:numPr>
+              <w:jc w:val="both"/>
+              <w:rPr>
+                <w:rFonts w:ascii="Times New Roman" w:hAnsi="Times New Roman" w:cs="Times New Roman"/>
+                <w:sz w:val="26"/>
+                <w:szCs w:val="26"/>
+                <w:lang w:val="vi-VN"/>
+              </w:rPr>
+            </w:pPr>
+            <w:r>
+              <w:rPr>
+                <w:rFonts w:ascii="Times New Roman" w:hAnsi="Times New Roman" w:cs="Times New Roman"/>
+                <w:sz w:val="26"/>
+                <w:szCs w:val="26"/>
+                <w:lang w:val="vi-VN"/>
+              </w:rPr>
+              <w:t>Name all publications were publish in 2010</w:t>
+            </w:r>
+          </w:p>
+          <w:p>
+            <w:pPr>
+              <w:pStyle w:val="ListParagraph"/>
+              <w:numPr>
+                <w:ilvl w:val="0"/>
+                <w:numId w:val="47"/>
+              </w:numPr>
+              <w:jc w:val="both"/>
+              <w:rPr>
+                <w:rFonts w:ascii="Times New Roman" w:hAnsi="Times New Roman" w:cs="Times New Roman"/>
+                <w:sz w:val="26"/>
+                <w:szCs w:val="26"/>
+                <w:lang w:val="vi-VN"/>
+              </w:rPr>
+            </w:pPr>
+            <w:r>
+              <w:rPr>
+                <w:rFonts w:ascii="Times New Roman" w:hAnsi="Times New Roman" w:cs="Times New Roman"/>
+                <w:sz w:val="26"/>
+                <w:szCs w:val="26"/>
+                <w:lang w:val="vi-VN"/>
+              </w:rPr>
+              <w:t>Name papers which were published from 1999 to 2001 in ACM ?</w:t>
+            </w:r>
+          </w:p>
+          <w:p>
+            <w:pPr>
+              <w:pStyle w:val="ListParagraph"/>
+              <w:numPr>
+                <w:ilvl w:val="0"/>
+                <w:numId w:val="47"/>
+              </w:numPr>
+              <w:jc w:val="both"/>
+              <w:rPr>
+                <w:rFonts w:ascii="Times New Roman" w:hAnsi="Times New Roman" w:cs="Times New Roman"/>
+                <w:sz w:val="26"/>
+                <w:szCs w:val="26"/>
+                <w:lang w:val="vi-VN"/>
+              </w:rPr>
+            </w:pPr>
+            <w:r>
+              <w:rPr>
+                <w:rFonts w:ascii="Times New Roman" w:hAnsi="Times New Roman" w:cs="Times New Roman"/>
+                <w:sz w:val="26"/>
+                <w:szCs w:val="26"/>
+                <w:lang w:val="vi-VN"/>
+              </w:rPr>
+              <w:t>Name publications which result from DBPL in 2010 ?</w:t>
+            </w:r>
+          </w:p>
+          <w:p>
+            <w:pPr>
+              <w:pStyle w:val="ListParagraph"/>
+              <w:numPr>
+                <w:ilvl w:val="0"/>
+                <w:numId w:val="47"/>
+              </w:numPr>
+              <w:jc w:val="both"/>
+              <w:rPr>
+                <w:rFonts w:ascii="Times New Roman" w:hAnsi="Times New Roman" w:cs="Times New Roman"/>
+                <w:sz w:val="26"/>
+                <w:szCs w:val="26"/>
+                <w:lang w:val="vi-VN"/>
+              </w:rPr>
+            </w:pPr>
+            <w:r>
+              <w:rPr>
+                <w:rFonts w:ascii="Times New Roman" w:hAnsi="Times New Roman" w:cs="Times New Roman"/>
+                <w:sz w:val="26"/>
+                <w:szCs w:val="26"/>
+                <w:lang w:val="vi-VN"/>
+              </w:rPr>
+              <w:t>List some books which are written by Jennifer Widom from 1999</w:t>
+            </w:r>
+          </w:p>
+          <w:p>
+            <w:pPr>
+              <w:pStyle w:val="ListParagraph"/>
+              <w:numPr>
+                <w:ilvl w:val="0"/>
+                <w:numId w:val="47"/>
+              </w:numPr>
+              <w:jc w:val="both"/>
+              <w:rPr>
+                <w:rFonts w:ascii="Times New Roman" w:hAnsi="Times New Roman" w:cs="Times New Roman"/>
+                <w:sz w:val="26"/>
+                <w:szCs w:val="26"/>
+                <w:lang w:val="vi-VN"/>
+              </w:rPr>
+            </w:pPr>
+            <w:r>
+              <w:rPr>
+                <w:rFonts w:ascii="Times New Roman" w:hAnsi="Times New Roman" w:cs="Times New Roman"/>
+                <w:sz w:val="26"/>
+                <w:szCs w:val="26"/>
+                <w:lang w:val="vi-VN"/>
+              </w:rPr>
+              <w:t>List all books were published by Springer in 2010</w:t>
+            </w:r>
+          </w:p>
+          <w:p>
+            <w:pPr>
+              <w:pStyle w:val="ListParagraph"/>
+              <w:numPr>
+                <w:ilvl w:val="0"/>
+                <w:numId w:val="47"/>
+              </w:numPr>
+              <w:jc w:val="both"/>
+              <w:rPr>
+                <w:rFonts w:ascii="Times New Roman" w:hAnsi="Times New Roman" w:cs="Times New Roman"/>
+                <w:sz w:val="26"/>
+                <w:szCs w:val="26"/>
+                <w:lang w:val="vi-VN"/>
+              </w:rPr>
+            </w:pPr>
+            <w:r>
+              <w:rPr>
+                <w:rFonts w:ascii="Times New Roman" w:hAnsi="Times New Roman" w:cs="Times New Roman"/>
+                <w:sz w:val="26"/>
+                <w:szCs w:val="26"/>
+                <w:lang w:val="vi-VN"/>
+              </w:rPr>
+              <w:t xml:space="preserve">List some books were published by ACM </w:t>
+            </w:r>
+          </w:p>
+          <w:p>
+            <w:pPr>
+              <w:pStyle w:val="ListParagraph"/>
+              <w:numPr>
+                <w:ilvl w:val="0"/>
+                <w:numId w:val="47"/>
+              </w:numPr>
+              <w:jc w:val="both"/>
+              <w:rPr>
+                <w:rFonts w:ascii="Times New Roman" w:hAnsi="Times New Roman" w:cs="Times New Roman"/>
+                <w:sz w:val="26"/>
+                <w:szCs w:val="26"/>
+                <w:lang w:val="vi-VN"/>
+              </w:rPr>
+            </w:pPr>
+            <w:r>
+              <w:rPr>
+                <w:rFonts w:ascii="Times New Roman" w:hAnsi="Times New Roman" w:cs="Times New Roman"/>
+                <w:sz w:val="26"/>
+                <w:szCs w:val="26"/>
+                <w:lang w:val="vi-VN"/>
+              </w:rPr>
+              <w:t>List authors Who wrote books for Springer in 2010</w:t>
+            </w:r>
+          </w:p>
+          <w:p>
+            <w:pPr>
+              <w:pStyle w:val="ListParagraph"/>
+              <w:numPr>
+                <w:ilvl w:val="0"/>
+                <w:numId w:val="47"/>
+              </w:numPr>
+              <w:jc w:val="both"/>
+              <w:rPr>
+                <w:rFonts w:ascii="Times New Roman" w:hAnsi="Times New Roman" w:cs="Times New Roman"/>
+                <w:sz w:val="26"/>
+                <w:szCs w:val="26"/>
+                <w:lang w:val="vi-VN"/>
+              </w:rPr>
+            </w:pPr>
+            <w:r>
+              <w:rPr>
+                <w:rFonts w:ascii="Times New Roman" w:hAnsi="Times New Roman" w:cs="Times New Roman"/>
+                <w:sz w:val="26"/>
+                <w:szCs w:val="26"/>
+                <w:lang w:val="vi-VN"/>
+              </w:rPr>
+              <w:t>Find books which are composed by Rafiul Ahad and Amelia Carlson</w:t>
+            </w:r>
+          </w:p>
+          <w:p>
+            <w:pPr>
+              <w:pStyle w:val="ListParagraph"/>
+              <w:numPr>
+                <w:ilvl w:val="0"/>
+                <w:numId w:val="47"/>
+              </w:numPr>
+              <w:jc w:val="both"/>
+              <w:rPr>
+                <w:rFonts w:ascii="Times New Roman" w:hAnsi="Times New Roman" w:cs="Times New Roman"/>
+                <w:sz w:val="26"/>
+                <w:szCs w:val="26"/>
+                <w:lang w:val="vi-VN"/>
+              </w:rPr>
+            </w:pPr>
+            <w:r>
+              <w:rPr>
+                <w:rFonts w:ascii="Times New Roman" w:hAnsi="Times New Roman" w:cs="Times New Roman"/>
+                <w:sz w:val="26"/>
+                <w:szCs w:val="26"/>
+                <w:lang w:val="vi-VN"/>
+              </w:rPr>
+              <w:t>Find books are composed by Rafiul Ahad and Amelia Carlson</w:t>
+            </w:r>
+          </w:p>
+          <w:p>
+            <w:pPr>
+              <w:pStyle w:val="ListParagraph"/>
+              <w:numPr>
+                <w:ilvl w:val="0"/>
+                <w:numId w:val="47"/>
+              </w:numPr>
+              <w:jc w:val="both"/>
+              <w:rPr>
+                <w:rFonts w:ascii="Times New Roman" w:hAnsi="Times New Roman" w:cs="Times New Roman"/>
+                <w:sz w:val="26"/>
+                <w:szCs w:val="26"/>
+                <w:lang w:val="vi-VN"/>
+              </w:rPr>
+            </w:pPr>
+            <w:r>
+              <w:rPr>
+                <w:rFonts w:ascii="Times New Roman" w:hAnsi="Times New Roman" w:cs="Times New Roman"/>
+                <w:sz w:val="26"/>
+                <w:szCs w:val="26"/>
+                <w:lang w:val="vi-VN"/>
+              </w:rPr>
+              <w:t>Find authors who wrote books for ACM from 2008 to 2009</w:t>
+            </w:r>
+          </w:p>
+          <w:p>
+            <w:pPr>
+              <w:pStyle w:val="ListParagraph"/>
+              <w:numPr>
+                <w:ilvl w:val="0"/>
+                <w:numId w:val="47"/>
+              </w:numPr>
+              <w:jc w:val="both"/>
+              <w:rPr>
+                <w:rFonts w:ascii="Times New Roman" w:hAnsi="Times New Roman" w:cs="Times New Roman"/>
+                <w:sz w:val="26"/>
+                <w:szCs w:val="26"/>
+                <w:lang w:val="vi-VN"/>
+              </w:rPr>
+            </w:pPr>
+            <w:r>
+              <w:rPr>
+                <w:rFonts w:ascii="Times New Roman" w:hAnsi="Times New Roman" w:cs="Times New Roman"/>
+                <w:sz w:val="26"/>
+                <w:szCs w:val="26"/>
+                <w:lang w:val="vi-VN"/>
+              </w:rPr>
+              <w:t>Find publications have resulted from ACM Annual Conference</w:t>
+            </w:r>
+          </w:p>
+          <w:p>
+            <w:pPr>
+              <w:pStyle w:val="ListParagraph"/>
+              <w:numPr>
+                <w:ilvl w:val="0"/>
+                <w:numId w:val="47"/>
+              </w:numPr>
+              <w:jc w:val="both"/>
+              <w:rPr>
+                <w:rFonts w:ascii="Times New Roman" w:hAnsi="Times New Roman" w:cs="Times New Roman"/>
+                <w:sz w:val="26"/>
+                <w:szCs w:val="26"/>
+                <w:lang w:val="vi-VN"/>
+              </w:rPr>
+            </w:pPr>
+            <w:r>
+              <w:rPr>
+                <w:rFonts w:ascii="Times New Roman" w:hAnsi="Times New Roman" w:cs="Times New Roman"/>
+                <w:sz w:val="26"/>
+                <w:szCs w:val="26"/>
+                <w:lang w:val="vi-VN"/>
+              </w:rPr>
+              <w:t>Show me some books were written by Lorand Dali</w:t>
+            </w:r>
+          </w:p>
+          <w:p>
+            <w:pPr>
+              <w:pStyle w:val="ListParagraph"/>
+              <w:numPr>
+                <w:ilvl w:val="0"/>
+                <w:numId w:val="47"/>
+              </w:numPr>
+              <w:jc w:val="both"/>
+              <w:rPr>
+                <w:rFonts w:ascii="Times New Roman" w:hAnsi="Times New Roman" w:cs="Times New Roman"/>
+                <w:sz w:val="26"/>
+                <w:szCs w:val="26"/>
+                <w:lang w:val="vi-VN"/>
+              </w:rPr>
+            </w:pPr>
+            <w:r>
+              <w:rPr>
+                <w:rFonts w:ascii="Times New Roman" w:hAnsi="Times New Roman" w:cs="Times New Roman"/>
+                <w:sz w:val="26"/>
+                <w:szCs w:val="26"/>
+                <w:lang w:val="vi-VN"/>
+              </w:rPr>
+              <w:t>Show me any books which published in ACM and written by Lorand Dali.</w:t>
+            </w:r>
+          </w:p>
+          <w:p>
+            <w:pPr>
+              <w:pStyle w:val="ListParagraph"/>
+              <w:numPr>
+                <w:ilvl w:val="0"/>
+                <w:numId w:val="47"/>
+              </w:numPr>
+              <w:jc w:val="both"/>
+              <w:rPr>
+                <w:lang w:val="vi-VN"/>
+              </w:rPr>
+            </w:pPr>
+            <w:r>
+              <w:rPr>
+                <w:rFonts w:ascii="Times New Roman" w:hAnsi="Times New Roman" w:cs="Times New Roman"/>
+                <w:sz w:val="26"/>
+                <w:szCs w:val="26"/>
+                <w:lang w:val="vi-VN"/>
+              </w:rPr>
+              <w:t>Alfred V. Aho is author of "Data Structures and Algorithms" , isn't it?</w:t>
+            </w:r>
+          </w:p>
+        </w:tc>
+      </w:tr>
+    </w:tbl>
     <w:p>
       <w:pPr>
         <w:pStyle w:val="ListParagraph"/>
@@ -41020,7 +43637,7 @@
             <w:rPr>
               <w:noProof/>
             </w:rPr>
-            <w:t>21</w:t>
+            <w:t>1</w:t>
           </w:r>
         </w:fldSimple>
       </w:p>
@@ -41846,6 +44463,92 @@
     </w:lvl>
   </w:abstractNum>
   <w:abstractNum w:abstractNumId="6">
+    <w:nsid w:val="0A5E7960"/>
+    <w:multiLevelType w:val="hybridMultilevel"/>
+    <w:tmpl w:val="755A9BEE"/>
+    <w:lvl w:ilvl="0" w:tplc="0409000F">
+      <w:start w:val="1"/>
+      <w:numFmt w:val="decimal"/>
+      <w:lvlText w:val="%1."/>
+      <w:lvlJc w:val="left"/>
+      <w:pPr>
+        <w:ind w:left="720" w:hanging="360"/>
+      </w:pPr>
+    </w:lvl>
+    <w:lvl w:ilvl="1" w:tplc="04090019" w:tentative="1">
+      <w:start w:val="1"/>
+      <w:numFmt w:val="lowerLetter"/>
+      <w:lvlText w:val="%2."/>
+      <w:lvlJc w:val="left"/>
+      <w:pPr>
+        <w:ind w:left="1440" w:hanging="360"/>
+      </w:pPr>
+    </w:lvl>
+    <w:lvl w:ilvl="2" w:tplc="0409001B" w:tentative="1">
+      <w:start w:val="1"/>
+      <w:numFmt w:val="lowerRoman"/>
+      <w:lvlText w:val="%3."/>
+      <w:lvlJc w:val="right"/>
+      <w:pPr>
+        <w:ind w:left="2160" w:hanging="180"/>
+      </w:pPr>
+    </w:lvl>
+    <w:lvl w:ilvl="3" w:tplc="0409000F" w:tentative="1">
+      <w:start w:val="1"/>
+      <w:numFmt w:val="decimal"/>
+      <w:lvlText w:val="%4."/>
+      <w:lvlJc w:val="left"/>
+      <w:pPr>
+        <w:ind w:left="2880" w:hanging="360"/>
+      </w:pPr>
+    </w:lvl>
+    <w:lvl w:ilvl="4" w:tplc="04090019" w:tentative="1">
+      <w:start w:val="1"/>
+      <w:numFmt w:val="lowerLetter"/>
+      <w:lvlText w:val="%5."/>
+      <w:lvlJc w:val="left"/>
+      <w:pPr>
+        <w:ind w:left="3600" w:hanging="360"/>
+      </w:pPr>
+    </w:lvl>
+    <w:lvl w:ilvl="5" w:tplc="0409001B" w:tentative="1">
+      <w:start w:val="1"/>
+      <w:numFmt w:val="lowerRoman"/>
+      <w:lvlText w:val="%6."/>
+      <w:lvlJc w:val="right"/>
+      <w:pPr>
+        <w:ind w:left="4320" w:hanging="180"/>
+      </w:pPr>
+    </w:lvl>
+    <w:lvl w:ilvl="6" w:tplc="0409000F" w:tentative="1">
+      <w:start w:val="1"/>
+      <w:numFmt w:val="decimal"/>
+      <w:lvlText w:val="%7."/>
+      <w:lvlJc w:val="left"/>
+      <w:pPr>
+        <w:ind w:left="5040" w:hanging="360"/>
+      </w:pPr>
+    </w:lvl>
+    <w:lvl w:ilvl="7" w:tplc="04090019" w:tentative="1">
+      <w:start w:val="1"/>
+      <w:numFmt w:val="lowerLetter"/>
+      <w:lvlText w:val="%8."/>
+      <w:lvlJc w:val="left"/>
+      <w:pPr>
+        <w:ind w:left="5760" w:hanging="360"/>
+      </w:pPr>
+    </w:lvl>
+    <w:lvl w:ilvl="8" w:tplc="0409001B" w:tentative="1">
+      <w:start w:val="1"/>
+      <w:numFmt w:val="lowerRoman"/>
+      <w:lvlText w:val="%9."/>
+      <w:lvlJc w:val="right"/>
+      <w:pPr>
+        <w:ind w:left="6480" w:hanging="180"/>
+      </w:pPr>
+    </w:lvl>
+  </w:abstractNum>
+  <w:abstractNum w:abstractNumId="7">
     <w:nsid w:val="0C4328A2"/>
     <w:multiLevelType w:val="hybridMultilevel"/>
     <w:tmpl w:val="E3F279DC"/>
@@ -41934,7 +44637,7 @@
       </w:pPr>
     </w:lvl>
   </w:abstractNum>
-  <w:abstractNum w:abstractNumId="7">
+  <w:abstractNum w:abstractNumId="8">
     <w:nsid w:val="0CE26409"/>
     <w:multiLevelType w:val="hybridMultilevel"/>
     <w:tmpl w:val="DE90DF16"/>
@@ -42020,7 +44723,7 @@
       </w:pPr>
     </w:lvl>
   </w:abstractNum>
-  <w:abstractNum w:abstractNumId="8">
+  <w:abstractNum w:abstractNumId="9">
     <w:nsid w:val="15A92B91"/>
     <w:multiLevelType w:val="hybridMultilevel"/>
     <w:tmpl w:val="AF889E20"/>
@@ -42133,7 +44836,7 @@
       </w:rPr>
     </w:lvl>
   </w:abstractNum>
-  <w:abstractNum w:abstractNumId="9">
+  <w:abstractNum w:abstractNumId="10">
     <w:nsid w:val="15DF3646"/>
     <w:multiLevelType w:val="hybridMultilevel"/>
     <w:tmpl w:val="BE7E6AD0"/>
@@ -42219,7 +44922,7 @@
       </w:pPr>
     </w:lvl>
   </w:abstractNum>
-  <w:abstractNum w:abstractNumId="10">
+  <w:abstractNum w:abstractNumId="11">
     <w:nsid w:val="21C07B37"/>
     <w:multiLevelType w:val="hybridMultilevel"/>
     <w:tmpl w:val="89F4CEF2"/>
@@ -42332,7 +45035,7 @@
       </w:rPr>
     </w:lvl>
   </w:abstractNum>
-  <w:abstractNum w:abstractNumId="11">
+  <w:abstractNum w:abstractNumId="12">
     <w:nsid w:val="25E57AF6"/>
     <w:multiLevelType w:val="hybridMultilevel"/>
     <w:tmpl w:val="109EF33E"/>
@@ -42418,7 +45121,7 @@
       </w:pPr>
     </w:lvl>
   </w:abstractNum>
-  <w:abstractNum w:abstractNumId="12">
+  <w:abstractNum w:abstractNumId="13">
     <w:nsid w:val="264F67FA"/>
     <w:multiLevelType w:val="hybridMultilevel"/>
     <w:tmpl w:val="6416037C"/>
@@ -42531,7 +45234,7 @@
       </w:rPr>
     </w:lvl>
   </w:abstractNum>
-  <w:abstractNum w:abstractNumId="13">
+  <w:abstractNum w:abstractNumId="14">
     <w:nsid w:val="27AB103F"/>
     <w:multiLevelType w:val="hybridMultilevel"/>
     <w:tmpl w:val="0C684F72"/>
@@ -42617,7 +45320,7 @@
       </w:pPr>
     </w:lvl>
   </w:abstractNum>
-  <w:abstractNum w:abstractNumId="14">
+  <w:abstractNum w:abstractNumId="15">
     <w:nsid w:val="28283D8F"/>
     <w:multiLevelType w:val="hybridMultilevel"/>
     <w:tmpl w:val="B87A90A6"/>
@@ -42730,7 +45433,7 @@
       </w:rPr>
     </w:lvl>
   </w:abstractNum>
-  <w:abstractNum w:abstractNumId="15">
+  <w:abstractNum w:abstractNumId="16">
     <w:nsid w:val="2A1F2EF4"/>
     <w:multiLevelType w:val="hybridMultilevel"/>
     <w:tmpl w:val="E7181462"/>
@@ -42843,7 +45546,7 @@
       </w:rPr>
     </w:lvl>
   </w:abstractNum>
-  <w:abstractNum w:abstractNumId="16">
+  <w:abstractNum w:abstractNumId="17">
     <w:nsid w:val="326500EC"/>
     <w:multiLevelType w:val="hybridMultilevel"/>
     <w:tmpl w:val="6DA6D260"/>
@@ -42957,7 +45660,7 @@
       </w:rPr>
     </w:lvl>
   </w:abstractNum>
-  <w:abstractNum w:abstractNumId="17">
+  <w:abstractNum w:abstractNumId="18">
     <w:nsid w:val="33FA2C50"/>
     <w:multiLevelType w:val="hybridMultilevel"/>
     <w:tmpl w:val="8654C9EE"/>
@@ -43046,7 +45749,7 @@
       </w:pPr>
     </w:lvl>
   </w:abstractNum>
-  <w:abstractNum w:abstractNumId="18">
+  <w:abstractNum w:abstractNumId="19">
     <w:nsid w:val="35DE4623"/>
     <w:multiLevelType w:val="hybridMultilevel"/>
     <w:tmpl w:val="D63C6B5A"/>
@@ -43159,7 +45862,7 @@
       </w:rPr>
     </w:lvl>
   </w:abstractNum>
-  <w:abstractNum w:abstractNumId="19">
+  <w:abstractNum w:abstractNumId="20">
     <w:nsid w:val="37284117"/>
     <w:multiLevelType w:val="hybridMultilevel"/>
     <w:tmpl w:val="6D2CB354"/>
@@ -43272,7 +45975,7 @@
       </w:rPr>
     </w:lvl>
   </w:abstractNum>
-  <w:abstractNum w:abstractNumId="20">
+  <w:abstractNum w:abstractNumId="21">
     <w:nsid w:val="39BB75F8"/>
     <w:multiLevelType w:val="multilevel"/>
     <w:tmpl w:val="0409001F"/>
@@ -43361,7 +46064,7 @@
       </w:pPr>
     </w:lvl>
   </w:abstractNum>
-  <w:abstractNum w:abstractNumId="21">
+  <w:abstractNum w:abstractNumId="22">
     <w:nsid w:val="3B5031C0"/>
     <w:multiLevelType w:val="hybridMultilevel"/>
     <w:tmpl w:val="A6F0F7A6"/>
@@ -43453,7 +46156,7 @@
       </w:pPr>
     </w:lvl>
   </w:abstractNum>
-  <w:abstractNum w:abstractNumId="22">
+  <w:abstractNum w:abstractNumId="23">
     <w:nsid w:val="3E9400CE"/>
     <w:multiLevelType w:val="hybridMultilevel"/>
     <w:tmpl w:val="93AC9642"/>
@@ -43566,7 +46269,7 @@
       </w:rPr>
     </w:lvl>
   </w:abstractNum>
-  <w:abstractNum w:abstractNumId="23">
+  <w:abstractNum w:abstractNumId="24">
     <w:nsid w:val="3EFF08B2"/>
     <w:multiLevelType w:val="hybridMultilevel"/>
     <w:tmpl w:val="DAFEC388"/>
@@ -43679,7 +46382,7 @@
       </w:rPr>
     </w:lvl>
   </w:abstractNum>
-  <w:abstractNum w:abstractNumId="24">
+  <w:abstractNum w:abstractNumId="25">
     <w:nsid w:val="402E533D"/>
     <w:multiLevelType w:val="hybridMultilevel"/>
     <w:tmpl w:val="3198F288"/>
@@ -43792,7 +46495,7 @@
       </w:rPr>
     </w:lvl>
   </w:abstractNum>
-  <w:abstractNum w:abstractNumId="25">
+  <w:abstractNum w:abstractNumId="26">
     <w:nsid w:val="420B54B1"/>
     <w:multiLevelType w:val="hybridMultilevel"/>
     <w:tmpl w:val="C81C940E"/>
@@ -43905,7 +46608,7 @@
       </w:rPr>
     </w:lvl>
   </w:abstractNum>
-  <w:abstractNum w:abstractNumId="26">
+  <w:abstractNum w:abstractNumId="27">
     <w:nsid w:val="46D2385C"/>
     <w:multiLevelType w:val="hybridMultilevel"/>
     <w:tmpl w:val="CD98D192"/>
@@ -44018,7 +46721,7 @@
       </w:rPr>
     </w:lvl>
   </w:abstractNum>
-  <w:abstractNum w:abstractNumId="27">
+  <w:abstractNum w:abstractNumId="28">
     <w:nsid w:val="49F32882"/>
     <w:multiLevelType w:val="hybridMultilevel"/>
     <w:tmpl w:val="0882CAE4"/>
@@ -44131,7 +46834,7 @@
       </w:rPr>
     </w:lvl>
   </w:abstractNum>
-  <w:abstractNum w:abstractNumId="28">
+  <w:abstractNum w:abstractNumId="29">
     <w:nsid w:val="4C6B78BA"/>
     <w:multiLevelType w:val="hybridMultilevel"/>
     <w:tmpl w:val="F2C886EA"/>
@@ -44244,7 +46947,7 @@
       </w:rPr>
     </w:lvl>
   </w:abstractNum>
-  <w:abstractNum w:abstractNumId="29">
+  <w:abstractNum w:abstractNumId="30">
     <w:nsid w:val="4D167ED4"/>
     <w:multiLevelType w:val="hybridMultilevel"/>
     <w:tmpl w:val="53E00B44"/>
@@ -44330,7 +47033,7 @@
       </w:pPr>
     </w:lvl>
   </w:abstractNum>
-  <w:abstractNum w:abstractNumId="30">
+  <w:abstractNum w:abstractNumId="31">
     <w:nsid w:val="4DAF726B"/>
     <w:multiLevelType w:val="hybridMultilevel"/>
     <w:tmpl w:val="72C45630"/>
@@ -44419,7 +47122,7 @@
       </w:pPr>
     </w:lvl>
   </w:abstractNum>
-  <w:abstractNum w:abstractNumId="31">
+  <w:abstractNum w:abstractNumId="32">
     <w:nsid w:val="54742ADA"/>
     <w:multiLevelType w:val="hybridMultilevel"/>
     <w:tmpl w:val="AE50E300"/>
@@ -44514,7 +47217,7 @@
       </w:pPr>
     </w:lvl>
   </w:abstractNum>
-  <w:abstractNum w:abstractNumId="32">
+  <w:abstractNum w:abstractNumId="33">
     <w:nsid w:val="5CC00BF9"/>
     <w:multiLevelType w:val="hybridMultilevel"/>
     <w:tmpl w:val="E28237F6"/>
@@ -44603,7 +47306,7 @@
       </w:pPr>
     </w:lvl>
   </w:abstractNum>
-  <w:abstractNum w:abstractNumId="33">
+  <w:abstractNum w:abstractNumId="34">
     <w:nsid w:val="5EBD340F"/>
     <w:multiLevelType w:val="hybridMultilevel"/>
     <w:tmpl w:val="3910AD02"/>
@@ -44692,7 +47395,7 @@
       </w:pPr>
     </w:lvl>
   </w:abstractNum>
-  <w:abstractNum w:abstractNumId="34">
+  <w:abstractNum w:abstractNumId="35">
     <w:nsid w:val="5FA20FB9"/>
     <w:multiLevelType w:val="hybridMultilevel"/>
     <w:tmpl w:val="982E989A"/>
@@ -44805,7 +47508,7 @@
       </w:rPr>
     </w:lvl>
   </w:abstractNum>
-  <w:abstractNum w:abstractNumId="35">
+  <w:abstractNum w:abstractNumId="36">
     <w:nsid w:val="609155DA"/>
     <w:multiLevelType w:val="hybridMultilevel"/>
     <w:tmpl w:val="26560030"/>
@@ -44944,7 +47647,7 @@
       </w:rPr>
     </w:lvl>
   </w:abstractNum>
-  <w:abstractNum w:abstractNumId="36">
+  <w:abstractNum w:abstractNumId="37">
     <w:nsid w:val="643053D8"/>
     <w:multiLevelType w:val="hybridMultilevel"/>
     <w:tmpl w:val="BAA622EC"/>
@@ -45057,7 +47760,7 @@
       </w:rPr>
     </w:lvl>
   </w:abstractNum>
-  <w:abstractNum w:abstractNumId="37">
+  <w:abstractNum w:abstractNumId="38">
     <w:nsid w:val="667E333C"/>
     <w:multiLevelType w:val="hybridMultilevel"/>
     <w:tmpl w:val="81EA76B4"/>
@@ -45143,7 +47846,7 @@
       </w:pPr>
     </w:lvl>
   </w:abstractNum>
-  <w:abstractNum w:abstractNumId="38">
+  <w:abstractNum w:abstractNumId="39">
     <w:nsid w:val="66982666"/>
     <w:multiLevelType w:val="hybridMultilevel"/>
     <w:tmpl w:val="8D6E16AC"/>
@@ -45232,7 +47935,7 @@
       </w:pPr>
     </w:lvl>
   </w:abstractNum>
-  <w:abstractNum w:abstractNumId="39">
+  <w:abstractNum w:abstractNumId="40">
     <w:nsid w:val="6A10435B"/>
     <w:multiLevelType w:val="hybridMultilevel"/>
     <w:tmpl w:val="9E4A0500"/>
@@ -45345,7 +48048,7 @@
       </w:rPr>
     </w:lvl>
   </w:abstractNum>
-  <w:abstractNum w:abstractNumId="40">
+  <w:abstractNum w:abstractNumId="41">
     <w:nsid w:val="6A3A0F3D"/>
     <w:multiLevelType w:val="hybridMultilevel"/>
     <w:tmpl w:val="82BAB040"/>
@@ -45458,7 +48161,7 @@
       </w:rPr>
     </w:lvl>
   </w:abstractNum>
-  <w:abstractNum w:abstractNumId="41">
+  <w:abstractNum w:abstractNumId="42">
     <w:nsid w:val="6BAA18D4"/>
     <w:multiLevelType w:val="hybridMultilevel"/>
     <w:tmpl w:val="5EAED3AE"/>
@@ -45547,7 +48250,7 @@
       </w:pPr>
     </w:lvl>
   </w:abstractNum>
-  <w:abstractNum w:abstractNumId="42">
+  <w:abstractNum w:abstractNumId="43">
     <w:nsid w:val="6ED07D7F"/>
     <w:multiLevelType w:val="hybridMultilevel"/>
     <w:tmpl w:val="73C84970"/>
@@ -45660,7 +48363,7 @@
       </w:rPr>
     </w:lvl>
   </w:abstractNum>
-  <w:abstractNum w:abstractNumId="43">
+  <w:abstractNum w:abstractNumId="44">
     <w:nsid w:val="73ED273D"/>
     <w:multiLevelType w:val="hybridMultilevel"/>
     <w:tmpl w:val="BBD80274"/>
@@ -45773,7 +48476,7 @@
       </w:rPr>
     </w:lvl>
   </w:abstractNum>
-  <w:abstractNum w:abstractNumId="44">
+  <w:abstractNum w:abstractNumId="45">
     <w:nsid w:val="7A2B1A38"/>
     <w:multiLevelType w:val="hybridMultilevel"/>
     <w:tmpl w:val="2D686702"/>
@@ -45886,7 +48589,7 @@
       </w:rPr>
     </w:lvl>
   </w:abstractNum>
-  <w:abstractNum w:abstractNumId="45">
+  <w:abstractNum w:abstractNumId="46">
     <w:nsid w:val="7D8A7572"/>
     <w:multiLevelType w:val="hybridMultilevel"/>
     <w:tmpl w:val="0AC43E38"/>
@@ -46000,142 +48703,145 @@
     </w:lvl>
   </w:abstractNum>
   <w:num w:numId="1">
-    <w:abstractNumId w:val="6"/>
+    <w:abstractNumId w:val="7"/>
   </w:num>
   <w:num w:numId="2">
-    <w:abstractNumId w:val="27"/>
+    <w:abstractNumId w:val="28"/>
   </w:num>
   <w:num w:numId="3">
-    <w:abstractNumId w:val="20"/>
+    <w:abstractNumId w:val="21"/>
   </w:num>
   <w:num w:numId="4">
-    <w:abstractNumId w:val="34"/>
+    <w:abstractNumId w:val="35"/>
   </w:num>
   <w:num w:numId="5">
-    <w:abstractNumId w:val="19"/>
+    <w:abstractNumId w:val="20"/>
   </w:num>
   <w:num w:numId="6">
     <w:abstractNumId w:val="4"/>
   </w:num>
   <w:num w:numId="7">
-    <w:abstractNumId w:val="11"/>
+    <w:abstractNumId w:val="12"/>
   </w:num>
   <w:num w:numId="8">
     <w:abstractNumId w:val="5"/>
   </w:num>
   <w:num w:numId="9">
-    <w:abstractNumId w:val="15"/>
+    <w:abstractNumId w:val="16"/>
   </w:num>
   <w:num w:numId="10">
     <w:abstractNumId w:val="2"/>
   </w:num>
   <w:num w:numId="11">
-    <w:abstractNumId w:val="17"/>
+    <w:abstractNumId w:val="18"/>
   </w:num>
   <w:num w:numId="12">
-    <w:abstractNumId w:val="7"/>
+    <w:abstractNumId w:val="8"/>
   </w:num>
   <w:num w:numId="13">
-    <w:abstractNumId w:val="37"/>
+    <w:abstractNumId w:val="38"/>
   </w:num>
   <w:num w:numId="14">
-    <w:abstractNumId w:val="29"/>
+    <w:abstractNumId w:val="30"/>
   </w:num>
   <w:num w:numId="15">
-    <w:abstractNumId w:val="21"/>
+    <w:abstractNumId w:val="22"/>
   </w:num>
   <w:num w:numId="16">
     <w:abstractNumId w:val="1"/>
   </w:num>
   <w:num w:numId="17">
-    <w:abstractNumId w:val="40"/>
+    <w:abstractNumId w:val="41"/>
   </w:num>
   <w:num w:numId="18">
+    <w:abstractNumId w:val="43"/>
+  </w:num>
+  <w:num w:numId="19">
+    <w:abstractNumId w:val="29"/>
+  </w:num>
+  <w:num w:numId="20">
+    <w:abstractNumId w:val="34"/>
+  </w:num>
+  <w:num w:numId="21">
     <w:abstractNumId w:val="42"/>
   </w:num>
-  <w:num w:numId="19">
-    <w:abstractNumId w:val="28"/>
-  </w:num>
-  <w:num w:numId="20">
+  <w:num w:numId="22">
     <w:abstractNumId w:val="33"/>
   </w:num>
-  <w:num w:numId="21">
-    <w:abstractNumId w:val="41"/>
+  <w:num w:numId="23">
+    <w:abstractNumId w:val="27"/>
   </w:num>
-  <w:num w:numId="22">
+  <w:num w:numId="24">
+    <w:abstractNumId w:val="25"/>
+  </w:num>
+  <w:num w:numId="25">
     <w:abstractNumId w:val="32"/>
   </w:num>
-  <w:num w:numId="23">
+  <w:num w:numId="26">
     <w:abstractNumId w:val="26"/>
   </w:num>
-  <w:num w:numId="24">
-    <w:abstractNumId w:val="24"/>
-  </w:num>
-  <w:num w:numId="25">
-    <w:abstractNumId w:val="31"/>
-  </w:num>
-  <w:num w:numId="26">
-    <w:abstractNumId w:val="25"/>
-  </w:num>
   <w:num w:numId="27">
-    <w:abstractNumId w:val="9"/>
+    <w:abstractNumId w:val="10"/>
   </w:num>
   <w:num w:numId="28">
-    <w:abstractNumId w:val="43"/>
+    <w:abstractNumId w:val="44"/>
   </w:num>
   <w:num w:numId="29">
-    <w:abstractNumId w:val="12"/>
+    <w:abstractNumId w:val="13"/>
   </w:num>
   <w:num w:numId="30">
-    <w:abstractNumId w:val="39"/>
+    <w:abstractNumId w:val="40"/>
   </w:num>
   <w:num w:numId="31">
     <w:abstractNumId w:val="3"/>
   </w:num>
   <w:num w:numId="32">
-    <w:abstractNumId w:val="44"/>
+    <w:abstractNumId w:val="45"/>
   </w:num>
   <w:num w:numId="33">
-    <w:abstractNumId w:val="22"/>
+    <w:abstractNumId w:val="23"/>
   </w:num>
   <w:num w:numId="34">
-    <w:abstractNumId w:val="38"/>
+    <w:abstractNumId w:val="39"/>
   </w:num>
   <w:num w:numId="35">
-    <w:abstractNumId w:val="30"/>
+    <w:abstractNumId w:val="31"/>
   </w:num>
   <w:num w:numId="36">
     <w:abstractNumId w:val="0"/>
   </w:num>
   <w:num w:numId="37">
-    <w:abstractNumId w:val="23"/>
+    <w:abstractNumId w:val="24"/>
   </w:num>
   <w:num w:numId="38">
-    <w:abstractNumId w:val="35"/>
+    <w:abstractNumId w:val="36"/>
   </w:num>
   <w:num w:numId="39">
-    <w:abstractNumId w:val="36"/>
+    <w:abstractNumId w:val="37"/>
   </w:num>
   <w:num w:numId="40">
-    <w:abstractNumId w:val="13"/>
+    <w:abstractNumId w:val="14"/>
   </w:num>
   <w:num w:numId="41">
-    <w:abstractNumId w:val="16"/>
+    <w:abstractNumId w:val="17"/>
   </w:num>
   <w:num w:numId="42">
-    <w:abstractNumId w:val="14"/>
+    <w:abstractNumId w:val="15"/>
   </w:num>
   <w:num w:numId="43">
-    <w:abstractNumId w:val="18"/>
+    <w:abstractNumId w:val="19"/>
   </w:num>
   <w:num w:numId="44">
-    <w:abstractNumId w:val="45"/>
+    <w:abstractNumId w:val="46"/>
   </w:num>
   <w:num w:numId="45">
-    <w:abstractNumId w:val="8"/>
+    <w:abstractNumId w:val="9"/>
   </w:num>
   <w:num w:numId="46">
-    <w:abstractNumId w:val="10"/>
+    <w:abstractNumId w:val="11"/>
+  </w:num>
+  <w:num w:numId="47">
+    <w:abstractNumId w:val="6"/>
   </w:num>
 </w:numbering>
 </file>
@@ -47045,7 +49751,7 @@
 </file>
 
 <file path=customXml/itemProps1.xml><?xml version="1.0" encoding="utf-8"?>
-<ds:datastoreItem xmlns:ds="http://schemas.openxmlformats.org/officeDocument/2006/customXml" ds:itemID="{C90D5F95-3C25-45F6-9A8A-B70D4EA56116}">
+<ds:datastoreItem xmlns:ds="http://schemas.openxmlformats.org/officeDocument/2006/customXml" ds:itemID="{A8635112-EE88-4798-82A6-9F7891BB1D97}">
   <ds:schemaRefs>
     <ds:schemaRef ds:uri="http://schemas.openxmlformats.org/officeDocument/2006/bibliography"/>
   </ds:schemaRefs>

</xml_diff>

<commit_message>
FINISH REPORT VERSION 0.9 ( chưa Format lại)
</commit_message>
<xml_diff>
--- a/De Cuong/bao cao luan van/Bao cao luan van v0.4.docx
+++ b/De Cuong/bao cao luan van/Bao cao luan van v0.4.docx
@@ -3551,42 +3551,14 @@
           <w:szCs w:val="26"/>
           <w:lang w:val="vi-VN"/>
         </w:rPr>
-      </w:pPr>
-    </w:p>
-    <w:p>
-      <w:pPr>
-        <w:spacing w:line="360" w:lineRule="auto"/>
-        <w:rPr>
-          <w:rFonts w:ascii="Times New Roman" w:hAnsi="Times New Roman" w:cs="Times New Roman"/>
-          <w:b/>
-          <w:sz w:val="26"/>
-          <w:szCs w:val="26"/>
-          <w:lang w:val="vi-VN"/>
-        </w:rPr>
-      </w:pPr>
-    </w:p>
-    <w:p>
-      <w:pPr>
-        <w:spacing w:line="360" w:lineRule="auto"/>
-        <w:rPr>
-          <w:rFonts w:ascii="Times New Roman" w:hAnsi="Times New Roman" w:cs="Times New Roman"/>
-          <w:b/>
-          <w:sz w:val="26"/>
-          <w:szCs w:val="26"/>
-          <w:lang w:val="vi-VN"/>
-        </w:rPr>
-      </w:pPr>
-    </w:p>
-    <w:p>
-      <w:pPr>
-        <w:spacing w:line="360" w:lineRule="auto"/>
-        <w:rPr>
-          <w:rFonts w:ascii="Times New Roman" w:hAnsi="Times New Roman" w:cs="Times New Roman"/>
-          <w:b/>
-          <w:sz w:val="26"/>
-          <w:szCs w:val="26"/>
-          <w:lang w:val="vi-VN"/>
-        </w:rPr>
+        <w:sectPr>
+          <w:headerReference w:type="default" r:id="rId9"/>
+          <w:footerReference w:type="default" r:id="rId10"/>
+          <w:pgSz w:w="11909" w:h="16834" w:code="9"/>
+          <w:pgMar w:top="1440" w:right="1440" w:bottom="1440" w:left="1440" w:header="720" w:footer="720" w:gutter="0"/>
+          <w:cols w:space="720"/>
+          <w:docGrid w:linePitch="360"/>
+        </w:sectPr>
       </w:pPr>
     </w:p>
     <w:p>
@@ -3610,6 +3582,7 @@
           <w:szCs w:val="26"/>
           <w:lang w:val="vi-VN"/>
         </w:rPr>
+        <w:lastRenderedPageBreak/>
         <w:t>CHƯƠNG</w:t>
       </w:r>
       <w:r>
@@ -3876,7 +3849,7 @@
           <w:szCs w:val="26"/>
           <w:lang w:val="vi-VN"/>
         </w:rPr>
-        <w:t xml:space="preserve">nắm đầy đủ hết thông tin của một bài báo. Một hệ thống hỏi đáp có thể sẽ phục vụ tốt hơn trong vấn đề tìm kiếm các bài báo </w:t>
+        <w:t xml:space="preserve">nắm đầy đủ hết thông tin của một bài báo. Một hệ thống hỏi đáp có thể sẽ phục vụ tốt hơn trong vấn đề tìm kiếm các bài báo khoa học. Nó sẽ tiết kiệm thời gian trong vấn đề nghiên cứu. Việc nhập vào nhiều vùng dữ liệu hay tối ưu câu truy vấn để có một kết quả chính xác nay </w:t>
       </w:r>
       <w:r>
         <w:rPr>
@@ -3885,26 +3858,26 @@
           <w:szCs w:val="26"/>
           <w:lang w:val="vi-VN"/>
         </w:rPr>
+        <w:t xml:space="preserve">hầu như </w:t>
+      </w:r>
+      <w:r>
+        <w:rPr>
+          <w:rFonts w:ascii="Times New Roman" w:hAnsi="Times New Roman"/>
+          <w:sz w:val="26"/>
+          <w:szCs w:val="26"/>
+          <w:lang w:val="vi-VN"/>
+        </w:rPr>
+        <w:t xml:space="preserve">không </w:t>
+      </w:r>
+      <w:r>
+        <w:rPr>
+          <w:rFonts w:ascii="Times New Roman" w:hAnsi="Times New Roman"/>
+          <w:sz w:val="26"/>
+          <w:szCs w:val="26"/>
+          <w:lang w:val="vi-VN"/>
+        </w:rPr>
         <w:lastRenderedPageBreak/>
-        <w:t xml:space="preserve">khoa học. Nó sẽ tiết kiệm thời gian trong vấn đề nghiên cứu. Việc nhập vào nhiều vùng dữ liệu hay tối ưu câu truy vấn để có một kết quả chính xác nay </w:t>
-      </w:r>
-      <w:r>
-        <w:rPr>
-          <w:rFonts w:ascii="Times New Roman" w:hAnsi="Times New Roman"/>
-          <w:sz w:val="26"/>
-          <w:szCs w:val="26"/>
-          <w:lang w:val="vi-VN"/>
-        </w:rPr>
-        <w:t xml:space="preserve">hầu như </w:t>
-      </w:r>
-      <w:r>
-        <w:rPr>
-          <w:rFonts w:ascii="Times New Roman" w:hAnsi="Times New Roman"/>
-          <w:sz w:val="26"/>
-          <w:szCs w:val="26"/>
-          <w:lang w:val="vi-VN"/>
-        </w:rPr>
-        <w:t>không cần thiết. Thay vào đó là một câu hỏi duy nhất bằng ngôn ngữ tự nhiên. Kết quả trả về sẽ phù hợp theo những gì mà câu hỏi người dùng đưa vào.</w:t>
+        <w:t>cần thiết. Thay vào đó là một câu hỏi duy nhất bằng ngôn ngữ tự nhiên. Kết quả trả về sẽ phù hợp theo những gì mà câu hỏi người dùng đưa vào.</w:t>
       </w:r>
     </w:p>
     <w:p>
@@ -4453,6 +4426,7 @@
           <w:szCs w:val="26"/>
           <w:lang w:val="vi-VN"/>
         </w:rPr>
+        <w:lastRenderedPageBreak/>
         <w:t>Mục tiêu và p</w:t>
       </w:r>
       <w:r>
@@ -5291,7 +5265,16 @@
           <w:szCs w:val="26"/>
           <w:lang w:val="fr-FR"/>
         </w:rPr>
-        <w:t xml:space="preserve"> Tuy nhiên, trong </w:t>
+        <w:t xml:space="preserve"> Tuy nhiên, trong phạm vi đề tài, ta chỉ xét tới </w:t>
+      </w:r>
+      <w:r>
+        <w:rPr>
+          <w:rFonts w:ascii="Times New Roman" w:hAnsi="Times New Roman" w:cs="Times New Roman"/>
+          <w:sz w:val="26"/>
+          <w:szCs w:val="26"/>
+          <w:lang w:val="vi-VN"/>
+        </w:rPr>
+        <w:t>một số</w:t>
       </w:r>
       <w:r>
         <w:rPr>
@@ -5300,47 +5283,29 @@
           <w:szCs w:val="26"/>
           <w:lang w:val="fr-FR"/>
         </w:rPr>
+        <w:t xml:space="preserve"> dạng chính nêu trên, vì tùy theo mục đích sử dụng mà còn các loại câu hỏi khác nhau thêm nữa. </w:t>
+      </w:r>
+    </w:p>
+    <w:p>
+      <w:pPr>
+        <w:pStyle w:val="NoSpacing"/>
+        <w:spacing w:line="360" w:lineRule="auto"/>
+        <w:jc w:val="both"/>
+        <w:rPr>
+          <w:rFonts w:ascii="Times New Roman" w:hAnsi="Times New Roman" w:cs="Times New Roman"/>
+          <w:sz w:val="26"/>
+          <w:szCs w:val="26"/>
+          <w:lang w:val="fr-FR"/>
+        </w:rPr>
+      </w:pPr>
+      <w:r>
+        <w:rPr>
+          <w:rFonts w:ascii="Times New Roman" w:hAnsi="Times New Roman" w:cs="Times New Roman"/>
+          <w:sz w:val="26"/>
+          <w:szCs w:val="26"/>
+          <w:lang w:val="fr-FR"/>
+        </w:rPr>
         <w:lastRenderedPageBreak/>
-        <w:t xml:space="preserve">phạm vi đề tài, ta chỉ xét tới </w:t>
-      </w:r>
-      <w:r>
-        <w:rPr>
-          <w:rFonts w:ascii="Times New Roman" w:hAnsi="Times New Roman" w:cs="Times New Roman"/>
-          <w:sz w:val="26"/>
-          <w:szCs w:val="26"/>
-          <w:lang w:val="vi-VN"/>
-        </w:rPr>
-        <w:t>một số</w:t>
-      </w:r>
-      <w:r>
-        <w:rPr>
-          <w:rFonts w:ascii="Times New Roman" w:hAnsi="Times New Roman" w:cs="Times New Roman"/>
-          <w:sz w:val="26"/>
-          <w:szCs w:val="26"/>
-          <w:lang w:val="fr-FR"/>
-        </w:rPr>
-        <w:t xml:space="preserve"> dạng chính nêu trên, vì tùy theo mục đích sử dụng mà còn các loại câu hỏi khác nhau thêm nữa. </w:t>
-      </w:r>
-    </w:p>
-    <w:p>
-      <w:pPr>
-        <w:pStyle w:val="NoSpacing"/>
-        <w:spacing w:line="360" w:lineRule="auto"/>
-        <w:jc w:val="both"/>
-        <w:rPr>
-          <w:rFonts w:ascii="Times New Roman" w:hAnsi="Times New Roman" w:cs="Times New Roman"/>
-          <w:sz w:val="26"/>
-          <w:szCs w:val="26"/>
-          <w:lang w:val="fr-FR"/>
-        </w:rPr>
-      </w:pPr>
-      <w:r>
-        <w:rPr>
-          <w:rFonts w:ascii="Times New Roman" w:hAnsi="Times New Roman" w:cs="Times New Roman"/>
-          <w:sz w:val="26"/>
-          <w:szCs w:val="26"/>
-          <w:lang w:val="fr-FR"/>
-        </w:rPr>
         <w:t>Theo TREC</w:t>
       </w:r>
       <w:r>
@@ -6155,7 +6120,43 @@
           <w:szCs w:val="26"/>
           <w:lang w:val="vi-VN"/>
         </w:rPr>
-        <w:t xml:space="preserve">Hệ thống chỉ giải quyết được một số các câu hỏi thuộc loại Question </w:t>
+        <w:t>Hệ thống chỉ giải quyết được một số các câu hỏi thuộc loại Question Word Question</w:t>
+      </w:r>
+      <w:r>
+        <w:rPr>
+          <w:rFonts w:ascii="Times New Roman" w:hAnsi="Times New Roman" w:cs="Times New Roman"/>
+          <w:sz w:val="26"/>
+          <w:szCs w:val="26"/>
+          <w:lang w:val="vi-VN"/>
+        </w:rPr>
+        <w:t xml:space="preserve"> và Yes/No question</w:t>
+      </w:r>
+      <w:r>
+        <w:rPr>
+          <w:rFonts w:ascii="Times New Roman" w:hAnsi="Times New Roman" w:cs="Times New Roman"/>
+          <w:sz w:val="26"/>
+          <w:szCs w:val="26"/>
+          <w:lang w:val="vi-VN"/>
+        </w:rPr>
+        <w:t>.</w:t>
+      </w:r>
+      <w:r>
+        <w:rPr>
+          <w:rFonts w:ascii="Times New Roman" w:hAnsi="Times New Roman" w:cs="Times New Roman"/>
+          <w:sz w:val="26"/>
+          <w:szCs w:val="26"/>
+          <w:lang w:val="vi-VN"/>
+        </w:rPr>
+        <w:t xml:space="preserve"> </w:t>
+      </w:r>
+      <w:r>
+        <w:rPr>
+          <w:rFonts w:ascii="Times New Roman" w:hAnsi="Times New Roman" w:cs="Times New Roman"/>
+          <w:sz w:val="26"/>
+          <w:szCs w:val="26"/>
+          <w:lang w:val="vi-VN"/>
+        </w:rPr>
+        <w:t xml:space="preserve">Đối với câu hỏi Yes/No question hệ thống xử lý tương tự câu hỏi Question Word Question. Vì câu hỏi loại này chỉ nhằm </w:t>
       </w:r>
       <w:r>
         <w:rPr>
@@ -6165,43 +6166,7 @@
           <w:lang w:val="vi-VN"/>
         </w:rPr>
         <w:lastRenderedPageBreak/>
-        <w:t>Word Question</w:t>
-      </w:r>
-      <w:r>
-        <w:rPr>
-          <w:rFonts w:ascii="Times New Roman" w:hAnsi="Times New Roman" w:cs="Times New Roman"/>
-          <w:sz w:val="26"/>
-          <w:szCs w:val="26"/>
-          <w:lang w:val="vi-VN"/>
-        </w:rPr>
-        <w:t xml:space="preserve"> và Yes/No question</w:t>
-      </w:r>
-      <w:r>
-        <w:rPr>
-          <w:rFonts w:ascii="Times New Roman" w:hAnsi="Times New Roman" w:cs="Times New Roman"/>
-          <w:sz w:val="26"/>
-          <w:szCs w:val="26"/>
-          <w:lang w:val="vi-VN"/>
-        </w:rPr>
-        <w:t>.</w:t>
-      </w:r>
-      <w:r>
-        <w:rPr>
-          <w:rFonts w:ascii="Times New Roman" w:hAnsi="Times New Roman" w:cs="Times New Roman"/>
-          <w:sz w:val="26"/>
-          <w:szCs w:val="26"/>
-          <w:lang w:val="vi-VN"/>
-        </w:rPr>
-        <w:t xml:space="preserve"> </w:t>
-      </w:r>
-      <w:r>
-        <w:rPr>
-          <w:rFonts w:ascii="Times New Roman" w:hAnsi="Times New Roman" w:cs="Times New Roman"/>
-          <w:sz w:val="26"/>
-          <w:szCs w:val="26"/>
-          <w:lang w:val="vi-VN"/>
-        </w:rPr>
-        <w:t xml:space="preserve">Đối với câu hỏi Yes/No question hệ thống xử lý tương tự câu hỏi Question Word Question. Vì câu hỏi loại này chỉ nhằm xác minh một vấn đề, cho nên, nếu hệ thống kiếm được kết quả thì sẽ trả về và ngược lại. </w:t>
+        <w:t xml:space="preserve">xác minh một vấn đề, cho nên, nếu hệ thống kiếm được kết quả thì sẽ trả về và ngược lại. </w:t>
       </w:r>
       <w:r>
         <w:rPr>
@@ -7365,17 +7330,7 @@
                 <w:szCs w:val="26"/>
                 <w:lang w:val="vi-VN"/>
               </w:rPr>
-              <w:t xml:space="preserve">Chỉ xử lý những câu hỏi liên quan đến thông tin bài báo </w:t>
-            </w:r>
-            <w:r>
-              <w:rPr>
-                <w:rFonts w:ascii="Times New Roman" w:hAnsi="Times New Roman" w:cs="Times New Roman"/>
-                <w:sz w:val="26"/>
-                <w:szCs w:val="26"/>
-                <w:lang w:val="vi-VN"/>
-              </w:rPr>
-              <w:lastRenderedPageBreak/>
-              <w:t>khoa học</w:t>
+              <w:t>Chỉ xử lý những câu hỏi liên quan đến thông tin bài báo khoa học</w:t>
             </w:r>
           </w:p>
         </w:tc>
@@ -8718,7 +8673,6 @@
           <w:szCs w:val="26"/>
           <w:lang w:val="vi-VN"/>
         </w:rPr>
-        <w:lastRenderedPageBreak/>
         <w:t xml:space="preserve">Từ phạm vi các câu hỏi, nhóm xây dựng một tập </w:t>
       </w:r>
       <w:r>
@@ -8794,6 +8748,7 @@
           <w:szCs w:val="26"/>
           <w:lang w:val="vi-VN"/>
         </w:rPr>
+        <w:lastRenderedPageBreak/>
         <w:t>Các ứng dụng và nghiên cứu hiện nay</w:t>
       </w:r>
       <w:bookmarkEnd w:id="3"/>
@@ -9634,7 +9589,6 @@
                 <w:sz w:val="26"/>
                 <w:szCs w:val="26"/>
               </w:rPr>
-              <w:lastRenderedPageBreak/>
               <w:t>PaperCube</w:t>
             </w:r>
           </w:p>
@@ -9709,7 +9663,16 @@
                 <w:sz w:val="26"/>
                 <w:szCs w:val="26"/>
               </w:rPr>
-              <w:t>Danh sách kết quả, nội dung chi tiết bài báo, hiển thị bài báo dưới dạng đồ thị, cây …</w:t>
+              <w:t xml:space="preserve">Danh sách kết quả, nội dung chi tiết bài báo, hiển thị bài báo </w:t>
+            </w:r>
+            <w:r>
+              <w:rPr>
+                <w:rFonts w:ascii="Times New Roman" w:eastAsia="Times New Roman" w:hAnsi="Times New Roman" w:cs="Times New Roman"/>
+                <w:sz w:val="26"/>
+                <w:szCs w:val="26"/>
+              </w:rPr>
+              <w:lastRenderedPageBreak/>
+              <w:t>dưới dạng đồ thị, cây …</w:t>
             </w:r>
           </w:p>
         </w:tc>
@@ -9731,6 +9694,7 @@
           <w:sz w:val="26"/>
           <w:szCs w:val="26"/>
         </w:rPr>
+        <w:lastRenderedPageBreak/>
         <w:t>Bảng 3 – Khảo sát các trang tìm kiếm bài báo</w:t>
       </w:r>
     </w:p>
@@ -10012,7 +9976,7 @@
           <w:szCs w:val="26"/>
         </w:rPr>
       </w:pPr>
-      <w:hyperlink r:id="rId9" w:history="1">
+      <w:hyperlink r:id="rId11" w:history="1">
         <w:r>
           <w:rPr>
             <w:rStyle w:val="Hyperlink"/>
@@ -10055,7 +10019,7 @@
           <w:sz w:val="26"/>
           <w:szCs w:val="26"/>
         </w:rPr>
-        <w:t xml:space="preserve">Ask.com [23] Là hệ thống hỗ trợ tìm kiếm các trang Web, hình ảnh, thông tin, bản đồ, lời chỉ dẫn, tìm kiếm cục bộ và mua sắm. Ask.com đang có những cải </w:t>
+        <w:t xml:space="preserve">Ask.com [23] Là hệ thống hỗ trợ tìm kiếm các trang Web, hình ảnh, thông tin, bản đồ, lời chỉ dẫn, tìm kiếm cục bộ và mua sắm. Ask.com đang có những cải tiến đáng kể như thu hẹp phạm vi tìm kiếm để nâng cao chất lượng kết quả tìm được chứ không tìm kiếm trên tất cả các lĩnh vực. Nó cung cấp khả năng tìm </w:t>
       </w:r>
       <w:r>
         <w:rPr>
@@ -10064,7 +10028,7 @@
           <w:szCs w:val="26"/>
         </w:rPr>
         <w:lastRenderedPageBreak/>
-        <w:t>tiến đáng kể như thu hẹp phạm vi tìm kiếm để nâng cao chất lượng kết quả tìm được chứ không tìm kiếm trên tất cả các lĩnh vực. Nó cung cấp khả năng tìm kiếm, trả lời các câu hỏi tập trung vào các vấn đề cơ bản như các công thức món ăn, sở thích, bài tập cho trẻ em, giải trí và sức khỏe.</w:t>
+        <w:t>kiếm, trả lời các câu hỏi tập trung vào các vấn đề cơ bản như các công thức món ăn, sở thích, bài tập cho trẻ em, giải trí và sức khỏe.</w:t>
       </w:r>
     </w:p>
     <w:p>
@@ -10746,7 +10710,7 @@
           <w:sz w:val="26"/>
           <w:szCs w:val="26"/>
         </w:rPr>
-        <w:t xml:space="preserve">. Một văn bản được tách thành nhiều câu. Và mỗi câu dựa trên việc phân tích cú pháp, mỗi nút trong cây cú pháp sẽ được rút khái niệm từ wordnet kết hợp với công cụ verbnet để xác định mối quan hệ giữa động từ với chủ từ, đối tượng. Câu sẽ </w:t>
+        <w:t xml:space="preserve">. Một văn bản được tách thành nhiều câu. Và mỗi câu dựa trên việc phân tích cú pháp, mỗi nút trong cây cú pháp sẽ được rút khái niệm từ wordnet kết hợp với công cụ verbnet để xác định mối quan hệ giữa động từ với chủ từ, đối tượng. Câu sẽ được chuyển thành các Đồ thị khái niệm (gọi là Concept Graph (CG)). Cuối </w:t>
       </w:r>
       <w:r>
         <w:rPr>
@@ -10755,7 +10719,7 @@
           <w:szCs w:val="26"/>
         </w:rPr>
         <w:lastRenderedPageBreak/>
-        <w:t>được chuyển thành các Đồ thị khái niệm (gọi là Concept Graph (CG)). Cuối cùng các đồ thị này sẽ được lưu xuống cơ sở dữ liệu. Tương tự cho câu hỏi cũng chuyển thành một CG.</w:t>
+        <w:t>cùng các đồ thị này sẽ được lưu xuống cơ sở dữ liệu. Tương tự cho câu hỏi cũng chuyển thành một CG.</w:t>
       </w:r>
     </w:p>
     <w:p>
@@ -10908,7 +10872,7 @@
                     </pic:cNvPicPr>
                   </pic:nvPicPr>
                   <pic:blipFill>
-                    <a:blip r:embed="rId10"/>
+                    <a:blip r:embed="rId12"/>
                     <a:srcRect/>
                     <a:stretch>
                       <a:fillRect/>
@@ -11452,7 +11416,6 @@
           <w:szCs w:val="26"/>
           <w:lang w:val="vi-VN"/>
         </w:rPr>
-        <w:lastRenderedPageBreak/>
         <w:t>Hay trình bày theo cách hiểu:</w:t>
       </w:r>
     </w:p>
@@ -11477,6 +11440,7 @@
           <w:szCs w:val="26"/>
           <w:lang w:val="vi-VN"/>
         </w:rPr>
+        <w:lastRenderedPageBreak/>
         <w:t xml:space="preserve"> </w:t>
       </w:r>
       <w:r>
@@ -11996,8 +11960,17 @@
           <w:szCs w:val="26"/>
           <w:lang w:val="fr-FR"/>
         </w:rPr>
+        <w:t xml:space="preserve">Kết quả của đề tài trên được đánh giá như sau: với 40 câu hỏi chuẩn thì hệ thống chính xác 100%, với 91 câu hỏi ngẫu nhiên thì độ chính xác là 84,62%. </w:t>
+      </w:r>
+      <w:r>
+        <w:rPr>
+          <w:rFonts w:ascii="Times New Roman" w:hAnsi="Times New Roman" w:cs="Times New Roman"/>
+          <w:sz w:val="26"/>
+          <w:szCs w:val="26"/>
+          <w:lang w:val="fr-FR"/>
+        </w:rPr>
         <w:lastRenderedPageBreak/>
-        <w:t>Kết quả của đề tài trên được đánh giá như sau: với 40 câu hỏi chuẩn thì hệ thống chính xác 100%, với 91 câu hỏi ngẫu nhiên thì độ chính xác là 84,62%. Hướng đi tiếp theo của đề tài là cải thiện bộ phân tích cú pháp với mục đích tạo ra bộ phân tích mạnh hơn và nhanh hơn. Đồng thời, việc mở rộng không gian tìm kiếm cũng được tác giả lưu ý tới.</w:t>
+        <w:t>Hướng đi tiếp theo của đề tài là cải thiện bộ phân tích cú pháp với mục đích tạo ra bộ phân tích mạnh hơn và nhanh hơn. Đồng thời, việc mở rộng không gian tìm kiếm cũng được tác giả lưu ý tới.</w:t>
       </w:r>
       <w:r>
         <w:rPr>
@@ -12141,7 +12114,6 @@
           <w:szCs w:val="26"/>
           <w:lang w:val="vi-VN"/>
         </w:rPr>
-        <w:lastRenderedPageBreak/>
         <w:t>(Quá trình làm giàu Ontology trong nghiên cứu này chủ yếu thủ công bằng cách bổ sung các lớp và mối quan hệ)</w:t>
       </w:r>
     </w:p>
@@ -12740,10 +12712,10 @@
             <v:path o:extrusionok="f" gradientshapeok="t" o:connecttype="rect"/>
             <o:lock v:ext="edit" aspectratio="t"/>
           </v:shapetype>
-          <v:shape id="_x0000_i1025" type="#_x0000_t75" style="width:9.15pt;height:9.15pt" o:ole="">
-            <v:imagedata r:id="rId11" o:title=""/>
+          <v:shape id="_x0000_i1025" type="#_x0000_t75" style="width:9.4pt;height:9.4pt" o:ole="">
+            <v:imagedata r:id="rId13" o:title=""/>
           </v:shape>
-          <o:OLEObject Type="Embed" ProgID="Equation.3" ShapeID="_x0000_i1025" DrawAspect="Content" ObjectID="_1360641485" r:id="rId12"/>
+          <o:OLEObject Type="Embed" ProgID="Equation.3" ShapeID="_x0000_i1025" DrawAspect="Content" ObjectID="_1360693895" r:id="rId14"/>
         </w:object>
       </w:r>
       <w:r>
@@ -12762,10 +12734,10 @@
           <w:szCs w:val="26"/>
         </w:rPr>
         <w:object w:dxaOrig="200" w:dyaOrig="200">
-          <v:shape id="_x0000_i1026" type="#_x0000_t75" style="width:9.15pt;height:9.15pt" o:ole="">
-            <v:imagedata r:id="rId11" o:title=""/>
+          <v:shape id="_x0000_i1026" type="#_x0000_t75" style="width:9.4pt;height:9.4pt" o:ole="">
+            <v:imagedata r:id="rId13" o:title=""/>
           </v:shape>
-          <o:OLEObject Type="Embed" ProgID="Equation.3" ShapeID="_x0000_i1026" DrawAspect="Content" ObjectID="_1360641486" r:id="rId13"/>
+          <o:OLEObject Type="Embed" ProgID="Equation.3" ShapeID="_x0000_i1026" DrawAspect="Content" ObjectID="_1360693896" r:id="rId15"/>
         </w:object>
       </w:r>
       <w:r>
@@ -12816,7 +12788,6 @@
           <w:sz w:val="26"/>
           <w:szCs w:val="26"/>
         </w:rPr>
-        <w:lastRenderedPageBreak/>
         <w:t>Nhận dạng giá trị cho thuộc tính NumDownload:</w:t>
       </w:r>
     </w:p>
@@ -12874,6 +12845,7 @@
           <w:sz w:val="26"/>
           <w:szCs w:val="26"/>
         </w:rPr>
+        <w:lastRenderedPageBreak/>
         <w:t>+ Đi kèm theo các chỉ định từ: [more] than/&gt;=/&gt;; less/&lt;=/&lt;; top; best; most; numdownload.</w:t>
       </w:r>
     </w:p>
@@ -13025,17 +12997,26 @@
           <w:sz w:val="26"/>
           <w:szCs w:val="26"/>
         </w:rPr>
+        <w:t xml:space="preserve">Hệ thống eLSSNL có hướng đi gần giống với nhóm, do hệ thống phục vụ tìm kiếm các sách báo trong kho dữ liệu </w:t>
+      </w:r>
+      <w:r>
+        <w:rPr>
+          <w:rFonts w:ascii="Times New Roman" w:hAnsi="Times New Roman" w:cs="Times New Roman"/>
+          <w:sz w:val="26"/>
+          <w:szCs w:val="26"/>
+          <w:lang w:val="de-DE"/>
+        </w:rPr>
+        <w:t xml:space="preserve">Gutenberg bằng câu truy vấn tự nhiên. Tuy nhiên, việc xác định các thuộc tính bằng các chỉ định từ chỉ cho ra các kết </w:t>
+      </w:r>
+      <w:r>
+        <w:rPr>
+          <w:rFonts w:ascii="Times New Roman" w:hAnsi="Times New Roman" w:cs="Times New Roman"/>
+          <w:sz w:val="26"/>
+          <w:szCs w:val="26"/>
+          <w:lang w:val="de-DE"/>
+        </w:rPr>
         <w:lastRenderedPageBreak/>
-        <w:t xml:space="preserve">Hệ thống eLSSNL có hướng đi gần giống với nhóm, do hệ thống phục vụ tìm kiếm các sách báo trong kho dữ liệu </w:t>
-      </w:r>
-      <w:r>
-        <w:rPr>
-          <w:rFonts w:ascii="Times New Roman" w:hAnsi="Times New Roman" w:cs="Times New Roman"/>
-          <w:sz w:val="26"/>
-          <w:szCs w:val="26"/>
-          <w:lang w:val="de-DE"/>
-        </w:rPr>
-        <w:t xml:space="preserve">Gutenberg bằng câu truy vấn tự nhiên. Tuy nhiên, việc xác định các thuộc tính bằng các chỉ định từ chỉ cho ra các kết quả là các cuốn sách. Nếu người dùng muốn biết các thông tin thêm về tác giả, các cuốn sách mà tác giả đó đã viết thì hệ thống eLSSNL không hỗ trợ. </w:t>
+        <w:t xml:space="preserve">quả là các cuốn sách. Nếu người dùng muốn biết các thông tin thêm về tác giả, các cuốn sách mà tác giả đó đã viết thì hệ thống eLSSNL không hỗ trợ. </w:t>
       </w:r>
     </w:p>
     <w:p>
@@ -13368,7 +13349,6 @@
           <w:szCs w:val="26"/>
           <w:lang w:val="de-DE"/>
         </w:rPr>
-        <w:lastRenderedPageBreak/>
         <w:t xml:space="preserve">Open-domain QA: </w:t>
       </w:r>
       <w:r>
@@ -13430,6 +13410,7 @@
           <w:szCs w:val="26"/>
           <w:lang w:val="de-DE"/>
         </w:rPr>
+        <w:lastRenderedPageBreak/>
         <w:t xml:space="preserve">Thực thể đặt tên là những thành phần của văn bảng thuộc vào những mục sau: tên người, tên tổ chức, địa điểm, thời gian, số lượng, phần trăm </w:t>
       </w:r>
       <w:r>
@@ -13944,7 +13925,6 @@
           <w:szCs w:val="26"/>
           <w:lang w:val="de-DE"/>
         </w:rPr>
-        <w:lastRenderedPageBreak/>
         <w:t>Một số công cụ gán nhãn từ loại thường được biết đế</w:t>
       </w:r>
       <w:r>
@@ -13955,6 +13935,15 @@
           <w:lang w:val="de-DE"/>
         </w:rPr>
         <w:t xml:space="preserve">n: </w:t>
+      </w:r>
+      <w:r>
+        <w:rPr>
+          <w:rFonts w:ascii="Times New Roman" w:hAnsi="Times New Roman" w:cs="Times New Roman"/>
+          <w:sz w:val="26"/>
+          <w:szCs w:val="26"/>
+          <w:lang w:val="vi-VN"/>
+        </w:rPr>
+        <w:t xml:space="preserve">Wordnet, </w:t>
       </w:r>
       <w:r>
         <w:rPr>
@@ -14035,9 +14024,10 @@
           <w:szCs w:val="26"/>
           <w:lang w:val="vi-VN"/>
         </w:rPr>
+        <w:lastRenderedPageBreak/>
         <w:t>Trong các web ngữ nghĩa hiện nay thường sử dụng mô hình lưu trữ RDF (</w:t>
       </w:r>
-      <w:hyperlink r:id="rId14" w:history="1">
+      <w:hyperlink r:id="rId16" w:history="1">
         <w:r>
           <w:rPr>
             <w:rStyle w:val="Hyperlink"/>
@@ -14306,7 +14296,7 @@
                     </pic:cNvPicPr>
                   </pic:nvPicPr>
                   <pic:blipFill>
-                    <a:blip r:embed="rId15"/>
+                    <a:blip r:embed="rId17"/>
                     <a:srcRect/>
                     <a:stretch>
                       <a:fillRect/>
@@ -14455,8 +14445,98 @@
           <w:szCs w:val="26"/>
           <w:lang w:val="vi-VN"/>
         </w:rPr>
-        <w:t xml:space="preserve"> mối quan hệ </w:t>
-      </w:r>
+        <w:t xml:space="preserve"> mối quan hệ “</w:t>
+      </w:r>
+      <w:r>
+        <w:rPr>
+          <w:rFonts w:ascii="Times New Roman" w:hAnsi="Times New Roman" w:cs="Times New Roman"/>
+          <w:i/>
+          <w:sz w:val="26"/>
+          <w:szCs w:val="26"/>
+          <w:lang w:val="vi-VN"/>
+        </w:rPr>
+        <w:t>is_a</w:t>
+      </w:r>
+      <w:r>
+        <w:rPr>
+          <w:rFonts w:ascii="Times New Roman" w:hAnsi="Times New Roman" w:cs="Times New Roman"/>
+          <w:sz w:val="26"/>
+          <w:szCs w:val="26"/>
+          <w:lang w:val="vi-VN"/>
+        </w:rPr>
+        <w:t>”. Đồng thời nó cũng có mối quan hệ để thể hiện ngày phát hành là “</w:t>
+      </w:r>
+      <w:r>
+        <w:rPr>
+          <w:rFonts w:ascii="Times New Roman" w:hAnsi="Times New Roman" w:cs="Times New Roman"/>
+          <w:i/>
+          <w:sz w:val="26"/>
+          <w:szCs w:val="26"/>
+          <w:lang w:val="vi-VN"/>
+        </w:rPr>
+        <w:t>released_in</w:t>
+      </w:r>
+      <w:r>
+        <w:rPr>
+          <w:rFonts w:ascii="Times New Roman" w:hAnsi="Times New Roman" w:cs="Times New Roman"/>
+          <w:sz w:val="26"/>
+          <w:szCs w:val="26"/>
+          <w:lang w:val="vi-VN"/>
+        </w:rPr>
+        <w:t>” và có giá trị là năm “</w:t>
+      </w:r>
+      <w:r>
+        <w:rPr>
+          <w:rFonts w:ascii="Times New Roman" w:hAnsi="Times New Roman" w:cs="Times New Roman"/>
+          <w:i/>
+          <w:sz w:val="26"/>
+          <w:szCs w:val="26"/>
+          <w:lang w:val="vi-VN"/>
+        </w:rPr>
+        <w:t>1999</w:t>
+      </w:r>
+      <w:r>
+        <w:rPr>
+          <w:rFonts w:ascii="Times New Roman" w:hAnsi="Times New Roman" w:cs="Times New Roman"/>
+          <w:sz w:val="26"/>
+          <w:szCs w:val="26"/>
+          <w:lang w:val="vi-VN"/>
+        </w:rPr>
+        <w:t xml:space="preserve">”. Vậy tóm lại, với cách hiểu như thế thì câu nói có thể là: </w:t>
+      </w:r>
+      <w:r>
+        <w:rPr>
+          <w:rFonts w:ascii="Times New Roman" w:hAnsi="Times New Roman" w:cs="Times New Roman"/>
+          <w:i/>
+          <w:sz w:val="26"/>
+          <w:szCs w:val="26"/>
+          <w:lang w:val="vi-VN"/>
+        </w:rPr>
+        <w:t>The Thirteenth Floor is a movie which are realesed in 1999</w:t>
+      </w:r>
+      <w:r>
+        <w:rPr>
+          <w:rFonts w:ascii="Times New Roman" w:hAnsi="Times New Roman" w:cs="Times New Roman"/>
+          <w:sz w:val="26"/>
+          <w:szCs w:val="26"/>
+          <w:lang w:val="vi-VN"/>
+        </w:rPr>
+        <w:t>.</w:t>
+      </w:r>
+      <w:bookmarkEnd w:id="18"/>
+    </w:p>
+    <w:p>
+      <w:pPr>
+        <w:spacing w:line="360" w:lineRule="auto"/>
+        <w:jc w:val="both"/>
+        <w:rPr>
+          <w:rFonts w:ascii="Times New Roman" w:hAnsi="Times New Roman" w:cs="Times New Roman"/>
+          <w:sz w:val="26"/>
+          <w:szCs w:val="26"/>
+          <w:lang w:val="vi-VN"/>
+        </w:rPr>
+      </w:pPr>
+      <w:bookmarkStart w:id="19" w:name="_Toc283176738"/>
       <w:r>
         <w:rPr>
           <w:rFonts w:ascii="Times New Roman" w:hAnsi="Times New Roman" w:cs="Times New Roman"/>
@@ -14465,105 +14545,6 @@
           <w:lang w:val="vi-VN"/>
         </w:rPr>
         <w:lastRenderedPageBreak/>
-        <w:t>“</w:t>
-      </w:r>
-      <w:r>
-        <w:rPr>
-          <w:rFonts w:ascii="Times New Roman" w:hAnsi="Times New Roman" w:cs="Times New Roman"/>
-          <w:i/>
-          <w:sz w:val="26"/>
-          <w:szCs w:val="26"/>
-          <w:lang w:val="vi-VN"/>
-        </w:rPr>
-        <w:t>is_a</w:t>
-      </w:r>
-      <w:r>
-        <w:rPr>
-          <w:rFonts w:ascii="Times New Roman" w:hAnsi="Times New Roman" w:cs="Times New Roman"/>
-          <w:sz w:val="26"/>
-          <w:szCs w:val="26"/>
-          <w:lang w:val="vi-VN"/>
-        </w:rPr>
-        <w:t>”. Đồng thời nó cũng có mối quan hệ để thể hiện ngày phát hành là “</w:t>
-      </w:r>
-      <w:r>
-        <w:rPr>
-          <w:rFonts w:ascii="Times New Roman" w:hAnsi="Times New Roman" w:cs="Times New Roman"/>
-          <w:i/>
-          <w:sz w:val="26"/>
-          <w:szCs w:val="26"/>
-          <w:lang w:val="vi-VN"/>
-        </w:rPr>
-        <w:t>released_in</w:t>
-      </w:r>
-      <w:r>
-        <w:rPr>
-          <w:rFonts w:ascii="Times New Roman" w:hAnsi="Times New Roman" w:cs="Times New Roman"/>
-          <w:sz w:val="26"/>
-          <w:szCs w:val="26"/>
-          <w:lang w:val="vi-VN"/>
-        </w:rPr>
-        <w:t>” và có giá trị là năm “</w:t>
-      </w:r>
-      <w:r>
-        <w:rPr>
-          <w:rFonts w:ascii="Times New Roman" w:hAnsi="Times New Roman" w:cs="Times New Roman"/>
-          <w:i/>
-          <w:sz w:val="26"/>
-          <w:szCs w:val="26"/>
-          <w:lang w:val="vi-VN"/>
-        </w:rPr>
-        <w:t>1999</w:t>
-      </w:r>
-      <w:r>
-        <w:rPr>
-          <w:rFonts w:ascii="Times New Roman" w:hAnsi="Times New Roman" w:cs="Times New Roman"/>
-          <w:sz w:val="26"/>
-          <w:szCs w:val="26"/>
-          <w:lang w:val="vi-VN"/>
-        </w:rPr>
-        <w:t xml:space="preserve">”. Vậy tóm lại, với cách hiểu như thế thì câu nói có thể là: </w:t>
-      </w:r>
-      <w:r>
-        <w:rPr>
-          <w:rFonts w:ascii="Times New Roman" w:hAnsi="Times New Roman" w:cs="Times New Roman"/>
-          <w:i/>
-          <w:sz w:val="26"/>
-          <w:szCs w:val="26"/>
-          <w:lang w:val="vi-VN"/>
-        </w:rPr>
-        <w:t>The Thirteenth Floor is a movie which are realesed in 1999</w:t>
-      </w:r>
-      <w:r>
-        <w:rPr>
-          <w:rFonts w:ascii="Times New Roman" w:hAnsi="Times New Roman" w:cs="Times New Roman"/>
-          <w:sz w:val="26"/>
-          <w:szCs w:val="26"/>
-          <w:lang w:val="vi-VN"/>
-        </w:rPr>
-        <w:t>.</w:t>
-      </w:r>
-      <w:bookmarkEnd w:id="18"/>
-    </w:p>
-    <w:p>
-      <w:pPr>
-        <w:spacing w:line="360" w:lineRule="auto"/>
-        <w:jc w:val="both"/>
-        <w:rPr>
-          <w:rFonts w:ascii="Times New Roman" w:hAnsi="Times New Roman" w:cs="Times New Roman"/>
-          <w:sz w:val="26"/>
-          <w:szCs w:val="26"/>
-          <w:lang w:val="vi-VN"/>
-        </w:rPr>
-      </w:pPr>
-      <w:bookmarkStart w:id="19" w:name="_Toc283176738"/>
-      <w:r>
-        <w:rPr>
-          <w:rFonts w:ascii="Times New Roman" w:hAnsi="Times New Roman" w:cs="Times New Roman"/>
-          <w:sz w:val="26"/>
-          <w:szCs w:val="26"/>
-          <w:lang w:val="vi-VN"/>
-        </w:rPr>
         <w:t xml:space="preserve">Dựa vào các bộ ba quan hệ này mà đã có một số nghiên cứu đã áp dụng để phục vụ cho vấn đề hỏi đáp như [2], [7], [8], [9] và [10]. Chủ yếu các nghiên cứu trình bày cách xây dựng các bộ ba từ câu hỏi và sử dụng chúng để truy vấn xuống một cơ sở dữ liệu đã lưu trữ sẵn các bộ ba như cơ sở dữ liệu </w:t>
       </w:r>
       <w:r>
@@ -14908,8 +14889,9 @@
           <w:szCs w:val="26"/>
           <w:lang w:val="de-DE"/>
         </w:rPr>
-        <w:t xml:space="preserve">Similarity Wordnet: là một công cụ phát triển dựa trên bộ từ điển Wordnet. Nó tính toán mức độ tương tự ngữ nghĩa giữa hai từ và cho ra kết quả là một giá trị trong </w:t>
-      </w:r>
+        <w:t>Similarity Wordnet: là một công cụ phát triển dựa trên bộ từ điển Wordnet. Nó tính toán mức độ tương tự ngữ nghĩa giữa hai từ và cho ra kết quả là một giá trị trong khoảng [0,1].  Việc sử dụng công cụ này giúp ta vẫn hiểu được ngữ nghĩa của từ nếu người dùng nhập vào một từ đồng nghĩa.</w:t>
+      </w:r>
+      <w:bookmarkEnd w:id="21"/>
       <w:r>
         <w:rPr>
           <w:rFonts w:ascii="Times New Roman" w:hAnsi="Times New Roman" w:cs="Times New Roman"/>
@@ -14917,37 +14899,27 @@
           <w:szCs w:val="26"/>
           <w:lang w:val="de-DE"/>
         </w:rPr>
+        <w:t xml:space="preserve"> </w:t>
+      </w:r>
+    </w:p>
+    <w:p>
+      <w:pPr>
+        <w:rPr>
+          <w:rFonts w:ascii="Times New Roman" w:hAnsi="Times New Roman" w:cs="Times New Roman"/>
+          <w:sz w:val="26"/>
+          <w:szCs w:val="26"/>
+          <w:lang w:val="de-DE"/>
+        </w:rPr>
+      </w:pPr>
+      <w:bookmarkStart w:id="22" w:name="_Toc283176741"/>
+      <w:r>
+        <w:rPr>
+          <w:rFonts w:ascii="Times New Roman" w:hAnsi="Times New Roman" w:cs="Times New Roman"/>
+          <w:sz w:val="26"/>
+          <w:szCs w:val="26"/>
+          <w:lang w:val="de-DE"/>
+        </w:rPr>
         <w:lastRenderedPageBreak/>
-        <w:t>khoảng [0,1].  Việc sử dụng công cụ này giúp ta vẫn hiểu được ngữ nghĩa của từ nếu người dùng nhập vào một từ đồng nghĩa.</w:t>
-      </w:r>
-      <w:bookmarkEnd w:id="21"/>
-      <w:r>
-        <w:rPr>
-          <w:rFonts w:ascii="Times New Roman" w:hAnsi="Times New Roman" w:cs="Times New Roman"/>
-          <w:sz w:val="26"/>
-          <w:szCs w:val="26"/>
-          <w:lang w:val="de-DE"/>
-        </w:rPr>
-        <w:t xml:space="preserve"> </w:t>
-      </w:r>
-    </w:p>
-    <w:p>
-      <w:pPr>
-        <w:rPr>
-          <w:rFonts w:ascii="Times New Roman" w:hAnsi="Times New Roman" w:cs="Times New Roman"/>
-          <w:sz w:val="26"/>
-          <w:szCs w:val="26"/>
-          <w:lang w:val="de-DE"/>
-        </w:rPr>
-      </w:pPr>
-      <w:bookmarkStart w:id="22" w:name="_Toc283176741"/>
-      <w:r>
-        <w:rPr>
-          <w:rFonts w:ascii="Times New Roman" w:hAnsi="Times New Roman" w:cs="Times New Roman"/>
-          <w:sz w:val="26"/>
-          <w:szCs w:val="26"/>
-          <w:lang w:val="de-DE"/>
-        </w:rPr>
         <w:t xml:space="preserve">Ví dụ: </w:t>
       </w:r>
       <w:r>
@@ -15187,7 +15159,7 @@
           <w:szCs w:val="26"/>
           <w:lang w:val="vi-VN"/>
         </w:rPr>
-        <w:t xml:space="preserve">Bởi vì thông tin trên Database chưa thật sự miêu tả rõ các mối quan hệ ngữ nghĩa giữa các bảng với nhau hoặc giữa bảng với các thuộc tính của bảng đó. Chẳng hạn, với một bảng có tên là Book và nó có thuộc tính là publisher, ta có thể định nghĩa quan hệ giữa bảng </w:t>
+        <w:t xml:space="preserve">Bởi vì thông tin trên Database chưa thật sự miêu tả rõ các mối quan hệ ngữ nghĩa giữa các bảng với nhau hoặc giữa bảng với các thuộc tính của bảng đó. Chẳng hạn, với một bảng có tên là </w:t>
       </w:r>
       <w:r>
         <w:rPr>
@@ -15205,6 +15177,33 @@
           <w:szCs w:val="26"/>
           <w:lang w:val="vi-VN"/>
         </w:rPr>
+        <w:t xml:space="preserve"> </w:t>
+      </w:r>
+      <w:r>
+        <w:rPr>
+          <w:rFonts w:ascii="Times New Roman" w:hAnsi="Times New Roman" w:cs="Times New Roman"/>
+          <w:sz w:val="26"/>
+          <w:szCs w:val="26"/>
+          <w:lang w:val="vi-VN"/>
+        </w:rPr>
+        <w:t xml:space="preserve">và nó có thuộc tính là publisher, ta có thể định nghĩa quan hệ giữa bảng </w:t>
+      </w:r>
+      <w:r>
+        <w:rPr>
+          <w:rFonts w:ascii="Times New Roman" w:hAnsi="Times New Roman" w:cs="Times New Roman"/>
+          <w:sz w:val="26"/>
+          <w:szCs w:val="26"/>
+          <w:lang w:val="vi-VN"/>
+        </w:rPr>
+        <w:t>Publication</w:t>
+      </w:r>
+      <w:r>
+        <w:rPr>
+          <w:rFonts w:ascii="Times New Roman" w:hAnsi="Times New Roman" w:cs="Times New Roman"/>
+          <w:sz w:val="26"/>
+          <w:szCs w:val="26"/>
+          <w:lang w:val="vi-VN"/>
+        </w:rPr>
         <w:t xml:space="preserve"> và thuộc tính publisher là “is published”. </w:t>
       </w:r>
     </w:p>
@@ -15279,8 +15278,53 @@
           <w:sz w:val="26"/>
           <w:szCs w:val="26"/>
         </w:rPr>
-        <w:t xml:space="preserve">. Giả sử trong database, bảng chứa thông tin để trả lời câu hỏi vừa rồi có tên là dblp_pub_new. Đây là một tên được đặt bởi người tạo ra database, cho nên nó không mang một ngữ nghĩa nào hết. Vì thế, việc tận dụng các từ điển đồng nghĩa để xác định sự xuất hiện của tên bảng trong </w:t>
-      </w:r>
+        <w:t xml:space="preserve">. Giả sử trong database, bảng chứa thông tin để trả lời câu hỏi vừa rồi có tên là dblp_pub_new. Đây là một tên được đặt bởi người tạo ra database, cho nên nó không mang một ngữ nghĩa nào hết. Vì thế, việc tận dụng các từ điển đồng nghĩa để xác định sự xuất hiện của tên bảng trong câu trở nên khó khăn. Nhưng nếu ta đặt tên bảng </w:t>
+      </w:r>
+      <w:r>
+        <w:rPr>
+          <w:rFonts w:ascii="Times New Roman" w:hAnsi="Times New Roman" w:cs="Times New Roman"/>
+          <w:i/>
+          <w:sz w:val="26"/>
+          <w:szCs w:val="26"/>
+        </w:rPr>
+        <w:t>dblp_pub_new</w:t>
+      </w:r>
+      <w:r>
+        <w:rPr>
+          <w:rFonts w:ascii="Times New Roman" w:hAnsi="Times New Roman" w:cs="Times New Roman"/>
+          <w:sz w:val="26"/>
+          <w:szCs w:val="26"/>
+        </w:rPr>
+        <w:t xml:space="preserve">  bằng một tên tượng trưng khác có nghĩa như </w:t>
+      </w:r>
+      <w:r>
+        <w:rPr>
+          <w:rFonts w:ascii="Times New Roman" w:hAnsi="Times New Roman" w:cs="Times New Roman"/>
+          <w:i/>
+          <w:sz w:val="26"/>
+          <w:szCs w:val="26"/>
+        </w:rPr>
+        <w:t>publication</w:t>
+      </w:r>
+      <w:r>
+        <w:rPr>
+          <w:rFonts w:ascii="Times New Roman" w:hAnsi="Times New Roman" w:cs="Times New Roman"/>
+          <w:sz w:val="26"/>
+          <w:szCs w:val="26"/>
+        </w:rPr>
+        <w:t xml:space="preserve"> thì việc nhận dạng sẽ dễ dàng hơn nhiều.</w:t>
+      </w:r>
+    </w:p>
+    <w:p>
+      <w:pPr>
+        <w:spacing w:line="360" w:lineRule="auto"/>
+        <w:jc w:val="both"/>
+        <w:rPr>
+          <w:rFonts w:ascii="Times New Roman" w:hAnsi="Times New Roman" w:cs="Times New Roman"/>
+          <w:sz w:val="26"/>
+          <w:szCs w:val="26"/>
+        </w:rPr>
+      </w:pPr>
       <w:r>
         <w:rPr>
           <w:rFonts w:ascii="Times New Roman" w:hAnsi="Times New Roman" w:cs="Times New Roman"/>
@@ -15288,59 +15332,6 @@
           <w:szCs w:val="26"/>
         </w:rPr>
         <w:lastRenderedPageBreak/>
-        <w:t xml:space="preserve">câu trở nên khó khăn. Nhưng nếu ta đặt tên bảng </w:t>
-      </w:r>
-      <w:r>
-        <w:rPr>
-          <w:rFonts w:ascii="Times New Roman" w:hAnsi="Times New Roman" w:cs="Times New Roman"/>
-          <w:i/>
-          <w:sz w:val="26"/>
-          <w:szCs w:val="26"/>
-        </w:rPr>
-        <w:t>dblp_pub_new</w:t>
-      </w:r>
-      <w:r>
-        <w:rPr>
-          <w:rFonts w:ascii="Times New Roman" w:hAnsi="Times New Roman" w:cs="Times New Roman"/>
-          <w:sz w:val="26"/>
-          <w:szCs w:val="26"/>
-        </w:rPr>
-        <w:t xml:space="preserve">  bằng một tên tượng trưng khác có nghĩa như </w:t>
-      </w:r>
-      <w:r>
-        <w:rPr>
-          <w:rFonts w:ascii="Times New Roman" w:hAnsi="Times New Roman" w:cs="Times New Roman"/>
-          <w:i/>
-          <w:sz w:val="26"/>
-          <w:szCs w:val="26"/>
-        </w:rPr>
-        <w:t>publication</w:t>
-      </w:r>
-      <w:r>
-        <w:rPr>
-          <w:rFonts w:ascii="Times New Roman" w:hAnsi="Times New Roman" w:cs="Times New Roman"/>
-          <w:sz w:val="26"/>
-          <w:szCs w:val="26"/>
-        </w:rPr>
-        <w:t xml:space="preserve"> thì việc nhận dạng sẽ dễ dàng hơn nhiều.</w:t>
-      </w:r>
-    </w:p>
-    <w:p>
-      <w:pPr>
-        <w:spacing w:line="360" w:lineRule="auto"/>
-        <w:jc w:val="both"/>
-        <w:rPr>
-          <w:rFonts w:ascii="Times New Roman" w:hAnsi="Times New Roman" w:cs="Times New Roman"/>
-          <w:sz w:val="26"/>
-          <w:szCs w:val="26"/>
-        </w:rPr>
-      </w:pPr>
-      <w:r>
-        <w:rPr>
-          <w:rFonts w:ascii="Times New Roman" w:hAnsi="Times New Roman" w:cs="Times New Roman"/>
-          <w:sz w:val="26"/>
-          <w:szCs w:val="26"/>
-        </w:rPr>
         <w:t>Đồng thời, cần có một thông tin để miêu tả các mối quan hệ giữa bảng và các thuộc tính trong bảng, ánh xạ giữa các bảng nếu các bảng đó có quan hệ với nhau. Điều này sẽ giúp ích nhiều trong việc phát sinh câu truy vấn SQL tự động. Từ một câu hỏi được đưa ra, dựa vào các đối tượng trong câu hỏi đó và những mối quan hệ ánh xạ của các bảng với nhau trong database, hệ thống sẽ sinh ra câu truy vấn.</w:t>
       </w:r>
     </w:p>
@@ -15435,7 +15426,7 @@
                     </pic:cNvPicPr>
                   </pic:nvPicPr>
                   <pic:blipFill>
-                    <a:blip r:embed="rId16"/>
+                    <a:blip r:embed="rId18"/>
                     <a:srcRect/>
                     <a:stretch>
                       <a:fillRect/>
@@ -15620,7 +15611,6 @@
           <w:sz w:val="26"/>
           <w:szCs w:val="26"/>
         </w:rPr>
-        <w:lastRenderedPageBreak/>
         <w:t>mapping-table [related-table-key]: là khóa chính của table quan hệ.</w:t>
       </w:r>
     </w:p>
@@ -15669,6 +15659,7 @@
           <w:sz w:val="26"/>
           <w:szCs w:val="26"/>
         </w:rPr>
+        <w:lastRenderedPageBreak/>
         <w:t>mapping-table [name] tên của mapping-table do người dùng đặt.</w:t>
       </w:r>
     </w:p>
@@ -16398,7 +16389,6 @@
           <w:sz w:val="26"/>
           <w:szCs w:val="26"/>
         </w:rPr>
-        <w:lastRenderedPageBreak/>
         <w:tab/>
       </w:r>
       <w:r>
@@ -16532,6 +16522,7 @@
           <w:sz w:val="26"/>
           <w:szCs w:val="26"/>
         </w:rPr>
+        <w:lastRenderedPageBreak/>
         <w:t xml:space="preserve">                &lt;</w:t>
       </w:r>
       <w:r>
@@ -17978,7 +17969,6 @@
           <w:szCs w:val="26"/>
           <w:lang w:val="fr-FR"/>
         </w:rPr>
-        <w:lastRenderedPageBreak/>
         <w:t xml:space="preserve">            &lt;/</w:t>
       </w:r>
       <w:r>
@@ -18141,6 +18131,7 @@
           <w:sz w:val="26"/>
           <w:szCs w:val="26"/>
         </w:rPr>
+        <w:lastRenderedPageBreak/>
         <w:t xml:space="preserve">      </w:t>
       </w:r>
       <w:r>
@@ -19492,7 +19483,6 @@
           <w:sz w:val="26"/>
           <w:szCs w:val="26"/>
         </w:rPr>
-        <w:lastRenderedPageBreak/>
         <w:t xml:space="preserve">          </w:t>
       </w:r>
       <w:r>
@@ -19666,6 +19656,7 @@
           <w:sz w:val="26"/>
           <w:szCs w:val="26"/>
         </w:rPr>
+        <w:lastRenderedPageBreak/>
         <w:t>&lt;/</w:t>
       </w:r>
       <w:r>
@@ -19822,7 +19813,7 @@
                     </pic:cNvPicPr>
                   </pic:nvPicPr>
                   <pic:blipFill>
-                    <a:blip r:embed="rId17"/>
+                    <a:blip r:embed="rId19"/>
                     <a:srcRect/>
                     <a:stretch>
                       <a:fillRect/>
@@ -19972,28 +19963,28 @@
           <w:szCs w:val="26"/>
           <w:lang w:val="vi-VN"/>
         </w:rPr>
+        <w:t>Theo ý kiến đề xuất của nhóm, trong câu, thực thể đặt tên là những từ hoặc cụm từ  được xác định bởi quy tắc sau (không xét đến các thực thể có kiểu dữ liệu là số và ngày tháng):</w:t>
+      </w:r>
+    </w:p>
+    <w:p>
+      <w:pPr>
+        <w:spacing w:line="360" w:lineRule="auto"/>
+        <w:jc w:val="both"/>
+        <w:rPr>
+          <w:rFonts w:ascii="Times New Roman" w:hAnsi="Times New Roman" w:cs="Times New Roman"/>
+          <w:sz w:val="26"/>
+          <w:szCs w:val="26"/>
+          <w:lang w:val="vi-VN"/>
+        </w:rPr>
+      </w:pPr>
+      <w:r>
+        <w:rPr>
+          <w:rFonts w:ascii="Times New Roman" w:hAnsi="Times New Roman" w:cs="Times New Roman"/>
+          <w:sz w:val="26"/>
+          <w:szCs w:val="26"/>
+          <w:lang w:val="vi-VN"/>
+        </w:rPr>
         <w:lastRenderedPageBreak/>
-        <w:t>Theo ý kiến đề xuất của nhóm, trong câu, thực thể đặt tên là những từ hoặc cụm từ  được xác định bởi quy tắc sau (không xét đến các thực thể có kiểu dữ liệu là số và ngày tháng):</w:t>
-      </w:r>
-    </w:p>
-    <w:p>
-      <w:pPr>
-        <w:spacing w:line="360" w:lineRule="auto"/>
-        <w:jc w:val="both"/>
-        <w:rPr>
-          <w:rFonts w:ascii="Times New Roman" w:hAnsi="Times New Roman" w:cs="Times New Roman"/>
-          <w:sz w:val="26"/>
-          <w:szCs w:val="26"/>
-          <w:lang w:val="vi-VN"/>
-        </w:rPr>
-      </w:pPr>
-      <w:r>
-        <w:rPr>
-          <w:rFonts w:ascii="Times New Roman" w:hAnsi="Times New Roman" w:cs="Times New Roman"/>
-          <w:sz w:val="26"/>
-          <w:szCs w:val="26"/>
-          <w:lang w:val="vi-VN"/>
-        </w:rPr>
         <w:t>Những từ viết hoa hoặc những cụm từ viết hoa liên tiếp.</w:t>
       </w:r>
     </w:p>
@@ -20329,7 +20320,7 @@
                     </pic:cNvPicPr>
                   </pic:nvPicPr>
                   <pic:blipFill>
-                    <a:blip r:embed="rId18"/>
+                    <a:blip r:embed="rId20"/>
                     <a:srcRect/>
                     <a:stretch>
                       <a:fillRect/>
@@ -20714,7 +20705,7 @@
                     </pic:cNvPicPr>
                   </pic:nvPicPr>
                   <pic:blipFill>
-                    <a:blip r:embed="rId19"/>
+                    <a:blip r:embed="rId21"/>
                     <a:srcRect/>
                     <a:stretch>
                       <a:fillRect/>
@@ -24145,7 +24136,7 @@
                     </pic:cNvPicPr>
                   </pic:nvPicPr>
                   <pic:blipFill>
-                    <a:blip r:embed="rId20"/>
+                    <a:blip r:embed="rId22"/>
                     <a:srcRect/>
                     <a:stretch>
                       <a:fillRect/>
@@ -27061,7 +27052,45 @@
           <w:sz w:val="26"/>
           <w:szCs w:val="26"/>
         </w:rPr>
-        <w:t xml:space="preserve">Trường hợp nhiều bộ ba được nhận diện giống nhau, có cùng một thực thể giống nhau, và thực thể còn lại khác nhau ở giá trị (thực thể ở dạng plural). </w:t>
+        <w:t xml:space="preserve">Trường hợp nhiều bộ ba được nhận diện giống nhau, có cùng một thực thể giống nhau, và thực thể còn lại </w:t>
+      </w:r>
+      <w:r>
+        <w:rPr>
+          <w:rFonts w:ascii="Times New Roman" w:hAnsi="Times New Roman" w:cs="Times New Roman"/>
+          <w:color w:val="000000" w:themeColor="text1"/>
+          <w:sz w:val="26"/>
+          <w:szCs w:val="26"/>
+          <w:lang w:val="vi-VN"/>
+        </w:rPr>
+        <w:t xml:space="preserve">chỉ </w:t>
+      </w:r>
+      <w:r>
+        <w:rPr>
+          <w:rFonts w:ascii="Times New Roman" w:hAnsi="Times New Roman" w:cs="Times New Roman"/>
+          <w:color w:val="000000" w:themeColor="text1"/>
+          <w:sz w:val="26"/>
+          <w:szCs w:val="26"/>
+        </w:rPr>
+        <w:t xml:space="preserve">khác nhau ở giá trị (thực thể ở dạng </w:t>
+      </w:r>
+      <w:r>
+        <w:rPr>
+          <w:rFonts w:ascii="Times New Roman" w:hAnsi="Times New Roman" w:cs="Times New Roman"/>
+          <w:color w:val="000000" w:themeColor="text1"/>
+          <w:sz w:val="26"/>
+          <w:szCs w:val="26"/>
+          <w:lang w:val="vi-VN"/>
+        </w:rPr>
+        <w:t>giống nhau</w:t>
+      </w:r>
+      <w:r>
+        <w:rPr>
+          <w:rFonts w:ascii="Times New Roman" w:hAnsi="Times New Roman" w:cs="Times New Roman"/>
+          <w:color w:val="000000" w:themeColor="text1"/>
+          <w:sz w:val="26"/>
+          <w:szCs w:val="26"/>
+        </w:rPr>
+        <w:t xml:space="preserve">). </w:t>
       </w:r>
     </w:p>
     <w:p>
@@ -27334,7 +27363,54 @@
           <w:sz w:val="26"/>
           <w:szCs w:val="26"/>
         </w:rPr>
-        <w:t xml:space="preserve"> ở dạng plural và thực thể còn lại là ở dạng plural.</w:t>
+        <w:t xml:space="preserve"> ở dạng </w:t>
+      </w:r>
+      <w:r>
+        <w:rPr>
+          <w:rFonts w:ascii="Times New Roman" w:hAnsi="Times New Roman" w:cs="Times New Roman"/>
+          <w:color w:val="000000" w:themeColor="text1"/>
+          <w:sz w:val="26"/>
+          <w:szCs w:val="26"/>
+          <w:lang w:val="vi-VN"/>
+        </w:rPr>
+        <w:t>giống nhau</w:t>
+      </w:r>
+      <w:r>
+        <w:rPr>
+          <w:rFonts w:ascii="Times New Roman" w:hAnsi="Times New Roman" w:cs="Times New Roman"/>
+          <w:color w:val="000000" w:themeColor="text1"/>
+          <w:sz w:val="26"/>
+          <w:szCs w:val="26"/>
+        </w:rPr>
+        <w:t xml:space="preserve"> và thực thể còn lạ</w:t>
+      </w:r>
+      <w:r>
+        <w:rPr>
+          <w:rFonts w:ascii="Times New Roman" w:hAnsi="Times New Roman" w:cs="Times New Roman"/>
+          <w:color w:val="000000" w:themeColor="text1"/>
+          <w:sz w:val="26"/>
+          <w:szCs w:val="26"/>
+        </w:rPr>
+        <w:t xml:space="preserve">i </w:t>
+      </w:r>
+      <w:r>
+        <w:rPr>
+          <w:rFonts w:ascii="Times New Roman" w:hAnsi="Times New Roman" w:cs="Times New Roman"/>
+          <w:color w:val="000000" w:themeColor="text1"/>
+          <w:sz w:val="26"/>
+          <w:szCs w:val="26"/>
+          <w:lang w:val="vi-VN"/>
+        </w:rPr>
+        <w:t>thì ngược lại</w:t>
+      </w:r>
+      <w:r>
+        <w:rPr>
+          <w:rFonts w:ascii="Times New Roman" w:hAnsi="Times New Roman" w:cs="Times New Roman"/>
+          <w:color w:val="000000" w:themeColor="text1"/>
+          <w:sz w:val="26"/>
+          <w:szCs w:val="26"/>
+        </w:rPr>
+        <w:t>.</w:t>
       </w:r>
     </w:p>
     <w:p>
@@ -27463,7 +27539,65 @@
           <w:szCs w:val="26"/>
         </w:rPr>
         <w:tab/>
-        <w:t>table[table-alias] của_thực_thể_không_ở dạng_plural + Số thứ tự n€[1,+∞] (Ngoại trừ trường hợp đầu tiên không đánh số để tối ưu hóa câu truy vấn chính)</w:t>
+        <w:t>table[table-alias] của_thực_thể_không_ở</w:t>
+      </w:r>
+      <w:r>
+        <w:rPr>
+          <w:rFonts w:ascii="Times New Roman" w:hAnsi="Times New Roman" w:cs="Times New Roman"/>
+          <w:color w:val="000000" w:themeColor="text1"/>
+          <w:sz w:val="26"/>
+          <w:szCs w:val="26"/>
+          <w:lang w:val="vi-VN"/>
+        </w:rPr>
+        <w:t>_</w:t>
+      </w:r>
+      <w:r>
+        <w:rPr>
+          <w:rFonts w:ascii="Times New Roman" w:hAnsi="Times New Roman" w:cs="Times New Roman"/>
+          <w:color w:val="000000" w:themeColor="text1"/>
+          <w:sz w:val="26"/>
+          <w:szCs w:val="26"/>
+        </w:rPr>
+        <w:t>dạng_</w:t>
+      </w:r>
+      <w:r>
+        <w:rPr>
+          <w:rFonts w:ascii="Times New Roman" w:hAnsi="Times New Roman" w:cs="Times New Roman"/>
+          <w:color w:val="000000" w:themeColor="text1"/>
+          <w:sz w:val="26"/>
+          <w:szCs w:val="26"/>
+          <w:lang w:val="vi-VN"/>
+        </w:rPr>
+        <w:t>giống</w:t>
+      </w:r>
+      <w:r>
+        <w:rPr>
+          <w:rFonts w:ascii="Times New Roman" w:hAnsi="Times New Roman" w:cs="Times New Roman"/>
+          <w:color w:val="000000" w:themeColor="text1"/>
+          <w:sz w:val="26"/>
+          <w:szCs w:val="26"/>
+          <w:lang w:val="vi-VN"/>
+        </w:rPr>
+        <w:t>_</w:t>
+      </w:r>
+      <w:r>
+        <w:rPr>
+          <w:rFonts w:ascii="Times New Roman" w:hAnsi="Times New Roman" w:cs="Times New Roman"/>
+          <w:color w:val="000000" w:themeColor="text1"/>
+          <w:sz w:val="26"/>
+          <w:szCs w:val="26"/>
+          <w:lang w:val="vi-VN"/>
+        </w:rPr>
+        <w:t>nhau</w:t>
+      </w:r>
+      <w:r>
+        <w:rPr>
+          <w:rFonts w:ascii="Times New Roman" w:hAnsi="Times New Roman" w:cs="Times New Roman"/>
+          <w:color w:val="000000" w:themeColor="text1"/>
+          <w:sz w:val="26"/>
+          <w:szCs w:val="26"/>
+        </w:rPr>
+        <w:t xml:space="preserve"> + Số thứ tự n€[1,+∞] (Ngoại trừ trường hợp đầu tiên không đánh số để tối ưu hóa câu truy vấn chính)</w:t>
       </w:r>
     </w:p>
     <w:p>
@@ -27505,7 +27639,26 @@
           <w:sz w:val="26"/>
           <w:szCs w:val="26"/>
         </w:rPr>
-        <w:t>+ Select: là table hay thuộc tính của thực thể đặt tên ở dạng plural. Bước này giống như quá trình tạo câu select ở trên.</w:t>
+        <w:t xml:space="preserve">+ Select: là table hay thuộc tính của thực thể đặt tên ở dạng </w:t>
+      </w:r>
+      <w:r>
+        <w:rPr>
+          <w:rFonts w:ascii="Times New Roman" w:hAnsi="Times New Roman" w:cs="Times New Roman"/>
+          <w:color w:val="000000" w:themeColor="text1"/>
+          <w:sz w:val="26"/>
+          <w:szCs w:val="26"/>
+          <w:lang w:val="vi-VN"/>
+        </w:rPr>
+        <w:t>giống nhau</w:t>
+      </w:r>
+      <w:r>
+        <w:rPr>
+          <w:rFonts w:ascii="Times New Roman" w:hAnsi="Times New Roman" w:cs="Times New Roman"/>
+          <w:color w:val="000000" w:themeColor="text1"/>
+          <w:sz w:val="26"/>
+          <w:szCs w:val="26"/>
+        </w:rPr>
+        <w:t>. Bước này giống như quá trình tạo câu select ở trên.</w:t>
       </w:r>
     </w:p>
     <w:p>
@@ -27568,6 +27721,7 @@
           <w:sz w:val="26"/>
           <w:szCs w:val="26"/>
         </w:rPr>
+        <w:lastRenderedPageBreak/>
         <w:t xml:space="preserve">Sau đó INNER JOIN tất cả các câu truy vấn con đó với nhau với điều kiện là </w:t>
       </w:r>
     </w:p>
@@ -27589,7 +27743,6 @@
           <w:sz w:val="26"/>
           <w:szCs w:val="26"/>
         </w:rPr>
-        <w:lastRenderedPageBreak/>
         <w:t>table[table-alias] + Số thứ tự n.</w:t>
       </w:r>
       <w:r>
@@ -28143,6 +28296,7 @@
           <w:sz w:val="26"/>
           <w:szCs w:val="26"/>
         </w:rPr>
+        <w:lastRenderedPageBreak/>
         <w:t>table[table-alias]</w:t>
       </w:r>
       <w:r>
@@ -28238,7 +28392,6 @@
           <w:sz w:val="26"/>
           <w:szCs w:val="26"/>
         </w:rPr>
-        <w:lastRenderedPageBreak/>
         <w:t>AND</w:t>
       </w:r>
       <w:r>
@@ -29093,6 +29246,7 @@
           <w:sz w:val="26"/>
           <w:szCs w:val="26"/>
         </w:rPr>
+        <w:lastRenderedPageBreak/>
         <w:t xml:space="preserve">FROM </w:t>
       </w:r>
     </w:p>
@@ -29115,7 +29269,6 @@
           <w:sz w:val="26"/>
           <w:szCs w:val="26"/>
         </w:rPr>
-        <w:lastRenderedPageBreak/>
         <w:t>`dblp_author_ref_new` `Author`,`dblp_pub_new` `Publication`</w:t>
       </w:r>
     </w:p>
@@ -29690,6 +29843,7 @@
           <w:sz w:val="26"/>
           <w:szCs w:val="26"/>
         </w:rPr>
+        <w:lastRenderedPageBreak/>
         <w:t>Đầu ra: Câu hỏi mà thực thể đặt tên đã được định dạng lại</w:t>
       </w:r>
     </w:p>
@@ -29709,7 +29863,6 @@
           <w:sz w:val="26"/>
           <w:szCs w:val="26"/>
         </w:rPr>
-        <w:lastRenderedPageBreak/>
         <w:t xml:space="preserve">Kết quả: “Who published NER001? </w:t>
       </w:r>
     </w:p>
@@ -30083,87 +30236,6 @@
           <w:szCs w:val="26"/>
         </w:rPr>
         <w:tab/>
-      </w:r>
-    </w:p>
-    <w:p>
-      <w:pPr>
-        <w:pStyle w:val="ListParagraph"/>
-        <w:numPr>
-          <w:ilvl w:val="0"/>
-          <w:numId w:val="33"/>
-        </w:numPr>
-        <w:spacing w:line="360" w:lineRule="auto"/>
-        <w:rPr>
-          <w:rFonts w:ascii="Times New Roman" w:hAnsi="Times New Roman" w:cs="Times New Roman"/>
-          <w:sz w:val="26"/>
-          <w:szCs w:val="26"/>
-        </w:rPr>
-      </w:pPr>
-      <w:r>
-        <w:rPr>
-          <w:rFonts w:ascii="Times New Roman" w:hAnsi="Times New Roman" w:cs="Times New Roman"/>
-          <w:sz w:val="26"/>
-          <w:szCs w:val="26"/>
-        </w:rPr>
-        <w:t>Bước 4: Nhận dạng quan hệ ẩn</w:t>
-      </w:r>
-    </w:p>
-    <w:p>
-      <w:pPr>
-        <w:spacing w:line="360" w:lineRule="auto"/>
-        <w:ind w:firstLine="720"/>
-        <w:rPr>
-          <w:rFonts w:ascii="Times New Roman" w:hAnsi="Times New Roman" w:cs="Times New Roman"/>
-          <w:sz w:val="26"/>
-          <w:szCs w:val="26"/>
-        </w:rPr>
-      </w:pPr>
-      <w:r>
-        <w:rPr>
-          <w:rFonts w:ascii="Times New Roman" w:hAnsi="Times New Roman" w:cs="Times New Roman"/>
-          <w:sz w:val="26"/>
-          <w:szCs w:val="26"/>
-        </w:rPr>
-        <w:lastRenderedPageBreak/>
-        <w:t>Đầu vào: Kết quả bước 3.1</w:t>
-      </w:r>
-    </w:p>
-    <w:p>
-      <w:pPr>
-        <w:spacing w:line="360" w:lineRule="auto"/>
-        <w:ind w:firstLine="720"/>
-        <w:rPr>
-          <w:rFonts w:ascii="Times New Roman" w:hAnsi="Times New Roman" w:cs="Times New Roman"/>
-          <w:sz w:val="26"/>
-          <w:szCs w:val="26"/>
-        </w:rPr>
-      </w:pPr>
-      <w:r>
-        <w:rPr>
-          <w:rFonts w:ascii="Times New Roman" w:hAnsi="Times New Roman" w:cs="Times New Roman"/>
-          <w:sz w:val="26"/>
-          <w:szCs w:val="26"/>
-        </w:rPr>
-        <w:t>Đầu ra: Bộ 3 quan hệ ẩn</w:t>
-      </w:r>
-    </w:p>
-    <w:p>
-      <w:pPr>
-        <w:spacing w:line="360" w:lineRule="auto"/>
-        <w:ind w:firstLine="720"/>
-        <w:rPr>
-          <w:rFonts w:ascii="Times New Roman" w:hAnsi="Times New Roman" w:cs="Times New Roman"/>
-          <w:sz w:val="26"/>
-          <w:szCs w:val="26"/>
-        </w:rPr>
-      </w:pPr>
-      <w:r>
-        <w:rPr>
-          <w:rFonts w:ascii="Times New Roman" w:hAnsi="Times New Roman" w:cs="Times New Roman"/>
-          <w:sz w:val="26"/>
-          <w:szCs w:val="26"/>
-        </w:rPr>
-        <w:t>Kết quả: &lt;publication, has title, “Active Database Systems”: title&gt;</w:t>
       </w:r>
     </w:p>
     <w:p>
@@ -30189,7 +30261,8 @@
           <w:sz w:val="26"/>
           <w:szCs w:val="26"/>
         </w:rPr>
-        <w:t>Bước 5: Sinh câu truy vấn</w:t>
+        <w:lastRenderedPageBreak/>
+        <w:t>Bước 4: Sinh câu truy vấn</w:t>
       </w:r>
       <w:r>
         <w:rPr>
@@ -30255,24 +30328,7 @@
           <w:sz w:val="26"/>
           <w:szCs w:val="26"/>
         </w:rPr>
-        <w:t>&lt;publication, has title, “Active Database Systems”: title&gt;</w:t>
-      </w:r>
-      <w:r>
-        <w:rPr>
-          <w:rFonts w:ascii="Times New Roman" w:hAnsi="Times New Roman" w:cs="Times New Roman"/>
-          <w:sz w:val="26"/>
-          <w:szCs w:val="26"/>
-          <w:lang w:val="vi-VN"/>
-        </w:rPr>
-        <w:t>v</w:t>
-      </w:r>
-      <w:r>
-        <w:rPr>
-          <w:rFonts w:ascii="Times New Roman" w:hAnsi="Times New Roman" w:cs="Times New Roman"/>
-          <w:sz w:val="26"/>
-          <w:szCs w:val="26"/>
-        </w:rPr>
-        <w:t>à &lt; publication, is published, Who:publisher&gt;</w:t>
+        <w:t>&lt; “Active Database Systems”: Publication, is published, Who:publisher&gt;</w:t>
       </w:r>
     </w:p>
     <w:p>
@@ -30300,7 +30356,7 @@
           <w:sz w:val="26"/>
           <w:szCs w:val="26"/>
         </w:rPr>
-        <w:t>select dblp_pub_new.publisher</w:t>
+        <w:t>Select `Publication`.`publisher`</w:t>
       </w:r>
     </w:p>
     <w:p>
@@ -30328,7 +30384,7 @@
           <w:sz w:val="26"/>
           <w:szCs w:val="26"/>
         </w:rPr>
-        <w:t>From dblp_pub_new</w:t>
+        <w:t>From `dblp_pub_new` `Publication`</w:t>
       </w:r>
     </w:p>
     <w:p>
@@ -30356,7 +30412,7 @@
           <w:sz w:val="26"/>
           <w:szCs w:val="26"/>
         </w:rPr>
-        <w:t xml:space="preserve"> Where dblp_pub_new.title = “Active Database Systems”</w:t>
+        <w:t xml:space="preserve"> Where `Publication`.title = “Active Database Systems”</w:t>
       </w:r>
     </w:p>
     <w:p>
@@ -30382,66 +30438,59 @@
     <w:p>
       <w:pPr>
         <w:spacing w:line="360" w:lineRule="auto"/>
-        <w:rPr>
-          <w:rFonts w:ascii="Times New Roman" w:hAnsi="Times New Roman" w:cs="Times New Roman"/>
-          <w:sz w:val="26"/>
-          <w:szCs w:val="26"/>
-        </w:rPr>
-      </w:pPr>
-      <w:r>
-        <w:rPr>
-          <w:rFonts w:ascii="Times New Roman" w:hAnsi="Times New Roman" w:cs="Times New Roman"/>
-          <w:sz w:val="26"/>
-          <w:szCs w:val="26"/>
-        </w:rPr>
-        <w:t>Select dblp_pub_new.publisher</w:t>
-      </w:r>
-    </w:p>
-    <w:p>
-      <w:pPr>
-        <w:spacing w:line="360" w:lineRule="auto"/>
-        <w:rPr>
-          <w:rFonts w:ascii="Times New Roman" w:hAnsi="Times New Roman" w:cs="Times New Roman"/>
-          <w:sz w:val="26"/>
-          <w:szCs w:val="26"/>
-        </w:rPr>
-      </w:pPr>
-      <w:r>
-        <w:rPr>
-          <w:rFonts w:ascii="Times New Roman" w:hAnsi="Times New Roman" w:cs="Times New Roman"/>
-          <w:sz w:val="26"/>
-          <w:szCs w:val="26"/>
-        </w:rPr>
-        <w:t>From dblp_pub_new</w:t>
-      </w:r>
-    </w:p>
-    <w:p>
-      <w:pPr>
-        <w:spacing w:line="360" w:lineRule="auto"/>
-        <w:rPr>
-          <w:rFonts w:ascii="Times New Roman" w:hAnsi="Times New Roman" w:cs="Times New Roman"/>
-          <w:sz w:val="26"/>
-          <w:szCs w:val="26"/>
-        </w:rPr>
-      </w:pPr>
-      <w:r>
-        <w:rPr>
-          <w:rFonts w:ascii="Times New Roman" w:hAnsi="Times New Roman" w:cs="Times New Roman"/>
-          <w:sz w:val="26"/>
-          <w:szCs w:val="26"/>
-        </w:rPr>
-        <w:t>Where dblp_pub_new.title = “Active Database Systems”</w:t>
-      </w:r>
-    </w:p>
-    <w:p>
-      <w:pPr>
-        <w:spacing w:line="360" w:lineRule="auto"/>
-        <w:rPr>
-          <w:rFonts w:ascii="Times New Roman" w:hAnsi="Times New Roman" w:cs="Times New Roman"/>
-          <w:sz w:val="26"/>
-          <w:szCs w:val="26"/>
-        </w:rPr>
-      </w:pPr>
+        <w:ind w:firstLine="720"/>
+        <w:rPr>
+          <w:rFonts w:ascii="Times New Roman" w:hAnsi="Times New Roman" w:cs="Times New Roman"/>
+          <w:sz w:val="26"/>
+          <w:szCs w:val="26"/>
+        </w:rPr>
+      </w:pPr>
+      <w:r>
+        <w:rPr>
+          <w:rFonts w:ascii="Times New Roman" w:hAnsi="Times New Roman" w:cs="Times New Roman"/>
+          <w:sz w:val="26"/>
+          <w:szCs w:val="26"/>
+        </w:rPr>
+        <w:t>Select `Publication`.`publisher`</w:t>
+      </w:r>
+    </w:p>
+    <w:p>
+      <w:pPr>
+        <w:spacing w:line="360" w:lineRule="auto"/>
+        <w:ind w:firstLine="720"/>
+        <w:rPr>
+          <w:rFonts w:ascii="Times New Roman" w:hAnsi="Times New Roman" w:cs="Times New Roman"/>
+          <w:sz w:val="26"/>
+          <w:szCs w:val="26"/>
+        </w:rPr>
+      </w:pPr>
+      <w:r>
+        <w:rPr>
+          <w:rFonts w:ascii="Times New Roman" w:hAnsi="Times New Roman" w:cs="Times New Roman"/>
+          <w:sz w:val="26"/>
+          <w:szCs w:val="26"/>
+        </w:rPr>
+        <w:t>From `dblp_pub_new` `Publication`</w:t>
+      </w:r>
+    </w:p>
+    <w:p>
+      <w:pPr>
+        <w:spacing w:line="360" w:lineRule="auto"/>
+        <w:ind w:firstLine="720"/>
+        <w:rPr>
+          <w:rFonts w:ascii="Times New Roman" w:hAnsi="Times New Roman" w:cs="Times New Roman"/>
+          <w:sz w:val="26"/>
+          <w:szCs w:val="26"/>
+        </w:rPr>
+      </w:pPr>
+      <w:r>
+        <w:rPr>
+          <w:rFonts w:ascii="Times New Roman" w:hAnsi="Times New Roman" w:cs="Times New Roman"/>
+          <w:sz w:val="26"/>
+          <w:szCs w:val="26"/>
+        </w:rPr>
+        <w:t>Where `Publication`.title = “Active Database Systems”</w:t>
+      </w:r>
     </w:p>
     <w:p>
       <w:pPr>
@@ -30468,7 +30517,7 @@
           <w:sz w:val="26"/>
           <w:szCs w:val="26"/>
         </w:rPr>
-        <w:t xml:space="preserve">  Câu hỏi “Who wrote  “Active Database Systems”?</w:t>
+        <w:t xml:space="preserve">  Câu hỏi “Who wrote  “Active Database Systems” ?</w:t>
       </w:r>
     </w:p>
     <w:p>
@@ -30571,7 +30620,6 @@
           <w:sz w:val="26"/>
           <w:szCs w:val="26"/>
         </w:rPr>
-        <w:lastRenderedPageBreak/>
         <w:t xml:space="preserve">Kết quả: “Who published NER001? </w:t>
       </w:r>
     </w:p>
@@ -30670,6 +30718,7 @@
           <w:sz w:val="26"/>
           <w:szCs w:val="26"/>
         </w:rPr>
+        <w:lastRenderedPageBreak/>
         <w:t>Kết quả: WP/Who VBD/wrote NNS/“Active Database Systems”.</w:t>
       </w:r>
     </w:p>
@@ -30968,87 +31017,6 @@
           <w:szCs w:val="26"/>
         </w:rPr>
         <w:tab/>
-      </w:r>
-    </w:p>
-    <w:p>
-      <w:pPr>
-        <w:pStyle w:val="ListParagraph"/>
-        <w:numPr>
-          <w:ilvl w:val="0"/>
-          <w:numId w:val="33"/>
-        </w:numPr>
-        <w:spacing w:line="360" w:lineRule="auto"/>
-        <w:rPr>
-          <w:rFonts w:ascii="Times New Roman" w:hAnsi="Times New Roman" w:cs="Times New Roman"/>
-          <w:sz w:val="26"/>
-          <w:szCs w:val="26"/>
-        </w:rPr>
-      </w:pPr>
-      <w:r>
-        <w:rPr>
-          <w:rFonts w:ascii="Times New Roman" w:hAnsi="Times New Roman" w:cs="Times New Roman"/>
-          <w:sz w:val="26"/>
-          <w:szCs w:val="26"/>
-        </w:rPr>
-        <w:t>Bước 4: Nhận dạng quan hệ ẩn</w:t>
-      </w:r>
-    </w:p>
-    <w:p>
-      <w:pPr>
-        <w:spacing w:line="360" w:lineRule="auto"/>
-        <w:ind w:firstLine="720"/>
-        <w:rPr>
-          <w:rFonts w:ascii="Times New Roman" w:hAnsi="Times New Roman" w:cs="Times New Roman"/>
-          <w:sz w:val="26"/>
-          <w:szCs w:val="26"/>
-        </w:rPr>
-      </w:pPr>
-      <w:r>
-        <w:rPr>
-          <w:rFonts w:ascii="Times New Roman" w:hAnsi="Times New Roman" w:cs="Times New Roman"/>
-          <w:sz w:val="26"/>
-          <w:szCs w:val="26"/>
-        </w:rPr>
-        <w:lastRenderedPageBreak/>
-        <w:t>Đầu vào: Kết quả bước 3</w:t>
-      </w:r>
-    </w:p>
-    <w:p>
-      <w:pPr>
-        <w:spacing w:line="360" w:lineRule="auto"/>
-        <w:ind w:firstLine="720"/>
-        <w:rPr>
-          <w:rFonts w:ascii="Times New Roman" w:hAnsi="Times New Roman" w:cs="Times New Roman"/>
-          <w:sz w:val="26"/>
-          <w:szCs w:val="26"/>
-        </w:rPr>
-      </w:pPr>
-      <w:r>
-        <w:rPr>
-          <w:rFonts w:ascii="Times New Roman" w:hAnsi="Times New Roman" w:cs="Times New Roman"/>
-          <w:sz w:val="26"/>
-          <w:szCs w:val="26"/>
-        </w:rPr>
-        <w:t>Đầu ra: Bộ 3 quan hệ ẩn</w:t>
-      </w:r>
-    </w:p>
-    <w:p>
-      <w:pPr>
-        <w:spacing w:line="360" w:lineRule="auto"/>
-        <w:ind w:firstLine="720"/>
-        <w:rPr>
-          <w:rFonts w:ascii="Times New Roman" w:hAnsi="Times New Roman" w:cs="Times New Roman"/>
-          <w:sz w:val="26"/>
-          <w:szCs w:val="26"/>
-        </w:rPr>
-      </w:pPr>
-      <w:r>
-        <w:rPr>
-          <w:rFonts w:ascii="Times New Roman" w:hAnsi="Times New Roman" w:cs="Times New Roman"/>
-          <w:sz w:val="26"/>
-          <w:szCs w:val="26"/>
-        </w:rPr>
-        <w:t>Kết quả: &lt;publication, has title, “Active Database Systems”: title&gt;</w:t>
       </w:r>
     </w:p>
     <w:p>
@@ -31074,7 +31042,7 @@
           <w:sz w:val="26"/>
           <w:szCs w:val="26"/>
         </w:rPr>
-        <w:t>Bước 5: Sinh câu truy vấn</w:t>
+        <w:t>Bước 4: Sinh câu truy vấn</w:t>
       </w:r>
       <w:r>
         <w:rPr>
@@ -31128,41 +31096,6 @@
     <w:p>
       <w:pPr>
         <w:spacing w:line="360" w:lineRule="auto"/>
-        <w:rPr>
-          <w:rFonts w:ascii="Times New Roman" w:hAnsi="Times New Roman" w:cs="Times New Roman"/>
-          <w:sz w:val="26"/>
-          <w:szCs w:val="26"/>
-        </w:rPr>
-      </w:pPr>
-      <w:r>
-        <w:rPr>
-          <w:rFonts w:ascii="Times New Roman" w:hAnsi="Times New Roman" w:cs="Times New Roman"/>
-          <w:sz w:val="26"/>
-          <w:szCs w:val="26"/>
-        </w:rPr>
-        <w:t>&lt;publication, has title, “Active Database Systems”: title&gt;</w:t>
-      </w:r>
-      <w:r>
-        <w:rPr>
-          <w:rFonts w:ascii="Times New Roman" w:hAnsi="Times New Roman" w:cs="Times New Roman"/>
-          <w:sz w:val="26"/>
-          <w:szCs w:val="26"/>
-          <w:lang w:val="vi-VN"/>
-        </w:rPr>
-        <w:t xml:space="preserve"> v</w:t>
-      </w:r>
-      <w:r>
-        <w:rPr>
-          <w:rFonts w:ascii="Times New Roman" w:hAnsi="Times New Roman" w:cs="Times New Roman"/>
-          <w:sz w:val="26"/>
-          <w:szCs w:val="26"/>
-        </w:rPr>
-        <w:t>à &lt; publication, is written, Who:author&gt;</w:t>
-      </w:r>
-    </w:p>
-    <w:p>
-      <w:pPr>
-        <w:spacing w:line="360" w:lineRule="auto"/>
         <w:ind w:firstLine="720"/>
         <w:rPr>
           <w:rFonts w:ascii="Times New Roman" w:hAnsi="Times New Roman" w:cs="Times New Roman"/>
@@ -31173,6 +31106,25 @@
       <w:r>
         <w:rPr>
           <w:rFonts w:ascii="Times New Roman" w:hAnsi="Times New Roman" w:cs="Times New Roman"/>
+          <w:sz w:val="26"/>
+          <w:szCs w:val="26"/>
+        </w:rPr>
+        <w:t>&lt;“Active Database Systems”:publication,write,Who:publication.author&gt;</w:t>
+      </w:r>
+    </w:p>
+    <w:p>
+      <w:pPr>
+        <w:spacing w:line="360" w:lineRule="auto"/>
+        <w:ind w:firstLine="720"/>
+        <w:rPr>
+          <w:rFonts w:ascii="Times New Roman" w:hAnsi="Times New Roman" w:cs="Times New Roman"/>
+          <w:sz w:val="26"/>
+          <w:szCs w:val="26"/>
+        </w:rPr>
+      </w:pPr>
+      <w:r>
+        <w:rPr>
+          <w:rFonts w:ascii="Times New Roman" w:hAnsi="Times New Roman" w:cs="Times New Roman"/>
           <w:i/>
           <w:sz w:val="26"/>
           <w:szCs w:val="26"/>
@@ -31185,7 +31137,7 @@
           <w:sz w:val="26"/>
           <w:szCs w:val="26"/>
         </w:rPr>
-        <w:t>select distinct dblp_author_pub_ref.author</w:t>
+        <w:t>Select distinct `Author`.*</w:t>
       </w:r>
     </w:p>
     <w:p>
@@ -31204,6 +31156,7 @@
           <w:sz w:val="26"/>
           <w:szCs w:val="26"/>
         </w:rPr>
+        <w:lastRenderedPageBreak/>
         <w:t>(Vì author là thuộc tính có mapping_table và không có related-table)</w:t>
       </w:r>
     </w:p>
@@ -31232,7 +31185,7 @@
           <w:sz w:val="26"/>
           <w:szCs w:val="26"/>
         </w:rPr>
-        <w:t>:From dblp_pub_new, dblp_author_pub_ref</w:t>
+        <w:t>:From `dblp_pub_new` `Publication`, `dblp_author_pub_ref` `Author`</w:t>
       </w:r>
     </w:p>
     <w:p>
@@ -31260,7 +31213,7 @@
           <w:sz w:val="26"/>
           <w:szCs w:val="26"/>
         </w:rPr>
-        <w:t xml:space="preserve">: Where publication.title = “Active Database Systems” </w:t>
+        <w:t xml:space="preserve">: Where `Publication`.title = “Active Database Systems” </w:t>
       </w:r>
     </w:p>
     <w:p>
@@ -31288,7 +31241,7 @@
           <w:sz w:val="26"/>
           <w:szCs w:val="26"/>
         </w:rPr>
-        <w:t xml:space="preserve">nd dblp_pub_new.id = dblp_author_pub_ref.pub_id </w:t>
+        <w:t xml:space="preserve">nd `Publication`.id = `Author`.pub_id </w:t>
       </w:r>
     </w:p>
     <w:p>
@@ -31314,64 +31267,68 @@
     <w:p>
       <w:pPr>
         <w:spacing w:line="360" w:lineRule="auto"/>
-        <w:rPr>
-          <w:rFonts w:ascii="Times New Roman" w:hAnsi="Times New Roman" w:cs="Times New Roman"/>
-          <w:sz w:val="26"/>
-          <w:szCs w:val="26"/>
-        </w:rPr>
-      </w:pPr>
-      <w:r>
-        <w:rPr>
-          <w:rFonts w:ascii="Times New Roman" w:hAnsi="Times New Roman" w:cs="Times New Roman"/>
-          <w:sz w:val="26"/>
-          <w:szCs w:val="26"/>
-        </w:rPr>
-        <w:t>Select select distinct dblp_author_pub_ref.author</w:t>
-      </w:r>
-    </w:p>
-    <w:p>
-      <w:pPr>
-        <w:spacing w:line="360" w:lineRule="auto"/>
-        <w:rPr>
-          <w:rFonts w:ascii="Times New Roman" w:hAnsi="Times New Roman" w:cs="Times New Roman"/>
-          <w:sz w:val="26"/>
-          <w:szCs w:val="26"/>
-        </w:rPr>
-      </w:pPr>
-      <w:r>
-        <w:rPr>
-          <w:rFonts w:ascii="Times New Roman" w:hAnsi="Times New Roman" w:cs="Times New Roman"/>
-          <w:sz w:val="26"/>
-          <w:szCs w:val="26"/>
-        </w:rPr>
-        <w:t>From dblp_pub_new, dblp_author_pub_ref</w:t>
-      </w:r>
-    </w:p>
-    <w:p>
-      <w:pPr>
-        <w:spacing w:line="360" w:lineRule="auto"/>
-        <w:rPr>
-          <w:rFonts w:ascii="Times New Roman" w:hAnsi="Times New Roman" w:cs="Times New Roman"/>
-          <w:sz w:val="26"/>
-          <w:szCs w:val="26"/>
-        </w:rPr>
-      </w:pPr>
-      <w:r>
-        <w:rPr>
-          <w:rFonts w:ascii="Times New Roman" w:hAnsi="Times New Roman" w:cs="Times New Roman"/>
-          <w:sz w:val="26"/>
-          <w:szCs w:val="26"/>
-        </w:rPr>
-        <w:t xml:space="preserve">Where publication.title = “Active Database Systems” </w:t>
-      </w:r>
-    </w:p>
-    <w:p>
-      <w:pPr>
-        <w:rPr>
-          <w:rFonts w:ascii="Times New Roman" w:hAnsi="Times New Roman" w:cs="Times New Roman"/>
-          <w:sz w:val="26"/>
-          <w:szCs w:val="26"/>
-          <w:lang w:val="vi-VN"/>
+        <w:ind w:firstLine="720"/>
+        <w:rPr>
+          <w:rFonts w:ascii="Times New Roman" w:hAnsi="Times New Roman" w:cs="Times New Roman"/>
+          <w:sz w:val="26"/>
+          <w:szCs w:val="26"/>
+        </w:rPr>
+      </w:pPr>
+      <w:r>
+        <w:rPr>
+          <w:rFonts w:ascii="Times New Roman" w:hAnsi="Times New Roman" w:cs="Times New Roman"/>
+          <w:sz w:val="26"/>
+          <w:szCs w:val="26"/>
+        </w:rPr>
+        <w:t>Select distinct `Author`.*</w:t>
+      </w:r>
+    </w:p>
+    <w:p>
+      <w:pPr>
+        <w:spacing w:line="360" w:lineRule="auto"/>
+        <w:ind w:firstLine="720"/>
+        <w:rPr>
+          <w:rFonts w:ascii="Times New Roman" w:hAnsi="Times New Roman" w:cs="Times New Roman"/>
+          <w:sz w:val="26"/>
+          <w:szCs w:val="26"/>
+        </w:rPr>
+      </w:pPr>
+      <w:r>
+        <w:rPr>
+          <w:rFonts w:ascii="Times New Roman" w:hAnsi="Times New Roman" w:cs="Times New Roman"/>
+          <w:sz w:val="26"/>
+          <w:szCs w:val="26"/>
+        </w:rPr>
+        <w:t>From `dblp_pub_new` `Publication`, `dblp_author_pub_ref` `Author`</w:t>
+      </w:r>
+    </w:p>
+    <w:p>
+      <w:pPr>
+        <w:spacing w:line="360" w:lineRule="auto"/>
+        <w:ind w:firstLine="720"/>
+        <w:rPr>
+          <w:rFonts w:ascii="Times New Roman" w:hAnsi="Times New Roman" w:cs="Times New Roman"/>
+          <w:sz w:val="26"/>
+          <w:szCs w:val="26"/>
+        </w:rPr>
+      </w:pPr>
+      <w:r>
+        <w:rPr>
+          <w:rFonts w:ascii="Times New Roman" w:hAnsi="Times New Roman" w:cs="Times New Roman"/>
+          <w:sz w:val="26"/>
+          <w:szCs w:val="26"/>
+        </w:rPr>
+        <w:t xml:space="preserve">Where `Publication`.title = “Active Database Systems” </w:t>
+      </w:r>
+    </w:p>
+    <w:p>
+      <w:pPr>
+        <w:spacing w:line="360" w:lineRule="auto"/>
+        <w:ind w:firstLine="720"/>
+        <w:rPr>
+          <w:rFonts w:ascii="Times New Roman" w:hAnsi="Times New Roman" w:cs="Times New Roman"/>
+          <w:sz w:val="26"/>
+          <w:szCs w:val="26"/>
         </w:rPr>
       </w:pPr>
       <w:r>
@@ -31389,7 +31346,1210 @@
           <w:sz w:val="26"/>
           <w:szCs w:val="26"/>
         </w:rPr>
-        <w:t>nd dblp_pub_new.id = dblp_author_pub_ref.pub_id</w:t>
+        <w:t xml:space="preserve">nd `Publication`.id = `Author`.pub_id </w:t>
+      </w:r>
+    </w:p>
+    <w:p>
+      <w:pPr>
+        <w:spacing w:line="360" w:lineRule="auto"/>
+        <w:rPr>
+          <w:rFonts w:ascii="Times New Roman" w:hAnsi="Times New Roman" w:cs="Times New Roman"/>
+          <w:sz w:val="26"/>
+          <w:szCs w:val="26"/>
+        </w:rPr>
+      </w:pPr>
+      <w:r>
+        <w:rPr>
+          <w:rFonts w:ascii="Times New Roman" w:hAnsi="Times New Roman" w:cs="Times New Roman"/>
+          <w:b/>
+          <w:i/>
+          <w:sz w:val="26"/>
+          <w:szCs w:val="26"/>
+        </w:rPr>
+        <w:t>Ví dụ 3:</w:t>
+      </w:r>
+      <w:r>
+        <w:rPr>
+          <w:rFonts w:ascii="Times New Roman" w:hAnsi="Times New Roman" w:cs="Times New Roman"/>
+          <w:sz w:val="26"/>
+          <w:szCs w:val="26"/>
+        </w:rPr>
+        <w:t xml:space="preserve">  Câu hỏi: Which book was writen by Jennifer Widom and Eric N. Hanson in 1995?</w:t>
+      </w:r>
+    </w:p>
+    <w:p>
+      <w:pPr>
+        <w:pStyle w:val="ListParagraph"/>
+        <w:numPr>
+          <w:ilvl w:val="0"/>
+          <w:numId w:val="33"/>
+        </w:numPr>
+        <w:spacing w:line="360" w:lineRule="auto"/>
+        <w:rPr>
+          <w:rFonts w:ascii="Times New Roman" w:hAnsi="Times New Roman" w:cs="Times New Roman"/>
+          <w:sz w:val="26"/>
+          <w:szCs w:val="26"/>
+        </w:rPr>
+      </w:pPr>
+      <w:r>
+        <w:rPr>
+          <w:rFonts w:ascii="Times New Roman" w:hAnsi="Times New Roman" w:cs="Times New Roman"/>
+          <w:sz w:val="26"/>
+          <w:szCs w:val="26"/>
+        </w:rPr>
+        <w:t>Bước 1: Tiền xử lý câu hỏi.</w:t>
+      </w:r>
+    </w:p>
+    <w:p>
+      <w:pPr>
+        <w:pStyle w:val="ListParagraph"/>
+        <w:numPr>
+          <w:ilvl w:val="1"/>
+          <w:numId w:val="33"/>
+        </w:numPr>
+        <w:spacing w:line="360" w:lineRule="auto"/>
+        <w:rPr>
+          <w:rFonts w:ascii="Times New Roman" w:hAnsi="Times New Roman" w:cs="Times New Roman"/>
+          <w:sz w:val="26"/>
+          <w:szCs w:val="26"/>
+        </w:rPr>
+      </w:pPr>
+      <w:r>
+        <w:rPr>
+          <w:rFonts w:ascii="Times New Roman" w:hAnsi="Times New Roman" w:cs="Times New Roman"/>
+          <w:sz w:val="26"/>
+          <w:szCs w:val="26"/>
+        </w:rPr>
+        <w:t>Bước 1.1: Định dạng lại thực thể đặt tên</w:t>
+      </w:r>
+    </w:p>
+    <w:p>
+      <w:pPr>
+        <w:spacing w:line="360" w:lineRule="auto"/>
+        <w:ind w:left="720" w:firstLine="720"/>
+        <w:rPr>
+          <w:rFonts w:ascii="Times New Roman" w:hAnsi="Times New Roman" w:cs="Times New Roman"/>
+          <w:sz w:val="26"/>
+          <w:szCs w:val="26"/>
+        </w:rPr>
+      </w:pPr>
+      <w:r>
+        <w:rPr>
+          <w:rFonts w:ascii="Times New Roman" w:hAnsi="Times New Roman" w:cs="Times New Roman"/>
+          <w:sz w:val="26"/>
+          <w:szCs w:val="26"/>
+        </w:rPr>
+        <w:t>Đầu vào : Câu hỏi.</w:t>
+      </w:r>
+    </w:p>
+    <w:p>
+      <w:pPr>
+        <w:spacing w:line="360" w:lineRule="auto"/>
+        <w:ind w:left="720" w:firstLine="720"/>
+        <w:rPr>
+          <w:rFonts w:ascii="Times New Roman" w:hAnsi="Times New Roman" w:cs="Times New Roman"/>
+          <w:sz w:val="26"/>
+          <w:szCs w:val="26"/>
+        </w:rPr>
+      </w:pPr>
+      <w:r>
+        <w:rPr>
+          <w:rFonts w:ascii="Times New Roman" w:hAnsi="Times New Roman" w:cs="Times New Roman"/>
+          <w:sz w:val="26"/>
+          <w:szCs w:val="26"/>
+        </w:rPr>
+        <w:t>Đầu ra: Câu hỏi mà thực thể đặt tên đã được định dạng lại</w:t>
+      </w:r>
+    </w:p>
+    <w:p>
+      <w:pPr>
+        <w:spacing w:line="360" w:lineRule="auto"/>
+        <w:ind w:left="720" w:firstLine="720"/>
+        <w:rPr>
+          <w:rFonts w:ascii="Times New Roman" w:hAnsi="Times New Roman" w:cs="Times New Roman"/>
+          <w:sz w:val="26"/>
+          <w:szCs w:val="26"/>
+        </w:rPr>
+      </w:pPr>
+      <w:r>
+        <w:rPr>
+          <w:rFonts w:ascii="Times New Roman" w:hAnsi="Times New Roman" w:cs="Times New Roman"/>
+          <w:sz w:val="26"/>
+          <w:szCs w:val="26"/>
+        </w:rPr>
+        <w:t xml:space="preserve">Kết quả: Which book was writen by NER001 and NER002 in 1995? </w:t>
+      </w:r>
+    </w:p>
+    <w:p>
+      <w:pPr>
+        <w:pStyle w:val="ListParagraph"/>
+        <w:numPr>
+          <w:ilvl w:val="1"/>
+          <w:numId w:val="33"/>
+        </w:numPr>
+        <w:spacing w:line="360" w:lineRule="auto"/>
+        <w:rPr>
+          <w:rFonts w:ascii="Times New Roman" w:hAnsi="Times New Roman" w:cs="Times New Roman"/>
+          <w:sz w:val="26"/>
+          <w:szCs w:val="26"/>
+        </w:rPr>
+      </w:pPr>
+      <w:r>
+        <w:rPr>
+          <w:rFonts w:ascii="Times New Roman" w:hAnsi="Times New Roman" w:cs="Times New Roman"/>
+          <w:sz w:val="26"/>
+          <w:szCs w:val="26"/>
+        </w:rPr>
+        <w:t>Bước 1.2:  Xây dựng danh sách Pos Tagger</w:t>
+      </w:r>
+    </w:p>
+    <w:p>
+      <w:pPr>
+        <w:spacing w:line="360" w:lineRule="auto"/>
+        <w:ind w:left="720" w:firstLine="720"/>
+        <w:rPr>
+          <w:rFonts w:ascii="Times New Roman" w:hAnsi="Times New Roman" w:cs="Times New Roman"/>
+          <w:sz w:val="26"/>
+          <w:szCs w:val="26"/>
+        </w:rPr>
+      </w:pPr>
+      <w:r>
+        <w:rPr>
+          <w:rFonts w:ascii="Times New Roman" w:hAnsi="Times New Roman" w:cs="Times New Roman"/>
+          <w:sz w:val="26"/>
+          <w:szCs w:val="26"/>
+        </w:rPr>
+        <w:t>Đầu vào: Kết quả bước 1.1</w:t>
+      </w:r>
+    </w:p>
+    <w:p>
+      <w:pPr>
+        <w:spacing w:line="360" w:lineRule="auto"/>
+        <w:ind w:left="720" w:firstLine="720"/>
+        <w:rPr>
+          <w:rFonts w:ascii="Times New Roman" w:hAnsi="Times New Roman" w:cs="Times New Roman"/>
+          <w:sz w:val="26"/>
+          <w:szCs w:val="26"/>
+        </w:rPr>
+      </w:pPr>
+      <w:r>
+        <w:rPr>
+          <w:rFonts w:ascii="Times New Roman" w:hAnsi="Times New Roman" w:cs="Times New Roman"/>
+          <w:sz w:val="26"/>
+          <w:szCs w:val="26"/>
+        </w:rPr>
+        <w:t>Đầu ra: Danh sách Pos Tagger</w:t>
+      </w:r>
+    </w:p>
+    <w:p>
+      <w:pPr>
+        <w:spacing w:line="360" w:lineRule="auto"/>
+        <w:ind w:left="720" w:firstLine="720"/>
+        <w:rPr>
+          <w:rFonts w:ascii="Times New Roman" w:hAnsi="Times New Roman" w:cs="Times New Roman"/>
+          <w:sz w:val="26"/>
+          <w:szCs w:val="26"/>
+        </w:rPr>
+      </w:pPr>
+      <w:r>
+        <w:rPr>
+          <w:rFonts w:ascii="Times New Roman" w:hAnsi="Times New Roman" w:cs="Times New Roman"/>
+          <w:sz w:val="26"/>
+          <w:szCs w:val="26"/>
+        </w:rPr>
+        <w:t>Kết quả: Which/WDT book/NN was/VBD writen/VBN by/IN Jennifer Widom/NNP and/CC Eric N. Hanson/NNP in/IN 1995/CD</w:t>
+      </w:r>
+    </w:p>
+    <w:p>
+      <w:pPr>
+        <w:pStyle w:val="ListParagraph"/>
+        <w:numPr>
+          <w:ilvl w:val="1"/>
+          <w:numId w:val="33"/>
+        </w:numPr>
+        <w:spacing w:line="360" w:lineRule="auto"/>
+        <w:rPr>
+          <w:rFonts w:ascii="Times New Roman" w:hAnsi="Times New Roman" w:cs="Times New Roman"/>
+          <w:sz w:val="26"/>
+          <w:szCs w:val="26"/>
+        </w:rPr>
+      </w:pPr>
+      <w:r>
+        <w:rPr>
+          <w:rFonts w:ascii="Times New Roman" w:hAnsi="Times New Roman" w:cs="Times New Roman"/>
+          <w:sz w:val="26"/>
+          <w:szCs w:val="26"/>
+        </w:rPr>
+        <w:t>Bước 1.3: Tối ưu hóa Pos Taggers</w:t>
+      </w:r>
+    </w:p>
+    <w:p>
+      <w:pPr>
+        <w:spacing w:line="360" w:lineRule="auto"/>
+        <w:ind w:left="720" w:firstLine="720"/>
+        <w:rPr>
+          <w:rFonts w:ascii="Times New Roman" w:hAnsi="Times New Roman" w:cs="Times New Roman"/>
+          <w:sz w:val="26"/>
+          <w:szCs w:val="26"/>
+        </w:rPr>
+      </w:pPr>
+      <w:r>
+        <w:rPr>
+          <w:rFonts w:ascii="Times New Roman" w:hAnsi="Times New Roman" w:cs="Times New Roman"/>
+          <w:sz w:val="26"/>
+          <w:szCs w:val="26"/>
+        </w:rPr>
+        <w:lastRenderedPageBreak/>
+        <w:t>Đầu vào: Danh sách Pos Tagger ở bước 1.2</w:t>
+      </w:r>
+    </w:p>
+    <w:p>
+      <w:pPr>
+        <w:spacing w:line="360" w:lineRule="auto"/>
+        <w:ind w:left="720" w:firstLine="720"/>
+        <w:rPr>
+          <w:rFonts w:ascii="Times New Roman" w:hAnsi="Times New Roman" w:cs="Times New Roman"/>
+          <w:sz w:val="26"/>
+          <w:szCs w:val="26"/>
+        </w:rPr>
+      </w:pPr>
+      <w:r>
+        <w:rPr>
+          <w:rFonts w:ascii="Times New Roman" w:hAnsi="Times New Roman" w:cs="Times New Roman"/>
+          <w:sz w:val="26"/>
+          <w:szCs w:val="26"/>
+        </w:rPr>
+        <w:t>Đầu ra: Danh sách Pos Tagger đã tối ưu</w:t>
+      </w:r>
+    </w:p>
+    <w:p>
+      <w:pPr>
+        <w:spacing w:line="360" w:lineRule="auto"/>
+        <w:ind w:left="720" w:firstLine="720"/>
+        <w:rPr>
+          <w:rFonts w:ascii="Times New Roman" w:hAnsi="Times New Roman" w:cs="Times New Roman"/>
+          <w:sz w:val="26"/>
+          <w:szCs w:val="26"/>
+        </w:rPr>
+      </w:pPr>
+      <w:r>
+        <w:rPr>
+          <w:rFonts w:ascii="Times New Roman" w:hAnsi="Times New Roman" w:cs="Times New Roman"/>
+          <w:sz w:val="26"/>
+          <w:szCs w:val="26"/>
+        </w:rPr>
+        <w:t>Kết quả: Which/WDT book/NN be/VB write/VB by/IN Jennifer Widom/NNP and/CC Eric N. Hanson/NNP in/IN 1995/CD</w:t>
+      </w:r>
+    </w:p>
+    <w:p>
+      <w:pPr>
+        <w:pStyle w:val="ListParagraph"/>
+        <w:numPr>
+          <w:ilvl w:val="0"/>
+          <w:numId w:val="33"/>
+        </w:numPr>
+        <w:spacing w:line="360" w:lineRule="auto"/>
+        <w:rPr>
+          <w:rFonts w:ascii="Times New Roman" w:hAnsi="Times New Roman" w:cs="Times New Roman"/>
+          <w:sz w:val="26"/>
+          <w:szCs w:val="26"/>
+        </w:rPr>
+      </w:pPr>
+      <w:r>
+        <w:rPr>
+          <w:rFonts w:ascii="Times New Roman" w:hAnsi="Times New Roman" w:cs="Times New Roman"/>
+          <w:sz w:val="26"/>
+          <w:szCs w:val="26"/>
+        </w:rPr>
+        <w:t>Bước 2: Liệt kê các bộ 3 quan hệ về từ</w:t>
+      </w:r>
+    </w:p>
+    <w:p>
+      <w:pPr>
+        <w:spacing w:line="360" w:lineRule="auto"/>
+        <w:ind w:firstLine="720"/>
+        <w:rPr>
+          <w:rFonts w:ascii="Times New Roman" w:hAnsi="Times New Roman" w:cs="Times New Roman"/>
+          <w:sz w:val="26"/>
+          <w:szCs w:val="26"/>
+        </w:rPr>
+      </w:pPr>
+      <w:r>
+        <w:rPr>
+          <w:rFonts w:ascii="Times New Roman" w:hAnsi="Times New Roman" w:cs="Times New Roman"/>
+          <w:sz w:val="26"/>
+          <w:szCs w:val="26"/>
+        </w:rPr>
+        <w:t>Đầu vào: danh sách Pos Tagger bước 1.3</w:t>
+      </w:r>
+    </w:p>
+    <w:p>
+      <w:pPr>
+        <w:spacing w:line="360" w:lineRule="auto"/>
+        <w:ind w:firstLine="720"/>
+        <w:rPr>
+          <w:rFonts w:ascii="Times New Roman" w:hAnsi="Times New Roman" w:cs="Times New Roman"/>
+          <w:sz w:val="26"/>
+          <w:szCs w:val="26"/>
+        </w:rPr>
+      </w:pPr>
+      <w:r>
+        <w:rPr>
+          <w:rFonts w:ascii="Times New Roman" w:hAnsi="Times New Roman" w:cs="Times New Roman"/>
+          <w:sz w:val="26"/>
+          <w:szCs w:val="26"/>
+        </w:rPr>
+        <w:t>Đầu ra: Tập các bộ ba quan hệ về từ và từ loại tương ứng</w:t>
+      </w:r>
+    </w:p>
+    <w:p>
+      <w:pPr>
+        <w:spacing w:line="360" w:lineRule="auto"/>
+        <w:ind w:firstLine="720"/>
+        <w:rPr>
+          <w:rFonts w:ascii="Times New Roman" w:hAnsi="Times New Roman" w:cs="Times New Roman"/>
+          <w:sz w:val="26"/>
+          <w:szCs w:val="26"/>
+        </w:rPr>
+      </w:pPr>
+      <w:r>
+        <w:rPr>
+          <w:rFonts w:ascii="Times New Roman" w:hAnsi="Times New Roman" w:cs="Times New Roman"/>
+          <w:sz w:val="26"/>
+          <w:szCs w:val="26"/>
+        </w:rPr>
+        <w:t>Kết quả: &lt;book,be write by, Jennifer Widom &gt;, &lt;book,be write by, Eric N. Hanson &gt;,&lt;book,in, 1995 &gt;</w:t>
+      </w:r>
+    </w:p>
+    <w:p>
+      <w:pPr>
+        <w:pStyle w:val="ListParagraph"/>
+        <w:numPr>
+          <w:ilvl w:val="0"/>
+          <w:numId w:val="33"/>
+        </w:numPr>
+        <w:spacing w:line="360" w:lineRule="auto"/>
+        <w:rPr>
+          <w:rFonts w:ascii="Times New Roman" w:hAnsi="Times New Roman" w:cs="Times New Roman"/>
+          <w:sz w:val="26"/>
+          <w:szCs w:val="26"/>
+        </w:rPr>
+      </w:pPr>
+      <w:r>
+        <w:rPr>
+          <w:rFonts w:ascii="Times New Roman" w:hAnsi="Times New Roman" w:cs="Times New Roman"/>
+          <w:sz w:val="26"/>
+          <w:szCs w:val="26"/>
+        </w:rPr>
+        <w:t>Bước 3: Nhận diện thực thể</w:t>
+      </w:r>
+    </w:p>
+    <w:p>
+      <w:pPr>
+        <w:pStyle w:val="ListParagraph"/>
+        <w:numPr>
+          <w:ilvl w:val="1"/>
+          <w:numId w:val="33"/>
+        </w:numPr>
+        <w:spacing w:line="360" w:lineRule="auto"/>
+        <w:rPr>
+          <w:rFonts w:ascii="Times New Roman" w:hAnsi="Times New Roman" w:cs="Times New Roman"/>
+          <w:sz w:val="26"/>
+          <w:szCs w:val="26"/>
+        </w:rPr>
+      </w:pPr>
+      <w:r>
+        <w:rPr>
+          <w:rFonts w:ascii="Times New Roman" w:hAnsi="Times New Roman" w:cs="Times New Roman"/>
+          <w:sz w:val="26"/>
+          <w:szCs w:val="26"/>
+        </w:rPr>
+        <w:t>Bước 3.1: Nhận diện tất cả các thực thể dựa vào từ quan hệ</w:t>
+      </w:r>
+    </w:p>
+    <w:p>
+      <w:pPr>
+        <w:spacing w:line="360" w:lineRule="auto"/>
+        <w:ind w:left="720" w:firstLine="720"/>
+        <w:rPr>
+          <w:rFonts w:ascii="Times New Roman" w:hAnsi="Times New Roman" w:cs="Times New Roman"/>
+          <w:sz w:val="26"/>
+          <w:szCs w:val="26"/>
+        </w:rPr>
+      </w:pPr>
+      <w:r>
+        <w:rPr>
+          <w:rFonts w:ascii="Times New Roman" w:hAnsi="Times New Roman" w:cs="Times New Roman"/>
+          <w:sz w:val="26"/>
+          <w:szCs w:val="26"/>
+        </w:rPr>
+        <w:t>Đầu vào: Bộ 3 quan hệ từ ở bước 2</w:t>
+      </w:r>
+    </w:p>
+    <w:p>
+      <w:pPr>
+        <w:spacing w:line="360" w:lineRule="auto"/>
+        <w:ind w:left="720" w:firstLine="720"/>
+        <w:rPr>
+          <w:rFonts w:ascii="Times New Roman" w:hAnsi="Times New Roman" w:cs="Times New Roman"/>
+          <w:sz w:val="26"/>
+          <w:szCs w:val="26"/>
+        </w:rPr>
+      </w:pPr>
+      <w:r>
+        <w:rPr>
+          <w:rFonts w:ascii="Times New Roman" w:hAnsi="Times New Roman" w:cs="Times New Roman"/>
+          <w:sz w:val="26"/>
+          <w:szCs w:val="26"/>
+        </w:rPr>
+        <w:t>Đầu ra: Bộ ba &lt;thực thể, loại quan hệ, thực thể&gt;.</w:t>
+      </w:r>
+    </w:p>
+    <w:p>
+      <w:pPr>
+        <w:tabs>
+          <w:tab w:val="left" w:pos="1440"/>
+        </w:tabs>
+        <w:spacing w:line="360" w:lineRule="auto"/>
+        <w:ind w:left="1440"/>
+        <w:rPr>
+          <w:rFonts w:ascii="Times New Roman" w:hAnsi="Times New Roman" w:cs="Times New Roman"/>
+          <w:sz w:val="26"/>
+          <w:szCs w:val="26"/>
+          <w:lang w:val="vi-VN"/>
+        </w:rPr>
+      </w:pPr>
+      <w:r>
+        <w:rPr>
+          <w:rFonts w:ascii="Times New Roman" w:hAnsi="Times New Roman" w:cs="Times New Roman"/>
+          <w:sz w:val="26"/>
+          <w:szCs w:val="26"/>
+        </w:rPr>
+        <w:t xml:space="preserve">Kết quả: </w:t>
+      </w:r>
+    </w:p>
+    <w:p>
+      <w:pPr>
+        <w:tabs>
+          <w:tab w:val="left" w:pos="1440"/>
+        </w:tabs>
+        <w:spacing w:line="360" w:lineRule="auto"/>
+        <w:ind w:left="1440"/>
+        <w:rPr>
+          <w:rFonts w:ascii="Times New Roman" w:hAnsi="Times New Roman" w:cs="Times New Roman"/>
+          <w:sz w:val="26"/>
+          <w:szCs w:val="26"/>
+        </w:rPr>
+      </w:pPr>
+      <w:r>
+        <w:rPr>
+          <w:rFonts w:ascii="Times New Roman" w:hAnsi="Times New Roman" w:cs="Times New Roman"/>
+          <w:sz w:val="26"/>
+          <w:szCs w:val="26"/>
+        </w:rPr>
+        <w:t>&lt;book: Publication ,be write by, Jennifer Widom:Publication.author &gt;,</w:t>
+      </w:r>
+    </w:p>
+    <w:p>
+      <w:pPr>
+        <w:tabs>
+          <w:tab w:val="left" w:pos="1440"/>
+        </w:tabs>
+        <w:spacing w:line="360" w:lineRule="auto"/>
+        <w:ind w:left="1440"/>
+        <w:rPr>
+          <w:rFonts w:ascii="Times New Roman" w:hAnsi="Times New Roman" w:cs="Times New Roman"/>
+          <w:sz w:val="26"/>
+          <w:szCs w:val="26"/>
+        </w:rPr>
+      </w:pPr>
+      <w:r>
+        <w:rPr>
+          <w:rFonts w:ascii="Times New Roman" w:hAnsi="Times New Roman" w:cs="Times New Roman"/>
+          <w:sz w:val="26"/>
+          <w:szCs w:val="26"/>
+        </w:rPr>
+        <w:t>&lt;book: Publication ,be write by, Eric N. Hanson:Publication.author &gt;,</w:t>
+      </w:r>
+    </w:p>
+    <w:p>
+      <w:pPr>
+        <w:tabs>
+          <w:tab w:val="left" w:pos="1440"/>
+        </w:tabs>
+        <w:spacing w:line="360" w:lineRule="auto"/>
+        <w:ind w:left="1440"/>
+        <w:rPr>
+          <w:rFonts w:ascii="Times New Roman" w:hAnsi="Times New Roman" w:cs="Times New Roman"/>
+          <w:sz w:val="26"/>
+          <w:szCs w:val="26"/>
+        </w:rPr>
+      </w:pPr>
+      <w:r>
+        <w:rPr>
+          <w:rFonts w:ascii="Times New Roman" w:hAnsi="Times New Roman" w:cs="Times New Roman"/>
+          <w:sz w:val="26"/>
+          <w:szCs w:val="26"/>
+        </w:rPr>
+        <w:t>&lt;book: Publication ,in, 1995 :Publication.year&gt;</w:t>
+      </w:r>
+    </w:p>
+    <w:p>
+      <w:pPr>
+        <w:tabs>
+          <w:tab w:val="left" w:pos="1440"/>
+        </w:tabs>
+        <w:spacing w:line="360" w:lineRule="auto"/>
+        <w:ind w:left="1440"/>
+        <w:rPr>
+          <w:rFonts w:ascii="Times New Roman" w:hAnsi="Times New Roman" w:cs="Times New Roman"/>
+          <w:sz w:val="26"/>
+          <w:szCs w:val="26"/>
+        </w:rPr>
+      </w:pPr>
+      <w:r>
+        <w:rPr>
+          <w:rFonts w:ascii="Times New Roman" w:hAnsi="Times New Roman" w:cs="Times New Roman"/>
+          <w:sz w:val="26"/>
+          <w:szCs w:val="26"/>
+        </w:rPr>
+        <w:tab/>
+      </w:r>
+    </w:p>
+    <w:p>
+      <w:pPr>
+        <w:pStyle w:val="ListParagraph"/>
+        <w:numPr>
+          <w:ilvl w:val="0"/>
+          <w:numId w:val="33"/>
+        </w:numPr>
+        <w:tabs>
+          <w:tab w:val="left" w:pos="720"/>
+        </w:tabs>
+        <w:spacing w:line="360" w:lineRule="auto"/>
+        <w:rPr>
+          <w:rFonts w:ascii="Times New Roman" w:hAnsi="Times New Roman" w:cs="Times New Roman"/>
+          <w:sz w:val="26"/>
+          <w:szCs w:val="26"/>
+        </w:rPr>
+      </w:pPr>
+      <w:r>
+        <w:rPr>
+          <w:rFonts w:ascii="Times New Roman" w:hAnsi="Times New Roman" w:cs="Times New Roman"/>
+          <w:sz w:val="26"/>
+          <w:szCs w:val="26"/>
+        </w:rPr>
+        <w:t>Bước 4: Sinh câu truy vấn</w:t>
+      </w:r>
+      <w:r>
+        <w:rPr>
+          <w:rFonts w:ascii="Times New Roman" w:hAnsi="Times New Roman" w:cs="Times New Roman"/>
+          <w:sz w:val="26"/>
+          <w:szCs w:val="26"/>
+        </w:rPr>
+        <w:br/>
+        <w:t>Đầu vào: Danh sách các bộ 3 quan hệ</w:t>
+      </w:r>
+    </w:p>
+    <w:p>
+      <w:pPr>
+        <w:spacing w:line="360" w:lineRule="auto"/>
+        <w:ind w:firstLine="720"/>
+        <w:rPr>
+          <w:rFonts w:ascii="Times New Roman" w:hAnsi="Times New Roman" w:cs="Times New Roman"/>
+          <w:sz w:val="26"/>
+          <w:szCs w:val="26"/>
+        </w:rPr>
+      </w:pPr>
+      <w:r>
+        <w:rPr>
+          <w:rFonts w:ascii="Times New Roman" w:hAnsi="Times New Roman" w:cs="Times New Roman"/>
+          <w:sz w:val="26"/>
+          <w:szCs w:val="26"/>
+        </w:rPr>
+        <w:t>Đầu ra: Câu truy vấn SQL</w:t>
+      </w:r>
+    </w:p>
+    <w:p>
+      <w:pPr>
+        <w:spacing w:line="360" w:lineRule="auto"/>
+        <w:rPr>
+          <w:rFonts w:ascii="Times New Roman" w:hAnsi="Times New Roman" w:cs="Times New Roman"/>
+          <w:i/>
+          <w:sz w:val="26"/>
+          <w:szCs w:val="26"/>
+        </w:rPr>
+      </w:pPr>
+      <w:r>
+        <w:rPr>
+          <w:rFonts w:ascii="Times New Roman" w:hAnsi="Times New Roman" w:cs="Times New Roman"/>
+          <w:i/>
+          <w:sz w:val="26"/>
+          <w:szCs w:val="26"/>
+        </w:rPr>
+        <w:t>Với ví dụ trên đầu vào:</w:t>
+      </w:r>
+    </w:p>
+    <w:p>
+      <w:pPr>
+        <w:spacing w:line="360" w:lineRule="auto"/>
+        <w:ind w:firstLine="720"/>
+        <w:rPr>
+          <w:rFonts w:ascii="Times New Roman" w:hAnsi="Times New Roman" w:cs="Times New Roman"/>
+          <w:sz w:val="26"/>
+          <w:szCs w:val="26"/>
+        </w:rPr>
+      </w:pPr>
+      <w:r>
+        <w:rPr>
+          <w:rFonts w:ascii="Times New Roman" w:hAnsi="Times New Roman" w:cs="Times New Roman"/>
+          <w:i/>
+          <w:sz w:val="26"/>
+          <w:szCs w:val="26"/>
+        </w:rPr>
+        <w:t>Đối tượng truy vấn :</w:t>
+      </w:r>
+      <w:r>
+        <w:rPr>
+          <w:rFonts w:ascii="Times New Roman" w:hAnsi="Times New Roman" w:cs="Times New Roman"/>
+          <w:sz w:val="26"/>
+          <w:szCs w:val="26"/>
+        </w:rPr>
+        <w:t>Select distinct `Publiaction`.*</w:t>
+      </w:r>
+    </w:p>
+    <w:p>
+      <w:pPr>
+        <w:spacing w:line="360" w:lineRule="auto"/>
+        <w:ind w:firstLine="720"/>
+        <w:rPr>
+          <w:rFonts w:ascii="Times New Roman" w:hAnsi="Times New Roman" w:cs="Times New Roman"/>
+          <w:sz w:val="26"/>
+          <w:szCs w:val="26"/>
+        </w:rPr>
+      </w:pPr>
+      <w:r>
+        <w:rPr>
+          <w:rFonts w:ascii="Times New Roman" w:hAnsi="Times New Roman" w:cs="Times New Roman"/>
+          <w:i/>
+          <w:sz w:val="26"/>
+          <w:szCs w:val="26"/>
+        </w:rPr>
+        <w:lastRenderedPageBreak/>
+        <w:t>Nguồn truy vấn</w:t>
+      </w:r>
+      <w:r>
+        <w:rPr>
+          <w:rFonts w:ascii="Times New Roman" w:hAnsi="Times New Roman" w:cs="Times New Roman"/>
+          <w:sz w:val="26"/>
+          <w:szCs w:val="26"/>
+        </w:rPr>
+        <w:t>:</w:t>
+      </w:r>
+    </w:p>
+    <w:p>
+      <w:pPr>
+        <w:spacing w:line="360" w:lineRule="auto"/>
+        <w:ind w:firstLine="720"/>
+        <w:rPr>
+          <w:rFonts w:ascii="Times New Roman" w:hAnsi="Times New Roman" w:cs="Times New Roman"/>
+          <w:sz w:val="26"/>
+          <w:szCs w:val="26"/>
+        </w:rPr>
+      </w:pPr>
+      <w:r>
+        <w:rPr>
+          <w:rFonts w:ascii="Times New Roman" w:hAnsi="Times New Roman" w:cs="Times New Roman"/>
+          <w:sz w:val="26"/>
+          <w:szCs w:val="26"/>
+        </w:rPr>
+        <w:t xml:space="preserve">From `dblp_pub_new` `Publication`, </w:t>
+      </w:r>
+    </w:p>
+    <w:p>
+      <w:pPr>
+        <w:spacing w:line="360" w:lineRule="auto"/>
+        <w:ind w:firstLine="720"/>
+        <w:rPr>
+          <w:rFonts w:ascii="Times New Roman" w:hAnsi="Times New Roman" w:cs="Times New Roman"/>
+          <w:sz w:val="26"/>
+          <w:szCs w:val="26"/>
+        </w:rPr>
+      </w:pPr>
+      <w:r>
+        <w:rPr>
+          <w:rFonts w:ascii="Times New Roman" w:hAnsi="Times New Roman" w:cs="Times New Roman"/>
+          <w:sz w:val="26"/>
+          <w:szCs w:val="26"/>
+        </w:rPr>
+        <w:t>(</w:t>
+      </w:r>
+    </w:p>
+    <w:p>
+      <w:pPr>
+        <w:spacing w:line="360" w:lineRule="auto"/>
+        <w:ind w:firstLine="720"/>
+        <w:rPr>
+          <w:rFonts w:ascii="Times New Roman" w:hAnsi="Times New Roman" w:cs="Times New Roman"/>
+          <w:sz w:val="26"/>
+          <w:szCs w:val="26"/>
+        </w:rPr>
+      </w:pPr>
+      <w:r>
+        <w:rPr>
+          <w:rFonts w:ascii="Times New Roman" w:hAnsi="Times New Roman" w:cs="Times New Roman"/>
+          <w:sz w:val="26"/>
+          <w:szCs w:val="26"/>
+        </w:rPr>
+        <w:t>SELECT ` Publication `.*</w:t>
+      </w:r>
+    </w:p>
+    <w:p>
+      <w:pPr>
+        <w:spacing w:line="360" w:lineRule="auto"/>
+        <w:ind w:firstLine="720"/>
+        <w:rPr>
+          <w:rFonts w:ascii="Times New Roman" w:hAnsi="Times New Roman" w:cs="Times New Roman"/>
+          <w:sz w:val="26"/>
+          <w:szCs w:val="26"/>
+        </w:rPr>
+      </w:pPr>
+      <w:r>
+        <w:rPr>
+          <w:rFonts w:ascii="Times New Roman" w:hAnsi="Times New Roman" w:cs="Times New Roman"/>
+          <w:sz w:val="26"/>
+          <w:szCs w:val="26"/>
+        </w:rPr>
+        <w:t>FROM `dblp_author_pub_ref` `Author`,`dblp_pub_new` `Publication`</w:t>
+      </w:r>
+    </w:p>
+    <w:p>
+      <w:pPr>
+        <w:spacing w:line="360" w:lineRule="auto"/>
+        <w:ind w:firstLine="720"/>
+        <w:rPr>
+          <w:rFonts w:ascii="Times New Roman" w:hAnsi="Times New Roman" w:cs="Times New Roman"/>
+          <w:sz w:val="26"/>
+          <w:szCs w:val="26"/>
+        </w:rPr>
+      </w:pPr>
+      <w:r>
+        <w:rPr>
+          <w:rFonts w:ascii="Times New Roman" w:hAnsi="Times New Roman" w:cs="Times New Roman"/>
+          <w:sz w:val="26"/>
+          <w:szCs w:val="26"/>
+        </w:rPr>
+        <w:t>WHERE `Author`.author = “Jennifer Widom” and `Publication`.id = `Author`.pub_id) Publication</w:t>
+      </w:r>
+    </w:p>
+    <w:p>
+      <w:pPr>
+        <w:spacing w:line="360" w:lineRule="auto"/>
+        <w:ind w:firstLine="720"/>
+        <w:rPr>
+          <w:rFonts w:ascii="Times New Roman" w:hAnsi="Times New Roman" w:cs="Times New Roman"/>
+          <w:sz w:val="26"/>
+          <w:szCs w:val="26"/>
+        </w:rPr>
+      </w:pPr>
+      <w:r>
+        <w:rPr>
+          <w:rFonts w:ascii="Times New Roman" w:hAnsi="Times New Roman" w:cs="Times New Roman"/>
+          <w:sz w:val="26"/>
+          <w:szCs w:val="26"/>
+        </w:rPr>
+        <w:t>INNER JOIN</w:t>
+      </w:r>
+    </w:p>
+    <w:p>
+      <w:pPr>
+        <w:spacing w:line="360" w:lineRule="auto"/>
+        <w:ind w:firstLine="720"/>
+        <w:rPr>
+          <w:rFonts w:ascii="Times New Roman" w:hAnsi="Times New Roman" w:cs="Times New Roman"/>
+          <w:sz w:val="26"/>
+          <w:szCs w:val="26"/>
+        </w:rPr>
+      </w:pPr>
+      <w:r>
+        <w:rPr>
+          <w:rFonts w:ascii="Times New Roman" w:hAnsi="Times New Roman" w:cs="Times New Roman"/>
+          <w:sz w:val="26"/>
+          <w:szCs w:val="26"/>
+        </w:rPr>
+        <w:t>(SELECT ` Publication `.*</w:t>
+      </w:r>
+    </w:p>
+    <w:p>
+      <w:pPr>
+        <w:spacing w:line="360" w:lineRule="auto"/>
+        <w:ind w:firstLine="720"/>
+        <w:rPr>
+          <w:rFonts w:ascii="Times New Roman" w:hAnsi="Times New Roman" w:cs="Times New Roman"/>
+          <w:sz w:val="26"/>
+          <w:szCs w:val="26"/>
+        </w:rPr>
+      </w:pPr>
+      <w:r>
+        <w:rPr>
+          <w:rFonts w:ascii="Times New Roman" w:hAnsi="Times New Roman" w:cs="Times New Roman"/>
+          <w:sz w:val="26"/>
+          <w:szCs w:val="26"/>
+        </w:rPr>
+        <w:t>FROM `dblp_author_pub_ref` `Author`,`dblp_pub_new` `Publication`</w:t>
+      </w:r>
+    </w:p>
+    <w:p>
+      <w:pPr>
+        <w:spacing w:line="360" w:lineRule="auto"/>
+        <w:ind w:firstLine="720"/>
+        <w:rPr>
+          <w:rFonts w:ascii="Times New Roman" w:hAnsi="Times New Roman" w:cs="Times New Roman"/>
+          <w:sz w:val="26"/>
+          <w:szCs w:val="26"/>
+        </w:rPr>
+      </w:pPr>
+      <w:r>
+        <w:rPr>
+          <w:rFonts w:ascii="Times New Roman" w:hAnsi="Times New Roman" w:cs="Times New Roman"/>
+          <w:sz w:val="26"/>
+          <w:szCs w:val="26"/>
+        </w:rPr>
+        <w:t>WHERE `Author`.author = “Jennifer Widom” and `Publication`.id = `Author`.pub_id) Publication1</w:t>
+      </w:r>
+    </w:p>
+    <w:p>
+      <w:pPr>
+        <w:spacing w:line="360" w:lineRule="auto"/>
+        <w:ind w:firstLine="720"/>
+        <w:rPr>
+          <w:rFonts w:ascii="Times New Roman" w:hAnsi="Times New Roman" w:cs="Times New Roman"/>
+          <w:sz w:val="26"/>
+          <w:szCs w:val="26"/>
+        </w:rPr>
+      </w:pPr>
+      <w:r>
+        <w:rPr>
+          <w:rFonts w:ascii="Times New Roman" w:hAnsi="Times New Roman" w:cs="Times New Roman"/>
+          <w:sz w:val="26"/>
+          <w:szCs w:val="26"/>
+        </w:rPr>
+        <w:t>ON Publication.id  = Publication1.id</w:t>
+      </w:r>
+    </w:p>
+    <w:p>
+      <w:pPr>
+        <w:spacing w:line="360" w:lineRule="auto"/>
+        <w:ind w:firstLine="720"/>
+        <w:rPr>
+          <w:rFonts w:ascii="Times New Roman" w:hAnsi="Times New Roman" w:cs="Times New Roman"/>
+          <w:sz w:val="26"/>
+          <w:szCs w:val="26"/>
+        </w:rPr>
+      </w:pPr>
+      <w:r>
+        <w:rPr>
+          <w:rFonts w:ascii="Times New Roman" w:hAnsi="Times New Roman" w:cs="Times New Roman"/>
+          <w:sz w:val="26"/>
+          <w:szCs w:val="26"/>
+        </w:rPr>
+        <w:t>)</w:t>
+      </w:r>
+    </w:p>
+    <w:p>
+      <w:pPr>
+        <w:spacing w:line="360" w:lineRule="auto"/>
+        <w:ind w:firstLine="720"/>
+        <w:rPr>
+          <w:rFonts w:ascii="Times New Roman" w:hAnsi="Times New Roman" w:cs="Times New Roman"/>
+          <w:sz w:val="26"/>
+          <w:szCs w:val="26"/>
+        </w:rPr>
+      </w:pPr>
+      <w:r>
+        <w:rPr>
+          <w:rFonts w:ascii="Times New Roman" w:hAnsi="Times New Roman" w:cs="Times New Roman"/>
+          <w:i/>
+          <w:sz w:val="26"/>
+          <w:szCs w:val="26"/>
+        </w:rPr>
+        <w:t>Điều kiện</w:t>
+      </w:r>
+      <w:r>
+        <w:rPr>
+          <w:rFonts w:ascii="Times New Roman" w:hAnsi="Times New Roman" w:cs="Times New Roman"/>
+          <w:sz w:val="26"/>
+          <w:szCs w:val="26"/>
+        </w:rPr>
+        <w:t>: WHERE `Publication`.year = 1995</w:t>
+      </w:r>
+    </w:p>
+    <w:p>
+      <w:pPr>
+        <w:spacing w:line="360" w:lineRule="auto"/>
+        <w:ind w:firstLine="720"/>
+        <w:rPr>
+          <w:rFonts w:ascii="Times New Roman" w:hAnsi="Times New Roman" w:cs="Times New Roman"/>
+          <w:i/>
+          <w:sz w:val="26"/>
+          <w:szCs w:val="26"/>
+        </w:rPr>
+      </w:pPr>
+      <w:r>
+        <w:rPr>
+          <w:rFonts w:ascii="Times New Roman" w:hAnsi="Times New Roman" w:cs="Times New Roman"/>
+          <w:i/>
+          <w:sz w:val="26"/>
+          <w:szCs w:val="26"/>
+        </w:rPr>
+        <w:t>Câu truy vấn:</w:t>
+      </w:r>
+    </w:p>
+    <w:p>
+      <w:pPr>
+        <w:spacing w:line="360" w:lineRule="auto"/>
+        <w:ind w:firstLine="720"/>
+        <w:rPr>
+          <w:rFonts w:ascii="Times New Roman" w:hAnsi="Times New Roman" w:cs="Times New Roman"/>
+          <w:sz w:val="26"/>
+          <w:szCs w:val="26"/>
+        </w:rPr>
+      </w:pPr>
+      <w:r>
+        <w:rPr>
+          <w:rFonts w:ascii="Times New Roman" w:hAnsi="Times New Roman" w:cs="Times New Roman"/>
+          <w:sz w:val="26"/>
+          <w:szCs w:val="26"/>
+        </w:rPr>
+        <w:t>Select distinct `Publiaction`.*</w:t>
+      </w:r>
+    </w:p>
+    <w:p>
+      <w:pPr>
+        <w:spacing w:line="360" w:lineRule="auto"/>
+        <w:ind w:firstLine="720"/>
+        <w:rPr>
+          <w:rFonts w:ascii="Times New Roman" w:hAnsi="Times New Roman" w:cs="Times New Roman"/>
+          <w:sz w:val="26"/>
+          <w:szCs w:val="26"/>
+        </w:rPr>
+      </w:pPr>
+      <w:r>
+        <w:rPr>
+          <w:rFonts w:ascii="Times New Roman" w:hAnsi="Times New Roman" w:cs="Times New Roman"/>
+          <w:sz w:val="26"/>
+          <w:szCs w:val="26"/>
+        </w:rPr>
+        <w:t xml:space="preserve">From `dblp_pub_new` `Publication`, </w:t>
+      </w:r>
+    </w:p>
+    <w:p>
+      <w:pPr>
+        <w:spacing w:line="360" w:lineRule="auto"/>
+        <w:ind w:firstLine="720"/>
+        <w:rPr>
+          <w:rFonts w:ascii="Times New Roman" w:hAnsi="Times New Roman" w:cs="Times New Roman"/>
+          <w:sz w:val="26"/>
+          <w:szCs w:val="26"/>
+        </w:rPr>
+      </w:pPr>
+      <w:r>
+        <w:rPr>
+          <w:rFonts w:ascii="Times New Roman" w:hAnsi="Times New Roman" w:cs="Times New Roman"/>
+          <w:sz w:val="26"/>
+          <w:szCs w:val="26"/>
+        </w:rPr>
+        <w:t>(</w:t>
+      </w:r>
+    </w:p>
+    <w:p>
+      <w:pPr>
+        <w:spacing w:line="360" w:lineRule="auto"/>
+        <w:ind w:firstLine="720"/>
+        <w:rPr>
+          <w:rFonts w:ascii="Times New Roman" w:hAnsi="Times New Roman" w:cs="Times New Roman"/>
+          <w:sz w:val="26"/>
+          <w:szCs w:val="26"/>
+        </w:rPr>
+      </w:pPr>
+      <w:r>
+        <w:rPr>
+          <w:rFonts w:ascii="Times New Roman" w:hAnsi="Times New Roman" w:cs="Times New Roman"/>
+          <w:sz w:val="26"/>
+          <w:szCs w:val="26"/>
+        </w:rPr>
+        <w:t>SELECT ` Publication `.*</w:t>
+      </w:r>
+    </w:p>
+    <w:p>
+      <w:pPr>
+        <w:spacing w:line="360" w:lineRule="auto"/>
+        <w:ind w:firstLine="720"/>
+        <w:rPr>
+          <w:rFonts w:ascii="Times New Roman" w:hAnsi="Times New Roman" w:cs="Times New Roman"/>
+          <w:sz w:val="26"/>
+          <w:szCs w:val="26"/>
+        </w:rPr>
+      </w:pPr>
+      <w:r>
+        <w:rPr>
+          <w:rFonts w:ascii="Times New Roman" w:hAnsi="Times New Roman" w:cs="Times New Roman"/>
+          <w:sz w:val="26"/>
+          <w:szCs w:val="26"/>
+        </w:rPr>
+        <w:t>FROM `dblp_author_pub_ref` `Author`,`dblp_pub_new` `Publication`</w:t>
+      </w:r>
+    </w:p>
+    <w:p>
+      <w:pPr>
+        <w:spacing w:line="360" w:lineRule="auto"/>
+        <w:ind w:firstLine="720"/>
+        <w:rPr>
+          <w:rFonts w:ascii="Times New Roman" w:hAnsi="Times New Roman" w:cs="Times New Roman"/>
+          <w:sz w:val="26"/>
+          <w:szCs w:val="26"/>
+        </w:rPr>
+      </w:pPr>
+      <w:r>
+        <w:rPr>
+          <w:rFonts w:ascii="Times New Roman" w:hAnsi="Times New Roman" w:cs="Times New Roman"/>
+          <w:sz w:val="26"/>
+          <w:szCs w:val="26"/>
+        </w:rPr>
+        <w:lastRenderedPageBreak/>
+        <w:t>WHERE `Author`.author = “Jennifer Widom” and `Publication`.id = `Author`.pub_id) Publication</w:t>
+      </w:r>
+    </w:p>
+    <w:p>
+      <w:pPr>
+        <w:spacing w:line="360" w:lineRule="auto"/>
+        <w:ind w:firstLine="720"/>
+        <w:rPr>
+          <w:rFonts w:ascii="Times New Roman" w:hAnsi="Times New Roman" w:cs="Times New Roman"/>
+          <w:sz w:val="26"/>
+          <w:szCs w:val="26"/>
+        </w:rPr>
+      </w:pPr>
+      <w:r>
+        <w:rPr>
+          <w:rFonts w:ascii="Times New Roman" w:hAnsi="Times New Roman" w:cs="Times New Roman"/>
+          <w:sz w:val="26"/>
+          <w:szCs w:val="26"/>
+        </w:rPr>
+        <w:t>INNER JOIN</w:t>
+      </w:r>
+    </w:p>
+    <w:p>
+      <w:pPr>
+        <w:spacing w:line="360" w:lineRule="auto"/>
+        <w:ind w:firstLine="720"/>
+        <w:rPr>
+          <w:rFonts w:ascii="Times New Roman" w:hAnsi="Times New Roman" w:cs="Times New Roman"/>
+          <w:sz w:val="26"/>
+          <w:szCs w:val="26"/>
+        </w:rPr>
+      </w:pPr>
+      <w:r>
+        <w:rPr>
+          <w:rFonts w:ascii="Times New Roman" w:hAnsi="Times New Roman" w:cs="Times New Roman"/>
+          <w:sz w:val="26"/>
+          <w:szCs w:val="26"/>
+        </w:rPr>
+        <w:t>(SELECT ` Publication `.*</w:t>
+      </w:r>
+    </w:p>
+    <w:p>
+      <w:pPr>
+        <w:spacing w:line="360" w:lineRule="auto"/>
+        <w:ind w:firstLine="720"/>
+        <w:rPr>
+          <w:rFonts w:ascii="Times New Roman" w:hAnsi="Times New Roman" w:cs="Times New Roman"/>
+          <w:sz w:val="26"/>
+          <w:szCs w:val="26"/>
+        </w:rPr>
+      </w:pPr>
+      <w:r>
+        <w:rPr>
+          <w:rFonts w:ascii="Times New Roman" w:hAnsi="Times New Roman" w:cs="Times New Roman"/>
+          <w:sz w:val="26"/>
+          <w:szCs w:val="26"/>
+        </w:rPr>
+        <w:t>FROM `dblp_author_pub_ref` `Author`,`dblp_pub_new` `Publication`</w:t>
+      </w:r>
+    </w:p>
+    <w:p>
+      <w:pPr>
+        <w:spacing w:line="360" w:lineRule="auto"/>
+        <w:ind w:firstLine="720"/>
+        <w:rPr>
+          <w:rFonts w:ascii="Times New Roman" w:hAnsi="Times New Roman" w:cs="Times New Roman"/>
+          <w:sz w:val="26"/>
+          <w:szCs w:val="26"/>
+        </w:rPr>
+      </w:pPr>
+      <w:r>
+        <w:rPr>
+          <w:rFonts w:ascii="Times New Roman" w:hAnsi="Times New Roman" w:cs="Times New Roman"/>
+          <w:sz w:val="26"/>
+          <w:szCs w:val="26"/>
+        </w:rPr>
+        <w:t>WHERE `Author`.author = “Jennifer Widom” and `Publication`.id = `Author`.pub_id) Publication1</w:t>
+      </w:r>
+    </w:p>
+    <w:p>
+      <w:pPr>
+        <w:spacing w:line="360" w:lineRule="auto"/>
+        <w:ind w:firstLine="720"/>
+        <w:rPr>
+          <w:rFonts w:ascii="Times New Roman" w:hAnsi="Times New Roman" w:cs="Times New Roman"/>
+          <w:sz w:val="26"/>
+          <w:szCs w:val="26"/>
+        </w:rPr>
+      </w:pPr>
+      <w:r>
+        <w:rPr>
+          <w:rFonts w:ascii="Times New Roman" w:hAnsi="Times New Roman" w:cs="Times New Roman"/>
+          <w:sz w:val="26"/>
+          <w:szCs w:val="26"/>
+        </w:rPr>
+        <w:t>ON Publication.id  = Publication1.id</w:t>
+      </w:r>
+    </w:p>
+    <w:p>
+      <w:pPr>
+        <w:spacing w:line="360" w:lineRule="auto"/>
+        <w:ind w:firstLine="720"/>
+        <w:rPr>
+          <w:rFonts w:ascii="Times New Roman" w:hAnsi="Times New Roman" w:cs="Times New Roman"/>
+          <w:sz w:val="26"/>
+          <w:szCs w:val="26"/>
+        </w:rPr>
+      </w:pPr>
+      <w:r>
+        <w:rPr>
+          <w:rFonts w:ascii="Times New Roman" w:hAnsi="Times New Roman" w:cs="Times New Roman"/>
+          <w:sz w:val="26"/>
+          <w:szCs w:val="26"/>
+        </w:rPr>
+        <w:t>)</w:t>
+      </w:r>
+    </w:p>
+    <w:p>
+      <w:pPr>
+        <w:rPr>
+          <w:rFonts w:ascii="Times New Roman" w:hAnsi="Times New Roman" w:cs="Times New Roman"/>
+          <w:sz w:val="26"/>
+          <w:szCs w:val="26"/>
+          <w:lang w:val="vi-VN"/>
+        </w:rPr>
+      </w:pPr>
+      <w:r>
+        <w:rPr>
+          <w:rFonts w:ascii="Times New Roman" w:hAnsi="Times New Roman" w:cs="Times New Roman"/>
+          <w:sz w:val="26"/>
+          <w:szCs w:val="26"/>
+        </w:rPr>
+        <w:t>WHERE `Publication`.year = 1995</w:t>
       </w:r>
     </w:p>
     <w:p/>
@@ -31695,7 +32855,6 @@
           <w:sz w:val="26"/>
           <w:szCs w:val="26"/>
         </w:rPr>
-        <w:lastRenderedPageBreak/>
         <w:drawing>
           <wp:inline distT="0" distB="0" distL="0" distR="0">
             <wp:extent cx="5076618" cy="4917057"/>
@@ -31714,7 +32873,7 @@
                     </pic:cNvPicPr>
                   </pic:nvPicPr>
                   <pic:blipFill>
-                    <a:blip r:embed="rId21"/>
+                    <a:blip r:embed="rId23"/>
                     <a:srcRect/>
                     <a:stretch>
                       <a:fillRect/>
@@ -31918,7 +33077,6 @@
           <w:szCs w:val="26"/>
           <w:lang w:val="vi-VN"/>
         </w:rPr>
-        <w:lastRenderedPageBreak/>
         <w:t>Các chức năng trong hệ thống</w:t>
       </w:r>
       <w:bookmarkEnd w:id="44"/>
@@ -32618,6 +33776,7 @@
           <w:sz w:val="26"/>
           <w:szCs w:val="26"/>
         </w:rPr>
+        <w:lastRenderedPageBreak/>
         <w:t>Chức năng tìm kiếm theo tên tác giả: Nhập vào tên tác giả, chươn</w:t>
       </w:r>
       <w:r>
@@ -32780,17 +33939,7 @@
           <w:szCs w:val="26"/>
           <w:lang w:val="vi-VN"/>
         </w:rPr>
-        <w:t xml:space="preserve">thông </w:t>
-      </w:r>
-      <w:r>
-        <w:rPr>
-          <w:rFonts w:ascii="Times New Roman" w:hAnsi="Times New Roman"/>
-          <w:sz w:val="26"/>
-          <w:szCs w:val="26"/>
-          <w:lang w:val="vi-VN"/>
-        </w:rPr>
-        <w:lastRenderedPageBreak/>
-        <w:t>tin</w:t>
+        <w:t>thông tin</w:t>
       </w:r>
       <w:r>
         <w:rPr>
@@ -33005,7 +34154,7 @@
               </w:rPr>
               <w:t xml:space="preserve">1. </w:t>
             </w:r>
-            <w:hyperlink r:id="rId22" w:history="1">
+            <w:hyperlink r:id="rId24" w:history="1">
               <w:r>
                 <w:rPr>
                   <w:rStyle w:val="Hyperlink"/>
@@ -33035,7 +34184,7 @@
               </w:rPr>
               <w:t xml:space="preserve">2. </w:t>
             </w:r>
-            <w:hyperlink r:id="rId23" w:history="1">
+            <w:hyperlink r:id="rId25" w:history="1">
               <w:r>
                 <w:rPr>
                   <w:rStyle w:val="Hyperlink"/>
@@ -33065,7 +34214,7 @@
               </w:rPr>
               <w:t xml:space="preserve">3. </w:t>
             </w:r>
-            <w:hyperlink r:id="rId24" w:history="1">
+            <w:hyperlink r:id="rId26" w:history="1">
               <w:r>
                 <w:rPr>
                   <w:rStyle w:val="Hyperlink"/>
@@ -33128,7 +34277,7 @@
               </w:rPr>
               <w:t xml:space="preserve">36. </w:t>
             </w:r>
-            <w:hyperlink r:id="rId25" w:history="1">
+            <w:hyperlink r:id="rId27" w:history="1">
               <w:r>
                 <w:rPr>
                   <w:rStyle w:val="Hyperlink"/>
@@ -33202,7 +34351,7 @@
         </w:rPr>
         <w:t xml:space="preserve"> Who wrote paper “</w:t>
       </w:r>
-      <w:hyperlink r:id="rId26" w:history="1">
+      <w:hyperlink r:id="rId28" w:history="1">
         <w:r>
           <w:rPr>
             <w:rStyle w:val="Hyperlink"/>
@@ -33273,7 +34422,7 @@
           <w:lang w:val="vi-VN"/>
         </w:rPr>
       </w:pPr>
-      <w:hyperlink r:id="rId27" w:history="1">
+      <w:hyperlink r:id="rId29" w:history="1">
         <w:r>
           <w:rPr>
             <w:rStyle w:val="Hyperlink"/>
@@ -33307,7 +34456,7 @@
           <w:lang w:val="vi-VN"/>
         </w:rPr>
       </w:pPr>
-      <w:hyperlink r:id="rId28" w:history="1">
+      <w:hyperlink r:id="rId30" w:history="1">
         <w:r>
           <w:rPr>
             <w:rStyle w:val="Hyperlink"/>
@@ -33660,7 +34809,6 @@
           <w:szCs w:val="26"/>
           <w:lang w:val="vi-VN"/>
         </w:rPr>
-        <w:lastRenderedPageBreak/>
         <w:t>Framework</w:t>
       </w:r>
       <w:r>
@@ -34459,7 +35607,6 @@
           <w:sz w:val="36"/>
           <w:szCs w:val="36"/>
         </w:rPr>
-        <w:lastRenderedPageBreak/>
         <w:drawing>
           <wp:inline distT="0" distB="0" distL="0" distR="0">
             <wp:extent cx="5770880" cy="5296535"/>
@@ -34478,7 +35625,7 @@
                     </pic:cNvPicPr>
                   </pic:nvPicPr>
                   <pic:blipFill>
-                    <a:blip r:embed="rId29"/>
+                    <a:blip r:embed="rId31"/>
                     <a:srcRect/>
                     <a:stretch>
                       <a:fillRect/>
@@ -34820,7 +35967,16 @@
                 <w:sz w:val="26"/>
                 <w:szCs w:val="26"/>
               </w:rPr>
-              <w:t>Khóa trong file xml (một dạng khóa khác tổ chức trong dữ liệu xml)</w:t>
+              <w:t xml:space="preserve">Khóa trong file xml (một dạng khóa khác tổ chức </w:t>
+            </w:r>
+            <w:r>
+              <w:rPr>
+                <w:rFonts w:ascii="Times New Roman" w:hAnsi="Times New Roman"/>
+                <w:sz w:val="26"/>
+                <w:szCs w:val="26"/>
+              </w:rPr>
+              <w:lastRenderedPageBreak/>
+              <w:t>trong dữ liệu xml)</w:t>
             </w:r>
           </w:p>
         </w:tc>
@@ -34852,6 +36008,7 @@
                 <w:sz w:val="26"/>
                 <w:szCs w:val="26"/>
               </w:rPr>
+              <w:lastRenderedPageBreak/>
               <w:t>title</w:t>
             </w:r>
           </w:p>
@@ -35160,16 +36317,7 @@
                 <w:sz w:val="26"/>
                 <w:szCs w:val="26"/>
               </w:rPr>
-              <w:t xml:space="preserve">Series của bài báo ( chỉ dành cho kiểu book và </w:t>
-            </w:r>
-            <w:r>
-              <w:rPr>
-                <w:rFonts w:ascii="Times New Roman" w:hAnsi="Times New Roman"/>
-                <w:sz w:val="26"/>
-                <w:szCs w:val="26"/>
-              </w:rPr>
-              <w:lastRenderedPageBreak/>
-              <w:t>proceedings</w:t>
+              <w:t>Series của bài báo ( chỉ dành cho kiểu book và proceedings</w:t>
             </w:r>
           </w:p>
         </w:tc>
@@ -35201,7 +36349,6 @@
                 <w:sz w:val="26"/>
                 <w:szCs w:val="26"/>
               </w:rPr>
-              <w:lastRenderedPageBreak/>
               <w:t>year</w:t>
             </w:r>
           </w:p>
@@ -37023,6 +38170,7 @@
                 <w:sz w:val="26"/>
                 <w:szCs w:val="26"/>
               </w:rPr>
+              <w:lastRenderedPageBreak/>
               <w:t>Thuộc tính</w:t>
             </w:r>
           </w:p>
@@ -37339,7 +38487,6 @@
           <w:sz w:val="36"/>
           <w:szCs w:val="36"/>
         </w:rPr>
-        <w:lastRenderedPageBreak/>
         <w:drawing>
           <wp:inline distT="0" distB="0" distL="0" distR="0">
             <wp:extent cx="5727700" cy="3407410"/>
@@ -37358,7 +38505,7 @@
                     </pic:cNvPicPr>
                   </pic:nvPicPr>
                   <pic:blipFill>
-                    <a:blip r:embed="rId30"/>
+                    <a:blip r:embed="rId32"/>
                     <a:srcRect/>
                     <a:stretch>
                       <a:fillRect/>
@@ -37434,6 +38581,7 @@
           <w:sz w:val="26"/>
           <w:szCs w:val="26"/>
         </w:rPr>
+        <w:lastRenderedPageBreak/>
         <w:drawing>
           <wp:inline distT="0" distB="0" distL="0" distR="0">
             <wp:extent cx="5720837" cy="3457575"/>
@@ -37452,7 +38600,7 @@
                     </pic:cNvPicPr>
                   </pic:nvPicPr>
                   <pic:blipFill>
-                    <a:blip r:embed="rId31"/>
+                    <a:blip r:embed="rId33"/>
                     <a:srcRect/>
                     <a:stretch>
                       <a:fillRect/>
@@ -37540,7 +38688,6 @@
           <w:szCs w:val="26"/>
           <w:lang w:val="vi-VN"/>
         </w:rPr>
-        <w:lastRenderedPageBreak/>
         <w:t>C</w:t>
       </w:r>
       <w:r>
@@ -37633,7 +38780,7 @@
                     </pic:cNvPicPr>
                   </pic:nvPicPr>
                   <pic:blipFill>
-                    <a:blip r:embed="rId32"/>
+                    <a:blip r:embed="rId34"/>
                     <a:srcRect/>
                     <a:stretch>
                       <a:fillRect/>
@@ -37681,6 +38828,7 @@
           <w:szCs w:val="26"/>
           <w:lang w:val="vi-VN"/>
         </w:rPr>
+        <w:lastRenderedPageBreak/>
         <w:t>C</w:t>
       </w:r>
       <w:r>
@@ -37783,7 +38931,7 @@
                     </pic:cNvPicPr>
                   </pic:nvPicPr>
                   <pic:blipFill>
-                    <a:blip r:embed="rId33"/>
+                    <a:blip r:embed="rId35"/>
                     <a:srcRect/>
                     <a:stretch>
                       <a:fillRect/>
@@ -37883,7 +39031,6 @@
           <w:szCs w:val="26"/>
           <w:lang w:val="vi-VN"/>
         </w:rPr>
-        <w:lastRenderedPageBreak/>
         <w:t>Kết quả:</w:t>
       </w:r>
     </w:p>
@@ -37924,7 +39071,7 @@
                     </pic:cNvPicPr>
                   </pic:nvPicPr>
                   <pic:blipFill>
-                    <a:blip r:embed="rId34"/>
+                    <a:blip r:embed="rId36"/>
                     <a:srcRect/>
                     <a:stretch>
                       <a:fillRect/>
@@ -38010,6 +39157,7 @@
           <w:szCs w:val="26"/>
           <w:lang w:val="vi-VN"/>
         </w:rPr>
+        <w:lastRenderedPageBreak/>
         <w:t xml:space="preserve">Với phương pháp trên,việc xử lý khá dễ dàng do thao tác trên danh sách từ loại. Việc bổ sung các mẫu luật từ loại khá đơn giản và số lượng mẫu không quá lớn (19 mẫu). </w:t>
       </w:r>
     </w:p>
@@ -38230,7 +39378,6 @@
                 <w:szCs w:val="26"/>
                 <w:lang w:val="vi-VN"/>
               </w:rPr>
-              <w:lastRenderedPageBreak/>
               <w:t>Số câu hỏi rút được bộ ba</w:t>
             </w:r>
           </w:p>
@@ -38580,7 +39727,17 @@
           <w:szCs w:val="26"/>
           <w:lang w:val="vi-VN"/>
         </w:rPr>
-        <w:t>Chúng tôi đang hướng tới bổ sung một số câu hỏi dựa  trên tham khảo từ một số nguồn khác và người sử dụng. Cuối cùng, chúng tôi mong muốn cung cấp cho người dùng một cách thức khác để tìm kiếm là sử dụng câu hỏi tự nhiên. Hướng đi tiếp theo của hệ thống sẽ phát triển thêm các chức năng gợi ý các câu hỏi tương tự cho người dùng và đề xuất ra một số hướng xử lý khi người dùng nhập không chính xác tên tác giả, tổ chức hay tiêu đề. Ngoài ra, chúng tôi có dự định sử dụng một cơ sở dữ liệu khác là Ontology – một cơ sở dữ liệu đã tổ chức theo ngữ nghĩa – để áp dụng phương pháp này.</w:t>
+        <w:t xml:space="preserve">Chúng tôi đang hướng tới bổ sung một số câu hỏi dựa  trên tham khảo từ một số nguồn khác và người sử dụng. Cuối cùng, chúng tôi mong muốn cung cấp cho người </w:t>
+      </w:r>
+      <w:r>
+        <w:rPr>
+          <w:rFonts w:ascii="Times New Roman" w:hAnsi="Times New Roman" w:cs="Times New Roman"/>
+          <w:sz w:val="26"/>
+          <w:szCs w:val="26"/>
+          <w:lang w:val="vi-VN"/>
+        </w:rPr>
+        <w:lastRenderedPageBreak/>
+        <w:t>dùng một cách thức khác để tìm kiếm là sử dụng câu hỏi tự nhiên. Hướng đi tiếp theo của hệ thống sẽ phát triển thêm các chức năng gợi ý các câu hỏi tương tự cho người dùng và đề xuất ra một số hướng xử lý khi người dùng nhập không chính xác tên tác giả, tổ chức hay tiêu đề. Ngoài ra, chúng tôi có dự định sử dụng một cơ sở dữ liệu khác là Ontology – một cơ sở dữ liệu đã tổ chức theo ngữ nghĩa – để áp dụng phương pháp này.</w:t>
       </w:r>
     </w:p>
     <w:p>
@@ -38703,7 +39860,6 @@
           <w:szCs w:val="26"/>
           <w:lang w:val="vi-VN"/>
         </w:rPr>
-        <w:lastRenderedPageBreak/>
         <w:t>Với sự phát triển của</w:t>
       </w:r>
       <w:r>
@@ -39048,7 +40204,6 @@
           <w:color w:val="auto"/>
           <w:lang w:val="de-DE"/>
         </w:rPr>
-        <w:lastRenderedPageBreak/>
         <w:t>THAM KHẢO</w:t>
       </w:r>
       <w:bookmarkEnd w:id="52"/>
@@ -39602,6 +40757,7 @@
           <w:sz w:val="26"/>
           <w:szCs w:val="26"/>
         </w:rPr>
+        <w:lastRenderedPageBreak/>
         <w:t xml:space="preserve">Wael Salloum (2009), </w:t>
       </w:r>
       <w:r>
@@ -39983,7 +41139,6 @@
           <w:sz w:val="26"/>
           <w:szCs w:val="26"/>
         </w:rPr>
-        <w:lastRenderedPageBreak/>
         <w:t>Delia Rusu, Lorand Dali, Blaz Fortuna, Marko Gr</w:t>
       </w:r>
       <w:r>
@@ -40084,7 +41239,7 @@
           <w:szCs w:val="26"/>
         </w:rPr>
       </w:pPr>
-      <w:hyperlink r:id="rId35" w:history="1">
+      <w:hyperlink r:id="rId37" w:history="1">
         <w:r>
           <w:rPr>
             <w:rStyle w:val="Hyperlink"/>
@@ -40134,7 +41289,7 @@
           <w:szCs w:val="26"/>
         </w:rPr>
       </w:pPr>
-      <w:hyperlink r:id="rId36" w:history="1">
+      <w:hyperlink r:id="rId38" w:history="1">
         <w:r>
           <w:rPr>
             <w:rStyle w:val="Hyperlink"/>
@@ -40184,7 +41339,7 @@
           <w:szCs w:val="26"/>
         </w:rPr>
       </w:pPr>
-      <w:hyperlink r:id="rId37" w:history="1">
+      <w:hyperlink r:id="rId39" w:history="1">
         <w:r>
           <w:rPr>
             <w:rStyle w:val="Hyperlink"/>
@@ -40234,7 +41389,7 @@
           <w:szCs w:val="26"/>
         </w:rPr>
       </w:pPr>
-      <w:hyperlink r:id="rId38" w:history="1">
+      <w:hyperlink r:id="rId40" w:history="1">
         <w:r>
           <w:rPr>
             <w:rStyle w:val="Hyperlink"/>
@@ -40284,7 +41439,7 @@
           <w:szCs w:val="26"/>
         </w:rPr>
       </w:pPr>
-      <w:hyperlink r:id="rId39" w:history="1">
+      <w:hyperlink r:id="rId41" w:history="1">
         <w:r>
           <w:rPr>
             <w:rStyle w:val="Hyperlink"/>
@@ -40334,7 +41489,7 @@
           <w:szCs w:val="26"/>
         </w:rPr>
       </w:pPr>
-      <w:hyperlink r:id="rId40" w:history="1">
+      <w:hyperlink r:id="rId42" w:history="1">
         <w:r>
           <w:rPr>
             <w:rStyle w:val="Hyperlink"/>
@@ -40348,7 +41503,7 @@
       <w:r>
         <w:t xml:space="preserve">, </w:t>
       </w:r>
-      <w:hyperlink r:id="rId41" w:history="1">
+      <w:hyperlink r:id="rId43" w:history="1">
         <w:r>
           <w:rPr>
             <w:rStyle w:val="Hyperlink"/>
@@ -40390,7 +41545,7 @@
           <w:szCs w:val="26"/>
         </w:rPr>
       </w:pPr>
-      <w:hyperlink r:id="rId42" w:history="1">
+      <w:hyperlink r:id="rId44" w:history="1">
         <w:r>
           <w:rPr>
             <w:rStyle w:val="Hyperlink"/>
@@ -40432,7 +41587,7 @@
           <w:szCs w:val="26"/>
         </w:rPr>
       </w:pPr>
-      <w:hyperlink r:id="rId43" w:history="1">
+      <w:hyperlink r:id="rId45" w:history="1">
         <w:r>
           <w:rPr>
             <w:rStyle w:val="Hyperlink"/>
@@ -40474,7 +41629,7 @@
           <w:szCs w:val="26"/>
         </w:rPr>
       </w:pPr>
-      <w:hyperlink r:id="rId44" w:history="1">
+      <w:hyperlink r:id="rId46" w:history="1">
         <w:r>
           <w:rPr>
             <w:rStyle w:val="Hyperlink"/>
@@ -40516,7 +41671,7 @@
           <w:sz w:val="26"/>
         </w:rPr>
       </w:pPr>
-      <w:hyperlink r:id="rId45" w:history="1">
+      <w:hyperlink r:id="rId47" w:history="1">
         <w:r>
           <w:rPr>
             <w:rStyle w:val="Hyperlink"/>
@@ -40556,7 +41711,7 @@
           <w:szCs w:val="26"/>
         </w:rPr>
       </w:pPr>
-      <w:hyperlink r:id="rId46" w:history="1">
+      <w:hyperlink r:id="rId48" w:history="1">
         <w:r>
           <w:rPr>
             <w:rStyle w:val="Hyperlink"/>
@@ -40601,7 +41756,7 @@
           <w:lang w:val="vi-VN"/>
         </w:rPr>
       </w:pPr>
-      <w:hyperlink r:id="rId47" w:history="1">
+      <w:hyperlink r:id="rId49" w:history="1">
         <w:r>
           <w:rPr>
             <w:rStyle w:val="Hyperlink"/>
@@ -40644,7 +41799,7 @@
         </w:rPr>
         <w:t xml:space="preserve"> (</w:t>
       </w:r>
-      <w:hyperlink r:id="rId48" w:history="1">
+      <w:hyperlink r:id="rId50" w:history="1">
         <w:r>
           <w:rPr>
             <w:rStyle w:val="Hyperlink"/>
@@ -40675,7 +41830,7 @@
           <w:szCs w:val="26"/>
         </w:rPr>
       </w:pPr>
-      <w:hyperlink r:id="rId49" w:history="1">
+      <w:hyperlink r:id="rId51" w:history="1">
         <w:r>
           <w:rPr>
             <w:rStyle w:val="Hyperlink"/>
@@ -40719,7 +41874,7 @@
           <w:szCs w:val="26"/>
         </w:rPr>
       </w:pPr>
-      <w:hyperlink r:id="rId50" w:history="1">
+      <w:hyperlink r:id="rId52" w:history="1">
         <w:r>
           <w:rPr>
             <w:rStyle w:val="Hyperlink"/>
@@ -40762,7 +41917,7 @@
           <w:szCs w:val="26"/>
         </w:rPr>
       </w:pPr>
-      <w:hyperlink r:id="rId51" w:history="1">
+      <w:hyperlink r:id="rId53" w:history="1">
         <w:r>
           <w:rPr>
             <w:rStyle w:val="Hyperlink"/>
@@ -40808,7 +41963,7 @@
           <w:lang w:val="vi-VN"/>
         </w:rPr>
       </w:pPr>
-      <w:hyperlink r:id="rId52" w:history="1">
+      <w:hyperlink r:id="rId54" w:history="1">
         <w:r>
           <w:rPr>
             <w:rStyle w:val="Hyperlink"/>
@@ -40889,6 +42044,7 @@
                 <w:szCs w:val="26"/>
                 <w:lang w:val="vi-VN"/>
               </w:rPr>
+              <w:lastRenderedPageBreak/>
               <w:t>Who is the author of the book "Question Classification using Head Words and their Hypernyms"?</w:t>
             </w:r>
           </w:p>
@@ -41239,7 +42395,6 @@
                 <w:szCs w:val="26"/>
                 <w:lang w:val="vi-VN"/>
               </w:rPr>
-              <w:lastRenderedPageBreak/>
               <w:t>Who published "Question Classification using Head Words and their Hypernyms"?</w:t>
             </w:r>
           </w:p>
@@ -41890,6 +43045,7 @@
                 <w:szCs w:val="26"/>
                 <w:lang w:val="vi-VN"/>
               </w:rPr>
+              <w:lastRenderedPageBreak/>
               <w:t>Which papers are composed by "Ken Arnold" and have source from DBPL ?</w:t>
             </w:r>
           </w:p>
@@ -42340,7 +43496,6 @@
                 <w:szCs w:val="26"/>
                 <w:lang w:val="vi-VN"/>
               </w:rPr>
-              <w:lastRenderedPageBreak/>
               <w:t>What papers did Jennifer Widom write ?</w:t>
             </w:r>
           </w:p>
@@ -43016,6 +44171,7 @@
                 <w:szCs w:val="26"/>
                 <w:lang w:val="vi-VN"/>
               </w:rPr>
+              <w:lastRenderedPageBreak/>
               <w:t>Name some books Richard L. Muller write for Springer</w:t>
             </w:r>
           </w:p>
@@ -43397,7 +44553,6 @@
           <w:color w:val="auto"/>
           <w:lang w:val="vi-VN"/>
         </w:rPr>
-        <w:lastRenderedPageBreak/>
         <w:t xml:space="preserve">Phụ lục </w:t>
       </w:r>
       <w:r>
@@ -43778,6 +44933,7 @@
                 <w:szCs w:val="26"/>
                 <w:lang w:val="vi-VN"/>
               </w:rPr>
+              <w:lastRenderedPageBreak/>
               <w:t>(NNP|NN)-1 IN-2 (NN)-3 (NNP|CD)-4-NA --&gt; (WP|WDT|NNP|NN)-1,IN-2,(NNP|CD)-4-NA</w:t>
             </w:r>
           </w:p>
@@ -43962,7 +45118,6 @@
           <w:color w:val="auto"/>
           <w:lang w:val="vi-VN"/>
         </w:rPr>
-        <w:lastRenderedPageBreak/>
         <w:t xml:space="preserve">Phụ lục </w:t>
       </w:r>
       <w:r>
@@ -44009,7 +45164,7 @@
         </w:rPr>
         <w:t>(</w:t>
       </w:r>
-      <w:hyperlink r:id="rId53" w:history="1">
+      <w:hyperlink r:id="rId55" w:history="1">
         <w:r>
           <w:rPr>
             <w:rStyle w:val="Hyperlink"/>
@@ -44537,6 +45692,7 @@
                 <w:sz w:val="24"/>
                 <w:szCs w:val="24"/>
               </w:rPr>
+              <w:lastRenderedPageBreak/>
               <w:t xml:space="preserve">23. </w:t>
             </w:r>
           </w:p>
@@ -44791,6 +45947,7 @@
                 <w:sz w:val="24"/>
                 <w:szCs w:val="24"/>
               </w:rPr>
+              <w:lastRenderedPageBreak/>
               <w:t>CC</w:t>
             </w:r>
           </w:p>
@@ -45195,6 +46352,7 @@
                 <w:sz w:val="24"/>
                 <w:szCs w:val="24"/>
               </w:rPr>
+              <w:lastRenderedPageBreak/>
               <w:t>RP</w:t>
             </w:r>
           </w:p>
@@ -45449,6 +46607,7 @@
                 <w:sz w:val="24"/>
                 <w:szCs w:val="24"/>
               </w:rPr>
+              <w:lastRenderedPageBreak/>
               <w:t>Coordinating conjunction</w:t>
             </w:r>
           </w:p>
@@ -45866,6 +47025,7 @@
                 <w:sz w:val="24"/>
                 <w:szCs w:val="24"/>
               </w:rPr>
+              <w:lastRenderedPageBreak/>
               <w:t>Particle</w:t>
             </w:r>
           </w:p>
@@ -46133,14 +47293,11 @@
       </w:pPr>
     </w:p>
     <w:sectPr>
-      <w:headerReference w:type="even" r:id="rId54"/>
-      <w:headerReference w:type="default" r:id="rId55"/>
-      <w:footerReference w:type="even" r:id="rId56"/>
+      <w:headerReference w:type="default" r:id="rId56"/>
       <w:footerReference w:type="default" r:id="rId57"/>
-      <w:headerReference w:type="first" r:id="rId58"/>
-      <w:footerReference w:type="first" r:id="rId59"/>
       <w:pgSz w:w="11909" w:h="16834" w:code="9"/>
       <w:pgMar w:top="1440" w:right="1440" w:bottom="1440" w:left="1440" w:header="720" w:footer="720" w:gutter="0"/>
+      <w:pgNumType w:start="1"/>
       <w:cols w:space="720"/>
       <w:docGrid w:linePitch="360"/>
     </w:sectPr>
@@ -46178,38 +47335,9 @@
   <w:p>
     <w:pPr>
       <w:pStyle w:val="Footer"/>
+      <w:jc w:val="center"/>
     </w:pPr>
   </w:p>
-</w:ftr>
-</file>
-
-<file path=word/footer2.xml><?xml version="1.0" encoding="utf-8"?>
-<w:ftr xmlns:ve="http://schemas.openxmlformats.org/markup-compatibility/2006" xmlns:o="urn:schemas-microsoft-com:office:office" xmlns:r="http://schemas.openxmlformats.org/officeDocument/2006/relationships" xmlns:m="http://schemas.openxmlformats.org/officeDocument/2006/math" xmlns:v="urn:schemas-microsoft-com:vml" xmlns:wp="http://schemas.openxmlformats.org/drawingml/2006/wordprocessingDrawing" xmlns:w10="urn:schemas-microsoft-com:office:word" xmlns:w="http://schemas.openxmlformats.org/wordprocessingml/2006/main" xmlns:wne="http://schemas.microsoft.com/office/word/2006/wordml">
-  <w:sdt>
-    <w:sdtPr>
-      <w:id w:val="20582907"/>
-      <w:docPartObj>
-        <w:docPartGallery w:val="Page Numbers (Bottom of Page)"/>
-        <w:docPartUnique/>
-      </w:docPartObj>
-    </w:sdtPr>
-    <w:sdtContent>
-      <w:p>
-        <w:pPr>
-          <w:pStyle w:val="Footer"/>
-          <w:jc w:val="center"/>
-        </w:pPr>
-        <w:fldSimple w:instr=" PAGE   \* MERGEFORMAT ">
-          <w:r>
-            <w:rPr>
-              <w:noProof/>
-            </w:rPr>
-            <w:t>66</w:t>
-          </w:r>
-        </w:fldSimple>
-      </w:p>
-    </w:sdtContent>
-  </w:sdt>
   <w:p>
     <w:pPr>
       <w:pStyle w:val="Footer"/>
@@ -46218,8 +47346,77 @@
 </w:ftr>
 </file>
 
-<file path=word/footer3.xml><?xml version="1.0" encoding="utf-8"?>
+<file path=word/footer2.xml><?xml version="1.0" encoding="utf-8"?>
 <w:ftr xmlns:ve="http://schemas.openxmlformats.org/markup-compatibility/2006" xmlns:o="urn:schemas-microsoft-com:office:office" xmlns:r="http://schemas.openxmlformats.org/officeDocument/2006/relationships" xmlns:m="http://schemas.openxmlformats.org/officeDocument/2006/math" xmlns:v="urn:schemas-microsoft-com:vml" xmlns:wp="http://schemas.openxmlformats.org/drawingml/2006/wordprocessingDrawing" xmlns:w10="urn:schemas-microsoft-com:office:word" xmlns:w="http://schemas.openxmlformats.org/wordprocessingml/2006/main" xmlns:wne="http://schemas.microsoft.com/office/word/2006/wordml">
+  <w:p>
+    <w:pPr>
+      <w:pStyle w:val="Footer"/>
+      <w:jc w:val="right"/>
+      <w:rPr>
+        <w:rFonts w:ascii="Times New Roman" w:hAnsi="Times New Roman"/>
+        <w:sz w:val="20"/>
+        <w:szCs w:val="20"/>
+      </w:rPr>
+    </w:pPr>
+    <w:r>
+      <w:rPr>
+        <w:lang w:val="vi-VN"/>
+      </w:rPr>
+      <w:t>GDVH: Ths Huỳnh Ngọc Tín</w:t>
+    </w:r>
+    <w:r>
+      <w:rPr>
+        <w:lang w:val="vi-VN"/>
+      </w:rPr>
+      <w:tab/>
+    </w:r>
+    <w:r>
+      <w:rPr>
+        <w:lang w:val="vi-VN"/>
+      </w:rPr>
+      <w:tab/>
+    </w:r>
+    <w:r>
+      <w:rPr>
+        <w:rFonts w:ascii="Times New Roman" w:eastAsia="Times New Roman" w:hAnsi="Times New Roman" w:cs="Times New Roman"/>
+        <w:sz w:val="20"/>
+        <w:szCs w:val="20"/>
+      </w:rPr>
+      <w:t xml:space="preserve">SVTH: </w:t>
+    </w:r>
+    <w:r>
+      <w:rPr>
+        <w:rFonts w:ascii="Times New Roman" w:hAnsi="Times New Roman"/>
+        <w:sz w:val="20"/>
+        <w:szCs w:val="20"/>
+        <w:lang w:val="vi-VN"/>
+      </w:rPr>
+      <w:t>Nguyễn Thanh Hoàng</w:t>
+    </w:r>
+    <w:r>
+      <w:rPr>
+        <w:rFonts w:ascii="Times New Roman" w:eastAsia="Times New Roman" w:hAnsi="Times New Roman" w:cs="Times New Roman"/>
+        <w:sz w:val="20"/>
+        <w:szCs w:val="20"/>
+      </w:rPr>
+      <w:t xml:space="preserve"> &amp; </w:t>
+    </w:r>
+    <w:r>
+      <w:rPr>
+        <w:rFonts w:ascii="Times New Roman" w:hAnsi="Times New Roman"/>
+        <w:sz w:val="20"/>
+        <w:szCs w:val="20"/>
+        <w:lang w:val="vi-VN"/>
+      </w:rPr>
+      <w:t>Nguyễn Thuận Hưng</w:t>
+    </w:r>
+    <w:r>
+      <w:rPr>
+        <w:lang w:val="vi-VN"/>
+      </w:rPr>
+      <w:tab/>
+    </w:r>
+  </w:p>
   <w:p>
     <w:pPr>
       <w:pStyle w:val="Footer"/>
@@ -46412,6 +47609,12 @@
   <w:p>
     <w:pPr>
       <w:pStyle w:val="Header"/>
+      <w:jc w:val="center"/>
+    </w:pPr>
+  </w:p>
+  <w:p>
+    <w:pPr>
+      <w:pStyle w:val="Header"/>
     </w:pPr>
   </w:p>
 </w:hdr>
@@ -46419,88 +47622,31 @@
 
 <file path=word/header2.xml><?xml version="1.0" encoding="utf-8"?>
 <w:hdr xmlns:ve="http://schemas.openxmlformats.org/markup-compatibility/2006" xmlns:o="urn:schemas-microsoft-com:office:office" xmlns:r="http://schemas.openxmlformats.org/officeDocument/2006/relationships" xmlns:m="http://schemas.openxmlformats.org/officeDocument/2006/math" xmlns:v="urn:schemas-microsoft-com:vml" xmlns:wp="http://schemas.openxmlformats.org/drawingml/2006/wordprocessingDrawing" xmlns:w10="urn:schemas-microsoft-com:office:word" xmlns:w="http://schemas.openxmlformats.org/wordprocessingml/2006/main" xmlns:wne="http://schemas.microsoft.com/office/word/2006/wordml">
-  <w:p>
-    <w:pPr>
-      <w:pStyle w:val="Header"/>
-      <w:rPr>
-        <w:sz w:val="20"/>
-        <w:szCs w:val="20"/>
-      </w:rPr>
-    </w:pPr>
-    <w:sdt>
-      <w:sdtPr>
-        <w:rPr>
-          <w:rFonts w:asciiTheme="majorHAnsi" w:eastAsiaTheme="majorEastAsia" w:hAnsiTheme="majorHAnsi" w:cstheme="majorBidi"/>
-          <w:color w:val="4F81BD" w:themeColor="accent1"/>
-          <w:sz w:val="20"/>
-          <w:szCs w:val="20"/>
-        </w:rPr>
-        <w:alias w:val="Title"/>
-        <w:id w:val="78404852"/>
-        <w:placeholder>
-          <w:docPart w:val="92FC3F2B014E49F3A763D6473DC7BFCC"/>
-        </w:placeholder>
-        <w:dataBinding w:prefixMappings="xmlns:ns0='http://schemas.openxmlformats.org/package/2006/metadata/core-properties' xmlns:ns1='http://purl.org/dc/elements/1.1/'" w:xpath="/ns0:coreProperties[1]/ns1:title[1]" w:storeItemID="{6C3C8BC8-F283-45AE-878A-BAB7291924A1}"/>
-        <w:text/>
-      </w:sdtPr>
-      <w:sdtContent>
-        <w:r>
-          <w:rPr>
-            <w:rFonts w:asciiTheme="majorHAnsi" w:eastAsiaTheme="majorEastAsia" w:hAnsiTheme="majorHAnsi" w:cstheme="majorBidi"/>
-            <w:color w:val="4F81BD" w:themeColor="accent1"/>
-            <w:sz w:val="20"/>
-            <w:szCs w:val="20"/>
-            <w:lang w:val="vi-VN"/>
-          </w:rPr>
-          <w:t>Đại học Công Nghệ Thông Tin – Khoa Công Nghệ Phần Mềm</w:t>
-        </w:r>
-      </w:sdtContent>
-    </w:sdt>
-    <w:r>
-      <w:rPr>
-        <w:rFonts w:asciiTheme="majorHAnsi" w:eastAsiaTheme="majorEastAsia" w:hAnsiTheme="majorHAnsi" w:cstheme="majorBidi"/>
-        <w:color w:val="4F81BD" w:themeColor="accent1"/>
-        <w:sz w:val="20"/>
-        <w:szCs w:val="20"/>
-      </w:rPr>
-      <w:ptab w:relativeTo="margin" w:alignment="right" w:leader="none"/>
-    </w:r>
-    <w:sdt>
-      <w:sdtPr>
-        <w:rPr>
-          <w:rFonts w:asciiTheme="majorHAnsi" w:eastAsiaTheme="majorEastAsia" w:hAnsiTheme="majorHAnsi" w:cstheme="majorBidi"/>
-          <w:color w:val="4F81BD" w:themeColor="accent1"/>
-          <w:sz w:val="20"/>
-          <w:szCs w:val="20"/>
-        </w:rPr>
-        <w:alias w:val="Date"/>
-        <w:id w:val="78404859"/>
-        <w:dataBinding w:prefixMappings="xmlns:ns0='http://schemas.microsoft.com/office/2006/coverPageProps'" w:xpath="/ns0:CoverPageProperties[1]/ns0:PublishDate[1]" w:storeItemID="{55AF091B-3C7A-41E3-B477-F2FDAA23CFDA}"/>
-        <w:date w:fullDate="2011-03-02T00:00:00Z">
-          <w:dateFormat w:val="MMMM d, yyyy"/>
-          <w:lid w:val="en-US"/>
-          <w:storeMappedDataAs w:val="dateTime"/>
-          <w:calendar w:val="gregorian"/>
-        </w:date>
-      </w:sdtPr>
-      <w:sdtContent>
-        <w:r>
-          <w:rPr>
-            <w:rFonts w:asciiTheme="majorHAnsi" w:eastAsiaTheme="majorEastAsia" w:hAnsiTheme="majorHAnsi" w:cstheme="majorBidi"/>
-            <w:color w:val="4F81BD" w:themeColor="accent1"/>
-            <w:sz w:val="20"/>
-            <w:szCs w:val="20"/>
-          </w:rPr>
-          <w:t>March 2, 2011</w:t>
-        </w:r>
-      </w:sdtContent>
-    </w:sdt>
-  </w:p>
-</w:hdr>
-</file>
-
-<file path=word/header3.xml><?xml version="1.0" encoding="utf-8"?>
-<w:hdr xmlns:ve="http://schemas.openxmlformats.org/markup-compatibility/2006" xmlns:o="urn:schemas-microsoft-com:office:office" xmlns:r="http://schemas.openxmlformats.org/officeDocument/2006/relationships" xmlns:m="http://schemas.openxmlformats.org/officeDocument/2006/math" xmlns:v="urn:schemas-microsoft-com:vml" xmlns:wp="http://schemas.openxmlformats.org/drawingml/2006/wordprocessingDrawing" xmlns:w10="urn:schemas-microsoft-com:office:word" xmlns:w="http://schemas.openxmlformats.org/wordprocessingml/2006/main" xmlns:wne="http://schemas.microsoft.com/office/word/2006/wordml">
+  <w:sdt>
+    <w:sdtPr>
+      <w:id w:val="2014581"/>
+      <w:docPartObj>
+        <w:docPartGallery w:val="Page Numbers (Top of Page)"/>
+        <w:docPartUnique/>
+      </w:docPartObj>
+    </w:sdtPr>
+    <w:sdtContent>
+      <w:p>
+        <w:pPr>
+          <w:pStyle w:val="Header"/>
+          <w:jc w:val="center"/>
+        </w:pPr>
+        <w:fldSimple w:instr=" PAGE   \* MERGEFORMAT ">
+          <w:r>
+            <w:rPr>
+              <w:noProof/>
+            </w:rPr>
+            <w:t>2</w:t>
+          </w:r>
+        </w:fldSimple>
+      </w:p>
+    </w:sdtContent>
+  </w:sdt>
   <w:p>
     <w:pPr>
       <w:pStyle w:val="Header"/>
@@ -51651,7 +52797,6 @@
     <w:lsdException w:name="toc 7" w:uiPriority="39"/>
     <w:lsdException w:name="toc 8" w:uiPriority="39"/>
     <w:lsdException w:name="toc 9" w:uiPriority="39"/>
-    <w:lsdException w:name="header" w:uiPriority="0"/>
     <w:lsdException w:name="caption" w:uiPriority="35" w:qFormat="1"/>
     <w:lsdException w:name="Title" w:semiHidden="0" w:uiPriority="10" w:unhideWhenUsed="0" w:qFormat="1"/>
     <w:lsdException w:name="Default Paragraph Font" w:uiPriority="1"/>
@@ -52126,6 +53271,7 @@
     <w:name w:val="header"/>
     <w:basedOn w:val="Normal"/>
     <w:link w:val="HeaderChar"/>
+    <w:uiPriority w:val="99"/>
     <w:rsid w:val="00E8455D"/>
     <w:pPr>
       <w:tabs>
@@ -52144,6 +53290,7 @@
     <w:name w:val="Header Char"/>
     <w:basedOn w:val="DefaultParagraphFont"/>
     <w:link w:val="Header"/>
+    <w:uiPriority w:val="99"/>
     <w:rsid w:val="00E8455D"/>
     <w:rPr>
       <w:rFonts w:ascii="Times New Roman" w:eastAsia="Times New Roman" w:hAnsi="Times New Roman" w:cs="Times New Roman"/>
@@ -52229,321 +53376,6 @@
     <w:rsid w:val="00126748"/>
   </w:style>
 </w:styles>
-</file>
-
-<file path=word/glossary/document.xml><?xml version="1.0" encoding="utf-8"?>
-<w:glossaryDocument xmlns:ve="http://schemas.openxmlformats.org/markup-compatibility/2006" xmlns:o="urn:schemas-microsoft-com:office:office" xmlns:r="http://schemas.openxmlformats.org/officeDocument/2006/relationships" xmlns:m="http://schemas.openxmlformats.org/officeDocument/2006/math" xmlns:v="urn:schemas-microsoft-com:vml" xmlns:wp="http://schemas.openxmlformats.org/drawingml/2006/wordprocessingDrawing" xmlns:w10="urn:schemas-microsoft-com:office:word" xmlns:w="http://schemas.openxmlformats.org/wordprocessingml/2006/main" xmlns:wne="http://schemas.microsoft.com/office/word/2006/wordml">
-  <w:docParts/>
-</w:glossaryDocument>
-</file>
-
-<file path=word/glossary/fontTable.xml><?xml version="1.0" encoding="utf-8"?>
-<w:fonts xmlns:r="http://schemas.openxmlformats.org/officeDocument/2006/relationships" xmlns:w="http://schemas.openxmlformats.org/wordprocessingml/2006/main">
-  <w:font w:name="Times New Roman">
-    <w:panose1 w:val="02020603050405020304"/>
-    <w:charset w:val="00"/>
-    <w:family w:val="roman"/>
-    <w:pitch w:val="variable"/>
-    <w:sig w:usb0="E0002AFF" w:usb1="C0007841" w:usb2="00000009" w:usb3="00000000" w:csb0="000001FF" w:csb1="00000000"/>
-  </w:font>
-  <w:font w:name="Courier New">
-    <w:panose1 w:val="02070309020205020404"/>
-    <w:charset w:val="00"/>
-    <w:family w:val="modern"/>
-    <w:pitch w:val="fixed"/>
-    <w:sig w:usb0="E0002AFF" w:usb1="C0007843" w:usb2="00000009" w:usb3="00000000" w:csb0="000001FF" w:csb1="00000000"/>
-  </w:font>
-  <w:font w:name="Wingdings">
-    <w:panose1 w:val="05000000000000000000"/>
-    <w:charset w:val="02"/>
-    <w:family w:val="auto"/>
-    <w:pitch w:val="variable"/>
-    <w:sig w:usb0="00000000" w:usb1="10000000" w:usb2="00000000" w:usb3="00000000" w:csb0="80000000" w:csb1="00000000"/>
-  </w:font>
-  <w:font w:name="Symbol">
-    <w:panose1 w:val="05050102010706020507"/>
-    <w:charset w:val="02"/>
-    <w:family w:val="roman"/>
-    <w:pitch w:val="variable"/>
-    <w:sig w:usb0="00000000" w:usb1="10000000" w:usb2="00000000" w:usb3="00000000" w:csb0="80000000" w:csb1="00000000"/>
-  </w:font>
-  <w:font w:name="Calibri">
-    <w:panose1 w:val="020F0502020204030204"/>
-    <w:charset w:val="00"/>
-    <w:family w:val="swiss"/>
-    <w:pitch w:val="variable"/>
-    <w:sig w:usb0="E10002FF" w:usb1="4000ACFF" w:usb2="00000009" w:usb3="00000000" w:csb0="0000019F" w:csb1="00000000"/>
-  </w:font>
-  <w:font w:name="Arial">
-    <w:panose1 w:val="020B0604020202020204"/>
-    <w:charset w:val="00"/>
-    <w:family w:val="swiss"/>
-    <w:pitch w:val="variable"/>
-    <w:sig w:usb0="E0002AFF" w:usb1="C0007843" w:usb2="00000009" w:usb3="00000000" w:csb0="000001FF" w:csb1="00000000"/>
-  </w:font>
-  <w:font w:name="Cambria">
-    <w:panose1 w:val="02040503050406030204"/>
-    <w:charset w:val="00"/>
-    <w:family w:val="roman"/>
-    <w:pitch w:val="variable"/>
-    <w:sig w:usb0="A00002EF" w:usb1="4000004B" w:usb2="00000000" w:usb3="00000000" w:csb0="0000019F" w:csb1="00000000"/>
-  </w:font>
-  <w:font w:name="Consolas">
-    <w:panose1 w:val="020B0609020204030204"/>
-    <w:charset w:val="00"/>
-    <w:family w:val="modern"/>
-    <w:pitch w:val="fixed"/>
-    <w:sig w:usb0="E10002FF" w:usb1="4000FCFF" w:usb2="00000009" w:usb3="00000000" w:csb0="0000019F" w:csb1="00000000"/>
-  </w:font>
-  <w:font w:name="Tahoma">
-    <w:panose1 w:val="020B0604030504040204"/>
-    <w:charset w:val="00"/>
-    <w:family w:val="swiss"/>
-    <w:notTrueType/>
-    <w:pitch w:val="variable"/>
-    <w:sig w:usb0="00000003" w:usb1="00000000" w:usb2="00000000" w:usb3="00000000" w:csb0="00000001" w:csb1="00000000"/>
-  </w:font>
-</w:fonts>
-</file>
-
-<file path=word/glossary/settings.xml><?xml version="1.0" encoding="utf-8"?>
-<w:settings xmlns:o="urn:schemas-microsoft-com:office:office" xmlns:r="http://schemas.openxmlformats.org/officeDocument/2006/relationships" xmlns:m="http://schemas.openxmlformats.org/officeDocument/2006/math" xmlns:v="urn:schemas-microsoft-com:vml" xmlns:w10="urn:schemas-microsoft-com:office:word" xmlns:w="http://schemas.openxmlformats.org/wordprocessingml/2006/main" xmlns:sl="http://schemas.openxmlformats.org/schemaLibrary/2006/main">
-  <w:view w:val="normal"/>
-  <w:defaultTabStop w:val="720"/>
-  <w:characterSpacingControl w:val="doNotCompress"/>
-  <w:compat>
-    <w:useFELayout/>
-  </w:compat>
-  <w:rsids>
-    <w:rsidRoot w:val="00937827"/>
-    <w:rsid w:val="00204F09"/>
-    <w:rsid w:val="005D289F"/>
-    <w:rsid w:val="00937827"/>
-  </w:rsids>
-  <m:mathPr>
-    <m:mathFont m:val="Cambria Math"/>
-    <m:brkBin m:val="before"/>
-    <m:brkBinSub m:val="--"/>
-    <m:smallFrac m:val="off"/>
-    <m:dispDef/>
-    <m:lMargin m:val="0"/>
-    <m:rMargin m:val="0"/>
-    <m:defJc m:val="centerGroup"/>
-    <m:wrapIndent m:val="1440"/>
-    <m:intLim m:val="subSup"/>
-    <m:naryLim m:val="undOvr"/>
-  </m:mathPr>
-  <w:themeFontLang w:val="en-US"/>
-  <w:clrSchemeMapping w:bg1="light1" w:t1="dark1" w:bg2="light2" w:t2="dark2" w:accent1="accent1" w:accent2="accent2" w:accent3="accent3" w:accent4="accent4" w:accent5="accent5" w:accent6="accent6" w:hyperlink="hyperlink" w:followedHyperlink="followedHyperlink"/>
-  <w:decimalSymbol w:val="."/>
-  <w:listSeparator w:val=","/>
-</w:settings>
-</file>
-
-<file path=word/glossary/styles.xml><?xml version="1.0" encoding="utf-8"?>
-<w:styles xmlns:r="http://schemas.openxmlformats.org/officeDocument/2006/relationships" xmlns:w="http://schemas.openxmlformats.org/wordprocessingml/2006/main">
-  <w:docDefaults>
-    <w:rPrDefault>
-      <w:rPr>
-        <w:rFonts w:asciiTheme="minorHAnsi" w:eastAsiaTheme="minorEastAsia" w:hAnsiTheme="minorHAnsi" w:cstheme="minorBidi"/>
-        <w:sz w:val="22"/>
-        <w:szCs w:val="22"/>
-        <w:lang w:val="en-US" w:eastAsia="en-US" w:bidi="ar-SA"/>
-      </w:rPr>
-    </w:rPrDefault>
-    <w:pPrDefault>
-      <w:pPr>
-        <w:spacing w:after="200" w:line="276" w:lineRule="auto"/>
-      </w:pPr>
-    </w:pPrDefault>
-  </w:docDefaults>
-  <w:latentStyles w:defLockedState="0" w:defUIPriority="99" w:defSemiHidden="1" w:defUnhideWhenUsed="1" w:defQFormat="0" w:count="267">
-    <w:lsdException w:name="Normal" w:semiHidden="0" w:uiPriority="0" w:unhideWhenUsed="0" w:qFormat="1"/>
-    <w:lsdException w:name="heading 1" w:semiHidden="0" w:uiPriority="9" w:unhideWhenUsed="0" w:qFormat="1"/>
-    <w:lsdException w:name="heading 2" w:uiPriority="9" w:qFormat="1"/>
-    <w:lsdException w:name="heading 3" w:uiPriority="9" w:qFormat="1"/>
-    <w:lsdException w:name="heading 4" w:uiPriority="9" w:qFormat="1"/>
-    <w:lsdException w:name="heading 5" w:uiPriority="9" w:qFormat="1"/>
-    <w:lsdException w:name="heading 6" w:uiPriority="9" w:qFormat="1"/>
-    <w:lsdException w:name="heading 7" w:uiPriority="9" w:qFormat="1"/>
-    <w:lsdException w:name="heading 8" w:uiPriority="9" w:qFormat="1"/>
-    <w:lsdException w:name="heading 9" w:uiPriority="9" w:qFormat="1"/>
-    <w:lsdException w:name="toc 1" w:uiPriority="39"/>
-    <w:lsdException w:name="toc 2" w:uiPriority="39"/>
-    <w:lsdException w:name="toc 3" w:uiPriority="39"/>
-    <w:lsdException w:name="toc 4" w:uiPriority="39"/>
-    <w:lsdException w:name="toc 5" w:uiPriority="39"/>
-    <w:lsdException w:name="toc 6" w:uiPriority="39"/>
-    <w:lsdException w:name="toc 7" w:uiPriority="39"/>
-    <w:lsdException w:name="toc 8" w:uiPriority="39"/>
-    <w:lsdException w:name="toc 9" w:uiPriority="39"/>
-    <w:lsdException w:name="caption" w:uiPriority="35" w:qFormat="1"/>
-    <w:lsdException w:name="Title" w:semiHidden="0" w:uiPriority="10" w:unhideWhenUsed="0" w:qFormat="1"/>
-    <w:lsdException w:name="Default Paragraph Font" w:uiPriority="1"/>
-    <w:lsdException w:name="Subtitle" w:semiHidden="0" w:uiPriority="11" w:unhideWhenUsed="0" w:qFormat="1"/>
-    <w:lsdException w:name="Strong" w:semiHidden="0" w:uiPriority="22" w:unhideWhenUsed="0" w:qFormat="1"/>
-    <w:lsdException w:name="Emphasis" w:semiHidden="0" w:uiPriority="20" w:unhideWhenUsed="0" w:qFormat="1"/>
-    <w:lsdException w:name="Table Grid" w:semiHidden="0" w:uiPriority="59" w:unhideWhenUsed="0"/>
-    <w:lsdException w:name="Placeholder Text" w:unhideWhenUsed="0"/>
-    <w:lsdException w:name="No Spacing" w:semiHidden="0" w:uiPriority="1" w:unhideWhenUsed="0" w:qFormat="1"/>
-    <w:lsdException w:name="Light Shading" w:semiHidden="0" w:uiPriority="60" w:unhideWhenUsed="0"/>
-    <w:lsdException w:name="Light List" w:semiHidden="0" w:uiPriority="61" w:unhideWhenUsed="0"/>
-    <w:lsdException w:name="Light Grid" w:semiHidden="0" w:uiPriority="62" w:unhideWhenUsed="0"/>
-    <w:lsdException w:name="Medium Shading 1" w:semiHidden="0" w:uiPriority="63" w:unhideWhenUsed="0"/>
-    <w:lsdException w:name="Medium Shading 2" w:semiHidden="0" w:uiPriority="64" w:unhideWhenUsed="0"/>
-    <w:lsdException w:name="Medium List 1" w:semiHidden="0" w:uiPriority="65" w:unhideWhenUsed="0"/>
-    <w:lsdException w:name="Medium List 2" w:semiHidden="0" w:uiPriority="66" w:unhideWhenUsed="0"/>
-    <w:lsdException w:name="Medium Grid 1" w:semiHidden="0" w:uiPriority="67" w:unhideWhenUsed="0"/>
-    <w:lsdException w:name="Medium Grid 2" w:semiHidden="0" w:uiPriority="68" w:unhideWhenUsed="0"/>
-    <w:lsdException w:name="Medium Grid 3" w:semiHidden="0" w:uiPriority="69" w:unhideWhenUsed="0"/>
-    <w:lsdException w:name="Dark List" w:semiHidden="0" w:uiPriority="70" w:unhideWhenUsed="0"/>
-    <w:lsdException w:name="Colorful Shading" w:semiHidden="0" w:uiPriority="71" w:unhideWhenUsed="0"/>
-    <w:lsdException w:name="Colorful List" w:semiHidden="0" w:uiPriority="72" w:unhideWhenUsed="0"/>
-    <w:lsdException w:name="Colorful Grid" w:semiHidden="0" w:uiPriority="73" w:unhideWhenUsed="0"/>
-    <w:lsdException w:name="Light Shading Accent 1" w:semiHidden="0" w:uiPriority="60" w:unhideWhenUsed="0"/>
-    <w:lsdException w:name="Light List Accent 1" w:semiHidden="0" w:uiPriority="61" w:unhideWhenUsed="0"/>
-    <w:lsdException w:name="Light Grid Accent 1" w:semiHidden="0" w:uiPriority="62" w:unhideWhenUsed="0"/>
-    <w:lsdException w:name="Medium Shading 1 Accent 1" w:semiHidden="0" w:uiPriority="63" w:unhideWhenUsed="0"/>
-    <w:lsdException w:name="Medium Shading 2 Accent 1" w:semiHidden="0" w:uiPriority="64" w:unhideWhenUsed="0"/>
-    <w:lsdException w:name="Medium List 1 Accent 1" w:semiHidden="0" w:uiPriority="65" w:unhideWhenUsed="0"/>
-    <w:lsdException w:name="Revision" w:unhideWhenUsed="0"/>
-    <w:lsdException w:name="List Paragraph" w:semiHidden="0" w:uiPriority="34" w:unhideWhenUsed="0" w:qFormat="1"/>
-    <w:lsdException w:name="Quote" w:semiHidden="0" w:uiPriority="29" w:unhideWhenUsed="0" w:qFormat="1"/>
-    <w:lsdException w:name="Intense Quote" w:semiHidden="0" w:uiPriority="30" w:unhideWhenUsed="0" w:qFormat="1"/>
-    <w:lsdException w:name="Medium List 2 Accent 1" w:semiHidden="0" w:uiPriority="66" w:unhideWhenUsed="0"/>
-    <w:lsdException w:name="Medium Grid 1 Accent 1" w:semiHidden="0" w:uiPriority="67" w:unhideWhenUsed="0"/>
-    <w:lsdException w:name="Medium Grid 2 Accent 1" w:semiHidden="0" w:uiPriority="68" w:unhideWhenUsed="0"/>
-    <w:lsdException w:name="Medium Grid 3 Accent 1" w:semiHidden="0" w:uiPriority="69" w:unhideWhenUsed="0"/>
-    <w:lsdException w:name="Dark List Accent 1" w:semiHidden="0" w:uiPriority="70" w:unhideWhenUsed="0"/>
-    <w:lsdException w:name="Colorful Shading Accent 1" w:semiHidden="0" w:uiPriority="71" w:unhideWhenUsed="0"/>
-    <w:lsdException w:name="Colorful List Accent 1" w:semiHidden="0" w:uiPriority="72" w:unhideWhenUsed="0"/>
-    <w:lsdException w:name="Colorful Grid Accent 1" w:semiHidden="0" w:uiPriority="73" w:unhideWhenUsed="0"/>
-    <w:lsdException w:name="Light Shading Accent 2" w:semiHidden="0" w:uiPriority="60" w:unhideWhenUsed="0"/>
-    <w:lsdException w:name="Light List Accent 2" w:semiHidden="0" w:uiPriority="61" w:unhideWhenUsed="0"/>
-    <w:lsdException w:name="Light Grid Accent 2" w:semiHidden="0" w:uiPriority="62" w:unhideWhenUsed="0"/>
-    <w:lsdException w:name="Medium Shading 1 Accent 2" w:semiHidden="0" w:uiPriority="63" w:unhideWhenUsed="0"/>
-    <w:lsdException w:name="Medium Shading 2 Accent 2" w:semiHidden="0" w:uiPriority="64" w:unhideWhenUsed="0"/>
-    <w:lsdException w:name="Medium List 1 Accent 2" w:semiHidden="0" w:uiPriority="65" w:unhideWhenUsed="0"/>
-    <w:lsdException w:name="Medium List 2 Accent 2" w:semiHidden="0" w:uiPriority="66" w:unhideWhenUsed="0"/>
-    <w:lsdException w:name="Medium Grid 1 Accent 2" w:semiHidden="0" w:uiPriority="67" w:unhideWhenUsed="0"/>
-    <w:lsdException w:name="Medium Grid 2 Accent 2" w:semiHidden="0" w:uiPriority="68" w:unhideWhenUsed="0"/>
-    <w:lsdException w:name="Medium Grid 3 Accent 2" w:semiHidden="0" w:uiPriority="69" w:unhideWhenUsed="0"/>
-    <w:lsdException w:name="Dark List Accent 2" w:semiHidden="0" w:uiPriority="70" w:unhideWhenUsed="0"/>
-    <w:lsdException w:name="Colorful Shading Accent 2" w:semiHidden="0" w:uiPriority="71" w:unhideWhenUsed="0"/>
-    <w:lsdException w:name="Colorful List Accent 2" w:semiHidden="0" w:uiPriority="72" w:unhideWhenUsed="0"/>
-    <w:lsdException w:name="Colorful Grid Accent 2" w:semiHidden="0" w:uiPriority="73" w:unhideWhenUsed="0"/>
-    <w:lsdException w:name="Light Shading Accent 3" w:semiHidden="0" w:uiPriority="60" w:unhideWhenUsed="0"/>
-    <w:lsdException w:name="Light List Accent 3" w:semiHidden="0" w:uiPriority="61" w:unhideWhenUsed="0"/>
-    <w:lsdException w:name="Light Grid Accent 3" w:semiHidden="0" w:uiPriority="62" w:unhideWhenUsed="0"/>
-    <w:lsdException w:name="Medium Shading 1 Accent 3" w:semiHidden="0" w:uiPriority="63" w:unhideWhenUsed="0"/>
-    <w:lsdException w:name="Medium Shading 2 Accent 3" w:semiHidden="0" w:uiPriority="64" w:unhideWhenUsed="0"/>
-    <w:lsdException w:name="Medium List 1 Accent 3" w:semiHidden="0" w:uiPriority="65" w:unhideWhenUsed="0"/>
-    <w:lsdException w:name="Medium List 2 Accent 3" w:semiHidden="0" w:uiPriority="66" w:unhideWhenUsed="0"/>
-    <w:lsdException w:name="Medium Grid 1 Accent 3" w:semiHidden="0" w:uiPriority="67" w:unhideWhenUsed="0"/>
-    <w:lsdException w:name="Medium Grid 2 Accent 3" w:semiHidden="0" w:uiPriority="68" w:unhideWhenUsed="0"/>
-    <w:lsdException w:name="Medium Grid 3 Accent 3" w:semiHidden="0" w:uiPriority="69" w:unhideWhenUsed="0"/>
-    <w:lsdException w:name="Dark List Accent 3" w:semiHidden="0" w:uiPriority="70" w:unhideWhenUsed="0"/>
-    <w:lsdException w:name="Colorful Shading Accent 3" w:semiHidden="0" w:uiPriority="71" w:unhideWhenUsed="0"/>
-    <w:lsdException w:name="Colorful List Accent 3" w:semiHidden="0" w:uiPriority="72" w:unhideWhenUsed="0"/>
-    <w:lsdException w:name="Colorful Grid Accent 3" w:semiHidden="0" w:uiPriority="73" w:unhideWhenUsed="0"/>
-    <w:lsdException w:name="Light Shading Accent 4" w:semiHidden="0" w:uiPriority="60" w:unhideWhenUsed="0"/>
-    <w:lsdException w:name="Light List Accent 4" w:semiHidden="0" w:uiPriority="61" w:unhideWhenUsed="0"/>
-    <w:lsdException w:name="Light Grid Accent 4" w:semiHidden="0" w:uiPriority="62" w:unhideWhenUsed="0"/>
-    <w:lsdException w:name="Medium Shading 1 Accent 4" w:semiHidden="0" w:uiPriority="63" w:unhideWhenUsed="0"/>
-    <w:lsdException w:name="Medium Shading 2 Accent 4" w:semiHidden="0" w:uiPriority="64" w:unhideWhenUsed="0"/>
-    <w:lsdException w:name="Medium List 1 Accent 4" w:semiHidden="0" w:uiPriority="65" w:unhideWhenUsed="0"/>
-    <w:lsdException w:name="Medium List 2 Accent 4" w:semiHidden="0" w:uiPriority="66" w:unhideWhenUsed="0"/>
-    <w:lsdException w:name="Medium Grid 1 Accent 4" w:semiHidden="0" w:uiPriority="67" w:unhideWhenUsed="0"/>
-    <w:lsdException w:name="Medium Grid 2 Accent 4" w:semiHidden="0" w:uiPriority="68" w:unhideWhenUsed="0"/>
-    <w:lsdException w:name="Medium Grid 3 Accent 4" w:semiHidden="0" w:uiPriority="69" w:unhideWhenUsed="0"/>
-    <w:lsdException w:name="Dark List Accent 4" w:semiHidden="0" w:uiPriority="70" w:unhideWhenUsed="0"/>
-    <w:lsdException w:name="Colorful Shading Accent 4" w:semiHidden="0" w:uiPriority="71" w:unhideWhenUsed="0"/>
-    <w:lsdException w:name="Colorful List Accent 4" w:semiHidden="0" w:uiPriority="72" w:unhideWhenUsed="0"/>
-    <w:lsdException w:name="Colorful Grid Accent 4" w:semiHidden="0" w:uiPriority="73" w:unhideWhenUsed="0"/>
-    <w:lsdException w:name="Light Shading Accent 5" w:semiHidden="0" w:uiPriority="60" w:unhideWhenUsed="0"/>
-    <w:lsdException w:name="Light List Accent 5" w:semiHidden="0" w:uiPriority="61" w:unhideWhenUsed="0"/>
-    <w:lsdException w:name="Light Grid Accent 5" w:semiHidden="0" w:uiPriority="62" w:unhideWhenUsed="0"/>
-    <w:lsdException w:name="Medium Shading 1 Accent 5" w:semiHidden="0" w:uiPriority="63" w:unhideWhenUsed="0"/>
-    <w:lsdException w:name="Medium Shading 2 Accent 5" w:semiHidden="0" w:uiPriority="64" w:unhideWhenUsed="0"/>
-    <w:lsdException w:name="Medium List 1 Accent 5" w:semiHidden="0" w:uiPriority="65" w:unhideWhenUsed="0"/>
-    <w:lsdException w:name="Medium List 2 Accent 5" w:semiHidden="0" w:uiPriority="66" w:unhideWhenUsed="0"/>
-    <w:lsdException w:name="Medium Grid 1 Accent 5" w:semiHidden="0" w:uiPriority="67" w:unhideWhenUsed="0"/>
-    <w:lsdException w:name="Medium Grid 2 Accent 5" w:semiHidden="0" w:uiPriority="68" w:unhideWhenUsed="0"/>
-    <w:lsdException w:name="Medium Grid 3 Accent 5" w:semiHidden="0" w:uiPriority="69" w:unhideWhenUsed="0"/>
-    <w:lsdException w:name="Dark List Accent 5" w:semiHidden="0" w:uiPriority="70" w:unhideWhenUsed="0"/>
-    <w:lsdException w:name="Colorful Shading Accent 5" w:semiHidden="0" w:uiPriority="71" w:unhideWhenUsed="0"/>
-    <w:lsdException w:name="Colorful List Accent 5" w:semiHidden="0" w:uiPriority="72" w:unhideWhenUsed="0"/>
-    <w:lsdException w:name="Colorful Grid Accent 5" w:semiHidden="0" w:uiPriority="73" w:unhideWhenUsed="0"/>
-    <w:lsdException w:name="Light Shading Accent 6" w:semiHidden="0" w:uiPriority="60" w:unhideWhenUsed="0"/>
-    <w:lsdException w:name="Light List Accent 6" w:semiHidden="0" w:uiPriority="61" w:unhideWhenUsed="0"/>
-    <w:lsdException w:name="Light Grid Accent 6" w:semiHidden="0" w:uiPriority="62" w:unhideWhenUsed="0"/>
-    <w:lsdException w:name="Medium Shading 1 Accent 6" w:semiHidden="0" w:uiPriority="63" w:unhideWhenUsed="0"/>
-    <w:lsdException w:name="Medium Shading 2 Accent 6" w:semiHidden="0" w:uiPriority="64" w:unhideWhenUsed="0"/>
-    <w:lsdException w:name="Medium List 1 Accent 6" w:semiHidden="0" w:uiPriority="65" w:unhideWhenUsed="0"/>
-    <w:lsdException w:name="Medium List 2 Accent 6" w:semiHidden="0" w:uiPriority="66" w:unhideWhenUsed="0"/>
-    <w:lsdException w:name="Medium Grid 1 Accent 6" w:semiHidden="0" w:uiPriority="67" w:unhideWhenUsed="0"/>
-    <w:lsdException w:name="Medium Grid 2 Accent 6" w:semiHidden="0" w:uiPriority="68" w:unhideWhenUsed="0"/>
-    <w:lsdException w:name="Medium Grid 3 Accent 6" w:semiHidden="0" w:uiPriority="69" w:unhideWhenUsed="0"/>
-    <w:lsdException w:name="Dark List Accent 6" w:semiHidden="0" w:uiPriority="70" w:unhideWhenUsed="0"/>
-    <w:lsdException w:name="Colorful Shading Accent 6" w:semiHidden="0" w:uiPriority="71" w:unhideWhenUsed="0"/>
-    <w:lsdException w:name="Colorful List Accent 6" w:semiHidden="0" w:uiPriority="72" w:unhideWhenUsed="0"/>
-    <w:lsdException w:name="Colorful Grid Accent 6" w:semiHidden="0" w:uiPriority="73" w:unhideWhenUsed="0"/>
-    <w:lsdException w:name="Subtle Emphasis" w:semiHidden="0" w:uiPriority="19" w:unhideWhenUsed="0" w:qFormat="1"/>
-    <w:lsdException w:name="Intense Emphasis" w:semiHidden="0" w:uiPriority="21" w:unhideWhenUsed="0" w:qFormat="1"/>
-    <w:lsdException w:name="Subtle Reference" w:semiHidden="0" w:uiPriority="31" w:unhideWhenUsed="0" w:qFormat="1"/>
-    <w:lsdException w:name="Intense Reference" w:semiHidden="0" w:uiPriority="32" w:unhideWhenUsed="0" w:qFormat="1"/>
-    <w:lsdException w:name="Book Title" w:semiHidden="0" w:uiPriority="33" w:unhideWhenUsed="0" w:qFormat="1"/>
-    <w:lsdException w:name="Bibliography" w:uiPriority="37"/>
-    <w:lsdException w:name="TOC Heading" w:uiPriority="39" w:qFormat="1"/>
-  </w:latentStyles>
-  <w:style w:type="paragraph" w:default="1" w:styleId="Normal">
-    <w:name w:val="Normal"/>
-    <w:qFormat/>
-    <w:rsid w:val="00204F09"/>
-  </w:style>
-  <w:style w:type="character" w:default="1" w:styleId="DefaultParagraphFont">
-    <w:name w:val="Default Paragraph Font"/>
-    <w:uiPriority w:val="1"/>
-    <w:semiHidden/>
-    <w:unhideWhenUsed/>
-  </w:style>
-  <w:style w:type="table" w:default="1" w:styleId="TableNormal">
-    <w:name w:val="Normal Table"/>
-    <w:uiPriority w:val="99"/>
-    <w:semiHidden/>
-    <w:unhideWhenUsed/>
-    <w:qFormat/>
-    <w:tblPr>
-      <w:tblInd w:w="0" w:type="dxa"/>
-      <w:tblCellMar>
-        <w:top w:w="0" w:type="dxa"/>
-        <w:left w:w="108" w:type="dxa"/>
-        <w:bottom w:w="0" w:type="dxa"/>
-        <w:right w:w="108" w:type="dxa"/>
-      </w:tblCellMar>
-    </w:tblPr>
-  </w:style>
-  <w:style w:type="numbering" w:default="1" w:styleId="NoList">
-    <w:name w:val="No List"/>
-    <w:uiPriority w:val="99"/>
-    <w:semiHidden/>
-    <w:unhideWhenUsed/>
-  </w:style>
-  <w:style w:type="paragraph" w:customStyle="1" w:styleId="92FC3F2B014E49F3A763D6473DC7BFCC">
-    <w:name w:val="92FC3F2B014E49F3A763D6473DC7BFCC"/>
-    <w:rsid w:val="00937827"/>
-  </w:style>
-  <w:style w:type="paragraph" w:customStyle="1" w:styleId="EA099541C99341568FABD621952AC1DF">
-    <w:name w:val="EA099541C99341568FABD621952AC1DF"/>
-    <w:rsid w:val="00937827"/>
-  </w:style>
-</w:styles>
-</file>
-
-<file path=word/glossary/webSettings.xml><?xml version="1.0" encoding="utf-8"?>
-<w:webSettings xmlns:r="http://schemas.openxmlformats.org/officeDocument/2006/relationships" xmlns:w="http://schemas.openxmlformats.org/wordprocessingml/2006/main">
-  <w:optimizeForBrowser/>
-</w:webSettings>
 </file>
 
 <file path=word/theme/theme1.xml><?xml version="1.0" encoding="utf-8"?>
@@ -52853,7 +53685,7 @@
 </file>
 
 <file path=customXml/itemProps2.xml><?xml version="1.0" encoding="utf-8"?>
-<ds:datastoreItem xmlns:ds="http://schemas.openxmlformats.org/officeDocument/2006/customXml" ds:itemID="{7310BCEB-81B5-45B9-BD9E-A9D4E15D32A8}">
+<ds:datastoreItem xmlns:ds="http://schemas.openxmlformats.org/officeDocument/2006/customXml" ds:itemID="{E045390F-4EE0-47BC-8F20-4C4A63BE51D6}">
   <ds:schemaRefs>
     <ds:schemaRef ds:uri="http://schemas.openxmlformats.org/officeDocument/2006/bibliography"/>
   </ds:schemaRefs>

</xml_diff>

<commit_message>
FINISH REPORT VERSION 1.0 (Format lại)
</commit_message>
<xml_diff>
--- a/De Cuong/bao cao luan van/Bao cao luan van v0.4.docx
+++ b/De Cuong/bao cao luan van/Bao cao luan van v0.4.docx
@@ -74,6 +74,7 @@
               <w:rPr>
                 <w:rStyle w:val="Hyperlink"/>
                 <w:rFonts w:ascii="Times New Roman" w:hAnsi="Times New Roman" w:cs="Times New Roman"/>
+                <w:b/>
                 <w:noProof/>
                 <w:lang w:val="vi-VN"/>
               </w:rPr>
@@ -1126,6 +1127,7 @@
               <w:rPr>
                 <w:rStyle w:val="Hyperlink"/>
                 <w:rFonts w:ascii="Times New Roman" w:hAnsi="Times New Roman" w:cs="Times New Roman"/>
+                <w:b/>
                 <w:noProof/>
                 <w:lang w:val="vi-VN"/>
               </w:rPr>
@@ -1135,6 +1137,7 @@
               <w:rPr>
                 <w:rStyle w:val="Hyperlink"/>
                 <w:rFonts w:ascii="Times New Roman" w:hAnsi="Times New Roman" w:cs="Times New Roman"/>
+                <w:b/>
                 <w:noProof/>
                 <w:lang w:val="de-DE"/>
               </w:rPr>
@@ -1144,6 +1147,7 @@
               <w:rPr>
                 <w:rStyle w:val="Hyperlink"/>
                 <w:rFonts w:ascii="Times New Roman" w:hAnsi="Times New Roman" w:cs="Times New Roman"/>
+                <w:b/>
                 <w:noProof/>
                 <w:lang w:val="vi-VN"/>
               </w:rPr>
@@ -1917,6 +1921,7 @@
               <w:rPr>
                 <w:rStyle w:val="Hyperlink"/>
                 <w:rFonts w:ascii="Times New Roman" w:hAnsi="Times New Roman" w:cs="Times New Roman"/>
+                <w:b/>
                 <w:noProof/>
                 <w:lang w:val="vi-VN"/>
               </w:rPr>
@@ -1926,6 +1931,7 @@
               <w:rPr>
                 <w:rStyle w:val="Hyperlink"/>
                 <w:rFonts w:ascii="Times New Roman" w:hAnsi="Times New Roman" w:cs="Times New Roman"/>
+                <w:b/>
                 <w:noProof/>
                 <w:lang w:val="de-DE"/>
               </w:rPr>
@@ -1935,6 +1941,7 @@
               <w:rPr>
                 <w:rStyle w:val="Hyperlink"/>
                 <w:rFonts w:ascii="Times New Roman" w:hAnsi="Times New Roman" w:cs="Times New Roman"/>
+                <w:b/>
                 <w:noProof/>
                 <w:lang w:val="vi-VN"/>
               </w:rPr>
@@ -1944,6 +1951,7 @@
               <w:rPr>
                 <w:rStyle w:val="Hyperlink"/>
                 <w:rFonts w:ascii="Times New Roman" w:hAnsi="Times New Roman" w:cs="Times New Roman"/>
+                <w:b/>
                 <w:noProof/>
                 <w:lang w:val="de-DE"/>
               </w:rPr>
@@ -1953,6 +1961,7 @@
               <w:rPr>
                 <w:rStyle w:val="Hyperlink"/>
                 <w:rFonts w:ascii="Times New Roman" w:hAnsi="Times New Roman" w:cs="Times New Roman"/>
+                <w:b/>
                 <w:noProof/>
                 <w:lang w:val="vi-VN"/>
               </w:rPr>
@@ -2894,6 +2903,7 @@
               <w:rPr>
                 <w:rStyle w:val="Hyperlink"/>
                 <w:rFonts w:ascii="Times New Roman" w:hAnsi="Times New Roman" w:cs="Times New Roman"/>
+                <w:b/>
                 <w:noProof/>
                 <w:lang w:val="de-DE"/>
               </w:rPr>
@@ -2964,6 +2974,7 @@
               <w:rPr>
                 <w:rStyle w:val="Hyperlink"/>
                 <w:rFonts w:ascii="Times New Roman" w:hAnsi="Times New Roman" w:cs="Times New Roman"/>
+                <w:b/>
                 <w:noProof/>
                 <w:lang w:val="vi-VN"/>
               </w:rPr>
@@ -3034,6 +3045,7 @@
               <w:rPr>
                 <w:rStyle w:val="Hyperlink"/>
                 <w:rFonts w:ascii="Times New Roman" w:hAnsi="Times New Roman" w:cs="Times New Roman"/>
+                <w:b/>
                 <w:noProof/>
               </w:rPr>
               <w:t>Tiếng Anh</w:t>
@@ -3103,6 +3115,7 @@
               <w:rPr>
                 <w:rStyle w:val="Hyperlink"/>
                 <w:rFonts w:ascii="Times New Roman" w:hAnsi="Times New Roman" w:cs="Times New Roman"/>
+                <w:b/>
                 <w:noProof/>
               </w:rPr>
               <w:t>Online</w:t>
@@ -3172,6 +3185,7 @@
               <w:rPr>
                 <w:rStyle w:val="Hyperlink"/>
                 <w:rFonts w:ascii="Times New Roman" w:hAnsi="Times New Roman" w:cs="Times New Roman"/>
+                <w:b/>
                 <w:noProof/>
                 <w:lang w:val="vi-VN"/>
               </w:rPr>
@@ -3242,6 +3256,7 @@
               <w:rPr>
                 <w:rStyle w:val="Hyperlink"/>
                 <w:rFonts w:ascii="Times New Roman" w:hAnsi="Times New Roman" w:cs="Times New Roman"/>
+                <w:b/>
                 <w:noProof/>
                 <w:lang w:val="vi-VN"/>
               </w:rPr>
@@ -3312,6 +3327,7 @@
               <w:rPr>
                 <w:rStyle w:val="Hyperlink"/>
                 <w:rFonts w:ascii="Times New Roman" w:hAnsi="Times New Roman" w:cs="Times New Roman"/>
+                <w:b/>
                 <w:noProof/>
                 <w:lang w:val="vi-VN"/>
               </w:rPr>
@@ -8823,9 +8839,9 @@
         <w:jc w:val="both"/>
         <w:rPr>
           <w:rFonts w:ascii="Times New Roman" w:eastAsia="Times New Roman" w:hAnsi="Times New Roman" w:cs="Times New Roman"/>
-          <w:b/>
-          <w:sz w:val="26"/>
-          <w:szCs w:val="26"/>
+          <w:sz w:val="26"/>
+          <w:szCs w:val="26"/>
+          <w:lang w:val="vi-VN"/>
         </w:rPr>
       </w:pPr>
       <w:r>
@@ -10039,6 +10055,7 @@
           <w:rFonts w:ascii="Times New Roman" w:eastAsia="Times New Roman" w:hAnsi="Times New Roman" w:cs="Times New Roman"/>
           <w:sz w:val="26"/>
           <w:szCs w:val="26"/>
+          <w:lang w:val="vi-VN"/>
         </w:rPr>
       </w:pPr>
       <w:r>
@@ -10169,50 +10186,6 @@
         </w:rPr>
         <w:t xml:space="preserve">là do người dùng vẫn còn quen thuộc với việc tìm kiếm bằng từ khóa hoặc các hệ thống còn đang trong thời gian nghiên cứu. </w:t>
       </w:r>
-    </w:p>
-    <w:p>
-      <w:pPr>
-        <w:spacing w:after="0" w:line="360" w:lineRule="auto"/>
-        <w:jc w:val="both"/>
-        <w:rPr>
-          <w:rFonts w:ascii="Times New Roman" w:eastAsia="Times New Roman" w:hAnsi="Times New Roman" w:cs="Times New Roman"/>
-          <w:sz w:val="26"/>
-          <w:szCs w:val="26"/>
-        </w:rPr>
-      </w:pPr>
-    </w:p>
-    <w:p>
-      <w:pPr>
-        <w:spacing w:after="0" w:line="360" w:lineRule="auto"/>
-        <w:jc w:val="both"/>
-        <w:rPr>
-          <w:rFonts w:ascii="Times New Roman" w:eastAsia="Times New Roman" w:hAnsi="Times New Roman" w:cs="Times New Roman"/>
-          <w:sz w:val="26"/>
-          <w:szCs w:val="26"/>
-        </w:rPr>
-      </w:pPr>
-    </w:p>
-    <w:p>
-      <w:pPr>
-        <w:spacing w:after="0" w:line="360" w:lineRule="auto"/>
-        <w:jc w:val="both"/>
-        <w:rPr>
-          <w:rFonts w:ascii="Times New Roman" w:eastAsia="Times New Roman" w:hAnsi="Times New Roman" w:cs="Times New Roman"/>
-          <w:sz w:val="26"/>
-          <w:szCs w:val="26"/>
-        </w:rPr>
-      </w:pPr>
-    </w:p>
-    <w:p>
-      <w:pPr>
-        <w:spacing w:after="0" w:line="360" w:lineRule="auto"/>
-        <w:jc w:val="both"/>
-        <w:rPr>
-          <w:rFonts w:ascii="Times New Roman" w:eastAsia="Times New Roman" w:hAnsi="Times New Roman" w:cs="Times New Roman"/>
-          <w:sz w:val="26"/>
-          <w:szCs w:val="26"/>
-        </w:rPr>
-      </w:pPr>
     </w:p>
     <w:p>
       <w:pPr>
@@ -10710,100 +10683,101 @@
           <w:sz w:val="26"/>
           <w:szCs w:val="26"/>
         </w:rPr>
-        <w:t xml:space="preserve">. Một văn bản được tách thành nhiều câu. Và mỗi câu dựa trên việc phân tích cú pháp, mỗi nút trong cây cú pháp sẽ được rút khái niệm từ wordnet kết hợp với công cụ verbnet để xác định mối quan hệ giữa động từ với chủ từ, đối tượng. Câu sẽ được chuyển thành các Đồ thị khái niệm (gọi là Concept Graph (CG)). Cuối </w:t>
-      </w:r>
-      <w:r>
-        <w:rPr>
-          <w:rFonts w:ascii="Times New Roman" w:hAnsi="Times New Roman" w:cs="Times New Roman"/>
-          <w:sz w:val="26"/>
-          <w:szCs w:val="26"/>
+        <w:t>. Một văn bản được tách thành nhiều câu. Và mỗi câu dựa trên việc phân tích cú pháp, mỗi nút trong cây cú pháp sẽ được rút khái niệm từ wordnet kết hợp với công cụ verbnet để xác định mối quan hệ giữa động từ với chủ từ, đối tượng. Câu sẽ được chuyển thành các Đồ thị khái niệm (gọi là Concept Graph (CG)). Cuối cùng các đồ thị này sẽ được lưu xuống cơ sở dữ liệu. Tương tự cho câu hỏi cũng chuyển thành một CG.</w:t>
+      </w:r>
+    </w:p>
+    <w:p>
+      <w:pPr>
+        <w:pStyle w:val="ListParagraph"/>
+        <w:spacing w:line="360" w:lineRule="auto"/>
+        <w:jc w:val="both"/>
+        <w:rPr>
+          <w:rFonts w:ascii="Times New Roman" w:hAnsi="Times New Roman" w:cs="Times New Roman"/>
+          <w:sz w:val="26"/>
+          <w:szCs w:val="26"/>
+          <w:lang w:val="vi-VN"/>
+        </w:rPr>
+      </w:pPr>
+      <w:r>
+        <w:rPr>
+          <w:rFonts w:ascii="Times New Roman" w:hAnsi="Times New Roman" w:cs="Times New Roman"/>
+          <w:sz w:val="26"/>
+          <w:szCs w:val="26"/>
+        </w:rPr>
+        <w:t>Cuối cùng, tác giả có đề cập tới một phép chiếu (projection operator) dùng để so sánh giữa CG của một câu hỏi với CG của một câu trong văn bản.</w:t>
+      </w:r>
+      <w:r>
+        <w:rPr>
+          <w:rFonts w:ascii="Times New Roman" w:hAnsi="Times New Roman" w:cs="Times New Roman"/>
+          <w:sz w:val="26"/>
+          <w:szCs w:val="26"/>
+          <w:lang w:val="vi-VN"/>
+        </w:rPr>
+        <w:t xml:space="preserve"> Theo cách hiểu, thao tác </w:t>
+      </w:r>
+      <w:r>
+        <w:rPr>
+          <w:rFonts w:ascii="Times New Roman" w:hAnsi="Times New Roman" w:cs="Times New Roman"/>
+          <w:sz w:val="26"/>
+          <w:szCs w:val="26"/>
+          <w:lang w:val="vi-VN"/>
+        </w:rPr>
+        <w:t xml:space="preserve">này </w:t>
+      </w:r>
+      <w:r>
+        <w:rPr>
+          <w:rFonts w:ascii="Times New Roman" w:hAnsi="Times New Roman" w:cs="Times New Roman"/>
+          <w:sz w:val="26"/>
+          <w:szCs w:val="26"/>
+          <w:lang w:val="vi-VN"/>
+        </w:rPr>
+        <w:t xml:space="preserve">chỉ đơn giản là so sánh </w:t>
+      </w:r>
+      <w:r>
+        <w:rPr>
+          <w:rFonts w:ascii="Times New Roman" w:hAnsi="Times New Roman" w:cs="Times New Roman"/>
+          <w:sz w:val="26"/>
+          <w:szCs w:val="26"/>
+          <w:lang w:val="vi-VN"/>
+        </w:rPr>
+        <w:t xml:space="preserve">mức </w:t>
+      </w:r>
+      <w:r>
+        <w:rPr>
+          <w:rFonts w:ascii="Times New Roman" w:hAnsi="Times New Roman" w:cs="Times New Roman"/>
+          <w:sz w:val="26"/>
+          <w:szCs w:val="26"/>
+          <w:lang w:val="vi-VN"/>
+        </w:rPr>
+        <w:t xml:space="preserve">độ </w:t>
+      </w:r>
+      <w:r>
+        <w:rPr>
+          <w:rFonts w:ascii="Times New Roman" w:hAnsi="Times New Roman" w:cs="Times New Roman"/>
+          <w:sz w:val="26"/>
+          <w:szCs w:val="26"/>
+          <w:lang w:val="vi-VN"/>
+        </w:rPr>
+        <w:t>liên quan</w:t>
+      </w:r>
+      <w:r>
+        <w:rPr>
+          <w:rFonts w:ascii="Times New Roman" w:hAnsi="Times New Roman" w:cs="Times New Roman"/>
+          <w:sz w:val="26"/>
+          <w:szCs w:val="26"/>
+          <w:lang w:val="vi-VN"/>
+        </w:rPr>
+        <w:t xml:space="preserve"> giữa đồ thị câu hỏi </w:t>
+      </w:r>
+      <w:r>
+        <w:rPr>
+          <w:rFonts w:ascii="Times New Roman" w:hAnsi="Times New Roman" w:cs="Times New Roman"/>
+          <w:sz w:val="26"/>
+          <w:szCs w:val="26"/>
+          <w:lang w:val="vi-VN"/>
         </w:rPr>
         <w:lastRenderedPageBreak/>
-        <w:t>cùng các đồ thị này sẽ được lưu xuống cơ sở dữ liệu. Tương tự cho câu hỏi cũng chuyển thành một CG.</w:t>
-      </w:r>
-    </w:p>
-    <w:p>
-      <w:pPr>
-        <w:pStyle w:val="ListParagraph"/>
-        <w:spacing w:line="360" w:lineRule="auto"/>
-        <w:jc w:val="both"/>
-        <w:rPr>
-          <w:rFonts w:ascii="Times New Roman" w:hAnsi="Times New Roman" w:cs="Times New Roman"/>
-          <w:sz w:val="26"/>
-          <w:szCs w:val="26"/>
-          <w:lang w:val="vi-VN"/>
-        </w:rPr>
-      </w:pPr>
-      <w:r>
-        <w:rPr>
-          <w:rFonts w:ascii="Times New Roman" w:hAnsi="Times New Roman" w:cs="Times New Roman"/>
-          <w:sz w:val="26"/>
-          <w:szCs w:val="26"/>
-        </w:rPr>
-        <w:t>Cuối cùng, tác giả có đề cập tới một phép chiếu (projection operator) dùng để so sánh giữa CG của một câu hỏi với CG của một câu trong văn bản.</w:t>
-      </w:r>
-      <w:r>
-        <w:rPr>
-          <w:rFonts w:ascii="Times New Roman" w:hAnsi="Times New Roman" w:cs="Times New Roman"/>
-          <w:sz w:val="26"/>
-          <w:szCs w:val="26"/>
-          <w:lang w:val="vi-VN"/>
-        </w:rPr>
-        <w:t xml:space="preserve"> Theo cách hiểu, thao tác </w:t>
-      </w:r>
-      <w:r>
-        <w:rPr>
-          <w:rFonts w:ascii="Times New Roman" w:hAnsi="Times New Roman" w:cs="Times New Roman"/>
-          <w:sz w:val="26"/>
-          <w:szCs w:val="26"/>
-          <w:lang w:val="vi-VN"/>
-        </w:rPr>
-        <w:t xml:space="preserve">này </w:t>
-      </w:r>
-      <w:r>
-        <w:rPr>
-          <w:rFonts w:ascii="Times New Roman" w:hAnsi="Times New Roman" w:cs="Times New Roman"/>
-          <w:sz w:val="26"/>
-          <w:szCs w:val="26"/>
-          <w:lang w:val="vi-VN"/>
-        </w:rPr>
-        <w:t xml:space="preserve">chỉ đơn giản là so sánh </w:t>
-      </w:r>
-      <w:r>
-        <w:rPr>
-          <w:rFonts w:ascii="Times New Roman" w:hAnsi="Times New Roman" w:cs="Times New Roman"/>
-          <w:sz w:val="26"/>
-          <w:szCs w:val="26"/>
-          <w:lang w:val="vi-VN"/>
-        </w:rPr>
-        <w:t xml:space="preserve">mức </w:t>
-      </w:r>
-      <w:r>
-        <w:rPr>
-          <w:rFonts w:ascii="Times New Roman" w:hAnsi="Times New Roman" w:cs="Times New Roman"/>
-          <w:sz w:val="26"/>
-          <w:szCs w:val="26"/>
-          <w:lang w:val="vi-VN"/>
-        </w:rPr>
-        <w:t xml:space="preserve">độ </w:t>
-      </w:r>
-      <w:r>
-        <w:rPr>
-          <w:rFonts w:ascii="Times New Roman" w:hAnsi="Times New Roman" w:cs="Times New Roman"/>
-          <w:sz w:val="26"/>
-          <w:szCs w:val="26"/>
-          <w:lang w:val="vi-VN"/>
-        </w:rPr>
-        <w:t>liên quan</w:t>
-      </w:r>
-      <w:r>
-        <w:rPr>
-          <w:rFonts w:ascii="Times New Roman" w:hAnsi="Times New Roman" w:cs="Times New Roman"/>
-          <w:sz w:val="26"/>
-          <w:szCs w:val="26"/>
-          <w:lang w:val="vi-VN"/>
-        </w:rPr>
-        <w:t xml:space="preserve"> giữa đồ thị câu hỏi và đồ thị các câu trả lời.</w:t>
+        <w:t>và đồ thị các câu trả lời.</w:t>
       </w:r>
       <w:r>
         <w:rPr>
@@ -11440,7 +11414,6 @@
           <w:szCs w:val="26"/>
           <w:lang w:val="vi-VN"/>
         </w:rPr>
-        <w:lastRenderedPageBreak/>
         <w:t xml:space="preserve"> </w:t>
       </w:r>
       <w:r>
@@ -11735,7 +11708,17 @@
           <w:szCs w:val="26"/>
           <w:lang w:val="fr-FR"/>
         </w:rPr>
-        <w:t>. Đây là một cách thể hiện khác của đồ thị so với hình 1. Sau đó, công việc tiếp theo là so sánh ( projection operator) giữa đồ thị CG của câu hỏi với các đồ thị khái niệm CG mỗi câu để tìm câu trả lời.</w:t>
+        <w:t xml:space="preserve">. Đây là một cách thể hiện khác của đồ thị so </w:t>
+      </w:r>
+      <w:r>
+        <w:rPr>
+          <w:rFonts w:ascii="Times New Roman" w:hAnsi="Times New Roman" w:cs="Times New Roman"/>
+          <w:sz w:val="26"/>
+          <w:szCs w:val="26"/>
+          <w:lang w:val="fr-FR"/>
+        </w:rPr>
+        <w:lastRenderedPageBreak/>
+        <w:t>với hình 1. Sau đó, công việc tiếp theo là so sánh ( projection operator) giữa đồ thị CG của câu hỏi với các đồ thị khái niệm CG mỗi câu để tìm câu trả lời.</w:t>
       </w:r>
     </w:p>
     <w:p>
@@ -11960,17 +11943,7 @@
           <w:szCs w:val="26"/>
           <w:lang w:val="fr-FR"/>
         </w:rPr>
-        <w:t xml:space="preserve">Kết quả của đề tài trên được đánh giá như sau: với 40 câu hỏi chuẩn thì hệ thống chính xác 100%, với 91 câu hỏi ngẫu nhiên thì độ chính xác là 84,62%. </w:t>
-      </w:r>
-      <w:r>
-        <w:rPr>
-          <w:rFonts w:ascii="Times New Roman" w:hAnsi="Times New Roman" w:cs="Times New Roman"/>
-          <w:sz w:val="26"/>
-          <w:szCs w:val="26"/>
-          <w:lang w:val="fr-FR"/>
-        </w:rPr>
-        <w:lastRenderedPageBreak/>
-        <w:t>Hướng đi tiếp theo của đề tài là cải thiện bộ phân tích cú pháp với mục đích tạo ra bộ phân tích mạnh hơn và nhanh hơn. Đồng thời, việc mở rộng không gian tìm kiếm cũng được tác giả lưu ý tới.</w:t>
+        <w:t>Kết quả của đề tài trên được đánh giá như sau: với 40 câu hỏi chuẩn thì hệ thống chính xác 100%, với 91 câu hỏi ngẫu nhiên thì độ chính xác là 84,62%. Hướng đi tiếp theo của đề tài là cải thiện bộ phân tích cú pháp với mục đích tạo ra bộ phân tích mạnh hơn và nhanh hơn. Đồng thời, việc mở rộng không gian tìm kiếm cũng được tác giả lưu ý tới.</w:t>
       </w:r>
       <w:r>
         <w:rPr>
@@ -12004,6 +11977,7 @@
           <w:szCs w:val="26"/>
           <w:lang w:val="vi-VN"/>
         </w:rPr>
+        <w:lastRenderedPageBreak/>
         <w:t xml:space="preserve">Một đề tài khác là “ Dịch câu truy vấn có cấu trúc sang đồ thị ý niệm: cách tiếp cận ít phụ thuộc vào cú pháp”, 2008 [3]. Theo ý kiến của tác giả, việc phân tích cú pháp để hình thành đồ thị ý niệm gặp khó khăn khi các câu truy vấn không đúng cú pháp. Vì thế tác giả đưa ra một phương pháp dịch câu truy vấn sang đồ thị ý niệm mà không dựa trên việc phân tích cú pháp câu. </w:t>
       </w:r>
     </w:p>
@@ -12393,6 +12367,7 @@
                 <w:sz w:val="26"/>
                 <w:szCs w:val="26"/>
               </w:rPr>
+              <w:lastRenderedPageBreak/>
               <w:t>TREC 2007</w:t>
             </w:r>
           </w:p>
@@ -12712,10 +12687,10 @@
             <v:path o:extrusionok="f" gradientshapeok="t" o:connecttype="rect"/>
             <o:lock v:ext="edit" aspectratio="t"/>
           </v:shapetype>
-          <v:shape id="_x0000_i1025" type="#_x0000_t75" style="width:9.4pt;height:9.4pt" o:ole="">
+          <v:shape id="_x0000_i1025" type="#_x0000_t75" style="width:10pt;height:10pt" o:ole="">
             <v:imagedata r:id="rId13" o:title=""/>
           </v:shape>
-          <o:OLEObject Type="Embed" ProgID="Equation.3" ShapeID="_x0000_i1025" DrawAspect="Content" ObjectID="_1360693895" r:id="rId14"/>
+          <o:OLEObject Type="Embed" ProgID="Equation.3" ShapeID="_x0000_i1025" DrawAspect="Content" ObjectID="_1360705710" r:id="rId14"/>
         </w:object>
       </w:r>
       <w:r>
@@ -12734,10 +12709,10 @@
           <w:szCs w:val="26"/>
         </w:rPr>
         <w:object w:dxaOrig="200" w:dyaOrig="200">
-          <v:shape id="_x0000_i1026" type="#_x0000_t75" style="width:9.4pt;height:9.4pt" o:ole="">
+          <v:shape id="_x0000_i1026" type="#_x0000_t75" style="width:10pt;height:10pt" o:ole="">
             <v:imagedata r:id="rId13" o:title=""/>
           </v:shape>
-          <o:OLEObject Type="Embed" ProgID="Equation.3" ShapeID="_x0000_i1026" DrawAspect="Content" ObjectID="_1360693896" r:id="rId15"/>
+          <o:OLEObject Type="Embed" ProgID="Equation.3" ShapeID="_x0000_i1026" DrawAspect="Content" ObjectID="_1360705711" r:id="rId15"/>
         </w:object>
       </w:r>
       <w:r>
@@ -12845,7 +12820,6 @@
           <w:sz w:val="26"/>
           <w:szCs w:val="26"/>
         </w:rPr>
-        <w:lastRenderedPageBreak/>
         <w:t>+ Đi kèm theo các chỉ định từ: [more] than/&gt;=/&gt;; less/&lt;=/&lt;; top; best; most; numdownload.</w:t>
       </w:r>
     </w:p>
@@ -12866,6 +12840,7 @@
           <w:sz w:val="26"/>
           <w:szCs w:val="26"/>
         </w:rPr>
+        <w:lastRenderedPageBreak/>
         <w:t xml:space="preserve">Đối với từng thuộc tính của bảng sẽ có những điều kiện để nhận dạng như ví dụ trên. Cuối cùng bằng các phép kết hợp, câu truy vấn được sinh ra và tìm các dữ liệu thỏa mãn. </w:t>
       </w:r>
     </w:p>
@@ -13006,17 +12981,7 @@
           <w:szCs w:val="26"/>
           <w:lang w:val="de-DE"/>
         </w:rPr>
-        <w:t xml:space="preserve">Gutenberg bằng câu truy vấn tự nhiên. Tuy nhiên, việc xác định các thuộc tính bằng các chỉ định từ chỉ cho ra các kết </w:t>
-      </w:r>
-      <w:r>
-        <w:rPr>
-          <w:rFonts w:ascii="Times New Roman" w:hAnsi="Times New Roman" w:cs="Times New Roman"/>
-          <w:sz w:val="26"/>
-          <w:szCs w:val="26"/>
-          <w:lang w:val="de-DE"/>
-        </w:rPr>
-        <w:lastRenderedPageBreak/>
-        <w:t xml:space="preserve">quả là các cuốn sách. Nếu người dùng muốn biết các thông tin thêm về tác giả, các cuốn sách mà tác giả đó đã viết thì hệ thống eLSSNL không hỗ trợ. </w:t>
+        <w:t xml:space="preserve">Gutenberg bằng câu truy vấn tự nhiên. Tuy nhiên, việc xác định các thuộc tính bằng các chỉ định từ chỉ cho ra các kết quả là các cuốn sách. Nếu người dùng muốn biết các thông tin thêm về tác giả, các cuốn sách mà tác giả đó đã viết thì hệ thống eLSSNL không hỗ trợ. </w:t>
       </w:r>
     </w:p>
     <w:p>
@@ -13041,6 +13006,7 @@
           <w:szCs w:val="26"/>
           <w:lang w:val="de-DE"/>
         </w:rPr>
+        <w:lastRenderedPageBreak/>
         <w:t>Ngòai ra, để nhận diện được thực thể đặt tên, là các từ (cụm từ) chỉ về tên người, địa danh , tổ chức...[19] thì ta cần có một từ điển như Wordnet để  nhận diện. Hoặc với một cách khác, ta có thể dùng một ontology như theo tài liệu [3]. Đối với đề tài của nhóm, thì các thực thể đặt tên trong dữ liệu DBLP là các title, publisher, source, ... có số lượng rất lớn. Do dữ liệu của DBLP chứa hơn 1,</w:t>
       </w:r>
       <w:r>
@@ -13410,72 +13376,72 @@
           <w:szCs w:val="26"/>
           <w:lang w:val="de-DE"/>
         </w:rPr>
+        <w:t xml:space="preserve">Thực thể đặt tên là những thành phần của văn bảng thuộc vào những mục sau: tên người, tên tổ chức, địa điểm, thời gian, số lượng, phần trăm </w:t>
+      </w:r>
+      <w:r>
+        <w:rPr>
+          <w:rFonts w:ascii="Times New Roman" w:hAnsi="Times New Roman" w:cs="Times New Roman"/>
+          <w:sz w:val="26"/>
+          <w:szCs w:val="26"/>
+          <w:lang w:val="vi-VN"/>
+        </w:rPr>
+        <w:t>[19]</w:t>
+      </w:r>
+      <w:r>
+        <w:rPr>
+          <w:rFonts w:ascii="Times New Roman" w:hAnsi="Times New Roman" w:cs="Times New Roman"/>
+          <w:sz w:val="26"/>
+          <w:szCs w:val="26"/>
+          <w:lang w:val="de-DE"/>
+        </w:rPr>
+        <w:t>… Trong câu hỏi</w:t>
+      </w:r>
+      <w:r>
+        <w:rPr>
+          <w:rFonts w:ascii="Times New Roman" w:hAnsi="Times New Roman" w:cs="Times New Roman"/>
+          <w:sz w:val="26"/>
+          <w:szCs w:val="26"/>
+          <w:lang w:val="de-DE"/>
+        </w:rPr>
+        <w:t xml:space="preserve"> người dùng hay trong văn bản</w:t>
+      </w:r>
+      <w:r>
+        <w:rPr>
+          <w:rFonts w:ascii="Times New Roman" w:hAnsi="Times New Roman" w:cs="Times New Roman"/>
+          <w:sz w:val="26"/>
+          <w:szCs w:val="26"/>
+          <w:lang w:val="de-DE"/>
+        </w:rPr>
+        <w:t>, các thực thể đặt tên cũng thường hay xuất hiện.</w:t>
+      </w:r>
+      <w:r>
+        <w:rPr>
+          <w:rFonts w:ascii="Times New Roman" w:hAnsi="Times New Roman" w:cs="Times New Roman"/>
+          <w:sz w:val="26"/>
+          <w:szCs w:val="26"/>
+          <w:lang w:val="vi-VN"/>
+        </w:rPr>
+        <w:t xml:space="preserve"> </w:t>
+      </w:r>
+    </w:p>
+    <w:p>
+      <w:pPr>
+        <w:spacing w:line="360" w:lineRule="auto"/>
+        <w:jc w:val="both"/>
+        <w:rPr>
+          <w:rFonts w:ascii="Times New Roman" w:hAnsi="Times New Roman" w:cs="Times New Roman"/>
+          <w:sz w:val="26"/>
+          <w:szCs w:val="26"/>
+        </w:rPr>
+      </w:pPr>
+      <w:r>
+        <w:rPr>
+          <w:rFonts w:ascii="Times New Roman" w:hAnsi="Times New Roman" w:cs="Times New Roman"/>
+          <w:sz w:val="26"/>
+          <w:szCs w:val="26"/>
+          <w:lang w:val="de-DE"/>
+        </w:rPr>
         <w:lastRenderedPageBreak/>
-        <w:t xml:space="preserve">Thực thể đặt tên là những thành phần của văn bảng thuộc vào những mục sau: tên người, tên tổ chức, địa điểm, thời gian, số lượng, phần trăm </w:t>
-      </w:r>
-      <w:r>
-        <w:rPr>
-          <w:rFonts w:ascii="Times New Roman" w:hAnsi="Times New Roman" w:cs="Times New Roman"/>
-          <w:sz w:val="26"/>
-          <w:szCs w:val="26"/>
-          <w:lang w:val="vi-VN"/>
-        </w:rPr>
-        <w:t>[19]</w:t>
-      </w:r>
-      <w:r>
-        <w:rPr>
-          <w:rFonts w:ascii="Times New Roman" w:hAnsi="Times New Roman" w:cs="Times New Roman"/>
-          <w:sz w:val="26"/>
-          <w:szCs w:val="26"/>
-          <w:lang w:val="de-DE"/>
-        </w:rPr>
-        <w:t>… Trong câu hỏi</w:t>
-      </w:r>
-      <w:r>
-        <w:rPr>
-          <w:rFonts w:ascii="Times New Roman" w:hAnsi="Times New Roman" w:cs="Times New Roman"/>
-          <w:sz w:val="26"/>
-          <w:szCs w:val="26"/>
-          <w:lang w:val="de-DE"/>
-        </w:rPr>
-        <w:t xml:space="preserve"> người dùng hay trong văn bản</w:t>
-      </w:r>
-      <w:r>
-        <w:rPr>
-          <w:rFonts w:ascii="Times New Roman" w:hAnsi="Times New Roman" w:cs="Times New Roman"/>
-          <w:sz w:val="26"/>
-          <w:szCs w:val="26"/>
-          <w:lang w:val="de-DE"/>
-        </w:rPr>
-        <w:t>, các thực thể đặt tên cũng thường hay xuất hiện.</w:t>
-      </w:r>
-      <w:r>
-        <w:rPr>
-          <w:rFonts w:ascii="Times New Roman" w:hAnsi="Times New Roman" w:cs="Times New Roman"/>
-          <w:sz w:val="26"/>
-          <w:szCs w:val="26"/>
-          <w:lang w:val="vi-VN"/>
-        </w:rPr>
-        <w:t xml:space="preserve"> </w:t>
-      </w:r>
-    </w:p>
-    <w:p>
-      <w:pPr>
-        <w:spacing w:line="360" w:lineRule="auto"/>
-        <w:jc w:val="both"/>
-        <w:rPr>
-          <w:rFonts w:ascii="Times New Roman" w:hAnsi="Times New Roman" w:cs="Times New Roman"/>
-          <w:sz w:val="26"/>
-          <w:szCs w:val="26"/>
-        </w:rPr>
-      </w:pPr>
-      <w:r>
-        <w:rPr>
-          <w:rFonts w:ascii="Times New Roman" w:hAnsi="Times New Roman" w:cs="Times New Roman"/>
-          <w:sz w:val="26"/>
-          <w:szCs w:val="26"/>
-          <w:lang w:val="de-DE"/>
-        </w:rPr>
         <w:t xml:space="preserve">Ví dụ trong câu </w:t>
       </w:r>
       <w:r>
@@ -14024,7 +13990,6 @@
           <w:szCs w:val="26"/>
           <w:lang w:val="vi-VN"/>
         </w:rPr>
-        <w:lastRenderedPageBreak/>
         <w:t>Trong các web ngữ nghĩa hiện nay thường sử dụng mô hình lưu trữ RDF (</w:t>
       </w:r>
       <w:hyperlink r:id="rId16" w:history="1">
@@ -14071,6 +14036,7 @@
           <w:szCs w:val="26"/>
           <w:lang w:val="vi-VN"/>
         </w:rPr>
+        <w:lastRenderedPageBreak/>
         <w:t xml:space="preserve">Theo [24] và [2] thì RDF là một mô hình lưu trữ theo dạng các bộ ba </w:t>
       </w:r>
       <w:r>
@@ -14544,8 +14510,17 @@
           <w:szCs w:val="26"/>
           <w:lang w:val="vi-VN"/>
         </w:rPr>
+        <w:t xml:space="preserve">Dựa vào các bộ ba quan hệ này mà đã có một số nghiên cứu đã áp dụng để phục vụ cho vấn đề hỏi đáp như [2], [7], [8], [9] và [10]. Chủ yếu các nghiên cứu trình bày cách xây dựng các bộ ba từ câu hỏi và sử dụng chúng để truy vấn xuống một cơ sở dữ </w:t>
+      </w:r>
+      <w:r>
+        <w:rPr>
+          <w:rFonts w:ascii="Times New Roman" w:hAnsi="Times New Roman" w:cs="Times New Roman"/>
+          <w:sz w:val="26"/>
+          <w:szCs w:val="26"/>
+          <w:lang w:val="vi-VN"/>
+        </w:rPr>
         <w:lastRenderedPageBreak/>
-        <w:t xml:space="preserve">Dựa vào các bộ ba quan hệ này mà đã có một số nghiên cứu đã áp dụng để phục vụ cho vấn đề hỏi đáp như [2], [7], [8], [9] và [10]. Chủ yếu các nghiên cứu trình bày cách xây dựng các bộ ba từ câu hỏi và sử dụng chúng để truy vấn xuống một cơ sở dữ liệu đã lưu trữ sẵn các bộ ba như cơ sở dữ liệu </w:t>
+        <w:t xml:space="preserve">liệu đã lưu trữ sẵn các bộ ba như cơ sở dữ liệu </w:t>
       </w:r>
       <w:r>
         <w:rPr>
@@ -14593,30 +14568,6 @@
         <w:t>lưu trữ dữ liệu theo dạng RDF.</w:t>
       </w:r>
       <w:bookmarkEnd w:id="19"/>
-    </w:p>
-    <w:p>
-      <w:pPr>
-        <w:spacing w:line="360" w:lineRule="auto"/>
-        <w:jc w:val="both"/>
-        <w:rPr>
-          <w:rFonts w:ascii="Times New Roman" w:hAnsi="Times New Roman" w:cs="Times New Roman"/>
-          <w:sz w:val="26"/>
-          <w:szCs w:val="26"/>
-          <w:lang w:val="vi-VN"/>
-        </w:rPr>
-      </w:pPr>
-    </w:p>
-    <w:p>
-      <w:pPr>
-        <w:spacing w:line="360" w:lineRule="auto"/>
-        <w:jc w:val="both"/>
-        <w:rPr>
-          <w:rFonts w:ascii="Times New Roman" w:hAnsi="Times New Roman" w:cs="Times New Roman"/>
-          <w:sz w:val="26"/>
-          <w:szCs w:val="26"/>
-          <w:lang w:val="vi-VN"/>
-        </w:rPr>
-      </w:pPr>
     </w:p>
     <w:p>
       <w:pPr>
@@ -14919,107 +14870,107 @@
           <w:szCs w:val="26"/>
           <w:lang w:val="de-DE"/>
         </w:rPr>
+        <w:t xml:space="preserve">Ví dụ: </w:t>
+      </w:r>
+      <w:r>
+        <w:rPr>
+          <w:rFonts w:ascii="Times New Roman" w:hAnsi="Times New Roman" w:cs="Times New Roman"/>
+          <w:i/>
+          <w:sz w:val="26"/>
+          <w:szCs w:val="26"/>
+          <w:lang w:val="de-DE"/>
+        </w:rPr>
+        <w:t>author</w:t>
+      </w:r>
+      <w:r>
+        <w:rPr>
+          <w:rFonts w:ascii="Times New Roman" w:hAnsi="Times New Roman" w:cs="Times New Roman"/>
+          <w:sz w:val="26"/>
+          <w:szCs w:val="26"/>
+          <w:lang w:val="de-DE"/>
+        </w:rPr>
+        <w:t xml:space="preserve"> và </w:t>
+      </w:r>
+      <w:r>
+        <w:rPr>
+          <w:rFonts w:ascii="Times New Roman" w:hAnsi="Times New Roman" w:cs="Times New Roman"/>
+          <w:i/>
+          <w:sz w:val="26"/>
+          <w:szCs w:val="26"/>
+          <w:lang w:val="de-DE"/>
+        </w:rPr>
+        <w:t>writer</w:t>
+      </w:r>
+      <w:r>
+        <w:rPr>
+          <w:rFonts w:ascii="Times New Roman" w:hAnsi="Times New Roman" w:cs="Times New Roman"/>
+          <w:sz w:val="26"/>
+          <w:szCs w:val="26"/>
+          <w:lang w:val="de-DE"/>
+        </w:rPr>
+        <w:t xml:space="preserve"> là hai từ có cùng ngữ nghĩa. Nếu sử dụng công cụ này, độ tương tự giữa hai từ sẽ là </w:t>
+      </w:r>
+      <w:r>
+        <w:rPr>
+          <w:rFonts w:ascii="Times New Roman" w:hAnsi="Times New Roman" w:cs="Times New Roman"/>
+          <w:i/>
+          <w:sz w:val="26"/>
+          <w:szCs w:val="26"/>
+          <w:lang w:val="de-DE"/>
+        </w:rPr>
+        <w:t>1.0</w:t>
+      </w:r>
+      <w:r>
+        <w:rPr>
+          <w:rFonts w:ascii="Times New Roman" w:hAnsi="Times New Roman" w:cs="Times New Roman"/>
+          <w:sz w:val="26"/>
+          <w:szCs w:val="26"/>
+          <w:lang w:val="de-DE"/>
+        </w:rPr>
+        <w:t>.</w:t>
+      </w:r>
+      <w:bookmarkEnd w:id="22"/>
+    </w:p>
+    <w:p>
+      <w:pPr>
+        <w:rPr>
+          <w:rFonts w:ascii="Times New Roman" w:hAnsi="Times New Roman" w:cs="Times New Roman"/>
+          <w:sz w:val="26"/>
+          <w:szCs w:val="26"/>
+          <w:lang w:val="de-DE"/>
+        </w:rPr>
+      </w:pPr>
+    </w:p>
+    <w:p>
+      <w:pPr>
+        <w:rPr>
+          <w:b/>
+          <w:lang w:val="vi-VN"/>
+        </w:rPr>
+      </w:pPr>
+    </w:p>
+    <w:p>
+      <w:pPr>
+        <w:pStyle w:val="Heading1"/>
+        <w:spacing w:line="360" w:lineRule="auto"/>
+        <w:rPr>
+          <w:rFonts w:ascii="Times New Roman" w:hAnsi="Times New Roman" w:cs="Times New Roman"/>
+          <w:color w:val="auto"/>
+          <w:sz w:val="26"/>
+          <w:szCs w:val="26"/>
+          <w:lang w:val="de-DE"/>
+        </w:rPr>
+      </w:pPr>
+      <w:bookmarkStart w:id="23" w:name="_Toc286866203"/>
+      <w:r>
+        <w:rPr>
+          <w:rFonts w:ascii="Times New Roman" w:hAnsi="Times New Roman" w:cs="Times New Roman"/>
+          <w:color w:val="auto"/>
+          <w:sz w:val="26"/>
+          <w:szCs w:val="26"/>
+          <w:lang w:val="vi-VN"/>
+        </w:rPr>
         <w:lastRenderedPageBreak/>
-        <w:t xml:space="preserve">Ví dụ: </w:t>
-      </w:r>
-      <w:r>
-        <w:rPr>
-          <w:rFonts w:ascii="Times New Roman" w:hAnsi="Times New Roman" w:cs="Times New Roman"/>
-          <w:i/>
-          <w:sz w:val="26"/>
-          <w:szCs w:val="26"/>
-          <w:lang w:val="de-DE"/>
-        </w:rPr>
-        <w:t>author</w:t>
-      </w:r>
-      <w:r>
-        <w:rPr>
-          <w:rFonts w:ascii="Times New Roman" w:hAnsi="Times New Roman" w:cs="Times New Roman"/>
-          <w:sz w:val="26"/>
-          <w:szCs w:val="26"/>
-          <w:lang w:val="de-DE"/>
-        </w:rPr>
-        <w:t xml:space="preserve"> và </w:t>
-      </w:r>
-      <w:r>
-        <w:rPr>
-          <w:rFonts w:ascii="Times New Roman" w:hAnsi="Times New Roman" w:cs="Times New Roman"/>
-          <w:i/>
-          <w:sz w:val="26"/>
-          <w:szCs w:val="26"/>
-          <w:lang w:val="de-DE"/>
-        </w:rPr>
-        <w:t>writer</w:t>
-      </w:r>
-      <w:r>
-        <w:rPr>
-          <w:rFonts w:ascii="Times New Roman" w:hAnsi="Times New Roman" w:cs="Times New Roman"/>
-          <w:sz w:val="26"/>
-          <w:szCs w:val="26"/>
-          <w:lang w:val="de-DE"/>
-        </w:rPr>
-        <w:t xml:space="preserve"> là hai từ có cùng ngữ nghĩa. Nếu sử dụng công cụ này, độ tương tự giữa hai từ sẽ là </w:t>
-      </w:r>
-      <w:r>
-        <w:rPr>
-          <w:rFonts w:ascii="Times New Roman" w:hAnsi="Times New Roman" w:cs="Times New Roman"/>
-          <w:i/>
-          <w:sz w:val="26"/>
-          <w:szCs w:val="26"/>
-          <w:lang w:val="de-DE"/>
-        </w:rPr>
-        <w:t>1.0</w:t>
-      </w:r>
-      <w:r>
-        <w:rPr>
-          <w:rFonts w:ascii="Times New Roman" w:hAnsi="Times New Roman" w:cs="Times New Roman"/>
-          <w:sz w:val="26"/>
-          <w:szCs w:val="26"/>
-          <w:lang w:val="de-DE"/>
-        </w:rPr>
-        <w:t>.</w:t>
-      </w:r>
-      <w:bookmarkEnd w:id="22"/>
-    </w:p>
-    <w:p>
-      <w:pPr>
-        <w:rPr>
-          <w:rFonts w:ascii="Times New Roman" w:hAnsi="Times New Roman" w:cs="Times New Roman"/>
-          <w:sz w:val="26"/>
-          <w:szCs w:val="26"/>
-          <w:lang w:val="de-DE"/>
-        </w:rPr>
-      </w:pPr>
-    </w:p>
-    <w:p>
-      <w:pPr>
-        <w:rPr>
-          <w:b/>
-          <w:lang w:val="vi-VN"/>
-        </w:rPr>
-      </w:pPr>
-    </w:p>
-    <w:p>
-      <w:pPr>
-        <w:pStyle w:val="Heading1"/>
-        <w:spacing w:line="360" w:lineRule="auto"/>
-        <w:rPr>
-          <w:rFonts w:ascii="Times New Roman" w:hAnsi="Times New Roman" w:cs="Times New Roman"/>
-          <w:color w:val="auto"/>
-          <w:sz w:val="26"/>
-          <w:szCs w:val="26"/>
-          <w:lang w:val="de-DE"/>
-        </w:rPr>
-      </w:pPr>
-      <w:bookmarkStart w:id="23" w:name="_Toc286866203"/>
-      <w:r>
-        <w:rPr>
-          <w:rFonts w:ascii="Times New Roman" w:hAnsi="Times New Roman" w:cs="Times New Roman"/>
-          <w:color w:val="auto"/>
-          <w:sz w:val="26"/>
-          <w:szCs w:val="26"/>
-          <w:lang w:val="vi-VN"/>
-        </w:rPr>
         <w:t xml:space="preserve">CHƯƠNG </w:t>
       </w:r>
       <w:r>
@@ -15331,26 +15282,26 @@
           <w:sz w:val="26"/>
           <w:szCs w:val="26"/>
         </w:rPr>
+        <w:t>Đồng thời, cần có một thông tin để miêu tả các mối quan hệ giữa bảng và các thuộc tính trong bảng, ánh xạ giữa các bảng nếu các bảng đó có quan hệ với nhau. Điều này sẽ giúp ích nhiều trong việc phát sinh câu truy vấn SQL tự động. Từ một câu hỏi được đưa ra, dựa vào các đối tượng trong câu hỏi đó và những mối quan hệ ánh xạ của các bảng với nhau trong database, hệ thống sẽ sinh ra câu truy vấn.</w:t>
+      </w:r>
+    </w:p>
+    <w:p>
+      <w:pPr>
+        <w:spacing w:line="360" w:lineRule="auto"/>
+        <w:jc w:val="both"/>
+        <w:rPr>
+          <w:rFonts w:ascii="Times New Roman" w:hAnsi="Times New Roman" w:cs="Times New Roman"/>
+          <w:sz w:val="26"/>
+          <w:szCs w:val="26"/>
+        </w:rPr>
+      </w:pPr>
+      <w:r>
+        <w:rPr>
+          <w:rFonts w:ascii="Times New Roman" w:hAnsi="Times New Roman" w:cs="Times New Roman"/>
+          <w:sz w:val="26"/>
+          <w:szCs w:val="26"/>
+        </w:rPr>
         <w:lastRenderedPageBreak/>
-        <w:t>Đồng thời, cần có một thông tin để miêu tả các mối quan hệ giữa bảng và các thuộc tính trong bảng, ánh xạ giữa các bảng nếu các bảng đó có quan hệ với nhau. Điều này sẽ giúp ích nhiều trong việc phát sinh câu truy vấn SQL tự động. Từ một câu hỏi được đưa ra, dựa vào các đối tượng trong câu hỏi đó và những mối quan hệ ánh xạ của các bảng với nhau trong database, hệ thống sẽ sinh ra câu truy vấn.</w:t>
-      </w:r>
-    </w:p>
-    <w:p>
-      <w:pPr>
-        <w:spacing w:line="360" w:lineRule="auto"/>
-        <w:jc w:val="both"/>
-        <w:rPr>
-          <w:rFonts w:ascii="Times New Roman" w:hAnsi="Times New Roman" w:cs="Times New Roman"/>
-          <w:sz w:val="26"/>
-          <w:szCs w:val="26"/>
-        </w:rPr>
-      </w:pPr>
-      <w:r>
-        <w:rPr>
-          <w:rFonts w:ascii="Times New Roman" w:hAnsi="Times New Roman" w:cs="Times New Roman"/>
-          <w:sz w:val="26"/>
-          <w:szCs w:val="26"/>
-        </w:rPr>
         <w:t>Chính vì thế, nhóm đề xuất một lược đồ XML để mô tả thông tin của database và các mối quan hệ</w:t>
       </w:r>
       <w:r>
@@ -15659,7 +15610,6 @@
           <w:sz w:val="26"/>
           <w:szCs w:val="26"/>
         </w:rPr>
-        <w:lastRenderedPageBreak/>
         <w:t>mapping-table [name] tên của mapping-table do người dùng đặt.</w:t>
       </w:r>
     </w:p>
@@ -15756,6 +15706,7 @@
           <w:sz w:val="26"/>
           <w:szCs w:val="26"/>
         </w:rPr>
+        <w:lastRenderedPageBreak/>
         <w:t>table[visible]: là thuộc tính dùng để thể hiện table đó có được hiện ra cho người dùng thấy hay không.</w:t>
       </w:r>
     </w:p>
@@ -16522,7 +16473,6 @@
           <w:sz w:val="26"/>
           <w:szCs w:val="26"/>
         </w:rPr>
-        <w:lastRenderedPageBreak/>
         <w:t xml:space="preserve">                &lt;</w:t>
       </w:r>
       <w:r>
@@ -16750,6 +16700,7 @@
           <w:sz w:val="26"/>
           <w:szCs w:val="26"/>
         </w:rPr>
+        <w:lastRenderedPageBreak/>
         <w:t xml:space="preserve">                &lt;</w:t>
       </w:r>
       <w:r>
@@ -18131,7 +18082,6 @@
           <w:sz w:val="26"/>
           <w:szCs w:val="26"/>
         </w:rPr>
-        <w:lastRenderedPageBreak/>
         <w:t xml:space="preserve">      </w:t>
       </w:r>
       <w:r>
@@ -18386,6 +18336,7 @@
           <w:sz w:val="26"/>
           <w:szCs w:val="26"/>
         </w:rPr>
+        <w:lastRenderedPageBreak/>
         <w:t xml:space="preserve">        &lt;</w:t>
       </w:r>
       <w:r>
@@ -19656,7 +19607,6 @@
           <w:sz w:val="26"/>
           <w:szCs w:val="26"/>
         </w:rPr>
-        <w:lastRenderedPageBreak/>
         <w:t>&lt;/</w:t>
       </w:r>
       <w:r>
@@ -19685,6 +19635,18 @@
           <w:color w:val="0000FF"/>
           <w:sz w:val="26"/>
           <w:szCs w:val="26"/>
+          <w:lang w:val="vi-VN"/>
+        </w:rPr>
+      </w:pPr>
+    </w:p>
+    <w:p>
+      <w:pPr>
+        <w:rPr>
+          <w:rFonts w:ascii="Times New Roman" w:hAnsi="Times New Roman" w:cs="Times New Roman"/>
+          <w:color w:val="0000FF"/>
+          <w:sz w:val="26"/>
+          <w:szCs w:val="26"/>
+          <w:lang w:val="vi-VN"/>
         </w:rPr>
       </w:pPr>
     </w:p>
@@ -19712,6 +19674,7 @@
           <w:sz w:val="26"/>
           <w:szCs w:val="26"/>
         </w:rPr>
+        <w:lastRenderedPageBreak/>
         <w:t xml:space="preserve"> </w:t>
       </w:r>
       <w:bookmarkStart w:id="25" w:name="_Toc286866205"/>
@@ -19848,7 +19811,25 @@
           <w:szCs w:val="26"/>
           <w:lang w:val="vi-VN"/>
         </w:rPr>
-        <w:t>Hình – Mô hình đề xuất các bước xử lý câu hỏi người dùng</w:t>
+        <w:t xml:space="preserve">Hình </w:t>
+      </w:r>
+      <w:r>
+        <w:rPr>
+          <w:rFonts w:ascii="Times New Roman" w:hAnsi="Times New Roman" w:cs="Times New Roman"/>
+          <w:sz w:val="26"/>
+          <w:szCs w:val="26"/>
+          <w:lang w:val="vi-VN"/>
+        </w:rPr>
+        <w:t>4</w:t>
+      </w:r>
+      <w:r>
+        <w:rPr>
+          <w:rFonts w:ascii="Times New Roman" w:hAnsi="Times New Roman" w:cs="Times New Roman"/>
+          <w:sz w:val="26"/>
+          <w:szCs w:val="26"/>
+          <w:lang w:val="vi-VN"/>
+        </w:rPr>
+        <w:t>– Mô hình đề xuất các bước xử lý câu hỏi người dùng</w:t>
       </w:r>
     </w:p>
     <w:p>
@@ -19984,43 +19965,43 @@
           <w:szCs w:val="26"/>
           <w:lang w:val="vi-VN"/>
         </w:rPr>
+        <w:t>Những từ viết hoa hoặc những cụm từ viết hoa liên tiếp.</w:t>
+      </w:r>
+    </w:p>
+    <w:p>
+      <w:pPr>
+        <w:spacing w:line="360" w:lineRule="auto"/>
+        <w:rPr>
+          <w:rFonts w:ascii="Times New Roman" w:hAnsi="Times New Roman" w:cs="Times New Roman"/>
+          <w:sz w:val="26"/>
+          <w:szCs w:val="26"/>
+        </w:rPr>
+      </w:pPr>
+      <w:r>
+        <w:rPr>
+          <w:rFonts w:ascii="Times New Roman" w:hAnsi="Times New Roman" w:cs="Times New Roman"/>
+          <w:sz w:val="26"/>
+          <w:szCs w:val="26"/>
+        </w:rPr>
+        <w:t>Ví dụ: Mark Twain, John, ...</w:t>
+      </w:r>
+    </w:p>
+    <w:p>
+      <w:pPr>
+        <w:spacing w:line="360" w:lineRule="auto"/>
+        <w:rPr>
+          <w:rFonts w:ascii="Times New Roman" w:hAnsi="Times New Roman" w:cs="Times New Roman"/>
+          <w:sz w:val="26"/>
+          <w:szCs w:val="26"/>
+        </w:rPr>
+      </w:pPr>
+      <w:r>
+        <w:rPr>
+          <w:rFonts w:ascii="Times New Roman" w:hAnsi="Times New Roman" w:cs="Times New Roman"/>
+          <w:sz w:val="26"/>
+          <w:szCs w:val="26"/>
+        </w:rPr>
         <w:lastRenderedPageBreak/>
-        <w:t>Những từ viết hoa hoặc những cụm từ viết hoa liên tiếp.</w:t>
-      </w:r>
-    </w:p>
-    <w:p>
-      <w:pPr>
-        <w:spacing w:line="360" w:lineRule="auto"/>
-        <w:rPr>
-          <w:rFonts w:ascii="Times New Roman" w:hAnsi="Times New Roman" w:cs="Times New Roman"/>
-          <w:sz w:val="26"/>
-          <w:szCs w:val="26"/>
-        </w:rPr>
-      </w:pPr>
-      <w:r>
-        <w:rPr>
-          <w:rFonts w:ascii="Times New Roman" w:hAnsi="Times New Roman" w:cs="Times New Roman"/>
-          <w:sz w:val="26"/>
-          <w:szCs w:val="26"/>
-        </w:rPr>
-        <w:t>Ví dụ: Mark Twain, John, ...</w:t>
-      </w:r>
-    </w:p>
-    <w:p>
-      <w:pPr>
-        <w:spacing w:line="360" w:lineRule="auto"/>
-        <w:rPr>
-          <w:rFonts w:ascii="Times New Roman" w:hAnsi="Times New Roman" w:cs="Times New Roman"/>
-          <w:sz w:val="26"/>
-          <w:szCs w:val="26"/>
-        </w:rPr>
-      </w:pPr>
-      <w:r>
-        <w:rPr>
-          <w:rFonts w:ascii="Times New Roman" w:hAnsi="Times New Roman" w:cs="Times New Roman"/>
-          <w:sz w:val="26"/>
-          <w:szCs w:val="26"/>
-        </w:rPr>
         <w:t>Những từ hoặc cụm từ trong dấu ngoặc kép &lt;“&gt;.</w:t>
       </w:r>
     </w:p>
@@ -20993,6 +20974,18 @@
         <w:jc w:val="both"/>
         <w:rPr>
           <w:rFonts w:ascii="Times New Roman" w:hAnsi="Times New Roman" w:cs="Times New Roman"/>
+          <w:sz w:val="26"/>
+          <w:szCs w:val="26"/>
+          <w:lang w:val="vi-VN"/>
+        </w:rPr>
+      </w:pPr>
+    </w:p>
+    <w:p>
+      <w:pPr>
+        <w:spacing w:line="360" w:lineRule="auto"/>
+        <w:jc w:val="both"/>
+        <w:rPr>
+          <w:rFonts w:ascii="Times New Roman" w:hAnsi="Times New Roman" w:cs="Times New Roman"/>
           <w:b/>
           <w:sz w:val="26"/>
           <w:szCs w:val="26"/>
@@ -21005,6 +20998,7 @@
           <w:sz w:val="26"/>
           <w:szCs w:val="26"/>
         </w:rPr>
+        <w:lastRenderedPageBreak/>
         <w:t>Xây dựng danh sách Pos Tagger</w:t>
       </w:r>
     </w:p>
@@ -21024,7 +21018,6 @@
           <w:sz w:val="26"/>
           <w:szCs w:val="26"/>
         </w:rPr>
-        <w:lastRenderedPageBreak/>
         <w:t xml:space="preserve">Việc xử lý Pos Tagger sẽ giúp ta dễ dàng xác định vai trò các từ trong câu. Từ đó, ta dễ dàng ánh xạ với các bộ từ điển ngữ nghĩa như Wordnet để so sánh đối chiếu, hay tìm đồng nghĩa, tìm khái niệm, tổng quá hóa... Hơn nữa nó còn giúp ta xác định các từ quan hệ và các từ mà các bước sau dùng để xác định thực thể chưa đặt tên. </w:t>
       </w:r>
     </w:p>
@@ -21666,6 +21659,7 @@
           <w:sz w:val="26"/>
           <w:szCs w:val="26"/>
         </w:rPr>
+        <w:lastRenderedPageBreak/>
         <w:t xml:space="preserve">Ví dụ: are written </w:t>
       </w:r>
       <w:r>
@@ -21750,7 +21744,6 @@
           <w:sz w:val="26"/>
           <w:szCs w:val="26"/>
         </w:rPr>
-        <w:lastRenderedPageBreak/>
         <w:t xml:space="preserve">Ví dụ: is being written </w:t>
       </w:r>
       <w:r>
@@ -22533,6 +22526,7 @@
           <w:szCs w:val="26"/>
           <w:lang w:val="vi-VN"/>
         </w:rPr>
+        <w:lastRenderedPageBreak/>
         <w:t>Nhưng đối với thông tin về tiêu đề sách của DBLP thì quá lớn (hơn 1,</w:t>
       </w:r>
       <w:r>
@@ -22590,7 +22584,6 @@
           <w:szCs w:val="26"/>
           <w:lang w:val="vi-VN"/>
         </w:rPr>
-        <w:lastRenderedPageBreak/>
         <w:t>Vì thế, nhóm sẽ không sử dụng Wordnet hay Gate để nhận diện thực thể. Thay vào đó, nhóm đề xuất sử dụng một số luật từ loại để rút ra các bộ ba quan hệ từ. Từ đó, xác định chúng thuộc mối quan hệ giữa các đối tượng nào trong cơ sở dữ liệu. Cách xác định sẽ trình bày ở bước sau.</w:t>
       </w:r>
     </w:p>
@@ -22985,6 +22978,7 @@
           <w:szCs w:val="26"/>
           <w:lang w:val="vi-VN"/>
         </w:rPr>
+        <w:lastRenderedPageBreak/>
         <w:t>(Tham khảo 19 luật tại phụ lục B)</w:t>
       </w:r>
     </w:p>
@@ -23006,7 +23000,6 @@
           <w:szCs w:val="26"/>
           <w:lang w:val="vi-VN"/>
         </w:rPr>
-        <w:lastRenderedPageBreak/>
         <w:t xml:space="preserve">Trong  luật, vế trái và vế phải </w:t>
       </w:r>
       <w:r>
@@ -23509,6 +23502,7 @@
           <w:sz w:val="26"/>
           <w:szCs w:val="26"/>
         </w:rPr>
+        <w:lastRenderedPageBreak/>
         <w:t xml:space="preserve">Tiếp theo nó sẽ chạy các luật kế tiếp nó và sao khớp với luật thứ 14 và nó rút ra được bộ ba </w:t>
       </w:r>
     </w:p>
@@ -23530,7 +23524,6 @@
           <w:szCs w:val="26"/>
           <w:lang w:val="vi-VN"/>
         </w:rPr>
-        <w:lastRenderedPageBreak/>
         <w:t>&lt;</w:t>
       </w:r>
       <w:r>
@@ -23832,7 +23825,7 @@
           <w:szCs w:val="26"/>
           <w:lang w:val="vi-VN"/>
         </w:rPr>
-        <w:t>4</w:t>
+        <w:t>5</w:t>
       </w:r>
       <w:r>
         <w:rPr>
@@ -24209,7 +24202,7 @@
           <w:szCs w:val="26"/>
           <w:lang w:val="vi-VN"/>
         </w:rPr>
-        <w:t>4</w:t>
+        <w:t>5</w:t>
       </w:r>
       <w:r>
         <w:rPr>
@@ -25423,6 +25416,42 @@
     </w:p>
     <w:p>
       <w:pPr>
+        <w:spacing w:line="360" w:lineRule="auto"/>
+        <w:jc w:val="both"/>
+        <w:rPr>
+          <w:rFonts w:ascii="Times New Roman" w:hAnsi="Times New Roman" w:cs="Times New Roman"/>
+          <w:sz w:val="26"/>
+          <w:szCs w:val="26"/>
+          <w:lang w:val="vi-VN"/>
+        </w:rPr>
+      </w:pPr>
+    </w:p>
+    <w:p>
+      <w:pPr>
+        <w:spacing w:line="360" w:lineRule="auto"/>
+        <w:jc w:val="both"/>
+        <w:rPr>
+          <w:rFonts w:ascii="Times New Roman" w:hAnsi="Times New Roman" w:cs="Times New Roman"/>
+          <w:sz w:val="26"/>
+          <w:szCs w:val="26"/>
+          <w:lang w:val="vi-VN"/>
+        </w:rPr>
+      </w:pPr>
+    </w:p>
+    <w:p>
+      <w:pPr>
+        <w:spacing w:line="360" w:lineRule="auto"/>
+        <w:jc w:val="both"/>
+        <w:rPr>
+          <w:rFonts w:ascii="Times New Roman" w:hAnsi="Times New Roman" w:cs="Times New Roman"/>
+          <w:sz w:val="26"/>
+          <w:szCs w:val="26"/>
+          <w:lang w:val="vi-VN"/>
+        </w:rPr>
+      </w:pPr>
+    </w:p>
+    <w:p>
+      <w:pPr>
         <w:pStyle w:val="ListParagraph"/>
         <w:numPr>
           <w:ilvl w:val="1"/>
@@ -25447,6 +25476,7 @@
           <w:szCs w:val="26"/>
           <w:lang w:val="vi-VN"/>
         </w:rPr>
+        <w:lastRenderedPageBreak/>
         <w:t>Sinh câu truy vấn SQL</w:t>
       </w:r>
       <w:bookmarkEnd w:id="32"/>
@@ -25469,7 +25499,6 @@
           <w:szCs w:val="26"/>
           <w:lang w:val="vi-VN"/>
         </w:rPr>
-        <w:lastRenderedPageBreak/>
         <w:t>Ở bước cuối cùng</w:t>
       </w:r>
       <w:r>
@@ -25996,6 +26025,7 @@
           <w:sz w:val="26"/>
           <w:szCs w:val="26"/>
         </w:rPr>
+        <w:lastRenderedPageBreak/>
         <w:t>SELECT</w:t>
       </w:r>
       <w:r>
@@ -26036,7 +26066,6 @@
           <w:sz w:val="26"/>
           <w:szCs w:val="26"/>
         </w:rPr>
-        <w:lastRenderedPageBreak/>
         <w:t xml:space="preserve">Thuộc tính không có </w:t>
       </w:r>
       <w:r>
@@ -26891,7 +26920,16 @@
           <w:sz w:val="26"/>
           <w:szCs w:val="26"/>
         </w:rPr>
-        <w:t xml:space="preserve"> có </w:t>
+        <w:t xml:space="preserve"> </w:t>
+      </w:r>
+      <w:r>
+        <w:rPr>
+          <w:rFonts w:ascii="Times New Roman" w:hAnsi="Times New Roman" w:cs="Times New Roman"/>
+          <w:sz w:val="26"/>
+          <w:szCs w:val="26"/>
+        </w:rPr>
+        <w:lastRenderedPageBreak/>
+        <w:t xml:space="preserve">có </w:t>
       </w:r>
       <w:r>
         <w:rPr>
@@ -26946,7 +26984,6 @@
           <w:szCs w:val="26"/>
           <w:lang w:val="fr-FR"/>
         </w:rPr>
-        <w:lastRenderedPageBreak/>
         <w:t>Nên ta có được mẫu truy vấn sau:</w:t>
       </w:r>
     </w:p>
@@ -27700,6 +27737,7 @@
           <w:sz w:val="26"/>
           <w:szCs w:val="26"/>
         </w:rPr>
+        <w:lastRenderedPageBreak/>
         <w:t>+Where: giống như bước tạo Where ở mục dưới.</w:t>
       </w:r>
     </w:p>
@@ -27721,7 +27759,6 @@
           <w:sz w:val="26"/>
           <w:szCs w:val="26"/>
         </w:rPr>
-        <w:lastRenderedPageBreak/>
         <w:t xml:space="preserve">Sau đó INNER JOIN tất cả các câu truy vấn con đó với nhau với điều kiện là </w:t>
       </w:r>
     </w:p>
@@ -32629,27 +32666,6 @@
     </w:p>
     <w:p>
       <w:pPr>
-        <w:rPr>
-          <w:lang w:val="vi-VN"/>
-        </w:rPr>
-      </w:pPr>
-    </w:p>
-    <w:p>
-      <w:pPr>
-        <w:rPr>
-          <w:lang w:val="vi-VN"/>
-        </w:rPr>
-      </w:pPr>
-    </w:p>
-    <w:p>
-      <w:pPr>
-        <w:rPr>
-          <w:lang w:val="vi-VN"/>
-        </w:rPr>
-      </w:pPr>
-    </w:p>
-    <w:p>
-      <w:pPr>
         <w:pStyle w:val="Heading1"/>
         <w:spacing w:line="360" w:lineRule="auto"/>
         <w:rPr>
@@ -32669,6 +32685,7 @@
           <w:szCs w:val="26"/>
           <w:lang w:val="vi-VN"/>
         </w:rPr>
+        <w:lastRenderedPageBreak/>
         <w:t xml:space="preserve">CHƯƠNG </w:t>
       </w:r>
       <w:r>
@@ -32932,7 +32949,7 @@
           <w:szCs w:val="26"/>
           <w:lang w:val="vi-VN"/>
         </w:rPr>
-        <w:t>5</w:t>
+        <w:t>6</w:t>
       </w:r>
       <w:r>
         <w:rPr>
@@ -32984,6 +33001,7 @@
           <w:szCs w:val="26"/>
           <w:lang w:val="vi-VN"/>
         </w:rPr>
+        <w:lastRenderedPageBreak/>
         <w:t>Chương trình hệ thống gồm hai luồng chính:</w:t>
       </w:r>
     </w:p>
@@ -33776,24 +33794,32 @@
           <w:sz w:val="26"/>
           <w:szCs w:val="26"/>
         </w:rPr>
+        <w:t>Chức năng tìm kiếm theo tên tác giả: Nhập vào tên tác giả, chươn</w:t>
+      </w:r>
+      <w:r>
+        <w:rPr>
+          <w:rFonts w:ascii="Times New Roman" w:hAnsi="Times New Roman"/>
+          <w:sz w:val="26"/>
+          <w:szCs w:val="26"/>
+        </w:rPr>
+        <w:t>g</w:t>
+      </w:r>
+      <w:r>
+        <w:rPr>
+          <w:rFonts w:ascii="Times New Roman" w:hAnsi="Times New Roman"/>
+          <w:sz w:val="26"/>
+          <w:szCs w:val="26"/>
+        </w:rPr>
+        <w:t xml:space="preserve"> trình trả về các tác giả có tên tương tự. Khi chọn vào một tác giả sẽ hiển thị các bài báo mà </w:t>
+      </w:r>
+      <w:r>
+        <w:rPr>
+          <w:rFonts w:ascii="Times New Roman" w:hAnsi="Times New Roman"/>
+          <w:sz w:val="26"/>
+          <w:szCs w:val="26"/>
+        </w:rPr>
         <w:lastRenderedPageBreak/>
-        <w:t>Chức năng tìm kiếm theo tên tác giả: Nhập vào tên tác giả, chươn</w:t>
-      </w:r>
-      <w:r>
-        <w:rPr>
-          <w:rFonts w:ascii="Times New Roman" w:hAnsi="Times New Roman"/>
-          <w:sz w:val="26"/>
-          <w:szCs w:val="26"/>
-        </w:rPr>
-        <w:t>g</w:t>
-      </w:r>
-      <w:r>
-        <w:rPr>
-          <w:rFonts w:ascii="Times New Roman" w:hAnsi="Times New Roman"/>
-          <w:sz w:val="26"/>
-          <w:szCs w:val="26"/>
-        </w:rPr>
-        <w:t xml:space="preserve"> trình trả về các tác giả có tên tương tự. Khi chọn vào một tác giả sẽ hiển thị các bài báo mà tác giả đó đã viế</w:t>
+        <w:t>tác giả đó đã viế</w:t>
       </w:r>
       <w:r>
         <w:rPr>
@@ -34623,6 +34649,7 @@
           <w:szCs w:val="26"/>
           <w:lang w:val="de-DE"/>
         </w:rPr>
+        <w:lastRenderedPageBreak/>
         <w:t xml:space="preserve"> </w:t>
       </w:r>
       <w:bookmarkStart w:id="45" w:name="_Toc286866216"/>
@@ -35563,6 +35590,7 @@
           <w:szCs w:val="26"/>
           <w:lang w:val="vi-VN"/>
         </w:rPr>
+        <w:lastRenderedPageBreak/>
         <w:t>Cơ sở dữ liệu DBLP</w:t>
       </w:r>
       <w:bookmarkEnd w:id="48"/>
@@ -35967,16 +35995,7 @@
                 <w:sz w:val="26"/>
                 <w:szCs w:val="26"/>
               </w:rPr>
-              <w:t xml:space="preserve">Khóa trong file xml (một dạng khóa khác tổ chức </w:t>
-            </w:r>
-            <w:r>
-              <w:rPr>
-                <w:rFonts w:ascii="Times New Roman" w:hAnsi="Times New Roman"/>
-                <w:sz w:val="26"/>
-                <w:szCs w:val="26"/>
-              </w:rPr>
-              <w:lastRenderedPageBreak/>
-              <w:t>trong dữ liệu xml)</w:t>
+              <w:t>Khóa trong file xml (một dạng khóa khác tổ chức trong dữ liệu xml)</w:t>
             </w:r>
           </w:p>
         </w:tc>
@@ -36008,7 +36027,6 @@
                 <w:sz w:val="26"/>
                 <w:szCs w:val="26"/>
               </w:rPr>
-              <w:lastRenderedPageBreak/>
               <w:t>title</w:t>
             </w:r>
           </w:p>
@@ -36179,6 +36197,7 @@
                 <w:sz w:val="26"/>
                 <w:szCs w:val="26"/>
               </w:rPr>
+              <w:lastRenderedPageBreak/>
               <w:t>source_id</w:t>
             </w:r>
           </w:p>
@@ -38170,7 +38189,6 @@
                 <w:sz w:val="26"/>
                 <w:szCs w:val="26"/>
               </w:rPr>
-              <w:lastRenderedPageBreak/>
               <w:t>Thuộc tính</w:t>
             </w:r>
           </w:p>
@@ -38438,6 +38456,7 @@
           <w:szCs w:val="26"/>
           <w:lang w:val="vi-VN"/>
         </w:rPr>
+        <w:lastRenderedPageBreak/>
         <w:t>Giao diện chương trình</w:t>
       </w:r>
       <w:bookmarkEnd w:id="49"/>
@@ -38581,7 +38600,6 @@
           <w:sz w:val="26"/>
           <w:szCs w:val="26"/>
         </w:rPr>
-        <w:lastRenderedPageBreak/>
         <w:drawing>
           <wp:inline distT="0" distB="0" distL="0" distR="0">
             <wp:extent cx="5720837" cy="3457575"/>
@@ -38666,6 +38684,7 @@
           <w:szCs w:val="26"/>
           <w:lang w:val="vi-VN"/>
         </w:rPr>
+        <w:lastRenderedPageBreak/>
         <w:t xml:space="preserve">Giao diện chạy thực nghiệm </w:t>
       </w:r>
     </w:p>
@@ -38828,7 +38847,6 @@
           <w:szCs w:val="26"/>
           <w:lang w:val="vi-VN"/>
         </w:rPr>
-        <w:lastRenderedPageBreak/>
         <w:t>C</w:t>
       </w:r>
       <w:r>
@@ -38979,6 +38997,7 @@
           <w:szCs w:val="26"/>
           <w:lang w:val="vi-VN"/>
         </w:rPr>
+        <w:lastRenderedPageBreak/>
         <w:t xml:space="preserve">Chạy thực nghiệm với câu: </w:t>
       </w:r>
       <w:r>
@@ -39157,7 +39176,6 @@
           <w:szCs w:val="26"/>
           <w:lang w:val="vi-VN"/>
         </w:rPr>
-        <w:lastRenderedPageBreak/>
         <w:t xml:space="preserve">Với phương pháp trên,việc xử lý khá dễ dàng do thao tác trên danh sách từ loại. Việc bổ sung các mẫu luật từ loại khá đơn giản và số lượng mẫu không quá lớn (19 mẫu). </w:t>
       </w:r>
     </w:p>
@@ -39727,118 +39745,109 @@
           <w:szCs w:val="26"/>
           <w:lang w:val="vi-VN"/>
         </w:rPr>
-        <w:t xml:space="preserve">Chúng tôi đang hướng tới bổ sung một số câu hỏi dựa  trên tham khảo từ một số nguồn khác và người sử dụng. Cuối cùng, chúng tôi mong muốn cung cấp cho người </w:t>
-      </w:r>
-      <w:r>
-        <w:rPr>
-          <w:rFonts w:ascii="Times New Roman" w:hAnsi="Times New Roman" w:cs="Times New Roman"/>
+        <w:t>Chúng tôi đang hướng tới bổ sung một số câu hỏi dựa  trên tham khảo từ một số nguồn khác và người sử dụng. Cuối cùng, chúng tôi mong muốn cung cấp cho người dùng một cách thức khác để tìm kiếm là sử dụng câu hỏi tự nhiên. Hướng đi tiếp theo của hệ thống sẽ phát triển thêm các chức năng gợi ý các câu hỏi tương tự cho người dùng và đề xuất ra một số hướng xử lý khi người dùng nhập không chính xác tên tác giả, tổ chức hay tiêu đề. Ngoài ra, chúng tôi có dự định sử dụng một cơ sở dữ liệu khác là Ontology – một cơ sở dữ liệu đã tổ chức theo ngữ nghĩa – để áp dụng phương pháp này.</w:t>
+      </w:r>
+    </w:p>
+    <w:p>
+      <w:pPr>
+        <w:spacing w:line="360" w:lineRule="auto"/>
+        <w:outlineLvl w:val="0"/>
+        <w:rPr>
+          <w:rFonts w:ascii="Times New Roman" w:hAnsi="Times New Roman" w:cs="Times New Roman"/>
+          <w:b/>
+          <w:sz w:val="26"/>
+          <w:szCs w:val="26"/>
+          <w:lang w:val="vi-VN"/>
+        </w:rPr>
+      </w:pPr>
+    </w:p>
+    <w:p>
+      <w:pPr>
+        <w:spacing w:line="360" w:lineRule="auto"/>
+        <w:outlineLvl w:val="0"/>
+        <w:rPr>
+          <w:rFonts w:ascii="Times New Roman" w:hAnsi="Times New Roman" w:cs="Times New Roman"/>
+          <w:b/>
+          <w:sz w:val="26"/>
+          <w:szCs w:val="26"/>
+          <w:lang w:val="vi-VN"/>
+        </w:rPr>
+      </w:pPr>
+    </w:p>
+    <w:p>
+      <w:pPr>
+        <w:spacing w:line="360" w:lineRule="auto"/>
+        <w:outlineLvl w:val="0"/>
+        <w:rPr>
+          <w:rFonts w:ascii="Times New Roman" w:hAnsi="Times New Roman" w:cs="Times New Roman"/>
+          <w:b/>
+          <w:sz w:val="26"/>
+          <w:szCs w:val="26"/>
+          <w:lang w:val="vi-VN"/>
+        </w:rPr>
+      </w:pPr>
+    </w:p>
+    <w:p>
+      <w:pPr>
+        <w:spacing w:line="360" w:lineRule="auto"/>
+        <w:outlineLvl w:val="0"/>
+        <w:rPr>
+          <w:rFonts w:ascii="Times New Roman" w:hAnsi="Times New Roman" w:cs="Times New Roman"/>
+          <w:b/>
+          <w:sz w:val="26"/>
+          <w:szCs w:val="26"/>
+          <w:lang w:val="vi-VN"/>
+        </w:rPr>
+      </w:pPr>
+    </w:p>
+    <w:p>
+      <w:pPr>
+        <w:spacing w:line="360" w:lineRule="auto"/>
+        <w:outlineLvl w:val="0"/>
+        <w:rPr>
+          <w:rFonts w:ascii="Times New Roman" w:hAnsi="Times New Roman" w:cs="Times New Roman"/>
+          <w:b/>
+          <w:sz w:val="26"/>
+          <w:szCs w:val="26"/>
+          <w:lang w:val="vi-VN"/>
+        </w:rPr>
+      </w:pPr>
+    </w:p>
+    <w:p>
+      <w:pPr>
+        <w:spacing w:line="360" w:lineRule="auto"/>
+        <w:outlineLvl w:val="0"/>
+        <w:rPr>
+          <w:rFonts w:ascii="Times New Roman" w:hAnsi="Times New Roman" w:cs="Times New Roman"/>
+          <w:b/>
+          <w:sz w:val="26"/>
+          <w:szCs w:val="26"/>
+          <w:lang w:val="vi-VN"/>
+        </w:rPr>
+      </w:pPr>
+    </w:p>
+    <w:p>
+      <w:pPr>
+        <w:spacing w:line="360" w:lineRule="auto"/>
+        <w:outlineLvl w:val="0"/>
+        <w:rPr>
+          <w:rFonts w:ascii="Times New Roman" w:hAnsi="Times New Roman" w:cs="Times New Roman"/>
+          <w:b/>
+          <w:sz w:val="26"/>
+          <w:szCs w:val="26"/>
+          <w:lang w:val="vi-VN"/>
+        </w:rPr>
+      </w:pPr>
+      <w:bookmarkStart w:id="51" w:name="_Toc286866222"/>
+      <w:r>
+        <w:rPr>
+          <w:rFonts w:ascii="Times New Roman" w:hAnsi="Times New Roman" w:cs="Times New Roman"/>
+          <w:b/>
           <w:sz w:val="26"/>
           <w:szCs w:val="26"/>
           <w:lang w:val="vi-VN"/>
         </w:rPr>
         <w:lastRenderedPageBreak/>
-        <w:t>dùng một cách thức khác để tìm kiếm là sử dụng câu hỏi tự nhiên. Hướng đi tiếp theo của hệ thống sẽ phát triển thêm các chức năng gợi ý các câu hỏi tương tự cho người dùng và đề xuất ra một số hướng xử lý khi người dùng nhập không chính xác tên tác giả, tổ chức hay tiêu đề. Ngoài ra, chúng tôi có dự định sử dụng một cơ sở dữ liệu khác là Ontology – một cơ sở dữ liệu đã tổ chức theo ngữ nghĩa – để áp dụng phương pháp này.</w:t>
-      </w:r>
-    </w:p>
-    <w:p>
-      <w:pPr>
-        <w:spacing w:line="360" w:lineRule="auto"/>
-        <w:outlineLvl w:val="0"/>
-        <w:rPr>
-          <w:rFonts w:ascii="Times New Roman" w:hAnsi="Times New Roman" w:cs="Times New Roman"/>
-          <w:b/>
-          <w:sz w:val="26"/>
-          <w:szCs w:val="26"/>
-          <w:lang w:val="vi-VN"/>
-        </w:rPr>
-      </w:pPr>
-    </w:p>
-    <w:p>
-      <w:pPr>
-        <w:spacing w:line="360" w:lineRule="auto"/>
-        <w:outlineLvl w:val="0"/>
-        <w:rPr>
-          <w:rFonts w:ascii="Times New Roman" w:hAnsi="Times New Roman" w:cs="Times New Roman"/>
-          <w:b/>
-          <w:sz w:val="26"/>
-          <w:szCs w:val="26"/>
-          <w:lang w:val="vi-VN"/>
-        </w:rPr>
-      </w:pPr>
-    </w:p>
-    <w:p>
-      <w:pPr>
-        <w:spacing w:line="360" w:lineRule="auto"/>
-        <w:outlineLvl w:val="0"/>
-        <w:rPr>
-          <w:rFonts w:ascii="Times New Roman" w:hAnsi="Times New Roman" w:cs="Times New Roman"/>
-          <w:b/>
-          <w:sz w:val="26"/>
-          <w:szCs w:val="26"/>
-          <w:lang w:val="vi-VN"/>
-        </w:rPr>
-      </w:pPr>
-    </w:p>
-    <w:p>
-      <w:pPr>
-        <w:spacing w:line="360" w:lineRule="auto"/>
-        <w:outlineLvl w:val="0"/>
-        <w:rPr>
-          <w:rFonts w:ascii="Times New Roman" w:hAnsi="Times New Roman" w:cs="Times New Roman"/>
-          <w:b/>
-          <w:sz w:val="26"/>
-          <w:szCs w:val="26"/>
-          <w:lang w:val="vi-VN"/>
-        </w:rPr>
-      </w:pPr>
-    </w:p>
-    <w:p>
-      <w:pPr>
-        <w:spacing w:line="360" w:lineRule="auto"/>
-        <w:outlineLvl w:val="0"/>
-        <w:rPr>
-          <w:rFonts w:ascii="Times New Roman" w:hAnsi="Times New Roman" w:cs="Times New Roman"/>
-          <w:b/>
-          <w:sz w:val="26"/>
-          <w:szCs w:val="26"/>
-          <w:lang w:val="vi-VN"/>
-        </w:rPr>
-      </w:pPr>
-    </w:p>
-    <w:p>
-      <w:pPr>
-        <w:spacing w:line="360" w:lineRule="auto"/>
-        <w:outlineLvl w:val="0"/>
-        <w:rPr>
-          <w:rFonts w:ascii="Times New Roman" w:hAnsi="Times New Roman" w:cs="Times New Roman"/>
-          <w:b/>
-          <w:sz w:val="26"/>
-          <w:szCs w:val="26"/>
-          <w:lang w:val="vi-VN"/>
-        </w:rPr>
-      </w:pPr>
-    </w:p>
-    <w:p>
-      <w:pPr>
-        <w:spacing w:line="360" w:lineRule="auto"/>
-        <w:outlineLvl w:val="0"/>
-        <w:rPr>
-          <w:rFonts w:ascii="Times New Roman" w:hAnsi="Times New Roman" w:cs="Times New Roman"/>
-          <w:b/>
-          <w:sz w:val="26"/>
-          <w:szCs w:val="26"/>
-          <w:lang w:val="vi-VN"/>
-        </w:rPr>
-      </w:pPr>
-      <w:bookmarkStart w:id="51" w:name="_Toc286866222"/>
-      <w:r>
-        <w:rPr>
-          <w:rFonts w:ascii="Times New Roman" w:hAnsi="Times New Roman" w:cs="Times New Roman"/>
-          <w:b/>
-          <w:sz w:val="26"/>
-          <w:szCs w:val="26"/>
-          <w:lang w:val="vi-VN"/>
-        </w:rPr>
         <w:t>CHƯƠNG 4: KẾT LUẬN</w:t>
       </w:r>
       <w:bookmarkEnd w:id="51"/>
@@ -40204,6 +40213,7 @@
           <w:color w:val="auto"/>
           <w:lang w:val="de-DE"/>
         </w:rPr>
+        <w:lastRenderedPageBreak/>
         <w:t>THAM KHẢO</w:t>
       </w:r>
       <w:bookmarkEnd w:id="52"/>
@@ -40757,7 +40767,6 @@
           <w:sz w:val="26"/>
           <w:szCs w:val="26"/>
         </w:rPr>
-        <w:lastRenderedPageBreak/>
         <w:t xml:space="preserve">Wael Salloum (2009), </w:t>
       </w:r>
       <w:r>
@@ -41139,6 +41148,7 @@
           <w:sz w:val="26"/>
           <w:szCs w:val="26"/>
         </w:rPr>
+        <w:lastRenderedPageBreak/>
         <w:t>Delia Rusu, Lorand Dali, Blaz Fortuna, Marko Gr</w:t>
       </w:r>
       <w:r>
@@ -42044,7 +42054,6 @@
                 <w:szCs w:val="26"/>
                 <w:lang w:val="vi-VN"/>
               </w:rPr>
-              <w:lastRenderedPageBreak/>
               <w:t>Who is the author of the book "Question Classification using Head Words and their Hypernyms"?</w:t>
             </w:r>
           </w:p>
@@ -42395,6 +42404,7 @@
                 <w:szCs w:val="26"/>
                 <w:lang w:val="vi-VN"/>
               </w:rPr>
+              <w:lastRenderedPageBreak/>
               <w:t>Who published "Question Classification using Head Words and their Hypernyms"?</w:t>
             </w:r>
           </w:p>
@@ -43045,7 +43055,6 @@
                 <w:szCs w:val="26"/>
                 <w:lang w:val="vi-VN"/>
               </w:rPr>
-              <w:lastRenderedPageBreak/>
               <w:t>Which papers are composed by "Ken Arnold" and have source from DBPL ?</w:t>
             </w:r>
           </w:p>
@@ -43496,6 +43505,7 @@
                 <w:szCs w:val="26"/>
                 <w:lang w:val="vi-VN"/>
               </w:rPr>
+              <w:lastRenderedPageBreak/>
               <w:t>What papers did Jennifer Widom write ?</w:t>
             </w:r>
           </w:p>
@@ -44171,7 +44181,6 @@
                 <w:szCs w:val="26"/>
                 <w:lang w:val="vi-VN"/>
               </w:rPr>
-              <w:lastRenderedPageBreak/>
               <w:t>Name some books Richard L. Muller write for Springer</w:t>
             </w:r>
           </w:p>
@@ -44553,6 +44562,7 @@
           <w:color w:val="auto"/>
           <w:lang w:val="vi-VN"/>
         </w:rPr>
+        <w:lastRenderedPageBreak/>
         <w:t xml:space="preserve">Phụ lục </w:t>
       </w:r>
       <w:r>
@@ -44933,7 +44943,6 @@
                 <w:szCs w:val="26"/>
                 <w:lang w:val="vi-VN"/>
               </w:rPr>
-              <w:lastRenderedPageBreak/>
               <w:t>(NNP|NN)-1 IN-2 (NN)-3 (NNP|CD)-4-NA --&gt; (WP|WDT|NNP|NN)-1,IN-2,(NNP|CD)-4-NA</w:t>
             </w:r>
           </w:p>
@@ -45118,6 +45127,7 @@
           <w:color w:val="auto"/>
           <w:lang w:val="vi-VN"/>
         </w:rPr>
+        <w:lastRenderedPageBreak/>
         <w:t xml:space="preserve">Phụ lục </w:t>
       </w:r>
       <w:r>
@@ -45692,7 +45702,6 @@
                 <w:sz w:val="24"/>
                 <w:szCs w:val="24"/>
               </w:rPr>
-              <w:lastRenderedPageBreak/>
               <w:t xml:space="preserve">23. </w:t>
             </w:r>
           </w:p>
@@ -45947,7 +45956,6 @@
                 <w:sz w:val="24"/>
                 <w:szCs w:val="24"/>
               </w:rPr>
-              <w:lastRenderedPageBreak/>
               <w:t>CC</w:t>
             </w:r>
           </w:p>
@@ -46352,7 +46360,6 @@
                 <w:sz w:val="24"/>
                 <w:szCs w:val="24"/>
               </w:rPr>
-              <w:lastRenderedPageBreak/>
               <w:t>RP</w:t>
             </w:r>
           </w:p>
@@ -46607,7 +46614,6 @@
                 <w:sz w:val="24"/>
                 <w:szCs w:val="24"/>
               </w:rPr>
-              <w:lastRenderedPageBreak/>
               <w:t>Coordinating conjunction</w:t>
             </w:r>
           </w:p>
@@ -47025,7 +47031,6 @@
                 <w:sz w:val="24"/>
                 <w:szCs w:val="24"/>
               </w:rPr>
-              <w:lastRenderedPageBreak/>
               <w:t>Particle</w:t>
             </w:r>
           </w:p>
@@ -47641,7 +47646,7 @@
             <w:rPr>
               <w:noProof/>
             </w:rPr>
-            <w:t>2</w:t>
+            <w:t>66</w:t>
           </w:r>
         </w:fldSimple>
       </w:p>

</xml_diff>

<commit_message>
FINISH REPORT VERSION 1.1 (Format lại)
</commit_message>
<xml_diff>
--- a/De Cuong/bao cao luan van/Bao cao luan van v0.4.docx
+++ b/De Cuong/bao cao luan van/Bao cao luan van v0.4.docx
@@ -3571,7 +3571,7 @@
           <w:headerReference w:type="default" r:id="rId9"/>
           <w:footerReference w:type="default" r:id="rId10"/>
           <w:pgSz w:w="11909" w:h="16834" w:code="9"/>
-          <w:pgMar w:top="1440" w:right="1440" w:bottom="1440" w:left="1440" w:header="720" w:footer="720" w:gutter="0"/>
+          <w:pgMar w:top="1699" w:right="1138" w:bottom="1699" w:left="1987" w:header="720" w:footer="720" w:gutter="0"/>
           <w:cols w:space="720"/>
           <w:docGrid w:linePitch="360"/>
         </w:sectPr>
@@ -3865,7 +3865,7 @@
           <w:szCs w:val="26"/>
           <w:lang w:val="vi-VN"/>
         </w:rPr>
-        <w:t xml:space="preserve">nắm đầy đủ hết thông tin của một bài báo. Một hệ thống hỏi đáp có thể sẽ phục vụ tốt hơn trong vấn đề tìm kiếm các bài báo khoa học. Nó sẽ tiết kiệm thời gian trong vấn đề nghiên cứu. Việc nhập vào nhiều vùng dữ liệu hay tối ưu câu truy vấn để có một kết quả chính xác nay </w:t>
+        <w:t xml:space="preserve">nắm đầy đủ hết thông tin của một bài báo. Một hệ thống hỏi đáp có thể sẽ phục vụ tốt hơn trong vấn đề tìm kiếm các bài báo khoa học. Nó sẽ tiết kiệm thời gian trong vấn đề nghiên cứu. Việc nhập vào </w:t>
       </w:r>
       <w:r>
         <w:rPr>
@@ -3874,6 +3874,16 @@
           <w:szCs w:val="26"/>
           <w:lang w:val="vi-VN"/>
         </w:rPr>
+        <w:lastRenderedPageBreak/>
+        <w:t xml:space="preserve">nhiều vùng dữ liệu hay tối ưu câu truy vấn để có một kết quả chính xác nay </w:t>
+      </w:r>
+      <w:r>
+        <w:rPr>
+          <w:rFonts w:ascii="Times New Roman" w:hAnsi="Times New Roman"/>
+          <w:sz w:val="26"/>
+          <w:szCs w:val="26"/>
+          <w:lang w:val="vi-VN"/>
+        </w:rPr>
         <w:t xml:space="preserve">hầu như </w:t>
       </w:r>
       <w:r>
@@ -3883,17 +3893,7 @@
           <w:szCs w:val="26"/>
           <w:lang w:val="vi-VN"/>
         </w:rPr>
-        <w:t xml:space="preserve">không </w:t>
-      </w:r>
-      <w:r>
-        <w:rPr>
-          <w:rFonts w:ascii="Times New Roman" w:hAnsi="Times New Roman"/>
-          <w:sz w:val="26"/>
-          <w:szCs w:val="26"/>
-          <w:lang w:val="vi-VN"/>
-        </w:rPr>
-        <w:lastRenderedPageBreak/>
-        <w:t>cần thiết. Thay vào đó là một câu hỏi duy nhất bằng ngôn ngữ tự nhiên. Kết quả trả về sẽ phù hợp theo những gì mà câu hỏi người dùng đưa vào.</w:t>
+        <w:t>không cần thiết. Thay vào đó là một câu hỏi duy nhất bằng ngôn ngữ tự nhiên. Kết quả trả về sẽ phù hợp theo những gì mà câu hỏi người dùng đưa vào.</w:t>
       </w:r>
     </w:p>
     <w:p>
@@ -4393,28 +4393,6 @@
         </w:rPr>
         <w:t>.</w:t>
       </w:r>
-    </w:p>
-    <w:p>
-      <w:pPr>
-        <w:spacing w:line="360" w:lineRule="auto"/>
-        <w:jc w:val="both"/>
-        <w:rPr>
-          <w:rFonts w:ascii="Times New Roman" w:hAnsi="Times New Roman"/>
-          <w:sz w:val="26"/>
-          <w:lang w:val="vi-VN"/>
-        </w:rPr>
-      </w:pPr>
-    </w:p>
-    <w:p>
-      <w:pPr>
-        <w:spacing w:line="360" w:lineRule="auto"/>
-        <w:jc w:val="both"/>
-        <w:rPr>
-          <w:rFonts w:ascii="Times New Roman" w:hAnsi="Times New Roman"/>
-          <w:sz w:val="26"/>
-          <w:lang w:val="vi-VN"/>
-        </w:rPr>
-      </w:pPr>
     </w:p>
     <w:p>
       <w:pPr>
@@ -5570,8 +5548,8 @@
         <w:tblLook w:val="04A0"/>
       </w:tblPr>
       <w:tblGrid>
-        <w:gridCol w:w="1259"/>
-        <w:gridCol w:w="7986"/>
+        <w:gridCol w:w="1245"/>
+        <w:gridCol w:w="7755"/>
       </w:tblGrid>
       <w:tr>
         <w:trPr>
@@ -6172,7 +6150,7 @@
           <w:szCs w:val="26"/>
           <w:lang w:val="vi-VN"/>
         </w:rPr>
-        <w:t xml:space="preserve">Đối với câu hỏi Yes/No question hệ thống xử lý tương tự câu hỏi Question Word Question. Vì câu hỏi loại này chỉ nhằm </w:t>
+        <w:t xml:space="preserve">Đối với câu hỏi Yes/No question hệ </w:t>
       </w:r>
       <w:r>
         <w:rPr>
@@ -6182,7 +6160,7 @@
           <w:lang w:val="vi-VN"/>
         </w:rPr>
         <w:lastRenderedPageBreak/>
-        <w:t xml:space="preserve">xác minh một vấn đề, cho nên, nếu hệ thống kiếm được kết quả thì sẽ trả về và ngược lại. </w:t>
+        <w:t xml:space="preserve">thống xử lý tương tự câu hỏi Question Word Question. Vì câu hỏi loại này chỉ nhằm xác minh một vấn đề, cho nên, nếu hệ thống kiếm được kết quả thì sẽ trả về và ngược lại. </w:t>
       </w:r>
       <w:r>
         <w:rPr>
@@ -6712,11 +6690,11 @@
         <w:tblLook w:val="04A0"/>
       </w:tblPr>
       <w:tblGrid>
-        <w:gridCol w:w="2050"/>
-        <w:gridCol w:w="999"/>
-        <w:gridCol w:w="1177"/>
-        <w:gridCol w:w="2532"/>
-        <w:gridCol w:w="2559"/>
+        <w:gridCol w:w="2032"/>
+        <w:gridCol w:w="987"/>
+        <w:gridCol w:w="1166"/>
+        <w:gridCol w:w="2433"/>
+        <w:gridCol w:w="2454"/>
       </w:tblGrid>
       <w:tr>
         <w:trPr>
@@ -7346,7 +7324,17 @@
                 <w:szCs w:val="26"/>
                 <w:lang w:val="vi-VN"/>
               </w:rPr>
-              <w:t>Chỉ xử lý những câu hỏi liên quan đến thông tin bài báo khoa học</w:t>
+              <w:t xml:space="preserve">Chỉ xử lý những câu hỏi liên quan đến thông tin bài báo </w:t>
+            </w:r>
+            <w:r>
+              <w:rPr>
+                <w:rFonts w:ascii="Times New Roman" w:hAnsi="Times New Roman" w:cs="Times New Roman"/>
+                <w:sz w:val="26"/>
+                <w:szCs w:val="26"/>
+                <w:lang w:val="vi-VN"/>
+              </w:rPr>
+              <w:lastRenderedPageBreak/>
+              <w:t>khoa học</w:t>
             </w:r>
           </w:p>
         </w:tc>
@@ -8689,6 +8677,7 @@
           <w:szCs w:val="26"/>
           <w:lang w:val="vi-VN"/>
         </w:rPr>
+        <w:lastRenderedPageBreak/>
         <w:t xml:space="preserve">Từ phạm vi các câu hỏi, nhóm xây dựng một tập </w:t>
       </w:r>
       <w:r>
@@ -8764,7 +8753,6 @@
           <w:szCs w:val="26"/>
           <w:lang w:val="vi-VN"/>
         </w:rPr>
-        <w:lastRenderedPageBreak/>
         <w:t>Các ứng dụng và nghiên cứu hiện nay</w:t>
       </w:r>
       <w:bookmarkEnd w:id="3"/>
@@ -9553,7 +9541,16 @@
                 <w:sz w:val="26"/>
                 <w:szCs w:val="26"/>
               </w:rPr>
-              <w:t>Tiêu đề, tên tác giả, nội dung tóm tắt (abstract) , từ khóa , ngày.</w:t>
+              <w:t xml:space="preserve">Tiêu đề, tên tác giả, nội dung </w:t>
+            </w:r>
+            <w:r>
+              <w:rPr>
+                <w:rFonts w:ascii="Times New Roman" w:eastAsia="Times New Roman" w:hAnsi="Times New Roman" w:cs="Times New Roman"/>
+                <w:sz w:val="26"/>
+                <w:szCs w:val="26"/>
+              </w:rPr>
+              <w:lastRenderedPageBreak/>
+              <w:t>tóm tắt (abstract) , từ khóa , ngày.</w:t>
             </w:r>
           </w:p>
         </w:tc>
@@ -9577,7 +9574,17 @@
                 <w:sz w:val="26"/>
                 <w:szCs w:val="26"/>
               </w:rPr>
-              <w:t>Danh sách kết quả và nội dung chi tiết</w:t>
+              <w:lastRenderedPageBreak/>
+              <w:t xml:space="preserve">Danh sách kết quả </w:t>
+            </w:r>
+            <w:r>
+              <w:rPr>
+                <w:rFonts w:ascii="Times New Roman" w:eastAsia="Times New Roman" w:hAnsi="Times New Roman" w:cs="Times New Roman"/>
+                <w:sz w:val="26"/>
+                <w:szCs w:val="26"/>
+              </w:rPr>
+              <w:lastRenderedPageBreak/>
+              <w:t>và nội dung chi tiết</w:t>
             </w:r>
           </w:p>
         </w:tc>
@@ -9605,6 +9612,7 @@
                 <w:sz w:val="26"/>
                 <w:szCs w:val="26"/>
               </w:rPr>
+              <w:lastRenderedPageBreak/>
               <w:t>PaperCube</w:t>
             </w:r>
           </w:p>
@@ -9679,16 +9687,7 @@
                 <w:sz w:val="26"/>
                 <w:szCs w:val="26"/>
               </w:rPr>
-              <w:t xml:space="preserve">Danh sách kết quả, nội dung chi tiết bài báo, hiển thị bài báo </w:t>
-            </w:r>
-            <w:r>
-              <w:rPr>
-                <w:rFonts w:ascii="Times New Roman" w:eastAsia="Times New Roman" w:hAnsi="Times New Roman" w:cs="Times New Roman"/>
-                <w:sz w:val="26"/>
-                <w:szCs w:val="26"/>
-              </w:rPr>
-              <w:lastRenderedPageBreak/>
-              <w:t>dưới dạng đồ thị, cây …</w:t>
+              <w:t>Danh sách kết quả, nội dung chi tiết bài báo, hiển thị bài báo dưới dạng đồ thị, cây …</w:t>
             </w:r>
           </w:p>
         </w:tc>
@@ -9710,7 +9709,6 @@
           <w:sz w:val="26"/>
           <w:szCs w:val="26"/>
         </w:rPr>
-        <w:lastRenderedPageBreak/>
         <w:t>Bảng 3 – Khảo sát các trang tìm kiếm bài báo</w:t>
       </w:r>
     </w:p>
@@ -10011,7 +10009,16 @@
           <w:sz w:val="26"/>
           <w:szCs w:val="26"/>
         </w:rPr>
-        <w:t xml:space="preserve"> [22]. Là hệ thống hỏi và trả lời dựa trên nền Web đầu tiên trên thế giới. Không giống như các hệ thống rút trích thông tin khác, mục đích của START là hỗ trợ cho người sử dụng tìm kiếm được thông tin chính xác thay cho việc chỉ đơn thuần cung cấp một danh sách các kết quả tìm kiếm được. Hiện tại, hệ thống có thể trả lời hàng triệu câu hỏi bằng tiếng Anh về địa điểm, phim ảnh, con người, khái niệm… </w:t>
+        <w:t xml:space="preserve"> [22]. Là hệ thống hỏi và trả lời dựa trên nền Web đầu tiên trên thế giới. Không giống như các hệ thống rút trích thông tin khác, mục đích của START là hỗ trợ cho người sử dụng tìm kiếm được thông tin chính xác thay cho việc chỉ đơn thuần cung cấp một danh sách các kết quả tìm kiếm được. Hiện tại, hệ thống </w:t>
+      </w:r>
+      <w:r>
+        <w:rPr>
+          <w:rFonts w:ascii="Times New Roman" w:hAnsi="Times New Roman" w:cs="Times New Roman"/>
+          <w:sz w:val="26"/>
+          <w:szCs w:val="26"/>
+        </w:rPr>
+        <w:lastRenderedPageBreak/>
+        <w:t xml:space="preserve">có thể trả lời hàng triệu câu hỏi bằng tiếng Anh về địa điểm, phim ảnh, con người, khái niệm… </w:t>
       </w:r>
     </w:p>
     <w:p>
@@ -10035,16 +10042,7 @@
           <w:sz w:val="26"/>
           <w:szCs w:val="26"/>
         </w:rPr>
-        <w:t xml:space="preserve">Ask.com [23] Là hệ thống hỗ trợ tìm kiếm các trang Web, hình ảnh, thông tin, bản đồ, lời chỉ dẫn, tìm kiếm cục bộ và mua sắm. Ask.com đang có những cải tiến đáng kể như thu hẹp phạm vi tìm kiếm để nâng cao chất lượng kết quả tìm được chứ không tìm kiếm trên tất cả các lĩnh vực. Nó cung cấp khả năng tìm </w:t>
-      </w:r>
-      <w:r>
-        <w:rPr>
-          <w:rFonts w:ascii="Times New Roman" w:hAnsi="Times New Roman" w:cs="Times New Roman"/>
-          <w:sz w:val="26"/>
-          <w:szCs w:val="26"/>
-        </w:rPr>
-        <w:lastRenderedPageBreak/>
-        <w:t>kiếm, trả lời các câu hỏi tập trung vào các vấn đề cơ bản như các công thức món ăn, sở thích, bài tập cho trẻ em, giải trí và sức khỏe.</w:t>
+        <w:t>Ask.com [23] Là hệ thống hỗ trợ tìm kiếm các trang Web, hình ảnh, thông tin, bản đồ, lời chỉ dẫn, tìm kiếm cục bộ và mua sắm. Ask.com đang có những cải tiến đáng kể như thu hẹp phạm vi tìm kiếm để nâng cao chất lượng kết quả tìm được chứ không tìm kiếm trên tất cả các lĩnh vực. Nó cung cấp khả năng tìm kiếm, trả lời các câu hỏi tập trung vào các vấn đề cơ bản như các công thức món ăn, sở thích, bài tập cho trẻ em, giải trí và sức khỏe.</w:t>
       </w:r>
     </w:p>
     <w:p>
@@ -10683,7 +10681,16 @@
           <w:sz w:val="26"/>
           <w:szCs w:val="26"/>
         </w:rPr>
-        <w:t>. Một văn bản được tách thành nhiều câu. Và mỗi câu dựa trên việc phân tích cú pháp, mỗi nút trong cây cú pháp sẽ được rút khái niệm từ wordnet kết hợp với công cụ verbnet để xác định mối quan hệ giữa động từ với chủ từ, đối tượng. Câu sẽ được chuyển thành các Đồ thị khái niệm (gọi là Concept Graph (CG)). Cuối cùng các đồ thị này sẽ được lưu xuống cơ sở dữ liệu. Tương tự cho câu hỏi cũng chuyển thành một CG.</w:t>
+        <w:t xml:space="preserve">. Một văn bản được tách thành nhiều câu. Và mỗi câu dựa trên việc phân tích cú </w:t>
+      </w:r>
+      <w:r>
+        <w:rPr>
+          <w:rFonts w:ascii="Times New Roman" w:hAnsi="Times New Roman" w:cs="Times New Roman"/>
+          <w:sz w:val="26"/>
+          <w:szCs w:val="26"/>
+        </w:rPr>
+        <w:lastRenderedPageBreak/>
+        <w:t>pháp, mỗi nút trong cây cú pháp sẽ được rút khái niệm từ wordnet kết hợp với công cụ verbnet để xác định mối quan hệ giữa động từ với chủ từ, đối tượng. Câu sẽ được chuyển thành các Đồ thị khái niệm (gọi là Concept Graph (CG)). Cuối cùng các đồ thị này sẽ được lưu xuống cơ sở dữ liệu. Tương tự cho câu hỏi cũng chuyển thành một CG.</w:t>
       </w:r>
     </w:p>
     <w:p>
@@ -10767,17 +10774,7 @@
           <w:szCs w:val="26"/>
           <w:lang w:val="vi-VN"/>
         </w:rPr>
-        <w:t xml:space="preserve"> giữa đồ thị câu hỏi </w:t>
-      </w:r>
-      <w:r>
-        <w:rPr>
-          <w:rFonts w:ascii="Times New Roman" w:hAnsi="Times New Roman" w:cs="Times New Roman"/>
-          <w:sz w:val="26"/>
-          <w:szCs w:val="26"/>
-          <w:lang w:val="vi-VN"/>
-        </w:rPr>
-        <w:lastRenderedPageBreak/>
-        <w:t>và đồ thị các câu trả lời.</w:t>
+        <w:t xml:space="preserve"> giữa đồ thị câu hỏi và đồ thị các câu trả lời.</w:t>
       </w:r>
       <w:r>
         <w:rPr>
@@ -11254,6 +11251,7 @@
           <w:sz w:val="26"/>
           <w:szCs w:val="26"/>
         </w:rPr>
+        <w:lastRenderedPageBreak/>
         <w:t>[</w:t>
       </w:r>
       <w:r>
@@ -11708,17 +11706,7 @@
           <w:szCs w:val="26"/>
           <w:lang w:val="fr-FR"/>
         </w:rPr>
-        <w:t xml:space="preserve">. Đây là một cách thể hiện khác của đồ thị so </w:t>
-      </w:r>
-      <w:r>
-        <w:rPr>
-          <w:rFonts w:ascii="Times New Roman" w:hAnsi="Times New Roman" w:cs="Times New Roman"/>
-          <w:sz w:val="26"/>
-          <w:szCs w:val="26"/>
-          <w:lang w:val="fr-FR"/>
-        </w:rPr>
-        <w:lastRenderedPageBreak/>
-        <w:t>với hình 1. Sau đó, công việc tiếp theo là so sánh ( projection operator) giữa đồ thị CG của câu hỏi với các đồ thị khái niệm CG mỗi câu để tìm câu trả lời.</w:t>
+        <w:t>. Đây là một cách thể hiện khác của đồ thị so với hình 1. Sau đó, công việc tiếp theo là so sánh ( projection operator) giữa đồ thị CG của câu hỏi với các đồ thị khái niệm CG mỗi câu để tìm câu trả lời.</w:t>
       </w:r>
     </w:p>
     <w:p>
@@ -11881,6 +11869,7 @@
           <w:szCs w:val="26"/>
           <w:lang w:val="fr-FR"/>
         </w:rPr>
+        <w:lastRenderedPageBreak/>
         <w:t>Ontology có thể xem là một kho dữ liệu được lưu trữ dưới dạng ngữ nghĩa. SPARQL là ngôn ngữ để truy vấn vào kho dữ liệu này [17,18].</w:t>
       </w:r>
     </w:p>
@@ -11977,7 +11966,6 @@
           <w:szCs w:val="26"/>
           <w:lang w:val="vi-VN"/>
         </w:rPr>
-        <w:lastRenderedPageBreak/>
         <w:t xml:space="preserve">Một đề tài khác là “ Dịch câu truy vấn có cấu trúc sang đồ thị ý niệm: cách tiếp cận ít phụ thuộc vào cú pháp”, 2008 [3]. Theo ý kiến của tác giả, việc phân tích cú pháp để hình thành đồ thị ý niệm gặp khó khăn khi các câu truy vấn không đúng cú pháp. Vì thế tác giả đưa ra một phương pháp dịch câu truy vấn sang đồ thị ý niệm mà không dựa trên việc phân tích cú pháp câu. </w:t>
       </w:r>
     </w:p>
@@ -12022,7 +12010,17 @@
           <w:szCs w:val="26"/>
           <w:lang w:val="vi-VN"/>
         </w:rPr>
-        <w:t>Công cụ đựơc sử dụng trong đề tài này là GATE [20]. Do GATE có khả năng làm việc với Ontology, công cụ OCAT (Ontology-based Corpus Annotation tool) được sử dụng để chú thích các thực thể đặt tên. Ngòai ra, công cụ ANNIE được dùng để nhận diện các từ quan hệ và thực thể không đặt tên bằng các lập ra các danh sách trong Gazetteer. Ontology được sử dụng ở đây có tên là PROTON.</w:t>
+        <w:t xml:space="preserve">Công cụ đựơc sử dụng trong đề tài này là GATE [20]. Do GATE có khả năng làm việc với Ontology, công cụ OCAT (Ontology-based Corpus Annotation tool) được sử dụng để chú thích các thực thể đặt tên. Ngòai ra, </w:t>
+      </w:r>
+      <w:r>
+        <w:rPr>
+          <w:rFonts w:ascii="Times New Roman" w:hAnsi="Times New Roman" w:cs="Times New Roman"/>
+          <w:sz w:val="26"/>
+          <w:szCs w:val="26"/>
+          <w:lang w:val="vi-VN"/>
+        </w:rPr>
+        <w:lastRenderedPageBreak/>
+        <w:t>công cụ ANNIE được dùng để nhận diện các từ quan hệ và thực thể không đặt tên bằng các lập ra các danh sách trong Gazetteer. Ontology được sử dụng ở đây có tên là PROTON.</w:t>
       </w:r>
     </w:p>
     <w:p>
@@ -12110,10 +12108,10 @@
         <w:tblLook w:val="04A0"/>
       </w:tblPr>
       <w:tblGrid>
-        <w:gridCol w:w="1555"/>
-        <w:gridCol w:w="1800"/>
-        <w:gridCol w:w="2520"/>
-        <w:gridCol w:w="2662"/>
+        <w:gridCol w:w="1519"/>
+        <w:gridCol w:w="1744"/>
+        <w:gridCol w:w="2448"/>
+        <w:gridCol w:w="2583"/>
       </w:tblGrid>
       <w:tr>
         <w:tc>
@@ -12367,7 +12365,6 @@
                 <w:sz w:val="26"/>
                 <w:szCs w:val="26"/>
               </w:rPr>
-              <w:lastRenderedPageBreak/>
               <w:t>TREC 2007</w:t>
             </w:r>
           </w:p>
@@ -12597,7 +12594,17 @@
           <w:szCs w:val="26"/>
           <w:lang w:val="vi-VN"/>
         </w:rPr>
-        <w:t xml:space="preserve">Cách để hiểu câu truy vấn dưới dạng ngôn ngữ tự nhiên của người dùng được tài liệu [1] giải quyết bằng việc xây dựng một tập từ khóa dựa trên các chỉ định từ mà tác giả đã liệt kê. Sau đó, các giá trị hay từ khóa đó được nhận diện thuộc về thuộc tính nào trong bảng cơ sở dữ liệu. </w:t>
+        <w:t xml:space="preserve">Cách để hiểu câu truy vấn dưới dạng ngôn ngữ tự nhiên của người dùng được tài liệu [1] giải quyết bằng việc xây dựng một tập từ khóa dựa trên các </w:t>
+      </w:r>
+      <w:r>
+        <w:rPr>
+          <w:rFonts w:ascii="Times New Roman" w:hAnsi="Times New Roman" w:cs="Times New Roman"/>
+          <w:sz w:val="26"/>
+          <w:szCs w:val="26"/>
+          <w:lang w:val="vi-VN"/>
+        </w:rPr>
+        <w:lastRenderedPageBreak/>
+        <w:t xml:space="preserve">chỉ định từ mà tác giả đã liệt kê. Sau đó, các giá trị hay từ khóa đó được nhận diện thuộc về thuộc tính nào trong bảng cơ sở dữ liệu. </w:t>
       </w:r>
     </w:p>
     <w:p>
@@ -12690,7 +12697,7 @@
           <v:shape id="_x0000_i1025" type="#_x0000_t75" style="width:10pt;height:10pt" o:ole="">
             <v:imagedata r:id="rId13" o:title=""/>
           </v:shape>
-          <o:OLEObject Type="Embed" ProgID="Equation.3" ShapeID="_x0000_i1025" DrawAspect="Content" ObjectID="_1360705710" r:id="rId14"/>
+          <o:OLEObject Type="Embed" ProgID="Equation.3" ShapeID="_x0000_i1025" DrawAspect="Content" ObjectID="_1360718455" r:id="rId14"/>
         </w:object>
       </w:r>
       <w:r>
@@ -12712,7 +12719,7 @@
           <v:shape id="_x0000_i1026" type="#_x0000_t75" style="width:10pt;height:10pt" o:ole="">
             <v:imagedata r:id="rId13" o:title=""/>
           </v:shape>
-          <o:OLEObject Type="Embed" ProgID="Equation.3" ShapeID="_x0000_i1026" DrawAspect="Content" ObjectID="_1360705711" r:id="rId15"/>
+          <o:OLEObject Type="Embed" ProgID="Equation.3" ShapeID="_x0000_i1026" DrawAspect="Content" ObjectID="_1360718456" r:id="rId15"/>
         </w:object>
       </w:r>
       <w:r>
@@ -12840,7 +12847,6 @@
           <w:sz w:val="26"/>
           <w:szCs w:val="26"/>
         </w:rPr>
-        <w:lastRenderedPageBreak/>
         <w:t xml:space="preserve">Đối với từng thuộc tính của bảng sẽ có những điều kiện để nhận dạng như ví dụ trên. Cuối cùng bằng các phép kết hợp, câu truy vấn được sinh ra và tìm các dữ liệu thỏa mãn. </w:t>
       </w:r>
     </w:p>
@@ -12873,6 +12879,7 @@
           <w:rFonts w:ascii="Times New Roman" w:hAnsi="Times New Roman" w:cs="Times New Roman"/>
           <w:sz w:val="26"/>
           <w:szCs w:val="26"/>
+          <w:lang w:val="vi-VN"/>
         </w:rPr>
       </w:pPr>
       <w:r>
@@ -12887,9 +12894,22 @@
     <w:p>
       <w:pPr>
         <w:spacing w:line="360" w:lineRule="auto"/>
+        <w:ind w:left="720"/>
         <w:jc w:val="both"/>
         <w:rPr>
           <w:rFonts w:ascii="Times New Roman" w:hAnsi="Times New Roman" w:cs="Times New Roman"/>
+          <w:sz w:val="26"/>
+          <w:szCs w:val="26"/>
+          <w:lang w:val="vi-VN"/>
+        </w:rPr>
+      </w:pPr>
+    </w:p>
+    <w:p>
+      <w:pPr>
+        <w:spacing w:line="360" w:lineRule="auto"/>
+        <w:jc w:val="both"/>
+        <w:rPr>
+          <w:rFonts w:ascii="Times New Roman" w:hAnsi="Times New Roman" w:cs="Times New Roman"/>
           <w:b/>
           <w:sz w:val="26"/>
           <w:szCs w:val="26"/>
@@ -12902,6 +12922,7 @@
           <w:sz w:val="26"/>
           <w:szCs w:val="26"/>
         </w:rPr>
+        <w:lastRenderedPageBreak/>
         <w:t>Nhận xét:</w:t>
       </w:r>
     </w:p>
@@ -13006,7 +13027,6 @@
           <w:szCs w:val="26"/>
           <w:lang w:val="de-DE"/>
         </w:rPr>
-        <w:lastRenderedPageBreak/>
         <w:t>Ngòai ra, để nhận diện được thực thể đặt tên, là các từ (cụm từ) chỉ về tên người, địa danh , tổ chức...[19] thì ta cần có một từ điển như Wordnet để  nhận diện. Hoặc với một cách khác, ta có thể dùng một ontology như theo tài liệu [3]. Đối với đề tài của nhóm, thì các thực thể đặt tên trong dữ liệu DBLP là các title, publisher, source, ... có số lượng rất lớn. Do dữ liệu của DBLP chứa hơn 1,</w:t>
       </w:r>
       <w:r>
@@ -13063,6 +13083,19 @@
         </w:rPr>
         <w:t>.</w:t>
       </w:r>
+    </w:p>
+    <w:p>
+      <w:pPr>
+        <w:spacing w:line="360" w:lineRule="auto"/>
+        <w:ind w:left="720"/>
+        <w:jc w:val="both"/>
+        <w:rPr>
+          <w:rFonts w:ascii="Times New Roman" w:hAnsi="Times New Roman" w:cs="Times New Roman"/>
+          <w:sz w:val="26"/>
+          <w:szCs w:val="26"/>
+          <w:lang w:val="de-DE"/>
+        </w:rPr>
+      </w:pPr>
     </w:p>
     <w:p>
       <w:pPr>
@@ -13091,6 +13124,7 @@
           <w:szCs w:val="26"/>
           <w:lang w:val="vi-VN"/>
         </w:rPr>
+        <w:lastRenderedPageBreak/>
         <w:t>Cơ sở lý thuyết và các thuật ngữ liên quan</w:t>
       </w:r>
       <w:bookmarkEnd w:id="6"/>
@@ -13441,106 +13475,106 @@
           <w:szCs w:val="26"/>
           <w:lang w:val="de-DE"/>
         </w:rPr>
+        <w:t xml:space="preserve">Ví dụ trong câu </w:t>
+      </w:r>
+      <w:r>
+        <w:rPr>
+          <w:rFonts w:ascii="Times New Roman" w:hAnsi="Times New Roman" w:cs="Times New Roman"/>
+          <w:i/>
+          <w:sz w:val="26"/>
+          <w:szCs w:val="26"/>
+        </w:rPr>
+        <w:t>“What books were written by Philip K. Chan”</w:t>
+      </w:r>
+      <w:r>
+        <w:rPr>
+          <w:rFonts w:ascii="Times New Roman" w:hAnsi="Times New Roman" w:cs="Times New Roman"/>
+          <w:sz w:val="26"/>
+          <w:szCs w:val="26"/>
+        </w:rPr>
+        <w:t xml:space="preserve"> thì </w:t>
+      </w:r>
+      <w:r>
+        <w:rPr>
+          <w:rFonts w:ascii="Times New Roman" w:hAnsi="Times New Roman" w:cs="Times New Roman"/>
+          <w:i/>
+          <w:sz w:val="26"/>
+          <w:szCs w:val="26"/>
+        </w:rPr>
+        <w:t>Philip K. Chan</w:t>
+      </w:r>
+      <w:r>
+        <w:rPr>
+          <w:rFonts w:ascii="Times New Roman" w:hAnsi="Times New Roman" w:cs="Times New Roman"/>
+          <w:sz w:val="26"/>
+          <w:szCs w:val="26"/>
+        </w:rPr>
+        <w:t xml:space="preserve"> được xem là một thực thể đặt tên (tên tác giả).</w:t>
+      </w:r>
+      <w:bookmarkEnd w:id="9"/>
+    </w:p>
+    <w:p>
+      <w:pPr>
+        <w:spacing w:line="360" w:lineRule="auto"/>
+        <w:jc w:val="both"/>
+        <w:rPr>
+          <w:rFonts w:ascii="Times New Roman" w:hAnsi="Times New Roman" w:cs="Times New Roman"/>
+          <w:sz w:val="26"/>
+          <w:szCs w:val="26"/>
+        </w:rPr>
+      </w:pPr>
+      <w:r>
+        <w:rPr>
+          <w:rFonts w:ascii="Times New Roman" w:hAnsi="Times New Roman" w:cs="Times New Roman"/>
+          <w:sz w:val="26"/>
+          <w:szCs w:val="26"/>
+        </w:rPr>
+        <w:t xml:space="preserve">Do thực thể đặt tên không theo một nguyên tắc và giới hạn nào. </w:t>
+      </w:r>
+      <w:r>
+        <w:rPr>
+          <w:rFonts w:ascii="Times New Roman" w:hAnsi="Times New Roman" w:cs="Times New Roman"/>
+          <w:sz w:val="26"/>
+          <w:szCs w:val="26"/>
+          <w:lang w:val="vi-VN"/>
+        </w:rPr>
+        <w:t>Nên</w:t>
+      </w:r>
+      <w:r>
+        <w:rPr>
+          <w:rFonts w:ascii="Times New Roman" w:hAnsi="Times New Roman" w:cs="Times New Roman"/>
+          <w:sz w:val="26"/>
+          <w:szCs w:val="26"/>
+        </w:rPr>
+        <w:t xml:space="preserve"> trong vấn đề nhận biết thực thể đặt tên, ta thường áp dụng một số từ điển như Wordnet. Tuy nhiên, số lượng thực thể đặt tên trong Wordnet cũng có giới hạn.</w:t>
+      </w:r>
+      <w:r>
+        <w:rPr>
+          <w:rFonts w:ascii="Times New Roman" w:hAnsi="Times New Roman" w:cs="Times New Roman"/>
+          <w:sz w:val="26"/>
+          <w:szCs w:val="26"/>
+        </w:rPr>
+        <w:t xml:space="preserve"> </w:t>
+      </w:r>
+    </w:p>
+    <w:p>
+      <w:pPr>
+        <w:spacing w:line="360" w:lineRule="auto"/>
+        <w:jc w:val="both"/>
+        <w:rPr>
+          <w:rFonts w:ascii="Times New Roman" w:hAnsi="Times New Roman" w:cs="Times New Roman"/>
+          <w:sz w:val="26"/>
+          <w:szCs w:val="26"/>
+          <w:lang w:val="de-DE"/>
+        </w:rPr>
+      </w:pPr>
+      <w:r>
+        <w:rPr>
+          <w:rFonts w:ascii="Times New Roman" w:hAnsi="Times New Roman" w:cs="Times New Roman"/>
+          <w:sz w:val="26"/>
+          <w:szCs w:val="26"/>
+        </w:rPr>
         <w:lastRenderedPageBreak/>
-        <w:t xml:space="preserve">Ví dụ trong câu </w:t>
-      </w:r>
-      <w:r>
-        <w:rPr>
-          <w:rFonts w:ascii="Times New Roman" w:hAnsi="Times New Roman" w:cs="Times New Roman"/>
-          <w:i/>
-          <w:sz w:val="26"/>
-          <w:szCs w:val="26"/>
-        </w:rPr>
-        <w:t>“What books were written by Philip K. Chan”</w:t>
-      </w:r>
-      <w:r>
-        <w:rPr>
-          <w:rFonts w:ascii="Times New Roman" w:hAnsi="Times New Roman" w:cs="Times New Roman"/>
-          <w:sz w:val="26"/>
-          <w:szCs w:val="26"/>
-        </w:rPr>
-        <w:t xml:space="preserve"> thì </w:t>
-      </w:r>
-      <w:r>
-        <w:rPr>
-          <w:rFonts w:ascii="Times New Roman" w:hAnsi="Times New Roman" w:cs="Times New Roman"/>
-          <w:i/>
-          <w:sz w:val="26"/>
-          <w:szCs w:val="26"/>
-        </w:rPr>
-        <w:t>Philip K. Chan</w:t>
-      </w:r>
-      <w:r>
-        <w:rPr>
-          <w:rFonts w:ascii="Times New Roman" w:hAnsi="Times New Roman" w:cs="Times New Roman"/>
-          <w:sz w:val="26"/>
-          <w:szCs w:val="26"/>
-        </w:rPr>
-        <w:t xml:space="preserve"> được xem là một thực thể đặt tên (tên tác giả).</w:t>
-      </w:r>
-      <w:bookmarkEnd w:id="9"/>
-    </w:p>
-    <w:p>
-      <w:pPr>
-        <w:spacing w:line="360" w:lineRule="auto"/>
-        <w:jc w:val="both"/>
-        <w:rPr>
-          <w:rFonts w:ascii="Times New Roman" w:hAnsi="Times New Roman" w:cs="Times New Roman"/>
-          <w:sz w:val="26"/>
-          <w:szCs w:val="26"/>
-        </w:rPr>
-      </w:pPr>
-      <w:r>
-        <w:rPr>
-          <w:rFonts w:ascii="Times New Roman" w:hAnsi="Times New Roman" w:cs="Times New Roman"/>
-          <w:sz w:val="26"/>
-          <w:szCs w:val="26"/>
-        </w:rPr>
-        <w:t xml:space="preserve">Do thực thể đặt tên không theo một nguyên tắc và giới hạn nào. </w:t>
-      </w:r>
-      <w:r>
-        <w:rPr>
-          <w:rFonts w:ascii="Times New Roman" w:hAnsi="Times New Roman" w:cs="Times New Roman"/>
-          <w:sz w:val="26"/>
-          <w:szCs w:val="26"/>
-          <w:lang w:val="vi-VN"/>
-        </w:rPr>
-        <w:t>Nên</w:t>
-      </w:r>
-      <w:r>
-        <w:rPr>
-          <w:rFonts w:ascii="Times New Roman" w:hAnsi="Times New Roman" w:cs="Times New Roman"/>
-          <w:sz w:val="26"/>
-          <w:szCs w:val="26"/>
-        </w:rPr>
-        <w:t xml:space="preserve"> trong vấn đề nhận biết thực thể đặt tên, ta thường áp dụng một số từ điển như Wordnet. Tuy nhiên, số lượng thực thể đặt tên trong Wordnet cũng có giới hạn.</w:t>
-      </w:r>
-      <w:r>
-        <w:rPr>
-          <w:rFonts w:ascii="Times New Roman" w:hAnsi="Times New Roman" w:cs="Times New Roman"/>
-          <w:sz w:val="26"/>
-          <w:szCs w:val="26"/>
-        </w:rPr>
-        <w:t xml:space="preserve"> </w:t>
-      </w:r>
-    </w:p>
-    <w:p>
-      <w:pPr>
-        <w:spacing w:line="360" w:lineRule="auto"/>
-        <w:jc w:val="both"/>
-        <w:rPr>
-          <w:rFonts w:ascii="Times New Roman" w:hAnsi="Times New Roman" w:cs="Times New Roman"/>
-          <w:sz w:val="26"/>
-          <w:szCs w:val="26"/>
-          <w:lang w:val="de-DE"/>
-        </w:rPr>
-      </w:pPr>
-      <w:r>
-        <w:rPr>
-          <w:rFonts w:ascii="Times New Roman" w:hAnsi="Times New Roman" w:cs="Times New Roman"/>
-          <w:sz w:val="26"/>
-          <w:szCs w:val="26"/>
-        </w:rPr>
         <w:t>GATE là một công cụ hỗ trợ mạnh mẽ trong việc xử lý văn bản.</w:t>
       </w:r>
       <w:r>
@@ -14036,120 +14070,120 @@
           <w:szCs w:val="26"/>
           <w:lang w:val="vi-VN"/>
         </w:rPr>
+        <w:t xml:space="preserve">Theo [24] và [2] thì RDF là một mô hình lưu trữ theo dạng các bộ ba </w:t>
+      </w:r>
+      <w:r>
+        <w:rPr>
+          <w:rFonts w:ascii="Times New Roman" w:hAnsi="Times New Roman" w:cs="Times New Roman"/>
+          <w:sz w:val="26"/>
+          <w:szCs w:val="26"/>
+          <w:lang w:val="vi-VN"/>
+        </w:rPr>
+        <w:t>subject</w:t>
+      </w:r>
+      <w:r>
+        <w:rPr>
+          <w:rFonts w:ascii="Times New Roman" w:hAnsi="Times New Roman" w:cs="Times New Roman"/>
+          <w:sz w:val="26"/>
+          <w:szCs w:val="26"/>
+          <w:lang w:val="vi-VN"/>
+        </w:rPr>
+        <w:t>-</w:t>
+      </w:r>
+      <w:r>
+        <w:rPr>
+          <w:rFonts w:ascii="Times New Roman" w:hAnsi="Times New Roman" w:cs="Times New Roman"/>
+          <w:sz w:val="26"/>
+          <w:szCs w:val="26"/>
+          <w:lang w:val="vi-VN"/>
+        </w:rPr>
+        <w:t>predicate</w:t>
+      </w:r>
+      <w:r>
+        <w:rPr>
+          <w:rFonts w:ascii="Times New Roman" w:hAnsi="Times New Roman" w:cs="Times New Roman"/>
+          <w:sz w:val="26"/>
+          <w:szCs w:val="26"/>
+          <w:lang w:val="vi-VN"/>
+        </w:rPr>
+        <w:t>-</w:t>
+      </w:r>
+      <w:r>
+        <w:rPr>
+          <w:rFonts w:ascii="Times New Roman" w:hAnsi="Times New Roman" w:cs="Times New Roman"/>
+          <w:sz w:val="26"/>
+          <w:szCs w:val="26"/>
+          <w:lang w:val="vi-VN"/>
+        </w:rPr>
+        <w:t xml:space="preserve"> object</w:t>
+      </w:r>
+      <w:r>
+        <w:rPr>
+          <w:rFonts w:ascii="Times New Roman" w:hAnsi="Times New Roman" w:cs="Times New Roman"/>
+          <w:sz w:val="26"/>
+          <w:szCs w:val="26"/>
+          <w:lang w:val="vi-VN"/>
+        </w:rPr>
+        <w:t>. Trong đó Subject là một chủ từ bắt đầu cho một bộ ba. Predicate là các vị từ ở giữa biểu diễn cho mối quan hệ giữa Subject và Object. Object là đối tượ</w:t>
+      </w:r>
+      <w:r>
+        <w:rPr>
+          <w:rFonts w:ascii="Times New Roman" w:hAnsi="Times New Roman" w:cs="Times New Roman"/>
+          <w:sz w:val="26"/>
+          <w:szCs w:val="26"/>
+          <w:lang w:val="vi-VN"/>
+        </w:rPr>
+        <w:t>ng</w:t>
+      </w:r>
+      <w:r>
+        <w:rPr>
+          <w:rFonts w:ascii="Times New Roman" w:hAnsi="Times New Roman" w:cs="Times New Roman"/>
+          <w:sz w:val="26"/>
+          <w:szCs w:val="26"/>
+          <w:lang w:val="fr-FR"/>
+        </w:rPr>
+        <w:t xml:space="preserve"> </w:t>
+      </w:r>
+      <w:r>
+        <w:rPr>
+          <w:rFonts w:ascii="Times New Roman" w:hAnsi="Times New Roman" w:cs="Times New Roman"/>
+          <w:sz w:val="26"/>
+          <w:szCs w:val="26"/>
+          <w:lang w:val="vi-VN"/>
+        </w:rPr>
+        <w:t>mà subject có quan hệ tới.</w:t>
+      </w:r>
+      <w:bookmarkEnd w:id="14"/>
+      <w:r>
+        <w:rPr>
+          <w:rFonts w:ascii="Times New Roman" w:hAnsi="Times New Roman" w:cs="Times New Roman"/>
+          <w:sz w:val="26"/>
+          <w:szCs w:val="26"/>
+          <w:lang w:val="vi-VN"/>
+        </w:rPr>
+        <w:t xml:space="preserve"> </w:t>
+      </w:r>
+    </w:p>
+    <w:p>
+      <w:pPr>
+        <w:spacing w:line="360" w:lineRule="auto"/>
+        <w:jc w:val="both"/>
+        <w:rPr>
+          <w:rFonts w:ascii="Times New Roman" w:hAnsi="Times New Roman" w:cs="Times New Roman"/>
+          <w:sz w:val="26"/>
+          <w:szCs w:val="26"/>
+          <w:lang w:val="vi-VN"/>
+        </w:rPr>
+      </w:pPr>
+      <w:bookmarkStart w:id="15" w:name="_Toc283176734"/>
+      <w:r>
+        <w:rPr>
+          <w:rFonts w:ascii="Times New Roman" w:hAnsi="Times New Roman" w:cs="Times New Roman"/>
+          <w:sz w:val="26"/>
+          <w:szCs w:val="26"/>
+          <w:lang w:val="vi-VN"/>
+        </w:rPr>
         <w:lastRenderedPageBreak/>
-        <w:t xml:space="preserve">Theo [24] và [2] thì RDF là một mô hình lưu trữ theo dạng các bộ ba </w:t>
-      </w:r>
-      <w:r>
-        <w:rPr>
-          <w:rFonts w:ascii="Times New Roman" w:hAnsi="Times New Roman" w:cs="Times New Roman"/>
-          <w:sz w:val="26"/>
-          <w:szCs w:val="26"/>
-          <w:lang w:val="vi-VN"/>
-        </w:rPr>
-        <w:t>subject</w:t>
-      </w:r>
-      <w:r>
-        <w:rPr>
-          <w:rFonts w:ascii="Times New Roman" w:hAnsi="Times New Roman" w:cs="Times New Roman"/>
-          <w:sz w:val="26"/>
-          <w:szCs w:val="26"/>
-          <w:lang w:val="vi-VN"/>
-        </w:rPr>
-        <w:t>-</w:t>
-      </w:r>
-      <w:r>
-        <w:rPr>
-          <w:rFonts w:ascii="Times New Roman" w:hAnsi="Times New Roman" w:cs="Times New Roman"/>
-          <w:sz w:val="26"/>
-          <w:szCs w:val="26"/>
-          <w:lang w:val="vi-VN"/>
-        </w:rPr>
-        <w:t>predicate</w:t>
-      </w:r>
-      <w:r>
-        <w:rPr>
-          <w:rFonts w:ascii="Times New Roman" w:hAnsi="Times New Roman" w:cs="Times New Roman"/>
-          <w:sz w:val="26"/>
-          <w:szCs w:val="26"/>
-          <w:lang w:val="vi-VN"/>
-        </w:rPr>
-        <w:t>-</w:t>
-      </w:r>
-      <w:r>
-        <w:rPr>
-          <w:rFonts w:ascii="Times New Roman" w:hAnsi="Times New Roman" w:cs="Times New Roman"/>
-          <w:sz w:val="26"/>
-          <w:szCs w:val="26"/>
-          <w:lang w:val="vi-VN"/>
-        </w:rPr>
-        <w:t xml:space="preserve"> object</w:t>
-      </w:r>
-      <w:r>
-        <w:rPr>
-          <w:rFonts w:ascii="Times New Roman" w:hAnsi="Times New Roman" w:cs="Times New Roman"/>
-          <w:sz w:val="26"/>
-          <w:szCs w:val="26"/>
-          <w:lang w:val="vi-VN"/>
-        </w:rPr>
-        <w:t>. Trong đó Subject là một chủ từ bắt đầu cho một bộ ba. Predicate là các vị từ ở giữa biểu diễn cho mối quan hệ giữa Subject và Object. Object là đối tượ</w:t>
-      </w:r>
-      <w:r>
-        <w:rPr>
-          <w:rFonts w:ascii="Times New Roman" w:hAnsi="Times New Roman" w:cs="Times New Roman"/>
-          <w:sz w:val="26"/>
-          <w:szCs w:val="26"/>
-          <w:lang w:val="vi-VN"/>
-        </w:rPr>
-        <w:t>ng</w:t>
-      </w:r>
-      <w:r>
-        <w:rPr>
-          <w:rFonts w:ascii="Times New Roman" w:hAnsi="Times New Roman" w:cs="Times New Roman"/>
-          <w:sz w:val="26"/>
-          <w:szCs w:val="26"/>
-          <w:lang w:val="fr-FR"/>
-        </w:rPr>
-        <w:t xml:space="preserve"> </w:t>
-      </w:r>
-      <w:r>
-        <w:rPr>
-          <w:rFonts w:ascii="Times New Roman" w:hAnsi="Times New Roman" w:cs="Times New Roman"/>
-          <w:sz w:val="26"/>
-          <w:szCs w:val="26"/>
-          <w:lang w:val="vi-VN"/>
-        </w:rPr>
-        <w:t>mà subject có quan hệ tới.</w:t>
-      </w:r>
-      <w:bookmarkEnd w:id="14"/>
-      <w:r>
-        <w:rPr>
-          <w:rFonts w:ascii="Times New Roman" w:hAnsi="Times New Roman" w:cs="Times New Roman"/>
-          <w:sz w:val="26"/>
-          <w:szCs w:val="26"/>
-          <w:lang w:val="vi-VN"/>
-        </w:rPr>
-        <w:t xml:space="preserve"> </w:t>
-      </w:r>
-    </w:p>
-    <w:p>
-      <w:pPr>
-        <w:spacing w:line="360" w:lineRule="auto"/>
-        <w:jc w:val="both"/>
-        <w:rPr>
-          <w:rFonts w:ascii="Times New Roman" w:hAnsi="Times New Roman" w:cs="Times New Roman"/>
-          <w:sz w:val="26"/>
-          <w:szCs w:val="26"/>
-          <w:lang w:val="vi-VN"/>
-        </w:rPr>
-      </w:pPr>
-      <w:bookmarkStart w:id="15" w:name="_Toc283176734"/>
-      <w:r>
-        <w:rPr>
-          <w:rFonts w:ascii="Times New Roman" w:hAnsi="Times New Roman" w:cs="Times New Roman"/>
-          <w:sz w:val="26"/>
-          <w:szCs w:val="26"/>
-          <w:lang w:val="vi-VN"/>
-        </w:rPr>
         <w:t>Việc hình thành các bộ ba như trên sẽ có lợi cho việc lưu trữ ngữ nghĩa. Các bộ ba có thể kết hợp lại thành một đồ thị ngữ nghĩa (Hình 2)</w:t>
       </w:r>
       <w:bookmarkEnd w:id="15"/>
@@ -14510,17 +14544,7 @@
           <w:szCs w:val="26"/>
           <w:lang w:val="vi-VN"/>
         </w:rPr>
-        <w:t xml:space="preserve">Dựa vào các bộ ba quan hệ này mà đã có một số nghiên cứu đã áp dụng để phục vụ cho vấn đề hỏi đáp như [2], [7], [8], [9] và [10]. Chủ yếu các nghiên cứu trình bày cách xây dựng các bộ ba từ câu hỏi và sử dụng chúng để truy vấn xuống một cơ sở dữ </w:t>
-      </w:r>
-      <w:r>
-        <w:rPr>
-          <w:rFonts w:ascii="Times New Roman" w:hAnsi="Times New Roman" w:cs="Times New Roman"/>
-          <w:sz w:val="26"/>
-          <w:szCs w:val="26"/>
-          <w:lang w:val="vi-VN"/>
-        </w:rPr>
-        <w:lastRenderedPageBreak/>
-        <w:t xml:space="preserve">liệu đã lưu trữ sẵn các bộ ba như cơ sở dữ liệu </w:t>
+        <w:t xml:space="preserve">Dựa vào các bộ ba quan hệ này mà đã có một số nghiên cứu đã áp dụng để phục vụ cho vấn đề hỏi đáp như [2], [7], [8], [9] và [10]. Chủ yếu các nghiên cứu trình bày cách xây dựng các bộ ba từ câu hỏi và sử dụng chúng để truy vấn xuống một cơ sở dữ liệu đã lưu trữ sẵn các bộ ba như cơ sở dữ liệu </w:t>
       </w:r>
       <w:r>
         <w:rPr>
@@ -14568,6 +14592,18 @@
         <w:t>lưu trữ dữ liệu theo dạng RDF.</w:t>
       </w:r>
       <w:bookmarkEnd w:id="19"/>
+    </w:p>
+    <w:p>
+      <w:pPr>
+        <w:spacing w:line="360" w:lineRule="auto"/>
+        <w:jc w:val="both"/>
+        <w:rPr>
+          <w:rFonts w:ascii="Times New Roman" w:hAnsi="Times New Roman" w:cs="Times New Roman"/>
+          <w:sz w:val="26"/>
+          <w:szCs w:val="26"/>
+          <w:lang w:val="vi-VN"/>
+        </w:rPr>
+      </w:pPr>
     </w:p>
     <w:p>
       <w:pPr>
@@ -14595,6 +14631,7 @@
           <w:szCs w:val="26"/>
           <w:lang w:val="de-DE"/>
         </w:rPr>
+        <w:lastRenderedPageBreak/>
         <w:t>Wordnet và Similarity Wordnet</w:t>
       </w:r>
       <w:bookmarkEnd w:id="20"/>
@@ -15282,7 +15319,16 @@
           <w:sz w:val="26"/>
           <w:szCs w:val="26"/>
         </w:rPr>
-        <w:t>Đồng thời, cần có một thông tin để miêu tả các mối quan hệ giữa bảng và các thuộc tính trong bảng, ánh xạ giữa các bảng nếu các bảng đó có quan hệ với nhau. Điều này sẽ giúp ích nhiều trong việc phát sinh câu truy vấn SQL tự động. Từ một câu hỏi được đưa ra, dựa vào các đối tượng trong câu hỏi đó và những mối quan hệ ánh xạ của các bảng với nhau trong database, hệ thống sẽ sinh ra câu truy vấn.</w:t>
+        <w:t xml:space="preserve">Đồng thời, cần có một thông tin để miêu tả các mối quan hệ giữa bảng và các thuộc tính trong bảng, ánh xạ giữa các bảng nếu các bảng đó có quan hệ với nhau. Điều này sẽ giúp ích nhiều trong việc phát sinh câu truy vấn SQL tự động. Từ một câu </w:t>
+      </w:r>
+      <w:r>
+        <w:rPr>
+          <w:rFonts w:ascii="Times New Roman" w:hAnsi="Times New Roman" w:cs="Times New Roman"/>
+          <w:sz w:val="26"/>
+          <w:szCs w:val="26"/>
+        </w:rPr>
+        <w:lastRenderedPageBreak/>
+        <w:t>hỏi được đưa ra, dựa vào các đối tượng trong câu hỏi đó và những mối quan hệ ánh xạ của các bảng với nhau trong database, hệ thống sẽ sinh ra câu truy vấn.</w:t>
       </w:r>
     </w:p>
     <w:p>
@@ -15301,7 +15347,6 @@
           <w:sz w:val="26"/>
           <w:szCs w:val="26"/>
         </w:rPr>
-        <w:lastRenderedPageBreak/>
         <w:t>Chính vì thế, nhóm đề xuất một lược đồ XML để mô tả thông tin của database và các mối quan hệ</w:t>
       </w:r>
       <w:r>
@@ -15658,6 +15703,7 @@
           <w:sz w:val="26"/>
           <w:szCs w:val="26"/>
         </w:rPr>
+        <w:lastRenderedPageBreak/>
         <w:t>table [primary-key]: Khóa chính của table.</w:t>
       </w:r>
     </w:p>
@@ -15706,7 +15752,6 @@
           <w:sz w:val="26"/>
           <w:szCs w:val="26"/>
         </w:rPr>
-        <w:lastRenderedPageBreak/>
         <w:t>table[visible]: là thuộc tính dùng để thể hiện table đó có được hiện ra cho người dùng thấy hay không.</w:t>
       </w:r>
     </w:p>
@@ -16473,6 +16518,7 @@
           <w:sz w:val="26"/>
           <w:szCs w:val="26"/>
         </w:rPr>
+        <w:lastRenderedPageBreak/>
         <w:t xml:space="preserve">                &lt;</w:t>
       </w:r>
       <w:r>
@@ -16700,7 +16746,6 @@
           <w:sz w:val="26"/>
           <w:szCs w:val="26"/>
         </w:rPr>
-        <w:lastRenderedPageBreak/>
         <w:t xml:space="preserve">                &lt;</w:t>
       </w:r>
       <w:r>
@@ -17964,6 +18009,7 @@
           <w:szCs w:val="26"/>
           <w:lang w:val="fr-FR"/>
         </w:rPr>
+        <w:lastRenderedPageBreak/>
         <w:t xml:space="preserve">            </w:t>
       </w:r>
       <w:r>
@@ -18336,7 +18382,6 @@
           <w:sz w:val="26"/>
           <w:szCs w:val="26"/>
         </w:rPr>
-        <w:lastRenderedPageBreak/>
         <w:t xml:space="preserve">        &lt;</w:t>
       </w:r>
       <w:r>
@@ -19434,6 +19479,7 @@
           <w:sz w:val="26"/>
           <w:szCs w:val="26"/>
         </w:rPr>
+        <w:lastRenderedPageBreak/>
         <w:t xml:space="preserve">          </w:t>
       </w:r>
       <w:r>
@@ -19674,7 +19720,6 @@
           <w:sz w:val="26"/>
           <w:szCs w:val="26"/>
         </w:rPr>
-        <w:lastRenderedPageBreak/>
         <w:t xml:space="preserve"> </w:t>
       </w:r>
       <w:bookmarkStart w:id="25" w:name="_Toc286866205"/>
@@ -19837,21 +19882,43 @@
         <w:jc w:val="center"/>
         <w:rPr>
           <w:rFonts w:ascii="Times New Roman" w:hAnsi="Times New Roman" w:cs="Times New Roman"/>
+          <w:sz w:val="26"/>
+          <w:szCs w:val="26"/>
+          <w:lang w:val="vi-VN"/>
+        </w:rPr>
+      </w:pPr>
+      <w:r>
+        <w:rPr>
+          <w:rFonts w:ascii="Times New Roman" w:hAnsi="Times New Roman" w:cs="Times New Roman"/>
+          <w:sz w:val="26"/>
+          <w:szCs w:val="26"/>
+          <w:lang w:val="vi-VN"/>
+        </w:rPr>
+        <w:t>thành câu truy vấn SQL</w:t>
+      </w:r>
+    </w:p>
+    <w:p>
+      <w:pPr>
+        <w:jc w:val="center"/>
+        <w:rPr>
+          <w:rFonts w:ascii="Times New Roman" w:hAnsi="Times New Roman" w:cs="Times New Roman"/>
+          <w:sz w:val="26"/>
+          <w:szCs w:val="26"/>
+          <w:lang w:val="vi-VN"/>
+        </w:rPr>
+      </w:pPr>
+    </w:p>
+    <w:p>
+      <w:pPr>
+        <w:jc w:val="center"/>
+        <w:rPr>
+          <w:rFonts w:ascii="Times New Roman" w:hAnsi="Times New Roman" w:cs="Times New Roman"/>
           <w:b/>
           <w:sz w:val="26"/>
           <w:szCs w:val="26"/>
           <w:lang w:val="vi-VN"/>
         </w:rPr>
       </w:pPr>
-      <w:r>
-        <w:rPr>
-          <w:rFonts w:ascii="Times New Roman" w:hAnsi="Times New Roman" w:cs="Times New Roman"/>
-          <w:sz w:val="26"/>
-          <w:szCs w:val="26"/>
-          <w:lang w:val="vi-VN"/>
-        </w:rPr>
-        <w:t>thành câu truy vấn SQL</w:t>
-      </w:r>
     </w:p>
     <w:p>
       <w:pPr>
@@ -19879,6 +19946,7 @@
           <w:szCs w:val="26"/>
           <w:lang w:val="vi-VN"/>
         </w:rPr>
+        <w:lastRenderedPageBreak/>
         <w:t>Tiền xử lý</w:t>
       </w:r>
       <w:bookmarkEnd w:id="27"/>
@@ -20001,7 +20069,6 @@
           <w:sz w:val="26"/>
           <w:szCs w:val="26"/>
         </w:rPr>
-        <w:lastRenderedPageBreak/>
         <w:t>Những từ hoặc cụm từ trong dấu ngoặc kép &lt;“&gt;.</w:t>
       </w:r>
     </w:p>
@@ -20183,6 +20250,7 @@
           <w:sz w:val="26"/>
           <w:szCs w:val="26"/>
         </w:rPr>
+        <w:lastRenderedPageBreak/>
         <w:t>Chẳng hạn với câu hỏi</w:t>
       </w:r>
       <w:r>
@@ -20282,7 +20350,6 @@
           <w:sz w:val="26"/>
           <w:szCs w:val="26"/>
         </w:rPr>
-        <w:lastRenderedPageBreak/>
         <w:drawing>
           <wp:inline distT="0" distB="0" distL="0" distR="0">
             <wp:extent cx="4028535" cy="2493033"/>
@@ -20627,6 +20694,7 @@
           <w:sz w:val="26"/>
           <w:szCs w:val="26"/>
         </w:rPr>
+        <w:lastRenderedPageBreak/>
         <w:t>IN: Giới từ.</w:t>
       </w:r>
     </w:p>
@@ -20667,7 +20735,6 @@
           <w:sz w:val="26"/>
           <w:szCs w:val="26"/>
         </w:rPr>
-        <w:lastRenderedPageBreak/>
         <w:drawing>
           <wp:inline distT="0" distB="0" distL="0" distR="0">
             <wp:extent cx="3240984" cy="2805333"/>
@@ -20901,6 +20968,7 @@
           <w:sz w:val="26"/>
           <w:szCs w:val="26"/>
         </w:rPr>
+        <w:lastRenderedPageBreak/>
         <w:t>Qua xử lý đặt “</w:t>
       </w:r>
       <w:r>
@@ -20974,18 +21042,6 @@
         <w:jc w:val="both"/>
         <w:rPr>
           <w:rFonts w:ascii="Times New Roman" w:hAnsi="Times New Roman" w:cs="Times New Roman"/>
-          <w:sz w:val="26"/>
-          <w:szCs w:val="26"/>
-          <w:lang w:val="vi-VN"/>
-        </w:rPr>
-      </w:pPr>
-    </w:p>
-    <w:p>
-      <w:pPr>
-        <w:spacing w:line="360" w:lineRule="auto"/>
-        <w:jc w:val="both"/>
-        <w:rPr>
-          <w:rFonts w:ascii="Times New Roman" w:hAnsi="Times New Roman" w:cs="Times New Roman"/>
           <w:b/>
           <w:sz w:val="26"/>
           <w:szCs w:val="26"/>
@@ -20998,7 +21054,6 @@
           <w:sz w:val="26"/>
           <w:szCs w:val="26"/>
         </w:rPr>
-        <w:lastRenderedPageBreak/>
         <w:t>Xây dựng danh sách Pos Tagger</w:t>
       </w:r>
     </w:p>
@@ -21471,6 +21526,7 @@
           <w:sz w:val="26"/>
           <w:szCs w:val="26"/>
         </w:rPr>
+        <w:lastRenderedPageBreak/>
         <w:t xml:space="preserve">VBP/VBZ (1) + VBN (2) + VBG (3) </w:t>
       </w:r>
       <w:r>
@@ -21659,7 +21715,6 @@
           <w:sz w:val="26"/>
           <w:szCs w:val="26"/>
         </w:rPr>
-        <w:lastRenderedPageBreak/>
         <w:t xml:space="preserve">Ví dụ: are written </w:t>
       </w:r>
       <w:r>
@@ -22418,6 +22473,7 @@
           <w:szCs w:val="26"/>
           <w:lang w:val="vi-VN"/>
         </w:rPr>
+        <w:lastRenderedPageBreak/>
         <w:t xml:space="preserve">Ngòai ra, các mạo từ như: </w:t>
       </w:r>
       <w:r>
@@ -22526,7 +22582,6 @@
           <w:szCs w:val="26"/>
           <w:lang w:val="vi-VN"/>
         </w:rPr>
-        <w:lastRenderedPageBreak/>
         <w:t>Nhưng đối với thông tin về tiêu đề sách của DBLP thì quá lớn (hơn 1,</w:t>
       </w:r>
       <w:r>
@@ -22821,6 +22876,7 @@
           <w:szCs w:val="26"/>
           <w:lang w:val="vi-VN"/>
         </w:rPr>
+        <w:lastRenderedPageBreak/>
         <w:t>(NN|NNP)-1 VB-2 (NN)-3 NNP-4-NA VB-5 --&gt; NNP-4-NA,VB-4,(NN|NNP)-1 --&gt;DEL</w:t>
       </w:r>
     </w:p>
@@ -22978,7 +23034,6 @@
           <w:szCs w:val="26"/>
           <w:lang w:val="vi-VN"/>
         </w:rPr>
-        <w:lastRenderedPageBreak/>
         <w:t>(Tham khảo 19 luật tại phụ lục B)</w:t>
       </w:r>
     </w:p>
@@ -23303,6 +23358,7 @@
           <w:sz w:val="26"/>
           <w:szCs w:val="26"/>
         </w:rPr>
+        <w:lastRenderedPageBreak/>
         <w:t>Ví dụ: Which book was written by Philip K. Chan in 1990?</w:t>
       </w:r>
     </w:p>
@@ -23502,7 +23558,6 @@
           <w:sz w:val="26"/>
           <w:szCs w:val="26"/>
         </w:rPr>
-        <w:lastRenderedPageBreak/>
         <w:t xml:space="preserve">Tiếp theo nó sẽ chạy các luật kế tiếp nó và sao khớp với luật thứ 14 và nó rút ra được bộ ba </w:t>
       </w:r>
     </w:p>
@@ -23865,6 +23920,7 @@
           <w:szCs w:val="26"/>
           <w:lang w:val="fr-FR"/>
         </w:rPr>
+        <w:lastRenderedPageBreak/>
         <w:t>+ Nếu từ quan hệ được tìm thấy ở mối quan hệ ngược thì thứ tự quan hệ trong tập tin cấu hình sẽ đảo ngựơc lại.</w:t>
       </w:r>
     </w:p>
@@ -24110,7 +24166,6 @@
         <w:rPr>
           <w:noProof/>
         </w:rPr>
-        <w:lastRenderedPageBreak/>
         <w:drawing>
           <wp:inline distT="0" distB="0" distL="0" distR="0">
             <wp:extent cx="5789219" cy="2791275"/>
@@ -24279,6 +24334,7 @@
           <w:sz w:val="26"/>
           <w:szCs w:val="26"/>
         </w:rPr>
+        <w:lastRenderedPageBreak/>
         <w:t>{</w:t>
       </w:r>
       <w:bookmarkStart w:id="30" w:name="OLE_LINK1"/>
@@ -24443,7 +24499,6 @@
           <w:sz w:val="26"/>
           <w:szCs w:val="26"/>
         </w:rPr>
-        <w:lastRenderedPageBreak/>
         <w:t>+</w:t>
       </w:r>
       <w:r>
@@ -24837,6 +24892,7 @@
           <w:szCs w:val="26"/>
           <w:lang w:val="vi-VN"/>
         </w:rPr>
+        <w:lastRenderedPageBreak/>
         <w:t xml:space="preserve">Nếu giá trị của thực thể có kiểu dữ liệu là chuỗi(String) thì chỉ tìm ở các thuộc tính có kiểu dữ liệu là chuỗi(String), nếu kiểu dữ liệu là số(Integer) thì sẽ tìm ở những thuộc tính có kiểu dữ liệu là số(Integer)... </w:t>
       </w:r>
     </w:p>
@@ -24947,7 +25003,247 @@
           <w:szCs w:val="26"/>
           <w:lang w:val="vi-VN"/>
         </w:rPr>
-        <w:t xml:space="preserve"> Theo ý kiến của nhóm, với loại thực này, chúng không có giá trị truy vấn mà đóng vai trò để nhận diện các bảng và thuộc tính phục vụ cho tạo câu lệnh </w:t>
+        <w:t xml:space="preserve"> Theo ý kiến của nhóm, với loại thực này, chúng không có giá trị truy vấn mà đóng vai trò để nhận diện các bảng và thuộc tính phục vụ cho tạo câu lệnh SQL.</w:t>
+      </w:r>
+      <w:r>
+        <w:rPr>
+          <w:rFonts w:ascii="Times New Roman" w:hAnsi="Times New Roman" w:cs="Times New Roman"/>
+          <w:sz w:val="26"/>
+          <w:szCs w:val="26"/>
+          <w:lang w:val="vi-VN"/>
+        </w:rPr>
+        <w:t xml:space="preserve"> </w:t>
+      </w:r>
+      <w:r>
+        <w:rPr>
+          <w:rFonts w:ascii="Times New Roman" w:hAnsi="Times New Roman" w:cs="Times New Roman"/>
+          <w:sz w:val="26"/>
+          <w:szCs w:val="26"/>
+          <w:lang w:val="vi-VN"/>
+        </w:rPr>
+        <w:t>Vì thế</w:t>
+      </w:r>
+      <w:r>
+        <w:rPr>
+          <w:rFonts w:ascii="Times New Roman" w:hAnsi="Times New Roman" w:cs="Times New Roman"/>
+          <w:sz w:val="26"/>
+          <w:szCs w:val="26"/>
+          <w:lang w:val="vi-VN"/>
+        </w:rPr>
+        <w:t>, thực thể không đặt tên được nhận biết để đánh dấu sự xuất hiện của những bảng trong cơ sở dữ liệu.</w:t>
+      </w:r>
+    </w:p>
+    <w:p>
+      <w:pPr>
+        <w:spacing w:line="360" w:lineRule="auto"/>
+        <w:jc w:val="both"/>
+        <w:rPr>
+          <w:rFonts w:ascii="Times New Roman" w:hAnsi="Times New Roman" w:cs="Times New Roman"/>
+          <w:sz w:val="26"/>
+          <w:szCs w:val="26"/>
+          <w:lang w:val="vi-VN"/>
+        </w:rPr>
+      </w:pPr>
+      <w:r>
+        <w:rPr>
+          <w:rFonts w:ascii="Times New Roman" w:hAnsi="Times New Roman" w:cs="Times New Roman"/>
+          <w:sz w:val="26"/>
+          <w:szCs w:val="26"/>
+          <w:lang w:val="vi-VN"/>
+        </w:rPr>
+        <w:t xml:space="preserve">Tuy nhiên, trong câu hỏi tự nhiên, người dùng có thể tùy ý nhập vào một từ nào đó có cùng nghĩa với từ mình đã xác định (như tên của bảng, thuộc tính). Ví dụ: </w:t>
+      </w:r>
+    </w:p>
+    <w:p>
+      <w:pPr>
+        <w:spacing w:line="360" w:lineRule="auto"/>
+        <w:jc w:val="both"/>
+        <w:rPr>
+          <w:rFonts w:ascii="Times New Roman" w:hAnsi="Times New Roman" w:cs="Times New Roman"/>
+          <w:sz w:val="26"/>
+          <w:szCs w:val="26"/>
+          <w:lang w:val="vi-VN"/>
+        </w:rPr>
+      </w:pPr>
+      <w:r>
+        <w:rPr>
+          <w:rFonts w:ascii="Times New Roman" w:hAnsi="Times New Roman" w:cs="Times New Roman"/>
+          <w:sz w:val="26"/>
+          <w:szCs w:val="26"/>
+          <w:lang w:val="vi-VN"/>
+        </w:rPr>
+        <w:t>Từ “writer” sẽ đồng nghĩa với từ “author” . Nếu như không nhận biết chúng là hai từ đồng nghĩa trả lời được những câu hỏi liên quan đến writer.</w:t>
+      </w:r>
+    </w:p>
+    <w:p>
+      <w:pPr>
+        <w:spacing w:line="360" w:lineRule="auto"/>
+        <w:jc w:val="both"/>
+        <w:rPr>
+          <w:rFonts w:ascii="Times New Roman" w:hAnsi="Times New Roman" w:cs="Times New Roman"/>
+          <w:sz w:val="26"/>
+          <w:szCs w:val="26"/>
+          <w:lang w:val="vi-VN"/>
+        </w:rPr>
+      </w:pPr>
+      <w:r>
+        <w:rPr>
+          <w:rFonts w:ascii="Times New Roman" w:hAnsi="Times New Roman" w:cs="Times New Roman"/>
+          <w:sz w:val="26"/>
+          <w:szCs w:val="26"/>
+          <w:lang w:val="vi-VN"/>
+        </w:rPr>
+        <w:t>Nhóm đề xuất sử dụng công cụ Similarity Wordnet</w:t>
+      </w:r>
+      <w:r>
+        <w:rPr>
+          <w:rStyle w:val="FootnoteReference"/>
+          <w:rFonts w:ascii="Times New Roman" w:hAnsi="Times New Roman" w:cs="Times New Roman"/>
+          <w:sz w:val="26"/>
+          <w:szCs w:val="26"/>
+        </w:rPr>
+        <w:footnoteReference w:id="8"/>
+      </w:r>
+      <w:r>
+        <w:rPr>
+          <w:rFonts w:ascii="Times New Roman" w:hAnsi="Times New Roman" w:cs="Times New Roman"/>
+          <w:sz w:val="26"/>
+          <w:szCs w:val="26"/>
+          <w:lang w:val="vi-VN"/>
+        </w:rPr>
+        <w:t xml:space="preserve"> để hỗ trợ cho quá trình nhận dạng thực thể chưa đặt tên. Similarity Wordnet là một công cụ có thể dùng để đánh giá độ tương đồng về nghĩa giữa hai danh từ. Nếu giữa 2 danh từ hoàn tòan cùng nghĩa, thì mức đánh giá giữa hai danh từ đó là 1. Mức thấp nhất là 0, tức là hai danh từ đó không có liên quan gì về nghĩa với nhau. </w:t>
+      </w:r>
+    </w:p>
+    <w:p>
+      <w:pPr>
+        <w:spacing w:line="360" w:lineRule="auto"/>
+        <w:jc w:val="both"/>
+        <w:rPr>
+          <w:rFonts w:ascii="Times New Roman" w:hAnsi="Times New Roman" w:cs="Times New Roman"/>
+          <w:color w:val="FF0000"/>
+          <w:sz w:val="26"/>
+          <w:szCs w:val="26"/>
+          <w:lang w:val="vi-VN"/>
+        </w:rPr>
+      </w:pPr>
+      <w:r>
+        <w:rPr>
+          <w:rFonts w:ascii="Times New Roman" w:hAnsi="Times New Roman" w:cs="Times New Roman"/>
+          <w:sz w:val="26"/>
+          <w:szCs w:val="26"/>
+          <w:lang w:val="vi-VN"/>
+        </w:rPr>
+        <w:t xml:space="preserve">Như vậy, với cách này đầu tiên ta chỉ cần tìm các bảng mà tên của nó có độ tương đồng về nghĩa với thực thể không đặt tên trong </w:t>
+      </w:r>
+      <w:r>
+        <w:rPr>
+          <w:rFonts w:ascii="Times New Roman" w:hAnsi="Times New Roman" w:cs="Times New Roman"/>
+          <w:sz w:val="26"/>
+          <w:szCs w:val="26"/>
+          <w:lang w:val="vi-VN"/>
+        </w:rPr>
+        <w:t xml:space="preserve">một </w:t>
+      </w:r>
+      <w:r>
+        <w:rPr>
+          <w:rFonts w:ascii="Times New Roman" w:hAnsi="Times New Roman" w:cs="Times New Roman"/>
+          <w:sz w:val="26"/>
+          <w:szCs w:val="26"/>
+          <w:lang w:val="vi-VN"/>
+        </w:rPr>
+        <w:t>mức</w:t>
+      </w:r>
+      <w:r>
+        <w:rPr>
+          <w:rFonts w:ascii="Times New Roman" w:hAnsi="Times New Roman" w:cs="Times New Roman"/>
+          <w:sz w:val="26"/>
+          <w:szCs w:val="26"/>
+          <w:lang w:val="vi-VN"/>
+        </w:rPr>
+        <w:t xml:space="preserve"> giới hạn</w:t>
+      </w:r>
+      <w:r>
+        <w:rPr>
+          <w:rFonts w:ascii="Times New Roman" w:hAnsi="Times New Roman" w:cs="Times New Roman"/>
+          <w:sz w:val="26"/>
+          <w:szCs w:val="26"/>
+          <w:lang w:val="vi-VN"/>
+        </w:rPr>
+        <w:t xml:space="preserve">. Theo </w:t>
+      </w:r>
+      <w:r>
+        <w:rPr>
+          <w:rFonts w:ascii="Times New Roman" w:hAnsi="Times New Roman" w:cs="Times New Roman"/>
+          <w:sz w:val="26"/>
+          <w:szCs w:val="26"/>
+          <w:lang w:val="vi-VN"/>
+        </w:rPr>
+        <w:t>quá trình thực nghiệm</w:t>
+      </w:r>
+      <w:r>
+        <w:rPr>
+          <w:rFonts w:ascii="Times New Roman" w:hAnsi="Times New Roman" w:cs="Times New Roman"/>
+          <w:sz w:val="26"/>
+          <w:szCs w:val="26"/>
+          <w:lang w:val="vi-VN"/>
+        </w:rPr>
+        <w:t xml:space="preserve">, thì </w:t>
+      </w:r>
+      <w:r>
+        <w:rPr>
+          <w:rFonts w:ascii="Times New Roman" w:hAnsi="Times New Roman" w:cs="Times New Roman"/>
+          <w:sz w:val="26"/>
+          <w:szCs w:val="26"/>
+          <w:lang w:val="vi-VN"/>
+        </w:rPr>
+        <w:t xml:space="preserve">nhóm chỉ xét </w:t>
+      </w:r>
+      <w:r>
+        <w:rPr>
+          <w:rFonts w:ascii="Times New Roman" w:hAnsi="Times New Roman" w:cs="Times New Roman"/>
+          <w:sz w:val="26"/>
+          <w:szCs w:val="26"/>
+          <w:lang w:val="vi-VN"/>
+        </w:rPr>
+        <w:t xml:space="preserve">độ tương đồng trên </w:t>
+      </w:r>
+      <w:r>
+        <w:rPr>
+          <w:rFonts w:ascii="Times New Roman" w:hAnsi="Times New Roman" w:cs="Times New Roman"/>
+          <w:i/>
+          <w:sz w:val="26"/>
+          <w:szCs w:val="26"/>
+          <w:lang w:val="vi-VN"/>
+        </w:rPr>
+        <w:t>6.5</w:t>
+      </w:r>
+      <w:r>
+        <w:rPr>
+          <w:rFonts w:ascii="Times New Roman" w:hAnsi="Times New Roman" w:cs="Times New Roman"/>
+          <w:sz w:val="26"/>
+          <w:szCs w:val="26"/>
+          <w:lang w:val="vi-VN"/>
+        </w:rPr>
+        <w:t>.</w:t>
+      </w:r>
+      <w:r>
+        <w:rPr>
+          <w:rFonts w:ascii="Times New Roman" w:hAnsi="Times New Roman" w:cs="Times New Roman"/>
+          <w:color w:val="FF0000"/>
+          <w:sz w:val="26"/>
+          <w:szCs w:val="26"/>
+          <w:lang w:val="vi-VN"/>
+        </w:rPr>
+        <w:t xml:space="preserve"> </w:t>
+      </w:r>
+      <w:r>
+        <w:rPr>
+          <w:rFonts w:ascii="Times New Roman" w:hAnsi="Times New Roman" w:cs="Times New Roman"/>
+          <w:sz w:val="26"/>
+          <w:szCs w:val="26"/>
+          <w:lang w:val="vi-VN"/>
+        </w:rPr>
+        <w:t xml:space="preserve">Theo một thứ tự ưu tiên, đầu </w:t>
       </w:r>
       <w:r>
         <w:rPr>
@@ -24957,247 +25253,7 @@
           <w:lang w:val="vi-VN"/>
         </w:rPr>
         <w:lastRenderedPageBreak/>
-        <w:t>SQL.</w:t>
-      </w:r>
-      <w:r>
-        <w:rPr>
-          <w:rFonts w:ascii="Times New Roman" w:hAnsi="Times New Roman" w:cs="Times New Roman"/>
-          <w:sz w:val="26"/>
-          <w:szCs w:val="26"/>
-          <w:lang w:val="vi-VN"/>
-        </w:rPr>
-        <w:t xml:space="preserve"> </w:t>
-      </w:r>
-      <w:r>
-        <w:rPr>
-          <w:rFonts w:ascii="Times New Roman" w:hAnsi="Times New Roman" w:cs="Times New Roman"/>
-          <w:sz w:val="26"/>
-          <w:szCs w:val="26"/>
-          <w:lang w:val="vi-VN"/>
-        </w:rPr>
-        <w:t>Vì thế</w:t>
-      </w:r>
-      <w:r>
-        <w:rPr>
-          <w:rFonts w:ascii="Times New Roman" w:hAnsi="Times New Roman" w:cs="Times New Roman"/>
-          <w:sz w:val="26"/>
-          <w:szCs w:val="26"/>
-          <w:lang w:val="vi-VN"/>
-        </w:rPr>
-        <w:t>, thực thể không đặt tên được nhận biết để đánh dấu sự xuất hiện của những bảng trong cơ sở dữ liệu.</w:t>
-      </w:r>
-    </w:p>
-    <w:p>
-      <w:pPr>
-        <w:spacing w:line="360" w:lineRule="auto"/>
-        <w:jc w:val="both"/>
-        <w:rPr>
-          <w:rFonts w:ascii="Times New Roman" w:hAnsi="Times New Roman" w:cs="Times New Roman"/>
-          <w:sz w:val="26"/>
-          <w:szCs w:val="26"/>
-          <w:lang w:val="vi-VN"/>
-        </w:rPr>
-      </w:pPr>
-      <w:r>
-        <w:rPr>
-          <w:rFonts w:ascii="Times New Roman" w:hAnsi="Times New Roman" w:cs="Times New Roman"/>
-          <w:sz w:val="26"/>
-          <w:szCs w:val="26"/>
-          <w:lang w:val="vi-VN"/>
-        </w:rPr>
-        <w:t xml:space="preserve">Tuy nhiên, trong câu hỏi tự nhiên, người dùng có thể tùy ý nhập vào một từ nào đó có cùng nghĩa với từ mình đã xác định (như tên của bảng, thuộc tính). Ví dụ: </w:t>
-      </w:r>
-    </w:p>
-    <w:p>
-      <w:pPr>
-        <w:spacing w:line="360" w:lineRule="auto"/>
-        <w:jc w:val="both"/>
-        <w:rPr>
-          <w:rFonts w:ascii="Times New Roman" w:hAnsi="Times New Roman" w:cs="Times New Roman"/>
-          <w:sz w:val="26"/>
-          <w:szCs w:val="26"/>
-          <w:lang w:val="vi-VN"/>
-        </w:rPr>
-      </w:pPr>
-      <w:r>
-        <w:rPr>
-          <w:rFonts w:ascii="Times New Roman" w:hAnsi="Times New Roman" w:cs="Times New Roman"/>
-          <w:sz w:val="26"/>
-          <w:szCs w:val="26"/>
-          <w:lang w:val="vi-VN"/>
-        </w:rPr>
-        <w:t>Từ “writer” sẽ đồng nghĩa với từ “author” . Nếu như không nhận biết chúng là hai từ đồng nghĩa trả lời được những câu hỏi liên quan đến writer.</w:t>
-      </w:r>
-    </w:p>
-    <w:p>
-      <w:pPr>
-        <w:spacing w:line="360" w:lineRule="auto"/>
-        <w:jc w:val="both"/>
-        <w:rPr>
-          <w:rFonts w:ascii="Times New Roman" w:hAnsi="Times New Roman" w:cs="Times New Roman"/>
-          <w:sz w:val="26"/>
-          <w:szCs w:val="26"/>
-          <w:lang w:val="vi-VN"/>
-        </w:rPr>
-      </w:pPr>
-      <w:r>
-        <w:rPr>
-          <w:rFonts w:ascii="Times New Roman" w:hAnsi="Times New Roman" w:cs="Times New Roman"/>
-          <w:sz w:val="26"/>
-          <w:szCs w:val="26"/>
-          <w:lang w:val="vi-VN"/>
-        </w:rPr>
-        <w:t>Nhóm đề xuất sử dụng công cụ Similarity Wordnet</w:t>
-      </w:r>
-      <w:r>
-        <w:rPr>
-          <w:rStyle w:val="FootnoteReference"/>
-          <w:rFonts w:ascii="Times New Roman" w:hAnsi="Times New Roman" w:cs="Times New Roman"/>
-          <w:sz w:val="26"/>
-          <w:szCs w:val="26"/>
-        </w:rPr>
-        <w:footnoteReference w:id="8"/>
-      </w:r>
-      <w:r>
-        <w:rPr>
-          <w:rFonts w:ascii="Times New Roman" w:hAnsi="Times New Roman" w:cs="Times New Roman"/>
-          <w:sz w:val="26"/>
-          <w:szCs w:val="26"/>
-          <w:lang w:val="vi-VN"/>
-        </w:rPr>
-        <w:t xml:space="preserve"> để hỗ trợ cho quá trình nhận dạng thực thể chưa đặt tên. Similarity Wordnet là một công cụ có thể dùng để đánh giá độ tương đồng về nghĩa giữa hai danh từ. Nếu giữa 2 danh từ hoàn tòan cùng nghĩa, thì mức đánh giá giữa hai danh từ đó là 1. Mức thấp nhất là 0, tức là hai danh từ đó không có liên quan gì về nghĩa với nhau. </w:t>
-      </w:r>
-    </w:p>
-    <w:p>
-      <w:pPr>
-        <w:spacing w:line="360" w:lineRule="auto"/>
-        <w:jc w:val="both"/>
-        <w:rPr>
-          <w:rFonts w:ascii="Times New Roman" w:hAnsi="Times New Roman" w:cs="Times New Roman"/>
-          <w:color w:val="FF0000"/>
-          <w:sz w:val="26"/>
-          <w:szCs w:val="26"/>
-          <w:lang w:val="vi-VN"/>
-        </w:rPr>
-      </w:pPr>
-      <w:r>
-        <w:rPr>
-          <w:rFonts w:ascii="Times New Roman" w:hAnsi="Times New Roman" w:cs="Times New Roman"/>
-          <w:sz w:val="26"/>
-          <w:szCs w:val="26"/>
-          <w:lang w:val="vi-VN"/>
-        </w:rPr>
-        <w:t xml:space="preserve">Như vậy, với cách này đầu tiên ta chỉ cần tìm các bảng mà tên của nó có độ tương đồng về nghĩa với thực thể không đặt tên trong </w:t>
-      </w:r>
-      <w:r>
-        <w:rPr>
-          <w:rFonts w:ascii="Times New Roman" w:hAnsi="Times New Roman" w:cs="Times New Roman"/>
-          <w:sz w:val="26"/>
-          <w:szCs w:val="26"/>
-          <w:lang w:val="vi-VN"/>
-        </w:rPr>
-        <w:t xml:space="preserve">một </w:t>
-      </w:r>
-      <w:r>
-        <w:rPr>
-          <w:rFonts w:ascii="Times New Roman" w:hAnsi="Times New Roman" w:cs="Times New Roman"/>
-          <w:sz w:val="26"/>
-          <w:szCs w:val="26"/>
-          <w:lang w:val="vi-VN"/>
-        </w:rPr>
-        <w:t>mức</w:t>
-      </w:r>
-      <w:r>
-        <w:rPr>
-          <w:rFonts w:ascii="Times New Roman" w:hAnsi="Times New Roman" w:cs="Times New Roman"/>
-          <w:sz w:val="26"/>
-          <w:szCs w:val="26"/>
-          <w:lang w:val="vi-VN"/>
-        </w:rPr>
-        <w:t xml:space="preserve"> giới hạn</w:t>
-      </w:r>
-      <w:r>
-        <w:rPr>
-          <w:rFonts w:ascii="Times New Roman" w:hAnsi="Times New Roman" w:cs="Times New Roman"/>
-          <w:sz w:val="26"/>
-          <w:szCs w:val="26"/>
-          <w:lang w:val="vi-VN"/>
-        </w:rPr>
-        <w:t xml:space="preserve">. Theo </w:t>
-      </w:r>
-      <w:r>
-        <w:rPr>
-          <w:rFonts w:ascii="Times New Roman" w:hAnsi="Times New Roman" w:cs="Times New Roman"/>
-          <w:sz w:val="26"/>
-          <w:szCs w:val="26"/>
-          <w:lang w:val="vi-VN"/>
-        </w:rPr>
-        <w:t>quá trình thực nghiệm</w:t>
-      </w:r>
-      <w:r>
-        <w:rPr>
-          <w:rFonts w:ascii="Times New Roman" w:hAnsi="Times New Roman" w:cs="Times New Roman"/>
-          <w:sz w:val="26"/>
-          <w:szCs w:val="26"/>
-          <w:lang w:val="vi-VN"/>
-        </w:rPr>
-        <w:t xml:space="preserve">, thì </w:t>
-      </w:r>
-      <w:r>
-        <w:rPr>
-          <w:rFonts w:ascii="Times New Roman" w:hAnsi="Times New Roman" w:cs="Times New Roman"/>
-          <w:sz w:val="26"/>
-          <w:szCs w:val="26"/>
-          <w:lang w:val="vi-VN"/>
-        </w:rPr>
-        <w:t xml:space="preserve">nhóm chỉ xét </w:t>
-      </w:r>
-      <w:r>
-        <w:rPr>
-          <w:rFonts w:ascii="Times New Roman" w:hAnsi="Times New Roman" w:cs="Times New Roman"/>
-          <w:sz w:val="26"/>
-          <w:szCs w:val="26"/>
-          <w:lang w:val="vi-VN"/>
-        </w:rPr>
-        <w:t xml:space="preserve">độ tương đồng trên </w:t>
-      </w:r>
-      <w:r>
-        <w:rPr>
-          <w:rFonts w:ascii="Times New Roman" w:hAnsi="Times New Roman" w:cs="Times New Roman"/>
-          <w:i/>
-          <w:sz w:val="26"/>
-          <w:szCs w:val="26"/>
-          <w:lang w:val="vi-VN"/>
-        </w:rPr>
-        <w:t>6.5</w:t>
-      </w:r>
-      <w:r>
-        <w:rPr>
-          <w:rFonts w:ascii="Times New Roman" w:hAnsi="Times New Roman" w:cs="Times New Roman"/>
-          <w:sz w:val="26"/>
-          <w:szCs w:val="26"/>
-          <w:lang w:val="vi-VN"/>
-        </w:rPr>
-        <w:t>.</w:t>
-      </w:r>
-      <w:r>
-        <w:rPr>
-          <w:rFonts w:ascii="Times New Roman" w:hAnsi="Times New Roman" w:cs="Times New Roman"/>
-          <w:color w:val="FF0000"/>
-          <w:sz w:val="26"/>
-          <w:szCs w:val="26"/>
-          <w:lang w:val="vi-VN"/>
-        </w:rPr>
-        <w:t xml:space="preserve"> </w:t>
-      </w:r>
-      <w:r>
-        <w:rPr>
-          <w:rFonts w:ascii="Times New Roman" w:hAnsi="Times New Roman" w:cs="Times New Roman"/>
-          <w:sz w:val="26"/>
-          <w:szCs w:val="26"/>
-          <w:lang w:val="vi-VN"/>
-        </w:rPr>
-        <w:t>Theo một thứ tự ưu tiên, đầu tiên sẽ dùng công cụ so sánh với các tên bảng trong cơ sở dữ liệu. Nếu kết quả đều không thỏa, ta so sánh tiếp với các thuộc tính trong các bảng. Nếu kết quả vẫn tiếp tục không thỏa, ta chọn thuộc tính hay tên bảng có độ tương đồng cao nhất.</w:t>
+        <w:t>tiên sẽ dùng công cụ so sánh với các tên bảng trong cơ sở dữ liệu. Nếu kết quả đều không thỏa, ta so sánh tiếp với các thuộc tính trong các bảng. Nếu kết quả vẫn tiếp tục không thỏa, ta chọn thuộc tính hay tên bảng có độ tương đồng cao nhất.</w:t>
       </w:r>
     </w:p>
     <w:p>
@@ -25413,42 +25469,6 @@
         </w:rPr>
         <w:t>.</w:t>
       </w:r>
-    </w:p>
-    <w:p>
-      <w:pPr>
-        <w:spacing w:line="360" w:lineRule="auto"/>
-        <w:jc w:val="both"/>
-        <w:rPr>
-          <w:rFonts w:ascii="Times New Roman" w:hAnsi="Times New Roman" w:cs="Times New Roman"/>
-          <w:sz w:val="26"/>
-          <w:szCs w:val="26"/>
-          <w:lang w:val="vi-VN"/>
-        </w:rPr>
-      </w:pPr>
-    </w:p>
-    <w:p>
-      <w:pPr>
-        <w:spacing w:line="360" w:lineRule="auto"/>
-        <w:jc w:val="both"/>
-        <w:rPr>
-          <w:rFonts w:ascii="Times New Roman" w:hAnsi="Times New Roman" w:cs="Times New Roman"/>
-          <w:sz w:val="26"/>
-          <w:szCs w:val="26"/>
-          <w:lang w:val="vi-VN"/>
-        </w:rPr>
-      </w:pPr>
-    </w:p>
-    <w:p>
-      <w:pPr>
-        <w:spacing w:line="360" w:lineRule="auto"/>
-        <w:jc w:val="both"/>
-        <w:rPr>
-          <w:rFonts w:ascii="Times New Roman" w:hAnsi="Times New Roman" w:cs="Times New Roman"/>
-          <w:sz w:val="26"/>
-          <w:szCs w:val="26"/>
-          <w:lang w:val="vi-VN"/>
-        </w:rPr>
-      </w:pPr>
     </w:p>
     <w:p>
       <w:pPr>
@@ -25476,7 +25496,6 @@
           <w:szCs w:val="26"/>
           <w:lang w:val="vi-VN"/>
         </w:rPr>
-        <w:lastRenderedPageBreak/>
         <w:t>Sinh câu truy vấn SQL</w:t>
       </w:r>
       <w:bookmarkEnd w:id="32"/>
@@ -25742,6 +25761,7 @@
           <w:szCs w:val="26"/>
           <w:lang w:val="vi-VN"/>
         </w:rPr>
+        <w:lastRenderedPageBreak/>
         <w:t>T</w:t>
       </w:r>
       <w:r>
@@ -26025,7 +26045,6 @@
           <w:sz w:val="26"/>
           <w:szCs w:val="26"/>
         </w:rPr>
-        <w:lastRenderedPageBreak/>
         <w:t>SELECT</w:t>
       </w:r>
       <w:r>
@@ -26578,6 +26597,7 @@
           <w:sz w:val="26"/>
           <w:szCs w:val="26"/>
         </w:rPr>
+        <w:lastRenderedPageBreak/>
         <w:t>Ta cần lập danh sách tất cả các tên table từ danh sách các bộ ba, nếu có  thuộc tính có mapping-table hoặc related-table thì thêm mapping-table hoặc related-table đó vào nguồn truy xuất.</w:t>
       </w:r>
       <w:r>
@@ -26920,16 +26940,7 @@
           <w:sz w:val="26"/>
           <w:szCs w:val="26"/>
         </w:rPr>
-        <w:t xml:space="preserve"> </w:t>
-      </w:r>
-      <w:r>
-        <w:rPr>
-          <w:rFonts w:ascii="Times New Roman" w:hAnsi="Times New Roman" w:cs="Times New Roman"/>
-          <w:sz w:val="26"/>
-          <w:szCs w:val="26"/>
-        </w:rPr>
-        <w:lastRenderedPageBreak/>
-        <w:t xml:space="preserve">có </w:t>
+        <w:t xml:space="preserve"> có </w:t>
       </w:r>
       <w:r>
         <w:rPr>
@@ -27363,6 +27374,7 @@
           <w:sz w:val="26"/>
           <w:szCs w:val="26"/>
         </w:rPr>
+        <w:lastRenderedPageBreak/>
         <w:t>Ở đây 2 bộ ba được nhận dạng giống nhau, chỉ khác nhau ở giá trị là "</w:t>
       </w:r>
       <w:r>
@@ -27737,7 +27749,6 @@
           <w:sz w:val="26"/>
           <w:szCs w:val="26"/>
         </w:rPr>
-        <w:lastRenderedPageBreak/>
         <w:t>+Where: giống như bước tạo Where ở mục dưới.</w:t>
       </w:r>
     </w:p>
@@ -28012,6 +28023,7 @@
           <w:sz w:val="26"/>
           <w:szCs w:val="26"/>
         </w:rPr>
+        <w:lastRenderedPageBreak/>
         <w:t>INNER JOIN</w:t>
       </w:r>
     </w:p>
@@ -28333,7 +28345,6 @@
           <w:sz w:val="26"/>
           <w:szCs w:val="26"/>
         </w:rPr>
-        <w:lastRenderedPageBreak/>
         <w:t>table[table-alias]</w:t>
       </w:r>
       <w:r>
@@ -28679,6 +28690,7 @@
           <w:sz w:val="26"/>
           <w:szCs w:val="26"/>
         </w:rPr>
+        <w:lastRenderedPageBreak/>
         <w:t>Nếu một thuộc tính  chỉ có mỗi related_table (quan hệ n-1) , ta có điều kiện:</w:t>
       </w:r>
     </w:p>
@@ -29283,7 +29295,6 @@
           <w:sz w:val="26"/>
           <w:szCs w:val="26"/>
         </w:rPr>
-        <w:lastRenderedPageBreak/>
         <w:t xml:space="preserve">FROM </w:t>
       </w:r>
     </w:p>
@@ -29431,6 +29442,7 @@
           <w:sz w:val="26"/>
           <w:szCs w:val="26"/>
         </w:rPr>
+        <w:lastRenderedPageBreak/>
         <w:t>Các bộ ba được tìm thấy &lt;“</w:t>
       </w:r>
       <w:r>
@@ -29880,7 +29892,6 @@
           <w:sz w:val="26"/>
           <w:szCs w:val="26"/>
         </w:rPr>
-        <w:lastRenderedPageBreak/>
         <w:t>Đầu ra: Câu hỏi mà thực thể đặt tên đã được định dạng lại</w:t>
       </w:r>
     </w:p>
@@ -29962,6 +29973,7 @@
           <w:sz w:val="26"/>
           <w:szCs w:val="26"/>
         </w:rPr>
+        <w:lastRenderedPageBreak/>
         <w:t>Đầu vào: “Who published NER001?</w:t>
       </w:r>
     </w:p>
@@ -30298,7 +30310,6 @@
           <w:sz w:val="26"/>
           <w:szCs w:val="26"/>
         </w:rPr>
-        <w:lastRenderedPageBreak/>
         <w:t>Bước 4: Sinh câu truy vấn</w:t>
       </w:r>
       <w:r>
@@ -30385,6 +30396,7 @@
           <w:sz w:val="26"/>
           <w:szCs w:val="26"/>
         </w:rPr>
+        <w:lastRenderedPageBreak/>
         <w:t>Đối tượng truy vấn :</w:t>
       </w:r>
       <w:r>
@@ -30755,7 +30767,6 @@
           <w:sz w:val="26"/>
           <w:szCs w:val="26"/>
         </w:rPr>
-        <w:lastRenderedPageBreak/>
         <w:t>Kết quả: WP/Who VBD/wrote NNS/“Active Database Systems”.</w:t>
       </w:r>
     </w:p>
@@ -30836,6 +30847,7 @@
           <w:sz w:val="26"/>
           <w:szCs w:val="26"/>
         </w:rPr>
+        <w:lastRenderedPageBreak/>
         <w:t>Kết quả: WP/Who VBZ/write NNS/“Active Database Systems”.</w:t>
       </w:r>
     </w:p>
@@ -31193,83 +31205,83 @@
           <w:sz w:val="26"/>
           <w:szCs w:val="26"/>
         </w:rPr>
+        <w:t>(Vì author là thuộc tính có mapping_table và không có related-table)</w:t>
+      </w:r>
+    </w:p>
+    <w:p>
+      <w:pPr>
+        <w:spacing w:line="360" w:lineRule="auto"/>
+        <w:ind w:firstLine="720"/>
+        <w:rPr>
+          <w:rFonts w:ascii="Times New Roman" w:hAnsi="Times New Roman" w:cs="Times New Roman"/>
+          <w:sz w:val="26"/>
+          <w:szCs w:val="26"/>
+        </w:rPr>
+      </w:pPr>
+      <w:r>
+        <w:rPr>
+          <w:rFonts w:ascii="Times New Roman" w:hAnsi="Times New Roman" w:cs="Times New Roman"/>
+          <w:i/>
+          <w:sz w:val="26"/>
+          <w:szCs w:val="26"/>
+        </w:rPr>
+        <w:t>Nguồn truy vấn</w:t>
+      </w:r>
+      <w:r>
+        <w:rPr>
+          <w:rFonts w:ascii="Times New Roman" w:hAnsi="Times New Roman" w:cs="Times New Roman"/>
+          <w:sz w:val="26"/>
+          <w:szCs w:val="26"/>
+        </w:rPr>
+        <w:t>:From `dblp_pub_new` `Publication`, `dblp_author_pub_ref` `Author`</w:t>
+      </w:r>
+    </w:p>
+    <w:p>
+      <w:pPr>
+        <w:spacing w:line="360" w:lineRule="auto"/>
+        <w:ind w:firstLine="720"/>
+        <w:rPr>
+          <w:rFonts w:ascii="Times New Roman" w:hAnsi="Times New Roman" w:cs="Times New Roman"/>
+          <w:sz w:val="26"/>
+          <w:szCs w:val="26"/>
+        </w:rPr>
+      </w:pPr>
+      <w:r>
+        <w:rPr>
+          <w:rFonts w:ascii="Times New Roman" w:hAnsi="Times New Roman" w:cs="Times New Roman"/>
+          <w:i/>
+          <w:sz w:val="26"/>
+          <w:szCs w:val="26"/>
+        </w:rPr>
+        <w:t>Điều kiện</w:t>
+      </w:r>
+      <w:r>
+        <w:rPr>
+          <w:rFonts w:ascii="Times New Roman" w:hAnsi="Times New Roman" w:cs="Times New Roman"/>
+          <w:sz w:val="26"/>
+          <w:szCs w:val="26"/>
+        </w:rPr>
+        <w:t xml:space="preserve">: Where `Publication`.title = “Active Database Systems” </w:t>
+      </w:r>
+    </w:p>
+    <w:p>
+      <w:pPr>
+        <w:spacing w:line="360" w:lineRule="auto"/>
+        <w:ind w:firstLine="720"/>
+        <w:rPr>
+          <w:rFonts w:ascii="Times New Roman" w:hAnsi="Times New Roman" w:cs="Times New Roman"/>
+          <w:sz w:val="26"/>
+          <w:szCs w:val="26"/>
+        </w:rPr>
+      </w:pPr>
+      <w:r>
+        <w:rPr>
+          <w:rFonts w:ascii="Times New Roman" w:hAnsi="Times New Roman" w:cs="Times New Roman"/>
+          <w:sz w:val="26"/>
+          <w:szCs w:val="26"/>
+          <w:lang w:val="vi-VN"/>
+        </w:rPr>
         <w:lastRenderedPageBreak/>
-        <w:t>(Vì author là thuộc tính có mapping_table và không có related-table)</w:t>
-      </w:r>
-    </w:p>
-    <w:p>
-      <w:pPr>
-        <w:spacing w:line="360" w:lineRule="auto"/>
-        <w:ind w:firstLine="720"/>
-        <w:rPr>
-          <w:rFonts w:ascii="Times New Roman" w:hAnsi="Times New Roman" w:cs="Times New Roman"/>
-          <w:sz w:val="26"/>
-          <w:szCs w:val="26"/>
-        </w:rPr>
-      </w:pPr>
-      <w:r>
-        <w:rPr>
-          <w:rFonts w:ascii="Times New Roman" w:hAnsi="Times New Roman" w:cs="Times New Roman"/>
-          <w:i/>
-          <w:sz w:val="26"/>
-          <w:szCs w:val="26"/>
-        </w:rPr>
-        <w:t>Nguồn truy vấn</w:t>
-      </w:r>
-      <w:r>
-        <w:rPr>
-          <w:rFonts w:ascii="Times New Roman" w:hAnsi="Times New Roman" w:cs="Times New Roman"/>
-          <w:sz w:val="26"/>
-          <w:szCs w:val="26"/>
-        </w:rPr>
-        <w:t>:From `dblp_pub_new` `Publication`, `dblp_author_pub_ref` `Author`</w:t>
-      </w:r>
-    </w:p>
-    <w:p>
-      <w:pPr>
-        <w:spacing w:line="360" w:lineRule="auto"/>
-        <w:ind w:firstLine="720"/>
-        <w:rPr>
-          <w:rFonts w:ascii="Times New Roman" w:hAnsi="Times New Roman" w:cs="Times New Roman"/>
-          <w:sz w:val="26"/>
-          <w:szCs w:val="26"/>
-        </w:rPr>
-      </w:pPr>
-      <w:r>
-        <w:rPr>
-          <w:rFonts w:ascii="Times New Roman" w:hAnsi="Times New Roman" w:cs="Times New Roman"/>
-          <w:i/>
-          <w:sz w:val="26"/>
-          <w:szCs w:val="26"/>
-        </w:rPr>
-        <w:t>Điều kiện</w:t>
-      </w:r>
-      <w:r>
-        <w:rPr>
-          <w:rFonts w:ascii="Times New Roman" w:hAnsi="Times New Roman" w:cs="Times New Roman"/>
-          <w:sz w:val="26"/>
-          <w:szCs w:val="26"/>
-        </w:rPr>
-        <w:t xml:space="preserve">: Where `Publication`.title = “Active Database Systems” </w:t>
-      </w:r>
-    </w:p>
-    <w:p>
-      <w:pPr>
-        <w:spacing w:line="360" w:lineRule="auto"/>
-        <w:ind w:firstLine="720"/>
-        <w:rPr>
-          <w:rFonts w:ascii="Times New Roman" w:hAnsi="Times New Roman" w:cs="Times New Roman"/>
-          <w:sz w:val="26"/>
-          <w:szCs w:val="26"/>
-        </w:rPr>
-      </w:pPr>
-      <w:r>
-        <w:rPr>
-          <w:rFonts w:ascii="Times New Roman" w:hAnsi="Times New Roman" w:cs="Times New Roman"/>
-          <w:sz w:val="26"/>
-          <w:szCs w:val="26"/>
-          <w:lang w:val="vi-VN"/>
-        </w:rPr>
         <w:t>a</w:t>
       </w:r>
       <w:r>
@@ -31636,45 +31648,45 @@
           <w:sz w:val="26"/>
           <w:szCs w:val="26"/>
         </w:rPr>
+        <w:t>Đầu vào: Danh sách Pos Tagger ở bước 1.2</w:t>
+      </w:r>
+    </w:p>
+    <w:p>
+      <w:pPr>
+        <w:spacing w:line="360" w:lineRule="auto"/>
+        <w:ind w:left="720" w:firstLine="720"/>
+        <w:rPr>
+          <w:rFonts w:ascii="Times New Roman" w:hAnsi="Times New Roman" w:cs="Times New Roman"/>
+          <w:sz w:val="26"/>
+          <w:szCs w:val="26"/>
+        </w:rPr>
+      </w:pPr>
+      <w:r>
+        <w:rPr>
+          <w:rFonts w:ascii="Times New Roman" w:hAnsi="Times New Roman" w:cs="Times New Roman"/>
+          <w:sz w:val="26"/>
+          <w:szCs w:val="26"/>
+        </w:rPr>
+        <w:t>Đầu ra: Danh sách Pos Tagger đã tối ưu</w:t>
+      </w:r>
+    </w:p>
+    <w:p>
+      <w:pPr>
+        <w:spacing w:line="360" w:lineRule="auto"/>
+        <w:ind w:left="720" w:firstLine="720"/>
+        <w:rPr>
+          <w:rFonts w:ascii="Times New Roman" w:hAnsi="Times New Roman" w:cs="Times New Roman"/>
+          <w:sz w:val="26"/>
+          <w:szCs w:val="26"/>
+        </w:rPr>
+      </w:pPr>
+      <w:r>
+        <w:rPr>
+          <w:rFonts w:ascii="Times New Roman" w:hAnsi="Times New Roman" w:cs="Times New Roman"/>
+          <w:sz w:val="26"/>
+          <w:szCs w:val="26"/>
+        </w:rPr>
         <w:lastRenderedPageBreak/>
-        <w:t>Đầu vào: Danh sách Pos Tagger ở bước 1.2</w:t>
-      </w:r>
-    </w:p>
-    <w:p>
-      <w:pPr>
-        <w:spacing w:line="360" w:lineRule="auto"/>
-        <w:ind w:left="720" w:firstLine="720"/>
-        <w:rPr>
-          <w:rFonts w:ascii="Times New Roman" w:hAnsi="Times New Roman" w:cs="Times New Roman"/>
-          <w:sz w:val="26"/>
-          <w:szCs w:val="26"/>
-        </w:rPr>
-      </w:pPr>
-      <w:r>
-        <w:rPr>
-          <w:rFonts w:ascii="Times New Roman" w:hAnsi="Times New Roman" w:cs="Times New Roman"/>
-          <w:sz w:val="26"/>
-          <w:szCs w:val="26"/>
-        </w:rPr>
-        <w:t>Đầu ra: Danh sách Pos Tagger đã tối ưu</w:t>
-      </w:r>
-    </w:p>
-    <w:p>
-      <w:pPr>
-        <w:spacing w:line="360" w:lineRule="auto"/>
-        <w:ind w:left="720" w:firstLine="720"/>
-        <w:rPr>
-          <w:rFonts w:ascii="Times New Roman" w:hAnsi="Times New Roman" w:cs="Times New Roman"/>
-          <w:sz w:val="26"/>
-          <w:szCs w:val="26"/>
-        </w:rPr>
-      </w:pPr>
-      <w:r>
-        <w:rPr>
-          <w:rFonts w:ascii="Times New Roman" w:hAnsi="Times New Roman" w:cs="Times New Roman"/>
-          <w:sz w:val="26"/>
-          <w:szCs w:val="26"/>
-        </w:rPr>
         <w:t>Kết quả: Which/WDT book/NN be/VB write/VB by/IN Jennifer Widom/NNP and/CC Eric N. Hanson/NNP in/IN 1995/CD</w:t>
       </w:r>
     </w:p>
@@ -33794,6 +33806,7 @@
           <w:sz w:val="26"/>
           <w:szCs w:val="26"/>
         </w:rPr>
+        <w:lastRenderedPageBreak/>
         <w:t>Chức năng tìm kiếm theo tên tác giả: Nhập vào tên tác giả, chươn</w:t>
       </w:r>
       <w:r>
@@ -33810,16 +33823,7 @@
           <w:sz w:val="26"/>
           <w:szCs w:val="26"/>
         </w:rPr>
-        <w:t xml:space="preserve"> trình trả về các tác giả có tên tương tự. Khi chọn vào một tác giả sẽ hiển thị các bài báo mà </w:t>
-      </w:r>
-      <w:r>
-        <w:rPr>
-          <w:rFonts w:ascii="Times New Roman" w:hAnsi="Times New Roman"/>
-          <w:sz w:val="26"/>
-          <w:szCs w:val="26"/>
-        </w:rPr>
-        <w:lastRenderedPageBreak/>
-        <w:t>tác giả đó đã viế</w:t>
+        <w:t xml:space="preserve"> trình trả về các tác giả có tên tương tự. Khi chọn vào một tác giả sẽ hiển thị các bài báo mà tác giả đó đã viế</w:t>
       </w:r>
       <w:r>
         <w:rPr>
@@ -34152,7 +34156,7 @@
         <w:tblLook w:val="04A0"/>
       </w:tblPr>
       <w:tblGrid>
-        <w:gridCol w:w="9245"/>
+        <w:gridCol w:w="9000"/>
       </w:tblGrid>
       <w:tr>
         <w:trPr>
@@ -34537,90 +34541,7 @@
           <w:sz w:val="26"/>
           <w:szCs w:val="26"/>
           <w:u w:val="single"/>
-        </w:rPr>
-      </w:pPr>
-    </w:p>
-    <w:p>
-      <w:pPr>
-        <w:spacing w:after="0" w:line="360" w:lineRule="auto"/>
-        <w:jc w:val="both"/>
-        <w:rPr>
-          <w:rFonts w:ascii="Times New Roman" w:hAnsi="Times New Roman" w:cs="Times New Roman"/>
-          <w:b/>
-          <w:color w:val="0000FF" w:themeColor="hyperlink"/>
-          <w:sz w:val="26"/>
-          <w:szCs w:val="26"/>
-          <w:u w:val="single"/>
-        </w:rPr>
-      </w:pPr>
-    </w:p>
-    <w:p>
-      <w:pPr>
-        <w:spacing w:after="0" w:line="360" w:lineRule="auto"/>
-        <w:jc w:val="both"/>
-        <w:rPr>
-          <w:rFonts w:ascii="Times New Roman" w:hAnsi="Times New Roman" w:cs="Times New Roman"/>
-          <w:b/>
-          <w:color w:val="0000FF" w:themeColor="hyperlink"/>
-          <w:sz w:val="26"/>
-          <w:szCs w:val="26"/>
-          <w:u w:val="single"/>
-        </w:rPr>
-      </w:pPr>
-    </w:p>
-    <w:p>
-      <w:pPr>
-        <w:spacing w:after="0" w:line="360" w:lineRule="auto"/>
-        <w:jc w:val="both"/>
-        <w:rPr>
-          <w:rFonts w:ascii="Times New Roman" w:hAnsi="Times New Roman" w:cs="Times New Roman"/>
-          <w:b/>
-          <w:color w:val="0000FF" w:themeColor="hyperlink"/>
-          <w:sz w:val="26"/>
-          <w:szCs w:val="26"/>
-          <w:u w:val="single"/>
-        </w:rPr>
-      </w:pPr>
-    </w:p>
-    <w:p>
-      <w:pPr>
-        <w:spacing w:after="0" w:line="360" w:lineRule="auto"/>
-        <w:jc w:val="both"/>
-        <w:rPr>
-          <w:rFonts w:ascii="Times New Roman" w:hAnsi="Times New Roman" w:cs="Times New Roman"/>
-          <w:b/>
-          <w:color w:val="0000FF" w:themeColor="hyperlink"/>
-          <w:sz w:val="26"/>
-          <w:szCs w:val="26"/>
-          <w:u w:val="single"/>
-        </w:rPr>
-      </w:pPr>
-    </w:p>
-    <w:p>
-      <w:pPr>
-        <w:spacing w:after="0" w:line="360" w:lineRule="auto"/>
-        <w:jc w:val="both"/>
-        <w:rPr>
-          <w:rFonts w:ascii="Times New Roman" w:hAnsi="Times New Roman" w:cs="Times New Roman"/>
-          <w:b/>
-          <w:color w:val="0000FF" w:themeColor="hyperlink"/>
-          <w:sz w:val="26"/>
-          <w:szCs w:val="26"/>
-          <w:u w:val="single"/>
-        </w:rPr>
-      </w:pPr>
-    </w:p>
-    <w:p>
-      <w:pPr>
-        <w:spacing w:after="0" w:line="360" w:lineRule="auto"/>
-        <w:jc w:val="both"/>
-        <w:rPr>
-          <w:rFonts w:ascii="Times New Roman" w:hAnsi="Times New Roman" w:cs="Times New Roman"/>
-          <w:b/>
-          <w:color w:val="0000FF" w:themeColor="hyperlink"/>
-          <w:sz w:val="26"/>
-          <w:szCs w:val="26"/>
-          <w:u w:val="single"/>
+          <w:lang w:val="vi-VN"/>
         </w:rPr>
       </w:pPr>
     </w:p>
@@ -35529,28 +35450,6 @@
         </w:rPr>
         <w:t>Các lớp về kho ký tự CharPool, String Pool.</w:t>
       </w:r>
-    </w:p>
-    <w:p>
-      <w:pPr>
-        <w:spacing w:line="360" w:lineRule="auto"/>
-        <w:rPr>
-          <w:rFonts w:ascii="Times New Roman" w:hAnsi="Times New Roman" w:cs="Times New Roman"/>
-          <w:sz w:val="26"/>
-          <w:szCs w:val="26"/>
-          <w:lang w:val="vi-VN"/>
-        </w:rPr>
-      </w:pPr>
-    </w:p>
-    <w:p>
-      <w:pPr>
-        <w:spacing w:line="360" w:lineRule="auto"/>
-        <w:rPr>
-          <w:rFonts w:ascii="Times New Roman" w:hAnsi="Times New Roman" w:cs="Times New Roman"/>
-          <w:sz w:val="26"/>
-          <w:szCs w:val="26"/>
-          <w:lang w:val="vi-VN"/>
-        </w:rPr>
-      </w:pPr>
     </w:p>
     <w:p>
       <w:pPr>
@@ -35725,9 +35624,9 @@
         <w:tblLook w:val="04A0"/>
       </w:tblPr>
       <w:tblGrid>
-        <w:gridCol w:w="1710"/>
-        <w:gridCol w:w="1897"/>
-        <w:gridCol w:w="5618"/>
+        <w:gridCol w:w="1706"/>
+        <w:gridCol w:w="1880"/>
+        <w:gridCol w:w="5410"/>
       </w:tblGrid>
       <w:tr>
         <w:trPr>
@@ -36027,6 +35926,7 @@
                 <w:sz w:val="26"/>
                 <w:szCs w:val="26"/>
               </w:rPr>
+              <w:lastRenderedPageBreak/>
               <w:t>title</w:t>
             </w:r>
           </w:p>
@@ -36197,7 +36097,6 @@
                 <w:sz w:val="26"/>
                 <w:szCs w:val="26"/>
               </w:rPr>
-              <w:lastRenderedPageBreak/>
               <w:t>source_id</w:t>
             </w:r>
           </w:p>
@@ -37660,9 +37559,9 @@
         <w:tblLook w:val="04A0"/>
       </w:tblPr>
       <w:tblGrid>
-        <w:gridCol w:w="1710"/>
-        <w:gridCol w:w="1897"/>
-        <w:gridCol w:w="5618"/>
+        <w:gridCol w:w="1699"/>
+        <w:gridCol w:w="1874"/>
+        <w:gridCol w:w="5423"/>
       </w:tblGrid>
       <w:tr>
         <w:trPr>
@@ -38112,6 +38011,18 @@
     </w:tbl>
     <w:p>
       <w:pPr>
+        <w:spacing w:line="360" w:lineRule="auto"/>
+        <w:ind w:left="720"/>
+        <w:rPr>
+          <w:rFonts w:ascii="Times New Roman" w:hAnsi="Times New Roman"/>
+          <w:b/>
+          <w:sz w:val="26"/>
+          <w:szCs w:val="26"/>
+        </w:rPr>
+      </w:pPr>
+    </w:p>
+    <w:p>
+      <w:pPr>
         <w:numPr>
           <w:ilvl w:val="0"/>
           <w:numId w:val="18"/>
@@ -38131,6 +38042,7 @@
           <w:sz w:val="26"/>
           <w:szCs w:val="26"/>
         </w:rPr>
+        <w:lastRenderedPageBreak/>
         <w:t>Table Publication Reference (dblp_ref_new)</w:t>
       </w:r>
     </w:p>
@@ -38153,9 +38065,9 @@
         <w:tblLook w:val="04A0"/>
       </w:tblPr>
       <w:tblGrid>
-        <w:gridCol w:w="1710"/>
-        <w:gridCol w:w="1897"/>
-        <w:gridCol w:w="5618"/>
+        <w:gridCol w:w="1685"/>
+        <w:gridCol w:w="1881"/>
+        <w:gridCol w:w="5430"/>
       </w:tblGrid>
       <w:tr>
         <w:trPr>
@@ -38432,6 +38344,22 @@
     <w:p>
       <w:pPr>
         <w:pStyle w:val="ListParagraph"/>
+        <w:spacing w:line="360" w:lineRule="auto"/>
+        <w:ind w:left="1800"/>
+        <w:outlineLvl w:val="1"/>
+        <w:rPr>
+          <w:rFonts w:ascii="Times New Roman" w:hAnsi="Times New Roman" w:cs="Times New Roman"/>
+          <w:b/>
+          <w:sz w:val="26"/>
+          <w:szCs w:val="26"/>
+          <w:lang w:val="de-DE"/>
+        </w:rPr>
+      </w:pPr>
+      <w:bookmarkStart w:id="49" w:name="_Toc286866220"/>
+    </w:p>
+    <w:p>
+      <w:pPr>
+        <w:pStyle w:val="ListParagraph"/>
         <w:numPr>
           <w:ilvl w:val="0"/>
           <w:numId w:val="22"/>
@@ -38447,7 +38375,6 @@
           <w:lang w:val="de-DE"/>
         </w:rPr>
       </w:pPr>
-      <w:bookmarkStart w:id="49" w:name="_Toc286866220"/>
       <w:r>
         <w:rPr>
           <w:rFonts w:ascii="Times New Roman" w:hAnsi="Times New Roman" w:cs="Times New Roman"/>
@@ -38456,7 +38383,6 @@
           <w:szCs w:val="26"/>
           <w:lang w:val="vi-VN"/>
         </w:rPr>
-        <w:lastRenderedPageBreak/>
         <w:t>Giao diện chương trình</w:t>
       </w:r>
       <w:bookmarkEnd w:id="49"/>
@@ -38556,6 +38482,95 @@
     <w:p>
       <w:pPr>
         <w:pStyle w:val="ListParagraph"/>
+        <w:spacing w:line="360" w:lineRule="auto"/>
+        <w:rPr>
+          <w:rFonts w:ascii="Times New Roman" w:hAnsi="Times New Roman"/>
+          <w:b/>
+          <w:sz w:val="26"/>
+          <w:szCs w:val="26"/>
+          <w:lang w:val="vi-VN"/>
+        </w:rPr>
+      </w:pPr>
+    </w:p>
+    <w:p>
+      <w:pPr>
+        <w:pStyle w:val="ListParagraph"/>
+        <w:spacing w:line="360" w:lineRule="auto"/>
+        <w:rPr>
+          <w:rFonts w:ascii="Times New Roman" w:hAnsi="Times New Roman"/>
+          <w:b/>
+          <w:sz w:val="26"/>
+          <w:szCs w:val="26"/>
+          <w:lang w:val="vi-VN"/>
+        </w:rPr>
+      </w:pPr>
+    </w:p>
+    <w:p>
+      <w:pPr>
+        <w:pStyle w:val="ListParagraph"/>
+        <w:spacing w:line="360" w:lineRule="auto"/>
+        <w:rPr>
+          <w:rFonts w:ascii="Times New Roman" w:hAnsi="Times New Roman"/>
+          <w:b/>
+          <w:sz w:val="26"/>
+          <w:szCs w:val="26"/>
+          <w:lang w:val="vi-VN"/>
+        </w:rPr>
+      </w:pPr>
+    </w:p>
+    <w:p>
+      <w:pPr>
+        <w:pStyle w:val="ListParagraph"/>
+        <w:spacing w:line="360" w:lineRule="auto"/>
+        <w:rPr>
+          <w:rFonts w:ascii="Times New Roman" w:hAnsi="Times New Roman"/>
+          <w:b/>
+          <w:sz w:val="26"/>
+          <w:szCs w:val="26"/>
+          <w:lang w:val="vi-VN"/>
+        </w:rPr>
+      </w:pPr>
+    </w:p>
+    <w:p>
+      <w:pPr>
+        <w:pStyle w:val="ListParagraph"/>
+        <w:spacing w:line="360" w:lineRule="auto"/>
+        <w:rPr>
+          <w:rFonts w:ascii="Times New Roman" w:hAnsi="Times New Roman"/>
+          <w:b/>
+          <w:sz w:val="26"/>
+          <w:szCs w:val="26"/>
+          <w:lang w:val="vi-VN"/>
+        </w:rPr>
+      </w:pPr>
+    </w:p>
+    <w:p>
+      <w:pPr>
+        <w:spacing w:line="360" w:lineRule="auto"/>
+        <w:rPr>
+          <w:rFonts w:ascii="Times New Roman" w:hAnsi="Times New Roman"/>
+          <w:b/>
+          <w:sz w:val="26"/>
+          <w:szCs w:val="26"/>
+          <w:lang w:val="vi-VN"/>
+        </w:rPr>
+      </w:pPr>
+    </w:p>
+    <w:p>
+      <w:pPr>
+        <w:spacing w:line="360" w:lineRule="auto"/>
+        <w:rPr>
+          <w:rFonts w:ascii="Times New Roman" w:hAnsi="Times New Roman"/>
+          <w:b/>
+          <w:sz w:val="26"/>
+          <w:szCs w:val="26"/>
+          <w:lang w:val="vi-VN"/>
+        </w:rPr>
+      </w:pPr>
+    </w:p>
+    <w:p>
+      <w:pPr>
+        <w:pStyle w:val="ListParagraph"/>
         <w:numPr>
           <w:ilvl w:val="0"/>
           <w:numId w:val="19"/>
@@ -38577,6 +38592,7 @@
           <w:szCs w:val="26"/>
           <w:lang w:val="vi-VN"/>
         </w:rPr>
+        <w:lastRenderedPageBreak/>
         <w:t>Giao diện tìm kiếm theo từ khóa</w:t>
       </w:r>
     </w:p>
@@ -38650,19 +38666,6 @@
     <w:p>
       <w:pPr>
         <w:pStyle w:val="ListParagraph"/>
-        <w:spacing w:line="360" w:lineRule="auto"/>
-        <w:rPr>
-          <w:rFonts w:ascii="Times New Roman" w:hAnsi="Times New Roman" w:cs="Times New Roman"/>
-          <w:b/>
-          <w:sz w:val="26"/>
-          <w:szCs w:val="26"/>
-          <w:lang w:val="vi-VN"/>
-        </w:rPr>
-      </w:pPr>
-    </w:p>
-    <w:p>
-      <w:pPr>
-        <w:pStyle w:val="ListParagraph"/>
         <w:numPr>
           <w:ilvl w:val="0"/>
           <w:numId w:val="19"/>
@@ -38684,7 +38687,6 @@
           <w:szCs w:val="26"/>
           <w:lang w:val="vi-VN"/>
         </w:rPr>
-        <w:lastRenderedPageBreak/>
         <w:t xml:space="preserve">Giao diện chạy thực nghiệm </w:t>
       </w:r>
     </w:p>
@@ -38847,6 +38849,7 @@
           <w:szCs w:val="26"/>
           <w:lang w:val="vi-VN"/>
         </w:rPr>
+        <w:lastRenderedPageBreak/>
         <w:t>C</w:t>
       </w:r>
       <w:r>
@@ -38997,7 +39000,6 @@
           <w:szCs w:val="26"/>
           <w:lang w:val="vi-VN"/>
         </w:rPr>
-        <w:lastRenderedPageBreak/>
         <w:t xml:space="preserve">Chạy thực nghiệm với câu: </w:t>
       </w:r>
       <w:r>
@@ -39122,6 +39124,21 @@
     <w:p>
       <w:pPr>
         <w:pStyle w:val="ListParagraph"/>
+        <w:spacing w:line="360" w:lineRule="auto"/>
+        <w:ind w:left="1800"/>
+        <w:outlineLvl w:val="1"/>
+        <w:rPr>
+          <w:rFonts w:ascii="Times New Roman" w:hAnsi="Times New Roman" w:cs="Times New Roman"/>
+          <w:b/>
+          <w:sz w:val="26"/>
+          <w:szCs w:val="26"/>
+        </w:rPr>
+      </w:pPr>
+      <w:bookmarkStart w:id="50" w:name="_Toc286866221"/>
+    </w:p>
+    <w:p>
+      <w:pPr>
+        <w:pStyle w:val="ListParagraph"/>
         <w:numPr>
           <w:ilvl w:val="0"/>
           <w:numId w:val="22"/>
@@ -39136,7 +39153,6 @@
           <w:szCs w:val="26"/>
         </w:rPr>
       </w:pPr>
-      <w:bookmarkStart w:id="50" w:name="_Toc286866221"/>
       <w:r>
         <w:rPr>
           <w:rFonts w:ascii="Times New Roman" w:hAnsi="Times New Roman" w:cs="Times New Roman"/>
@@ -39144,6 +39160,7 @@
           <w:sz w:val="26"/>
           <w:szCs w:val="26"/>
         </w:rPr>
+        <w:lastRenderedPageBreak/>
         <w:t xml:space="preserve">Đánh giá </w:t>
       </w:r>
       <w:r>
@@ -39220,28 +39237,6 @@
         </w:rPr>
         <w:t>Tập kiếm thử gồm 100 câu dựa tên thông tin hiện có của cơ sở dữ liệu, nhu cầu tìm kiếm và một số dạng câu hỏi trong TREC. Độ chính xác khi rút bộ ba được trình bày ở bảng sau:</w:t>
       </w:r>
-    </w:p>
-    <w:p>
-      <w:pPr>
-        <w:spacing w:line="360" w:lineRule="auto"/>
-        <w:rPr>
-          <w:rFonts w:ascii="Times New Roman" w:hAnsi="Times New Roman" w:cs="Times New Roman"/>
-          <w:sz w:val="26"/>
-          <w:szCs w:val="26"/>
-          <w:lang w:val="vi-VN"/>
-        </w:rPr>
-      </w:pPr>
-    </w:p>
-    <w:p>
-      <w:pPr>
-        <w:spacing w:line="360" w:lineRule="auto"/>
-        <w:rPr>
-          <w:rFonts w:ascii="Times New Roman" w:hAnsi="Times New Roman" w:cs="Times New Roman"/>
-          <w:sz w:val="26"/>
-          <w:szCs w:val="26"/>
-          <w:lang w:val="vi-VN"/>
-        </w:rPr>
-      </w:pPr>
     </w:p>
     <w:tbl>
       <w:tblPr>
@@ -39745,7 +39740,17 @@
           <w:szCs w:val="26"/>
           <w:lang w:val="vi-VN"/>
         </w:rPr>
-        <w:t>Chúng tôi đang hướng tới bổ sung một số câu hỏi dựa  trên tham khảo từ một số nguồn khác và người sử dụng. Cuối cùng, chúng tôi mong muốn cung cấp cho người dùng một cách thức khác để tìm kiếm là sử dụng câu hỏi tự nhiên. Hướng đi tiếp theo của hệ thống sẽ phát triển thêm các chức năng gợi ý các câu hỏi tương tự cho người dùng và đề xuất ra một số hướng xử lý khi người dùng nhập không chính xác tên tác giả, tổ chức hay tiêu đề. Ngoài ra, chúng tôi có dự định sử dụng một cơ sở dữ liệu khác là Ontology – một cơ sở dữ liệu đã tổ chức theo ngữ nghĩa – để áp dụng phương pháp này.</w:t>
+        <w:t xml:space="preserve">Chúng tôi đang hướng tới bổ sung một số câu hỏi dựa  trên tham khảo từ một số nguồn khác và người sử dụng. Cuối cùng, chúng tôi mong muốn cung cấp cho </w:t>
+      </w:r>
+      <w:r>
+        <w:rPr>
+          <w:rFonts w:ascii="Times New Roman" w:hAnsi="Times New Roman" w:cs="Times New Roman"/>
+          <w:sz w:val="26"/>
+          <w:szCs w:val="26"/>
+          <w:lang w:val="vi-VN"/>
+        </w:rPr>
+        <w:lastRenderedPageBreak/>
+        <w:t>người dùng một cách thức khác để tìm kiếm là sử dụng câu hỏi tự nhiên. Hướng đi tiếp theo của hệ thống sẽ phát triển thêm các chức năng gợi ý các câu hỏi tương tự cho người dùng và đề xuất ra một số hướng xử lý khi người dùng nhập không chính xác tên tác giả, tổ chức hay tiêu đề. Ngoài ra, chúng tôi có dự định sử dụng một cơ sở dữ liệu khác là Ontology – một cơ sở dữ liệu đã tổ chức theo ngữ nghĩa – để áp dụng phương pháp này.</w:t>
       </w:r>
     </w:p>
     <w:p>
@@ -39838,7 +39843,137 @@
           <w:lang w:val="vi-VN"/>
         </w:rPr>
       </w:pPr>
+    </w:p>
+    <w:p>
+      <w:pPr>
+        <w:spacing w:line="360" w:lineRule="auto"/>
+        <w:outlineLvl w:val="0"/>
+        <w:rPr>
+          <w:rFonts w:ascii="Times New Roman" w:hAnsi="Times New Roman" w:cs="Times New Roman"/>
+          <w:b/>
+          <w:sz w:val="26"/>
+          <w:szCs w:val="26"/>
+          <w:lang w:val="vi-VN"/>
+        </w:rPr>
+      </w:pPr>
+    </w:p>
+    <w:p>
+      <w:pPr>
+        <w:spacing w:line="360" w:lineRule="auto"/>
+        <w:outlineLvl w:val="0"/>
+        <w:rPr>
+          <w:rFonts w:ascii="Times New Roman" w:hAnsi="Times New Roman" w:cs="Times New Roman"/>
+          <w:b/>
+          <w:sz w:val="26"/>
+          <w:szCs w:val="26"/>
+          <w:lang w:val="vi-VN"/>
+        </w:rPr>
+      </w:pPr>
+    </w:p>
+    <w:p>
+      <w:pPr>
+        <w:spacing w:line="360" w:lineRule="auto"/>
+        <w:outlineLvl w:val="0"/>
+        <w:rPr>
+          <w:rFonts w:ascii="Times New Roman" w:hAnsi="Times New Roman" w:cs="Times New Roman"/>
+          <w:b/>
+          <w:sz w:val="26"/>
+          <w:szCs w:val="26"/>
+          <w:lang w:val="vi-VN"/>
+        </w:rPr>
+      </w:pPr>
+    </w:p>
+    <w:p>
+      <w:pPr>
+        <w:spacing w:line="360" w:lineRule="auto"/>
+        <w:outlineLvl w:val="0"/>
+        <w:rPr>
+          <w:rFonts w:ascii="Times New Roman" w:hAnsi="Times New Roman" w:cs="Times New Roman"/>
+          <w:b/>
+          <w:sz w:val="26"/>
+          <w:szCs w:val="26"/>
+          <w:lang w:val="vi-VN"/>
+        </w:rPr>
+      </w:pPr>
+    </w:p>
+    <w:p>
+      <w:pPr>
+        <w:spacing w:line="360" w:lineRule="auto"/>
+        <w:outlineLvl w:val="0"/>
+        <w:rPr>
+          <w:rFonts w:ascii="Times New Roman" w:hAnsi="Times New Roman" w:cs="Times New Roman"/>
+          <w:b/>
+          <w:sz w:val="26"/>
+          <w:szCs w:val="26"/>
+          <w:lang w:val="vi-VN"/>
+        </w:rPr>
+      </w:pPr>
+    </w:p>
+    <w:p>
+      <w:pPr>
+        <w:spacing w:line="360" w:lineRule="auto"/>
+        <w:outlineLvl w:val="0"/>
+        <w:rPr>
+          <w:rFonts w:ascii="Times New Roman" w:hAnsi="Times New Roman" w:cs="Times New Roman"/>
+          <w:b/>
+          <w:sz w:val="26"/>
+          <w:szCs w:val="26"/>
+          <w:lang w:val="vi-VN"/>
+        </w:rPr>
+      </w:pPr>
+    </w:p>
+    <w:p>
+      <w:pPr>
+        <w:spacing w:line="360" w:lineRule="auto"/>
+        <w:outlineLvl w:val="0"/>
+        <w:rPr>
+          <w:rFonts w:ascii="Times New Roman" w:hAnsi="Times New Roman" w:cs="Times New Roman"/>
+          <w:b/>
+          <w:sz w:val="26"/>
+          <w:szCs w:val="26"/>
+          <w:lang w:val="vi-VN"/>
+        </w:rPr>
+      </w:pPr>
+    </w:p>
+    <w:p>
+      <w:pPr>
+        <w:spacing w:line="360" w:lineRule="auto"/>
+        <w:outlineLvl w:val="0"/>
+        <w:rPr>
+          <w:rFonts w:ascii="Times New Roman" w:hAnsi="Times New Roman" w:cs="Times New Roman"/>
+          <w:b/>
+          <w:sz w:val="26"/>
+          <w:szCs w:val="26"/>
+          <w:lang w:val="vi-VN"/>
+        </w:rPr>
+      </w:pPr>
+    </w:p>
+    <w:p>
+      <w:pPr>
+        <w:spacing w:line="360" w:lineRule="auto"/>
+        <w:outlineLvl w:val="0"/>
+        <w:rPr>
+          <w:rFonts w:ascii="Times New Roman" w:hAnsi="Times New Roman" w:cs="Times New Roman"/>
+          <w:b/>
+          <w:sz w:val="26"/>
+          <w:szCs w:val="26"/>
+          <w:lang w:val="vi-VN"/>
+        </w:rPr>
+      </w:pPr>
       <w:bookmarkStart w:id="51" w:name="_Toc286866222"/>
+    </w:p>
+    <w:p>
+      <w:pPr>
+        <w:spacing w:line="360" w:lineRule="auto"/>
+        <w:outlineLvl w:val="0"/>
+        <w:rPr>
+          <w:rFonts w:ascii="Times New Roman" w:hAnsi="Times New Roman" w:cs="Times New Roman"/>
+          <w:b/>
+          <w:sz w:val="26"/>
+          <w:szCs w:val="26"/>
+          <w:lang w:val="vi-VN"/>
+        </w:rPr>
+      </w:pPr>
       <w:r>
         <w:rPr>
           <w:rFonts w:ascii="Times New Roman" w:hAnsi="Times New Roman" w:cs="Times New Roman"/>
@@ -41055,6 +41190,7 @@
           <w:sz w:val="26"/>
           <w:szCs w:val="26"/>
         </w:rPr>
+        <w:lastRenderedPageBreak/>
         <w:t>Lorand Dali, Delia Rusu, Blaz Fortuna, Dunja Mlade</w:t>
       </w:r>
       <w:r>
@@ -41148,7 +41284,6 @@
           <w:sz w:val="26"/>
           <w:szCs w:val="26"/>
         </w:rPr>
-        <w:lastRenderedPageBreak/>
         <w:t>Delia Rusu, Lorand Dali, Blaz Fortuna, Marko Gr</w:t>
       </w:r>
       <w:r>
@@ -41670,6 +41805,7 @@
           <w:sz w:val="26"/>
           <w:szCs w:val="26"/>
         </w:rPr>
+        <w:lastRenderedPageBreak/>
         <w:t xml:space="preserve">NSIR </w:t>
       </w:r>
     </w:p>
@@ -42005,13 +42141,6 @@
       </w:r>
       <w:bookmarkEnd w:id="56"/>
     </w:p>
-    <w:p>
-      <w:pPr>
-        <w:rPr>
-          <w:lang w:val="vi-VN"/>
-        </w:rPr>
-      </w:pPr>
-    </w:p>
     <w:tbl>
       <w:tblPr>
         <w:tblStyle w:val="TableGrid"/>
@@ -42025,12 +42154,12 @@
         <w:tblLook w:val="04A0"/>
       </w:tblPr>
       <w:tblGrid>
-        <w:gridCol w:w="9245"/>
+        <w:gridCol w:w="9014"/>
       </w:tblGrid>
       <w:tr>
         <w:tc>
           <w:tcPr>
-            <w:tcW w:w="9245" w:type="dxa"/>
+            <w:tcW w:w="9014" w:type="dxa"/>
           </w:tcPr>
           <w:p>
             <w:pPr>
@@ -42254,6 +42383,7 @@
                 <w:szCs w:val="26"/>
                 <w:lang w:val="vi-VN"/>
               </w:rPr>
+              <w:lastRenderedPageBreak/>
               <w:t>Who published books from 1999 to 2000 ?</w:t>
             </w:r>
           </w:p>
@@ -42404,7 +42534,6 @@
                 <w:szCs w:val="26"/>
                 <w:lang w:val="vi-VN"/>
               </w:rPr>
-              <w:lastRenderedPageBreak/>
               <w:t>Who published "Question Classification using Head Words and their Hypernyms"?</w:t>
             </w:r>
           </w:p>
@@ -43305,6 +43434,7 @@
                 <w:szCs w:val="26"/>
                 <w:lang w:val="vi-VN"/>
               </w:rPr>
+              <w:lastRenderedPageBreak/>
               <w:t>How many papers derived source from TREC ?</w:t>
             </w:r>
           </w:p>
@@ -43505,7 +43635,6 @@
                 <w:szCs w:val="26"/>
                 <w:lang w:val="vi-VN"/>
               </w:rPr>
-              <w:lastRenderedPageBreak/>
               <w:t>What papers did Jennifer Widom write ?</w:t>
             </w:r>
           </w:p>
@@ -44406,6 +44535,7 @@
                 <w:szCs w:val="26"/>
                 <w:lang w:val="vi-VN"/>
               </w:rPr>
+              <w:lastRenderedPageBreak/>
               <w:t>Find books are composed by Rafiul Ahad and Amelia Carlson</w:t>
             </w:r>
           </w:p>
@@ -44536,18 +44666,6 @@
     </w:tbl>
     <w:p>
       <w:pPr>
-        <w:pStyle w:val="ListParagraph"/>
-        <w:spacing w:line="360" w:lineRule="auto"/>
-        <w:rPr>
-          <w:rFonts w:ascii="Times New Roman" w:hAnsi="Times New Roman" w:cs="Times New Roman"/>
-          <w:b/>
-          <w:sz w:val="26"/>
-          <w:szCs w:val="26"/>
-        </w:rPr>
-      </w:pPr>
-    </w:p>
-    <w:p>
-      <w:pPr>
         <w:pStyle w:val="Heading1"/>
         <w:rPr>
           <w:rFonts w:ascii="Times New Roman" w:hAnsi="Times New Roman" w:cs="Times New Roman"/>
@@ -44606,13 +44724,6 @@
         <w:t>luật nhãn từ loạt dùng để liệt kê bộ ba</w:t>
       </w:r>
       <w:bookmarkEnd w:id="57"/>
-    </w:p>
-    <w:p>
-      <w:pPr>
-        <w:rPr>
-          <w:lang w:val="vi-VN"/>
-        </w:rPr>
-      </w:pPr>
     </w:p>
     <w:tbl>
       <w:tblPr>
@@ -44627,12 +44738,12 @@
         <w:tblLook w:val="04A0"/>
       </w:tblPr>
       <w:tblGrid>
-        <w:gridCol w:w="9245"/>
+        <w:gridCol w:w="9014"/>
       </w:tblGrid>
       <w:tr>
         <w:tc>
           <w:tcPr>
-            <w:tcW w:w="9245" w:type="dxa"/>
+            <w:tcW w:w="9014" w:type="dxa"/>
           </w:tcPr>
           <w:p>
             <w:pPr>
@@ -45084,33 +45195,13 @@
                 <w:szCs w:val="26"/>
                 <w:lang w:val="vi-VN"/>
               </w:rPr>
+              <w:lastRenderedPageBreak/>
               <w:t>(WP)-1 (NN)-2 VB-3 NNP-4 VBN-5 IN-6 --&gt; NNP-4,VB-5 IN-6,(NN)-2--&gt;DEL</w:t>
             </w:r>
           </w:p>
         </w:tc>
       </w:tr>
     </w:tbl>
-    <w:p>
-      <w:pPr>
-        <w:rPr>
-          <w:lang w:val="vi-VN"/>
-        </w:rPr>
-      </w:pPr>
-    </w:p>
-    <w:p>
-      <w:pPr>
-        <w:rPr>
-          <w:lang w:val="vi-VN"/>
-        </w:rPr>
-      </w:pPr>
-    </w:p>
-    <w:p>
-      <w:pPr>
-        <w:rPr>
-          <w:lang w:val="vi-VN"/>
-        </w:rPr>
-      </w:pPr>
-    </w:p>
     <w:p>
       <w:pPr>
         <w:pStyle w:val="Heading1"/>
@@ -47301,7 +47392,7 @@
       <w:headerReference w:type="default" r:id="rId56"/>
       <w:footerReference w:type="default" r:id="rId57"/>
       <w:pgSz w:w="11909" w:h="16834" w:code="9"/>
-      <w:pgMar w:top="1440" w:right="1440" w:bottom="1440" w:left="1440" w:header="720" w:footer="720" w:gutter="0"/>
+      <w:pgMar w:top="1699" w:right="1138" w:bottom="1699" w:left="1987" w:header="720" w:footer="720" w:gutter="0"/>
       <w:pgNumType w:start="1"/>
       <w:cols w:space="720"/>
       <w:docGrid w:linePitch="360"/>
@@ -47646,7 +47737,7 @@
             <w:rPr>
               <w:noProof/>
             </w:rPr>
-            <w:t>66</w:t>
+            <w:t>69</w:t>
           </w:r>
         </w:fldSimple>
       </w:p>

</xml_diff>